<commit_message>
Added flowchart that Ivan creataed to the Justification
</commit_message>
<xml_diff>
--- a/Team 1_Justification_and_Plan.docx
+++ b/Team 1_Justification_and_Plan.docx
@@ -19,13 +19,13 @@
             <mc:AlternateContent>
               <mc:Choice Requires="wps">
                 <w:drawing>
-                  <wp:anchor distT="0" distB="0" distL="114300" distR="114300" simplePos="0" relativeHeight="251660288" behindDoc="0" locked="0" layoutInCell="1" allowOverlap="1" wp14:anchorId="07564C5F" wp14:editId="0E2B34C4">
+                  <wp:anchor distT="0" distB="0" distL="114300" distR="114300" simplePos="0" relativeHeight="251660288" behindDoc="0" locked="0" layoutInCell="1" allowOverlap="1" wp14:anchorId="07564C5F" wp14:editId="4A4FF8AF">
                     <wp:simplePos x="0" y="0"/>
                     <wp:positionH relativeFrom="column">
-                      <wp:posOffset>3291694</wp:posOffset>
+                      <wp:posOffset>3295968</wp:posOffset>
                     </wp:positionH>
                     <wp:positionV relativeFrom="paragraph">
-                      <wp:posOffset>1075690</wp:posOffset>
+                      <wp:posOffset>1051878</wp:posOffset>
                     </wp:positionV>
                     <wp:extent cx="0" cy="6400800"/>
                     <wp:effectExtent l="0" t="0" r="38100" b="19050"/>
@@ -68,7 +68,7 @@
               </mc:Choice>
               <mc:Fallback>
                 <w:pict>
-                  <v:line w14:anchorId="7479598E" id="Straight Connector 1" o:spid="_x0000_s1026" style="position:absolute;z-index:251660288;visibility:visible;mso-wrap-style:square;mso-wrap-distance-left:9pt;mso-wrap-distance-top:0;mso-wrap-distance-right:9pt;mso-wrap-distance-bottom:0;mso-position-horizontal:absolute;mso-position-horizontal-relative:text;mso-position-vertical:absolute;mso-position-vertical-relative:text" from="259.2pt,84.7pt" to="259.2pt,588.7pt" o:gfxdata="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" strokecolor="#4472c4 [3204]" strokeweight="1.5pt">
+                  <v:line w14:anchorId="6BC93522" id="Straight Connector 1" o:spid="_x0000_s1026" style="position:absolute;z-index:251660288;visibility:visible;mso-wrap-style:square;mso-wrap-distance-left:9pt;mso-wrap-distance-top:0;mso-wrap-distance-right:9pt;mso-wrap-distance-bottom:0;mso-position-horizontal:absolute;mso-position-horizontal-relative:text;mso-position-vertical:absolute;mso-position-vertical-relative:text" from="259.55pt,82.85pt" to="259.55pt,586.85pt" o:gfxdata="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" strokecolor="#4472c4 [3204]" strokeweight="1.5pt">
                     <v:stroke joinstyle="miter"/>
                   </v:line>
                 </w:pict>
@@ -1134,7 +1134,7 @@
       </w:tr>
       <w:tr>
         <w:trPr>
-          <w:trHeight w:val="806"/>
+          <w:trHeight w:val="748"/>
         </w:trPr>
         <w:tc>
           <w:tcPr>
@@ -1203,7 +1203,10 @@
               <w:jc w:val="center"/>
             </w:pPr>
             <w:r>
-              <w:t>4h</w:t>
+              <w:t>3</w:t>
+            </w:r>
+            <w:r>
+              <w:t>h</w:t>
             </w:r>
           </w:p>
         </w:tc>
@@ -1225,7 +1228,7 @@
           <w:sdtPr>
             <w:id w:val="-2072875935"/>
             <w14:checkbox>
-              <w14:checked w14:val="0"/>
+              <w14:checked w14:val="1"/>
               <w14:checkedState w14:val="2612" w14:font="MS Gothic"/>
               <w14:uncheckedState w14:val="2610" w14:font="MS Gothic"/>
             </w14:checkbox>
@@ -1244,7 +1247,7 @@
                   <w:rPr>
                     <w:rFonts w:ascii="MS Gothic" w:eastAsia="MS Gothic" w:hAnsi="MS Gothic" w:hint="eastAsia"/>
                   </w:rPr>
-                  <w:t>☐</w:t>
+                  <w:t>☒</w:t>
                 </w:r>
               </w:p>
             </w:tc>
@@ -1253,7 +1256,7 @@
       </w:tr>
       <w:tr>
         <w:trPr>
-          <w:trHeight w:val="806"/>
+          <w:trHeight w:val="646"/>
         </w:trPr>
         <w:tc>
           <w:tcPr>
@@ -1364,7 +1367,7 @@
       </w:tr>
       <w:tr>
         <w:trPr>
-          <w:trHeight w:val="806"/>
+          <w:trHeight w:val="672"/>
         </w:trPr>
         <w:tc>
           <w:tcPr>
@@ -1475,7 +1478,7 @@
       </w:tr>
       <w:tr>
         <w:trPr>
-          <w:trHeight w:val="806"/>
+          <w:trHeight w:val="712"/>
         </w:trPr>
         <w:tc>
           <w:tcPr>
@@ -1524,7 +1527,6 @@
         <w:tc>
           <w:tcPr>
             <w:tcW w:w="1134" w:type="dxa"/>
-            <w:vMerge w:val="restart"/>
             <w:vAlign w:val="center"/>
           </w:tcPr>
           <w:p>
@@ -1533,22 +1535,6 @@
             </w:pPr>
             <w:r>
               <w:t>Natalia</w:t>
-            </w:r>
-          </w:p>
-          <w:p>
-            <w:pPr>
-              <w:jc w:val="center"/>
-            </w:pPr>
-            <w:r>
-              <w:t>Ronan</w:t>
-            </w:r>
-          </w:p>
-          <w:p>
-            <w:pPr>
-              <w:jc w:val="center"/>
-            </w:pPr>
-            <w:r>
-              <w:t>Ivan</w:t>
             </w:r>
           </w:p>
         </w:tc>
@@ -1602,7 +1588,7 @@
               <w:sdtPr>
                 <w:id w:val="498476606"/>
                 <w14:checkbox>
-                  <w14:checked w14:val="0"/>
+                  <w14:checked w14:val="1"/>
                   <w14:checkedState w14:val="2612" w14:font="MS Gothic"/>
                   <w14:uncheckedState w14:val="2610" w14:font="MS Gothic"/>
                 </w14:checkbox>
@@ -1612,7 +1598,7 @@
                   <w:rPr>
                     <w:rFonts w:ascii="MS Gothic" w:eastAsia="MS Gothic" w:hAnsi="MS Gothic" w:hint="eastAsia"/>
                   </w:rPr>
-                  <w:t>☐</w:t>
+                  <w:t>☒</w:t>
                 </w:r>
               </w:sdtContent>
             </w:sdt>
@@ -1621,7 +1607,7 @@
       </w:tr>
       <w:tr>
         <w:trPr>
-          <w:trHeight w:val="806"/>
+          <w:trHeight w:val="738"/>
         </w:trPr>
         <w:tc>
           <w:tcPr>
@@ -1658,13 +1644,15 @@
         <w:tc>
           <w:tcPr>
             <w:tcW w:w="1134" w:type="dxa"/>
-            <w:vMerge/>
-            <w:vAlign w:val="center"/>
-          </w:tcPr>
-          <w:p>
-            <w:pPr>
-              <w:jc w:val="center"/>
-            </w:pPr>
+            <w:vAlign w:val="center"/>
+          </w:tcPr>
+          <w:p>
+            <w:pPr>
+              <w:jc w:val="center"/>
+            </w:pPr>
+            <w:r>
+              <w:t>Ronan</w:t>
+            </w:r>
           </w:p>
         </w:tc>
         <w:tc>
@@ -1725,7 +1713,7 @@
       </w:tr>
       <w:tr>
         <w:trPr>
-          <w:trHeight w:val="806"/>
+          <w:trHeight w:val="637"/>
         </w:trPr>
         <w:tc>
           <w:tcPr>
@@ -1762,13 +1750,15 @@
         <w:tc>
           <w:tcPr>
             <w:tcW w:w="1134" w:type="dxa"/>
-            <w:vMerge/>
-            <w:vAlign w:val="center"/>
-          </w:tcPr>
-          <w:p>
-            <w:pPr>
-              <w:jc w:val="center"/>
-            </w:pPr>
+            <w:vAlign w:val="center"/>
+          </w:tcPr>
+          <w:p>
+            <w:pPr>
+              <w:jc w:val="center"/>
+            </w:pPr>
+            <w:r>
+              <w:t>Ivan</w:t>
+            </w:r>
           </w:p>
         </w:tc>
         <w:tc>
@@ -1829,7 +1819,7 @@
       </w:tr>
       <w:tr>
         <w:trPr>
-          <w:trHeight w:val="806"/>
+          <w:trHeight w:val="534"/>
         </w:trPr>
         <w:tc>
           <w:tcPr>
@@ -1846,6 +1836,7 @@
         <w:tc>
           <w:tcPr>
             <w:tcW w:w="1701" w:type="dxa"/>
+            <w:vMerge w:val="restart"/>
             <w:vAlign w:val="center"/>
           </w:tcPr>
           <w:p>
@@ -1860,6 +1851,7 @@
         <w:tc>
           <w:tcPr>
             <w:tcW w:w="2835" w:type="dxa"/>
+            <w:vMerge w:val="restart"/>
             <w:vAlign w:val="center"/>
           </w:tcPr>
           <w:p>
@@ -1881,34 +1873,27 @@
               <w:t>Natalia</w:t>
             </w:r>
           </w:p>
-          <w:p>
-            <w:pPr>
-              <w:jc w:val="center"/>
-            </w:pPr>
-            <w:r>
-              <w:t>Ronan</w:t>
-            </w:r>
-          </w:p>
-          <w:p>
-            <w:pPr>
-              <w:jc w:val="center"/>
-            </w:pPr>
-            <w:r>
-              <w:t>Ivan</w:t>
-            </w:r>
-          </w:p>
         </w:tc>
         <w:tc>
           <w:tcPr>
             <w:tcW w:w="850" w:type="dxa"/>
-            <w:vAlign w:val="center"/>
-          </w:tcPr>
-          <w:p>
-            <w:pPr>
-              <w:jc w:val="center"/>
-            </w:pPr>
-            <w:r>
-              <w:t>2h x each</w:t>
+            <w:vMerge w:val="restart"/>
+            <w:vAlign w:val="center"/>
+          </w:tcPr>
+          <w:p>
+            <w:pPr>
+              <w:jc w:val="center"/>
+            </w:pPr>
+            <w:r>
+              <w:t>2h</w:t>
+            </w:r>
+          </w:p>
+          <w:p>
+            <w:pPr>
+              <w:jc w:val="center"/>
+            </w:pPr>
+            <w:r>
+              <w:t>x each</w:t>
             </w:r>
           </w:p>
         </w:tc>
@@ -1958,7 +1943,219 @@
       </w:tr>
       <w:tr>
         <w:trPr>
-          <w:trHeight w:val="806"/>
+          <w:trHeight w:val="556"/>
+        </w:trPr>
+        <w:tc>
+          <w:tcPr>
+            <w:tcW w:w="1413" w:type="dxa"/>
+            <w:vMerge/>
+            <w:vAlign w:val="center"/>
+          </w:tcPr>
+          <w:p>
+            <w:pPr>
+              <w:jc w:val="center"/>
+            </w:pPr>
+          </w:p>
+        </w:tc>
+        <w:tc>
+          <w:tcPr>
+            <w:tcW w:w="1701" w:type="dxa"/>
+            <w:vMerge/>
+            <w:vAlign w:val="center"/>
+          </w:tcPr>
+          <w:p>
+            <w:pPr>
+              <w:jc w:val="center"/>
+            </w:pPr>
+          </w:p>
+        </w:tc>
+        <w:tc>
+          <w:tcPr>
+            <w:tcW w:w="2835" w:type="dxa"/>
+            <w:vMerge/>
+            <w:vAlign w:val="center"/>
+          </w:tcPr>
+          <w:p/>
+        </w:tc>
+        <w:tc>
+          <w:tcPr>
+            <w:tcW w:w="1134" w:type="dxa"/>
+            <w:vAlign w:val="center"/>
+          </w:tcPr>
+          <w:p>
+            <w:pPr>
+              <w:jc w:val="center"/>
+            </w:pPr>
+            <w:r>
+              <w:t>Ronan</w:t>
+            </w:r>
+          </w:p>
+        </w:tc>
+        <w:tc>
+          <w:tcPr>
+            <w:tcW w:w="850" w:type="dxa"/>
+            <w:vMerge/>
+            <w:vAlign w:val="center"/>
+          </w:tcPr>
+          <w:p>
+            <w:pPr>
+              <w:jc w:val="center"/>
+            </w:pPr>
+          </w:p>
+        </w:tc>
+        <w:tc>
+          <w:tcPr>
+            <w:tcW w:w="964" w:type="dxa"/>
+            <w:vAlign w:val="center"/>
+          </w:tcPr>
+          <w:p>
+            <w:pPr>
+              <w:jc w:val="center"/>
+            </w:pPr>
+            <w:r>
+              <w:t>WK 4</w:t>
+            </w:r>
+          </w:p>
+        </w:tc>
+        <w:tc>
+          <w:tcPr>
+            <w:tcW w:w="964" w:type="dxa"/>
+            <w:vAlign w:val="center"/>
+          </w:tcPr>
+          <w:p>
+            <w:pPr>
+              <w:jc w:val="center"/>
+            </w:pPr>
+            <w:sdt>
+              <w:sdtPr>
+                <w:id w:val="654419332"/>
+                <w14:checkbox>
+                  <w14:checked w14:val="0"/>
+                  <w14:checkedState w14:val="2612" w14:font="MS Gothic"/>
+                  <w14:uncheckedState w14:val="2610" w14:font="MS Gothic"/>
+                </w14:checkbox>
+              </w:sdtPr>
+              <w:sdtContent>
+                <w:r>
+                  <w:rPr>
+                    <w:rFonts w:ascii="MS Gothic" w:eastAsia="MS Gothic" w:hAnsi="MS Gothic" w:hint="eastAsia"/>
+                  </w:rPr>
+                  <w:t>☐</w:t>
+                </w:r>
+              </w:sdtContent>
+            </w:sdt>
+          </w:p>
+        </w:tc>
+      </w:tr>
+      <w:tr>
+        <w:trPr>
+          <w:trHeight w:val="550"/>
+        </w:trPr>
+        <w:tc>
+          <w:tcPr>
+            <w:tcW w:w="1413" w:type="dxa"/>
+            <w:vMerge/>
+            <w:vAlign w:val="center"/>
+          </w:tcPr>
+          <w:p>
+            <w:pPr>
+              <w:jc w:val="center"/>
+            </w:pPr>
+          </w:p>
+        </w:tc>
+        <w:tc>
+          <w:tcPr>
+            <w:tcW w:w="1701" w:type="dxa"/>
+            <w:vMerge/>
+            <w:vAlign w:val="center"/>
+          </w:tcPr>
+          <w:p>
+            <w:pPr>
+              <w:jc w:val="center"/>
+            </w:pPr>
+          </w:p>
+        </w:tc>
+        <w:tc>
+          <w:tcPr>
+            <w:tcW w:w="2835" w:type="dxa"/>
+            <w:vMerge/>
+            <w:vAlign w:val="center"/>
+          </w:tcPr>
+          <w:p/>
+        </w:tc>
+        <w:tc>
+          <w:tcPr>
+            <w:tcW w:w="1134" w:type="dxa"/>
+            <w:vAlign w:val="center"/>
+          </w:tcPr>
+          <w:p>
+            <w:pPr>
+              <w:jc w:val="center"/>
+            </w:pPr>
+            <w:r>
+              <w:t>Ivan</w:t>
+            </w:r>
+          </w:p>
+        </w:tc>
+        <w:tc>
+          <w:tcPr>
+            <w:tcW w:w="850" w:type="dxa"/>
+            <w:vMerge/>
+            <w:vAlign w:val="center"/>
+          </w:tcPr>
+          <w:p>
+            <w:pPr>
+              <w:jc w:val="center"/>
+            </w:pPr>
+          </w:p>
+        </w:tc>
+        <w:tc>
+          <w:tcPr>
+            <w:tcW w:w="964" w:type="dxa"/>
+            <w:vAlign w:val="center"/>
+          </w:tcPr>
+          <w:p>
+            <w:pPr>
+              <w:jc w:val="center"/>
+            </w:pPr>
+            <w:r>
+              <w:t>WK 4</w:t>
+            </w:r>
+          </w:p>
+        </w:tc>
+        <w:tc>
+          <w:tcPr>
+            <w:tcW w:w="964" w:type="dxa"/>
+            <w:vAlign w:val="center"/>
+          </w:tcPr>
+          <w:p>
+            <w:pPr>
+              <w:jc w:val="center"/>
+            </w:pPr>
+            <w:sdt>
+              <w:sdtPr>
+                <w:id w:val="-623692252"/>
+                <w14:checkbox>
+                  <w14:checked w14:val="0"/>
+                  <w14:checkedState w14:val="2612" w14:font="MS Gothic"/>
+                  <w14:uncheckedState w14:val="2610" w14:font="MS Gothic"/>
+                </w14:checkbox>
+              </w:sdtPr>
+              <w:sdtContent>
+                <w:r>
+                  <w:rPr>
+                    <w:rFonts w:ascii="MS Gothic" w:eastAsia="MS Gothic" w:hAnsi="MS Gothic" w:hint="eastAsia"/>
+                  </w:rPr>
+                  <w:t>☐</w:t>
+                </w:r>
+              </w:sdtContent>
+            </w:sdt>
+          </w:p>
+        </w:tc>
+      </w:tr>
+      <w:tr>
+        <w:trPr>
+          <w:trHeight w:val="700"/>
         </w:trPr>
         <w:tc>
           <w:tcPr>
@@ -2072,7 +2269,7 @@
       </w:tr>
       <w:tr>
         <w:trPr>
-          <w:trHeight w:val="806"/>
+          <w:trHeight w:val="696"/>
         </w:trPr>
         <w:tc>
           <w:tcPr>
@@ -2164,7 +2361,7 @@
               <w:sdtPr>
                 <w:id w:val="568231726"/>
                 <w14:checkbox>
-                  <w14:checked w14:val="0"/>
+                  <w14:checked w14:val="1"/>
                   <w14:checkedState w14:val="2612" w14:font="MS Gothic"/>
                   <w14:uncheckedState w14:val="2610" w14:font="MS Gothic"/>
                 </w14:checkbox>
@@ -2174,7 +2371,7 @@
                   <w:rPr>
                     <w:rFonts w:ascii="MS Gothic" w:eastAsia="MS Gothic" w:hAnsi="MS Gothic" w:hint="eastAsia"/>
                   </w:rPr>
-                  <w:t>☐</w:t>
+                  <w:t>☒</w:t>
                 </w:r>
               </w:sdtContent>
             </w:sdt>
@@ -2768,7 +2965,7 @@
       </w:tr>
       <w:tr>
         <w:trPr>
-          <w:trHeight w:val="806"/>
+          <w:trHeight w:val="502"/>
         </w:trPr>
         <w:tc>
           <w:tcPr>
@@ -2832,7 +3029,6 @@
         <w:tc>
           <w:tcPr>
             <w:tcW w:w="1134" w:type="dxa"/>
-            <w:vMerge w:val="restart"/>
             <w:vAlign w:val="center"/>
           </w:tcPr>
           <w:p>
@@ -2841,22 +3037,6 @@
             </w:pPr>
             <w:r>
               <w:t>Natalia</w:t>
-            </w:r>
-          </w:p>
-          <w:p>
-            <w:pPr>
-              <w:jc w:val="center"/>
-            </w:pPr>
-            <w:r>
-              <w:t>Ivan</w:t>
-            </w:r>
-          </w:p>
-          <w:p>
-            <w:pPr>
-              <w:jc w:val="center"/>
-            </w:pPr>
-            <w:r>
-              <w:t>Ronan</w:t>
             </w:r>
           </w:p>
         </w:tc>
@@ -2935,7 +3115,7 @@
       </w:tr>
       <w:tr>
         <w:trPr>
-          <w:trHeight w:val="806"/>
+          <w:trHeight w:val="529"/>
         </w:trPr>
         <w:tc>
           <w:tcPr>
@@ -2974,13 +3154,15 @@
         <w:tc>
           <w:tcPr>
             <w:tcW w:w="1134" w:type="dxa"/>
-            <w:vMerge/>
-            <w:vAlign w:val="center"/>
-          </w:tcPr>
-          <w:p>
-            <w:pPr>
-              <w:jc w:val="center"/>
-            </w:pPr>
+            <w:vAlign w:val="center"/>
+          </w:tcPr>
+          <w:p>
+            <w:pPr>
+              <w:jc w:val="center"/>
+            </w:pPr>
+            <w:r>
+              <w:t>Ivan</w:t>
+            </w:r>
           </w:p>
         </w:tc>
         <w:tc>
@@ -3039,7 +3221,7 @@
       </w:tr>
       <w:tr>
         <w:trPr>
-          <w:trHeight w:val="351"/>
+          <w:trHeight w:val="447"/>
         </w:trPr>
         <w:tc>
           <w:tcPr>
@@ -3078,13 +3260,15 @@
         <w:tc>
           <w:tcPr>
             <w:tcW w:w="1134" w:type="dxa"/>
-            <w:vMerge/>
-            <w:vAlign w:val="center"/>
-          </w:tcPr>
-          <w:p>
-            <w:pPr>
-              <w:jc w:val="center"/>
-            </w:pPr>
+            <w:vAlign w:val="center"/>
+          </w:tcPr>
+          <w:p>
+            <w:pPr>
+              <w:jc w:val="center"/>
+            </w:pPr>
+            <w:r>
+              <w:t>Ronan</w:t>
+            </w:r>
           </w:p>
         </w:tc>
         <w:tc>
@@ -3124,7 +3308,7 @@
               <w:sdtPr>
                 <w:id w:val="-2023310468"/>
                 <w14:checkbox>
-                  <w14:checked w14:val="1"/>
+                  <w14:checked w14:val="0"/>
                   <w14:checkedState w14:val="2612" w14:font="MS Gothic"/>
                   <w14:uncheckedState w14:val="2610" w14:font="MS Gothic"/>
                 </w14:checkbox>
@@ -3134,7 +3318,7 @@
                   <w:rPr>
                     <w:rFonts w:ascii="MS Gothic" w:eastAsia="MS Gothic" w:hAnsi="MS Gothic" w:hint="eastAsia"/>
                   </w:rPr>
-                  <w:t>☒</w:t>
+                  <w:t>☐</w:t>
                 </w:r>
               </w:sdtContent>
             </w:sdt>
@@ -3265,19 +3449,7 @@
           </w:tcPr>
           <w:p>
             <w:r>
-              <w:t>Design t</w:t>
-            </w:r>
-            <w:r>
-              <w:t>est</w:t>
-            </w:r>
-            <w:r>
-              <w:t>s</w:t>
-            </w:r>
-            <w:r>
-              <w:t xml:space="preserve"> that ensure all elements work as expected</w:t>
-            </w:r>
-            <w:r>
-              <w:t xml:space="preserve"> together</w:t>
+              <w:t>Design tests that ensure all elements work as expected together</w:t>
             </w:r>
           </w:p>
         </w:tc>
@@ -3715,10 +3887,7 @@
               <w:jc w:val="center"/>
             </w:pPr>
             <w:r>
-              <w:t>Product Enhancements</w:t>
-            </w:r>
-            <w:r>
-              <w:t xml:space="preserve"> </w:t>
+              <w:t xml:space="preserve">Product Enhancements </w:t>
             </w:r>
             <w:r>
               <w:t>Integration</w:t>
@@ -4614,15 +4783,7 @@
         </w:numPr>
       </w:pPr>
       <w:r>
-        <w:t xml:space="preserve">Gather user </w:t>
-      </w:r>
-      <w:proofErr w:type="gramStart"/>
-      <w:r>
-        <w:t>requirements</w:t>
-      </w:r>
-      <w:proofErr w:type="gramEnd"/>
-      <w:r>
-        <w:t xml:space="preserve"> </w:t>
+        <w:t xml:space="preserve">Gather user requirements </w:t>
       </w:r>
     </w:p>
     <w:p>
@@ -4634,15 +4795,7 @@
         </w:numPr>
       </w:pPr>
       <w:r>
-        <w:t xml:space="preserve">Develop User Stories based on gathered </w:t>
-      </w:r>
-      <w:proofErr w:type="gramStart"/>
-      <w:r>
-        <w:t>requirements</w:t>
-      </w:r>
-      <w:proofErr w:type="gramEnd"/>
-      <w:r>
-        <w:t xml:space="preserve"> </w:t>
+        <w:t xml:space="preserve">Develop User Stories based on gathered requirements </w:t>
       </w:r>
     </w:p>
     <w:p>
@@ -4819,15 +4972,7 @@
                               </w:numPr>
                             </w:pPr>
                             <w:r>
-                              <w:t xml:space="preserve">Newsagent App (Command-Line UI) represents the command line interface through which user interacts with the system. </w:t>
-                            </w:r>
-                            <w:proofErr w:type="gramStart"/>
-                            <w:r>
-                              <w:t>Users</w:t>
-                            </w:r>
-                            <w:proofErr w:type="gramEnd"/>
-                            <w:r>
-                              <w:t xml:space="preserve"> inputs commands to perform various actions, like managing customer details, processing invoices etc.</w:t>
+                              <w:t>Newsagent App (Command-Line UI) represents the command line interface through which user interacts with the system. Users input commands to perform various actions, like managing customer details, processing invoices etc.</w:t>
                             </w:r>
                           </w:p>
                           <w:p>
@@ -4896,15 +5041,7 @@
                         </w:numPr>
                       </w:pPr>
                       <w:r>
-                        <w:t xml:space="preserve">Newsagent App (Command-Line UI) represents the command line interface through which user interacts with the system. </w:t>
-                      </w:r>
-                      <w:proofErr w:type="gramStart"/>
-                      <w:r>
-                        <w:t>Users</w:t>
-                      </w:r>
-                      <w:proofErr w:type="gramEnd"/>
-                      <w:r>
-                        <w:t xml:space="preserve"> inputs commands to perform various actions, like managing customer details, processing invoices etc.</w:t>
+                        <w:t>Newsagent App (Command-Line UI) represents the command line interface through which user interacts with the system. Users input commands to perform various actions, like managing customer details, processing invoices etc.</w:t>
                       </w:r>
                     </w:p>
                     <w:p>
@@ -5022,6 +5159,54 @@
           <w:rStyle w:val="Emphasis"/>
         </w:rPr>
       </w:pPr>
+      <w:r>
+        <w:rPr>
+          <w:i/>
+          <w:iCs/>
+          <w:noProof/>
+        </w:rPr>
+        <w:drawing>
+          <wp:inline distT="0" distB="0" distL="0" distR="0" wp14:anchorId="23CB5E8A" wp14:editId="12DD09EC">
+            <wp:extent cx="5491273" cy="7762370"/>
+            <wp:effectExtent l="0" t="0" r="0" b="0"/>
+            <wp:docPr id="927243725" name="Picture 1"/>
+            <wp:cNvGraphicFramePr>
+              <a:graphicFrameLocks xmlns:a="http://schemas.openxmlformats.org/drawingml/2006/main" noChangeAspect="1"/>
+            </wp:cNvGraphicFramePr>
+            <a:graphic xmlns:a="http://schemas.openxmlformats.org/drawingml/2006/main">
+              <a:graphicData uri="http://schemas.openxmlformats.org/drawingml/2006/picture">
+                <pic:pic xmlns:pic="http://schemas.openxmlformats.org/drawingml/2006/picture">
+                  <pic:nvPicPr>
+                    <pic:cNvPr id="927243725" name="Picture 927243725"/>
+                    <pic:cNvPicPr/>
+                  </pic:nvPicPr>
+                  <pic:blipFill>
+                    <a:blip r:embed="rId7">
+                      <a:extLst>
+                        <a:ext uri="{28A0092B-C50C-407E-A947-70E740481C1C}">
+                          <a14:useLocalDpi xmlns:a14="http://schemas.microsoft.com/office/drawing/2010/main" val="0"/>
+                        </a:ext>
+                      </a:extLst>
+                    </a:blip>
+                    <a:stretch>
+                      <a:fillRect/>
+                    </a:stretch>
+                  </pic:blipFill>
+                  <pic:spPr>
+                    <a:xfrm>
+                      <a:off x="0" y="0"/>
+                      <a:ext cx="5494895" cy="7767490"/>
+                    </a:xfrm>
+                    <a:prstGeom prst="rect">
+                      <a:avLst/>
+                    </a:prstGeom>
+                  </pic:spPr>
+                </pic:pic>
+              </a:graphicData>
+            </a:graphic>
+          </wp:inline>
+        </w:drawing>
+      </w:r>
     </w:p>
     <w:p>
       <w:pPr>
@@ -5144,6 +5329,9 @@
         <w:t>data</w:t>
       </w:r>
       <w:proofErr w:type="gramEnd"/>
+      <w:r>
+        <w:t xml:space="preserve"> </w:t>
+      </w:r>
     </w:p>
     <w:p>
       <w:pPr>
@@ -5156,9 +5344,11 @@
       <w:r>
         <w:t xml:space="preserve">Static Test done by another </w:t>
       </w:r>
+      <w:proofErr w:type="gramStart"/>
       <w:r>
         <w:t>developer</w:t>
       </w:r>
+      <w:proofErr w:type="gramEnd"/>
     </w:p>
     <w:p/>
     <w:p>
@@ -6009,13 +6199,7 @@
         <w:rPr>
           <w:rStyle w:val="Emphasis"/>
         </w:rPr>
-        <w:t xml:space="preserve"> </w:t>
-      </w:r>
-      <w:r>
-        <w:rPr>
-          <w:rStyle w:val="Emphasis"/>
-        </w:rPr>
-        <w:t>2c</w:t>
+        <w:t xml:space="preserve"> 2c</w:t>
       </w:r>
       <w:r>
         <w:rPr>

</xml_diff>

<commit_message>
Team talk With Mike
Updated TeamTalk file ,after conversation with Mike, and finalised user stories. Started UML in drawio.
</commit_message>
<xml_diff>
--- a/Team 1_Justification_and_Plan.docx
+++ b/Team 1_Justification_and_Plan.docx
@@ -717,7 +717,15 @@
         <w:t>Supports changes to some extent</w:t>
       </w:r>
       <w:r>
-        <w:t xml:space="preserve"> – Incremental Delivery is a Plan Driven approach that assumes nothing should change. Although, it doesn’t mean the scope cannot change between increments when required. In the lifecycle we choose, the increments are planned in advance although we still have benefit of making small tweaks if necessary.   </w:t>
+        <w:t xml:space="preserve"> – Incremental Delivery is a Plan Driven approach that assumes nothing should change. Although, it doesn’t mean the scope cannot change between increments when required. In the lifecycle we choose, the increments are </w:t>
+      </w:r>
+      <w:proofErr w:type="gramStart"/>
+      <w:r>
+        <w:t>planned in advance</w:t>
+      </w:r>
+      <w:proofErr w:type="gramEnd"/>
+      <w:r>
+        <w:t xml:space="preserve"> although we still have benefit of making small tweaks if necessary.   </w:t>
       </w:r>
     </w:p>
     <w:p>
@@ -774,7 +782,15 @@
         <w:t>Product Availability</w:t>
       </w:r>
       <w:r>
-        <w:t xml:space="preserve"> – Incremental Delivery allows us to have working software quicker, which can provide value to customer sooner. It for sure will not be a fully working product after first delivery, although some functionality can be available to customer easier (eg. signing up new users into the system)</w:t>
+        <w:t xml:space="preserve"> – Incremental Delivery allows us to have working software quicker, which can provide value to customer sooner. It for sure will not be a fully working product after first delivery, although some functionality can be available to customer easier (</w:t>
+      </w:r>
+      <w:proofErr w:type="spellStart"/>
+      <w:r>
+        <w:t>eg.</w:t>
+      </w:r>
+      <w:proofErr w:type="spellEnd"/>
+      <w:r>
+        <w:t xml:space="preserve"> signing up new users into the system)</w:t>
       </w:r>
     </w:p>
     <w:p>
@@ -798,7 +814,33 @@
     </w:p>
     <w:p>
       <w:r>
-        <w:t xml:space="preserve">We have decided not to go for Agile as requirements are well-defined and we don’t need to involv4e customer constantly. Instead, we will present what we have at its key phases. We also rejected Waterfall due to it’s total lack of flexibility. It is highly sequential model, where each phase is dependant on the previous one. We wouldn’t be able to have two devs working on separate phases as everything happens one after another. Here, we also don’t have customer input until the end which can potentially make it very costly to revise/fix if there are issues. We also rejected V-Model as the team is too small to take that approach. It requires extensive testing and parallel working which we don’t have resources for. It would potentially add extra complexity to the project. </w:t>
+        <w:t xml:space="preserve">We have decided not to go for Agile as requirements are well-defined and we don’t need to involv4e customer constantly. Instead, we will present what we have at its key phases. We also rejected Waterfall due to </w:t>
+      </w:r>
+      <w:proofErr w:type="spellStart"/>
+      <w:proofErr w:type="gramStart"/>
+      <w:r>
+        <w:t>it’s</w:t>
+      </w:r>
+      <w:proofErr w:type="spellEnd"/>
+      <w:proofErr w:type="gramEnd"/>
+      <w:r>
+        <w:t xml:space="preserve"> total lack of flexibility. It is highly sequential model, where each phase is </w:t>
+      </w:r>
+      <w:proofErr w:type="spellStart"/>
+      <w:r>
+        <w:t>dependant</w:t>
+      </w:r>
+      <w:proofErr w:type="spellEnd"/>
+      <w:r>
+        <w:t xml:space="preserve"> on the previous one. We wouldn’t be able to have two </w:t>
+      </w:r>
+      <w:proofErr w:type="spellStart"/>
+      <w:r>
+        <w:t>devs</w:t>
+      </w:r>
+      <w:proofErr w:type="spellEnd"/>
+      <w:r>
+        <w:t xml:space="preserve"> working on separate phases as everything happens one after another. Here, we also don’t have customer input until the end which can potentially make it very costly to revise/fix if there are issues. We also rejected V-Model as the team is too small to take that approach. It requires extensive testing and parallel working which we don’t have resources for. It would potentially add extra complexity to the project. </w:t>
       </w:r>
     </w:p>
     <w:p/>
@@ -1427,7 +1469,7 @@
               <w:sdtPr>
                 <w:id w:val="535231672"/>
                 <w14:checkbox>
-                  <w14:checked w14:val="0"/>
+                  <w14:checked w14:val="1"/>
                   <w14:checkedState w14:val="2612" w14:font="MS Gothic"/>
                   <w14:uncheckedState w14:val="2610" w14:font="MS Gothic"/>
                 </w14:checkbox>
@@ -1437,7 +1479,7 @@
                   <w:rPr>
                     <w:rFonts w:ascii="MS Gothic" w:eastAsia="MS Gothic" w:hAnsi="MS Gothic" w:hint="eastAsia"/>
                   </w:rPr>
-                  <w:t>☐</w:t>
+                  <w:t>☒</w:t>
                 </w:r>
               </w:sdtContent>
             </w:sdt>
@@ -2732,7 +2774,15 @@
           </w:tcPr>
           <w:p>
             <w:r>
-              <w:t>Create invoice, cust subscription database</w:t>
+              <w:t xml:space="preserve">Create invoice, </w:t>
+            </w:r>
+            <w:proofErr w:type="spellStart"/>
+            <w:r>
+              <w:t>cust</w:t>
+            </w:r>
+            <w:proofErr w:type="spellEnd"/>
+            <w:r>
+              <w:t xml:space="preserve"> subscription database</w:t>
             </w:r>
           </w:p>
         </w:tc>
@@ -3527,7 +3577,15 @@
           </w:tcPr>
           <w:p>
             <w:r>
-              <w:t>Test process that ensure all elements fit together and work as expected</w:t>
+              <w:t xml:space="preserve">Test process that </w:t>
+            </w:r>
+            <w:proofErr w:type="gramStart"/>
+            <w:r>
+              <w:t>ensure</w:t>
+            </w:r>
+            <w:proofErr w:type="gramEnd"/>
+            <w:r>
+              <w:t xml:space="preserve"> all elements fit together and work as expected</w:t>
             </w:r>
           </w:p>
         </w:tc>
@@ -4735,7 +4793,15 @@
         </w:numPr>
       </w:pPr>
       <w:r>
-        <w:t xml:space="preserve">Gather user requirements </w:t>
+        <w:t xml:space="preserve">Gather user </w:t>
+      </w:r>
+      <w:proofErr w:type="gramStart"/>
+      <w:r>
+        <w:t>requirements</w:t>
+      </w:r>
+      <w:proofErr w:type="gramEnd"/>
+      <w:r>
+        <w:t xml:space="preserve"> </w:t>
       </w:r>
     </w:p>
     <w:p>
@@ -4747,7 +4813,15 @@
         </w:numPr>
       </w:pPr>
       <w:r>
-        <w:t xml:space="preserve">Develop User Stories based on gathered requirements </w:t>
+        <w:t xml:space="preserve">Develop User Stories based on gathered </w:t>
+      </w:r>
+      <w:proofErr w:type="gramStart"/>
+      <w:r>
+        <w:t>requirements</w:t>
+      </w:r>
+      <w:proofErr w:type="gramEnd"/>
+      <w:r>
+        <w:t xml:space="preserve"> </w:t>
       </w:r>
     </w:p>
     <w:p>
@@ -4948,7 +5022,15 @@
                               </w:numPr>
                             </w:pPr>
                             <w:r>
-                              <w:t>MySQL Database (Data Storage) is where the database tables is stored. The database contains tables for managing customer details, newsagent information, delivery drivers, delivery docs, invoices, publications and subscriptions. Foreign keys establish relationships between the tables for data consistency.</w:t>
+                              <w:t xml:space="preserve">MySQL Database (Data Storage) is where the database tables </w:t>
+                            </w:r>
+                            <w:proofErr w:type="gramStart"/>
+                            <w:r>
+                              <w:t>is</w:t>
+                            </w:r>
+                            <w:proofErr w:type="gramEnd"/>
+                            <w:r>
+                              <w:t xml:space="preserve"> stored. The database contains tables for managing customer details, newsagent information, delivery drivers, delivery docs, invoices, publications and subscriptions. Foreign keys establish relationships between the tables for data consistency.</w:t>
                             </w:r>
                           </w:p>
                         </w:txbxContent>
@@ -5009,7 +5091,15 @@
                         </w:numPr>
                       </w:pPr>
                       <w:r>
-                        <w:t>MySQL Database (Data Storage) is where the database tables is stored. The database contains tables for managing customer details, newsagent information, delivery drivers, delivery docs, invoices, publications and subscriptions. Foreign keys establish relationships between the tables for data consistency.</w:t>
+                        <w:t xml:space="preserve">MySQL Database (Data Storage) is where the database tables </w:t>
+                      </w:r>
+                      <w:proofErr w:type="gramStart"/>
+                      <w:r>
+                        <w:t>is</w:t>
+                      </w:r>
+                      <w:proofErr w:type="gramEnd"/>
+                      <w:r>
+                        <w:t xml:space="preserve"> stored. The database contains tables for managing customer details, newsagent information, delivery drivers, delivery docs, invoices, publications and subscriptions. Foreign keys establish relationships between the tables for data consistency.</w:t>
                       </w:r>
                     </w:p>
                   </w:txbxContent>
@@ -5265,8 +5355,13 @@
         </w:numPr>
       </w:pPr>
       <w:r>
-        <w:t>Run various SQL queries to retrieve/insert/manipulate data</w:t>
-      </w:r>
+        <w:t xml:space="preserve">Run various SQL queries to retrieve/insert/manipulate </w:t>
+      </w:r>
+      <w:proofErr w:type="gramStart"/>
+      <w:r>
+        <w:t>data</w:t>
+      </w:r>
+      <w:proofErr w:type="gramEnd"/>
       <w:r>
         <w:t xml:space="preserve"> </w:t>
       </w:r>
@@ -5282,9 +5377,11 @@
       <w:r>
         <w:t xml:space="preserve">Static Test done by another </w:t>
       </w:r>
+      <w:proofErr w:type="gramStart"/>
       <w:r>
         <w:t>developer</w:t>
       </w:r>
+      <w:proofErr w:type="gramEnd"/>
     </w:p>
     <w:p/>
     <w:p>
@@ -5320,6 +5417,7 @@
           <w:color w:val="2F5496" w:themeColor="accent1" w:themeShade="BF"/>
         </w:rPr>
       </w:pPr>
+      <w:proofErr w:type="spellStart"/>
       <w:r>
         <w:rPr>
           <w:color w:val="2F5496" w:themeColor="accent1" w:themeShade="BF"/>
@@ -5338,6 +5436,7 @@
         </w:rPr>
         <w:t>Details</w:t>
       </w:r>
+      <w:proofErr w:type="spellEnd"/>
     </w:p>
     <w:p>
       <w:pPr>
@@ -5347,8 +5446,13 @@
           <w:numId w:val="3"/>
         </w:numPr>
       </w:pPr>
-      <w:r>
-        <w:t>custID (Primary Key)</w:t>
+      <w:proofErr w:type="spellStart"/>
+      <w:r>
+        <w:t>custID</w:t>
+      </w:r>
+      <w:proofErr w:type="spellEnd"/>
+      <w:r>
+        <w:t xml:space="preserve"> (Primary Key)</w:t>
       </w:r>
       <w:r>
         <w:t xml:space="preserve"> INT AUTOINCREMENT</w:t>
@@ -5362,9 +5466,11 @@
           <w:numId w:val="3"/>
         </w:numPr>
       </w:pPr>
+      <w:proofErr w:type="spellStart"/>
       <w:r>
         <w:t>firstName</w:t>
       </w:r>
+      <w:proofErr w:type="spellEnd"/>
       <w:r>
         <w:t xml:space="preserve"> </w:t>
       </w:r>
@@ -5383,9 +5489,11 @@
           <w:numId w:val="3"/>
         </w:numPr>
       </w:pPr>
+      <w:proofErr w:type="spellStart"/>
       <w:r>
         <w:t>lastName</w:t>
       </w:r>
+      <w:proofErr w:type="spellEnd"/>
       <w:r>
         <w:t xml:space="preserve"> </w:t>
       </w:r>
@@ -5404,12 +5512,14 @@
           <w:numId w:val="3"/>
         </w:numPr>
       </w:pPr>
+      <w:proofErr w:type="spellStart"/>
       <w:r>
         <w:t>custA</w:t>
       </w:r>
       <w:r>
         <w:t>ddress</w:t>
       </w:r>
+      <w:proofErr w:type="spellEnd"/>
       <w:r>
         <w:t xml:space="preserve"> </w:t>
       </w:r>
@@ -5428,9 +5538,11 @@
           <w:numId w:val="3"/>
         </w:numPr>
       </w:pPr>
+      <w:proofErr w:type="spellStart"/>
       <w:r>
         <w:t>phoneNo</w:t>
       </w:r>
+      <w:proofErr w:type="spellEnd"/>
       <w:r>
         <w:t xml:space="preserve"> </w:t>
       </w:r>
@@ -5464,8 +5576,13 @@
           <w:numId w:val="3"/>
         </w:numPr>
       </w:pPr>
-      <w:r>
-        <w:t>newsagentID (Primary Key)</w:t>
+      <w:proofErr w:type="spellStart"/>
+      <w:r>
+        <w:t>newsagentID</w:t>
+      </w:r>
+      <w:proofErr w:type="spellEnd"/>
+      <w:r>
+        <w:t xml:space="preserve"> (Primary Key)</w:t>
       </w:r>
       <w:r>
         <w:t xml:space="preserve"> INT AUTOINCREMENT</w:t>
@@ -5548,6 +5665,7 @@
           <w:color w:val="2F5496" w:themeColor="accent1" w:themeShade="BF"/>
         </w:rPr>
       </w:pPr>
+      <w:proofErr w:type="spellStart"/>
       <w:r>
         <w:rPr>
           <w:color w:val="2F5496" w:themeColor="accent1" w:themeShade="BF"/>
@@ -5566,6 +5684,7 @@
         </w:rPr>
         <w:t>Driver</w:t>
       </w:r>
+      <w:proofErr w:type="spellEnd"/>
     </w:p>
     <w:p>
       <w:pPr>
@@ -5575,8 +5694,13 @@
           <w:numId w:val="3"/>
         </w:numPr>
       </w:pPr>
-      <w:r>
-        <w:t>driverID (Primary Key)</w:t>
+      <w:proofErr w:type="spellStart"/>
+      <w:r>
+        <w:t>driverID</w:t>
+      </w:r>
+      <w:proofErr w:type="spellEnd"/>
+      <w:r>
+        <w:t xml:space="preserve"> (Primary Key)</w:t>
       </w:r>
       <w:r>
         <w:t xml:space="preserve"> INT AUTOINCREMENT</w:t>
@@ -5590,8 +5714,13 @@
           <w:numId w:val="3"/>
         </w:numPr>
       </w:pPr>
-      <w:r>
-        <w:t xml:space="preserve">driverPassword </w:t>
+      <w:proofErr w:type="spellStart"/>
+      <w:r>
+        <w:t>driverPassword</w:t>
+      </w:r>
+      <w:proofErr w:type="spellEnd"/>
+      <w:r>
+        <w:t xml:space="preserve"> </w:t>
       </w:r>
       <w:r>
         <w:t>VARCHAR</w:t>
@@ -5608,9 +5737,11 @@
           <w:numId w:val="3"/>
         </w:numPr>
       </w:pPr>
+      <w:proofErr w:type="spellStart"/>
       <w:r>
         <w:t>deliveryDistrict</w:t>
       </w:r>
+      <w:proofErr w:type="spellEnd"/>
       <w:r>
         <w:t xml:space="preserve"> INT</w:t>
       </w:r>
@@ -5626,6 +5757,7 @@
           <w:color w:val="2F5496" w:themeColor="accent1" w:themeShade="BF"/>
         </w:rPr>
       </w:pPr>
+      <w:proofErr w:type="spellStart"/>
       <w:r>
         <w:rPr>
           <w:color w:val="2F5496" w:themeColor="accent1" w:themeShade="BF"/>
@@ -5644,6 +5776,7 @@
         </w:rPr>
         <w:t>Doc</w:t>
       </w:r>
+      <w:proofErr w:type="spellEnd"/>
     </w:p>
     <w:p>
       <w:pPr>
@@ -5653,8 +5786,13 @@
           <w:numId w:val="3"/>
         </w:numPr>
       </w:pPr>
-      <w:r>
-        <w:t>docID (Primary Key)</w:t>
+      <w:proofErr w:type="spellStart"/>
+      <w:r>
+        <w:t>docID</w:t>
+      </w:r>
+      <w:proofErr w:type="spellEnd"/>
+      <w:r>
+        <w:t xml:space="preserve"> (Primary Key)</w:t>
       </w:r>
       <w:r>
         <w:t xml:space="preserve"> INT AUTOINCREMENT</w:t>
@@ -5668,8 +5806,13 @@
           <w:numId w:val="3"/>
         </w:numPr>
       </w:pPr>
-      <w:r>
-        <w:t>custID INT</w:t>
+      <w:proofErr w:type="spellStart"/>
+      <w:r>
+        <w:t>custID</w:t>
+      </w:r>
+      <w:proofErr w:type="spellEnd"/>
+      <w:r>
+        <w:t xml:space="preserve"> INT</w:t>
       </w:r>
     </w:p>
     <w:p>
@@ -5680,8 +5823,13 @@
           <w:numId w:val="3"/>
         </w:numPr>
       </w:pPr>
-      <w:r>
-        <w:t>publicationID INT</w:t>
+      <w:proofErr w:type="spellStart"/>
+      <w:r>
+        <w:t>publicationID</w:t>
+      </w:r>
+      <w:proofErr w:type="spellEnd"/>
+      <w:r>
+        <w:t xml:space="preserve"> INT</w:t>
       </w:r>
     </w:p>
     <w:p>
@@ -5692,9 +5840,11 @@
           <w:numId w:val="3"/>
         </w:numPr>
       </w:pPr>
+      <w:proofErr w:type="spellStart"/>
       <w:r>
         <w:t>dateDelivered</w:t>
       </w:r>
+      <w:proofErr w:type="spellEnd"/>
       <w:r>
         <w:t xml:space="preserve"> DATE</w:t>
       </w:r>
@@ -5708,7 +5858,31 @@
         </w:numPr>
       </w:pPr>
       <w:r>
-        <w:t>FOREIGN KEY (custID) references Customer_Details(custID)</w:t>
+        <w:t>FOREIGN KEY (</w:t>
+      </w:r>
+      <w:proofErr w:type="spellStart"/>
+      <w:r>
+        <w:t>custID</w:t>
+      </w:r>
+      <w:proofErr w:type="spellEnd"/>
+      <w:r>
+        <w:t xml:space="preserve">) references </w:t>
+      </w:r>
+      <w:proofErr w:type="spellStart"/>
+      <w:r>
+        <w:t>Customer_Details</w:t>
+      </w:r>
+      <w:proofErr w:type="spellEnd"/>
+      <w:r>
+        <w:t>(</w:t>
+      </w:r>
+      <w:proofErr w:type="spellStart"/>
+      <w:r>
+        <w:t>custID</w:t>
+      </w:r>
+      <w:proofErr w:type="spellEnd"/>
+      <w:r>
+        <w:t>)</w:t>
       </w:r>
     </w:p>
     <w:p>
@@ -5720,7 +5894,23 @@
         </w:numPr>
       </w:pPr>
       <w:r>
-        <w:t>FOREIGN KEY (publicationID) references Publication(publicationID)</w:t>
+        <w:t>FOREIGN KEY (</w:t>
+      </w:r>
+      <w:proofErr w:type="spellStart"/>
+      <w:r>
+        <w:t>publicationID</w:t>
+      </w:r>
+      <w:proofErr w:type="spellEnd"/>
+      <w:r>
+        <w:t>) references Publication(</w:t>
+      </w:r>
+      <w:proofErr w:type="spellStart"/>
+      <w:r>
+        <w:t>publicationID</w:t>
+      </w:r>
+      <w:proofErr w:type="spellEnd"/>
+      <w:r>
+        <w:t>)</w:t>
       </w:r>
     </w:p>
     <w:p>
@@ -5746,8 +5936,13 @@
           <w:numId w:val="3"/>
         </w:numPr>
       </w:pPr>
-      <w:r>
-        <w:t>invoiceID (Primary Key)</w:t>
+      <w:proofErr w:type="spellStart"/>
+      <w:r>
+        <w:t>invoiceID</w:t>
+      </w:r>
+      <w:proofErr w:type="spellEnd"/>
+      <w:r>
+        <w:t xml:space="preserve"> (Primary Key)</w:t>
       </w:r>
       <w:r>
         <w:t xml:space="preserve"> INT AUTOINCREMENT</w:t>
@@ -5761,8 +5956,13 @@
           <w:numId w:val="3"/>
         </w:numPr>
       </w:pPr>
-      <w:r>
-        <w:t>custID INT</w:t>
+      <w:proofErr w:type="spellStart"/>
+      <w:r>
+        <w:t>custID</w:t>
+      </w:r>
+      <w:proofErr w:type="spellEnd"/>
+      <w:r>
+        <w:t xml:space="preserve"> INT</w:t>
       </w:r>
     </w:p>
     <w:p>
@@ -5773,8 +5973,13 @@
           <w:numId w:val="3"/>
         </w:numPr>
       </w:pPr>
-      <w:r>
-        <w:t>publicationID INT</w:t>
+      <w:proofErr w:type="spellStart"/>
+      <w:r>
+        <w:t>publicationID</w:t>
+      </w:r>
+      <w:proofErr w:type="spellEnd"/>
+      <w:r>
+        <w:t xml:space="preserve"> INT</w:t>
       </w:r>
     </w:p>
     <w:p>
@@ -5785,8 +5990,13 @@
           <w:numId w:val="3"/>
         </w:numPr>
       </w:pPr>
-      <w:r>
-        <w:t>dateDelivered DATE</w:t>
+      <w:proofErr w:type="spellStart"/>
+      <w:r>
+        <w:t>dateDelivered</w:t>
+      </w:r>
+      <w:proofErr w:type="spellEnd"/>
+      <w:r>
+        <w:t xml:space="preserve"> DATE</w:t>
       </w:r>
     </w:p>
     <w:p>
@@ -5797,8 +6007,13 @@
           <w:numId w:val="3"/>
         </w:numPr>
       </w:pPr>
-      <w:r>
-        <w:t>totalSum DECIMAL (10, 2)</w:t>
+      <w:proofErr w:type="spellStart"/>
+      <w:r>
+        <w:t>totalSum</w:t>
+      </w:r>
+      <w:proofErr w:type="spellEnd"/>
+      <w:r>
+        <w:t xml:space="preserve"> DECIMAL (10, 2)</w:t>
       </w:r>
     </w:p>
     <w:p>
@@ -5809,8 +6024,13 @@
           <w:numId w:val="3"/>
         </w:numPr>
       </w:pPr>
-      <w:r>
-        <w:t>invoiceDate DATE</w:t>
+      <w:proofErr w:type="spellStart"/>
+      <w:r>
+        <w:t>invoiceDate</w:t>
+      </w:r>
+      <w:proofErr w:type="spellEnd"/>
+      <w:r>
+        <w:t xml:space="preserve"> DATE</w:t>
       </w:r>
     </w:p>
     <w:p>
@@ -5822,7 +6042,31 @@
         </w:numPr>
       </w:pPr>
       <w:r>
-        <w:t>FOREIGN KEY (custID) references Customer_Details(custID)</w:t>
+        <w:t>FOREIGN KEY (</w:t>
+      </w:r>
+      <w:proofErr w:type="spellStart"/>
+      <w:r>
+        <w:t>custID</w:t>
+      </w:r>
+      <w:proofErr w:type="spellEnd"/>
+      <w:r>
+        <w:t xml:space="preserve">) references </w:t>
+      </w:r>
+      <w:proofErr w:type="spellStart"/>
+      <w:r>
+        <w:t>Customer_Details</w:t>
+      </w:r>
+      <w:proofErr w:type="spellEnd"/>
+      <w:r>
+        <w:t>(</w:t>
+      </w:r>
+      <w:proofErr w:type="spellStart"/>
+      <w:r>
+        <w:t>custID</w:t>
+      </w:r>
+      <w:proofErr w:type="spellEnd"/>
+      <w:r>
+        <w:t>)</w:t>
       </w:r>
     </w:p>
     <w:p>
@@ -5834,7 +6078,23 @@
         </w:numPr>
       </w:pPr>
       <w:r>
-        <w:t>FOREIGN KEY (publicationID) references Publication(publicationID)</w:t>
+        <w:t>FOREIGN KEY (</w:t>
+      </w:r>
+      <w:proofErr w:type="spellStart"/>
+      <w:r>
+        <w:t>publicationID</w:t>
+      </w:r>
+      <w:proofErr w:type="spellEnd"/>
+      <w:r>
+        <w:t>) references Publication(</w:t>
+      </w:r>
+      <w:proofErr w:type="spellStart"/>
+      <w:r>
+        <w:t>publicationID</w:t>
+      </w:r>
+      <w:proofErr w:type="spellEnd"/>
+      <w:r>
+        <w:t>)</w:t>
       </w:r>
     </w:p>
     <w:p>
@@ -5848,15 +6108,27 @@
       <w:r>
         <w:t>FOREIGN KEY (</w:t>
       </w:r>
+      <w:proofErr w:type="spellStart"/>
       <w:r>
         <w:t>docID</w:t>
       </w:r>
-      <w:r>
-        <w:t>) references Delivery_Doc(</w:t>
-      </w:r>
+      <w:proofErr w:type="spellEnd"/>
+      <w:r>
+        <w:t xml:space="preserve">) references </w:t>
+      </w:r>
+      <w:proofErr w:type="spellStart"/>
+      <w:r>
+        <w:t>Delivery_Doc</w:t>
+      </w:r>
+      <w:proofErr w:type="spellEnd"/>
+      <w:r>
+        <w:t>(</w:t>
+      </w:r>
+      <w:proofErr w:type="spellStart"/>
       <w:r>
         <w:t>docID</w:t>
       </w:r>
+      <w:proofErr w:type="spellEnd"/>
       <w:r>
         <w:t>)</w:t>
       </w:r>
@@ -5884,9 +6156,11 @@
           <w:numId w:val="3"/>
         </w:numPr>
       </w:pPr>
+      <w:proofErr w:type="spellStart"/>
       <w:r>
         <w:t>publicationID</w:t>
       </w:r>
+      <w:proofErr w:type="spellEnd"/>
       <w:r>
         <w:t xml:space="preserve"> (Primary Key)</w:t>
       </w:r>
@@ -5953,8 +6227,13 @@
           <w:numId w:val="3"/>
         </w:numPr>
       </w:pPr>
-      <w:r>
-        <w:t>docID INT</w:t>
+      <w:proofErr w:type="spellStart"/>
+      <w:r>
+        <w:t>docID</w:t>
+      </w:r>
+      <w:proofErr w:type="spellEnd"/>
+      <w:r>
+        <w:t xml:space="preserve"> INT</w:t>
       </w:r>
     </w:p>
     <w:p>
@@ -5966,13 +6245,37 @@
         </w:numPr>
       </w:pPr>
       <w:r>
-        <w:t xml:space="preserve">FOREIGN KEY (docID) </w:t>
+        <w:t>FOREIGN KEY (</w:t>
+      </w:r>
+      <w:proofErr w:type="spellStart"/>
+      <w:r>
+        <w:t>docID</w:t>
+      </w:r>
+      <w:proofErr w:type="spellEnd"/>
+      <w:r>
+        <w:t xml:space="preserve">) </w:t>
       </w:r>
       <w:r>
         <w:t>references</w:t>
       </w:r>
       <w:r>
-        <w:t xml:space="preserve"> Delivery_Doc(docID)</w:t>
+        <w:t xml:space="preserve"> </w:t>
+      </w:r>
+      <w:proofErr w:type="spellStart"/>
+      <w:r>
+        <w:t>Delivery_Doc</w:t>
+      </w:r>
+      <w:proofErr w:type="spellEnd"/>
+      <w:r>
+        <w:t>(</w:t>
+      </w:r>
+      <w:proofErr w:type="spellStart"/>
+      <w:r>
+        <w:t>docID</w:t>
+      </w:r>
+      <w:proofErr w:type="spellEnd"/>
+      <w:r>
+        <w:t>)</w:t>
       </w:r>
     </w:p>
     <w:p>
@@ -6003,7 +6306,15 @@
         </w:numPr>
       </w:pPr>
       <w:r>
-        <w:t xml:space="preserve">Relationship -&gt; Customer Details -&gt; Retrieve all details </w:t>
+        <w:t xml:space="preserve">Relationship -&gt; Customer Details -&gt; Retrieve all </w:t>
+      </w:r>
+      <w:proofErr w:type="gramStart"/>
+      <w:r>
+        <w:t>details</w:t>
+      </w:r>
+      <w:proofErr w:type="gramEnd"/>
+      <w:r>
+        <w:t xml:space="preserve"> </w:t>
       </w:r>
     </w:p>
     <w:p>
@@ -6014,9 +6325,11 @@
           <w:numId w:val="3"/>
         </w:numPr>
       </w:pPr>
+      <w:proofErr w:type="spellStart"/>
       <w:r>
         <w:t>custID</w:t>
       </w:r>
+      <w:proofErr w:type="spellEnd"/>
     </w:p>
     <w:p>
       <w:pPr>
@@ -6026,9 +6339,11 @@
           <w:numId w:val="3"/>
         </w:numPr>
       </w:pPr>
+      <w:proofErr w:type="spellStart"/>
       <w:r>
         <w:t>subscriptionFrequency</w:t>
       </w:r>
+      <w:proofErr w:type="spellEnd"/>
       <w:r>
         <w:t xml:space="preserve"> </w:t>
       </w:r>
@@ -6044,9 +6359,11 @@
           <w:numId w:val="3"/>
         </w:numPr>
       </w:pPr>
+      <w:proofErr w:type="spellStart"/>
       <w:r>
         <w:t>custStatus</w:t>
       </w:r>
+      <w:proofErr w:type="spellEnd"/>
       <w:r>
         <w:t xml:space="preserve"> </w:t>
       </w:r>
@@ -6062,9 +6379,11 @@
           <w:numId w:val="3"/>
         </w:numPr>
       </w:pPr>
+      <w:proofErr w:type="spellStart"/>
       <w:r>
         <w:t>deliveryDisctrict</w:t>
       </w:r>
+      <w:proofErr w:type="spellEnd"/>
       <w:r>
         <w:t xml:space="preserve"> INT</w:t>
       </w:r>
@@ -6077,9 +6396,11 @@
           <w:numId w:val="3"/>
         </w:numPr>
       </w:pPr>
+      <w:proofErr w:type="spellStart"/>
       <w:r>
         <w:t>startDate</w:t>
       </w:r>
+      <w:proofErr w:type="spellEnd"/>
       <w:r>
         <w:t xml:space="preserve"> DATE</w:t>
       </w:r>
@@ -6092,9 +6413,11 @@
           <w:numId w:val="3"/>
         </w:numPr>
       </w:pPr>
+      <w:proofErr w:type="spellStart"/>
       <w:r>
         <w:t>endDate</w:t>
       </w:r>
+      <w:proofErr w:type="spellEnd"/>
       <w:r>
         <w:t xml:space="preserve"> DATE</w:t>
       </w:r>
@@ -6108,7 +6431,31 @@
         </w:numPr>
       </w:pPr>
       <w:r>
-        <w:t>FOREIGN KEY (custID) references Customer_Details(custID)</w:t>
+        <w:t>FOREIGN KEY (</w:t>
+      </w:r>
+      <w:proofErr w:type="spellStart"/>
+      <w:r>
+        <w:t>custID</w:t>
+      </w:r>
+      <w:proofErr w:type="spellEnd"/>
+      <w:r>
+        <w:t xml:space="preserve">) references </w:t>
+      </w:r>
+      <w:proofErr w:type="spellStart"/>
+      <w:r>
+        <w:t>Customer_Details</w:t>
+      </w:r>
+      <w:proofErr w:type="spellEnd"/>
+      <w:r>
+        <w:t>(</w:t>
+      </w:r>
+      <w:proofErr w:type="spellStart"/>
+      <w:r>
+        <w:t>custID</w:t>
+      </w:r>
+      <w:proofErr w:type="spellEnd"/>
+      <w:r>
+        <w:t>)</w:t>
       </w:r>
     </w:p>
     <w:p>

</xml_diff>

<commit_message>
Updated TeamPlan, Justification and UserStory for Newsagent
</commit_message>
<xml_diff>
--- a/Team 1_Justification_and_Plan.docx
+++ b/Team 1_Justification_and_Plan.docx
@@ -183,7 +183,7 @@
                                                     <pic:cNvPicPr/>
                                                   </pic:nvPicPr>
                                                   <pic:blipFill>
-                                                    <a:blip r:embed="rId5">
+                                                    <a:blip r:embed="rId6">
                                                       <a:extLst>
                                                         <a:ext uri="{28A0092B-C50C-407E-A947-70E740481C1C}">
                                                           <a14:useLocalDpi xmlns:a14="http://schemas.microsoft.com/office/drawing/2010/main" val="0"/>
@@ -439,7 +439,7 @@
                                               <pic:cNvPicPr/>
                                             </pic:nvPicPr>
                                             <pic:blipFill>
-                                              <a:blip r:embed="rId5">
+                                              <a:blip r:embed="rId6">
                                                 <a:extLst>
                                                   <a:ext uri="{28A0092B-C50C-407E-A947-70E740481C1C}">
                                                     <a14:useLocalDpi xmlns:a14="http://schemas.microsoft.com/office/drawing/2010/main" val="0"/>
@@ -717,7 +717,15 @@
         <w:t>Supports changes to some extent</w:t>
       </w:r>
       <w:r>
-        <w:t xml:space="preserve"> – Incremental Delivery is a Plan Driven approach that assumes nothing should change. Although, it doesn’t mean the scope cannot change between increments when required. In the lifecycle we choose, the increments are planned in advance although we still have benefit of making small tweaks if necessary.   </w:t>
+        <w:t xml:space="preserve"> – Incremental Delivery is a Plan Driven approach that assumes nothing should change. Although, it doesn’t mean the scope cannot change between increments when required. In the lifecycle we choose, the increments are </w:t>
+      </w:r>
+      <w:proofErr w:type="gramStart"/>
+      <w:r>
+        <w:t>planned in advance</w:t>
+      </w:r>
+      <w:proofErr w:type="gramEnd"/>
+      <w:r>
+        <w:t xml:space="preserve"> although we still have benefit of making small tweaks if necessary.   </w:t>
       </w:r>
     </w:p>
     <w:p>
@@ -774,7 +782,15 @@
         <w:t>Product Availability</w:t>
       </w:r>
       <w:r>
-        <w:t xml:space="preserve"> – Incremental Delivery allows us to have working software quicker, which can provide value to customer sooner. It for sure will not be a fully working product after first delivery, although some functionality can be available to customer easier (eg. signing up new users into the system)</w:t>
+        <w:t xml:space="preserve"> – Incremental Delivery allows us to have working software quicker, which can provide value to customer sooner. It for sure will not be a fully working product after first delivery, although some functionality can be available to customer easier (</w:t>
+      </w:r>
+      <w:proofErr w:type="spellStart"/>
+      <w:r>
+        <w:t>eg.</w:t>
+      </w:r>
+      <w:proofErr w:type="spellEnd"/>
+      <w:r>
+        <w:t xml:space="preserve"> signing up new users into the system)</w:t>
       </w:r>
     </w:p>
     <w:p>
@@ -797,30 +813,69 @@
       </w:r>
     </w:p>
     <w:p>
-      <w:r>
-        <w:t xml:space="preserve">We have decided not to go for Agile as requirements are well-defined and we don’t need to involv4e customer constantly. Instead, we will present what we have at its key phases. We also rejected Waterfall due to it’s total lack of flexibility. It is highly sequential model, where each phase is dependant on the previous one. We wouldn’t be able to have two devs working on separate phases as everything happens one after another. Here, we also don’t have customer input until the end which can potentially make it very costly to revise/fix if there are issues. We also rejected V-Model as the team is too small to take that approach. It requires extensive testing and parallel working which we don’t have resources for. It would potentially add extra complexity to the project. </w:t>
+      <w:pPr>
+        <w:pStyle w:val="ListParagraph"/>
+        <w:numPr>
+          <w:ilvl w:val="0"/>
+          <w:numId w:val="1"/>
+        </w:numPr>
+      </w:pPr>
+      <w:r>
+        <w:rPr>
+          <w:b/>
+          <w:bCs/>
+        </w:rPr>
+        <w:t>Self</w:t>
+      </w:r>
+      <w:r>
+        <w:rPr>
+          <w:b/>
+          <w:bCs/>
+        </w:rPr>
+        <w:t>-organizing</w:t>
+      </w:r>
+      <w:r>
+        <w:t xml:space="preserve"> – we are a self-organizing team which means we are not waiting for a manager (or Scrum) to get the work assigned. We manage our responsibilities and timelines ourselves.</w:t>
+      </w:r>
+    </w:p>
+    <w:p>
+      <w:r>
+        <w:t xml:space="preserve">We have decided not to go for Agile as requirements are well-defined and we don’t need to involv4e customer constantly. Instead, we will present what we have at its key phases. We also rejected Waterfall due to </w:t>
+      </w:r>
+      <w:proofErr w:type="spellStart"/>
+      <w:proofErr w:type="gramStart"/>
+      <w:r>
+        <w:t>it’s</w:t>
+      </w:r>
+      <w:proofErr w:type="spellEnd"/>
+      <w:proofErr w:type="gramEnd"/>
+      <w:r>
+        <w:t xml:space="preserve"> total lack of flexibility. It is highly sequential model, where each phase is </w:t>
+      </w:r>
+      <w:r>
+        <w:t>dependent</w:t>
+      </w:r>
+      <w:r>
+        <w:t xml:space="preserve"> on the previous one. We wouldn’t be able to have two </w:t>
+      </w:r>
+      <w:proofErr w:type="spellStart"/>
+      <w:r>
+        <w:t>devs</w:t>
+      </w:r>
+      <w:proofErr w:type="spellEnd"/>
+      <w:r>
+        <w:t xml:space="preserve"> working on separate phases as everything happens one after another. Here, we also don’t have customer input until the end which can potentially make it very costly to revise/fix if there are issues. We also rejected V-Model as the team is too small to take that approach. It requires extensive testing and parallel working which we don’t have resources for. It would potentially add extra complexity to the project. </w:t>
       </w:r>
     </w:p>
     <w:p/>
     <w:p/>
     <w:p/>
     <w:p/>
-    <w:p/>
-    <w:p/>
-    <w:p>
-      <w:pPr>
-        <w:pStyle w:val="Heading1"/>
-      </w:pPr>
-      <w:r>
-        <w:lastRenderedPageBreak/>
-        <w:t>Process Plan</w:t>
-      </w:r>
-    </w:p>
-    <w:p/>
     <w:tbl>
       <w:tblPr>
         <w:tblStyle w:val="TableGrid"/>
-        <w:tblW w:w="9861" w:type="dxa"/>
+        <w:tblpPr w:leftFromText="180" w:rightFromText="180" w:vertAnchor="text" w:horzAnchor="margin" w:tblpXSpec="center" w:tblpY="798"/>
+        <w:tblW w:w="10825" w:type="dxa"/>
         <w:tblLayout w:type="fixed"/>
         <w:tblLook w:val="04A0" w:firstRow="1" w:lastRow="0" w:firstColumn="1" w:lastColumn="0" w:noHBand="0" w:noVBand="1"/>
       </w:tblPr>
@@ -832,6 +887,7 @@
         <w:gridCol w:w="850"/>
         <w:gridCol w:w="964"/>
         <w:gridCol w:w="964"/>
+        <w:gridCol w:w="964"/>
       </w:tblGrid>
       <w:tr>
         <w:trPr>
@@ -848,6 +904,7 @@
               <w:jc w:val="center"/>
             </w:pPr>
             <w:r>
+              <w:lastRenderedPageBreak/>
               <w:t>Increment</w:t>
             </w:r>
           </w:p>
@@ -939,6 +996,21 @@
             </w:pPr>
             <w:r>
               <w:t>Done Yes/No</w:t>
+            </w:r>
+          </w:p>
+        </w:tc>
+        <w:tc>
+          <w:tcPr>
+            <w:tcW w:w="964" w:type="dxa"/>
+            <w:shd w:val="clear" w:color="auto" w:fill="1F3864" w:themeFill="accent1" w:themeFillShade="80"/>
+            <w:vAlign w:val="center"/>
+          </w:tcPr>
+          <w:p>
+            <w:pPr>
+              <w:jc w:val="center"/>
+            </w:pPr>
+            <w:r>
+              <w:t>Comments</w:t>
             </w:r>
           </w:p>
         </w:tc>
@@ -1099,6 +1171,17 @@
             </w:tc>
           </w:sdtContent>
         </w:sdt>
+        <w:tc>
+          <w:tcPr>
+            <w:tcW w:w="964" w:type="dxa"/>
+            <w:vAlign w:val="center"/>
+          </w:tcPr>
+          <w:p>
+            <w:pPr>
+              <w:jc w:val="center"/>
+            </w:pPr>
+          </w:p>
+        </w:tc>
       </w:tr>
       <w:tr>
         <w:trPr>
@@ -1171,10 +1254,7 @@
               <w:jc w:val="center"/>
             </w:pPr>
             <w:r>
-              <w:t>3</w:t>
-            </w:r>
-            <w:r>
-              <w:t>h</w:t>
+              <w:t>3h</w:t>
             </w:r>
           </w:p>
         </w:tc>
@@ -1221,6 +1301,17 @@
             </w:tc>
           </w:sdtContent>
         </w:sdt>
+        <w:tc>
+          <w:tcPr>
+            <w:tcW w:w="964" w:type="dxa"/>
+            <w:vAlign w:val="center"/>
+          </w:tcPr>
+          <w:p>
+            <w:pPr>
+              <w:jc w:val="center"/>
+            </w:pPr>
+          </w:p>
+        </w:tc>
       </w:tr>
       <w:tr>
         <w:trPr>
@@ -1332,6 +1423,17 @@
             </w:tc>
           </w:sdtContent>
         </w:sdt>
+        <w:tc>
+          <w:tcPr>
+            <w:tcW w:w="964" w:type="dxa"/>
+            <w:vAlign w:val="center"/>
+          </w:tcPr>
+          <w:p>
+            <w:pPr>
+              <w:jc w:val="center"/>
+            </w:pPr>
+          </w:p>
+        </w:tc>
       </w:tr>
       <w:tr>
         <w:trPr>
@@ -1443,6 +1545,17 @@
             </w:sdt>
           </w:p>
         </w:tc>
+        <w:tc>
+          <w:tcPr>
+            <w:tcW w:w="964" w:type="dxa"/>
+            <w:vAlign w:val="center"/>
+          </w:tcPr>
+          <w:p>
+            <w:pPr>
+              <w:jc w:val="center"/>
+            </w:pPr>
+          </w:p>
+        </w:tc>
       </w:tr>
       <w:tr>
         <w:trPr>
@@ -1539,7 +1652,10 @@
               <w:jc w:val="center"/>
             </w:pPr>
             <w:r>
-              <w:t>WK 4</w:t>
+              <w:t xml:space="preserve">WK </w:t>
+            </w:r>
+            <w:r>
+              <w:t>5</w:t>
             </w:r>
           </w:p>
         </w:tc>
@@ -1572,6 +1688,17 @@
             </w:sdt>
           </w:p>
         </w:tc>
+        <w:tc>
+          <w:tcPr>
+            <w:tcW w:w="964" w:type="dxa"/>
+            <w:vAlign w:val="center"/>
+          </w:tcPr>
+          <w:p>
+            <w:pPr>
+              <w:jc w:val="center"/>
+            </w:pPr>
+          </w:p>
+        </w:tc>
       </w:tr>
       <w:tr>
         <w:trPr>
@@ -1645,7 +1772,10 @@
               <w:jc w:val="center"/>
             </w:pPr>
             <w:r>
-              <w:t>WK 4</w:t>
+              <w:t xml:space="preserve">WK </w:t>
+            </w:r>
+            <w:r>
+              <w:t>5</w:t>
             </w:r>
           </w:p>
         </w:tc>
@@ -1678,6 +1808,17 @@
             </w:sdt>
           </w:p>
         </w:tc>
+        <w:tc>
+          <w:tcPr>
+            <w:tcW w:w="964" w:type="dxa"/>
+            <w:vAlign w:val="center"/>
+          </w:tcPr>
+          <w:p>
+            <w:pPr>
+              <w:jc w:val="center"/>
+            </w:pPr>
+          </w:p>
+        </w:tc>
       </w:tr>
       <w:tr>
         <w:trPr>
@@ -1751,7 +1892,10 @@
               <w:jc w:val="center"/>
             </w:pPr>
             <w:r>
-              <w:t>WK 4</w:t>
+              <w:t xml:space="preserve">WK </w:t>
+            </w:r>
+            <w:r>
+              <w:t>5</w:t>
             </w:r>
           </w:p>
         </w:tc>
@@ -1784,6 +1928,17 @@
             </w:sdt>
           </w:p>
         </w:tc>
+        <w:tc>
+          <w:tcPr>
+            <w:tcW w:w="964" w:type="dxa"/>
+            <w:vAlign w:val="center"/>
+          </w:tcPr>
+          <w:p>
+            <w:pPr>
+              <w:jc w:val="center"/>
+            </w:pPr>
+          </w:p>
+        </w:tc>
       </w:tr>
       <w:tr>
         <w:trPr>
@@ -1875,7 +2030,10 @@
               <w:jc w:val="center"/>
             </w:pPr>
             <w:r>
-              <w:t>WK 4</w:t>
+              <w:t xml:space="preserve">WK </w:t>
+            </w:r>
+            <w:r>
+              <w:t>5</w:t>
             </w:r>
           </w:p>
         </w:tc>
@@ -1908,6 +2066,17 @@
             </w:sdt>
           </w:p>
         </w:tc>
+        <w:tc>
+          <w:tcPr>
+            <w:tcW w:w="964" w:type="dxa"/>
+            <w:vAlign w:val="center"/>
+          </w:tcPr>
+          <w:p>
+            <w:pPr>
+              <w:jc w:val="center"/>
+            </w:pPr>
+          </w:p>
+        </w:tc>
       </w:tr>
       <w:tr>
         <w:trPr>
@@ -1981,7 +2150,10 @@
               <w:jc w:val="center"/>
             </w:pPr>
             <w:r>
-              <w:t>WK 4</w:t>
+              <w:t xml:space="preserve">WK </w:t>
+            </w:r>
+            <w:r>
+              <w:t>5</w:t>
             </w:r>
           </w:p>
         </w:tc>
@@ -2014,6 +2186,17 @@
             </w:sdt>
           </w:p>
         </w:tc>
+        <w:tc>
+          <w:tcPr>
+            <w:tcW w:w="964" w:type="dxa"/>
+            <w:vAlign w:val="center"/>
+          </w:tcPr>
+          <w:p>
+            <w:pPr>
+              <w:jc w:val="center"/>
+            </w:pPr>
+          </w:p>
+        </w:tc>
       </w:tr>
       <w:tr>
         <w:trPr>
@@ -2087,7 +2270,10 @@
               <w:jc w:val="center"/>
             </w:pPr>
             <w:r>
-              <w:t>WK 4</w:t>
+              <w:t xml:space="preserve">WK </w:t>
+            </w:r>
+            <w:r>
+              <w:t>5</w:t>
             </w:r>
           </w:p>
         </w:tc>
@@ -2120,6 +2306,17 @@
             </w:sdt>
           </w:p>
         </w:tc>
+        <w:tc>
+          <w:tcPr>
+            <w:tcW w:w="964" w:type="dxa"/>
+            <w:vAlign w:val="center"/>
+          </w:tcPr>
+          <w:p>
+            <w:pPr>
+              <w:jc w:val="center"/>
+            </w:pPr>
+          </w:p>
+        </w:tc>
       </w:tr>
       <w:tr>
         <w:trPr>
@@ -2201,7 +2398,10 @@
               <w:jc w:val="center"/>
             </w:pPr>
             <w:r>
-              <w:t>WK 4</w:t>
+              <w:t xml:space="preserve">WK </w:t>
+            </w:r>
+            <w:r>
+              <w:t>5</w:t>
             </w:r>
           </w:p>
         </w:tc>
@@ -2234,6 +2434,17 @@
             </w:sdt>
           </w:p>
         </w:tc>
+        <w:tc>
+          <w:tcPr>
+            <w:tcW w:w="964" w:type="dxa"/>
+            <w:vAlign w:val="center"/>
+          </w:tcPr>
+          <w:p>
+            <w:pPr>
+              <w:jc w:val="center"/>
+            </w:pPr>
+          </w:p>
+        </w:tc>
       </w:tr>
       <w:tr>
         <w:trPr>
@@ -2312,7 +2523,10 @@
               <w:jc w:val="center"/>
             </w:pPr>
             <w:r>
-              <w:t>WK 4</w:t>
+              <w:t xml:space="preserve">WK </w:t>
+            </w:r>
+            <w:r>
+              <w:t>5</w:t>
             </w:r>
           </w:p>
         </w:tc>
@@ -2345,8 +2559,29 @@
             </w:sdt>
           </w:p>
         </w:tc>
+        <w:tc>
+          <w:tcPr>
+            <w:tcW w:w="964" w:type="dxa"/>
+            <w:vAlign w:val="center"/>
+          </w:tcPr>
+          <w:p>
+            <w:pPr>
+              <w:jc w:val="center"/>
+            </w:pPr>
+          </w:p>
+        </w:tc>
       </w:tr>
     </w:tbl>
+    <w:p>
+      <w:pPr>
+        <w:pStyle w:val="Heading1"/>
+      </w:pPr>
+      <w:r>
+        <w:t>Process Plan</w:t>
+      </w:r>
+    </w:p>
+    <w:p/>
+    <w:p/>
     <w:p/>
     <w:p/>
     <w:p/>
@@ -2358,7 +2593,8 @@
     <w:tbl>
       <w:tblPr>
         <w:tblStyle w:val="TableGrid"/>
-        <w:tblW w:w="9861" w:type="dxa"/>
+        <w:tblpPr w:leftFromText="180" w:rightFromText="180" w:vertAnchor="page" w:horzAnchor="margin" w:tblpXSpec="center" w:tblpY="1164"/>
+        <w:tblW w:w="10825" w:type="dxa"/>
         <w:tblLayout w:type="fixed"/>
         <w:tblLook w:val="04A0" w:firstRow="1" w:lastRow="0" w:firstColumn="1" w:lastColumn="0" w:noHBand="0" w:noVBand="1"/>
       </w:tblPr>
@@ -2370,6 +2606,7 @@
         <w:gridCol w:w="850"/>
         <w:gridCol w:w="964"/>
         <w:gridCol w:w="964"/>
+        <w:gridCol w:w="964"/>
       </w:tblGrid>
       <w:tr>
         <w:trPr>
@@ -2460,6 +2697,21 @@
             </w:r>
           </w:p>
         </w:tc>
+        <w:tc>
+          <w:tcPr>
+            <w:tcW w:w="964" w:type="dxa"/>
+            <w:shd w:val="clear" w:color="auto" w:fill="1F3864" w:themeFill="accent1" w:themeFillShade="80"/>
+            <w:vAlign w:val="center"/>
+          </w:tcPr>
+          <w:p>
+            <w:pPr>
+              <w:jc w:val="center"/>
+            </w:pPr>
+            <w:r>
+              <w:t>Comments</w:t>
+            </w:r>
+          </w:p>
+        </w:tc>
       </w:tr>
       <w:tr>
         <w:trPr>
@@ -2548,7 +2800,10 @@
               <w:jc w:val="center"/>
             </w:pPr>
             <w:r>
-              <w:t>WK 4</w:t>
+              <w:t xml:space="preserve">WK </w:t>
+            </w:r>
+            <w:r>
+              <w:t>6</w:t>
             </w:r>
           </w:p>
         </w:tc>
@@ -2581,6 +2836,17 @@
             </w:sdt>
           </w:p>
         </w:tc>
+        <w:tc>
+          <w:tcPr>
+            <w:tcW w:w="964" w:type="dxa"/>
+            <w:vAlign w:val="center"/>
+          </w:tcPr>
+          <w:p>
+            <w:pPr>
+              <w:jc w:val="center"/>
+            </w:pPr>
+          </w:p>
+        </w:tc>
       </w:tr>
       <w:tr>
         <w:trPr>
@@ -2661,7 +2927,10 @@
               <w:jc w:val="center"/>
             </w:pPr>
             <w:r>
-              <w:t>WK 4</w:t>
+              <w:t xml:space="preserve">WK </w:t>
+            </w:r>
+            <w:r>
+              <w:t>6</w:t>
             </w:r>
           </w:p>
         </w:tc>
@@ -2694,6 +2963,17 @@
             </w:sdt>
           </w:p>
         </w:tc>
+        <w:tc>
+          <w:tcPr>
+            <w:tcW w:w="964" w:type="dxa"/>
+            <w:vAlign w:val="center"/>
+          </w:tcPr>
+          <w:p>
+            <w:pPr>
+              <w:jc w:val="center"/>
+            </w:pPr>
+          </w:p>
+        </w:tc>
       </w:tr>
       <w:tr>
         <w:trPr>
@@ -2732,7 +3012,15 @@
           </w:tcPr>
           <w:p>
             <w:r>
-              <w:t>Create invoice, cust subscription database</w:t>
+              <w:t xml:space="preserve">Create invoice, </w:t>
+            </w:r>
+            <w:proofErr w:type="spellStart"/>
+            <w:r>
+              <w:t>cust</w:t>
+            </w:r>
+            <w:proofErr w:type="spellEnd"/>
+            <w:r>
+              <w:t xml:space="preserve"> subscription database</w:t>
             </w:r>
           </w:p>
         </w:tc>
@@ -2774,7 +3062,10 @@
               <w:jc w:val="center"/>
             </w:pPr>
             <w:r>
-              <w:t>WK 4</w:t>
+              <w:t xml:space="preserve">WK </w:t>
+            </w:r>
+            <w:r>
+              <w:t>6</w:t>
             </w:r>
           </w:p>
         </w:tc>
@@ -2807,6 +3098,17 @@
             </w:sdt>
           </w:p>
         </w:tc>
+        <w:tc>
+          <w:tcPr>
+            <w:tcW w:w="964" w:type="dxa"/>
+            <w:vAlign w:val="center"/>
+          </w:tcPr>
+          <w:p>
+            <w:pPr>
+              <w:jc w:val="center"/>
+            </w:pPr>
+          </w:p>
+        </w:tc>
       </w:tr>
       <w:tr>
         <w:trPr>
@@ -2889,7 +3191,10 @@
               <w:jc w:val="center"/>
             </w:pPr>
             <w:r>
-              <w:t>WK 5</w:t>
+              <w:t xml:space="preserve">WK </w:t>
+            </w:r>
+            <w:r>
+              <w:t>7</w:t>
             </w:r>
           </w:p>
         </w:tc>
@@ -2922,6 +3227,17 @@
             </w:sdt>
           </w:p>
         </w:tc>
+        <w:tc>
+          <w:tcPr>
+            <w:tcW w:w="964" w:type="dxa"/>
+            <w:vAlign w:val="center"/>
+          </w:tcPr>
+          <w:p>
+            <w:pPr>
+              <w:jc w:val="center"/>
+            </w:pPr>
+          </w:p>
+        </w:tc>
       </w:tr>
       <w:tr>
         <w:trPr>
@@ -2964,13 +3280,7 @@
           </w:tcPr>
           <w:p>
             <w:r>
-              <w:t xml:space="preserve">Create </w:t>
-            </w:r>
-            <w:r>
-              <w:t>desired</w:t>
-            </w:r>
-            <w:r>
-              <w:t xml:space="preserve"> classes and methods (work off UML)</w:t>
+              <w:t>Create desired classes and methods (work off UML)</w:t>
             </w:r>
           </w:p>
           <w:p/>
@@ -3034,13 +3344,11 @@
               <w:jc w:val="center"/>
             </w:pPr>
             <w:r>
-              <w:t>WK 5-7</w:t>
-            </w:r>
-          </w:p>
-          <w:p>
-            <w:pPr>
-              <w:jc w:val="center"/>
-            </w:pPr>
+              <w:t xml:space="preserve">WK </w:t>
+            </w:r>
+            <w:r>
+              <w:t>7-10</w:t>
+            </w:r>
           </w:p>
         </w:tc>
         <w:tc>
@@ -3072,6 +3380,17 @@
             </w:sdt>
           </w:p>
         </w:tc>
+        <w:tc>
+          <w:tcPr>
+            <w:tcW w:w="964" w:type="dxa"/>
+            <w:vAlign w:val="center"/>
+          </w:tcPr>
+          <w:p>
+            <w:pPr>
+              <w:jc w:val="center"/>
+            </w:pPr>
+          </w:p>
+        </w:tc>
       </w:tr>
       <w:tr>
         <w:trPr>
@@ -3178,6 +3497,17 @@
             </w:sdt>
           </w:p>
         </w:tc>
+        <w:tc>
+          <w:tcPr>
+            <w:tcW w:w="964" w:type="dxa"/>
+            <w:vAlign w:val="center"/>
+          </w:tcPr>
+          <w:p>
+            <w:pPr>
+              <w:jc w:val="center"/>
+            </w:pPr>
+          </w:p>
+        </w:tc>
       </w:tr>
       <w:tr>
         <w:trPr>
@@ -3284,6 +3614,17 @@
             </w:sdt>
           </w:p>
         </w:tc>
+        <w:tc>
+          <w:tcPr>
+            <w:tcW w:w="964" w:type="dxa"/>
+            <w:vAlign w:val="center"/>
+          </w:tcPr>
+          <w:p>
+            <w:pPr>
+              <w:jc w:val="center"/>
+            </w:pPr>
+          </w:p>
+        </w:tc>
       </w:tr>
       <w:tr>
         <w:trPr>
@@ -3369,6 +3710,18 @@
             </w:pPr>
           </w:p>
         </w:tc>
+        <w:tc>
+          <w:tcPr>
+            <w:tcW w:w="964" w:type="dxa"/>
+            <w:shd w:val="clear" w:color="auto" w:fill="002060"/>
+            <w:vAlign w:val="center"/>
+          </w:tcPr>
+          <w:p>
+            <w:pPr>
+              <w:jc w:val="center"/>
+            </w:pPr>
+          </w:p>
+        </w:tc>
       </w:tr>
       <w:tr>
         <w:trPr>
@@ -3451,7 +3804,7 @@
               <w:jc w:val="center"/>
             </w:pPr>
             <w:r>
-              <w:t>WK 8</w:t>
+              <w:t>WK 7-10</w:t>
             </w:r>
           </w:p>
         </w:tc>
@@ -3484,6 +3837,17 @@
             </w:sdt>
           </w:p>
         </w:tc>
+        <w:tc>
+          <w:tcPr>
+            <w:tcW w:w="964" w:type="dxa"/>
+            <w:vAlign w:val="center"/>
+          </w:tcPr>
+          <w:p>
+            <w:pPr>
+              <w:jc w:val="center"/>
+            </w:pPr>
+          </w:p>
+        </w:tc>
       </w:tr>
       <w:tr>
         <w:trPr>
@@ -3513,10 +3877,7 @@
               <w:jc w:val="center"/>
             </w:pPr>
             <w:r>
-              <w:t xml:space="preserve">Verification / </w:t>
-            </w:r>
-            <w:r>
-              <w:t>Integration</w:t>
+              <w:t>Verification / Integration</w:t>
             </w:r>
           </w:p>
         </w:tc>
@@ -3527,7 +3888,15 @@
           </w:tcPr>
           <w:p>
             <w:r>
-              <w:t>Test process that ensure all elements fit together and work as expected</w:t>
+              <w:t xml:space="preserve">Test process that </w:t>
+            </w:r>
+            <w:proofErr w:type="gramStart"/>
+            <w:r>
+              <w:t>ensure</w:t>
+            </w:r>
+            <w:proofErr w:type="gramEnd"/>
+            <w:r>
+              <w:t xml:space="preserve"> all elements fit together and work as expected</w:t>
             </w:r>
           </w:p>
         </w:tc>
@@ -3577,7 +3946,7 @@
               <w:jc w:val="center"/>
             </w:pPr>
             <w:r>
-              <w:t>WK 8</w:t>
+              <w:t>WK 7-10</w:t>
             </w:r>
           </w:p>
         </w:tc>
@@ -3610,10 +3979,21 @@
             </w:sdt>
           </w:p>
         </w:tc>
+        <w:tc>
+          <w:tcPr>
+            <w:tcW w:w="964" w:type="dxa"/>
+            <w:vAlign w:val="center"/>
+          </w:tcPr>
+          <w:p>
+            <w:pPr>
+              <w:jc w:val="center"/>
+            </w:pPr>
+          </w:p>
+        </w:tc>
       </w:tr>
       <w:tr>
         <w:trPr>
-          <w:trHeight w:val="40"/>
+          <w:trHeight w:val="195"/>
         </w:trPr>
         <w:tc>
           <w:tcPr>
@@ -3695,119 +4075,16 @@
             </w:pPr>
           </w:p>
         </w:tc>
-      </w:tr>
-      <w:tr>
-        <w:trPr>
-          <w:trHeight w:val="806"/>
-        </w:trPr>
-        <w:tc>
-          <w:tcPr>
-            <w:tcW w:w="1413" w:type="dxa"/>
-            <w:vAlign w:val="center"/>
-          </w:tcPr>
-          <w:p>
-            <w:pPr>
-              <w:jc w:val="center"/>
-            </w:pPr>
-            <w:r>
-              <w:t>Increment 4a (optional)</w:t>
-            </w:r>
-          </w:p>
-        </w:tc>
-        <w:tc>
-          <w:tcPr>
-            <w:tcW w:w="1701" w:type="dxa"/>
-            <w:vAlign w:val="center"/>
-          </w:tcPr>
-          <w:p>
-            <w:pPr>
-              <w:jc w:val="center"/>
-            </w:pPr>
-            <w:r>
-              <w:t>Product Enhancements Design</w:t>
-            </w:r>
-          </w:p>
-        </w:tc>
-        <w:tc>
-          <w:tcPr>
-            <w:tcW w:w="2835" w:type="dxa"/>
-            <w:vAlign w:val="center"/>
-          </w:tcPr>
-          <w:p>
-            <w:r>
-              <w:t>Design enhancements that were gathered from customer feedback</w:t>
-            </w:r>
-          </w:p>
-        </w:tc>
-        <w:tc>
-          <w:tcPr>
-            <w:tcW w:w="1134" w:type="dxa"/>
-            <w:vAlign w:val="center"/>
-          </w:tcPr>
-          <w:p>
-            <w:pPr>
-              <w:jc w:val="center"/>
-            </w:pPr>
-            <w:r>
-              <w:t>TBD</w:t>
-            </w:r>
-          </w:p>
-        </w:tc>
-        <w:tc>
-          <w:tcPr>
-            <w:tcW w:w="850" w:type="dxa"/>
-            <w:vAlign w:val="center"/>
-          </w:tcPr>
-          <w:p>
-            <w:pPr>
-              <w:jc w:val="center"/>
-            </w:pPr>
-            <w:r>
-              <w:t>TBD</w:t>
-            </w:r>
-          </w:p>
-        </w:tc>
-        <w:tc>
-          <w:tcPr>
-            <w:tcW w:w="964" w:type="dxa"/>
-            <w:vAlign w:val="center"/>
-          </w:tcPr>
-          <w:p>
-            <w:pPr>
-              <w:jc w:val="center"/>
-            </w:pPr>
-            <w:r>
-              <w:t>WK 8</w:t>
-            </w:r>
-          </w:p>
-        </w:tc>
-        <w:tc>
-          <w:tcPr>
-            <w:tcW w:w="964" w:type="dxa"/>
-            <w:vAlign w:val="center"/>
-          </w:tcPr>
-          <w:p>
-            <w:pPr>
-              <w:jc w:val="center"/>
-            </w:pPr>
-            <w:sdt>
-              <w:sdtPr>
-                <w:id w:val="1117253020"/>
-                <w14:checkbox>
-                  <w14:checked w14:val="0"/>
-                  <w14:checkedState w14:val="2612" w14:font="MS Gothic"/>
-                  <w14:uncheckedState w14:val="2610" w14:font="MS Gothic"/>
-                </w14:checkbox>
-              </w:sdtPr>
-              <w:sdtContent>
-                <w:r>
-                  <w:rPr>
-                    <w:rFonts w:ascii="MS Gothic" w:eastAsia="MS Gothic" w:hAnsi="MS Gothic" w:hint="eastAsia"/>
-                  </w:rPr>
-                  <w:t>☐</w:t>
-                </w:r>
-              </w:sdtContent>
-            </w:sdt>
+        <w:tc>
+          <w:tcPr>
+            <w:tcW w:w="964" w:type="dxa"/>
+            <w:shd w:val="clear" w:color="auto" w:fill="002060"/>
+            <w:vAlign w:val="center"/>
+          </w:tcPr>
+          <w:p>
+            <w:pPr>
+              <w:jc w:val="center"/>
+            </w:pPr>
           </w:p>
         </w:tc>
       </w:tr>
@@ -3825,7 +4102,7 @@
               <w:jc w:val="center"/>
             </w:pPr>
             <w:r>
-              <w:t>Increment 4b (optional)</w:t>
+              <w:t>Increment 5a</w:t>
             </w:r>
           </w:p>
         </w:tc>
@@ -3839,10 +4116,7 @@
               <w:jc w:val="center"/>
             </w:pPr>
             <w:r>
-              <w:t xml:space="preserve">Product Enhancements </w:t>
-            </w:r>
-            <w:r>
-              <w:t>Integration</w:t>
+              <w:t>Instruction Development</w:t>
             </w:r>
           </w:p>
         </w:tc>
@@ -3853,7 +4127,7 @@
           </w:tcPr>
           <w:p>
             <w:r>
-              <w:t>Implement product enhancements that were gathered from customer feedback</w:t>
+              <w:t>Develop descriptive instruction how the app is used</w:t>
             </w:r>
           </w:p>
         </w:tc>
@@ -3867,7 +4141,7 @@
               <w:jc w:val="center"/>
             </w:pPr>
             <w:r>
-              <w:t>TBD</w:t>
+              <w:t>Natalia</w:t>
             </w:r>
           </w:p>
         </w:tc>
@@ -3881,206 +4155,6 @@
               <w:jc w:val="center"/>
             </w:pPr>
             <w:r>
-              <w:t>TBD</w:t>
-            </w:r>
-          </w:p>
-        </w:tc>
-        <w:tc>
-          <w:tcPr>
-            <w:tcW w:w="964" w:type="dxa"/>
-            <w:vAlign w:val="center"/>
-          </w:tcPr>
-          <w:p>
-            <w:pPr>
-              <w:jc w:val="center"/>
-            </w:pPr>
-            <w:r>
-              <w:t>WK 8</w:t>
-            </w:r>
-          </w:p>
-        </w:tc>
-        <w:tc>
-          <w:tcPr>
-            <w:tcW w:w="964" w:type="dxa"/>
-            <w:vAlign w:val="center"/>
-          </w:tcPr>
-          <w:p>
-            <w:pPr>
-              <w:jc w:val="center"/>
-            </w:pPr>
-            <w:sdt>
-              <w:sdtPr>
-                <w:id w:val="565079493"/>
-                <w14:checkbox>
-                  <w14:checked w14:val="0"/>
-                  <w14:checkedState w14:val="2612" w14:font="MS Gothic"/>
-                  <w14:uncheckedState w14:val="2610" w14:font="MS Gothic"/>
-                </w14:checkbox>
-              </w:sdtPr>
-              <w:sdtContent>
-                <w:r>
-                  <w:rPr>
-                    <w:rFonts w:ascii="MS Gothic" w:eastAsia="MS Gothic" w:hAnsi="MS Gothic" w:hint="eastAsia"/>
-                  </w:rPr>
-                  <w:t>☐</w:t>
-                </w:r>
-              </w:sdtContent>
-            </w:sdt>
-          </w:p>
-        </w:tc>
-      </w:tr>
-      <w:tr>
-        <w:trPr>
-          <w:trHeight w:val="195"/>
-        </w:trPr>
-        <w:tc>
-          <w:tcPr>
-            <w:tcW w:w="1413" w:type="dxa"/>
-            <w:shd w:val="clear" w:color="auto" w:fill="002060"/>
-            <w:vAlign w:val="center"/>
-          </w:tcPr>
-          <w:p>
-            <w:pPr>
-              <w:jc w:val="center"/>
-            </w:pPr>
-          </w:p>
-        </w:tc>
-        <w:tc>
-          <w:tcPr>
-            <w:tcW w:w="1701" w:type="dxa"/>
-            <w:shd w:val="clear" w:color="auto" w:fill="002060"/>
-            <w:vAlign w:val="center"/>
-          </w:tcPr>
-          <w:p>
-            <w:pPr>
-              <w:jc w:val="center"/>
-            </w:pPr>
-          </w:p>
-        </w:tc>
-        <w:tc>
-          <w:tcPr>
-            <w:tcW w:w="2835" w:type="dxa"/>
-            <w:shd w:val="clear" w:color="auto" w:fill="002060"/>
-            <w:vAlign w:val="center"/>
-          </w:tcPr>
-          <w:p/>
-        </w:tc>
-        <w:tc>
-          <w:tcPr>
-            <w:tcW w:w="1134" w:type="dxa"/>
-            <w:shd w:val="clear" w:color="auto" w:fill="002060"/>
-            <w:vAlign w:val="center"/>
-          </w:tcPr>
-          <w:p>
-            <w:pPr>
-              <w:jc w:val="center"/>
-            </w:pPr>
-          </w:p>
-        </w:tc>
-        <w:tc>
-          <w:tcPr>
-            <w:tcW w:w="850" w:type="dxa"/>
-            <w:shd w:val="clear" w:color="auto" w:fill="002060"/>
-            <w:vAlign w:val="center"/>
-          </w:tcPr>
-          <w:p>
-            <w:pPr>
-              <w:jc w:val="center"/>
-            </w:pPr>
-          </w:p>
-        </w:tc>
-        <w:tc>
-          <w:tcPr>
-            <w:tcW w:w="964" w:type="dxa"/>
-            <w:shd w:val="clear" w:color="auto" w:fill="002060"/>
-            <w:vAlign w:val="center"/>
-          </w:tcPr>
-          <w:p>
-            <w:pPr>
-              <w:jc w:val="center"/>
-            </w:pPr>
-          </w:p>
-        </w:tc>
-        <w:tc>
-          <w:tcPr>
-            <w:tcW w:w="964" w:type="dxa"/>
-            <w:shd w:val="clear" w:color="auto" w:fill="002060"/>
-            <w:vAlign w:val="center"/>
-          </w:tcPr>
-          <w:p>
-            <w:pPr>
-              <w:jc w:val="center"/>
-            </w:pPr>
-          </w:p>
-        </w:tc>
-      </w:tr>
-      <w:tr>
-        <w:trPr>
-          <w:trHeight w:val="497"/>
-        </w:trPr>
-        <w:tc>
-          <w:tcPr>
-            <w:tcW w:w="1413" w:type="dxa"/>
-            <w:vAlign w:val="center"/>
-          </w:tcPr>
-          <w:p>
-            <w:pPr>
-              <w:jc w:val="center"/>
-            </w:pPr>
-            <w:r>
-              <w:t>Increment 5a</w:t>
-            </w:r>
-          </w:p>
-        </w:tc>
-        <w:tc>
-          <w:tcPr>
-            <w:tcW w:w="1701" w:type="dxa"/>
-            <w:vAlign w:val="center"/>
-          </w:tcPr>
-          <w:p>
-            <w:pPr>
-              <w:jc w:val="center"/>
-            </w:pPr>
-            <w:r>
-              <w:t>Instruction Development</w:t>
-            </w:r>
-          </w:p>
-        </w:tc>
-        <w:tc>
-          <w:tcPr>
-            <w:tcW w:w="2835" w:type="dxa"/>
-            <w:vAlign w:val="center"/>
-          </w:tcPr>
-          <w:p>
-            <w:r>
-              <w:t>Develop descriptive instruction how the app is used</w:t>
-            </w:r>
-          </w:p>
-        </w:tc>
-        <w:tc>
-          <w:tcPr>
-            <w:tcW w:w="1134" w:type="dxa"/>
-            <w:vAlign w:val="center"/>
-          </w:tcPr>
-          <w:p>
-            <w:pPr>
-              <w:jc w:val="center"/>
-            </w:pPr>
-            <w:r>
-              <w:t>Natalia</w:t>
-            </w:r>
-          </w:p>
-        </w:tc>
-        <w:tc>
-          <w:tcPr>
-            <w:tcW w:w="850" w:type="dxa"/>
-            <w:vAlign w:val="center"/>
-          </w:tcPr>
-          <w:p>
-            <w:pPr>
-              <w:jc w:val="center"/>
-            </w:pPr>
-            <w:r>
               <w:t>2h</w:t>
             </w:r>
           </w:p>
@@ -4095,7 +4169,10 @@
               <w:jc w:val="center"/>
             </w:pPr>
             <w:r>
-              <w:t>WK 9</w:t>
+              <w:t xml:space="preserve">WK </w:t>
+            </w:r>
+            <w:r>
+              <w:t>11</w:t>
             </w:r>
           </w:p>
         </w:tc>
@@ -4128,6 +4205,17 @@
             </w:sdt>
           </w:p>
         </w:tc>
+        <w:tc>
+          <w:tcPr>
+            <w:tcW w:w="964" w:type="dxa"/>
+            <w:vAlign w:val="center"/>
+          </w:tcPr>
+          <w:p>
+            <w:pPr>
+              <w:jc w:val="center"/>
+            </w:pPr>
+          </w:p>
+        </w:tc>
       </w:tr>
       <w:tr>
         <w:trPr>
@@ -4226,7 +4314,10 @@
               <w:jc w:val="center"/>
             </w:pPr>
             <w:r>
-              <w:t>WK 9</w:t>
+              <w:t xml:space="preserve">WK </w:t>
+            </w:r>
+            <w:r>
+              <w:t>11</w:t>
             </w:r>
           </w:p>
         </w:tc>
@@ -4259,6 +4350,17 @@
             </w:sdt>
           </w:p>
         </w:tc>
+        <w:tc>
+          <w:tcPr>
+            <w:tcW w:w="964" w:type="dxa"/>
+            <w:vAlign w:val="center"/>
+          </w:tcPr>
+          <w:p>
+            <w:pPr>
+              <w:jc w:val="center"/>
+            </w:pPr>
+          </w:p>
+        </w:tc>
       </w:tr>
       <w:tr>
         <w:trPr>
@@ -4344,6 +4446,18 @@
             </w:pPr>
           </w:p>
         </w:tc>
+        <w:tc>
+          <w:tcPr>
+            <w:tcW w:w="964" w:type="dxa"/>
+            <w:shd w:val="clear" w:color="auto" w:fill="002060"/>
+            <w:vAlign w:val="center"/>
+          </w:tcPr>
+          <w:p>
+            <w:pPr>
+              <w:jc w:val="center"/>
+            </w:pPr>
+          </w:p>
+        </w:tc>
       </w:tr>
       <w:tr>
         <w:trPr>
@@ -4442,7 +4556,10 @@
               <w:jc w:val="center"/>
             </w:pPr>
             <w:r>
-              <w:t>WK 9</w:t>
+              <w:t xml:space="preserve">WK </w:t>
+            </w:r>
+            <w:r>
+              <w:t>11</w:t>
             </w:r>
           </w:p>
         </w:tc>
@@ -4475,6 +4592,17 @@
             </w:sdt>
           </w:p>
         </w:tc>
+        <w:tc>
+          <w:tcPr>
+            <w:tcW w:w="964" w:type="dxa"/>
+            <w:vAlign w:val="center"/>
+          </w:tcPr>
+          <w:p>
+            <w:pPr>
+              <w:jc w:val="center"/>
+            </w:pPr>
+          </w:p>
+        </w:tc>
       </w:tr>
       <w:tr>
         <w:trPr>
@@ -4560,6 +4688,18 @@
             </w:pPr>
           </w:p>
         </w:tc>
+        <w:tc>
+          <w:tcPr>
+            <w:tcW w:w="964" w:type="dxa"/>
+            <w:shd w:val="clear" w:color="auto" w:fill="002060"/>
+            <w:vAlign w:val="center"/>
+          </w:tcPr>
+          <w:p>
+            <w:pPr>
+              <w:jc w:val="center"/>
+            </w:pPr>
+          </w:p>
+        </w:tc>
       </w:tr>
       <w:tr>
         <w:trPr>
@@ -4642,7 +4782,10 @@
               <w:jc w:val="center"/>
             </w:pPr>
             <w:r>
-              <w:t>WK 10</w:t>
+              <w:t xml:space="preserve">WK </w:t>
+            </w:r>
+            <w:r>
+              <w:t>12</w:t>
             </w:r>
           </w:p>
         </w:tc>
@@ -4659,7 +4802,7 @@
               <w:sdtPr>
                 <w:id w:val="-741790870"/>
                 <w14:checkbox>
-                  <w14:checked w14:val="1"/>
+                  <w14:checked w14:val="0"/>
                   <w14:checkedState w14:val="2612" w14:font="MS Gothic"/>
                   <w14:uncheckedState w14:val="2610" w14:font="MS Gothic"/>
                 </w14:checkbox>
@@ -4669,14 +4812,48 @@
                   <w:rPr>
                     <w:rFonts w:ascii="MS Gothic" w:eastAsia="MS Gothic" w:hAnsi="MS Gothic" w:hint="eastAsia"/>
                   </w:rPr>
-                  <w:t>☒</w:t>
+                  <w:t>☐</w:t>
                 </w:r>
               </w:sdtContent>
             </w:sdt>
           </w:p>
         </w:tc>
+        <w:tc>
+          <w:tcPr>
+            <w:tcW w:w="964" w:type="dxa"/>
+            <w:vAlign w:val="center"/>
+          </w:tcPr>
+          <w:p>
+            <w:pPr>
+              <w:jc w:val="center"/>
+            </w:pPr>
+          </w:p>
+        </w:tc>
       </w:tr>
     </w:tbl>
+    <w:p>
+      <w:pPr>
+        <w:pStyle w:val="Heading2"/>
+      </w:pPr>
+    </w:p>
+    <w:p>
+      <w:pPr>
+        <w:pStyle w:val="Heading2"/>
+      </w:pPr>
+    </w:p>
+    <w:p>
+      <w:pPr>
+        <w:rPr>
+          <w:rFonts w:asciiTheme="majorHAnsi" w:eastAsiaTheme="majorEastAsia" w:hAnsiTheme="majorHAnsi" w:cstheme="majorBidi"/>
+          <w:color w:val="2F5496" w:themeColor="accent1" w:themeShade="BF"/>
+          <w:sz w:val="26"/>
+          <w:szCs w:val="26"/>
+        </w:rPr>
+      </w:pPr>
+      <w:r>
+        <w:br w:type="page"/>
+      </w:r>
+    </w:p>
     <w:p>
       <w:pPr>
         <w:pStyle w:val="Heading2"/>
@@ -4735,7 +4912,15 @@
         </w:numPr>
       </w:pPr>
       <w:r>
-        <w:t xml:space="preserve">Gather user requirements </w:t>
+        <w:t xml:space="preserve">Gather user </w:t>
+      </w:r>
+      <w:proofErr w:type="gramStart"/>
+      <w:r>
+        <w:t>requirements</w:t>
+      </w:r>
+      <w:proofErr w:type="gramEnd"/>
+      <w:r>
+        <w:t xml:space="preserve"> </w:t>
       </w:r>
     </w:p>
     <w:p>
@@ -4747,7 +4932,15 @@
         </w:numPr>
       </w:pPr>
       <w:r>
-        <w:t xml:space="preserve">Develop User Stories based on gathered requirements </w:t>
+        <w:t xml:space="preserve">Develop User Stories based on gathered </w:t>
+      </w:r>
+      <w:proofErr w:type="gramStart"/>
+      <w:r>
+        <w:t>requirements</w:t>
+      </w:r>
+      <w:proofErr w:type="gramEnd"/>
+      <w:r>
+        <w:t xml:space="preserve"> </w:t>
       </w:r>
     </w:p>
     <w:p>
@@ -4936,7 +5129,15 @@
                               </w:numPr>
                             </w:pPr>
                             <w:r>
-                              <w:t>Java Application (Business Logic) contains the logic of the Newsagent application. It interprets user commands, interacts with the MySQL database and performs operations like data retrieval, processing, updating etc.</w:t>
+                              <w:t xml:space="preserve">Java Application (Business Logic) contains the logic of the Newsagent application. It interprets user commands, interacts with the MySQL </w:t>
+                            </w:r>
+                            <w:proofErr w:type="gramStart"/>
+                            <w:r>
+                              <w:t>database</w:t>
+                            </w:r>
+                            <w:proofErr w:type="gramEnd"/>
+                            <w:r>
+                              <w:t xml:space="preserve"> and performs operations like data retrieval, processing, updating etc.</w:t>
                             </w:r>
                           </w:p>
                           <w:p>
@@ -4948,7 +5149,23 @@
                               </w:numPr>
                             </w:pPr>
                             <w:r>
-                              <w:t>MySQL Database (Data Storage) is where the database tables is stored. The database contains tables for managing customer details, newsagent information, delivery drivers, delivery docs, invoices, publications and subscriptions. Foreign keys establish relationships between the tables for data consistency.</w:t>
+                              <w:t xml:space="preserve">MySQL Database (Data Storage) is where the database tables </w:t>
+                            </w:r>
+                            <w:proofErr w:type="gramStart"/>
+                            <w:r>
+                              <w:t>is</w:t>
+                            </w:r>
+                            <w:proofErr w:type="gramEnd"/>
+                            <w:r>
+                              <w:t xml:space="preserve"> stored. The database contains tables for managing customer details, newsagent information, delivery drivers, delivery docs, invoices, </w:t>
+                            </w:r>
+                            <w:proofErr w:type="gramStart"/>
+                            <w:r>
+                              <w:t>publications</w:t>
+                            </w:r>
+                            <w:proofErr w:type="gramEnd"/>
+                            <w:r>
+                              <w:t xml:space="preserve"> and subscriptions. Foreign keys establish relationships between the tables for data consistency.</w:t>
                             </w:r>
                           </w:p>
                         </w:txbxContent>
@@ -4997,7 +5214,15 @@
                         </w:numPr>
                       </w:pPr>
                       <w:r>
-                        <w:t>Java Application (Business Logic) contains the logic of the Newsagent application. It interprets user commands, interacts with the MySQL database and performs operations like data retrieval, processing, updating etc.</w:t>
+                        <w:t xml:space="preserve">Java Application (Business Logic) contains the logic of the Newsagent application. It interprets user commands, interacts with the MySQL </w:t>
+                      </w:r>
+                      <w:proofErr w:type="gramStart"/>
+                      <w:r>
+                        <w:t>database</w:t>
+                      </w:r>
+                      <w:proofErr w:type="gramEnd"/>
+                      <w:r>
+                        <w:t xml:space="preserve"> and performs operations like data retrieval, processing, updating etc.</w:t>
                       </w:r>
                     </w:p>
                     <w:p>
@@ -5009,7 +5234,23 @@
                         </w:numPr>
                       </w:pPr>
                       <w:r>
-                        <w:t>MySQL Database (Data Storage) is where the database tables is stored. The database contains tables for managing customer details, newsagent information, delivery drivers, delivery docs, invoices, publications and subscriptions. Foreign keys establish relationships between the tables for data consistency.</w:t>
+                        <w:t xml:space="preserve">MySQL Database (Data Storage) is where the database tables </w:t>
+                      </w:r>
+                      <w:proofErr w:type="gramStart"/>
+                      <w:r>
+                        <w:t>is</w:t>
+                      </w:r>
+                      <w:proofErr w:type="gramEnd"/>
+                      <w:r>
+                        <w:t xml:space="preserve"> stored. The database contains tables for managing customer details, newsagent information, delivery drivers, delivery docs, invoices, </w:t>
+                      </w:r>
+                      <w:proofErr w:type="gramStart"/>
+                      <w:r>
+                        <w:t>publications</w:t>
+                      </w:r>
+                      <w:proofErr w:type="gramEnd"/>
+                      <w:r>
+                        <w:t xml:space="preserve"> and subscriptions. Foreign keys establish relationships between the tables for data consistency.</w:t>
                       </w:r>
                     </w:p>
                   </w:txbxContent>
@@ -5044,7 +5285,7 @@
                     <pic:cNvPicPr/>
                   </pic:nvPicPr>
                   <pic:blipFill>
-                    <a:blip r:embed="rId6"/>
+                    <a:blip r:embed="rId7"/>
                     <a:stretch>
                       <a:fillRect/>
                     </a:stretch>
@@ -5119,7 +5360,7 @@
                     </pic:cNvPicPr>
                   </pic:nvPicPr>
                   <pic:blipFill>
-                    <a:blip r:embed="rId7">
+                    <a:blip r:embed="rId8">
                       <a:extLst>
                         <a:ext uri="{28A0092B-C50C-407E-A947-70E740481C1C}">
                           <a14:useLocalDpi xmlns:a14="http://schemas.microsoft.com/office/drawing/2010/main" val="0"/>
@@ -5157,13 +5398,6 @@
           <w:rStyle w:val="Emphasis"/>
         </w:rPr>
       </w:pPr>
-    </w:p>
-    <w:p>
-      <w:pPr>
-        <w:rPr>
-          <w:rStyle w:val="Emphasis"/>
-        </w:rPr>
-      </w:pPr>
       <w:r>
         <w:rPr>
           <w:rStyle w:val="Emphasis"/>
@@ -5175,8 +5409,70 @@
       <w:pPr>
         <w:rPr>
           <w:rStyle w:val="Emphasis"/>
+          <w:i w:val="0"/>
+          <w:iCs w:val="0"/>
         </w:rPr>
       </w:pPr>
+      <w:r>
+        <w:rPr>
+          <w:noProof/>
+        </w:rPr>
+        <w:lastRenderedPageBreak/>
+        <w:drawing>
+          <wp:inline distT="0" distB="0" distL="0" distR="0" wp14:anchorId="7745A2AC" wp14:editId="150D34C2">
+            <wp:extent cx="5541645" cy="8863330"/>
+            <wp:effectExtent l="0" t="0" r="1905" b="0"/>
+            <wp:docPr id="1032592415" name="Picture 1"/>
+            <wp:cNvGraphicFramePr>
+              <a:graphicFrameLocks xmlns:a="http://schemas.openxmlformats.org/drawingml/2006/main" noChangeAspect="1"/>
+            </wp:cNvGraphicFramePr>
+            <a:graphic xmlns:a="http://schemas.openxmlformats.org/drawingml/2006/main">
+              <a:graphicData uri="http://schemas.openxmlformats.org/drawingml/2006/picture">
+                <pic:pic xmlns:pic="http://schemas.openxmlformats.org/drawingml/2006/picture">
+                  <pic:nvPicPr>
+                    <pic:cNvPr id="1032592415" name="Picture 1032592415"/>
+                    <pic:cNvPicPr/>
+                  </pic:nvPicPr>
+                  <pic:blipFill>
+                    <a:blip r:embed="rId9">
+                      <a:extLst>
+                        <a:ext uri="{28A0092B-C50C-407E-A947-70E740481C1C}">
+                          <a14:useLocalDpi xmlns:a14="http://schemas.microsoft.com/office/drawing/2010/main" val="0"/>
+                        </a:ext>
+                      </a:extLst>
+                    </a:blip>
+                    <a:stretch>
+                      <a:fillRect/>
+                    </a:stretch>
+                  </pic:blipFill>
+                  <pic:spPr>
+                    <a:xfrm>
+                      <a:off x="0" y="0"/>
+                      <a:ext cx="5541645" cy="8863330"/>
+                    </a:xfrm>
+                    <a:prstGeom prst="rect">
+                      <a:avLst/>
+                    </a:prstGeom>
+                  </pic:spPr>
+                </pic:pic>
+              </a:graphicData>
+            </a:graphic>
+          </wp:inline>
+        </w:drawing>
+      </w:r>
+    </w:p>
+    <w:p>
+      <w:pPr>
+        <w:rPr>
+          <w:rStyle w:val="Emphasis"/>
+        </w:rPr>
+      </w:pPr>
+      <w:r>
+        <w:rPr>
+          <w:rStyle w:val="Emphasis"/>
+        </w:rPr>
+        <w:br w:type="page"/>
+      </w:r>
       <w:r>
         <w:rPr>
           <w:rStyle w:val="Emphasis"/>
@@ -5265,8 +5561,13 @@
         </w:numPr>
       </w:pPr>
       <w:r>
-        <w:t>Run various SQL queries to retrieve/insert/manipulate data</w:t>
-      </w:r>
+        <w:t xml:space="preserve">Run various SQL queries to retrieve/insert/manipulate </w:t>
+      </w:r>
+      <w:proofErr w:type="gramStart"/>
+      <w:r>
+        <w:t>data</w:t>
+      </w:r>
+      <w:proofErr w:type="gramEnd"/>
       <w:r>
         <w:t xml:space="preserve"> </w:t>
       </w:r>
@@ -5282,9 +5583,11 @@
       <w:r>
         <w:t xml:space="preserve">Static Test done by another </w:t>
       </w:r>
+      <w:proofErr w:type="gramStart"/>
       <w:r>
         <w:t>developer</w:t>
       </w:r>
+      <w:proofErr w:type="gramEnd"/>
     </w:p>
     <w:p/>
     <w:p>
@@ -6003,7 +6306,15 @@
         </w:numPr>
       </w:pPr>
       <w:r>
-        <w:t xml:space="preserve">Relationship -&gt; Customer Details -&gt; Retrieve all details </w:t>
+        <w:t xml:space="preserve">Relationship -&gt; Customer Details -&gt; Retrieve all </w:t>
+      </w:r>
+      <w:proofErr w:type="gramStart"/>
+      <w:r>
+        <w:t>details</w:t>
+      </w:r>
+      <w:proofErr w:type="gramEnd"/>
+      <w:r>
+        <w:t xml:space="preserve"> </w:t>
       </w:r>
     </w:p>
     <w:p>
@@ -6162,13 +6473,6 @@
       <w:r>
         <w:t xml:space="preserve"> (WK5)</w:t>
       </w:r>
-    </w:p>
-    <w:p>
-      <w:pPr>
-        <w:rPr>
-          <w:rStyle w:val="Emphasis"/>
-        </w:rPr>
-      </w:pPr>
     </w:p>
     <w:sectPr>
       <w:pgSz w:w="11906" w:h="16838"/>
@@ -7903,4 +8207,16 @@
     </a:ext>
   </a:extLst>
 </a:theme>
+</file>
+
+<file path=customXml/item1.xml><?xml version="1.0" encoding="utf-8"?>
+<b:Sources xmlns:b="http://schemas.openxmlformats.org/officeDocument/2006/bibliography" xmlns="http://schemas.openxmlformats.org/officeDocument/2006/bibliography" SelectedStyle="\APASixthEditionOfficeOnline.xsl" StyleName="APA" Version="6"/>
+</file>
+
+<file path=customXml/itemProps1.xml><?xml version="1.0" encoding="utf-8"?>
+<ds:datastoreItem xmlns:ds="http://schemas.openxmlformats.org/officeDocument/2006/customXml" ds:itemID="{4A1FC8B5-3B09-44B6-92D8-196383F9BFD5}">
+  <ds:schemaRefs>
+    <ds:schemaRef ds:uri="http://schemas.openxmlformats.org/officeDocument/2006/bibliography"/>
+  </ds:schemaRefs>
+</ds:datastoreItem>
 </file>
</xml_diff>

<commit_message>
Updated Plan Progress, added Comments column and tidied up dir
</commit_message>
<xml_diff>
--- a/Team 1_Justification_and_Plan.docx
+++ b/Team 1_Justification_and_Plan.docx
@@ -19,7 +19,7 @@
             <mc:AlternateContent>
               <mc:Choice Requires="wps">
                 <w:drawing>
-                  <wp:anchor distT="0" distB="0" distL="114300" distR="114300" simplePos="0" relativeHeight="251660288" behindDoc="0" locked="0" layoutInCell="1" allowOverlap="1" wp14:anchorId="07564C5F" wp14:editId="4A4FF8AF">
+                  <wp:anchor distT="0" distB="0" distL="114300" distR="114300" simplePos="0" relativeHeight="251660288" behindDoc="0" locked="0" layoutInCell="1" allowOverlap="1" wp14:anchorId="12FA3428" wp14:editId="23AFAAD7">
                     <wp:simplePos x="0" y="0"/>
                     <wp:positionH relativeFrom="column">
                       <wp:posOffset>3295968</wp:posOffset>
@@ -68,7 +68,7 @@
               </mc:Choice>
               <mc:Fallback>
                 <w:pict>
-                  <v:line w14:anchorId="6BC93522" id="Straight Connector 1" o:spid="_x0000_s1026" style="position:absolute;z-index:251660288;visibility:visible;mso-wrap-style:square;mso-wrap-distance-left:9pt;mso-wrap-distance-top:0;mso-wrap-distance-right:9pt;mso-wrap-distance-bottom:0;mso-position-horizontal:absolute;mso-position-horizontal-relative:text;mso-position-vertical:absolute;mso-position-vertical-relative:text" from="259.55pt,82.85pt" to="259.55pt,586.85pt" o:gfxdata="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" strokecolor="#4472c4 [3204]" strokeweight="1.5pt">
+                  <v:line w14:anchorId="144679C3" id="Straight Connector 1" o:spid="_x0000_s1026" style="position:absolute;z-index:251660288;visibility:visible;mso-wrap-style:square;mso-wrap-distance-left:9pt;mso-wrap-distance-top:0;mso-wrap-distance-right:9pt;mso-wrap-distance-bottom:0;mso-position-horizontal:absolute;mso-position-horizontal-relative:text;mso-position-vertical:absolute;mso-position-vertical-relative:text" from="259.55pt,82.85pt" to="259.55pt,586.85pt" o:gfxdata="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" strokecolor="#4472c4 [3204]" strokeweight="1.5pt">
                     <v:stroke joinstyle="miter"/>
                   </v:line>
                 </w:pict>
@@ -82,7 +82,7 @@
             <mc:AlternateContent>
               <mc:Choice Requires="wps">
                 <w:drawing>
-                  <wp:anchor distT="0" distB="0" distL="114300" distR="114300" simplePos="0" relativeHeight="251659264" behindDoc="0" locked="0" layoutInCell="1" allowOverlap="1" wp14:anchorId="4DB5A8EB" wp14:editId="424F1491">
+                  <wp:anchor distT="0" distB="0" distL="114300" distR="114300" simplePos="0" relativeHeight="251659264" behindDoc="0" locked="0" layoutInCell="1" allowOverlap="1" wp14:anchorId="2539B873" wp14:editId="3265CC0D">
                     <wp:simplePos x="0" y="0"/>
                     <wp:positionH relativeFrom="page">
                       <wp:align>center</wp:align>
@@ -168,7 +168,7 @@
                                           <w:noProof/>
                                         </w:rPr>
                                         <w:drawing>
-                                          <wp:inline distT="0" distB="0" distL="0" distR="0" wp14:anchorId="0B946CFB" wp14:editId="22E85CD7">
+                                          <wp:inline distT="0" distB="0" distL="0" distR="0" wp14:anchorId="4BC00DB5" wp14:editId="21DAC780">
                                             <wp:extent cx="3287823" cy="2565400"/>
                                             <wp:effectExtent l="0" t="0" r="8255" b="6350"/>
                                             <wp:docPr id="139" name="Picture 39"/>
@@ -380,7 +380,7 @@
               </mc:Choice>
               <mc:Fallback>
                 <w:pict>
-                  <v:shapetype w14:anchorId="4DB5A8EB" id="_x0000_t202" coordsize="21600,21600" o:spt="202" path="m,l,21600r21600,l21600,xe">
+                  <v:shapetype w14:anchorId="2539B873" id="_x0000_t202" coordsize="21600,21600" o:spt="202" path="m,l,21600r21600,l21600,xe">
                     <v:stroke joinstyle="miter"/>
                     <v:path gradientshapeok="t" o:connecttype="rect"/>
                   </v:shapetype>
@@ -424,7 +424,7 @@
                                     <w:noProof/>
                                   </w:rPr>
                                   <w:drawing>
-                                    <wp:inline distT="0" distB="0" distL="0" distR="0" wp14:anchorId="0B946CFB" wp14:editId="22E85CD7">
+                                    <wp:inline distT="0" distB="0" distL="0" distR="0" wp14:anchorId="4BC00DB5" wp14:editId="21DAC780">
                                       <wp:extent cx="3287823" cy="2565400"/>
                                       <wp:effectExtent l="0" t="0" r="8255" b="6350"/>
                                       <wp:docPr id="139" name="Picture 39"/>
@@ -639,13 +639,7 @@
     </w:p>
     <w:p>
       <w:r>
-        <w:t>Our team decided to go for Incremental Delivery</w:t>
-      </w:r>
-      <w:r>
-        <w:t>,</w:t>
-      </w:r>
-      <w:r>
-        <w:t xml:space="preserve"> reasons why:</w:t>
+        <w:t>Our team decided to go for Incremental Delivery, reasons why:</w:t>
       </w:r>
     </w:p>
     <w:p>
@@ -664,10 +658,7 @@
         <w:t>Requirements are well defined</w:t>
       </w:r>
       <w:r>
-        <w:t xml:space="preserve"> - this allows us to divide the project into smaller phases which we will deliver in increments. Our plan was to pick key increments that would be presented to customer so we can gain valuable feedback and ensure needs are met. </w:t>
-      </w:r>
-      <w:r>
-        <w:t>After further consideration we decided to involve customer all the way through and present each increment to receive valuable feedback and/or ensure needs are met.</w:t>
+        <w:t xml:space="preserve"> - this allows us to divide the project into smaller phases which we will deliver in increments. Our plan was to pick key increments that would be presented to customer so we can gain valuable feedback and ensure needs are met. After further consideration we decided to involve customer all the way through and present each increment to receive valuable feedback and/or ensure needs are met.</w:t>
       </w:r>
     </w:p>
     <w:p>
@@ -686,19 +677,7 @@
         <w:t>Feedback</w:t>
       </w:r>
       <w:r>
-        <w:t xml:space="preserve"> - as we want to include customer input/feedback </w:t>
-      </w:r>
-      <w:r>
-        <w:t>after each increment</w:t>
-      </w:r>
-      <w:r>
-        <w:t xml:space="preserve"> (which will be highlighted in the plan</w:t>
-      </w:r>
-      <w:r>
-        <w:t xml:space="preserve"> below</w:t>
-      </w:r>
-      <w:r>
-        <w:t>), incremental delivery will allow us to present work done to customer. This will also ensure we can incorporate changes at earlier stage if needed.</w:t>
+        <w:t xml:space="preserve"> - as we want to include customer input/feedback after each increment (which will be highlighted in the plan below), incremental delivery will allow us to present work done to customer. This will also ensure we can incorporate changes at earlier stage if needed.</w:t>
       </w:r>
     </w:p>
     <w:p>
@@ -782,15 +761,7 @@
         <w:t>Product Availability</w:t>
       </w:r>
       <w:r>
-        <w:t xml:space="preserve"> – Incremental Delivery allows us to have working software quicker, which can provide value to customer sooner. It for sure will not be a fully working product after first delivery, although some functionality can be available to customer easier (</w:t>
-      </w:r>
-      <w:proofErr w:type="spellStart"/>
-      <w:r>
-        <w:t>eg.</w:t>
-      </w:r>
-      <w:proofErr w:type="spellEnd"/>
-      <w:r>
-        <w:t xml:space="preserve"> signing up new users into the system)</w:t>
+        <w:t xml:space="preserve"> – Incremental Delivery allows us to have working software quicker, which can provide value to customer sooner. It for sure will not be a fully working product after first delivery, although some functionality can be available to customer easier (eg. signing up new users into the system)</w:t>
       </w:r>
     </w:p>
     <w:p>
@@ -842,29 +813,13 @@
       <w:r>
         <w:t xml:space="preserve">We have decided not to go for Agile as requirements are well-defined and we don’t need to involv4e customer constantly. Instead, we will present what we have at its key phases. We also rejected Waterfall due to </w:t>
       </w:r>
-      <w:proofErr w:type="spellStart"/>
       <w:proofErr w:type="gramStart"/>
       <w:r>
         <w:t>it’s</w:t>
       </w:r>
-      <w:proofErr w:type="spellEnd"/>
       <w:proofErr w:type="gramEnd"/>
       <w:r>
-        <w:t xml:space="preserve"> total lack of flexibility. It is highly sequential model, where each phase is </w:t>
-      </w:r>
-      <w:r>
-        <w:t>dependent</w:t>
-      </w:r>
-      <w:r>
-        <w:t xml:space="preserve"> on the previous one. We wouldn’t be able to have two </w:t>
-      </w:r>
-      <w:proofErr w:type="spellStart"/>
-      <w:r>
-        <w:t>devs</w:t>
-      </w:r>
-      <w:proofErr w:type="spellEnd"/>
-      <w:r>
-        <w:t xml:space="preserve"> working on separate phases as everything happens one after another. Here, we also don’t have customer input until the end which can potentially make it very costly to revise/fix if there are issues. We also rejected V-Model as the team is too small to take that approach. It requires extensive testing and parallel working which we don’t have resources for. It would potentially add extra complexity to the project. </w:t>
+        <w:t xml:space="preserve"> total lack of flexibility. It is highly sequential model, where each phase is dependent on the previous one. We wouldn’t be able to have two devs working on separate phases as everything happens one after another. Here, we also don’t have customer input until the end which can potentially make it very costly to revise/fix if there are issues. We also rejected V-Model as the team is too small to take that approach. It requires extensive testing and parallel working which we don’t have resources for. It would potentially add extra complexity to the project. </w:t>
       </w:r>
     </w:p>
     <w:p/>
@@ -1398,7 +1353,7 @@
           <w:sdtPr>
             <w:id w:val="14659006"/>
             <w14:checkbox>
-              <w14:checked w14:val="0"/>
+              <w14:checked w14:val="1"/>
               <w14:checkedState w14:val="2612" w14:font="MS Gothic"/>
               <w14:uncheckedState w14:val="2610" w14:font="MS Gothic"/>
             </w14:checkbox>
@@ -1417,7 +1372,7 @@
                   <w:rPr>
                     <w:rFonts w:ascii="MS Gothic" w:eastAsia="MS Gothic" w:hAnsi="MS Gothic" w:hint="eastAsia"/>
                   </w:rPr>
-                  <w:t>☐</w:t>
+                  <w:t>☒</w:t>
                 </w:r>
               </w:p>
             </w:tc>
@@ -1529,7 +1484,7 @@
               <w:sdtPr>
                 <w:id w:val="535231672"/>
                 <w14:checkbox>
-                  <w14:checked w14:val="0"/>
+                  <w14:checked w14:val="1"/>
                   <w14:checkedState w14:val="2612" w14:font="MS Gothic"/>
                   <w14:uncheckedState w14:val="2610" w14:font="MS Gothic"/>
                 </w14:checkbox>
@@ -1539,7 +1494,7 @@
                   <w:rPr>
                     <w:rFonts w:ascii="MS Gothic" w:eastAsia="MS Gothic" w:hAnsi="MS Gothic" w:hint="eastAsia"/>
                   </w:rPr>
-                  <w:t>☐</w:t>
+                  <w:t>☒</w:t>
                 </w:r>
               </w:sdtContent>
             </w:sdt>
@@ -1652,10 +1607,7 @@
               <w:jc w:val="center"/>
             </w:pPr>
             <w:r>
-              <w:t xml:space="preserve">WK </w:t>
-            </w:r>
-            <w:r>
-              <w:t>5</w:t>
+              <w:t>WK 5</w:t>
             </w:r>
           </w:p>
         </w:tc>
@@ -1772,10 +1724,7 @@
               <w:jc w:val="center"/>
             </w:pPr>
             <w:r>
-              <w:t xml:space="preserve">WK </w:t>
-            </w:r>
-            <w:r>
-              <w:t>5</w:t>
+              <w:t>WK 5</w:t>
             </w:r>
           </w:p>
         </w:tc>
@@ -1892,10 +1841,7 @@
               <w:jc w:val="center"/>
             </w:pPr>
             <w:r>
-              <w:t xml:space="preserve">WK </w:t>
-            </w:r>
-            <w:r>
-              <w:t>5</w:t>
+              <w:t>WK 5</w:t>
             </w:r>
           </w:p>
         </w:tc>
@@ -2030,10 +1976,7 @@
               <w:jc w:val="center"/>
             </w:pPr>
             <w:r>
-              <w:t xml:space="preserve">WK </w:t>
-            </w:r>
-            <w:r>
-              <w:t>5</w:t>
+              <w:t>WK 5</w:t>
             </w:r>
           </w:p>
         </w:tc>
@@ -2150,10 +2093,7 @@
               <w:jc w:val="center"/>
             </w:pPr>
             <w:r>
-              <w:t xml:space="preserve">WK </w:t>
-            </w:r>
-            <w:r>
-              <w:t>5</w:t>
+              <w:t>WK 5</w:t>
             </w:r>
           </w:p>
         </w:tc>
@@ -2270,10 +2210,7 @@
               <w:jc w:val="center"/>
             </w:pPr>
             <w:r>
-              <w:t xml:space="preserve">WK </w:t>
-            </w:r>
-            <w:r>
-              <w:t>5</w:t>
+              <w:t>WK 5</w:t>
             </w:r>
           </w:p>
         </w:tc>
@@ -2398,10 +2335,7 @@
               <w:jc w:val="center"/>
             </w:pPr>
             <w:r>
-              <w:t xml:space="preserve">WK </w:t>
-            </w:r>
-            <w:r>
-              <w:t>5</w:t>
+              <w:t>WK 5</w:t>
             </w:r>
           </w:p>
         </w:tc>
@@ -2523,10 +2457,7 @@
               <w:jc w:val="center"/>
             </w:pPr>
             <w:r>
-              <w:t xml:space="preserve">WK </w:t>
-            </w:r>
-            <w:r>
-              <w:t>5</w:t>
+              <w:t>WK 5</w:t>
             </w:r>
           </w:p>
         </w:tc>
@@ -2800,10 +2731,7 @@
               <w:jc w:val="center"/>
             </w:pPr>
             <w:r>
-              <w:t xml:space="preserve">WK </w:t>
-            </w:r>
-            <w:r>
-              <w:t>6</w:t>
+              <w:t>WK 6</w:t>
             </w:r>
           </w:p>
         </w:tc>
@@ -2927,10 +2855,7 @@
               <w:jc w:val="center"/>
             </w:pPr>
             <w:r>
-              <w:t xml:space="preserve">WK </w:t>
-            </w:r>
-            <w:r>
-              <w:t>6</w:t>
+              <w:t>WK 6</w:t>
             </w:r>
           </w:p>
         </w:tc>
@@ -3012,15 +2937,7 @@
           </w:tcPr>
           <w:p>
             <w:r>
-              <w:t xml:space="preserve">Create invoice, </w:t>
-            </w:r>
-            <w:proofErr w:type="spellStart"/>
-            <w:r>
-              <w:t>cust</w:t>
-            </w:r>
-            <w:proofErr w:type="spellEnd"/>
-            <w:r>
-              <w:t xml:space="preserve"> subscription database</w:t>
+              <w:t>Create invoice, cust subscription database</w:t>
             </w:r>
           </w:p>
         </w:tc>
@@ -3062,10 +2979,7 @@
               <w:jc w:val="center"/>
             </w:pPr>
             <w:r>
-              <w:t xml:space="preserve">WK </w:t>
-            </w:r>
-            <w:r>
-              <w:t>6</w:t>
+              <w:t>WK 6</w:t>
             </w:r>
           </w:p>
         </w:tc>
@@ -3191,10 +3105,7 @@
               <w:jc w:val="center"/>
             </w:pPr>
             <w:r>
-              <w:t xml:space="preserve">WK </w:t>
-            </w:r>
-            <w:r>
-              <w:t>7</w:t>
+              <w:t>WK 7</w:t>
             </w:r>
           </w:p>
         </w:tc>
@@ -3344,10 +3255,7 @@
               <w:jc w:val="center"/>
             </w:pPr>
             <w:r>
-              <w:t xml:space="preserve">WK </w:t>
-            </w:r>
-            <w:r>
-              <w:t>7-10</w:t>
+              <w:t>WK 7-10</w:t>
             </w:r>
           </w:p>
         </w:tc>
@@ -4169,10 +4077,7 @@
               <w:jc w:val="center"/>
             </w:pPr>
             <w:r>
-              <w:t xml:space="preserve">WK </w:t>
-            </w:r>
-            <w:r>
-              <w:t>11</w:t>
+              <w:t>WK 11</w:t>
             </w:r>
           </w:p>
         </w:tc>
@@ -4314,10 +4219,7 @@
               <w:jc w:val="center"/>
             </w:pPr>
             <w:r>
-              <w:t xml:space="preserve">WK </w:t>
-            </w:r>
-            <w:r>
-              <w:t>11</w:t>
+              <w:t>WK 11</w:t>
             </w:r>
           </w:p>
         </w:tc>
@@ -4556,10 +4458,7 @@
               <w:jc w:val="center"/>
             </w:pPr>
             <w:r>
-              <w:t xml:space="preserve">WK </w:t>
-            </w:r>
-            <w:r>
-              <w:t>11</w:t>
+              <w:t>WK 11</w:t>
             </w:r>
           </w:p>
         </w:tc>
@@ -4782,10 +4681,7 @@
               <w:jc w:val="center"/>
             </w:pPr>
             <w:r>
-              <w:t xml:space="preserve">WK </w:t>
-            </w:r>
-            <w:r>
-              <w:t>12</w:t>
+              <w:t>WK 12</w:t>
             </w:r>
           </w:p>
         </w:tc>
@@ -4860,10 +4756,7 @@
       </w:pPr>
       <w:r>
         <w:lastRenderedPageBreak/>
-        <w:t>Descriptive Process</w:t>
-      </w:r>
-      <w:r>
-        <w:t xml:space="preserve"> Plan: </w:t>
+        <w:t xml:space="preserve">Descriptive Process Plan: </w:t>
       </w:r>
     </w:p>
     <w:p>
@@ -4882,13 +4775,7 @@
         <w:rPr>
           <w:rStyle w:val="Emphasis"/>
         </w:rPr>
-        <w:t xml:space="preserve"> </w:t>
-      </w:r>
-      <w:r>
-        <w:rPr>
-          <w:rStyle w:val="Emphasis"/>
-        </w:rPr>
-        <w:t>1</w:t>
+        <w:t xml:space="preserve"> 1</w:t>
       </w:r>
       <w:r>
         <w:rPr>
@@ -5072,7 +4959,7 @@
         <mc:AlternateContent>
           <mc:Choice Requires="wps">
             <w:drawing>
-              <wp:anchor distT="0" distB="0" distL="114300" distR="114300" simplePos="0" relativeHeight="251661312" behindDoc="0" locked="0" layoutInCell="1" allowOverlap="1" wp14:anchorId="151E5826" wp14:editId="29446B19">
+              <wp:anchor distT="0" distB="0" distL="114300" distR="114300" simplePos="0" relativeHeight="251661312" behindDoc="0" locked="0" layoutInCell="1" allowOverlap="1" wp14:anchorId="0651D203" wp14:editId="0BF274EA">
                 <wp:simplePos x="0" y="0"/>
                 <wp:positionH relativeFrom="column">
                   <wp:posOffset>3446585</wp:posOffset>
@@ -5149,23 +5036,7 @@
                               </w:numPr>
                             </w:pPr>
                             <w:r>
-                              <w:t xml:space="preserve">MySQL Database (Data Storage) is where the database tables </w:t>
-                            </w:r>
-                            <w:proofErr w:type="gramStart"/>
-                            <w:r>
-                              <w:t>is</w:t>
-                            </w:r>
-                            <w:proofErr w:type="gramEnd"/>
-                            <w:r>
-                              <w:t xml:space="preserve"> stored. The database contains tables for managing customer details, newsagent information, delivery drivers, delivery docs, invoices, </w:t>
-                            </w:r>
-                            <w:proofErr w:type="gramStart"/>
-                            <w:r>
-                              <w:t>publications</w:t>
-                            </w:r>
-                            <w:proofErr w:type="gramEnd"/>
-                            <w:r>
-                              <w:t xml:space="preserve"> and subscriptions. Foreign keys establish relationships between the tables for data consistency.</w:t>
+                              <w:t>MySQL Database (Data Storage) is where the database tables is stored. The database contains tables for managing customer details, newsagent information, delivery drivers, delivery docs, invoices, publications and subscriptions. Foreign keys establish relationships between the tables for data consistency.</w:t>
                             </w:r>
                           </w:p>
                         </w:txbxContent>
@@ -5190,7 +5061,7 @@
           </mc:Choice>
           <mc:Fallback>
             <w:pict>
-              <v:shape w14:anchorId="151E5826" id="Text Box 2" o:spid="_x0000_s1027" type="#_x0000_t202" style="position:absolute;margin-left:271.4pt;margin-top:21.5pt;width:226.5pt;height:341.7pt;z-index:251661312;visibility:visible;mso-wrap-style:square;mso-width-percent:0;mso-height-percent:0;mso-wrap-distance-left:9pt;mso-wrap-distance-top:0;mso-wrap-distance-right:9pt;mso-wrap-distance-bottom:0;mso-position-horizontal:absolute;mso-position-horizontal-relative:text;mso-position-vertical:absolute;mso-position-vertical-relative:text;mso-width-percent:0;mso-height-percent:0;mso-width-relative:margin;mso-height-relative:margin;v-text-anchor:top" o:gfxdata="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" fillcolor="white [3201]" strokeweight=".5pt">
+              <v:shape w14:anchorId="0651D203" id="Text Box 2" o:spid="_x0000_s1027" type="#_x0000_t202" style="position:absolute;margin-left:271.4pt;margin-top:21.5pt;width:226.5pt;height:341.7pt;z-index:251661312;visibility:visible;mso-wrap-style:square;mso-width-percent:0;mso-height-percent:0;mso-wrap-distance-left:9pt;mso-wrap-distance-top:0;mso-wrap-distance-right:9pt;mso-wrap-distance-bottom:0;mso-position-horizontal:absolute;mso-position-horizontal-relative:text;mso-position-vertical:absolute;mso-position-vertical-relative:text;mso-width-percent:0;mso-height-percent:0;mso-width-relative:margin;mso-height-relative:margin;v-text-anchor:top" o:gfxdata="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" fillcolor="white [3201]" strokeweight=".5pt">
                 <v:textbox>
                   <w:txbxContent>
                     <w:p>
@@ -5234,23 +5105,7 @@
                         </w:numPr>
                       </w:pPr>
                       <w:r>
-                        <w:t xml:space="preserve">MySQL Database (Data Storage) is where the database tables </w:t>
-                      </w:r>
-                      <w:proofErr w:type="gramStart"/>
-                      <w:r>
-                        <w:t>is</w:t>
-                      </w:r>
-                      <w:proofErr w:type="gramEnd"/>
-                      <w:r>
-                        <w:t xml:space="preserve"> stored. The database contains tables for managing customer details, newsagent information, delivery drivers, delivery docs, invoices, </w:t>
-                      </w:r>
-                      <w:proofErr w:type="gramStart"/>
-                      <w:r>
-                        <w:t>publications</w:t>
-                      </w:r>
-                      <w:proofErr w:type="gramEnd"/>
-                      <w:r>
-                        <w:t xml:space="preserve"> and subscriptions. Foreign keys establish relationships between the tables for data consistency.</w:t>
+                        <w:t>MySQL Database (Data Storage) is where the database tables is stored. The database contains tables for managing customer details, newsagent information, delivery drivers, delivery docs, invoices, publications and subscriptions. Foreign keys establish relationships between the tables for data consistency.</w:t>
                       </w:r>
                     </w:p>
                   </w:txbxContent>
@@ -5270,10 +5125,10 @@
           <w:noProof/>
         </w:rPr>
         <w:drawing>
-          <wp:inline distT="0" distB="0" distL="0" distR="0" wp14:anchorId="0CAA6FDF" wp14:editId="7BEFCEA3">
+          <wp:inline distT="0" distB="0" distL="0" distR="0" wp14:anchorId="6F7BF4D8" wp14:editId="016CF962">
             <wp:extent cx="3383280" cy="4335718"/>
             <wp:effectExtent l="0" t="0" r="7620" b="8255"/>
-            <wp:docPr id="287387671" name="Picture 1"/>
+            <wp:docPr id="287387671" name="Picture 1" descr="A diagram of a data flow&#10;&#10;Description automatically generated"/>
             <wp:cNvGraphicFramePr>
               <a:graphicFrameLocks xmlns:a="http://schemas.openxmlformats.org/drawingml/2006/main" noChangeAspect="1"/>
             </wp:cNvGraphicFramePr>
@@ -5281,7 +5136,7 @@
               <a:graphicData uri="http://schemas.openxmlformats.org/drawingml/2006/picture">
                 <pic:pic xmlns:pic="http://schemas.openxmlformats.org/drawingml/2006/picture">
                   <pic:nvPicPr>
-                    <pic:cNvPr id="287387671" name=""/>
+                    <pic:cNvPr id="287387671" name="Picture 1" descr="A diagram of a data flow&#10;&#10;Description automatically generated"/>
                     <pic:cNvPicPr/>
                   </pic:nvPicPr>
                   <pic:blipFill>
@@ -5343,10 +5198,10 @@
           <w:noProof/>
         </w:rPr>
         <w:drawing>
-          <wp:inline distT="0" distB="0" distL="0" distR="0" wp14:anchorId="0440FA87" wp14:editId="16201331">
+          <wp:inline distT="0" distB="0" distL="0" distR="0" wp14:anchorId="4CA7E244" wp14:editId="5FA03759">
             <wp:extent cx="5486400" cy="7762875"/>
             <wp:effectExtent l="0" t="0" r="0" b="9525"/>
-            <wp:docPr id="1193168466" name="Picture 1"/>
+            <wp:docPr id="1193168466" name="Picture 1" descr="A diagram of software&#10;&#10;Description automatically generated"/>
             <wp:cNvGraphicFramePr>
               <a:graphicFrameLocks xmlns:a="http://schemas.openxmlformats.org/drawingml/2006/main" noChangeAspect="1"/>
             </wp:cNvGraphicFramePr>
@@ -5354,7 +5209,7 @@
               <a:graphicData uri="http://schemas.openxmlformats.org/drawingml/2006/picture">
                 <pic:pic xmlns:pic="http://schemas.openxmlformats.org/drawingml/2006/picture">
                   <pic:nvPicPr>
-                    <pic:cNvPr id="0" name="Picture 1"/>
+                    <pic:cNvPr id="1193168466" name="Picture 1" descr="A diagram of software&#10;&#10;Description automatically generated"/>
                     <pic:cNvPicPr>
                       <a:picLocks noChangeAspect="1" noChangeArrowheads="1"/>
                     </pic:cNvPicPr>
@@ -5419,10 +5274,10 @@
         </w:rPr>
         <w:lastRenderedPageBreak/>
         <w:drawing>
-          <wp:inline distT="0" distB="0" distL="0" distR="0" wp14:anchorId="7745A2AC" wp14:editId="150D34C2">
+          <wp:inline distT="0" distB="0" distL="0" distR="0" wp14:anchorId="2078452C" wp14:editId="41027BC8">
             <wp:extent cx="5541645" cy="8863330"/>
             <wp:effectExtent l="0" t="0" r="1905" b="0"/>
-            <wp:docPr id="1032592415" name="Picture 1"/>
+            <wp:docPr id="1032592415" name="Picture 1" descr="A screenshot of a computer screen&#10;&#10;Description automatically generated"/>
             <wp:cNvGraphicFramePr>
               <a:graphicFrameLocks xmlns:a="http://schemas.openxmlformats.org/drawingml/2006/main" noChangeAspect="1"/>
             </wp:cNvGraphicFramePr>
@@ -5430,7 +5285,7 @@
               <a:graphicData uri="http://schemas.openxmlformats.org/drawingml/2006/picture">
                 <pic:pic xmlns:pic="http://schemas.openxmlformats.org/drawingml/2006/picture">
                   <pic:nvPicPr>
-                    <pic:cNvPr id="1032592415" name="Picture 1032592415"/>
+                    <pic:cNvPr id="1032592415" name="Picture 1" descr="A screenshot of a computer screen&#10;&#10;Description automatically generated"/>
                     <pic:cNvPicPr/>
                   </pic:nvPicPr>
                   <pic:blipFill>
@@ -5484,43 +5339,13 @@
         <w:rPr>
           <w:rStyle w:val="Emphasis"/>
         </w:rPr>
-        <w:t xml:space="preserve"> 2</w:t>
+        <w:t xml:space="preserve"> 2a</w:t>
       </w:r>
       <w:r>
         <w:rPr>
           <w:rStyle w:val="Emphasis"/>
         </w:rPr>
-        <w:t>a</w:t>
-      </w:r>
-      <w:r>
-        <w:rPr>
-          <w:rStyle w:val="Emphasis"/>
-        </w:rPr>
-        <w:t xml:space="preserve">: </w:t>
-      </w:r>
-      <w:r>
-        <w:rPr>
-          <w:rStyle w:val="Emphasis"/>
-        </w:rPr>
-        <w:t>Create database</w:t>
-      </w:r>
-      <w:r>
-        <w:rPr>
-          <w:rStyle w:val="Emphasis"/>
-        </w:rPr>
-        <w:t xml:space="preserve"> (tables)</w:t>
-      </w:r>
-      <w:r>
-        <w:rPr>
-          <w:rStyle w:val="Emphasis"/>
-        </w:rPr>
-        <w:t xml:space="preserve"> for the entities</w:t>
-      </w:r>
-      <w:r>
-        <w:rPr>
-          <w:rStyle w:val="Emphasis"/>
-        </w:rPr>
-        <w:t xml:space="preserve"> and test it works as expected.</w:t>
+        <w:t>: Create database (tables) for the entities and test it works as expected.</w:t>
       </w:r>
     </w:p>
     <w:p>
@@ -5602,14 +5427,7 @@
           <w:b/>
           <w:bCs/>
         </w:rPr>
-        <w:t xml:space="preserve">Database </w:t>
-      </w:r>
-      <w:r>
-        <w:rPr>
-          <w:b/>
-          <w:bCs/>
-        </w:rPr>
-        <w:t>Tables:</w:t>
+        <w:t>Database Tables:</w:t>
       </w:r>
     </w:p>
     <w:p>
@@ -5627,19 +5445,7 @@
         <w:rPr>
           <w:color w:val="2F5496" w:themeColor="accent1" w:themeShade="BF"/>
         </w:rPr>
-        <w:t>Customer</w:t>
-      </w:r>
-      <w:r>
-        <w:rPr>
-          <w:color w:val="2F5496" w:themeColor="accent1" w:themeShade="BF"/>
-        </w:rPr>
-        <w:t>_</w:t>
-      </w:r>
-      <w:r>
-        <w:rPr>
-          <w:color w:val="2F5496" w:themeColor="accent1" w:themeShade="BF"/>
-        </w:rPr>
-        <w:t>Details</w:t>
+        <w:t>Customer_Details</w:t>
       </w:r>
     </w:p>
     <w:p>
@@ -5651,10 +5457,7 @@
         </w:numPr>
       </w:pPr>
       <w:r>
-        <w:t>custID (Primary Key)</w:t>
-      </w:r>
-      <w:r>
-        <w:t xml:space="preserve"> INT AUTOINCREMENT</w:t>
+        <w:t>custID (Primary Key) INT AUTOINCREMENT</w:t>
       </w:r>
     </w:p>
     <w:p>
@@ -5666,10 +5469,7 @@
         </w:numPr>
       </w:pPr>
       <w:r>
-        <w:t>firstName</w:t>
-      </w:r>
-      <w:r>
-        <w:t xml:space="preserve"> </w:t>
+        <w:t xml:space="preserve">firstName </w:t>
       </w:r>
       <w:r>
         <w:t>VARCHAR</w:t>
@@ -5687,10 +5487,7 @@
         </w:numPr>
       </w:pPr>
       <w:r>
-        <w:t>lastName</w:t>
-      </w:r>
-      <w:r>
-        <w:t xml:space="preserve"> </w:t>
+        <w:t xml:space="preserve">lastName </w:t>
       </w:r>
       <w:r>
         <w:t>VARCHAR</w:t>
@@ -5708,13 +5505,7 @@
         </w:numPr>
       </w:pPr>
       <w:r>
-        <w:t>custA</w:t>
-      </w:r>
-      <w:r>
-        <w:t>ddress</w:t>
-      </w:r>
-      <w:r>
-        <w:t xml:space="preserve"> </w:t>
+        <w:t xml:space="preserve">custAddress </w:t>
       </w:r>
       <w:r>
         <w:t>VARCHAR</w:t>
@@ -5732,13 +5523,7 @@
         </w:numPr>
       </w:pPr>
       <w:r>
-        <w:t>phoneNo</w:t>
-      </w:r>
-      <w:r>
-        <w:t xml:space="preserve"> </w:t>
-      </w:r>
-      <w:r>
-        <w:t>VARCHAR (13)</w:t>
+        <w:t>phoneNo VARCHAR (13)</w:t>
       </w:r>
     </w:p>
     <w:p>
@@ -5768,10 +5553,7 @@
         </w:numPr>
       </w:pPr>
       <w:r>
-        <w:t>newsagentID (Primary Key)</w:t>
-      </w:r>
-      <w:r>
-        <w:t xml:space="preserve"> INT AUTOINCREMENT</w:t>
+        <w:t>newsagentID (Primary Key) INT AUTOINCREMENT</w:t>
       </w:r>
     </w:p>
     <w:p>
@@ -5783,10 +5565,7 @@
         </w:numPr>
       </w:pPr>
       <w:r>
-        <w:t>username</w:t>
-      </w:r>
-      <w:r>
-        <w:t xml:space="preserve"> </w:t>
+        <w:t xml:space="preserve">username </w:t>
       </w:r>
       <w:r>
         <w:t>VARCHAR</w:t>
@@ -5804,10 +5583,7 @@
         </w:numPr>
       </w:pPr>
       <w:r>
-        <w:t>password</w:t>
-      </w:r>
-      <w:r>
-        <w:t xml:space="preserve"> </w:t>
+        <w:t xml:space="preserve">password </w:t>
       </w:r>
       <w:r>
         <w:t>VARCHAR</w:t>
@@ -5825,13 +5601,7 @@
         </w:numPr>
       </w:pPr>
       <w:r>
-        <w:t>role</w:t>
-      </w:r>
-      <w:r>
-        <w:t xml:space="preserve"> (specify role/permission)</w:t>
-      </w:r>
-      <w:r>
-        <w:t xml:space="preserve"> </w:t>
+        <w:t xml:space="preserve">role (specify role/permission) </w:t>
       </w:r>
       <w:r>
         <w:t>VARCHAR</w:t>
@@ -5855,19 +5625,7 @@
         <w:rPr>
           <w:color w:val="2F5496" w:themeColor="accent1" w:themeShade="BF"/>
         </w:rPr>
-        <w:t>Delivery</w:t>
-      </w:r>
-      <w:r>
-        <w:rPr>
-          <w:color w:val="2F5496" w:themeColor="accent1" w:themeShade="BF"/>
-        </w:rPr>
-        <w:t>_</w:t>
-      </w:r>
-      <w:r>
-        <w:rPr>
-          <w:color w:val="2F5496" w:themeColor="accent1" w:themeShade="BF"/>
-        </w:rPr>
-        <w:t>Driver</w:t>
+        <w:t>Delivery_Driver</w:t>
       </w:r>
     </w:p>
     <w:p>
@@ -5879,10 +5637,7 @@
         </w:numPr>
       </w:pPr>
       <w:r>
-        <w:t>driverID (Primary Key)</w:t>
-      </w:r>
-      <w:r>
-        <w:t xml:space="preserve"> INT AUTOINCREMENT</w:t>
+        <w:t>driverID (Primary Key) INT AUTOINCREMENT</w:t>
       </w:r>
     </w:p>
     <w:p>
@@ -5912,10 +5667,7 @@
         </w:numPr>
       </w:pPr>
       <w:r>
-        <w:t>deliveryDistrict</w:t>
-      </w:r>
-      <w:r>
-        <w:t xml:space="preserve"> INT</w:t>
+        <w:t>deliveryDistrict INT</w:t>
       </w:r>
     </w:p>
     <w:p>
@@ -5933,19 +5685,7 @@
         <w:rPr>
           <w:color w:val="2F5496" w:themeColor="accent1" w:themeShade="BF"/>
         </w:rPr>
-        <w:t>Delivery</w:t>
-      </w:r>
-      <w:r>
-        <w:rPr>
-          <w:color w:val="2F5496" w:themeColor="accent1" w:themeShade="BF"/>
-        </w:rPr>
-        <w:t>_</w:t>
-      </w:r>
-      <w:r>
-        <w:rPr>
-          <w:color w:val="2F5496" w:themeColor="accent1" w:themeShade="BF"/>
-        </w:rPr>
-        <w:t>Doc</w:t>
+        <w:t>Delivery_Doc</w:t>
       </w:r>
     </w:p>
     <w:p>
@@ -5957,10 +5697,7 @@
         </w:numPr>
       </w:pPr>
       <w:r>
-        <w:t>docID (Primary Key)</w:t>
-      </w:r>
-      <w:r>
-        <w:t xml:space="preserve"> INT AUTOINCREMENT</w:t>
+        <w:t>docID (Primary Key) INT AUTOINCREMENT</w:t>
       </w:r>
     </w:p>
     <w:p>
@@ -5996,10 +5733,7 @@
         </w:numPr>
       </w:pPr>
       <w:r>
-        <w:t>dateDelivered</w:t>
-      </w:r>
-      <w:r>
-        <w:t xml:space="preserve"> DATE</w:t>
+        <w:t>dateDelivered DATE</w:t>
       </w:r>
     </w:p>
     <w:p>
@@ -6050,10 +5784,7 @@
         </w:numPr>
       </w:pPr>
       <w:r>
-        <w:t>invoiceID (Primary Key)</w:t>
-      </w:r>
-      <w:r>
-        <w:t xml:space="preserve"> INT AUTOINCREMENT</w:t>
+        <w:t>invoiceID (Primary Key) INT AUTOINCREMENT</w:t>
       </w:r>
     </w:p>
     <w:p>
@@ -6188,13 +5919,7 @@
         </w:numPr>
       </w:pPr>
       <w:r>
-        <w:t>publicationID</w:t>
-      </w:r>
-      <w:r>
-        <w:t xml:space="preserve"> (Primary Key)</w:t>
-      </w:r>
-      <w:r>
-        <w:t xml:space="preserve"> INT AUTOINCREMENT</w:t>
+        <w:t>publicationID (Primary Key) INT AUTOINCREMENT</w:t>
       </w:r>
     </w:p>
     <w:p>
@@ -6206,10 +5931,7 @@
         </w:numPr>
       </w:pPr>
       <w:r>
-        <w:t>title</w:t>
-      </w:r>
-      <w:r>
-        <w:t xml:space="preserve"> </w:t>
+        <w:t xml:space="preserve">title </w:t>
       </w:r>
       <w:r>
         <w:t>VARCHAR</w:t>
@@ -6224,10 +5946,7 @@
         </w:numPr>
       </w:pPr>
       <w:r>
-        <w:t>price</w:t>
-      </w:r>
-      <w:r>
-        <w:t xml:space="preserve"> DECIMAL (10, 2)</w:t>
+        <w:t>price DECIMAL (10, 2)</w:t>
       </w:r>
     </w:p>
     <w:p>
@@ -6239,13 +5958,7 @@
         </w:numPr>
       </w:pPr>
       <w:r>
-        <w:t>quantity</w:t>
-      </w:r>
-      <w:r>
-        <w:t xml:space="preserve"> INT</w:t>
-      </w:r>
-      <w:r>
-        <w:t xml:space="preserve"> </w:t>
+        <w:t xml:space="preserve">quantity INT </w:t>
       </w:r>
     </w:p>
     <w:p>
@@ -6269,13 +5982,7 @@
         </w:numPr>
       </w:pPr>
       <w:r>
-        <w:t xml:space="preserve">FOREIGN KEY (docID) </w:t>
-      </w:r>
-      <w:r>
-        <w:t>references</w:t>
-      </w:r>
-      <w:r>
-        <w:t xml:space="preserve"> Delivery_Doc(docID)</w:t>
+        <w:t>FOREIGN KEY (docID) references Delivery_Doc(docID)</w:t>
       </w:r>
     </w:p>
     <w:p>
@@ -6338,10 +6045,7 @@
         </w:numPr>
       </w:pPr>
       <w:r>
-        <w:t>subscriptionFrequency</w:t>
-      </w:r>
-      <w:r>
-        <w:t xml:space="preserve"> </w:t>
+        <w:t xml:space="preserve">subscriptionFrequency </w:t>
       </w:r>
       <w:r>
         <w:t>VARCHAR</w:t>
@@ -6356,10 +6060,7 @@
         </w:numPr>
       </w:pPr>
       <w:r>
-        <w:t>custStatus</w:t>
-      </w:r>
-      <w:r>
-        <w:t xml:space="preserve"> </w:t>
+        <w:t xml:space="preserve">custStatus </w:t>
       </w:r>
       <w:r>
         <w:t>VARCHAR</w:t>
@@ -6374,10 +6075,7 @@
         </w:numPr>
       </w:pPr>
       <w:r>
-        <w:t>deliveryDisctrict</w:t>
-      </w:r>
-      <w:r>
-        <w:t xml:space="preserve"> INT</w:t>
+        <w:t>deliveryDisctrict INT</w:t>
       </w:r>
     </w:p>
     <w:p>
@@ -6389,10 +6087,7 @@
         </w:numPr>
       </w:pPr>
       <w:r>
-        <w:t>startDate</w:t>
-      </w:r>
-      <w:r>
-        <w:t xml:space="preserve"> DATE</w:t>
+        <w:t>startDate DATE</w:t>
       </w:r>
     </w:p>
     <w:p>
@@ -6404,10 +6099,7 @@
         </w:numPr>
       </w:pPr>
       <w:r>
-        <w:t>endDate</w:t>
-      </w:r>
-      <w:r>
-        <w:t xml:space="preserve"> DATE</w:t>
+        <w:t>endDate DATE</w:t>
       </w:r>
     </w:p>
     <w:p>
@@ -6473,6 +6165,16 @@
       <w:r>
         <w:t xml:space="preserve"> (WK5)</w:t>
       </w:r>
+    </w:p>
+    <w:p/>
+    <w:p>
+      <w:pPr>
+        <w:rPr>
+          <w:rStyle w:val="Emphasis"/>
+          <w:i w:val="0"/>
+          <w:iCs w:val="0"/>
+        </w:rPr>
+      </w:pPr>
     </w:p>
     <w:sectPr>
       <w:pgSz w:w="11906" w:h="16838"/>
@@ -7744,6 +7446,7 @@
   <w:style w:type="paragraph" w:default="1" w:styleId="Normal">
     <w:name w:val="Normal"/>
     <w:qFormat/>
+    <w:rsid w:val="00CE2BAD"/>
   </w:style>
   <w:style w:type="paragraph" w:styleId="Heading1">
     <w:name w:val="heading 1"/>

</xml_diff>

<commit_message>
Updated Team Plan Progress
</commit_message>
<xml_diff>
--- a/Team 1_Justification_and_Plan.docx
+++ b/Team 1_Justification_and_Plan.docx
@@ -147,8 +147,8 @@
                                   <w:tblLook w:val="04A0" w:firstRow="1" w:lastRow="0" w:firstColumn="1" w:lastColumn="0" w:noHBand="0" w:noVBand="1"/>
                                 </w:tblPr>
                                 <w:tblGrid>
-                                  <w:gridCol w:w="5910"/>
-                                  <w:gridCol w:w="1704"/>
+                                  <w:gridCol w:w="6624"/>
+                                  <w:gridCol w:w="5260"/>
                                 </w:tblGrid>
                                 <w:tr>
                                   <w:trPr>
@@ -403,8 +403,8 @@
                             <w:tblLook w:val="04A0" w:firstRow="1" w:lastRow="0" w:firstColumn="1" w:lastColumn="0" w:noHBand="0" w:noVBand="1"/>
                           </w:tblPr>
                           <w:tblGrid>
-                            <w:gridCol w:w="5910"/>
-                            <w:gridCol w:w="1704"/>
+                            <w:gridCol w:w="6624"/>
+                            <w:gridCol w:w="5260"/>
                           </w:tblGrid>
                           <w:tr>
                             <w:trPr>
@@ -696,15 +696,7 @@
         <w:t>Supports changes to some extent</w:t>
       </w:r>
       <w:r>
-        <w:t xml:space="preserve"> – Incremental Delivery is a Plan Driven approach that assumes nothing should change. Although, it doesn’t mean the scope cannot change between increments when required. In the lifecycle we choose, the increments are </w:t>
-      </w:r>
-      <w:proofErr w:type="gramStart"/>
-      <w:r>
-        <w:t>planned in advance</w:t>
-      </w:r>
-      <w:proofErr w:type="gramEnd"/>
-      <w:r>
-        <w:t xml:space="preserve"> although we still have benefit of making small tweaks if necessary.   </w:t>
+        <w:t xml:space="preserve"> – Incremental Delivery is a Plan Driven approach that assumes nothing should change. Although, it doesn’t mean the scope cannot change between increments when required. In the lifecycle we choose, the increments are planned in advance although we still have benefit of making small tweaks if necessary.   </w:t>
       </w:r>
     </w:p>
     <w:p>
@@ -811,15 +803,7 @@
     </w:p>
     <w:p>
       <w:r>
-        <w:t xml:space="preserve">We have decided not to go for Agile as requirements are well-defined and we don’t need to involv4e customer constantly. Instead, we will present what we have at its key phases. We also rejected Waterfall due to </w:t>
-      </w:r>
-      <w:proofErr w:type="gramStart"/>
-      <w:r>
-        <w:t>it’s</w:t>
-      </w:r>
-      <w:proofErr w:type="gramEnd"/>
-      <w:r>
-        <w:t xml:space="preserve"> total lack of flexibility. It is highly sequential model, where each phase is dependent on the previous one. We wouldn’t be able to have two devs working on separate phases as everything happens one after another. Here, we also don’t have customer input until the end which can potentially make it very costly to revise/fix if there are issues. We also rejected V-Model as the team is too small to take that approach. It requires extensive testing and parallel working which we don’t have resources for. It would potentially add extra complexity to the project. </w:t>
+        <w:t xml:space="preserve">We have decided not to go for Agile as requirements are well-defined and we don’t need to involv4e customer constantly. Instead, we will present what we have at its key phases. We also rejected Waterfall due to it’s total lack of flexibility. It is highly sequential model, where each phase is dependent on the previous one. We wouldn’t be able to have two devs working on separate phases as everything happens one after another. Here, we also don’t have customer input until the end which can potentially make it very costly to revise/fix if there are issues. We also rejected V-Model as the team is too small to take that approach. It requires extensive testing and parallel working which we don’t have resources for. It would potentially add extra complexity to the project. </w:t>
       </w:r>
     </w:p>
     <w:p/>
@@ -2077,9 +2061,6 @@
             <w:pPr>
               <w:jc w:val="center"/>
             </w:pPr>
-            <w:r>
-              <w:t>3h</w:t>
-            </w:r>
           </w:p>
         </w:tc>
         <w:tc>
@@ -2109,7 +2090,7 @@
               <w:sdtPr>
                 <w:id w:val="-791594145"/>
                 <w14:checkbox>
-                  <w14:checked w14:val="1"/>
+                  <w14:checked w14:val="0"/>
                   <w14:checkedState w14:val="2612" w14:font="MS Gothic"/>
                   <w14:uncheckedState w14:val="2610" w14:font="MS Gothic"/>
                 </w14:checkbox>
@@ -2119,7 +2100,7 @@
                   <w:rPr>
                     <w:rFonts w:ascii="MS Gothic" w:eastAsia="MS Gothic" w:hAnsi="MS Gothic" w:hint="eastAsia"/>
                   </w:rPr>
-                  <w:t>☒</w:t>
+                  <w:t>☐</w:t>
                 </w:r>
               </w:sdtContent>
             </w:sdt>
@@ -2134,12 +2115,6 @@
             <w:pPr>
               <w:jc w:val="center"/>
             </w:pPr>
-            <w:r>
-              <w:t xml:space="preserve">Underestimated time </w:t>
-            </w:r>
-            <w:r>
-              <w:t>for designing tests</w:t>
-            </w:r>
           </w:p>
         </w:tc>
       </w:tr>
@@ -2490,7 +2465,10 @@
               <w:jc w:val="center"/>
             </w:pPr>
             <w:r>
-              <w:t>WK 5</w:t>
+              <w:t xml:space="preserve">WK </w:t>
+            </w:r>
+            <w:r>
+              <w:t>4</w:t>
             </w:r>
           </w:p>
         </w:tc>
@@ -2623,7 +2601,10 @@
               <w:jc w:val="center"/>
             </w:pPr>
             <w:r>
-              <w:t>WK 5</w:t>
+              <w:t xml:space="preserve">WK </w:t>
+            </w:r>
+            <w:r>
+              <w:t>4</w:t>
             </w:r>
           </w:p>
         </w:tc>
@@ -2651,6 +2632,139 @@
                     <w:rFonts w:ascii="MS Gothic" w:eastAsia="MS Gothic" w:hAnsi="MS Gothic" w:hint="eastAsia"/>
                   </w:rPr>
                   <w:t>☒</w:t>
+                </w:r>
+              </w:sdtContent>
+            </w:sdt>
+          </w:p>
+        </w:tc>
+        <w:tc>
+          <w:tcPr>
+            <w:tcW w:w="2013" w:type="dxa"/>
+            <w:vAlign w:val="center"/>
+          </w:tcPr>
+          <w:p>
+            <w:pPr>
+              <w:jc w:val="center"/>
+            </w:pPr>
+          </w:p>
+        </w:tc>
+      </w:tr>
+      <w:tr>
+        <w:trPr>
+          <w:trHeight w:val="696"/>
+        </w:trPr>
+        <w:tc>
+          <w:tcPr>
+            <w:tcW w:w="1413" w:type="dxa"/>
+            <w:vMerge/>
+            <w:vAlign w:val="center"/>
+          </w:tcPr>
+          <w:p>
+            <w:pPr>
+              <w:jc w:val="center"/>
+            </w:pPr>
+          </w:p>
+        </w:tc>
+        <w:tc>
+          <w:tcPr>
+            <w:tcW w:w="1417" w:type="dxa"/>
+            <w:vMerge/>
+            <w:vAlign w:val="center"/>
+          </w:tcPr>
+          <w:p>
+            <w:pPr>
+              <w:jc w:val="center"/>
+            </w:pPr>
+          </w:p>
+        </w:tc>
+        <w:tc>
+          <w:tcPr>
+            <w:tcW w:w="2552" w:type="dxa"/>
+            <w:vAlign w:val="center"/>
+          </w:tcPr>
+          <w:p>
+            <w:r>
+              <w:t>Create sequence diagram</w:t>
+            </w:r>
+          </w:p>
+        </w:tc>
+        <w:tc>
+          <w:tcPr>
+            <w:tcW w:w="992" w:type="dxa"/>
+            <w:vAlign w:val="center"/>
+          </w:tcPr>
+          <w:p>
+            <w:pPr>
+              <w:jc w:val="center"/>
+            </w:pPr>
+            <w:r>
+              <w:t>Ronan</w:t>
+            </w:r>
+          </w:p>
+        </w:tc>
+        <w:tc>
+          <w:tcPr>
+            <w:tcW w:w="851" w:type="dxa"/>
+            <w:vAlign w:val="center"/>
+          </w:tcPr>
+          <w:p>
+            <w:pPr>
+              <w:jc w:val="center"/>
+            </w:pPr>
+            <w:r>
+              <w:t>3h</w:t>
+            </w:r>
+          </w:p>
+        </w:tc>
+        <w:tc>
+          <w:tcPr>
+            <w:tcW w:w="708" w:type="dxa"/>
+            <w:vAlign w:val="center"/>
+          </w:tcPr>
+          <w:p>
+            <w:pPr>
+              <w:jc w:val="center"/>
+            </w:pPr>
+          </w:p>
+        </w:tc>
+        <w:tc>
+          <w:tcPr>
+            <w:tcW w:w="1134" w:type="dxa"/>
+            <w:vAlign w:val="center"/>
+          </w:tcPr>
+          <w:p>
+            <w:pPr>
+              <w:jc w:val="center"/>
+            </w:pPr>
+            <w:r>
+              <w:t>WK 5</w:t>
+            </w:r>
+          </w:p>
+        </w:tc>
+        <w:tc>
+          <w:tcPr>
+            <w:tcW w:w="709" w:type="dxa"/>
+            <w:vAlign w:val="center"/>
+          </w:tcPr>
+          <w:p>
+            <w:pPr>
+              <w:jc w:val="center"/>
+            </w:pPr>
+            <w:sdt>
+              <w:sdtPr>
+                <w:id w:val="-2035414081"/>
+                <w14:checkbox>
+                  <w14:checked w14:val="0"/>
+                  <w14:checkedState w14:val="2612" w14:font="MS Gothic"/>
+                  <w14:uncheckedState w14:val="2610" w14:font="MS Gothic"/>
+                </w14:checkbox>
+              </w:sdtPr>
+              <w:sdtContent>
+                <w:r>
+                  <w:rPr>
+                    <w:rFonts w:ascii="MS Gothic" w:eastAsia="MS Gothic" w:hAnsi="MS Gothic" w:hint="eastAsia"/>
+                  </w:rPr>
+                  <w:t>☐</w:t>
                 </w:r>
               </w:sdtContent>
             </w:sdt>
@@ -2718,7 +2832,6 @@
           </w:tcPr>
           <w:p>
             <w:r>
-              <w:lastRenderedPageBreak/>
               <w:t>Increment</w:t>
             </w:r>
           </w:p>
@@ -4090,15 +4203,7 @@
           </w:tcPr>
           <w:p>
             <w:r>
-              <w:t xml:space="preserve">Test process that </w:t>
-            </w:r>
-            <w:proofErr w:type="gramStart"/>
-            <w:r>
-              <w:t>ensure</w:t>
-            </w:r>
-            <w:proofErr w:type="gramEnd"/>
-            <w:r>
-              <w:t xml:space="preserve"> all elements fit together and work as expected</w:t>
+              <w:t>Test process that ensure all elements fit together and work as expected</w:t>
             </w:r>
           </w:p>
         </w:tc>
@@ -5184,15 +5289,7 @@
         </w:numPr>
       </w:pPr>
       <w:r>
-        <w:t xml:space="preserve">Gather user </w:t>
-      </w:r>
-      <w:proofErr w:type="gramStart"/>
-      <w:r>
-        <w:t>requirements</w:t>
-      </w:r>
-      <w:proofErr w:type="gramEnd"/>
-      <w:r>
-        <w:t xml:space="preserve"> </w:t>
+        <w:t xml:space="preserve">Gather user requirements </w:t>
       </w:r>
     </w:p>
     <w:p>
@@ -5204,15 +5301,7 @@
         </w:numPr>
       </w:pPr>
       <w:r>
-        <w:t xml:space="preserve">Develop User Stories based on gathered </w:t>
-      </w:r>
-      <w:proofErr w:type="gramStart"/>
-      <w:r>
-        <w:t>requirements</w:t>
-      </w:r>
-      <w:proofErr w:type="gramEnd"/>
-      <w:r>
-        <w:t xml:space="preserve"> </w:t>
+        <w:t xml:space="preserve">Develop User Stories based on gathered requirements </w:t>
       </w:r>
     </w:p>
     <w:p>
@@ -5401,15 +5490,7 @@
                               </w:numPr>
                             </w:pPr>
                             <w:r>
-                              <w:t xml:space="preserve">Java Application (Business Logic) contains the logic of the Newsagent application. It interprets user commands, interacts with the MySQL </w:t>
-                            </w:r>
-                            <w:proofErr w:type="gramStart"/>
-                            <w:r>
-                              <w:t>database</w:t>
-                            </w:r>
-                            <w:proofErr w:type="gramEnd"/>
-                            <w:r>
-                              <w:t xml:space="preserve"> and performs operations like data retrieval, processing, updating etc.</w:t>
+                              <w:t>Java Application (Business Logic) contains the logic of the Newsagent application. It interprets user commands, interacts with the MySQL database and performs operations like data retrieval, processing, updating etc.</w:t>
                             </w:r>
                           </w:p>
                           <w:p>
@@ -5421,23 +5502,7 @@
                               </w:numPr>
                             </w:pPr>
                             <w:r>
-                              <w:t xml:space="preserve">MySQL Database (Data Storage) is where the database tables </w:t>
-                            </w:r>
-                            <w:proofErr w:type="gramStart"/>
-                            <w:r>
-                              <w:t>is</w:t>
-                            </w:r>
-                            <w:proofErr w:type="gramEnd"/>
-                            <w:r>
-                              <w:t xml:space="preserve"> stored. The database contains tables for managing customer details, newsagent information, delivery drivers, delivery docs, invoices, </w:t>
-                            </w:r>
-                            <w:proofErr w:type="gramStart"/>
-                            <w:r>
-                              <w:t>publications</w:t>
-                            </w:r>
-                            <w:proofErr w:type="gramEnd"/>
-                            <w:r>
-                              <w:t xml:space="preserve"> and subscriptions. Foreign keys establish relationships between the tables for data consistency.</w:t>
+                              <w:t>MySQL Database (Data Storage) is where the database tables is stored. The database contains tables for managing customer details, newsagent information, delivery drivers, delivery docs, invoices, publications and subscriptions. Foreign keys establish relationships between the tables for data consistency.</w:t>
                             </w:r>
                           </w:p>
                         </w:txbxContent>
@@ -5486,15 +5551,7 @@
                         </w:numPr>
                       </w:pPr>
                       <w:r>
-                        <w:t xml:space="preserve">Java Application (Business Logic) contains the logic of the Newsagent application. It interprets user commands, interacts with the MySQL </w:t>
-                      </w:r>
-                      <w:proofErr w:type="gramStart"/>
-                      <w:r>
-                        <w:t>database</w:t>
-                      </w:r>
-                      <w:proofErr w:type="gramEnd"/>
-                      <w:r>
-                        <w:t xml:space="preserve"> and performs operations like data retrieval, processing, updating etc.</w:t>
+                        <w:t>Java Application (Business Logic) contains the logic of the Newsagent application. It interprets user commands, interacts with the MySQL database and performs operations like data retrieval, processing, updating etc.</w:t>
                       </w:r>
                     </w:p>
                     <w:p>
@@ -5506,23 +5563,7 @@
                         </w:numPr>
                       </w:pPr>
                       <w:r>
-                        <w:t xml:space="preserve">MySQL Database (Data Storage) is where the database tables </w:t>
-                      </w:r>
-                      <w:proofErr w:type="gramStart"/>
-                      <w:r>
-                        <w:t>is</w:t>
-                      </w:r>
-                      <w:proofErr w:type="gramEnd"/>
-                      <w:r>
-                        <w:t xml:space="preserve"> stored. The database contains tables for managing customer details, newsagent information, delivery drivers, delivery docs, invoices, </w:t>
-                      </w:r>
-                      <w:proofErr w:type="gramStart"/>
-                      <w:r>
-                        <w:t>publications</w:t>
-                      </w:r>
-                      <w:proofErr w:type="gramEnd"/>
-                      <w:r>
-                        <w:t xml:space="preserve"> and subscriptions. Foreign keys establish relationships between the tables for data consistency.</w:t>
+                        <w:t>MySQL Database (Data Storage) is where the database tables is stored. The database contains tables for managing customer details, newsagent information, delivery drivers, delivery docs, invoices, publications and subscriptions. Foreign keys establish relationships between the tables for data consistency.</w:t>
                       </w:r>
                     </w:p>
                   </w:txbxContent>
@@ -5830,15 +5871,7 @@
         </w:numPr>
       </w:pPr>
       <w:r>
-        <w:t xml:space="preserve">Run various SQL queries to retrieve/insert/manipulate </w:t>
-      </w:r>
-      <w:proofErr w:type="gramStart"/>
-      <w:r>
-        <w:t>data</w:t>
-      </w:r>
-      <w:proofErr w:type="gramEnd"/>
-      <w:r>
-        <w:t xml:space="preserve"> </w:t>
+        <w:t xml:space="preserve">Run various SQL queries to retrieve/insert/manipulate data </w:t>
       </w:r>
     </w:p>
     <w:p>
@@ -5850,13 +5883,8 @@
         </w:numPr>
       </w:pPr>
       <w:r>
-        <w:t xml:space="preserve">Static Test done by another </w:t>
-      </w:r>
-      <w:proofErr w:type="gramStart"/>
-      <w:r>
-        <w:t>developer</w:t>
-      </w:r>
-      <w:proofErr w:type="gramEnd"/>
+        <w:t>Static Test done by another developer</w:t>
+      </w:r>
     </w:p>
     <w:p/>
     <w:p>
@@ -6481,15 +6509,7 @@
         </w:numPr>
       </w:pPr>
       <w:r>
-        <w:t xml:space="preserve">Relationship -&gt; Customer Details -&gt; Retrieve all </w:t>
-      </w:r>
-      <w:proofErr w:type="gramStart"/>
-      <w:r>
-        <w:t>details</w:t>
-      </w:r>
-      <w:proofErr w:type="gramEnd"/>
-      <w:r>
-        <w:t xml:space="preserve"> </w:t>
+        <w:t xml:space="preserve">Relationship -&gt; Customer Details -&gt; Retrieve all details </w:t>
       </w:r>
     </w:p>
     <w:p>

</xml_diff>

<commit_message>
Revert "Updating Team Plan"
This reverts commit 28842743ecc6436aaf07a57bfa9f32f79889161b.
</commit_message>
<xml_diff>
--- a/Team 1_Justification_and_Plan.docx
+++ b/Team 1_Justification_and_Plan.docx
@@ -10,7 +10,6 @@
           <w:docPartUnique/>
         </w:docPartObj>
       </w:sdtPr>
-      <w:sdtEndPr/>
       <w:sdtContent>
         <w:p>
           <w:r>
@@ -148,8 +147,8 @@
                                   <w:tblLook w:val="04A0" w:firstRow="1" w:lastRow="0" w:firstColumn="1" w:lastColumn="0" w:noHBand="0" w:noVBand="1"/>
                                 </w:tblPr>
                                 <w:tblGrid>
-                                  <w:gridCol w:w="5910"/>
-                                  <w:gridCol w:w="1704"/>
+                                  <w:gridCol w:w="6624"/>
+                                  <w:gridCol w:w="5260"/>
                                 </w:tblGrid>
                                 <w:tr>
                                   <w:trPr>
@@ -225,7 +224,6 @@
                                         <w:dataBinding w:prefixMappings="xmlns:ns0='http://purl.org/dc/elements/1.1/' xmlns:ns1='http://schemas.openxmlformats.org/package/2006/metadata/core-properties' " w:xpath="/ns1:coreProperties[1]/ns0:title[1]" w:storeItemID="{6C3C8BC8-F283-45AE-878A-BAB7291924A1}"/>
                                         <w:text/>
                                       </w:sdtPr>
-                                      <w:sdtEndPr/>
                                       <w:sdtContent>
                                         <w:p>
                                           <w:pPr>
@@ -264,7 +262,6 @@
                                         <w:dataBinding w:prefixMappings="xmlns:ns0='http://purl.org/dc/elements/1.1/' xmlns:ns1='http://schemas.openxmlformats.org/package/2006/metadata/core-properties' " w:xpath="/ns1:coreProperties[1]/ns0:subject[1]" w:storeItemID="{6C3C8BC8-F283-45AE-878A-BAB7291924A1}"/>
                                         <w:text/>
                                       </w:sdtPr>
-                                      <w:sdtEndPr/>
                                       <w:sdtContent>
                                         <w:p>
                                           <w:pPr>
@@ -311,7 +308,6 @@
                                         <w:dataBinding w:prefixMappings="xmlns:ns0='http://purl.org/dc/elements/1.1/' xmlns:ns1='http://schemas.openxmlformats.org/package/2006/metadata/core-properties' " w:xpath="/ns1:coreProperties[1]/ns0:creator[1]" w:storeItemID="{6C3C8BC8-F283-45AE-878A-BAB7291924A1}"/>
                                         <w:text/>
                                       </w:sdtPr>
-                                      <w:sdtEndPr/>
                                       <w:sdtContent>
                                         <w:p>
                                           <w:pPr>
@@ -348,7 +344,6 @@
                                           <w:dataBinding w:prefixMappings="xmlns:ns0='http://purl.org/dc/elements/1.1/' xmlns:ns1='http://schemas.openxmlformats.org/package/2006/metadata/core-properties' " w:xpath="/ns1:coreProperties[1]/ns1:category[1]" w:storeItemID="{6C3C8BC8-F283-45AE-878A-BAB7291924A1}"/>
                                           <w:text/>
                                         </w:sdtPr>
-                                        <w:sdtEndPr/>
                                         <w:sdtContent>
                                           <w:r>
                                             <w:rPr>
@@ -408,8 +403,8 @@
                             <w:tblLook w:val="04A0" w:firstRow="1" w:lastRow="0" w:firstColumn="1" w:lastColumn="0" w:noHBand="0" w:noVBand="1"/>
                           </w:tblPr>
                           <w:tblGrid>
-                            <w:gridCol w:w="5910"/>
-                            <w:gridCol w:w="1704"/>
+                            <w:gridCol w:w="6624"/>
+                            <w:gridCol w:w="5260"/>
                           </w:tblGrid>
                           <w:tr>
                             <w:trPr>
@@ -485,7 +480,6 @@
                                   <w:dataBinding w:prefixMappings="xmlns:ns0='http://purl.org/dc/elements/1.1/' xmlns:ns1='http://schemas.openxmlformats.org/package/2006/metadata/core-properties' " w:xpath="/ns1:coreProperties[1]/ns0:title[1]" w:storeItemID="{6C3C8BC8-F283-45AE-878A-BAB7291924A1}"/>
                                   <w:text/>
                                 </w:sdtPr>
-                                <w:sdtEndPr/>
                                 <w:sdtContent>
                                   <w:p>
                                     <w:pPr>
@@ -524,7 +518,6 @@
                                   <w:dataBinding w:prefixMappings="xmlns:ns0='http://purl.org/dc/elements/1.1/' xmlns:ns1='http://schemas.openxmlformats.org/package/2006/metadata/core-properties' " w:xpath="/ns1:coreProperties[1]/ns0:subject[1]" w:storeItemID="{6C3C8BC8-F283-45AE-878A-BAB7291924A1}"/>
                                   <w:text/>
                                 </w:sdtPr>
-                                <w:sdtEndPr/>
                                 <w:sdtContent>
                                   <w:p>
                                     <w:pPr>
@@ -571,7 +564,6 @@
                                   <w:dataBinding w:prefixMappings="xmlns:ns0='http://purl.org/dc/elements/1.1/' xmlns:ns1='http://schemas.openxmlformats.org/package/2006/metadata/core-properties' " w:xpath="/ns1:coreProperties[1]/ns0:creator[1]" w:storeItemID="{6C3C8BC8-F283-45AE-878A-BAB7291924A1}"/>
                                   <w:text/>
                                 </w:sdtPr>
-                                <w:sdtEndPr/>
                                 <w:sdtContent>
                                   <w:p>
                                     <w:pPr>
@@ -608,7 +600,6 @@
                                     <w:dataBinding w:prefixMappings="xmlns:ns0='http://purl.org/dc/elements/1.1/' xmlns:ns1='http://schemas.openxmlformats.org/package/2006/metadata/core-properties' " w:xpath="/ns1:coreProperties[1]/ns1:category[1]" w:storeItemID="{6C3C8BC8-F283-45AE-878A-BAB7291924A1}"/>
                                     <w:text/>
                                   </w:sdtPr>
-                                  <w:sdtEndPr/>
                                   <w:sdtContent>
                                     <w:r>
                                       <w:rPr>
@@ -1163,7 +1154,6 @@
               <w14:uncheckedState w14:val="2610" w14:font="MS Gothic"/>
             </w14:checkbox>
           </w:sdtPr>
-          <w:sdtEndPr/>
           <w:sdtContent>
             <w:tc>
               <w:tcPr>
@@ -1305,7 +1295,6 @@
               <w14:uncheckedState w14:val="2610" w14:font="MS Gothic"/>
             </w14:checkbox>
           </w:sdtPr>
-          <w:sdtEndPr/>
           <w:sdtContent>
             <w:tc>
               <w:tcPr>
@@ -1439,7 +1428,6 @@
               <w14:uncheckedState w14:val="2610" w14:font="MS Gothic"/>
             </w14:checkbox>
           </w:sdtPr>
-          <w:sdtEndPr/>
           <w:sdtContent>
             <w:tc>
               <w:tcPr>
@@ -1582,7 +1570,6 @@
                   <w14:uncheckedState w14:val="2610" w14:font="MS Gothic"/>
                 </w14:checkbox>
               </w:sdtPr>
-              <w:sdtEndPr/>
               <w:sdtContent>
                 <w:r>
                   <w:rPr>
@@ -1737,7 +1724,6 @@
                   <w14:uncheckedState w14:val="2610" w14:font="MS Gothic"/>
                 </w14:checkbox>
               </w:sdtPr>
-              <w:sdtEndPr/>
               <w:sdtContent>
                 <w:r>
                   <w:rPr>
@@ -1866,7 +1852,6 @@
                   <w14:uncheckedState w14:val="2610" w14:font="MS Gothic"/>
                 </w14:checkbox>
               </w:sdtPr>
-              <w:sdtEndPr/>
               <w:sdtContent>
                 <w:r>
                   <w:rPr>
@@ -1995,7 +1980,6 @@
                   <w14:uncheckedState w14:val="2610" w14:font="MS Gothic"/>
                 </w14:checkbox>
               </w:sdtPr>
-              <w:sdtEndPr/>
               <w:sdtContent>
                 <w:r>
                   <w:rPr>
@@ -2145,7 +2129,6 @@
                   <w14:uncheckedState w14:val="2610" w14:font="MS Gothic"/>
                 </w14:checkbox>
               </w:sdtPr>
-              <w:sdtEndPr/>
               <w:sdtContent>
                 <w:r>
                   <w:rPr>
@@ -2280,7 +2263,6 @@
                   <w14:uncheckedState w14:val="2610" w14:font="MS Gothic"/>
                 </w14:checkbox>
               </w:sdtPr>
-              <w:sdtEndPr/>
               <w:sdtContent>
                 <w:r>
                   <w:rPr>
@@ -2409,7 +2391,6 @@
                   <w14:uncheckedState w14:val="2610" w14:font="MS Gothic"/>
                 </w14:checkbox>
               </w:sdtPr>
-              <w:sdtEndPr/>
               <w:sdtContent>
                 <w:r>
                   <w:rPr>
@@ -2546,7 +2527,6 @@
                   <w14:uncheckedState w14:val="2610" w14:font="MS Gothic"/>
                 </w14:checkbox>
               </w:sdtPr>
-              <w:sdtEndPr/>
               <w:sdtContent>
                 <w:r>
                   <w:rPr>
@@ -2680,7 +2660,6 @@
                   <w14:uncheckedState w14:val="2610" w14:font="MS Gothic"/>
                 </w14:checkbox>
               </w:sdtPr>
-              <w:sdtEndPr/>
               <w:sdtContent>
                 <w:r>
                   <w:rPr>
@@ -2985,7 +2964,6 @@
                   <w14:uncheckedState w14:val="2610" w14:font="MS Gothic"/>
                 </w14:checkbox>
               </w:sdtPr>
-              <w:sdtEndPr/>
               <w:sdtContent>
                 <w:r>
                   <w:rPr>
@@ -3124,7 +3102,6 @@
                   <w14:uncheckedState w14:val="2610" w14:font="MS Gothic"/>
                 </w14:checkbox>
               </w:sdtPr>
-              <w:sdtEndPr/>
               <w:sdtContent>
                 <w:r>
                   <w:rPr>
@@ -3268,7 +3245,6 @@
                   <w14:uncheckedState w14:val="2610" w14:font="MS Gothic"/>
                 </w14:checkbox>
               </w:sdtPr>
-              <w:sdtEndPr/>
               <w:sdtContent>
                 <w:r>
                   <w:rPr>
@@ -3406,7 +3382,6 @@
                   <w14:uncheckedState w14:val="2610" w14:font="MS Gothic"/>
                 </w14:checkbox>
               </w:sdtPr>
-              <w:sdtEndPr/>
               <w:sdtContent>
                 <w:r>
                   <w:rPr>
@@ -3571,7 +3546,6 @@
                   <w14:uncheckedState w14:val="2610" w14:font="MS Gothic"/>
                 </w14:checkbox>
               </w:sdtPr>
-              <w:sdtEndPr/>
               <w:sdtContent>
                 <w:r>
                   <w:rPr>
@@ -3700,7 +3674,6 @@
                   <w14:uncheckedState w14:val="2610" w14:font="MS Gothic"/>
                 </w14:checkbox>
               </w:sdtPr>
-              <w:sdtEndPr/>
               <w:sdtContent>
                 <w:r>
                   <w:rPr>
@@ -3829,7 +3802,6 @@
                   <w14:uncheckedState w14:val="2610" w14:font="MS Gothic"/>
                 </w14:checkbox>
               </w:sdtPr>
-              <w:sdtEndPr/>
               <w:sdtContent>
                 <w:r>
                   <w:rPr>
@@ -4079,7 +4051,6 @@
                   <w14:uncheckedState w14:val="2610" w14:font="MS Gothic"/>
                 </w14:checkbox>
               </w:sdtPr>
-              <w:sdtEndPr/>
               <w:sdtContent>
                 <w:r>
                   <w:rPr>
@@ -4233,7 +4204,6 @@
                   <w14:uncheckedState w14:val="2610" w14:font="MS Gothic"/>
                 </w14:checkbox>
               </w:sdtPr>
-              <w:sdtEndPr/>
               <w:sdtContent>
                 <w:r>
                   <w:rPr>
@@ -4480,7 +4450,6 @@
                   <w14:uncheckedState w14:val="2610" w14:font="MS Gothic"/>
                 </w14:checkbox>
               </w:sdtPr>
-              <w:sdtEndPr/>
               <w:sdtContent>
                 <w:r>
                   <w:rPr>
@@ -4634,7 +4603,6 @@
                   <w14:uncheckedState w14:val="2610" w14:font="MS Gothic"/>
                 </w14:checkbox>
               </w:sdtPr>
-              <w:sdtEndPr/>
               <w:sdtContent>
                 <w:r>
                   <w:rPr>
@@ -4897,7 +4865,6 @@
                   <w14:uncheckedState w14:val="2610" w14:font="MS Gothic"/>
                 </w14:checkbox>
               </w:sdtPr>
-              <w:sdtEndPr/>
               <w:sdtContent>
                 <w:r>
                   <w:rPr>
@@ -5144,7 +5111,6 @@
                   <w14:uncheckedState w14:val="2610" w14:font="MS Gothic"/>
                 </w14:checkbox>
               </w:sdtPr>
-              <w:sdtEndPr/>
               <w:sdtContent>
                 <w:r>
                   <w:rPr>
@@ -5543,15 +5509,7 @@
                         </w:numPr>
                       </w:pPr>
                       <w:r>
-                        <w:t xml:space="preserve">Java Application (Business Logic) contains the logic of the Newsagent application. It interprets user commands, interacts with the MySQL </w:t>
-                      </w:r>
-                      <w:proofErr w:type="gramStart"/>
-                      <w:r>
-                        <w:t>database</w:t>
-                      </w:r>
-                      <w:proofErr w:type="gramEnd"/>
-                      <w:r>
-                        <w:t xml:space="preserve"> and performs operations like data retrieval, processing, updating etc.</w:t>
+                        <w:t>Java Application (Business Logic) contains the logic of the Newsagent application. It interprets user commands, interacts with the MySQL database and performs operations like data retrieval, processing, updating etc.</w:t>
                       </w:r>
                     </w:p>
                     <w:p>
@@ -5563,23 +5521,7 @@
                         </w:numPr>
                       </w:pPr>
                       <w:r>
-                        <w:t xml:space="preserve">MySQL Database (Data Storage) is where the database tables </w:t>
-                      </w:r>
-                      <w:proofErr w:type="gramStart"/>
-                      <w:r>
-                        <w:t>is</w:t>
-                      </w:r>
-                      <w:proofErr w:type="gramEnd"/>
-                      <w:r>
-                        <w:t xml:space="preserve"> stored. The database contains tables for managing customer details, newsagent information, delivery drivers, delivery docs, invoices, </w:t>
-                      </w:r>
-                      <w:proofErr w:type="gramStart"/>
-                      <w:r>
-                        <w:t>publications</w:t>
-                      </w:r>
-                      <w:proofErr w:type="gramEnd"/>
-                      <w:r>
-                        <w:t xml:space="preserve"> and subscriptions. Foreign keys establish relationships between the tables for data consistency.</w:t>
+                        <w:t>MySQL Database (Data Storage) is where the database tables is stored. The database contains tables for managing customer details, newsagent information, delivery drivers, delivery docs, invoices, publications and subscriptions. Foreign keys establish relationships between the tables for data consistency.</w:t>
                       </w:r>
                     </w:p>
                   </w:txbxContent>

</xml_diff>

<commit_message>
ronanBranch created and Pub UML made
</commit_message>
<xml_diff>
--- a/Team 1_Justification_and_Plan.docx
+++ b/Team 1_Justification_and_Plan.docx
@@ -10,7 +10,6 @@
           <w:docPartUnique/>
         </w:docPartObj>
       </w:sdtPr>
-      <w:sdtEndPr/>
       <w:sdtContent>
         <w:p>
           <w:r>
@@ -225,7 +224,6 @@
                                         <w:dataBinding w:prefixMappings="xmlns:ns0='http://purl.org/dc/elements/1.1/' xmlns:ns1='http://schemas.openxmlformats.org/package/2006/metadata/core-properties' " w:xpath="/ns1:coreProperties[1]/ns0:title[1]" w:storeItemID="{6C3C8BC8-F283-45AE-878A-BAB7291924A1}"/>
                                         <w:text/>
                                       </w:sdtPr>
-                                      <w:sdtEndPr/>
                                       <w:sdtContent>
                                         <w:p>
                                           <w:pPr>
@@ -264,7 +262,6 @@
                                         <w:dataBinding w:prefixMappings="xmlns:ns0='http://purl.org/dc/elements/1.1/' xmlns:ns1='http://schemas.openxmlformats.org/package/2006/metadata/core-properties' " w:xpath="/ns1:coreProperties[1]/ns0:subject[1]" w:storeItemID="{6C3C8BC8-F283-45AE-878A-BAB7291924A1}"/>
                                         <w:text/>
                                       </w:sdtPr>
-                                      <w:sdtEndPr/>
                                       <w:sdtContent>
                                         <w:p>
                                           <w:pPr>
@@ -311,7 +308,6 @@
                                         <w:dataBinding w:prefixMappings="xmlns:ns0='http://purl.org/dc/elements/1.1/' xmlns:ns1='http://schemas.openxmlformats.org/package/2006/metadata/core-properties' " w:xpath="/ns1:coreProperties[1]/ns0:creator[1]" w:storeItemID="{6C3C8BC8-F283-45AE-878A-BAB7291924A1}"/>
                                         <w:text/>
                                       </w:sdtPr>
-                                      <w:sdtEndPr/>
                                       <w:sdtContent>
                                         <w:p>
                                           <w:pPr>
@@ -348,7 +344,6 @@
                                           <w:dataBinding w:prefixMappings="xmlns:ns0='http://purl.org/dc/elements/1.1/' xmlns:ns1='http://schemas.openxmlformats.org/package/2006/metadata/core-properties' " w:xpath="/ns1:coreProperties[1]/ns1:category[1]" w:storeItemID="{6C3C8BC8-F283-45AE-878A-BAB7291924A1}"/>
                                           <w:text/>
                                         </w:sdtPr>
-                                        <w:sdtEndPr/>
                                         <w:sdtContent>
                                           <w:r>
                                             <w:rPr>
@@ -485,7 +480,6 @@
                                   <w:dataBinding w:prefixMappings="xmlns:ns0='http://purl.org/dc/elements/1.1/' xmlns:ns1='http://schemas.openxmlformats.org/package/2006/metadata/core-properties' " w:xpath="/ns1:coreProperties[1]/ns0:title[1]" w:storeItemID="{6C3C8BC8-F283-45AE-878A-BAB7291924A1}"/>
                                   <w:text/>
                                 </w:sdtPr>
-                                <w:sdtEndPr/>
                                 <w:sdtContent>
                                   <w:p>
                                     <w:pPr>
@@ -524,7 +518,6 @@
                                   <w:dataBinding w:prefixMappings="xmlns:ns0='http://purl.org/dc/elements/1.1/' xmlns:ns1='http://schemas.openxmlformats.org/package/2006/metadata/core-properties' " w:xpath="/ns1:coreProperties[1]/ns0:subject[1]" w:storeItemID="{6C3C8BC8-F283-45AE-878A-BAB7291924A1}"/>
                                   <w:text/>
                                 </w:sdtPr>
-                                <w:sdtEndPr/>
                                 <w:sdtContent>
                                   <w:p>
                                     <w:pPr>
@@ -571,7 +564,6 @@
                                   <w:dataBinding w:prefixMappings="xmlns:ns0='http://purl.org/dc/elements/1.1/' xmlns:ns1='http://schemas.openxmlformats.org/package/2006/metadata/core-properties' " w:xpath="/ns1:coreProperties[1]/ns0:creator[1]" w:storeItemID="{6C3C8BC8-F283-45AE-878A-BAB7291924A1}"/>
                                   <w:text/>
                                 </w:sdtPr>
-                                <w:sdtEndPr/>
                                 <w:sdtContent>
                                   <w:p>
                                     <w:pPr>
@@ -608,7 +600,6 @@
                                     <w:dataBinding w:prefixMappings="xmlns:ns0='http://purl.org/dc/elements/1.1/' xmlns:ns1='http://schemas.openxmlformats.org/package/2006/metadata/core-properties' " w:xpath="/ns1:coreProperties[1]/ns1:category[1]" w:storeItemID="{6C3C8BC8-F283-45AE-878A-BAB7291924A1}"/>
                                     <w:text/>
                                   </w:sdtPr>
-                                  <w:sdtEndPr/>
                                   <w:sdtContent>
                                     <w:r>
                                       <w:rPr>
@@ -705,15 +696,7 @@
         <w:t>Supports changes to some extent</w:t>
       </w:r>
       <w:r>
-        <w:t xml:space="preserve"> – Incremental Delivery is a Plan Driven approach that assumes nothing should change. Although, it doesn’t mean the scope cannot change between increments when required. In the lifecycle we choose, the increments are </w:t>
-      </w:r>
-      <w:proofErr w:type="gramStart"/>
-      <w:r>
-        <w:t>planned in advance</w:t>
-      </w:r>
-      <w:proofErr w:type="gramEnd"/>
-      <w:r>
-        <w:t xml:space="preserve"> although we still have benefit of making small tweaks if necessary.   </w:t>
+        <w:t xml:space="preserve"> – Incremental Delivery is a Plan Driven approach that assumes nothing should change. Although, it doesn’t mean the scope cannot change between increments when required. In the lifecycle we choose, the increments are planned in advance although we still have benefit of making small tweaks if necessary.   </w:t>
       </w:r>
     </w:p>
     <w:p>
@@ -770,15 +753,7 @@
         <w:t>Product Availability</w:t>
       </w:r>
       <w:r>
-        <w:t xml:space="preserve"> – Incremental Delivery allows us to have working software quicker, which can provide value to customer sooner. It for sure will not be a fully working product after first delivery, although some functionality can be available to customer easier (</w:t>
-      </w:r>
-      <w:proofErr w:type="spellStart"/>
-      <w:r>
-        <w:t>eg.</w:t>
-      </w:r>
-      <w:proofErr w:type="spellEnd"/>
-      <w:r>
-        <w:t xml:space="preserve"> signing up new users into the system)</w:t>
+        <w:t xml:space="preserve"> – Incremental Delivery allows us to have working software quicker, which can provide value to customer sooner. It for sure will not be a fully working product after first delivery, although some functionality can be available to customer easier (eg. signing up new users into the system)</w:t>
       </w:r>
     </w:p>
     <w:p>
@@ -828,25 +803,7 @@
     </w:p>
     <w:p>
       <w:r>
-        <w:t xml:space="preserve">We have decided not to go for Agile as requirements are well-defined and we don’t need to involv4e customer constantly. Instead, we will present what we have at its key phases. We also rejected Waterfall due to </w:t>
-      </w:r>
-      <w:proofErr w:type="spellStart"/>
-      <w:proofErr w:type="gramStart"/>
-      <w:r>
-        <w:t>it’s</w:t>
-      </w:r>
-      <w:proofErr w:type="spellEnd"/>
-      <w:proofErr w:type="gramEnd"/>
-      <w:r>
-        <w:t xml:space="preserve"> total lack of flexibility. It is highly sequential model, where each phase is dependent on the previous one. We wouldn’t be able to have two </w:t>
-      </w:r>
-      <w:proofErr w:type="spellStart"/>
-      <w:r>
-        <w:t>devs</w:t>
-      </w:r>
-      <w:proofErr w:type="spellEnd"/>
-      <w:r>
-        <w:t xml:space="preserve"> working on separate phases as everything happens one after another. Here, we also don’t have customer input until the end which can potentially make it very costly to revise/fix if there are issues. We also rejected V-Model as the team is too small to take that approach. It requires extensive testing and parallel working which we don’t have resources for. It would potentially add extra complexity to the project. </w:t>
+        <w:t xml:space="preserve">We have decided not to go for Agile as requirements are well-defined and we don’t need to involv4e customer constantly. Instead, we will present what we have at its key phases. We also rejected Waterfall due to it’s total lack of flexibility. It is highly sequential model, where each phase is dependent on the previous one. We wouldn’t be able to have two devs working on separate phases as everything happens one after another. Here, we also don’t have customer input until the end which can potentially make it very costly to revise/fix if there are issues. We also rejected V-Model as the team is too small to take that approach. It requires extensive testing and parallel working which we don’t have resources for. It would potentially add extra complexity to the project. </w:t>
       </w:r>
     </w:p>
     <w:p/>
@@ -1154,7 +1111,6 @@
               <w14:uncheckedState w14:val="2610" w14:font="MS Gothic"/>
             </w14:checkbox>
           </w:sdtPr>
-          <w:sdtEndPr/>
           <w:sdtContent>
             <w:tc>
               <w:tcPr>
@@ -1302,7 +1258,6 @@
               <w14:uncheckedState w14:val="2610" w14:font="MS Gothic"/>
             </w14:checkbox>
           </w:sdtPr>
-          <w:sdtEndPr/>
           <w:sdtContent>
             <w:tc>
               <w:tcPr>
@@ -1436,7 +1391,6 @@
               <w14:uncheckedState w14:val="2610" w14:font="MS Gothic"/>
             </w14:checkbox>
           </w:sdtPr>
-          <w:sdtEndPr/>
           <w:sdtContent>
             <w:tc>
               <w:tcPr>
@@ -1585,7 +1539,6 @@
                   <w14:uncheckedState w14:val="2610" w14:font="MS Gothic"/>
                 </w14:checkbox>
               </w:sdtPr>
-              <w:sdtEndPr/>
               <w:sdtContent>
                 <w:r>
                   <w:rPr>
@@ -1743,7 +1696,6 @@
                   <w14:uncheckedState w14:val="2610" w14:font="MS Gothic"/>
                 </w14:checkbox>
               </w:sdtPr>
-              <w:sdtEndPr/>
               <w:sdtContent>
                 <w:r>
                   <w:rPr>
@@ -1873,12 +1825,142 @@
               <w:sdtPr>
                 <w:id w:val="-1263755396"/>
                 <w14:checkbox>
+                  <w14:checked w14:val="0"/>
+                  <w14:checkedState w14:val="2612" w14:font="MS Gothic"/>
+                  <w14:uncheckedState w14:val="2610" w14:font="MS Gothic"/>
+                </w14:checkbox>
+              </w:sdtPr>
+              <w:sdtContent>
+                <w:r>
+                  <w:rPr>
+                    <w:rFonts w:ascii="MS Gothic" w:eastAsia="MS Gothic" w:hAnsi="MS Gothic" w:hint="eastAsia"/>
+                  </w:rPr>
+                  <w:t>☐</w:t>
+                </w:r>
+              </w:sdtContent>
+            </w:sdt>
+          </w:p>
+        </w:tc>
+        <w:tc>
+          <w:tcPr>
+            <w:tcW w:w="2013" w:type="dxa"/>
+            <w:vAlign w:val="center"/>
+          </w:tcPr>
+          <w:p>
+            <w:pPr>
+              <w:jc w:val="center"/>
+            </w:pPr>
+          </w:p>
+        </w:tc>
+      </w:tr>
+      <w:tr>
+        <w:trPr>
+          <w:trHeight w:val="637"/>
+        </w:trPr>
+        <w:tc>
+          <w:tcPr>
+            <w:tcW w:w="1413" w:type="dxa"/>
+            <w:vMerge/>
+            <w:vAlign w:val="center"/>
+          </w:tcPr>
+          <w:p>
+            <w:pPr>
+              <w:jc w:val="center"/>
+            </w:pPr>
+          </w:p>
+        </w:tc>
+        <w:tc>
+          <w:tcPr>
+            <w:tcW w:w="1417" w:type="dxa"/>
+            <w:vMerge/>
+            <w:vAlign w:val="center"/>
+          </w:tcPr>
+          <w:p>
+            <w:pPr>
+              <w:jc w:val="center"/>
+            </w:pPr>
+          </w:p>
+        </w:tc>
+        <w:tc>
+          <w:tcPr>
+            <w:tcW w:w="2552" w:type="dxa"/>
+            <w:vMerge/>
+            <w:vAlign w:val="center"/>
+          </w:tcPr>
+          <w:p/>
+        </w:tc>
+        <w:tc>
+          <w:tcPr>
+            <w:tcW w:w="992" w:type="dxa"/>
+            <w:vAlign w:val="center"/>
+          </w:tcPr>
+          <w:p>
+            <w:pPr>
+              <w:jc w:val="center"/>
+            </w:pPr>
+            <w:r>
+              <w:t>Ivan</w:t>
+            </w:r>
+          </w:p>
+        </w:tc>
+        <w:tc>
+          <w:tcPr>
+            <w:tcW w:w="851" w:type="dxa"/>
+            <w:vMerge/>
+            <w:vAlign w:val="center"/>
+          </w:tcPr>
+          <w:p>
+            <w:pPr>
+              <w:jc w:val="center"/>
+            </w:pPr>
+          </w:p>
+        </w:tc>
+        <w:tc>
+          <w:tcPr>
+            <w:tcW w:w="708" w:type="dxa"/>
+            <w:vAlign w:val="center"/>
+          </w:tcPr>
+          <w:p>
+            <w:pPr>
+              <w:jc w:val="center"/>
+            </w:pPr>
+            <w:r>
+              <w:t>1h</w:t>
+            </w:r>
+          </w:p>
+        </w:tc>
+        <w:tc>
+          <w:tcPr>
+            <w:tcW w:w="1134" w:type="dxa"/>
+            <w:vAlign w:val="center"/>
+          </w:tcPr>
+          <w:p>
+            <w:pPr>
+              <w:jc w:val="center"/>
+            </w:pPr>
+            <w:r>
+              <w:t>WK 5</w:t>
+            </w:r>
+          </w:p>
+        </w:tc>
+        <w:tc>
+          <w:tcPr>
+            <w:tcW w:w="709" w:type="dxa"/>
+            <w:vAlign w:val="center"/>
+          </w:tcPr>
+          <w:p>
+            <w:pPr>
+              <w:jc w:val="center"/>
+            </w:pPr>
+            <w:sdt>
+              <w:sdtPr>
+                <w:id w:val="210855358"/>
+                <w14:checkbox>
                   <w14:checked w14:val="1"/>
                   <w14:checkedState w14:val="2612" w14:font="MS Gothic"/>
                   <w14:uncheckedState w14:val="2610" w14:font="MS Gothic"/>
                 </w14:checkbox>
               </w:sdtPr>
-              <w:sdtEndPr/>
               <w:sdtContent>
                 <w:r>
                   <w:rPr>
@@ -1899,12 +1981,15 @@
             <w:pPr>
               <w:jc w:val="center"/>
             </w:pPr>
+            <w:r>
+              <w:t>Overestimated</w:t>
+            </w:r>
           </w:p>
         </w:tc>
       </w:tr>
       <w:tr>
         <w:trPr>
-          <w:trHeight w:val="637"/>
+          <w:trHeight w:val="700"/>
         </w:trPr>
         <w:tc>
           <w:tcPr>
@@ -1921,22 +2006,28 @@
         <w:tc>
           <w:tcPr>
             <w:tcW w:w="1417" w:type="dxa"/>
-            <w:vMerge/>
-            <w:vAlign w:val="center"/>
-          </w:tcPr>
-          <w:p>
-            <w:pPr>
-              <w:jc w:val="center"/>
-            </w:pPr>
+            <w:vMerge w:val="restart"/>
+            <w:vAlign w:val="center"/>
+          </w:tcPr>
+          <w:p>
+            <w:pPr>
+              <w:jc w:val="center"/>
+            </w:pPr>
+            <w:r>
+              <w:t>System Architecture</w:t>
+            </w:r>
           </w:p>
         </w:tc>
         <w:tc>
           <w:tcPr>
             <w:tcW w:w="2552" w:type="dxa"/>
-            <w:vMerge/>
-            <w:vAlign w:val="center"/>
-          </w:tcPr>
-          <w:p/>
+            <w:vAlign w:val="center"/>
+          </w:tcPr>
+          <w:p>
+            <w:r>
+              <w:t>Describe system architecture</w:t>
+            </w:r>
+          </w:p>
         </w:tc>
         <w:tc>
           <w:tcPr>
@@ -1948,20 +2039,22 @@
               <w:jc w:val="center"/>
             </w:pPr>
             <w:r>
-              <w:t>Ivan</w:t>
+              <w:t>Natalia</w:t>
             </w:r>
           </w:p>
         </w:tc>
         <w:tc>
           <w:tcPr>
             <w:tcW w:w="851" w:type="dxa"/>
-            <w:vMerge/>
-            <w:vAlign w:val="center"/>
-          </w:tcPr>
-          <w:p>
-            <w:pPr>
-              <w:jc w:val="center"/>
-            </w:pPr>
+            <w:vAlign w:val="center"/>
+          </w:tcPr>
+          <w:p>
+            <w:pPr>
+              <w:jc w:val="center"/>
+            </w:pPr>
+            <w:r>
+              <w:t>2h</w:t>
+            </w:r>
           </w:p>
         </w:tc>
         <w:tc>
@@ -1973,9 +2066,6 @@
             <w:pPr>
               <w:jc w:val="center"/>
             </w:pPr>
-            <w:r>
-              <w:t>1h</w:t>
-            </w:r>
           </w:p>
         </w:tc>
         <w:tc>
@@ -1988,7 +2078,10 @@
               <w:jc w:val="center"/>
             </w:pPr>
             <w:r>
-              <w:t>WK 5</w:t>
+              <w:t xml:space="preserve">WK </w:t>
+            </w:r>
+            <w:r>
+              <w:t>4</w:t>
             </w:r>
           </w:p>
         </w:tc>
@@ -2003,14 +2096,13 @@
             </w:pPr>
             <w:sdt>
               <w:sdtPr>
-                <w:id w:val="210855358"/>
+                <w:id w:val="-448702543"/>
                 <w14:checkbox>
                   <w14:checked w14:val="1"/>
                   <w14:checkedState w14:val="2612" w14:font="MS Gothic"/>
                   <w14:uncheckedState w14:val="2610" w14:font="MS Gothic"/>
                 </w14:checkbox>
               </w:sdtPr>
-              <w:sdtEndPr/>
               <w:sdtContent>
                 <w:r>
                   <w:rPr>
@@ -2031,15 +2123,12 @@
             <w:pPr>
               <w:jc w:val="center"/>
             </w:pPr>
-            <w:r>
-              <w:t>Overestimated</w:t>
-            </w:r>
           </w:p>
         </w:tc>
       </w:tr>
       <w:tr>
         <w:trPr>
-          <w:trHeight w:val="700"/>
+          <w:trHeight w:val="696"/>
         </w:trPr>
         <w:tc>
           <w:tcPr>
@@ -2056,16 +2145,13 @@
         <w:tc>
           <w:tcPr>
             <w:tcW w:w="1417" w:type="dxa"/>
-            <w:vMerge w:val="restart"/>
-            <w:vAlign w:val="center"/>
-          </w:tcPr>
-          <w:p>
-            <w:pPr>
-              <w:jc w:val="center"/>
-            </w:pPr>
-            <w:r>
-              <w:t>System Architecture</w:t>
-            </w:r>
+            <w:vMerge/>
+            <w:vAlign w:val="center"/>
+          </w:tcPr>
+          <w:p>
+            <w:pPr>
+              <w:jc w:val="center"/>
+            </w:pPr>
           </w:p>
         </w:tc>
         <w:tc>
@@ -2075,7 +2161,7 @@
           </w:tcPr>
           <w:p>
             <w:r>
-              <w:t>Describe system architecture</w:t>
+              <w:t>Create flow chart</w:t>
             </w:r>
           </w:p>
         </w:tc>
@@ -2089,7 +2175,7 @@
               <w:jc w:val="center"/>
             </w:pPr>
             <w:r>
-              <w:t>Natalia</w:t>
+              <w:t>Ivan</w:t>
             </w:r>
           </w:p>
         </w:tc>
@@ -2103,19 +2189,22 @@
               <w:jc w:val="center"/>
             </w:pPr>
             <w:r>
+              <w:t>1h</w:t>
+            </w:r>
+          </w:p>
+        </w:tc>
+        <w:tc>
+          <w:tcPr>
+            <w:tcW w:w="708" w:type="dxa"/>
+            <w:vAlign w:val="center"/>
+          </w:tcPr>
+          <w:p>
+            <w:pPr>
+              <w:jc w:val="center"/>
+            </w:pPr>
+            <w:r>
               <w:t>2h</w:t>
             </w:r>
-          </w:p>
-        </w:tc>
-        <w:tc>
-          <w:tcPr>
-            <w:tcW w:w="708" w:type="dxa"/>
-            <w:vAlign w:val="center"/>
-          </w:tcPr>
-          <w:p>
-            <w:pPr>
-              <w:jc w:val="center"/>
-            </w:pPr>
           </w:p>
         </w:tc>
         <w:tc>
@@ -2146,14 +2235,13 @@
             </w:pPr>
             <w:sdt>
               <w:sdtPr>
-                <w:id w:val="-448702543"/>
+                <w:id w:val="568231726"/>
                 <w14:checkbox>
                   <w14:checked w14:val="1"/>
                   <w14:checkedState w14:val="2612" w14:font="MS Gothic"/>
                   <w14:uncheckedState w14:val="2610" w14:font="MS Gothic"/>
                 </w14:checkbox>
               </w:sdtPr>
-              <w:sdtEndPr/>
               <w:sdtContent>
                 <w:r>
                   <w:rPr>
@@ -2174,156 +2262,8 @@
             <w:pPr>
               <w:jc w:val="center"/>
             </w:pPr>
-          </w:p>
-        </w:tc>
-      </w:tr>
-      <w:tr>
-        <w:trPr>
-          <w:trHeight w:val="696"/>
-        </w:trPr>
-        <w:tc>
-          <w:tcPr>
-            <w:tcW w:w="1413" w:type="dxa"/>
-            <w:vMerge/>
-            <w:vAlign w:val="center"/>
-          </w:tcPr>
-          <w:p>
-            <w:pPr>
-              <w:jc w:val="center"/>
-            </w:pPr>
-          </w:p>
-        </w:tc>
-        <w:tc>
-          <w:tcPr>
-            <w:tcW w:w="1417" w:type="dxa"/>
-            <w:vMerge/>
-            <w:vAlign w:val="center"/>
-          </w:tcPr>
-          <w:p>
-            <w:pPr>
-              <w:jc w:val="center"/>
-            </w:pPr>
-          </w:p>
-        </w:tc>
-        <w:tc>
-          <w:tcPr>
-            <w:tcW w:w="2552" w:type="dxa"/>
-            <w:vAlign w:val="center"/>
-          </w:tcPr>
-          <w:p>
-            <w:r>
-              <w:t>Create flow chart</w:t>
-            </w:r>
-          </w:p>
-        </w:tc>
-        <w:tc>
-          <w:tcPr>
-            <w:tcW w:w="992" w:type="dxa"/>
-            <w:vAlign w:val="center"/>
-          </w:tcPr>
-          <w:p>
-            <w:pPr>
-              <w:jc w:val="center"/>
-            </w:pPr>
-            <w:r>
-              <w:t>Ivan</w:t>
-            </w:r>
-          </w:p>
-        </w:tc>
-        <w:tc>
-          <w:tcPr>
-            <w:tcW w:w="851" w:type="dxa"/>
-            <w:vAlign w:val="center"/>
-          </w:tcPr>
-          <w:p>
-            <w:pPr>
-              <w:jc w:val="center"/>
-            </w:pPr>
-            <w:r>
-              <w:t>1h</w:t>
-            </w:r>
-          </w:p>
-        </w:tc>
-        <w:tc>
-          <w:tcPr>
-            <w:tcW w:w="708" w:type="dxa"/>
-            <w:vAlign w:val="center"/>
-          </w:tcPr>
-          <w:p>
-            <w:pPr>
-              <w:jc w:val="center"/>
-            </w:pPr>
-            <w:r>
-              <w:t>2h</w:t>
-            </w:r>
-          </w:p>
-        </w:tc>
-        <w:tc>
-          <w:tcPr>
-            <w:tcW w:w="1134" w:type="dxa"/>
-            <w:vAlign w:val="center"/>
-          </w:tcPr>
-          <w:p>
-            <w:pPr>
-              <w:jc w:val="center"/>
-            </w:pPr>
-            <w:r>
-              <w:t xml:space="preserve">WK </w:t>
-            </w:r>
-            <w:r>
-              <w:t>4</w:t>
-            </w:r>
-          </w:p>
-        </w:tc>
-        <w:tc>
-          <w:tcPr>
-            <w:tcW w:w="709" w:type="dxa"/>
-            <w:vAlign w:val="center"/>
-          </w:tcPr>
-          <w:p>
-            <w:pPr>
-              <w:jc w:val="center"/>
-            </w:pPr>
-            <w:sdt>
-              <w:sdtPr>
-                <w:id w:val="568231726"/>
-                <w14:checkbox>
-                  <w14:checked w14:val="1"/>
-                  <w14:checkedState w14:val="2612" w14:font="MS Gothic"/>
-                  <w14:uncheckedState w14:val="2610" w14:font="MS Gothic"/>
-                </w14:checkbox>
-              </w:sdtPr>
-              <w:sdtEndPr/>
-              <w:sdtContent>
-                <w:r>
-                  <w:rPr>
-                    <w:rFonts w:ascii="MS Gothic" w:eastAsia="MS Gothic" w:hAnsi="MS Gothic" w:hint="eastAsia"/>
-                  </w:rPr>
-                  <w:t>☒</w:t>
-                </w:r>
-              </w:sdtContent>
-            </w:sdt>
-          </w:p>
-        </w:tc>
-        <w:tc>
-          <w:tcPr>
-            <w:tcW w:w="2013" w:type="dxa"/>
-            <w:vAlign w:val="center"/>
-          </w:tcPr>
-          <w:p>
-            <w:pPr>
-              <w:jc w:val="center"/>
-            </w:pPr>
-            <w:r>
-              <w:t xml:space="preserve">Lack of depth </w:t>
-            </w:r>
-            <w:proofErr w:type="gramStart"/>
-            <w:r>
-              <w:t>understanding ,</w:t>
-            </w:r>
-            <w:proofErr w:type="gramEnd"/>
-            <w:r>
-              <w:t xml:space="preserve"> challenging </w:t>
+            <w:r>
+              <w:t xml:space="preserve">Lack of depth understanding , challenging </w:t>
             </w:r>
           </w:p>
         </w:tc>
@@ -2438,7 +2378,6 @@
                   <w14:uncheckedState w14:val="2610" w14:font="MS Gothic"/>
                 </w14:checkbox>
               </w:sdtPr>
-              <w:sdtEndPr/>
               <w:sdtContent>
                 <w:r>
                   <w:rPr>
@@ -2819,7 +2758,6 @@
                   <w14:uncheckedState w14:val="2610" w14:font="MS Gothic"/>
                 </w14:checkbox>
               </w:sdtPr>
-              <w:sdtEndPr/>
               <w:sdtContent>
                 <w:r>
                   <w:rPr>
@@ -2961,7 +2899,6 @@
                   <w14:uncheckedState w14:val="2610" w14:font="MS Gothic"/>
                 </w14:checkbox>
               </w:sdtPr>
-              <w:sdtEndPr/>
               <w:sdtContent>
                 <w:r>
                   <w:rPr>
@@ -3106,7 +3043,6 @@
                   <w14:uncheckedState w14:val="2610" w14:font="MS Gothic"/>
                 </w14:checkbox>
               </w:sdtPr>
-              <w:sdtEndPr/>
               <w:sdtContent>
                 <w:r>
                   <w:rPr>
@@ -3386,7 +3322,6 @@
                   <w14:uncheckedState w14:val="2610" w14:font="MS Gothic"/>
                 </w14:checkbox>
               </w:sdtPr>
-              <w:sdtEndPr/>
               <w:sdtContent>
                 <w:r>
                   <w:rPr>
@@ -3516,7 +3451,6 @@
                   <w14:uncheckedState w14:val="2610" w14:font="MS Gothic"/>
                 </w14:checkbox>
               </w:sdtPr>
-              <w:sdtEndPr/>
               <w:sdtContent>
                 <w:r>
                   <w:rPr>
@@ -3659,7 +3593,6 @@
                   <w14:uncheckedState w14:val="2610" w14:font="MS Gothic"/>
                 </w14:checkbox>
               </w:sdtPr>
-              <w:sdtEndPr/>
               <w:sdtContent>
                 <w:r>
                   <w:rPr>
@@ -3940,7 +3873,6 @@
                   <w14:uncheckedState w14:val="2610" w14:font="MS Gothic"/>
                 </w14:checkbox>
               </w:sdtPr>
-              <w:sdtEndPr/>
               <w:sdtContent>
                 <w:r>
                   <w:rPr>
@@ -4070,7 +4002,6 @@
                   <w14:uncheckedState w14:val="2610" w14:font="MS Gothic"/>
                 </w14:checkbox>
               </w:sdtPr>
-              <w:sdtEndPr/>
               <w:sdtContent>
                 <w:r>
                   <w:rPr>
@@ -4200,7 +4131,6 @@
                   <w14:uncheckedState w14:val="2610" w14:font="MS Gothic"/>
                 </w14:checkbox>
               </w:sdtPr>
-              <w:sdtEndPr/>
               <w:sdtContent>
                 <w:r>
                   <w:rPr>
@@ -4451,7 +4381,6 @@
                   <w14:uncheckedState w14:val="2610" w14:font="MS Gothic"/>
                 </w14:checkbox>
               </w:sdtPr>
-              <w:sdtEndPr/>
               <w:sdtContent>
                 <w:r>
                   <w:rPr>
@@ -4606,7 +4535,6 @@
                   <w14:uncheckedState w14:val="2610" w14:font="MS Gothic"/>
                 </w14:checkbox>
               </w:sdtPr>
-              <w:sdtEndPr/>
               <w:sdtContent>
                 <w:r>
                   <w:rPr>
@@ -4812,15 +4740,7 @@
         </w:numPr>
       </w:pPr>
       <w:r>
-        <w:t xml:space="preserve">Gather user </w:t>
-      </w:r>
-      <w:proofErr w:type="gramStart"/>
-      <w:r>
-        <w:t>requirements</w:t>
-      </w:r>
-      <w:proofErr w:type="gramEnd"/>
-      <w:r>
-        <w:t xml:space="preserve"> </w:t>
+        <w:t xml:space="preserve">Gather user requirements </w:t>
       </w:r>
     </w:p>
     <w:p>
@@ -4832,15 +4752,7 @@
         </w:numPr>
       </w:pPr>
       <w:r>
-        <w:t xml:space="preserve">Develop User Stories based on gathered </w:t>
-      </w:r>
-      <w:proofErr w:type="gramStart"/>
-      <w:r>
-        <w:t>requirements</w:t>
-      </w:r>
-      <w:proofErr w:type="gramEnd"/>
-      <w:r>
-        <w:t xml:space="preserve"> </w:t>
+        <w:t xml:space="preserve">Develop User Stories based on gathered requirements </w:t>
       </w:r>
     </w:p>
     <w:p>
@@ -5029,15 +4941,7 @@
                               </w:numPr>
                             </w:pPr>
                             <w:r>
-                              <w:t xml:space="preserve">Java Application (Business Logic) contains the logic of the Newsagent application. It interprets user commands, interacts with the MySQL </w:t>
-                            </w:r>
-                            <w:proofErr w:type="gramStart"/>
-                            <w:r>
-                              <w:t>database</w:t>
-                            </w:r>
-                            <w:proofErr w:type="gramEnd"/>
-                            <w:r>
-                              <w:t xml:space="preserve"> and performs operations like data retrieval, processing, updating etc.</w:t>
+                              <w:t>Java Application (Business Logic) contains the logic of the Newsagent application. It interprets user commands, interacts with the MySQL database and performs operations like data retrieval, processing, updating etc.</w:t>
                             </w:r>
                           </w:p>
                           <w:p>
@@ -5049,23 +4953,7 @@
                               </w:numPr>
                             </w:pPr>
                             <w:r>
-                              <w:t xml:space="preserve">MySQL Database (Data Storage) is where the database tables </w:t>
-                            </w:r>
-                            <w:proofErr w:type="gramStart"/>
-                            <w:r>
-                              <w:t>is</w:t>
-                            </w:r>
-                            <w:proofErr w:type="gramEnd"/>
-                            <w:r>
-                              <w:t xml:space="preserve"> stored. The database contains tables for managing customer details, newsagent information, delivery drivers, delivery docs, invoices, </w:t>
-                            </w:r>
-                            <w:proofErr w:type="gramStart"/>
-                            <w:r>
-                              <w:t>publications</w:t>
-                            </w:r>
-                            <w:proofErr w:type="gramEnd"/>
-                            <w:r>
-                              <w:t xml:space="preserve"> and subscriptions. Foreign keys establish relationships between the tables for data consistency.</w:t>
+                              <w:t>MySQL Database (Data Storage) is where the database tables is stored. The database contains tables for managing customer details, newsagent information, delivery drivers, delivery docs, invoices, publications and subscriptions. Foreign keys establish relationships between the tables for data consistency.</w:t>
                             </w:r>
                           </w:p>
                         </w:txbxContent>
@@ -5114,15 +5002,7 @@
                         </w:numPr>
                       </w:pPr>
                       <w:r>
-                        <w:t xml:space="preserve">Java Application (Business Logic) contains the logic of the Newsagent application. It interprets user commands, interacts with the MySQL </w:t>
-                      </w:r>
-                      <w:proofErr w:type="gramStart"/>
-                      <w:r>
-                        <w:t>database</w:t>
-                      </w:r>
-                      <w:proofErr w:type="gramEnd"/>
-                      <w:r>
-                        <w:t xml:space="preserve"> and performs operations like data retrieval, processing, updating etc.</w:t>
+                        <w:t>Java Application (Business Logic) contains the logic of the Newsagent application. It interprets user commands, interacts with the MySQL database and performs operations like data retrieval, processing, updating etc.</w:t>
                       </w:r>
                     </w:p>
                     <w:p>
@@ -5134,23 +5014,7 @@
                         </w:numPr>
                       </w:pPr>
                       <w:r>
-                        <w:t xml:space="preserve">MySQL Database (Data Storage) is where the database tables </w:t>
-                      </w:r>
-                      <w:proofErr w:type="gramStart"/>
-                      <w:r>
-                        <w:t>is</w:t>
-                      </w:r>
-                      <w:proofErr w:type="gramEnd"/>
-                      <w:r>
-                        <w:t xml:space="preserve"> stored. The database contains tables for managing customer details, newsagent information, delivery drivers, delivery docs, invoices, </w:t>
-                      </w:r>
-                      <w:proofErr w:type="gramStart"/>
-                      <w:r>
-                        <w:t>publications</w:t>
-                      </w:r>
-                      <w:proofErr w:type="gramEnd"/>
-                      <w:r>
-                        <w:t xml:space="preserve"> and subscriptions. Foreign keys establish relationships between the tables for data consistency.</w:t>
+                        <w:t>MySQL Database (Data Storage) is where the database tables is stored. The database contains tables for managing customer details, newsagent information, delivery drivers, delivery docs, invoices, publications and subscriptions. Foreign keys establish relationships between the tables for data consistency.</w:t>
                       </w:r>
                     </w:p>
                   </w:txbxContent>
@@ -5499,15 +5363,7 @@
         <w:t xml:space="preserve">Chart shows the flow of tasks, </w:t>
       </w:r>
       <w:r>
-        <w:t xml:space="preserve">and dependencies. </w:t>
-      </w:r>
-      <w:proofErr w:type="spellStart"/>
-      <w:r>
-        <w:t>Eg</w:t>
-      </w:r>
-      <w:proofErr w:type="spellEnd"/>
-      <w:r>
-        <w:t>, T5 is dependent on task T1 and T5 cannot be conducted until T1 is finished.</w:t>
+        <w:t>and dependencies. Eg, T5 is dependent on task T1 and T5 cannot be conducted until T1 is finished.</w:t>
       </w:r>
     </w:p>
     <w:p>
@@ -5764,16 +5620,7 @@
                 <w:i w:val="0"/>
                 <w:iCs w:val="0"/>
               </w:rPr>
-              <w:t xml:space="preserve">Increment </w:t>
-            </w:r>
-            <w:proofErr w:type="gramStart"/>
-            <w:r>
-              <w:rPr>
-                <w:rStyle w:val="Emphasis"/>
-                <w:i w:val="0"/>
-                <w:iCs w:val="0"/>
-              </w:rPr>
-              <w:t>1</w:t>
+              <w:t>Increment 1</w:t>
             </w:r>
             <w:r>
               <w:rPr>
@@ -5789,16 +5636,7 @@
                 <w:i w:val="0"/>
                 <w:iCs w:val="0"/>
               </w:rPr>
-              <w:t>:</w:t>
-            </w:r>
-            <w:proofErr w:type="gramEnd"/>
-            <w:r>
-              <w:rPr>
-                <w:rStyle w:val="Emphasis"/>
-                <w:i w:val="0"/>
-                <w:iCs w:val="0"/>
-              </w:rPr>
-              <w:t xml:space="preserve"> </w:t>
+              <w:t xml:space="preserve">: </w:t>
             </w:r>
             <w:r>
               <w:rPr>
@@ -5887,25 +5725,7 @@
                 <w:i w:val="0"/>
                 <w:iCs w:val="0"/>
               </w:rPr>
-              <w:t xml:space="preserve">Design test cases for JUnit and MySQL </w:t>
-            </w:r>
-            <w:proofErr w:type="spellStart"/>
-            <w:r>
-              <w:rPr>
-                <w:rStyle w:val="Emphasis"/>
-                <w:i w:val="0"/>
-                <w:iCs w:val="0"/>
-              </w:rPr>
-              <w:t>querries</w:t>
-            </w:r>
-            <w:proofErr w:type="spellEnd"/>
-            <w:r>
-              <w:rPr>
-                <w:rStyle w:val="Emphasis"/>
-                <w:i w:val="0"/>
-                <w:iCs w:val="0"/>
-              </w:rPr>
-              <w:t xml:space="preserve"> for </w:t>
+              <w:t xml:space="preserve">Design test cases for JUnit and MySQL querries for </w:t>
             </w:r>
             <w:r>
               <w:t>customer/newsagent/admin</w:t>
@@ -5997,25 +5817,7 @@
                 <w:i w:val="0"/>
                 <w:iCs w:val="0"/>
               </w:rPr>
-              <w:t xml:space="preserve">Design test cases for JUnit and MySQL </w:t>
-            </w:r>
-            <w:proofErr w:type="spellStart"/>
-            <w:r>
-              <w:rPr>
-                <w:rStyle w:val="Emphasis"/>
-                <w:i w:val="0"/>
-                <w:iCs w:val="0"/>
-              </w:rPr>
-              <w:t>querries</w:t>
-            </w:r>
-            <w:proofErr w:type="spellEnd"/>
-            <w:r>
-              <w:rPr>
-                <w:rStyle w:val="Emphasis"/>
-                <w:i w:val="0"/>
-                <w:iCs w:val="0"/>
-              </w:rPr>
-              <w:t xml:space="preserve"> for delivery doc/publication/</w:t>
+              <w:t>Design test cases for JUnit and MySQL querries for delivery doc/publication/</w:t>
             </w:r>
             <w:r>
               <w:rPr>
@@ -6112,25 +5914,7 @@
                 <w:i w:val="0"/>
                 <w:iCs w:val="0"/>
               </w:rPr>
-              <w:t xml:space="preserve">Design test cases for JUnit and MySQL </w:t>
-            </w:r>
-            <w:proofErr w:type="spellStart"/>
-            <w:r>
-              <w:rPr>
-                <w:rStyle w:val="Emphasis"/>
-                <w:i w:val="0"/>
-                <w:iCs w:val="0"/>
-              </w:rPr>
-              <w:t>querries</w:t>
-            </w:r>
-            <w:proofErr w:type="spellEnd"/>
-            <w:r>
-              <w:rPr>
-                <w:rStyle w:val="Emphasis"/>
-                <w:i w:val="0"/>
-                <w:iCs w:val="0"/>
-              </w:rPr>
-              <w:t xml:space="preserve"> for invoice/order</w:t>
+              <w:t>Design test cases for JUnit and MySQL querries for invoice/order</w:t>
             </w:r>
           </w:p>
         </w:tc>
@@ -6605,7 +6389,6 @@
               </w:rPr>
               <w:t xml:space="preserve">Increment </w:t>
             </w:r>
-            <w:proofErr w:type="gramStart"/>
             <w:r>
               <w:rPr>
                 <w:rStyle w:val="Emphasis"/>
@@ -6628,16 +6411,7 @@
                 <w:i w:val="0"/>
                 <w:iCs w:val="0"/>
               </w:rPr>
-              <w:t>:</w:t>
-            </w:r>
-            <w:proofErr w:type="gramEnd"/>
-            <w:r>
-              <w:rPr>
-                <w:rStyle w:val="Emphasis"/>
-                <w:i w:val="0"/>
-                <w:iCs w:val="0"/>
-              </w:rPr>
-              <w:t xml:space="preserve"> </w:t>
+              <w:t xml:space="preserve">: </w:t>
             </w:r>
             <w:r>
               <w:rPr>
@@ -7343,18 +7117,8 @@
                 <w:i w:val="0"/>
                 <w:iCs w:val="0"/>
               </w:rPr>
-              <w:t xml:space="preserve"> </w:t>
-            </w:r>
-            <w:proofErr w:type="spellStart"/>
-            <w:r>
-              <w:rPr>
-                <w:rStyle w:val="Emphasis"/>
-                <w:i w:val="0"/>
-                <w:iCs w:val="0"/>
-              </w:rPr>
-              <w:t>mysql</w:t>
-            </w:r>
-            <w:proofErr w:type="spellEnd"/>
+              <w:t xml:space="preserve"> mysql</w:t>
+            </w:r>
             <w:r>
               <w:rPr>
                 <w:rStyle w:val="Emphasis"/>
@@ -7490,18 +7254,8 @@
                 <w:i w:val="0"/>
                 <w:iCs w:val="0"/>
               </w:rPr>
-              <w:t xml:space="preserve"> </w:t>
-            </w:r>
-            <w:proofErr w:type="spellStart"/>
-            <w:r>
-              <w:rPr>
-                <w:rStyle w:val="Emphasis"/>
-                <w:i w:val="0"/>
-                <w:iCs w:val="0"/>
-              </w:rPr>
-              <w:t>mysql</w:t>
-            </w:r>
-            <w:proofErr w:type="spellEnd"/>
+              <w:t xml:space="preserve"> mysql</w:t>
+            </w:r>
             <w:r>
               <w:rPr>
                 <w:rStyle w:val="Emphasis"/>
@@ -7631,23 +7385,13 @@
               </w:rPr>
               <w:t xml:space="preserve">Test </w:t>
             </w:r>
-            <w:proofErr w:type="spellStart"/>
-            <w:r>
-              <w:rPr>
-                <w:rStyle w:val="Emphasis"/>
-                <w:i w:val="0"/>
-                <w:iCs w:val="0"/>
-              </w:rPr>
-              <w:t>mysql</w:t>
-            </w:r>
-            <w:proofErr w:type="spellEnd"/>
-            <w:r>
-              <w:rPr>
-                <w:rStyle w:val="Emphasis"/>
-                <w:i w:val="0"/>
-                <w:iCs w:val="0"/>
-              </w:rPr>
-              <w:t xml:space="preserve"> </w:t>
+            <w:r>
+              <w:rPr>
+                <w:rStyle w:val="Emphasis"/>
+                <w:i w:val="0"/>
+                <w:iCs w:val="0"/>
+              </w:rPr>
+              <w:t xml:space="preserve">mysql </w:t>
             </w:r>
             <w:r>
               <w:rPr>
@@ -7895,33 +7639,15 @@
                 <w:i w:val="0"/>
                 <w:iCs w:val="0"/>
               </w:rPr>
-              <w:t xml:space="preserve">Increment </w:t>
-            </w:r>
-            <w:proofErr w:type="gramStart"/>
-            <w:r>
-              <w:rPr>
-                <w:rStyle w:val="Emphasis"/>
-                <w:i w:val="0"/>
-                <w:iCs w:val="0"/>
-              </w:rPr>
-              <w:t>3</w:t>
-            </w:r>
-            <w:r>
-              <w:rPr>
-                <w:rStyle w:val="Emphasis"/>
-                <w:i w:val="0"/>
-                <w:iCs w:val="0"/>
-              </w:rPr>
-              <w:t xml:space="preserve"> :</w:t>
-            </w:r>
-            <w:proofErr w:type="gramEnd"/>
-            <w:r>
-              <w:rPr>
-                <w:rStyle w:val="Emphasis"/>
-                <w:i w:val="0"/>
-                <w:iCs w:val="0"/>
-              </w:rPr>
-              <w:t xml:space="preserve"> WK 7-9</w:t>
+              <w:t>Increment 3</w:t>
+            </w:r>
+            <w:r>
+              <w:rPr>
+                <w:rStyle w:val="Emphasis"/>
+                <w:i w:val="0"/>
+                <w:iCs w:val="0"/>
+              </w:rPr>
+              <w:t xml:space="preserve"> : WK 7-9</w:t>
             </w:r>
           </w:p>
         </w:tc>
@@ -10648,15 +10374,7 @@
         </w:numPr>
       </w:pPr>
       <w:r>
-        <w:t xml:space="preserve">Run various SQL queries to retrieve/insert/manipulate </w:t>
-      </w:r>
-      <w:proofErr w:type="gramStart"/>
-      <w:r>
-        <w:t>data</w:t>
-      </w:r>
-      <w:proofErr w:type="gramEnd"/>
-      <w:r>
-        <w:t xml:space="preserve"> </w:t>
+        <w:t xml:space="preserve">Run various SQL queries to retrieve/insert/manipulate data </w:t>
       </w:r>
     </w:p>
     <w:p>
@@ -10668,13 +10386,8 @@
         </w:numPr>
       </w:pPr>
       <w:r>
-        <w:t xml:space="preserve">Static Test done by another </w:t>
-      </w:r>
-      <w:proofErr w:type="gramStart"/>
-      <w:r>
-        <w:t>developer</w:t>
-      </w:r>
-      <w:proofErr w:type="gramEnd"/>
+        <w:t>Static Test done by another developer</w:t>
+      </w:r>
     </w:p>
     <w:p/>
     <w:p>
@@ -10703,14 +10416,12 @@
           <w:color w:val="2F5496" w:themeColor="accent1" w:themeShade="BF"/>
         </w:rPr>
       </w:pPr>
-      <w:proofErr w:type="spellStart"/>
       <w:r>
         <w:rPr>
           <w:color w:val="2F5496" w:themeColor="accent1" w:themeShade="BF"/>
         </w:rPr>
         <w:t>CustomerDetails</w:t>
       </w:r>
-      <w:proofErr w:type="spellEnd"/>
     </w:p>
     <w:p>
       <w:pPr>
@@ -10819,7 +10530,6 @@
           <w:color w:val="2F5496" w:themeColor="accent1" w:themeShade="BF"/>
         </w:rPr>
       </w:pPr>
-      <w:proofErr w:type="spellStart"/>
       <w:r>
         <w:rPr>
           <w:color w:val="2F5496" w:themeColor="accent1" w:themeShade="BF"/>
@@ -10832,7 +10542,6 @@
         </w:rPr>
         <w:t>Details</w:t>
       </w:r>
-      <w:proofErr w:type="spellEnd"/>
       <w:r>
         <w:rPr>
           <w:color w:val="2F5496" w:themeColor="accent1" w:themeShade="BF"/>
@@ -10923,14 +10632,12 @@
           <w:color w:val="2F5496" w:themeColor="accent1" w:themeShade="BF"/>
         </w:rPr>
       </w:pPr>
-      <w:proofErr w:type="spellStart"/>
       <w:r>
         <w:rPr>
           <w:color w:val="2F5496" w:themeColor="accent1" w:themeShade="BF"/>
         </w:rPr>
         <w:t>DeliveryDriver</w:t>
       </w:r>
-      <w:proofErr w:type="spellEnd"/>
     </w:p>
     <w:p>
       <w:pPr>
@@ -10952,13 +10659,8 @@
           <w:numId w:val="3"/>
         </w:numPr>
       </w:pPr>
-      <w:proofErr w:type="spellStart"/>
-      <w:r>
-        <w:t>userFK</w:t>
-      </w:r>
-      <w:proofErr w:type="spellEnd"/>
-      <w:r>
-        <w:t xml:space="preserve"> INT,</w:t>
+      <w:r>
+        <w:t>userFK INT,</w:t>
       </w:r>
     </w:p>
     <w:p>
@@ -10970,13 +10672,8 @@
         </w:numPr>
       </w:pPr>
       <w:r>
-        <w:t xml:space="preserve">deliveryDistrict </w:t>
-      </w:r>
-      <w:proofErr w:type="gramStart"/>
-      <w:r>
-        <w:t>VARCHAR(</w:t>
-      </w:r>
-      <w:proofErr w:type="gramEnd"/>
+        <w:t>deliveryDistrict VARCHAR(</w:t>
+      </w:r>
       <w:r>
         <w:t>15</w:t>
       </w:r>
@@ -10993,23 +10690,7 @@
         </w:numPr>
       </w:pPr>
       <w:r>
-        <w:t>FOREIGN KEY (</w:t>
-      </w:r>
-      <w:proofErr w:type="spellStart"/>
-      <w:r>
-        <w:t>userFK</w:t>
-      </w:r>
-      <w:proofErr w:type="spellEnd"/>
-      <w:r>
-        <w:t xml:space="preserve">) REFERENCS </w:t>
-      </w:r>
-      <w:proofErr w:type="spellStart"/>
-      <w:r>
-        <w:t>userdetails</w:t>
-      </w:r>
-      <w:proofErr w:type="spellEnd"/>
-      <w:r>
-        <w:t xml:space="preserve"> (userID)</w:t>
+        <w:t>FOREIGN KEY (userFK) REFERENCS userdetails (userID)</w:t>
       </w:r>
     </w:p>
     <w:p>
@@ -11023,14 +10704,12 @@
           <w:color w:val="2F5496" w:themeColor="accent1" w:themeShade="BF"/>
         </w:rPr>
       </w:pPr>
-      <w:proofErr w:type="spellStart"/>
       <w:r>
         <w:rPr>
           <w:color w:val="2F5496" w:themeColor="accent1" w:themeShade="BF"/>
         </w:rPr>
         <w:t>DeliveryDoc</w:t>
       </w:r>
-      <w:proofErr w:type="spellEnd"/>
     </w:p>
     <w:p>
       <w:pPr>
@@ -11200,15 +10879,7 @@
         </w:numPr>
       </w:pPr>
       <w:r>
-        <w:t xml:space="preserve">FOREIGN KEY (custID) references </w:t>
-      </w:r>
-      <w:proofErr w:type="spellStart"/>
-      <w:r>
-        <w:t>CustomerDetails</w:t>
-      </w:r>
-      <w:proofErr w:type="spellEnd"/>
-      <w:r>
-        <w:t>(custID)</w:t>
+        <w:t>FOREIGN KEY (custID) references CustomerDetails(custID)</w:t>
       </w:r>
     </w:p>
     <w:p>
@@ -11238,15 +10909,7 @@
         <w:t>docID</w:t>
       </w:r>
       <w:r>
-        <w:t xml:space="preserve">) references </w:t>
-      </w:r>
-      <w:proofErr w:type="spellStart"/>
-      <w:r>
-        <w:t>DeliveryDoc</w:t>
-      </w:r>
-      <w:proofErr w:type="spellEnd"/>
-      <w:r>
-        <w:t>(</w:t>
+        <w:t>) references DeliveryDoc(</w:t>
       </w:r>
       <w:r>
         <w:t>docID</w:t>
@@ -11343,15 +11006,7 @@
         </w:numPr>
       </w:pPr>
       <w:r>
-        <w:t xml:space="preserve">FOREIGN KEY (docID) references </w:t>
-      </w:r>
-      <w:proofErr w:type="spellStart"/>
-      <w:r>
-        <w:t>DeliveryDoc</w:t>
-      </w:r>
-      <w:proofErr w:type="spellEnd"/>
-      <w:r>
-        <w:t>(docID)</w:t>
+        <w:t>FOREIGN KEY (docID) references DeliveryDoc(docID)</w:t>
       </w:r>
     </w:p>
     <w:p>
@@ -11381,15 +11036,7 @@
         </w:numPr>
       </w:pPr>
       <w:r>
-        <w:t xml:space="preserve">Relationship -&gt; Customer Details -&gt; Retrieve all </w:t>
-      </w:r>
-      <w:proofErr w:type="gramStart"/>
-      <w:r>
-        <w:t>details</w:t>
-      </w:r>
-      <w:proofErr w:type="gramEnd"/>
-      <w:r>
-        <w:t xml:space="preserve"> </w:t>
+        <w:t xml:space="preserve">Relationship -&gt; Customer Details -&gt; Retrieve all details </w:t>
       </w:r>
     </w:p>
     <w:p>
@@ -11412,14 +11059,12 @@
           <w:numId w:val="3"/>
         </w:numPr>
       </w:pPr>
-      <w:proofErr w:type="spellStart"/>
       <w:r>
         <w:t>subscription</w:t>
       </w:r>
       <w:r>
         <w:t>Type</w:t>
       </w:r>
-      <w:proofErr w:type="spellEnd"/>
       <w:r>
         <w:t xml:space="preserve"> </w:t>
       </w:r>
@@ -11487,15 +11132,7 @@
         </w:numPr>
       </w:pPr>
       <w:r>
-        <w:t xml:space="preserve">FOREIGN KEY (custID) references </w:t>
-      </w:r>
-      <w:proofErr w:type="spellStart"/>
-      <w:r>
-        <w:t>CustomerDetails</w:t>
-      </w:r>
-      <w:proofErr w:type="spellEnd"/>
-      <w:r>
-        <w:t>(custID)</w:t>
+        <w:t>FOREIGN KEY (custID) references CustomerDetails(custID)</w:t>
       </w:r>
     </w:p>
     <w:p>

</xml_diff>

<commit_message>
Updated Increments and added note after Activity Chart
</commit_message>
<xml_diff>
--- a/Team 1_Justification_and_Plan.docx
+++ b/Team 1_Justification_and_Plan.docx
@@ -148,8 +148,8 @@
                                   <w:tblLook w:val="04A0" w:firstRow="1" w:lastRow="0" w:firstColumn="1" w:lastColumn="0" w:noHBand="0" w:noVBand="1"/>
                                 </w:tblPr>
                                 <w:tblGrid>
-                                  <w:gridCol w:w="5910"/>
-                                  <w:gridCol w:w="1704"/>
+                                  <w:gridCol w:w="6624"/>
+                                  <w:gridCol w:w="5260"/>
                                 </w:tblGrid>
                                 <w:tr>
                                   <w:trPr>
@@ -408,8 +408,8 @@
                             <w:tblLook w:val="04A0" w:firstRow="1" w:lastRow="0" w:firstColumn="1" w:lastColumn="0" w:noHBand="0" w:noVBand="1"/>
                           </w:tblPr>
                           <w:tblGrid>
-                            <w:gridCol w:w="5910"/>
-                            <w:gridCol w:w="1704"/>
+                            <w:gridCol w:w="6624"/>
+                            <w:gridCol w:w="5260"/>
                           </w:tblGrid>
                           <w:tr>
                             <w:trPr>
@@ -2481,6 +2481,18 @@
     <w:p/>
     <w:p/>
     <w:p/>
+    <w:p>
+      <w:pPr>
+        <w:pStyle w:val="Heading2"/>
+      </w:pPr>
+    </w:p>
+    <w:p>
+      <w:pPr>
+        <w:pStyle w:val="Heading2"/>
+      </w:pPr>
+    </w:p>
+    <w:p/>
+    <w:p/>
     <w:tbl>
       <w:tblPr>
         <w:tblStyle w:val="TableGrid"/>
@@ -2491,14 +2503,14 @@
       </w:tblPr>
       <w:tblGrid>
         <w:gridCol w:w="1271"/>
-        <w:gridCol w:w="1418"/>
-        <w:gridCol w:w="3260"/>
-        <w:gridCol w:w="850"/>
+        <w:gridCol w:w="2552"/>
+        <w:gridCol w:w="1559"/>
+        <w:gridCol w:w="992"/>
         <w:gridCol w:w="709"/>
         <w:gridCol w:w="709"/>
-        <w:gridCol w:w="850"/>
+        <w:gridCol w:w="708"/>
         <w:gridCol w:w="851"/>
-        <w:gridCol w:w="1871"/>
+        <w:gridCol w:w="2438"/>
       </w:tblGrid>
       <w:tr>
         <w:trPr>
@@ -2515,14 +2527,13 @@
               <w:jc w:val="center"/>
             </w:pPr>
             <w:r>
-              <w:lastRenderedPageBreak/>
               <w:t>Increment</w:t>
             </w:r>
           </w:p>
         </w:tc>
         <w:tc>
           <w:tcPr>
-            <w:tcW w:w="1418" w:type="dxa"/>
+            <w:tcW w:w="2552" w:type="dxa"/>
             <w:shd w:val="clear" w:color="auto" w:fill="002060"/>
             <w:vAlign w:val="center"/>
           </w:tcPr>
@@ -2537,7 +2548,7 @@
         </w:tc>
         <w:tc>
           <w:tcPr>
-            <w:tcW w:w="3260" w:type="dxa"/>
+            <w:tcW w:w="1559" w:type="dxa"/>
             <w:shd w:val="clear" w:color="auto" w:fill="002060"/>
             <w:vAlign w:val="center"/>
           </w:tcPr>
@@ -2552,7 +2563,7 @@
         </w:tc>
         <w:tc>
           <w:tcPr>
-            <w:tcW w:w="850" w:type="dxa"/>
+            <w:tcW w:w="992" w:type="dxa"/>
             <w:shd w:val="clear" w:color="auto" w:fill="002060"/>
             <w:vAlign w:val="center"/>
           </w:tcPr>
@@ -2597,7 +2608,7 @@
         </w:tc>
         <w:tc>
           <w:tcPr>
-            <w:tcW w:w="850" w:type="dxa"/>
+            <w:tcW w:w="708" w:type="dxa"/>
             <w:shd w:val="clear" w:color="auto" w:fill="002060"/>
             <w:vAlign w:val="center"/>
           </w:tcPr>
@@ -2627,7 +2638,7 @@
         </w:tc>
         <w:tc>
           <w:tcPr>
-            <w:tcW w:w="1871" w:type="dxa"/>
+            <w:tcW w:w="2438" w:type="dxa"/>
             <w:shd w:val="clear" w:color="auto" w:fill="002060"/>
             <w:vAlign w:val="center"/>
           </w:tcPr>
@@ -2662,81 +2673,73 @@
         </w:tc>
         <w:tc>
           <w:tcPr>
-            <w:tcW w:w="1418" w:type="dxa"/>
+            <w:tcW w:w="2552" w:type="dxa"/>
             <w:vMerge w:val="restart"/>
             <w:vAlign w:val="center"/>
           </w:tcPr>
           <w:p>
             <w:pPr>
-              <w:jc w:val="center"/>
+              <w:pStyle w:val="ListParagraph"/>
+              <w:numPr>
+                <w:ilvl w:val="0"/>
+                <w:numId w:val="13"/>
+              </w:numPr>
             </w:pPr>
             <w:r>
               <w:t>Design Test Cases</w:t>
             </w:r>
-          </w:p>
-        </w:tc>
-        <w:tc>
-          <w:tcPr>
-            <w:tcW w:w="3260" w:type="dxa"/>
-            <w:vMerge w:val="restart"/>
-            <w:vAlign w:val="center"/>
-          </w:tcPr>
-          <w:p>
-            <w:r>
-              <w:t>Design Tests for MySQL queries and JUnit</w:t>
-            </w:r>
-          </w:p>
-          <w:p>
-            <w:pPr>
-              <w:jc w:val="center"/>
-            </w:pPr>
-            <w:r>
-              <w:t xml:space="preserve">Natalia: </w:t>
-            </w:r>
-            <w:r>
-              <w:t>c</w:t>
-            </w:r>
-            <w:r>
-              <w:t>ustomer/newsagent/admin</w:t>
-            </w:r>
-          </w:p>
-          <w:p>
-            <w:pPr>
-              <w:jc w:val="center"/>
-            </w:pPr>
-            <w:r>
-              <w:t>Ronan:</w:t>
-            </w:r>
-          </w:p>
-          <w:p>
-            <w:pPr>
-              <w:jc w:val="center"/>
-            </w:pPr>
-            <w:r>
-              <w:t>delivery doc/publication</w:t>
-            </w:r>
-          </w:p>
-          <w:p>
-            <w:pPr>
-              <w:jc w:val="center"/>
-            </w:pPr>
-            <w:r>
-              <w:t>Ivan:</w:t>
-            </w:r>
-          </w:p>
-          <w:p>
-            <w:pPr>
-              <w:jc w:val="center"/>
-            </w:pPr>
-            <w:r>
-              <w:t>invoice/order</w:t>
-            </w:r>
-          </w:p>
-          <w:p/>
-        </w:tc>
-        <w:tc>
-          <w:tcPr>
-            <w:tcW w:w="850" w:type="dxa"/>
+            <w:r>
+              <w:t xml:space="preserve"> (JUnit + MySQL)</w:t>
+            </w:r>
+          </w:p>
+          <w:p>
+            <w:pPr>
+              <w:pStyle w:val="ListParagraph"/>
+              <w:numPr>
+                <w:ilvl w:val="0"/>
+                <w:numId w:val="13"/>
+              </w:numPr>
+            </w:pPr>
+            <w:r>
+              <w:t>Create Database</w:t>
+            </w:r>
+          </w:p>
+          <w:p>
+            <w:pPr>
+              <w:pStyle w:val="ListParagraph"/>
+              <w:numPr>
+                <w:ilvl w:val="0"/>
+                <w:numId w:val="13"/>
+              </w:numPr>
+            </w:pPr>
+            <w:r>
+              <w:t>Implementation</w:t>
+            </w:r>
+          </w:p>
+        </w:tc>
+        <w:tc>
+          <w:tcPr>
+            <w:tcW w:w="1559" w:type="dxa"/>
+            <w:vAlign w:val="center"/>
+          </w:tcPr>
+          <w:p>
+            <w:r>
+              <w:t>Customer</w:t>
+            </w:r>
+            <w:r>
+              <w:t>/</w:t>
+            </w:r>
+            <w:r>
+              <w:t xml:space="preserve"> </w:t>
+            </w:r>
+            <w:r>
+              <w:t>User</w:t>
+            </w:r>
+          </w:p>
+        </w:tc>
+        <w:tc>
+          <w:tcPr>
+            <w:tcW w:w="992" w:type="dxa"/>
             <w:vAlign w:val="center"/>
           </w:tcPr>
           <w:p>
@@ -2758,7 +2761,7 @@
               <w:jc w:val="center"/>
             </w:pPr>
             <w:r>
-              <w:t>3</w:t>
+              <w:t>5</w:t>
             </w:r>
             <w:r>
               <w:t>h</w:t>
@@ -2778,7 +2781,7 @@
         </w:tc>
         <w:tc>
           <w:tcPr>
-            <w:tcW w:w="850" w:type="dxa"/>
+            <w:tcW w:w="708" w:type="dxa"/>
             <w:vAlign w:val="center"/>
           </w:tcPr>
           <w:p>
@@ -2788,16 +2791,11 @@
             <w:r>
               <w:t xml:space="preserve">WK </w:t>
             </w:r>
-          </w:p>
-          <w:p>
-            <w:pPr>
-              <w:jc w:val="center"/>
-            </w:pPr>
-            <w:r>
-              <w:t>4-</w:t>
-            </w:r>
-            <w:r>
-              <w:t>5</w:t>
+            <w:r>
+              <w:t>6-</w:t>
+            </w:r>
+            <w:r>
+              <w:t>7</w:t>
             </w:r>
           </w:p>
         </w:tc>
@@ -2812,14 +2810,13 @@
             </w:pPr>
             <w:sdt>
               <w:sdtPr>
-                <w:id w:val="63311833"/>
+                <w:id w:val="1558057882"/>
                 <w14:checkbox>
                   <w14:checked w14:val="1"/>
                   <w14:checkedState w14:val="2612" w14:font="MS Gothic"/>
                   <w14:uncheckedState w14:val="2610" w14:font="MS Gothic"/>
                 </w14:checkbox>
               </w:sdtPr>
-              <w:sdtEndPr/>
               <w:sdtContent>
                 <w:r>
                   <w:rPr>
@@ -2833,7 +2830,7 @@
         </w:tc>
         <w:tc>
           <w:tcPr>
-            <w:tcW w:w="1871" w:type="dxa"/>
+            <w:tcW w:w="2438" w:type="dxa"/>
             <w:vAlign w:val="center"/>
           </w:tcPr>
           <w:p>
@@ -2861,27 +2858,26 @@
         </w:tc>
         <w:tc>
           <w:tcPr>
-            <w:tcW w:w="1418" w:type="dxa"/>
+            <w:tcW w:w="2552" w:type="dxa"/>
             <w:vMerge/>
             <w:vAlign w:val="center"/>
           </w:tcPr>
-          <w:p>
-            <w:pPr>
-              <w:jc w:val="center"/>
-            </w:pPr>
-          </w:p>
-        </w:tc>
-        <w:tc>
-          <w:tcPr>
-            <w:tcW w:w="3260" w:type="dxa"/>
-            <w:vMerge/>
-            <w:vAlign w:val="center"/>
-          </w:tcPr>
           <w:p/>
         </w:tc>
         <w:tc>
           <w:tcPr>
-            <w:tcW w:w="850" w:type="dxa"/>
+            <w:tcW w:w="1559" w:type="dxa"/>
+            <w:vAlign w:val="center"/>
+          </w:tcPr>
+          <w:p>
+            <w:r>
+              <w:t>Publication</w:t>
+            </w:r>
+          </w:p>
+        </w:tc>
+        <w:tc>
+          <w:tcPr>
+            <w:tcW w:w="992" w:type="dxa"/>
             <w:vAlign w:val="center"/>
           </w:tcPr>
           <w:p>
@@ -2903,7 +2899,10 @@
               <w:jc w:val="center"/>
             </w:pPr>
             <w:r>
-              <w:t>3h</w:t>
+              <w:t>5</w:t>
+            </w:r>
+            <w:r>
+              <w:t>h</w:t>
             </w:r>
           </w:p>
         </w:tc>
@@ -2920,7 +2919,7 @@
         </w:tc>
         <w:tc>
           <w:tcPr>
-            <w:tcW w:w="850" w:type="dxa"/>
+            <w:tcW w:w="708" w:type="dxa"/>
             <w:vAlign w:val="center"/>
           </w:tcPr>
           <w:p>
@@ -2930,16 +2929,8 @@
             <w:r>
               <w:t xml:space="preserve">WK </w:t>
             </w:r>
-          </w:p>
-          <w:p>
-            <w:pPr>
-              <w:jc w:val="center"/>
-            </w:pPr>
-            <w:r>
-              <w:t>4-</w:t>
-            </w:r>
-            <w:r>
-              <w:t>5</w:t>
+            <w:r>
+              <w:t>6-7</w:t>
             </w:r>
           </w:p>
         </w:tc>
@@ -2954,14 +2945,13 @@
             </w:pPr>
             <w:sdt>
               <w:sdtPr>
-                <w:id w:val="1860396701"/>
+                <w:id w:val="1177072099"/>
                 <w14:checkbox>
                   <w14:checked w14:val="0"/>
                   <w14:checkedState w14:val="2612" w14:font="MS Gothic"/>
                   <w14:uncheckedState w14:val="2610" w14:font="MS Gothic"/>
                 </w14:checkbox>
               </w:sdtPr>
-              <w:sdtEndPr/>
               <w:sdtContent>
                 <w:r>
                   <w:rPr>
@@ -2975,7 +2965,7 @@
         </w:tc>
         <w:tc>
           <w:tcPr>
-            <w:tcW w:w="1871" w:type="dxa"/>
+            <w:tcW w:w="2438" w:type="dxa"/>
             <w:vAlign w:val="center"/>
           </w:tcPr>
           <w:p>
@@ -2987,7 +2977,7 @@
       </w:tr>
       <w:tr>
         <w:trPr>
-          <w:trHeight w:val="806"/>
+          <w:trHeight w:val="783"/>
         </w:trPr>
         <w:tc>
           <w:tcPr>
@@ -3003,27 +2993,26 @@
         </w:tc>
         <w:tc>
           <w:tcPr>
-            <w:tcW w:w="1418" w:type="dxa"/>
+            <w:tcW w:w="2552" w:type="dxa"/>
             <w:vMerge/>
             <w:vAlign w:val="center"/>
           </w:tcPr>
-          <w:p>
-            <w:pPr>
-              <w:jc w:val="center"/>
-            </w:pPr>
-          </w:p>
-        </w:tc>
-        <w:tc>
-          <w:tcPr>
-            <w:tcW w:w="3260" w:type="dxa"/>
-            <w:vMerge/>
-            <w:vAlign w:val="center"/>
-          </w:tcPr>
           <w:p/>
         </w:tc>
         <w:tc>
           <w:tcPr>
-            <w:tcW w:w="850" w:type="dxa"/>
+            <w:tcW w:w="1559" w:type="dxa"/>
+            <w:vAlign w:val="center"/>
+          </w:tcPr>
+          <w:p>
+            <w:r>
+              <w:t>Order</w:t>
+            </w:r>
+          </w:p>
+        </w:tc>
+        <w:tc>
+          <w:tcPr>
+            <w:tcW w:w="992" w:type="dxa"/>
             <w:vAlign w:val="center"/>
           </w:tcPr>
           <w:p>
@@ -3045,7 +3034,10 @@
               <w:jc w:val="center"/>
             </w:pPr>
             <w:r>
-              <w:t>3h</w:t>
+              <w:t>5</w:t>
+            </w:r>
+            <w:r>
+              <w:t>h</w:t>
             </w:r>
           </w:p>
         </w:tc>
@@ -3058,14 +3050,11 @@
             <w:pPr>
               <w:jc w:val="center"/>
             </w:pPr>
-            <w:r>
-              <w:t>In Progress</w:t>
-            </w:r>
-          </w:p>
-        </w:tc>
-        <w:tc>
-          <w:tcPr>
-            <w:tcW w:w="850" w:type="dxa"/>
+          </w:p>
+        </w:tc>
+        <w:tc>
+          <w:tcPr>
+            <w:tcW w:w="708" w:type="dxa"/>
             <w:vAlign w:val="center"/>
           </w:tcPr>
           <w:p>
@@ -3075,16 +3064,8 @@
             <w:r>
               <w:t xml:space="preserve">WK </w:t>
             </w:r>
-          </w:p>
-          <w:p>
-            <w:pPr>
-              <w:jc w:val="center"/>
-            </w:pPr>
-            <w:r>
-              <w:t>4-</w:t>
-            </w:r>
-            <w:r>
-              <w:t>5</w:t>
+            <w:r>
+              <w:t>6-7</w:t>
             </w:r>
           </w:p>
         </w:tc>
@@ -3099,14 +3080,13 @@
             </w:pPr>
             <w:sdt>
               <w:sdtPr>
-                <w:id w:val="2029365085"/>
+                <w:id w:val="-1048371417"/>
                 <w14:checkbox>
                   <w14:checked w14:val="0"/>
                   <w14:checkedState w14:val="2612" w14:font="MS Gothic"/>
                   <w14:uncheckedState w14:val="2610" w14:font="MS Gothic"/>
                 </w14:checkbox>
               </w:sdtPr>
-              <w:sdtEndPr/>
               <w:sdtContent>
                 <w:r>
                   <w:rPr>
@@ -3120,7 +3100,7 @@
         </w:tc>
         <w:tc>
           <w:tcPr>
-            <w:tcW w:w="1871" w:type="dxa"/>
+            <w:tcW w:w="2438" w:type="dxa"/>
             <w:vAlign w:val="center"/>
           </w:tcPr>
           <w:p>
@@ -3148,19 +3128,15 @@
         </w:tc>
         <w:tc>
           <w:tcPr>
-            <w:tcW w:w="1418" w:type="dxa"/>
+            <w:tcW w:w="2552" w:type="dxa"/>
             <w:shd w:val="clear" w:color="auto" w:fill="002060"/>
             <w:vAlign w:val="center"/>
           </w:tcPr>
-          <w:p>
-            <w:pPr>
-              <w:jc w:val="center"/>
-            </w:pPr>
-          </w:p>
-        </w:tc>
-        <w:tc>
-          <w:tcPr>
-            <w:tcW w:w="3260" w:type="dxa"/>
+          <w:p/>
+        </w:tc>
+        <w:tc>
+          <w:tcPr>
+            <w:tcW w:w="1559" w:type="dxa"/>
             <w:shd w:val="clear" w:color="auto" w:fill="002060"/>
             <w:vAlign w:val="center"/>
           </w:tcPr>
@@ -3168,7 +3144,7 @@
         </w:tc>
         <w:tc>
           <w:tcPr>
-            <w:tcW w:w="850" w:type="dxa"/>
+            <w:tcW w:w="992" w:type="dxa"/>
             <w:shd w:val="clear" w:color="auto" w:fill="002060"/>
             <w:vAlign w:val="center"/>
           </w:tcPr>
@@ -3204,7 +3180,7 @@
         </w:tc>
         <w:tc>
           <w:tcPr>
-            <w:tcW w:w="850" w:type="dxa"/>
+            <w:tcW w:w="708" w:type="dxa"/>
             <w:shd w:val="clear" w:color="auto" w:fill="002060"/>
             <w:vAlign w:val="center"/>
           </w:tcPr>
@@ -3228,7 +3204,7 @@
         </w:tc>
         <w:tc>
           <w:tcPr>
-            <w:tcW w:w="1871" w:type="dxa"/>
+            <w:tcW w:w="2438" w:type="dxa"/>
             <w:shd w:val="clear" w:color="auto" w:fill="002060"/>
             <w:vAlign w:val="center"/>
           </w:tcPr>
@@ -3265,13 +3241,37 @@
         </w:tc>
         <w:tc>
           <w:tcPr>
-            <w:tcW w:w="1418" w:type="dxa"/>
+            <w:tcW w:w="2552" w:type="dxa"/>
             <w:vMerge w:val="restart"/>
             <w:vAlign w:val="center"/>
           </w:tcPr>
           <w:p>
             <w:pPr>
-              <w:jc w:val="center"/>
+              <w:pStyle w:val="ListParagraph"/>
+              <w:numPr>
+                <w:ilvl w:val="0"/>
+                <w:numId w:val="14"/>
+              </w:numPr>
+            </w:pPr>
+            <w:r>
+              <w:t>Design Test Cases</w:t>
+            </w:r>
+          </w:p>
+          <w:p>
+            <w:pPr>
+              <w:pStyle w:val="ListParagraph"/>
+            </w:pPr>
+            <w:r>
+              <w:t>(JUnit + MySQL)</w:t>
+            </w:r>
+          </w:p>
+          <w:p>
+            <w:pPr>
+              <w:pStyle w:val="ListParagraph"/>
+              <w:numPr>
+                <w:ilvl w:val="0"/>
+                <w:numId w:val="14"/>
+              </w:numPr>
             </w:pPr>
             <w:r>
               <w:t>Create Database</w:t>
@@ -3279,42 +3279,40 @@
           </w:p>
           <w:p>
             <w:pPr>
-              <w:jc w:val="center"/>
-            </w:pPr>
-          </w:p>
-        </w:tc>
-        <w:tc>
-          <w:tcPr>
-            <w:tcW w:w="3260" w:type="dxa"/>
-            <w:vAlign w:val="center"/>
-          </w:tcPr>
-          <w:p>
-            <w:r>
-              <w:t xml:space="preserve">Create customer, </w:t>
-            </w:r>
-            <w:r>
-              <w:t>d</w:t>
-            </w:r>
-            <w:r>
-              <w:t>river</w:t>
-            </w:r>
-            <w:r>
-              <w:t xml:space="preserve">/ </w:t>
-            </w:r>
-            <w:r>
-              <w:t>newsagent</w:t>
-            </w:r>
-            <w:r>
-              <w:t>/admin</w:t>
-            </w:r>
-            <w:r>
-              <w:t xml:space="preserve"> database</w:t>
-            </w:r>
-          </w:p>
-        </w:tc>
-        <w:tc>
-          <w:tcPr>
-            <w:tcW w:w="850" w:type="dxa"/>
+              <w:pStyle w:val="ListParagraph"/>
+              <w:numPr>
+                <w:ilvl w:val="0"/>
+                <w:numId w:val="14"/>
+              </w:numPr>
+            </w:pPr>
+            <w:r>
+              <w:t>Implementation</w:t>
+            </w:r>
+            <w:r>
+              <w:t xml:space="preserve"> </w:t>
+            </w:r>
+          </w:p>
+        </w:tc>
+        <w:tc>
+          <w:tcPr>
+            <w:tcW w:w="1559" w:type="dxa"/>
+            <w:vAlign w:val="center"/>
+          </w:tcPr>
+          <w:p>
+            <w:r>
+              <w:t>Newsagent/</w:t>
+            </w:r>
+            <w:r>
+              <w:t xml:space="preserve"> </w:t>
+            </w:r>
+            <w:r>
+              <w:t>Driver</w:t>
+            </w:r>
+          </w:p>
+        </w:tc>
+        <w:tc>
+          <w:tcPr>
+            <w:tcW w:w="992" w:type="dxa"/>
             <w:vAlign w:val="center"/>
           </w:tcPr>
           <w:p>
@@ -3336,7 +3334,7 @@
               <w:jc w:val="center"/>
             </w:pPr>
             <w:r>
-              <w:t>2h</w:t>
+              <w:t>5h</w:t>
             </w:r>
           </w:p>
         </w:tc>
@@ -3349,22 +3347,22 @@
             <w:pPr>
               <w:jc w:val="center"/>
             </w:pPr>
-            <w:r>
-              <w:t>1h</w:t>
-            </w:r>
-          </w:p>
-        </w:tc>
-        <w:tc>
-          <w:tcPr>
-            <w:tcW w:w="850" w:type="dxa"/>
-            <w:vAlign w:val="center"/>
-          </w:tcPr>
-          <w:p>
-            <w:pPr>
-              <w:jc w:val="center"/>
-            </w:pPr>
-            <w:r>
-              <w:t>WK 6</w:t>
+          </w:p>
+        </w:tc>
+        <w:tc>
+          <w:tcPr>
+            <w:tcW w:w="708" w:type="dxa"/>
+            <w:vAlign w:val="center"/>
+          </w:tcPr>
+          <w:p>
+            <w:pPr>
+              <w:jc w:val="center"/>
+            </w:pPr>
+            <w:r>
+              <w:t xml:space="preserve">WK </w:t>
+            </w:r>
+            <w:r>
+              <w:t>8</w:t>
             </w:r>
           </w:p>
         </w:tc>
@@ -3379,144 +3377,13 @@
             </w:pPr>
             <w:sdt>
               <w:sdtPr>
-                <w:id w:val="903957999"/>
-                <w14:checkbox>
-                  <w14:checked w14:val="1"/>
-                  <w14:checkedState w14:val="2612" w14:font="MS Gothic"/>
-                  <w14:uncheckedState w14:val="2610" w14:font="MS Gothic"/>
-                </w14:checkbox>
-              </w:sdtPr>
-              <w:sdtEndPr/>
-              <w:sdtContent>
-                <w:r>
-                  <w:rPr>
-                    <w:rFonts w:ascii="MS Gothic" w:eastAsia="MS Gothic" w:hAnsi="MS Gothic" w:hint="eastAsia"/>
-                  </w:rPr>
-                  <w:t>☒</w:t>
-                </w:r>
-              </w:sdtContent>
-            </w:sdt>
-          </w:p>
-        </w:tc>
-        <w:tc>
-          <w:tcPr>
-            <w:tcW w:w="1871" w:type="dxa"/>
-            <w:vAlign w:val="center"/>
-          </w:tcPr>
-          <w:p/>
-        </w:tc>
-      </w:tr>
-      <w:tr>
-        <w:trPr>
-          <w:trHeight w:val="806"/>
-        </w:trPr>
-        <w:tc>
-          <w:tcPr>
-            <w:tcW w:w="1271" w:type="dxa"/>
-            <w:vMerge/>
-            <w:vAlign w:val="center"/>
-          </w:tcPr>
-          <w:p>
-            <w:pPr>
-              <w:jc w:val="center"/>
-            </w:pPr>
-          </w:p>
-        </w:tc>
-        <w:tc>
-          <w:tcPr>
-            <w:tcW w:w="1418" w:type="dxa"/>
-            <w:vMerge/>
-            <w:vAlign w:val="center"/>
-          </w:tcPr>
-          <w:p>
-            <w:pPr>
-              <w:jc w:val="center"/>
-            </w:pPr>
-          </w:p>
-        </w:tc>
-        <w:tc>
-          <w:tcPr>
-            <w:tcW w:w="3260" w:type="dxa"/>
-            <w:vAlign w:val="center"/>
-          </w:tcPr>
-          <w:p>
-            <w:r>
-              <w:t>Create delivery doc, publication database</w:t>
-            </w:r>
-          </w:p>
-        </w:tc>
-        <w:tc>
-          <w:tcPr>
-            <w:tcW w:w="850" w:type="dxa"/>
-            <w:vAlign w:val="center"/>
-          </w:tcPr>
-          <w:p>
-            <w:pPr>
-              <w:jc w:val="center"/>
-            </w:pPr>
-            <w:r>
-              <w:t>Ronan</w:t>
-            </w:r>
-          </w:p>
-        </w:tc>
-        <w:tc>
-          <w:tcPr>
-            <w:tcW w:w="709" w:type="dxa"/>
-            <w:vAlign w:val="center"/>
-          </w:tcPr>
-          <w:p>
-            <w:pPr>
-              <w:jc w:val="center"/>
-            </w:pPr>
-            <w:r>
-              <w:t>3h</w:t>
-            </w:r>
-          </w:p>
-        </w:tc>
-        <w:tc>
-          <w:tcPr>
-            <w:tcW w:w="709" w:type="dxa"/>
-            <w:vAlign w:val="center"/>
-          </w:tcPr>
-          <w:p>
-            <w:pPr>
-              <w:jc w:val="center"/>
-            </w:pPr>
-          </w:p>
-        </w:tc>
-        <w:tc>
-          <w:tcPr>
-            <w:tcW w:w="850" w:type="dxa"/>
-            <w:vAlign w:val="center"/>
-          </w:tcPr>
-          <w:p>
-            <w:pPr>
-              <w:jc w:val="center"/>
-            </w:pPr>
-            <w:r>
-              <w:t>WK 6</w:t>
-            </w:r>
-          </w:p>
-        </w:tc>
-        <w:tc>
-          <w:tcPr>
-            <w:tcW w:w="851" w:type="dxa"/>
-            <w:vAlign w:val="center"/>
-          </w:tcPr>
-          <w:p>
-            <w:pPr>
-              <w:jc w:val="center"/>
-            </w:pPr>
-            <w:sdt>
-              <w:sdtPr>
-                <w:id w:val="751627233"/>
+                <w:id w:val="1782368859"/>
                 <w14:checkbox>
                   <w14:checked w14:val="0"/>
                   <w14:checkedState w14:val="2612" w14:font="MS Gothic"/>
                   <w14:uncheckedState w14:val="2610" w14:font="MS Gothic"/>
                 </w14:checkbox>
               </w:sdtPr>
-              <w:sdtEndPr/>
               <w:sdtContent>
                 <w:r>
                   <w:rPr>
@@ -3530,14 +3397,10 @@
         </w:tc>
         <w:tc>
           <w:tcPr>
-            <w:tcW w:w="1871" w:type="dxa"/>
-            <w:vAlign w:val="center"/>
-          </w:tcPr>
-          <w:p>
-            <w:r>
-              <w:t>Delayed due to internship interviews</w:t>
-            </w:r>
-          </w:p>
+            <w:tcW w:w="2438" w:type="dxa"/>
+            <w:vAlign w:val="center"/>
+          </w:tcPr>
+          <w:p/>
         </w:tc>
       </w:tr>
       <w:tr>
@@ -3558,44 +3421,35 @@
         </w:tc>
         <w:tc>
           <w:tcPr>
-            <w:tcW w:w="1418" w:type="dxa"/>
+            <w:tcW w:w="2552" w:type="dxa"/>
             <w:vMerge/>
             <w:vAlign w:val="center"/>
           </w:tcPr>
-          <w:p>
-            <w:pPr>
-              <w:jc w:val="center"/>
-            </w:pPr>
-          </w:p>
-        </w:tc>
-        <w:tc>
-          <w:tcPr>
-            <w:tcW w:w="3260" w:type="dxa"/>
-            <w:vAlign w:val="center"/>
-          </w:tcPr>
-          <w:p>
-            <w:r>
-              <w:t xml:space="preserve">Create invoice, </w:t>
-            </w:r>
-            <w:r>
-              <w:t>order</w:t>
-            </w:r>
-            <w:r>
-              <w:t xml:space="preserve"> database</w:t>
-            </w:r>
-          </w:p>
-        </w:tc>
-        <w:tc>
-          <w:tcPr>
-            <w:tcW w:w="850" w:type="dxa"/>
-            <w:vAlign w:val="center"/>
-          </w:tcPr>
-          <w:p>
-            <w:pPr>
-              <w:jc w:val="center"/>
-            </w:pPr>
-            <w:r>
-              <w:t>Ivan</w:t>
+          <w:p/>
+        </w:tc>
+        <w:tc>
+          <w:tcPr>
+            <w:tcW w:w="1559" w:type="dxa"/>
+            <w:vAlign w:val="center"/>
+          </w:tcPr>
+          <w:p>
+            <w:r>
+              <w:t>Delivery Doc</w:t>
+            </w:r>
+          </w:p>
+          <w:p/>
+        </w:tc>
+        <w:tc>
+          <w:tcPr>
+            <w:tcW w:w="992" w:type="dxa"/>
+            <w:vAlign w:val="center"/>
+          </w:tcPr>
+          <w:p>
+            <w:pPr>
+              <w:jc w:val="center"/>
+            </w:pPr>
+            <w:r>
+              <w:t>Ronan</w:t>
             </w:r>
           </w:p>
         </w:tc>
@@ -3609,7 +3463,7 @@
               <w:jc w:val="center"/>
             </w:pPr>
             <w:r>
-              <w:t>3h</w:t>
+              <w:t>5h</w:t>
             </w:r>
           </w:p>
         </w:tc>
@@ -3622,22 +3476,22 @@
             <w:pPr>
               <w:jc w:val="center"/>
             </w:pPr>
-            <w:r>
-              <w:t>1h</w:t>
-            </w:r>
-          </w:p>
-        </w:tc>
-        <w:tc>
-          <w:tcPr>
-            <w:tcW w:w="850" w:type="dxa"/>
-            <w:vAlign w:val="center"/>
-          </w:tcPr>
-          <w:p>
-            <w:pPr>
-              <w:jc w:val="center"/>
-            </w:pPr>
-            <w:r>
-              <w:t>WK 6</w:t>
+          </w:p>
+        </w:tc>
+        <w:tc>
+          <w:tcPr>
+            <w:tcW w:w="708" w:type="dxa"/>
+            <w:vAlign w:val="center"/>
+          </w:tcPr>
+          <w:p>
+            <w:pPr>
+              <w:jc w:val="center"/>
+            </w:pPr>
+            <w:r>
+              <w:t xml:space="preserve">WK </w:t>
+            </w:r>
+            <w:r>
+              <w:t>8</w:t>
             </w:r>
           </w:p>
         </w:tc>
@@ -3652,295 +3506,13 @@
             </w:pPr>
             <w:sdt>
               <w:sdtPr>
-                <w:id w:val="1889454226"/>
-                <w14:checkbox>
-                  <w14:checked w14:val="1"/>
-                  <w14:checkedState w14:val="2612" w14:font="MS Gothic"/>
-                  <w14:uncheckedState w14:val="2610" w14:font="MS Gothic"/>
-                </w14:checkbox>
-              </w:sdtPr>
-              <w:sdtEndPr/>
-              <w:sdtContent>
-                <w:r>
-                  <w:rPr>
-                    <w:rFonts w:ascii="MS Gothic" w:eastAsia="MS Gothic" w:hAnsi="MS Gothic" w:hint="eastAsia"/>
-                  </w:rPr>
-                  <w:t>☒</w:t>
-                </w:r>
-              </w:sdtContent>
-            </w:sdt>
-          </w:p>
-        </w:tc>
-        <w:tc>
-          <w:tcPr>
-            <w:tcW w:w="1871" w:type="dxa"/>
-            <w:vAlign w:val="center"/>
-          </w:tcPr>
-          <w:p>
-            <w:r>
-              <w:t>With user stories done was easy to proceed…</w:t>
-            </w:r>
-          </w:p>
-        </w:tc>
-      </w:tr>
-      <w:tr>
-        <w:trPr>
-          <w:trHeight w:val="296"/>
-        </w:trPr>
-        <w:tc>
-          <w:tcPr>
-            <w:tcW w:w="1271" w:type="dxa"/>
-            <w:shd w:val="clear" w:color="auto" w:fill="002060"/>
-            <w:vAlign w:val="center"/>
-          </w:tcPr>
-          <w:p>
-            <w:pPr>
-              <w:jc w:val="center"/>
-            </w:pPr>
-          </w:p>
-        </w:tc>
-        <w:tc>
-          <w:tcPr>
-            <w:tcW w:w="1418" w:type="dxa"/>
-            <w:shd w:val="clear" w:color="auto" w:fill="002060"/>
-            <w:vAlign w:val="center"/>
-          </w:tcPr>
-          <w:p>
-            <w:pPr>
-              <w:jc w:val="center"/>
-            </w:pPr>
-          </w:p>
-        </w:tc>
-        <w:tc>
-          <w:tcPr>
-            <w:tcW w:w="3260" w:type="dxa"/>
-            <w:shd w:val="clear" w:color="auto" w:fill="002060"/>
-            <w:vAlign w:val="center"/>
-          </w:tcPr>
-          <w:p/>
-        </w:tc>
-        <w:tc>
-          <w:tcPr>
-            <w:tcW w:w="850" w:type="dxa"/>
-            <w:shd w:val="clear" w:color="auto" w:fill="002060"/>
-            <w:vAlign w:val="center"/>
-          </w:tcPr>
-          <w:p>
-            <w:pPr>
-              <w:jc w:val="center"/>
-            </w:pPr>
-          </w:p>
-        </w:tc>
-        <w:tc>
-          <w:tcPr>
-            <w:tcW w:w="709" w:type="dxa"/>
-            <w:shd w:val="clear" w:color="auto" w:fill="002060"/>
-            <w:vAlign w:val="center"/>
-          </w:tcPr>
-          <w:p>
-            <w:pPr>
-              <w:jc w:val="center"/>
-            </w:pPr>
-          </w:p>
-        </w:tc>
-        <w:tc>
-          <w:tcPr>
-            <w:tcW w:w="709" w:type="dxa"/>
-            <w:shd w:val="clear" w:color="auto" w:fill="002060"/>
-            <w:vAlign w:val="center"/>
-          </w:tcPr>
-          <w:p>
-            <w:pPr>
-              <w:jc w:val="center"/>
-            </w:pPr>
-          </w:p>
-        </w:tc>
-        <w:tc>
-          <w:tcPr>
-            <w:tcW w:w="850" w:type="dxa"/>
-            <w:shd w:val="clear" w:color="auto" w:fill="002060"/>
-            <w:vAlign w:val="center"/>
-          </w:tcPr>
-          <w:p>
-            <w:pPr>
-              <w:jc w:val="center"/>
-            </w:pPr>
-          </w:p>
-        </w:tc>
-        <w:tc>
-          <w:tcPr>
-            <w:tcW w:w="851" w:type="dxa"/>
-            <w:shd w:val="clear" w:color="auto" w:fill="002060"/>
-            <w:vAlign w:val="center"/>
-          </w:tcPr>
-          <w:p>
-            <w:pPr>
-              <w:jc w:val="center"/>
-            </w:pPr>
-          </w:p>
-        </w:tc>
-        <w:tc>
-          <w:tcPr>
-            <w:tcW w:w="1871" w:type="dxa"/>
-            <w:shd w:val="clear" w:color="auto" w:fill="002060"/>
-            <w:vAlign w:val="center"/>
-          </w:tcPr>
-          <w:p>
-            <w:pPr>
-              <w:jc w:val="center"/>
-            </w:pPr>
-          </w:p>
-        </w:tc>
-      </w:tr>
-      <w:tr>
-        <w:trPr>
-          <w:trHeight w:val="768"/>
-        </w:trPr>
-        <w:tc>
-          <w:tcPr>
-            <w:tcW w:w="1271" w:type="dxa"/>
-            <w:vMerge w:val="restart"/>
-            <w:vAlign w:val="center"/>
-          </w:tcPr>
-          <w:p>
-            <w:pPr>
-              <w:jc w:val="center"/>
-            </w:pPr>
-            <w:r>
-              <w:t xml:space="preserve">Increment </w:t>
-            </w:r>
-            <w:r>
-              <w:t>3</w:t>
-            </w:r>
-          </w:p>
-        </w:tc>
-        <w:tc>
-          <w:tcPr>
-            <w:tcW w:w="1418" w:type="dxa"/>
-            <w:vMerge w:val="restart"/>
-            <w:vAlign w:val="center"/>
-          </w:tcPr>
-          <w:p>
-            <w:pPr>
-              <w:jc w:val="center"/>
-            </w:pPr>
-            <w:r>
-              <w:t>Implementation</w:t>
-            </w:r>
-          </w:p>
-        </w:tc>
-        <w:tc>
-          <w:tcPr>
-            <w:tcW w:w="3260" w:type="dxa"/>
-            <w:vAlign w:val="center"/>
-          </w:tcPr>
-          <w:p>
-            <w:r>
-              <w:t>Create database, customer, user (newsagent/admin/driver) classes</w:t>
-            </w:r>
-          </w:p>
-        </w:tc>
-        <w:tc>
-          <w:tcPr>
-            <w:tcW w:w="850" w:type="dxa"/>
-            <w:vAlign w:val="center"/>
-          </w:tcPr>
-          <w:p>
-            <w:pPr>
-              <w:jc w:val="center"/>
-            </w:pPr>
-            <w:r>
-              <w:t>Natalia</w:t>
-            </w:r>
-          </w:p>
-        </w:tc>
-        <w:tc>
-          <w:tcPr>
-            <w:tcW w:w="709" w:type="dxa"/>
-            <w:vMerge w:val="restart"/>
-            <w:vAlign w:val="center"/>
-          </w:tcPr>
-          <w:p>
-            <w:pPr>
-              <w:jc w:val="center"/>
-            </w:pPr>
-            <w:r>
-              <w:t xml:space="preserve">15h </w:t>
-            </w:r>
-          </w:p>
-          <w:p>
-            <w:pPr>
-              <w:jc w:val="center"/>
-            </w:pPr>
-            <w:r>
-              <w:t>x</w:t>
-            </w:r>
-          </w:p>
-          <w:p>
-            <w:pPr>
-              <w:jc w:val="center"/>
-            </w:pPr>
-            <w:r>
-              <w:t>each</w:t>
-            </w:r>
-          </w:p>
-        </w:tc>
-        <w:tc>
-          <w:tcPr>
-            <w:tcW w:w="709" w:type="dxa"/>
-            <w:vAlign w:val="center"/>
-          </w:tcPr>
-          <w:p>
-            <w:pPr>
-              <w:jc w:val="center"/>
-            </w:pPr>
-          </w:p>
-        </w:tc>
-        <w:tc>
-          <w:tcPr>
-            <w:tcW w:w="850" w:type="dxa"/>
-            <w:vMerge w:val="restart"/>
-            <w:vAlign w:val="center"/>
-          </w:tcPr>
-          <w:p>
-            <w:pPr>
-              <w:jc w:val="center"/>
-            </w:pPr>
-            <w:r>
-              <w:t xml:space="preserve">WK </w:t>
-            </w:r>
-          </w:p>
-          <w:p>
-            <w:pPr>
-              <w:jc w:val="center"/>
-            </w:pPr>
-            <w:r>
-              <w:t>7-</w:t>
-            </w:r>
-            <w:r>
-              <w:t>11</w:t>
-            </w:r>
-          </w:p>
-        </w:tc>
-        <w:tc>
-          <w:tcPr>
-            <w:tcW w:w="851" w:type="dxa"/>
-            <w:vAlign w:val="center"/>
-          </w:tcPr>
-          <w:p>
-            <w:pPr>
-              <w:jc w:val="center"/>
-            </w:pPr>
-            <w:sdt>
-              <w:sdtPr>
-                <w:id w:val="2027592119"/>
+                <w:id w:val="2098972307"/>
                 <w14:checkbox>
                   <w14:checked w14:val="0"/>
                   <w14:checkedState w14:val="2612" w14:font="MS Gothic"/>
                   <w14:uncheckedState w14:val="2610" w14:font="MS Gothic"/>
                 </w14:checkbox>
               </w:sdtPr>
-              <w:sdtEndPr/>
               <w:sdtContent>
                 <w:r>
                   <w:rPr>
@@ -3954,19 +3526,15 @@
         </w:tc>
         <w:tc>
           <w:tcPr>
-            <w:tcW w:w="1871" w:type="dxa"/>
-            <w:vAlign w:val="center"/>
-          </w:tcPr>
-          <w:p>
-            <w:pPr>
-              <w:jc w:val="center"/>
-            </w:pPr>
-          </w:p>
+            <w:tcW w:w="2438" w:type="dxa"/>
+            <w:vAlign w:val="center"/>
+          </w:tcPr>
+          <w:p/>
         </w:tc>
       </w:tr>
       <w:tr>
         <w:trPr>
-          <w:trHeight w:val="838"/>
+          <w:trHeight w:val="806"/>
         </w:trPr>
         <w:tc>
           <w:tcPr>
@@ -3982,30 +3550,26 @@
         </w:tc>
         <w:tc>
           <w:tcPr>
-            <w:tcW w:w="1418" w:type="dxa"/>
+            <w:tcW w:w="2552" w:type="dxa"/>
             <w:vMerge/>
             <w:vAlign w:val="center"/>
           </w:tcPr>
-          <w:p>
-            <w:pPr>
-              <w:jc w:val="center"/>
-            </w:pPr>
-          </w:p>
-        </w:tc>
-        <w:tc>
-          <w:tcPr>
-            <w:tcW w:w="3260" w:type="dxa"/>
-            <w:vAlign w:val="center"/>
-          </w:tcPr>
-          <w:p>
-            <w:r>
-              <w:t>Create delivery doc, publication classes</w:t>
-            </w:r>
-          </w:p>
-        </w:tc>
-        <w:tc>
-          <w:tcPr>
-            <w:tcW w:w="850" w:type="dxa"/>
+          <w:p/>
+        </w:tc>
+        <w:tc>
+          <w:tcPr>
+            <w:tcW w:w="1559" w:type="dxa"/>
+            <w:vAlign w:val="center"/>
+          </w:tcPr>
+          <w:p>
+            <w:r>
+              <w:t>Invoice</w:t>
+            </w:r>
+          </w:p>
+        </w:tc>
+        <w:tc>
+          <w:tcPr>
+            <w:tcW w:w="992" w:type="dxa"/>
             <w:vAlign w:val="center"/>
           </w:tcPr>
           <w:p>
@@ -4020,13 +3584,15 @@
         <w:tc>
           <w:tcPr>
             <w:tcW w:w="709" w:type="dxa"/>
-            <w:vMerge/>
-            <w:vAlign w:val="center"/>
-          </w:tcPr>
-          <w:p>
-            <w:pPr>
-              <w:jc w:val="center"/>
-            </w:pPr>
+            <w:vAlign w:val="center"/>
+          </w:tcPr>
+          <w:p>
+            <w:pPr>
+              <w:jc w:val="center"/>
+            </w:pPr>
+            <w:r>
+              <w:t>5h</w:t>
+            </w:r>
           </w:p>
         </w:tc>
         <w:tc>
@@ -4042,14 +3608,19 @@
         </w:tc>
         <w:tc>
           <w:tcPr>
-            <w:tcW w:w="850" w:type="dxa"/>
-            <w:vMerge/>
-            <w:vAlign w:val="center"/>
-          </w:tcPr>
-          <w:p>
-            <w:pPr>
-              <w:jc w:val="center"/>
-            </w:pPr>
+            <w:tcW w:w="708" w:type="dxa"/>
+            <w:vAlign w:val="center"/>
+          </w:tcPr>
+          <w:p>
+            <w:pPr>
+              <w:jc w:val="center"/>
+            </w:pPr>
+            <w:r>
+              <w:t xml:space="preserve">WK </w:t>
+            </w:r>
+            <w:r>
+              <w:t>8</w:t>
+            </w:r>
           </w:p>
         </w:tc>
         <w:tc>
@@ -4063,14 +3634,13 @@
             </w:pPr>
             <w:sdt>
               <w:sdtPr>
-                <w:id w:val="-868209963"/>
+                <w:id w:val="1681087421"/>
                 <w14:checkbox>
                   <w14:checked w14:val="0"/>
                   <w14:checkedState w14:val="2612" w14:font="MS Gothic"/>
                   <w14:uncheckedState w14:val="2610" w14:font="MS Gothic"/>
                 </w14:checkbox>
               </w:sdtPr>
-              <w:sdtEndPr/>
               <w:sdtContent>
                 <w:r>
                   <w:rPr>
@@ -4084,73 +3654,60 @@
         </w:tc>
         <w:tc>
           <w:tcPr>
-            <w:tcW w:w="1871" w:type="dxa"/>
-            <w:vAlign w:val="center"/>
-          </w:tcPr>
-          <w:p>
-            <w:pPr>
-              <w:jc w:val="center"/>
-            </w:pPr>
-          </w:p>
+            <w:tcW w:w="2438" w:type="dxa"/>
+            <w:vAlign w:val="center"/>
+          </w:tcPr>
+          <w:p/>
         </w:tc>
       </w:tr>
       <w:tr>
         <w:trPr>
-          <w:trHeight w:val="851"/>
+          <w:trHeight w:val="296"/>
         </w:trPr>
         <w:tc>
           <w:tcPr>
             <w:tcW w:w="1271" w:type="dxa"/>
-            <w:vMerge/>
-            <w:vAlign w:val="center"/>
-          </w:tcPr>
-          <w:p>
-            <w:pPr>
-              <w:jc w:val="center"/>
-            </w:pPr>
-          </w:p>
-        </w:tc>
-        <w:tc>
-          <w:tcPr>
-            <w:tcW w:w="1418" w:type="dxa"/>
-            <w:vMerge/>
-            <w:vAlign w:val="center"/>
-          </w:tcPr>
-          <w:p>
-            <w:pPr>
-              <w:jc w:val="center"/>
-            </w:pPr>
-          </w:p>
-        </w:tc>
-        <w:tc>
-          <w:tcPr>
-            <w:tcW w:w="3260" w:type="dxa"/>
-            <w:vAlign w:val="center"/>
-          </w:tcPr>
-          <w:p>
-            <w:r>
-              <w:t>Create invoice, subscription classes</w:t>
-            </w:r>
-          </w:p>
-        </w:tc>
-        <w:tc>
-          <w:tcPr>
-            <w:tcW w:w="850" w:type="dxa"/>
-            <w:vAlign w:val="center"/>
-          </w:tcPr>
-          <w:p>
-            <w:pPr>
-              <w:jc w:val="center"/>
-            </w:pPr>
-            <w:r>
-              <w:t>Ronan</w:t>
-            </w:r>
+            <w:shd w:val="clear" w:color="auto" w:fill="002060"/>
+            <w:vAlign w:val="center"/>
+          </w:tcPr>
+          <w:p>
+            <w:pPr>
+              <w:jc w:val="center"/>
+            </w:pPr>
+          </w:p>
+        </w:tc>
+        <w:tc>
+          <w:tcPr>
+            <w:tcW w:w="2552" w:type="dxa"/>
+            <w:shd w:val="clear" w:color="auto" w:fill="002060"/>
+            <w:vAlign w:val="center"/>
+          </w:tcPr>
+          <w:p/>
+        </w:tc>
+        <w:tc>
+          <w:tcPr>
+            <w:tcW w:w="1559" w:type="dxa"/>
+            <w:shd w:val="clear" w:color="auto" w:fill="002060"/>
+            <w:vAlign w:val="center"/>
+          </w:tcPr>
+          <w:p/>
+        </w:tc>
+        <w:tc>
+          <w:tcPr>
+            <w:tcW w:w="992" w:type="dxa"/>
+            <w:shd w:val="clear" w:color="auto" w:fill="002060"/>
+            <w:vAlign w:val="center"/>
+          </w:tcPr>
+          <w:p>
+            <w:pPr>
+              <w:jc w:val="center"/>
+            </w:pPr>
           </w:p>
         </w:tc>
         <w:tc>
           <w:tcPr>
             <w:tcW w:w="709" w:type="dxa"/>
-            <w:vMerge/>
+            <w:shd w:val="clear" w:color="auto" w:fill="002060"/>
             <w:vAlign w:val="center"/>
           </w:tcPr>
           <w:p>
@@ -4162,24 +3719,138 @@
         <w:tc>
           <w:tcPr>
             <w:tcW w:w="709" w:type="dxa"/>
-            <w:vAlign w:val="center"/>
-          </w:tcPr>
-          <w:p>
-            <w:pPr>
-              <w:jc w:val="center"/>
-            </w:pPr>
-          </w:p>
-        </w:tc>
-        <w:tc>
-          <w:tcPr>
-            <w:tcW w:w="850" w:type="dxa"/>
-            <w:vMerge/>
-            <w:vAlign w:val="center"/>
-          </w:tcPr>
-          <w:p>
-            <w:pPr>
-              <w:jc w:val="center"/>
-            </w:pPr>
+            <w:shd w:val="clear" w:color="auto" w:fill="002060"/>
+            <w:vAlign w:val="center"/>
+          </w:tcPr>
+          <w:p>
+            <w:pPr>
+              <w:jc w:val="center"/>
+            </w:pPr>
+          </w:p>
+        </w:tc>
+        <w:tc>
+          <w:tcPr>
+            <w:tcW w:w="708" w:type="dxa"/>
+            <w:shd w:val="clear" w:color="auto" w:fill="002060"/>
+            <w:vAlign w:val="center"/>
+          </w:tcPr>
+          <w:p>
+            <w:pPr>
+              <w:jc w:val="center"/>
+            </w:pPr>
+          </w:p>
+        </w:tc>
+        <w:tc>
+          <w:tcPr>
+            <w:tcW w:w="851" w:type="dxa"/>
+            <w:shd w:val="clear" w:color="auto" w:fill="002060"/>
+            <w:vAlign w:val="center"/>
+          </w:tcPr>
+          <w:p>
+            <w:pPr>
+              <w:jc w:val="center"/>
+            </w:pPr>
+          </w:p>
+        </w:tc>
+        <w:tc>
+          <w:tcPr>
+            <w:tcW w:w="2438" w:type="dxa"/>
+            <w:shd w:val="clear" w:color="auto" w:fill="002060"/>
+            <w:vAlign w:val="center"/>
+          </w:tcPr>
+          <w:p>
+            <w:pPr>
+              <w:jc w:val="center"/>
+            </w:pPr>
+          </w:p>
+        </w:tc>
+      </w:tr>
+      <w:tr>
+        <w:trPr>
+          <w:trHeight w:val="768"/>
+        </w:trPr>
+        <w:tc>
+          <w:tcPr>
+            <w:tcW w:w="1271" w:type="dxa"/>
+            <w:vMerge w:val="restart"/>
+            <w:vAlign w:val="center"/>
+          </w:tcPr>
+          <w:p>
+            <w:pPr>
+              <w:jc w:val="center"/>
+            </w:pPr>
+            <w:r>
+              <w:t>Increment 3</w:t>
+            </w:r>
+          </w:p>
+        </w:tc>
+        <w:tc>
+          <w:tcPr>
+            <w:tcW w:w="2552" w:type="dxa"/>
+            <w:vMerge w:val="restart"/>
+            <w:vAlign w:val="center"/>
+          </w:tcPr>
+          <w:p>
+            <w:r>
+              <w:t xml:space="preserve">Link, Integrate and Test all classes together. App should be fully functioning </w:t>
+            </w:r>
+          </w:p>
+        </w:tc>
+        <w:tc>
+          <w:tcPr>
+            <w:tcW w:w="1559" w:type="dxa"/>
+            <w:vAlign w:val="center"/>
+          </w:tcPr>
+          <w:p/>
+        </w:tc>
+        <w:tc>
+          <w:tcPr>
+            <w:tcW w:w="992" w:type="dxa"/>
+            <w:vAlign w:val="center"/>
+          </w:tcPr>
+          <w:p>
+            <w:pPr>
+              <w:jc w:val="center"/>
+            </w:pPr>
+            <w:r>
+              <w:t>Natalia</w:t>
+            </w:r>
+          </w:p>
+        </w:tc>
+        <w:tc>
+          <w:tcPr>
+            <w:tcW w:w="709" w:type="dxa"/>
+            <w:vAlign w:val="center"/>
+          </w:tcPr>
+          <w:p>
+            <w:r>
+              <w:t>5h</w:t>
+            </w:r>
+          </w:p>
+        </w:tc>
+        <w:tc>
+          <w:tcPr>
+            <w:tcW w:w="709" w:type="dxa"/>
+            <w:vAlign w:val="center"/>
+          </w:tcPr>
+          <w:p>
+            <w:pPr>
+              <w:jc w:val="center"/>
+            </w:pPr>
+          </w:p>
+        </w:tc>
+        <w:tc>
+          <w:tcPr>
+            <w:tcW w:w="708" w:type="dxa"/>
+            <w:vAlign w:val="center"/>
+          </w:tcPr>
+          <w:p>
+            <w:pPr>
+              <w:jc w:val="center"/>
+            </w:pPr>
+            <w:r>
+              <w:t>WK 9</w:t>
+            </w:r>
           </w:p>
         </w:tc>
         <w:tc>
@@ -4193,14 +3864,13 @@
             </w:pPr>
             <w:sdt>
               <w:sdtPr>
-                <w:id w:val="-2023310468"/>
+                <w:id w:val="-880005784"/>
                 <w14:checkbox>
                   <w14:checked w14:val="0"/>
                   <w14:checkedState w14:val="2612" w14:font="MS Gothic"/>
                   <w14:uncheckedState w14:val="2610" w14:font="MS Gothic"/>
                 </w14:checkbox>
               </w:sdtPr>
-              <w:sdtEndPr/>
               <w:sdtContent>
                 <w:r>
                   <w:rPr>
@@ -4214,7 +3884,7 @@
         </w:tc>
         <w:tc>
           <w:tcPr>
-            <w:tcW w:w="1871" w:type="dxa"/>
+            <w:tcW w:w="2438" w:type="dxa"/>
             <w:vAlign w:val="center"/>
           </w:tcPr>
           <w:p>
@@ -4226,210 +3896,89 @@
       </w:tr>
       <w:tr>
         <w:trPr>
-          <w:trHeight w:val="135"/>
+          <w:trHeight w:val="838"/>
         </w:trPr>
         <w:tc>
           <w:tcPr>
             <w:tcW w:w="1271" w:type="dxa"/>
-            <w:shd w:val="clear" w:color="auto" w:fill="002060"/>
-            <w:vAlign w:val="center"/>
-          </w:tcPr>
-          <w:p>
-            <w:pPr>
-              <w:jc w:val="center"/>
-            </w:pPr>
-          </w:p>
-        </w:tc>
-        <w:tc>
-          <w:tcPr>
-            <w:tcW w:w="1418" w:type="dxa"/>
-            <w:shd w:val="clear" w:color="auto" w:fill="002060"/>
-            <w:vAlign w:val="center"/>
-          </w:tcPr>
-          <w:p>
-            <w:pPr>
-              <w:jc w:val="center"/>
-            </w:pPr>
-          </w:p>
-        </w:tc>
-        <w:tc>
-          <w:tcPr>
-            <w:tcW w:w="3260" w:type="dxa"/>
-            <w:shd w:val="clear" w:color="auto" w:fill="002060"/>
+            <w:vMerge/>
+            <w:vAlign w:val="center"/>
+          </w:tcPr>
+          <w:p>
+            <w:pPr>
+              <w:jc w:val="center"/>
+            </w:pPr>
+          </w:p>
+        </w:tc>
+        <w:tc>
+          <w:tcPr>
+            <w:tcW w:w="2552" w:type="dxa"/>
+            <w:vMerge/>
+            <w:vAlign w:val="center"/>
+          </w:tcPr>
+          <w:p>
+            <w:pPr>
+              <w:jc w:val="center"/>
+            </w:pPr>
+          </w:p>
+        </w:tc>
+        <w:tc>
+          <w:tcPr>
+            <w:tcW w:w="1559" w:type="dxa"/>
             <w:vAlign w:val="center"/>
           </w:tcPr>
           <w:p/>
         </w:tc>
         <w:tc>
           <w:tcPr>
-            <w:tcW w:w="850" w:type="dxa"/>
-            <w:shd w:val="clear" w:color="auto" w:fill="002060"/>
-            <w:vAlign w:val="center"/>
-          </w:tcPr>
-          <w:p>
-            <w:pPr>
-              <w:jc w:val="center"/>
-            </w:pPr>
+            <w:tcW w:w="992" w:type="dxa"/>
+            <w:vAlign w:val="center"/>
+          </w:tcPr>
+          <w:p>
+            <w:pPr>
+              <w:jc w:val="center"/>
+            </w:pPr>
+            <w:r>
+              <w:t>Ivan</w:t>
+            </w:r>
           </w:p>
         </w:tc>
         <w:tc>
           <w:tcPr>
             <w:tcW w:w="709" w:type="dxa"/>
-            <w:shd w:val="clear" w:color="auto" w:fill="002060"/>
-            <w:vAlign w:val="center"/>
-          </w:tcPr>
-          <w:p>
-            <w:pPr>
-              <w:jc w:val="center"/>
-            </w:pPr>
+            <w:vAlign w:val="center"/>
+          </w:tcPr>
+          <w:p>
+            <w:pPr>
+              <w:jc w:val="center"/>
+            </w:pPr>
+            <w:r>
+              <w:t>5h</w:t>
+            </w:r>
           </w:p>
         </w:tc>
         <w:tc>
           <w:tcPr>
             <w:tcW w:w="709" w:type="dxa"/>
-            <w:shd w:val="clear" w:color="auto" w:fill="002060"/>
-            <w:vAlign w:val="center"/>
-          </w:tcPr>
-          <w:p>
-            <w:pPr>
-              <w:jc w:val="center"/>
-            </w:pPr>
-          </w:p>
-        </w:tc>
-        <w:tc>
-          <w:tcPr>
-            <w:tcW w:w="850" w:type="dxa"/>
-            <w:shd w:val="clear" w:color="auto" w:fill="002060"/>
-            <w:vAlign w:val="center"/>
-          </w:tcPr>
-          <w:p>
-            <w:pPr>
-              <w:jc w:val="center"/>
-            </w:pPr>
-          </w:p>
-        </w:tc>
-        <w:tc>
-          <w:tcPr>
-            <w:tcW w:w="851" w:type="dxa"/>
-            <w:shd w:val="clear" w:color="auto" w:fill="002060"/>
-            <w:vAlign w:val="center"/>
-          </w:tcPr>
-          <w:p>
-            <w:pPr>
-              <w:jc w:val="center"/>
-            </w:pPr>
-          </w:p>
-        </w:tc>
-        <w:tc>
-          <w:tcPr>
-            <w:tcW w:w="1871" w:type="dxa"/>
-            <w:shd w:val="clear" w:color="auto" w:fill="002060"/>
-            <w:vAlign w:val="center"/>
-          </w:tcPr>
-          <w:p>
-            <w:pPr>
-              <w:jc w:val="center"/>
-            </w:pPr>
-          </w:p>
-        </w:tc>
-      </w:tr>
-      <w:tr>
-        <w:trPr>
-          <w:trHeight w:val="497"/>
-        </w:trPr>
-        <w:tc>
-          <w:tcPr>
-            <w:tcW w:w="1271" w:type="dxa"/>
-            <w:vMerge w:val="restart"/>
-            <w:vAlign w:val="center"/>
-          </w:tcPr>
-          <w:p>
-            <w:pPr>
-              <w:jc w:val="center"/>
-            </w:pPr>
-            <w:r>
-              <w:t>Increment 4</w:t>
-            </w:r>
-          </w:p>
-        </w:tc>
-        <w:tc>
-          <w:tcPr>
-            <w:tcW w:w="1418" w:type="dxa"/>
-            <w:vAlign w:val="center"/>
-          </w:tcPr>
-          <w:p>
-            <w:pPr>
-              <w:jc w:val="center"/>
-            </w:pPr>
-            <w:r>
-              <w:t>Instruction Development</w:t>
-            </w:r>
-          </w:p>
-        </w:tc>
-        <w:tc>
-          <w:tcPr>
-            <w:tcW w:w="3260" w:type="dxa"/>
-            <w:vAlign w:val="center"/>
-          </w:tcPr>
-          <w:p>
-            <w:r>
-              <w:t>Develop descriptive instruction how the app is used</w:t>
-            </w:r>
-          </w:p>
-        </w:tc>
-        <w:tc>
-          <w:tcPr>
-            <w:tcW w:w="850" w:type="dxa"/>
-            <w:vAlign w:val="center"/>
-          </w:tcPr>
-          <w:p>
-            <w:pPr>
-              <w:jc w:val="center"/>
-            </w:pPr>
-            <w:r>
-              <w:t>Natalia</w:t>
-            </w:r>
-          </w:p>
-        </w:tc>
-        <w:tc>
-          <w:tcPr>
-            <w:tcW w:w="709" w:type="dxa"/>
-            <w:vAlign w:val="center"/>
-          </w:tcPr>
-          <w:p>
-            <w:pPr>
-              <w:jc w:val="center"/>
-            </w:pPr>
-            <w:r>
-              <w:t>2h</w:t>
-            </w:r>
-          </w:p>
-        </w:tc>
-        <w:tc>
-          <w:tcPr>
-            <w:tcW w:w="709" w:type="dxa"/>
-            <w:vAlign w:val="center"/>
-          </w:tcPr>
-          <w:p>
-            <w:pPr>
-              <w:jc w:val="center"/>
-            </w:pPr>
-          </w:p>
-        </w:tc>
-        <w:tc>
-          <w:tcPr>
-            <w:tcW w:w="850" w:type="dxa"/>
-            <w:vAlign w:val="center"/>
-          </w:tcPr>
-          <w:p>
-            <w:pPr>
-              <w:jc w:val="center"/>
-            </w:pPr>
-            <w:r>
-              <w:t xml:space="preserve">WK </w:t>
-            </w:r>
-            <w:r>
-              <w:t>12</w:t>
+            <w:vAlign w:val="center"/>
+          </w:tcPr>
+          <w:p>
+            <w:pPr>
+              <w:jc w:val="center"/>
+            </w:pPr>
+          </w:p>
+        </w:tc>
+        <w:tc>
+          <w:tcPr>
+            <w:tcW w:w="708" w:type="dxa"/>
+            <w:vAlign w:val="center"/>
+          </w:tcPr>
+          <w:p>
+            <w:pPr>
+              <w:jc w:val="center"/>
+            </w:pPr>
+            <w:r>
+              <w:t>WK 9</w:t>
             </w:r>
           </w:p>
         </w:tc>
@@ -4444,14 +3993,13 @@
             </w:pPr>
             <w:sdt>
               <w:sdtPr>
-                <w:id w:val="-943224556"/>
+                <w:id w:val="1063685468"/>
                 <w14:checkbox>
                   <w14:checked w14:val="0"/>
                   <w14:checkedState w14:val="2612" w14:font="MS Gothic"/>
                   <w14:uncheckedState w14:val="2610" w14:font="MS Gothic"/>
                 </w14:checkbox>
               </w:sdtPr>
-              <w:sdtEndPr/>
               <w:sdtContent>
                 <w:r>
                   <w:rPr>
@@ -4465,7 +4013,7 @@
         </w:tc>
         <w:tc>
           <w:tcPr>
-            <w:tcW w:w="1871" w:type="dxa"/>
+            <w:tcW w:w="2438" w:type="dxa"/>
             <w:vAlign w:val="center"/>
           </w:tcPr>
           <w:p>
@@ -4477,7 +4025,7 @@
       </w:tr>
       <w:tr>
         <w:trPr>
-          <w:trHeight w:val="497"/>
+          <w:trHeight w:val="851"/>
         </w:trPr>
         <w:tc>
           <w:tcPr>
@@ -4493,42 +4041,28 @@
         </w:tc>
         <w:tc>
           <w:tcPr>
-            <w:tcW w:w="1418" w:type="dxa"/>
-            <w:vAlign w:val="center"/>
-          </w:tcPr>
-          <w:p>
-            <w:pPr>
-              <w:jc w:val="center"/>
-            </w:pPr>
-            <w:r>
-              <w:t>Customer Presentation</w:t>
-            </w:r>
-          </w:p>
-        </w:tc>
-        <w:tc>
-          <w:tcPr>
-            <w:tcW w:w="3260" w:type="dxa"/>
-            <w:vAlign w:val="center"/>
-          </w:tcPr>
-          <w:p>
-            <w:r>
-              <w:t>Presentation of fully working software to customer</w:t>
-            </w:r>
-          </w:p>
-        </w:tc>
-        <w:tc>
-          <w:tcPr>
-            <w:tcW w:w="850" w:type="dxa"/>
-            <w:vAlign w:val="center"/>
-          </w:tcPr>
-          <w:p>
-            <w:pPr>
-              <w:jc w:val="center"/>
-            </w:pPr>
-            <w:r>
-              <w:t>Natalia</w:t>
-            </w:r>
-          </w:p>
+            <w:tcW w:w="2552" w:type="dxa"/>
+            <w:vMerge/>
+            <w:vAlign w:val="center"/>
+          </w:tcPr>
+          <w:p>
+            <w:pPr>
+              <w:jc w:val="center"/>
+            </w:pPr>
+          </w:p>
+        </w:tc>
+        <w:tc>
+          <w:tcPr>
+            <w:tcW w:w="1559" w:type="dxa"/>
+            <w:vAlign w:val="center"/>
+          </w:tcPr>
+          <w:p/>
+        </w:tc>
+        <w:tc>
+          <w:tcPr>
+            <w:tcW w:w="992" w:type="dxa"/>
+            <w:vAlign w:val="center"/>
+          </w:tcPr>
           <w:p>
             <w:pPr>
               <w:jc w:val="center"/>
@@ -4537,14 +4071,6 @@
               <w:t>Ronan</w:t>
             </w:r>
           </w:p>
-          <w:p>
-            <w:pPr>
-              <w:jc w:val="center"/>
-            </w:pPr>
-            <w:r>
-              <w:t>Ivan</w:t>
-            </w:r>
-          </w:p>
         </w:tc>
         <w:tc>
           <w:tcPr>
@@ -4556,7 +4082,7 @@
               <w:jc w:val="center"/>
             </w:pPr>
             <w:r>
-              <w:t>1h</w:t>
+              <w:t>5h</w:t>
             </w:r>
           </w:p>
         </w:tc>
@@ -4573,18 +4099,15 @@
         </w:tc>
         <w:tc>
           <w:tcPr>
-            <w:tcW w:w="850" w:type="dxa"/>
-            <w:vAlign w:val="center"/>
-          </w:tcPr>
-          <w:p>
-            <w:pPr>
-              <w:jc w:val="center"/>
-            </w:pPr>
-            <w:r>
-              <w:t xml:space="preserve">WK </w:t>
-            </w:r>
-            <w:r>
-              <w:t>13</w:t>
+            <w:tcW w:w="708" w:type="dxa"/>
+            <w:vAlign w:val="center"/>
+          </w:tcPr>
+          <w:p>
+            <w:pPr>
+              <w:jc w:val="center"/>
+            </w:pPr>
+            <w:r>
+              <w:t>WK 9</w:t>
             </w:r>
           </w:p>
         </w:tc>
@@ -4599,14 +4122,13 @@
             </w:pPr>
             <w:sdt>
               <w:sdtPr>
-                <w:id w:val="275220293"/>
+                <w:id w:val="1898008274"/>
                 <w14:checkbox>
                   <w14:checked w14:val="0"/>
                   <w14:checkedState w14:val="2612" w14:font="MS Gothic"/>
                   <w14:uncheckedState w14:val="2610" w14:font="MS Gothic"/>
                 </w14:checkbox>
               </w:sdtPr>
-              <w:sdtEndPr/>
               <w:sdtContent>
                 <w:r>
                   <w:rPr>
@@ -4620,7 +4142,405 @@
         </w:tc>
         <w:tc>
           <w:tcPr>
-            <w:tcW w:w="1871" w:type="dxa"/>
+            <w:tcW w:w="2438" w:type="dxa"/>
+            <w:vAlign w:val="center"/>
+          </w:tcPr>
+          <w:p>
+            <w:pPr>
+              <w:jc w:val="center"/>
+            </w:pPr>
+          </w:p>
+        </w:tc>
+      </w:tr>
+      <w:tr>
+        <w:trPr>
+          <w:trHeight w:val="135"/>
+        </w:trPr>
+        <w:tc>
+          <w:tcPr>
+            <w:tcW w:w="1271" w:type="dxa"/>
+            <w:shd w:val="clear" w:color="auto" w:fill="002060"/>
+            <w:vAlign w:val="center"/>
+          </w:tcPr>
+          <w:p>
+            <w:pPr>
+              <w:jc w:val="center"/>
+            </w:pPr>
+          </w:p>
+        </w:tc>
+        <w:tc>
+          <w:tcPr>
+            <w:tcW w:w="2552" w:type="dxa"/>
+            <w:shd w:val="clear" w:color="auto" w:fill="002060"/>
+            <w:vAlign w:val="center"/>
+          </w:tcPr>
+          <w:p>
+            <w:pPr>
+              <w:jc w:val="center"/>
+            </w:pPr>
+          </w:p>
+        </w:tc>
+        <w:tc>
+          <w:tcPr>
+            <w:tcW w:w="1559" w:type="dxa"/>
+            <w:shd w:val="clear" w:color="auto" w:fill="002060"/>
+            <w:vAlign w:val="center"/>
+          </w:tcPr>
+          <w:p/>
+        </w:tc>
+        <w:tc>
+          <w:tcPr>
+            <w:tcW w:w="992" w:type="dxa"/>
+            <w:shd w:val="clear" w:color="auto" w:fill="002060"/>
+            <w:vAlign w:val="center"/>
+          </w:tcPr>
+          <w:p>
+            <w:pPr>
+              <w:jc w:val="center"/>
+            </w:pPr>
+          </w:p>
+        </w:tc>
+        <w:tc>
+          <w:tcPr>
+            <w:tcW w:w="709" w:type="dxa"/>
+            <w:shd w:val="clear" w:color="auto" w:fill="002060"/>
+            <w:vAlign w:val="center"/>
+          </w:tcPr>
+          <w:p>
+            <w:pPr>
+              <w:jc w:val="center"/>
+            </w:pPr>
+          </w:p>
+        </w:tc>
+        <w:tc>
+          <w:tcPr>
+            <w:tcW w:w="709" w:type="dxa"/>
+            <w:shd w:val="clear" w:color="auto" w:fill="002060"/>
+            <w:vAlign w:val="center"/>
+          </w:tcPr>
+          <w:p>
+            <w:pPr>
+              <w:jc w:val="center"/>
+            </w:pPr>
+          </w:p>
+        </w:tc>
+        <w:tc>
+          <w:tcPr>
+            <w:tcW w:w="708" w:type="dxa"/>
+            <w:shd w:val="clear" w:color="auto" w:fill="002060"/>
+            <w:vAlign w:val="center"/>
+          </w:tcPr>
+          <w:p>
+            <w:pPr>
+              <w:jc w:val="center"/>
+            </w:pPr>
+          </w:p>
+        </w:tc>
+        <w:tc>
+          <w:tcPr>
+            <w:tcW w:w="851" w:type="dxa"/>
+            <w:shd w:val="clear" w:color="auto" w:fill="002060"/>
+            <w:vAlign w:val="center"/>
+          </w:tcPr>
+          <w:p>
+            <w:pPr>
+              <w:jc w:val="center"/>
+            </w:pPr>
+          </w:p>
+        </w:tc>
+        <w:tc>
+          <w:tcPr>
+            <w:tcW w:w="2438" w:type="dxa"/>
+            <w:shd w:val="clear" w:color="auto" w:fill="002060"/>
+            <w:vAlign w:val="center"/>
+          </w:tcPr>
+          <w:p>
+            <w:pPr>
+              <w:jc w:val="center"/>
+            </w:pPr>
+          </w:p>
+        </w:tc>
+      </w:tr>
+      <w:tr>
+        <w:trPr>
+          <w:trHeight w:val="497"/>
+        </w:trPr>
+        <w:tc>
+          <w:tcPr>
+            <w:tcW w:w="1271" w:type="dxa"/>
+            <w:vMerge w:val="restart"/>
+            <w:vAlign w:val="center"/>
+          </w:tcPr>
+          <w:p>
+            <w:pPr>
+              <w:jc w:val="center"/>
+            </w:pPr>
+            <w:r>
+              <w:t>Increment 4</w:t>
+            </w:r>
+          </w:p>
+        </w:tc>
+        <w:tc>
+          <w:tcPr>
+            <w:tcW w:w="2552" w:type="dxa"/>
+            <w:vAlign w:val="center"/>
+          </w:tcPr>
+          <w:p>
+            <w:pPr>
+              <w:jc w:val="center"/>
+            </w:pPr>
+            <w:r>
+              <w:t>Instruction Development</w:t>
+            </w:r>
+          </w:p>
+        </w:tc>
+        <w:tc>
+          <w:tcPr>
+            <w:tcW w:w="1559" w:type="dxa"/>
+            <w:vAlign w:val="center"/>
+          </w:tcPr>
+          <w:p>
+            <w:r>
+              <w:t>Develop descriptive instruction how the app is used</w:t>
+            </w:r>
+          </w:p>
+        </w:tc>
+        <w:tc>
+          <w:tcPr>
+            <w:tcW w:w="992" w:type="dxa"/>
+            <w:vAlign w:val="center"/>
+          </w:tcPr>
+          <w:p>
+            <w:pPr>
+              <w:jc w:val="center"/>
+            </w:pPr>
+            <w:r>
+              <w:t>Natalia</w:t>
+            </w:r>
+          </w:p>
+        </w:tc>
+        <w:tc>
+          <w:tcPr>
+            <w:tcW w:w="709" w:type="dxa"/>
+            <w:vAlign w:val="center"/>
+          </w:tcPr>
+          <w:p>
+            <w:pPr>
+              <w:jc w:val="center"/>
+            </w:pPr>
+            <w:r>
+              <w:t>2h</w:t>
+            </w:r>
+          </w:p>
+        </w:tc>
+        <w:tc>
+          <w:tcPr>
+            <w:tcW w:w="709" w:type="dxa"/>
+            <w:vAlign w:val="center"/>
+          </w:tcPr>
+          <w:p>
+            <w:pPr>
+              <w:jc w:val="center"/>
+            </w:pPr>
+          </w:p>
+        </w:tc>
+        <w:tc>
+          <w:tcPr>
+            <w:tcW w:w="708" w:type="dxa"/>
+            <w:vAlign w:val="center"/>
+          </w:tcPr>
+          <w:p>
+            <w:pPr>
+              <w:jc w:val="center"/>
+            </w:pPr>
+            <w:r>
+              <w:t>WK 12</w:t>
+            </w:r>
+          </w:p>
+        </w:tc>
+        <w:tc>
+          <w:tcPr>
+            <w:tcW w:w="851" w:type="dxa"/>
+            <w:vAlign w:val="center"/>
+          </w:tcPr>
+          <w:p>
+            <w:pPr>
+              <w:jc w:val="center"/>
+            </w:pPr>
+            <w:sdt>
+              <w:sdtPr>
+                <w:id w:val="343979721"/>
+                <w14:checkbox>
+                  <w14:checked w14:val="0"/>
+                  <w14:checkedState w14:val="2612" w14:font="MS Gothic"/>
+                  <w14:uncheckedState w14:val="2610" w14:font="MS Gothic"/>
+                </w14:checkbox>
+              </w:sdtPr>
+              <w:sdtContent>
+                <w:r>
+                  <w:rPr>
+                    <w:rFonts w:ascii="MS Gothic" w:eastAsia="MS Gothic" w:hAnsi="MS Gothic" w:hint="eastAsia"/>
+                  </w:rPr>
+                  <w:t>☐</w:t>
+                </w:r>
+              </w:sdtContent>
+            </w:sdt>
+          </w:p>
+        </w:tc>
+        <w:tc>
+          <w:tcPr>
+            <w:tcW w:w="2438" w:type="dxa"/>
+            <w:vAlign w:val="center"/>
+          </w:tcPr>
+          <w:p>
+            <w:pPr>
+              <w:jc w:val="center"/>
+            </w:pPr>
+          </w:p>
+        </w:tc>
+      </w:tr>
+      <w:tr>
+        <w:trPr>
+          <w:trHeight w:val="497"/>
+        </w:trPr>
+        <w:tc>
+          <w:tcPr>
+            <w:tcW w:w="1271" w:type="dxa"/>
+            <w:vMerge/>
+            <w:vAlign w:val="center"/>
+          </w:tcPr>
+          <w:p>
+            <w:pPr>
+              <w:jc w:val="center"/>
+            </w:pPr>
+          </w:p>
+        </w:tc>
+        <w:tc>
+          <w:tcPr>
+            <w:tcW w:w="2552" w:type="dxa"/>
+            <w:vAlign w:val="center"/>
+          </w:tcPr>
+          <w:p>
+            <w:pPr>
+              <w:jc w:val="center"/>
+            </w:pPr>
+            <w:r>
+              <w:t>Customer Presentation</w:t>
+            </w:r>
+          </w:p>
+        </w:tc>
+        <w:tc>
+          <w:tcPr>
+            <w:tcW w:w="1559" w:type="dxa"/>
+            <w:vAlign w:val="center"/>
+          </w:tcPr>
+          <w:p>
+            <w:r>
+              <w:t>Presentation of fully working software to customer</w:t>
+            </w:r>
+          </w:p>
+        </w:tc>
+        <w:tc>
+          <w:tcPr>
+            <w:tcW w:w="992" w:type="dxa"/>
+            <w:vAlign w:val="center"/>
+          </w:tcPr>
+          <w:p>
+            <w:pPr>
+              <w:jc w:val="center"/>
+            </w:pPr>
+            <w:r>
+              <w:t>Natalia</w:t>
+            </w:r>
+          </w:p>
+          <w:p>
+            <w:pPr>
+              <w:jc w:val="center"/>
+            </w:pPr>
+            <w:r>
+              <w:t>Ronan</w:t>
+            </w:r>
+          </w:p>
+          <w:p>
+            <w:pPr>
+              <w:jc w:val="center"/>
+            </w:pPr>
+            <w:r>
+              <w:t>Ivan</w:t>
+            </w:r>
+          </w:p>
+        </w:tc>
+        <w:tc>
+          <w:tcPr>
+            <w:tcW w:w="709" w:type="dxa"/>
+            <w:vAlign w:val="center"/>
+          </w:tcPr>
+          <w:p>
+            <w:pPr>
+              <w:jc w:val="center"/>
+            </w:pPr>
+            <w:r>
+              <w:t>1h</w:t>
+            </w:r>
+          </w:p>
+        </w:tc>
+        <w:tc>
+          <w:tcPr>
+            <w:tcW w:w="709" w:type="dxa"/>
+            <w:vAlign w:val="center"/>
+          </w:tcPr>
+          <w:p>
+            <w:pPr>
+              <w:jc w:val="center"/>
+            </w:pPr>
+          </w:p>
+        </w:tc>
+        <w:tc>
+          <w:tcPr>
+            <w:tcW w:w="708" w:type="dxa"/>
+            <w:vAlign w:val="center"/>
+          </w:tcPr>
+          <w:p>
+            <w:pPr>
+              <w:jc w:val="center"/>
+            </w:pPr>
+            <w:r>
+              <w:t>WK 13</w:t>
+            </w:r>
+          </w:p>
+        </w:tc>
+        <w:tc>
+          <w:tcPr>
+            <w:tcW w:w="851" w:type="dxa"/>
+            <w:vAlign w:val="center"/>
+          </w:tcPr>
+          <w:p>
+            <w:pPr>
+              <w:jc w:val="center"/>
+            </w:pPr>
+            <w:sdt>
+              <w:sdtPr>
+                <w:id w:val="-1827580087"/>
+                <w14:checkbox>
+                  <w14:checked w14:val="0"/>
+                  <w14:checkedState w14:val="2612" w14:font="MS Gothic"/>
+                  <w14:uncheckedState w14:val="2610" w14:font="MS Gothic"/>
+                </w14:checkbox>
+              </w:sdtPr>
+              <w:sdtContent>
+                <w:r>
+                  <w:rPr>
+                    <w:rFonts w:ascii="MS Gothic" w:eastAsia="MS Gothic" w:hAnsi="MS Gothic" w:hint="eastAsia"/>
+                  </w:rPr>
+                  <w:t>☐</w:t>
+                </w:r>
+              </w:sdtContent>
+            </w:sdt>
+          </w:p>
+        </w:tc>
+        <w:tc>
+          <w:tcPr>
+            <w:tcW w:w="2438" w:type="dxa"/>
             <w:vAlign w:val="center"/>
           </w:tcPr>
           <w:p>
@@ -4648,7 +4568,7 @@
         </w:tc>
         <w:tc>
           <w:tcPr>
-            <w:tcW w:w="1418" w:type="dxa"/>
+            <w:tcW w:w="2552" w:type="dxa"/>
             <w:shd w:val="clear" w:color="auto" w:fill="002060"/>
             <w:vAlign w:val="center"/>
           </w:tcPr>
@@ -4660,7 +4580,7 @@
         </w:tc>
         <w:tc>
           <w:tcPr>
-            <w:tcW w:w="3260" w:type="dxa"/>
+            <w:tcW w:w="1559" w:type="dxa"/>
             <w:shd w:val="clear" w:color="auto" w:fill="002060"/>
             <w:vAlign w:val="center"/>
           </w:tcPr>
@@ -4668,7 +4588,7 @@
         </w:tc>
         <w:tc>
           <w:tcPr>
-            <w:tcW w:w="850" w:type="dxa"/>
+            <w:tcW w:w="992" w:type="dxa"/>
             <w:shd w:val="clear" w:color="auto" w:fill="002060"/>
             <w:vAlign w:val="center"/>
           </w:tcPr>
@@ -4704,7 +4624,7 @@
         </w:tc>
         <w:tc>
           <w:tcPr>
-            <w:tcW w:w="850" w:type="dxa"/>
+            <w:tcW w:w="708" w:type="dxa"/>
             <w:shd w:val="clear" w:color="auto" w:fill="002060"/>
             <w:vAlign w:val="center"/>
           </w:tcPr>
@@ -4728,7 +4648,7 @@
         </w:tc>
         <w:tc>
           <w:tcPr>
-            <w:tcW w:w="1871" w:type="dxa"/>
+            <w:tcW w:w="2438" w:type="dxa"/>
             <w:shd w:val="clear" w:color="auto" w:fill="002060"/>
             <w:vAlign w:val="center"/>
           </w:tcPr>
@@ -4740,16 +4660,6 @@
         </w:tc>
       </w:tr>
     </w:tbl>
-    <w:p>
-      <w:pPr>
-        <w:pStyle w:val="Heading2"/>
-      </w:pPr>
-    </w:p>
-    <w:p>
-      <w:pPr>
-        <w:pStyle w:val="Heading2"/>
-      </w:pPr>
-    </w:p>
     <w:p>
       <w:pPr>
         <w:rPr>
@@ -5602,9 +5512,346 @@
       </w:pPr>
       <w:r>
         <w:rPr>
+          <w:i/>
+          <w:iCs/>
+          <w:noProof/>
+        </w:rPr>
+        <w:lastRenderedPageBreak/>
+        <mc:AlternateContent>
+          <mc:Choice Requires="wps">
+            <w:drawing>
+              <wp:anchor distT="0" distB="0" distL="114300" distR="114300" simplePos="0" relativeHeight="251659266" behindDoc="0" locked="0" layoutInCell="1" allowOverlap="1" wp14:anchorId="1C61603A" wp14:editId="29BA2B00">
+                <wp:simplePos x="0" y="0"/>
+                <wp:positionH relativeFrom="margin">
+                  <wp:posOffset>90488</wp:posOffset>
+                </wp:positionH>
+                <wp:positionV relativeFrom="paragraph">
+                  <wp:posOffset>-295275</wp:posOffset>
+                </wp:positionV>
+                <wp:extent cx="5481637" cy="2233613"/>
+                <wp:effectExtent l="57150" t="38100" r="62230" b="71755"/>
+                <wp:wrapNone/>
+                <wp:docPr id="1419782067" name="Text Box 1"/>
+                <wp:cNvGraphicFramePr/>
+                <a:graphic xmlns:a="http://schemas.openxmlformats.org/drawingml/2006/main">
+                  <a:graphicData uri="http://schemas.microsoft.com/office/word/2010/wordprocessingShape">
+                    <wps:wsp>
+                      <wps:cNvSpPr txBox="1"/>
+                      <wps:spPr>
+                        <a:xfrm>
+                          <a:off x="0" y="0"/>
+                          <a:ext cx="5481637" cy="2233613"/>
+                        </a:xfrm>
+                        <a:prstGeom prst="rect">
+                          <a:avLst/>
+                        </a:prstGeom>
+                        <a:ln/>
+                      </wps:spPr>
+                      <wps:style>
+                        <a:lnRef idx="0">
+                          <a:schemeClr val="accent1"/>
+                        </a:lnRef>
+                        <a:fillRef idx="3">
+                          <a:schemeClr val="accent1"/>
+                        </a:fillRef>
+                        <a:effectRef idx="3">
+                          <a:schemeClr val="accent1"/>
+                        </a:effectRef>
+                        <a:fontRef idx="minor">
+                          <a:schemeClr val="lt1"/>
+                        </a:fontRef>
+                      </wps:style>
+                      <wps:txbx>
+                        <w:txbxContent>
+                          <w:p>
+                            <w:pPr>
+                              <w:rPr>
+                                <w:b/>
+                                <w:bCs/>
+                              </w:rPr>
+                            </w:pPr>
+                            <w:r>
+                              <w:rPr>
+                                <w:b/>
+                                <w:bCs/>
+                              </w:rPr>
+                              <w:t>NOTE:</w:t>
+                            </w:r>
+                          </w:p>
+                          <w:p>
+                            <w:r>
+                              <w:t xml:space="preserve">The below Tasks have been distributed based on the Increments that </w:t>
+                            </w:r>
+                            <w:r>
+                              <w:t xml:space="preserve">we previous have set up which was: </w:t>
+                            </w:r>
+                          </w:p>
+                          <w:p>
+                            <w:r>
+                              <w:t xml:space="preserve">Increment 1 – designing JUnit tests </w:t>
+                            </w:r>
+                            <w:r>
+                              <w:t xml:space="preserve">and MySQL </w:t>
+                            </w:r>
+                            <w:proofErr w:type="gramStart"/>
+                            <w:r>
+                              <w:t>queries</w:t>
+                            </w:r>
+                            <w:proofErr w:type="gramEnd"/>
+                            <w:r>
+                              <w:t xml:space="preserve"> </w:t>
+                            </w:r>
+                          </w:p>
+                          <w:p>
+                            <w:r>
+                              <w:t xml:space="preserve">Increment 2 – </w:t>
+                            </w:r>
+                            <w:r>
+                              <w:t xml:space="preserve">design and test </w:t>
+                            </w:r>
+                            <w:r>
+                              <w:t xml:space="preserve">database </w:t>
+                            </w:r>
+                            <w:proofErr w:type="gramStart"/>
+                            <w:r>
+                              <w:t>tables</w:t>
+                            </w:r>
+                            <w:proofErr w:type="gramEnd"/>
+                          </w:p>
+                          <w:p>
+                            <w:r>
+                              <w:t xml:space="preserve">Increment 3 </w:t>
+                            </w:r>
+                            <w:r>
+                              <w:t>–</w:t>
+                            </w:r>
+                            <w:r>
+                              <w:t xml:space="preserve"> implement code and </w:t>
+                            </w:r>
+                            <w:proofErr w:type="gramStart"/>
+                            <w:r>
+                              <w:t>test</w:t>
+                            </w:r>
+                            <w:proofErr w:type="gramEnd"/>
+                          </w:p>
+                          <w:p>
+                            <w:r>
+                              <w:t>Due to fact we modified the Increments</w:t>
+                            </w:r>
+                            <w:r>
+                              <w:t xml:space="preserve"> in WK 7 we decided not to update the table below for now. If time allows, we will do so at a later stage to </w:t>
+                            </w:r>
+                            <w:r>
+                              <w:t>reflect what was exactly done &amp; when.</w:t>
+                            </w:r>
+                          </w:p>
+                          <w:p/>
+                        </w:txbxContent>
+                      </wps:txbx>
+                      <wps:bodyPr rot="0" spcFirstLastPara="0" vertOverflow="overflow" horzOverflow="overflow" vert="horz" wrap="square" lIns="91440" tIns="45720" rIns="91440" bIns="45720" numCol="1" spcCol="0" rtlCol="0" fromWordArt="0" anchor="t" anchorCtr="0" forceAA="0" compatLnSpc="1">
+                        <a:prstTxWarp prst="textNoShape">
+                          <a:avLst/>
+                        </a:prstTxWarp>
+                        <a:noAutofit/>
+                      </wps:bodyPr>
+                    </wps:wsp>
+                  </a:graphicData>
+                </a:graphic>
+                <wp14:sizeRelH relativeFrom="margin">
+                  <wp14:pctWidth>0</wp14:pctWidth>
+                </wp14:sizeRelH>
+                <wp14:sizeRelV relativeFrom="margin">
+                  <wp14:pctHeight>0</wp14:pctHeight>
+                </wp14:sizeRelV>
+              </wp:anchor>
+            </w:drawing>
+          </mc:Choice>
+          <mc:Fallback>
+            <w:pict>
+              <v:shape w14:anchorId="1C61603A" id="Text Box 1" o:spid="_x0000_s1028" type="#_x0000_t202" style="position:absolute;margin-left:7.15pt;margin-top:-23.25pt;width:431.6pt;height:175.9pt;z-index:251659266;visibility:visible;mso-wrap-style:square;mso-width-percent:0;mso-height-percent:0;mso-wrap-distance-left:9pt;mso-wrap-distance-top:0;mso-wrap-distance-right:9pt;mso-wrap-distance-bottom:0;mso-position-horizontal:absolute;mso-position-horizontal-relative:margin;mso-position-vertical:absolute;mso-position-vertical-relative:text;mso-width-percent:0;mso-height-percent:0;mso-width-relative:margin;mso-height-relative:margin;v-text-anchor:top" o:gfxdata="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" fillcolor="#4f7ac7 [3028]" stroked="f">
+                <v:fill color2="#416fc3 [3172]" rotate="t" colors="0 #6083cb;.5 #3e70ca;1 #2e61ba" focus="100%" type="gradient">
+                  <o:fill v:ext="view" type="gradientUnscaled"/>
+                </v:fill>
+                <v:shadow on="t" color="black" opacity="41287f" offset="0,1.5pt"/>
+                <v:textbox>
+                  <w:txbxContent>
+                    <w:p>
+                      <w:pPr>
+                        <w:rPr>
+                          <w:b/>
+                          <w:bCs/>
+                        </w:rPr>
+                      </w:pPr>
+                      <w:r>
+                        <w:rPr>
+                          <w:b/>
+                          <w:bCs/>
+                        </w:rPr>
+                        <w:t>NOTE:</w:t>
+                      </w:r>
+                    </w:p>
+                    <w:p>
+                      <w:r>
+                        <w:t xml:space="preserve">The below Tasks have been distributed based on the Increments that </w:t>
+                      </w:r>
+                      <w:r>
+                        <w:t xml:space="preserve">we previous have set up which was: </w:t>
+                      </w:r>
+                    </w:p>
+                    <w:p>
+                      <w:r>
+                        <w:t xml:space="preserve">Increment 1 – designing JUnit tests </w:t>
+                      </w:r>
+                      <w:r>
+                        <w:t xml:space="preserve">and MySQL </w:t>
+                      </w:r>
+                      <w:proofErr w:type="gramStart"/>
+                      <w:r>
+                        <w:t>queries</w:t>
+                      </w:r>
+                      <w:proofErr w:type="gramEnd"/>
+                      <w:r>
+                        <w:t xml:space="preserve"> </w:t>
+                      </w:r>
+                    </w:p>
+                    <w:p>
+                      <w:r>
+                        <w:t xml:space="preserve">Increment 2 – </w:t>
+                      </w:r>
+                      <w:r>
+                        <w:t xml:space="preserve">design and test </w:t>
+                      </w:r>
+                      <w:r>
+                        <w:t xml:space="preserve">database </w:t>
+                      </w:r>
+                      <w:proofErr w:type="gramStart"/>
+                      <w:r>
+                        <w:t>tables</w:t>
+                      </w:r>
+                      <w:proofErr w:type="gramEnd"/>
+                    </w:p>
+                    <w:p>
+                      <w:r>
+                        <w:t xml:space="preserve">Increment 3 </w:t>
+                      </w:r>
+                      <w:r>
+                        <w:t>–</w:t>
+                      </w:r>
+                      <w:r>
+                        <w:t xml:space="preserve"> implement code and </w:t>
+                      </w:r>
+                      <w:proofErr w:type="gramStart"/>
+                      <w:r>
+                        <w:t>test</w:t>
+                      </w:r>
+                      <w:proofErr w:type="gramEnd"/>
+                    </w:p>
+                    <w:p>
+                      <w:r>
+                        <w:t>Due to fact we modified the Increments</w:t>
+                      </w:r>
+                      <w:r>
+                        <w:t xml:space="preserve"> in WK 7 we decided not to update the table below for now. If time allows, we will do so at a later stage to </w:t>
+                      </w:r>
+                      <w:r>
+                        <w:t>reflect what was exactly done &amp; when.</w:t>
+                      </w:r>
+                    </w:p>
+                    <w:p/>
+                  </w:txbxContent>
+                </v:textbox>
+                <w10:wrap anchorx="margin"/>
+              </v:shape>
+            </w:pict>
+          </mc:Fallback>
+        </mc:AlternateContent>
+      </w:r>
+    </w:p>
+    <w:p>
+      <w:pPr>
+        <w:pStyle w:val="Heading3"/>
+        <w:rPr>
           <w:rStyle w:val="Emphasis"/>
         </w:rPr>
-        <w:lastRenderedPageBreak/>
+      </w:pPr>
+    </w:p>
+    <w:p>
+      <w:pPr>
+        <w:pStyle w:val="Heading3"/>
+        <w:rPr>
+          <w:rStyle w:val="Emphasis"/>
+        </w:rPr>
+      </w:pPr>
+    </w:p>
+    <w:p>
+      <w:pPr>
+        <w:pStyle w:val="Heading3"/>
+        <w:rPr>
+          <w:rStyle w:val="Emphasis"/>
+        </w:rPr>
+      </w:pPr>
+    </w:p>
+    <w:p>
+      <w:pPr>
+        <w:pStyle w:val="Heading3"/>
+        <w:rPr>
+          <w:rStyle w:val="Emphasis"/>
+        </w:rPr>
+      </w:pPr>
+    </w:p>
+    <w:p>
+      <w:pPr>
+        <w:pStyle w:val="Heading3"/>
+        <w:rPr>
+          <w:rStyle w:val="Emphasis"/>
+        </w:rPr>
+      </w:pPr>
+    </w:p>
+    <w:p>
+      <w:pPr>
+        <w:pStyle w:val="Heading3"/>
+        <w:rPr>
+          <w:rStyle w:val="Emphasis"/>
+        </w:rPr>
+      </w:pPr>
+    </w:p>
+    <w:p>
+      <w:pPr>
+        <w:pStyle w:val="Heading3"/>
+        <w:rPr>
+          <w:rStyle w:val="Emphasis"/>
+        </w:rPr>
+      </w:pPr>
+    </w:p>
+    <w:p>
+      <w:pPr>
+        <w:pStyle w:val="Heading3"/>
+        <w:rPr>
+          <w:rStyle w:val="Emphasis"/>
+        </w:rPr>
+      </w:pPr>
+    </w:p>
+    <w:p>
+      <w:pPr>
+        <w:pStyle w:val="Heading3"/>
+        <w:rPr>
+          <w:rStyle w:val="Emphasis"/>
+          <w:i w:val="0"/>
+          <w:iCs w:val="0"/>
+        </w:rPr>
+      </w:pPr>
+    </w:p>
+    <w:p>
+      <w:pPr>
+        <w:pStyle w:val="Heading3"/>
+        <w:rPr>
+          <w:rStyle w:val="Emphasis"/>
+        </w:rPr>
+      </w:pPr>
+      <w:r>
+        <w:rPr>
+          <w:rStyle w:val="Emphasis"/>
+        </w:rPr>
         <w:t xml:space="preserve">Increment 1: </w:t>
       </w:r>
       <w:r>
@@ -7703,35 +7950,6 @@
     </w:tbl>
     <w:p>
       <w:pPr>
-        <w:rPr>
-          <w:rStyle w:val="Emphasis"/>
-          <w:i w:val="0"/>
-          <w:iCs w:val="0"/>
-        </w:rPr>
-      </w:pPr>
-    </w:p>
-    <w:p>
-      <w:pPr>
-        <w:rPr>
-          <w:rStyle w:val="Emphasis"/>
-        </w:rPr>
-      </w:pPr>
-    </w:p>
-    <w:p>
-      <w:pPr>
-        <w:rPr>
-          <w:rStyle w:val="Emphasis"/>
-        </w:rPr>
-      </w:pPr>
-      <w:r>
-        <w:rPr>
-          <w:rStyle w:val="Emphasis"/>
-        </w:rPr>
-        <w:br w:type="page"/>
-      </w:r>
-    </w:p>
-    <w:p>
-      <w:pPr>
         <w:pStyle w:val="Heading3"/>
         <w:rPr>
           <w:rStyle w:val="Emphasis"/>
@@ -7741,7 +7959,6 @@
         <w:rPr>
           <w:rStyle w:val="Emphasis"/>
         </w:rPr>
-        <w:lastRenderedPageBreak/>
         <w:t>Increment 3</w:t>
       </w:r>
       <w:r>
@@ -7792,6 +8009,7 @@
                 <w:i w:val="0"/>
                 <w:iCs w:val="0"/>
               </w:rPr>
+              <w:lastRenderedPageBreak/>
               <w:t>Task</w:t>
             </w:r>
           </w:p>
@@ -10607,6 +10825,7 @@
           <w:b/>
           <w:bCs/>
         </w:rPr>
+        <w:lastRenderedPageBreak/>
         <w:t>DATABASE DESIGN</w:t>
       </w:r>
     </w:p>
@@ -11318,7 +11537,6 @@
         </w:numPr>
       </w:pPr>
       <w:r>
-        <w:lastRenderedPageBreak/>
         <w:t xml:space="preserve">quantity INT </w:t>
       </w:r>
     </w:p>
@@ -11343,6 +11561,7 @@
         </w:numPr>
       </w:pPr>
       <w:r>
+        <w:lastRenderedPageBreak/>
         <w:t xml:space="preserve">FOREIGN KEY (docID) references </w:t>
       </w:r>
       <w:proofErr w:type="spellStart"/>
@@ -11541,6 +11760,92 @@
 <file path=word/numbering.xml><?xml version="1.0" encoding="utf-8"?>
 <w:numbering xmlns:wpc="http://schemas.microsoft.com/office/word/2010/wordprocessingCanvas" xmlns:cx="http://schemas.microsoft.com/office/drawing/2014/chartex" xmlns:cx1="http://schemas.microsoft.com/office/drawing/2015/9/8/chartex" xmlns:cx2="http://schemas.microsoft.com/office/drawing/2015/10/21/chartex" xmlns:cx3="http://schemas.microsoft.com/office/drawing/2016/5/9/chartex" xmlns:cx4="http://schemas.microsoft.com/office/drawing/2016/5/10/chartex" xmlns:cx5="http://schemas.microsoft.com/office/drawing/2016/5/11/chartex" xmlns:cx6="http://schemas.microsoft.com/office/drawing/2016/5/12/chartex" xmlns:cx7="http://schemas.microsoft.com/office/drawing/2016/5/13/chartex" xmlns:cx8="http://schemas.microsoft.com/office/drawing/2016/5/14/chartex" xmlns:mc="http://schemas.openxmlformats.org/markup-compatibility/2006" xmlns:aink="http://schemas.microsoft.com/office/drawing/2016/ink" xmlns:am3d="http://schemas.microsoft.com/office/drawing/2017/model3d" xmlns:o="urn:schemas-microsoft-com:office:office" xmlns:oel="http://schemas.microsoft.com/office/2019/extlst" xmlns:r="http://schemas.openxmlformats.org/officeDocument/2006/relationships" xmlns:m="http://schemas.openxmlformats.org/officeDocument/2006/math" xmlns:v="urn:schemas-microsoft-com:vml" xmlns:wp14="http://schemas.microsoft.com/office/word/2010/wordprocessingDrawing" xmlns:wp="http://schemas.openxmlformats.org/drawingml/2006/wordprocessingDrawing" xmlns:w10="urn:schemas-microsoft-com:office:word" xmlns:w="http://schemas.openxmlformats.org/wordprocessingml/2006/main" xmlns:w14="http://schemas.microsoft.com/office/word/2010/wordml" xmlns:w15="http://schemas.microsoft.com/office/word/2012/wordml" xmlns:w16cex="http://schemas.microsoft.com/office/word/2018/wordml/cex" xmlns:w16cid="http://schemas.microsoft.com/office/word/2016/wordml/cid" xmlns:w16="http://schemas.microsoft.com/office/word/2018/wordml" xmlns:w16sdtdh="http://schemas.microsoft.com/office/word/2020/wordml/sdtdatahash" xmlns:w16se="http://schemas.microsoft.com/office/word/2015/wordml/symex" xmlns:wpg="http://schemas.microsoft.com/office/word/2010/wordprocessingGroup" xmlns:wpi="http://schemas.microsoft.com/office/word/2010/wordprocessingInk" xmlns:wne="http://schemas.microsoft.com/office/word/2006/wordml" xmlns:wps="http://schemas.microsoft.com/office/word/2010/wordprocessingShape" mc:Ignorable="w14 w15 w16se w16cid w16 w16cex w16sdtdh wp14">
   <w:abstractNum w:abstractNumId="0" w15:restartNumberingAfterBreak="0">
+    <w:nsid w:val="00875BC4"/>
+    <w:multiLevelType w:val="hybridMultilevel"/>
+    <w:tmpl w:val="724E8E14"/>
+    <w:lvl w:ilvl="0" w:tplc="FFFFFFFF">
+      <w:start w:val="1"/>
+      <w:numFmt w:val="decimal"/>
+      <w:lvlText w:val="%1."/>
+      <w:lvlJc w:val="left"/>
+      <w:pPr>
+        <w:ind w:left="720" w:hanging="360"/>
+      </w:pPr>
+    </w:lvl>
+    <w:lvl w:ilvl="1" w:tplc="FFFFFFFF" w:tentative="1">
+      <w:start w:val="1"/>
+      <w:numFmt w:val="lowerLetter"/>
+      <w:lvlText w:val="%2."/>
+      <w:lvlJc w:val="left"/>
+      <w:pPr>
+        <w:ind w:left="1440" w:hanging="360"/>
+      </w:pPr>
+    </w:lvl>
+    <w:lvl w:ilvl="2" w:tplc="FFFFFFFF" w:tentative="1">
+      <w:start w:val="1"/>
+      <w:numFmt w:val="lowerRoman"/>
+      <w:lvlText w:val="%3."/>
+      <w:lvlJc w:val="right"/>
+      <w:pPr>
+        <w:ind w:left="2160" w:hanging="180"/>
+      </w:pPr>
+    </w:lvl>
+    <w:lvl w:ilvl="3" w:tplc="FFFFFFFF" w:tentative="1">
+      <w:start w:val="1"/>
+      <w:numFmt w:val="decimal"/>
+      <w:lvlText w:val="%4."/>
+      <w:lvlJc w:val="left"/>
+      <w:pPr>
+        <w:ind w:left="2880" w:hanging="360"/>
+      </w:pPr>
+    </w:lvl>
+    <w:lvl w:ilvl="4" w:tplc="FFFFFFFF" w:tentative="1">
+      <w:start w:val="1"/>
+      <w:numFmt w:val="lowerLetter"/>
+      <w:lvlText w:val="%5."/>
+      <w:lvlJc w:val="left"/>
+      <w:pPr>
+        <w:ind w:left="3600" w:hanging="360"/>
+      </w:pPr>
+    </w:lvl>
+    <w:lvl w:ilvl="5" w:tplc="FFFFFFFF" w:tentative="1">
+      <w:start w:val="1"/>
+      <w:numFmt w:val="lowerRoman"/>
+      <w:lvlText w:val="%6."/>
+      <w:lvlJc w:val="right"/>
+      <w:pPr>
+        <w:ind w:left="4320" w:hanging="180"/>
+      </w:pPr>
+    </w:lvl>
+    <w:lvl w:ilvl="6" w:tplc="FFFFFFFF" w:tentative="1">
+      <w:start w:val="1"/>
+      <w:numFmt w:val="decimal"/>
+      <w:lvlText w:val="%7."/>
+      <w:lvlJc w:val="left"/>
+      <w:pPr>
+        <w:ind w:left="5040" w:hanging="360"/>
+      </w:pPr>
+    </w:lvl>
+    <w:lvl w:ilvl="7" w:tplc="FFFFFFFF" w:tentative="1">
+      <w:start w:val="1"/>
+      <w:numFmt w:val="lowerLetter"/>
+      <w:lvlText w:val="%8."/>
+      <w:lvlJc w:val="left"/>
+      <w:pPr>
+        <w:ind w:left="5760" w:hanging="360"/>
+      </w:pPr>
+    </w:lvl>
+    <w:lvl w:ilvl="8" w:tplc="FFFFFFFF" w:tentative="1">
+      <w:start w:val="1"/>
+      <w:numFmt w:val="lowerRoman"/>
+      <w:lvlText w:val="%9."/>
+      <w:lvlJc w:val="right"/>
+      <w:pPr>
+        <w:ind w:left="6480" w:hanging="180"/>
+      </w:pPr>
+    </w:lvl>
+  </w:abstractNum>
+  <w:abstractNum w:abstractNumId="1" w15:restartNumberingAfterBreak="0">
     <w:nsid w:val="0151317E"/>
     <w:multiLevelType w:val="hybridMultilevel"/>
     <w:tmpl w:val="D640DA5C"/>
@@ -11653,7 +11958,7 @@
       </w:rPr>
     </w:lvl>
   </w:abstractNum>
-  <w:abstractNum w:abstractNumId="1" w15:restartNumberingAfterBreak="0">
+  <w:abstractNum w:abstractNumId="2" w15:restartNumberingAfterBreak="0">
     <w:nsid w:val="02954109"/>
     <w:multiLevelType w:val="hybridMultilevel"/>
     <w:tmpl w:val="48566CA4"/>
@@ -11742,7 +12047,7 @@
       </w:pPr>
     </w:lvl>
   </w:abstractNum>
-  <w:abstractNum w:abstractNumId="2" w15:restartNumberingAfterBreak="0">
+  <w:abstractNum w:abstractNumId="3" w15:restartNumberingAfterBreak="0">
     <w:nsid w:val="04863171"/>
     <w:multiLevelType w:val="hybridMultilevel"/>
     <w:tmpl w:val="6BC6EEDA"/>
@@ -11831,7 +12136,7 @@
       </w:pPr>
     </w:lvl>
   </w:abstractNum>
-  <w:abstractNum w:abstractNumId="3" w15:restartNumberingAfterBreak="0">
+  <w:abstractNum w:abstractNumId="4" w15:restartNumberingAfterBreak="0">
     <w:nsid w:val="0EAB7B00"/>
     <w:multiLevelType w:val="hybridMultilevel"/>
     <w:tmpl w:val="1FAA1E6E"/>
@@ -11920,7 +12225,93 @@
       </w:pPr>
     </w:lvl>
   </w:abstractNum>
-  <w:abstractNum w:abstractNumId="4" w15:restartNumberingAfterBreak="0">
+  <w:abstractNum w:abstractNumId="5" w15:restartNumberingAfterBreak="0">
+    <w:nsid w:val="233600D6"/>
+    <w:multiLevelType w:val="hybridMultilevel"/>
+    <w:tmpl w:val="724E8E14"/>
+    <w:lvl w:ilvl="0" w:tplc="1809000F">
+      <w:start w:val="1"/>
+      <w:numFmt w:val="decimal"/>
+      <w:lvlText w:val="%1."/>
+      <w:lvlJc w:val="left"/>
+      <w:pPr>
+        <w:ind w:left="720" w:hanging="360"/>
+      </w:pPr>
+    </w:lvl>
+    <w:lvl w:ilvl="1" w:tplc="18090019" w:tentative="1">
+      <w:start w:val="1"/>
+      <w:numFmt w:val="lowerLetter"/>
+      <w:lvlText w:val="%2."/>
+      <w:lvlJc w:val="left"/>
+      <w:pPr>
+        <w:ind w:left="1440" w:hanging="360"/>
+      </w:pPr>
+    </w:lvl>
+    <w:lvl w:ilvl="2" w:tplc="1809001B" w:tentative="1">
+      <w:start w:val="1"/>
+      <w:numFmt w:val="lowerRoman"/>
+      <w:lvlText w:val="%3."/>
+      <w:lvlJc w:val="right"/>
+      <w:pPr>
+        <w:ind w:left="2160" w:hanging="180"/>
+      </w:pPr>
+    </w:lvl>
+    <w:lvl w:ilvl="3" w:tplc="1809000F" w:tentative="1">
+      <w:start w:val="1"/>
+      <w:numFmt w:val="decimal"/>
+      <w:lvlText w:val="%4."/>
+      <w:lvlJc w:val="left"/>
+      <w:pPr>
+        <w:ind w:left="2880" w:hanging="360"/>
+      </w:pPr>
+    </w:lvl>
+    <w:lvl w:ilvl="4" w:tplc="18090019" w:tentative="1">
+      <w:start w:val="1"/>
+      <w:numFmt w:val="lowerLetter"/>
+      <w:lvlText w:val="%5."/>
+      <w:lvlJc w:val="left"/>
+      <w:pPr>
+        <w:ind w:left="3600" w:hanging="360"/>
+      </w:pPr>
+    </w:lvl>
+    <w:lvl w:ilvl="5" w:tplc="1809001B" w:tentative="1">
+      <w:start w:val="1"/>
+      <w:numFmt w:val="lowerRoman"/>
+      <w:lvlText w:val="%6."/>
+      <w:lvlJc w:val="right"/>
+      <w:pPr>
+        <w:ind w:left="4320" w:hanging="180"/>
+      </w:pPr>
+    </w:lvl>
+    <w:lvl w:ilvl="6" w:tplc="1809000F" w:tentative="1">
+      <w:start w:val="1"/>
+      <w:numFmt w:val="decimal"/>
+      <w:lvlText w:val="%7."/>
+      <w:lvlJc w:val="left"/>
+      <w:pPr>
+        <w:ind w:left="5040" w:hanging="360"/>
+      </w:pPr>
+    </w:lvl>
+    <w:lvl w:ilvl="7" w:tplc="18090019" w:tentative="1">
+      <w:start w:val="1"/>
+      <w:numFmt w:val="lowerLetter"/>
+      <w:lvlText w:val="%8."/>
+      <w:lvlJc w:val="left"/>
+      <w:pPr>
+        <w:ind w:left="5760" w:hanging="360"/>
+      </w:pPr>
+    </w:lvl>
+    <w:lvl w:ilvl="8" w:tplc="1809001B" w:tentative="1">
+      <w:start w:val="1"/>
+      <w:numFmt w:val="lowerRoman"/>
+      <w:lvlText w:val="%9."/>
+      <w:lvlJc w:val="right"/>
+      <w:pPr>
+        <w:ind w:left="6480" w:hanging="180"/>
+      </w:pPr>
+    </w:lvl>
+  </w:abstractNum>
+  <w:abstractNum w:abstractNumId="6" w15:restartNumberingAfterBreak="0">
     <w:nsid w:val="3DD27093"/>
     <w:multiLevelType w:val="hybridMultilevel"/>
     <w:tmpl w:val="5428FD32"/>
@@ -12009,7 +12400,7 @@
       </w:pPr>
     </w:lvl>
   </w:abstractNum>
-  <w:abstractNum w:abstractNumId="5" w15:restartNumberingAfterBreak="0">
+  <w:abstractNum w:abstractNumId="7" w15:restartNumberingAfterBreak="0">
     <w:nsid w:val="43AA1B1B"/>
     <w:multiLevelType w:val="hybridMultilevel"/>
     <w:tmpl w:val="E27C6646"/>
@@ -12098,7 +12489,93 @@
       </w:pPr>
     </w:lvl>
   </w:abstractNum>
-  <w:abstractNum w:abstractNumId="6" w15:restartNumberingAfterBreak="0">
+  <w:abstractNum w:abstractNumId="8" w15:restartNumberingAfterBreak="0">
+    <w:nsid w:val="51D6395D"/>
+    <w:multiLevelType w:val="hybridMultilevel"/>
+    <w:tmpl w:val="724E8E14"/>
+    <w:lvl w:ilvl="0" w:tplc="FFFFFFFF">
+      <w:start w:val="1"/>
+      <w:numFmt w:val="decimal"/>
+      <w:lvlText w:val="%1."/>
+      <w:lvlJc w:val="left"/>
+      <w:pPr>
+        <w:ind w:left="720" w:hanging="360"/>
+      </w:pPr>
+    </w:lvl>
+    <w:lvl w:ilvl="1" w:tplc="FFFFFFFF" w:tentative="1">
+      <w:start w:val="1"/>
+      <w:numFmt w:val="lowerLetter"/>
+      <w:lvlText w:val="%2."/>
+      <w:lvlJc w:val="left"/>
+      <w:pPr>
+        <w:ind w:left="1440" w:hanging="360"/>
+      </w:pPr>
+    </w:lvl>
+    <w:lvl w:ilvl="2" w:tplc="FFFFFFFF" w:tentative="1">
+      <w:start w:val="1"/>
+      <w:numFmt w:val="lowerRoman"/>
+      <w:lvlText w:val="%3."/>
+      <w:lvlJc w:val="right"/>
+      <w:pPr>
+        <w:ind w:left="2160" w:hanging="180"/>
+      </w:pPr>
+    </w:lvl>
+    <w:lvl w:ilvl="3" w:tplc="FFFFFFFF" w:tentative="1">
+      <w:start w:val="1"/>
+      <w:numFmt w:val="decimal"/>
+      <w:lvlText w:val="%4."/>
+      <w:lvlJc w:val="left"/>
+      <w:pPr>
+        <w:ind w:left="2880" w:hanging="360"/>
+      </w:pPr>
+    </w:lvl>
+    <w:lvl w:ilvl="4" w:tplc="FFFFFFFF" w:tentative="1">
+      <w:start w:val="1"/>
+      <w:numFmt w:val="lowerLetter"/>
+      <w:lvlText w:val="%5."/>
+      <w:lvlJc w:val="left"/>
+      <w:pPr>
+        <w:ind w:left="3600" w:hanging="360"/>
+      </w:pPr>
+    </w:lvl>
+    <w:lvl w:ilvl="5" w:tplc="FFFFFFFF" w:tentative="1">
+      <w:start w:val="1"/>
+      <w:numFmt w:val="lowerRoman"/>
+      <w:lvlText w:val="%6."/>
+      <w:lvlJc w:val="right"/>
+      <w:pPr>
+        <w:ind w:left="4320" w:hanging="180"/>
+      </w:pPr>
+    </w:lvl>
+    <w:lvl w:ilvl="6" w:tplc="FFFFFFFF" w:tentative="1">
+      <w:start w:val="1"/>
+      <w:numFmt w:val="decimal"/>
+      <w:lvlText w:val="%7."/>
+      <w:lvlJc w:val="left"/>
+      <w:pPr>
+        <w:ind w:left="5040" w:hanging="360"/>
+      </w:pPr>
+    </w:lvl>
+    <w:lvl w:ilvl="7" w:tplc="FFFFFFFF" w:tentative="1">
+      <w:start w:val="1"/>
+      <w:numFmt w:val="lowerLetter"/>
+      <w:lvlText w:val="%8."/>
+      <w:lvlJc w:val="left"/>
+      <w:pPr>
+        <w:ind w:left="5760" w:hanging="360"/>
+      </w:pPr>
+    </w:lvl>
+    <w:lvl w:ilvl="8" w:tplc="FFFFFFFF" w:tentative="1">
+      <w:start w:val="1"/>
+      <w:numFmt w:val="lowerRoman"/>
+      <w:lvlText w:val="%9."/>
+      <w:lvlJc w:val="right"/>
+      <w:pPr>
+        <w:ind w:left="6480" w:hanging="180"/>
+      </w:pPr>
+    </w:lvl>
+  </w:abstractNum>
+  <w:abstractNum w:abstractNumId="9" w15:restartNumberingAfterBreak="0">
     <w:nsid w:val="5DF13896"/>
     <w:multiLevelType w:val="hybridMultilevel"/>
     <w:tmpl w:val="3B78EECC"/>
@@ -12211,7 +12688,7 @@
       </w:rPr>
     </w:lvl>
   </w:abstractNum>
-  <w:abstractNum w:abstractNumId="7" w15:restartNumberingAfterBreak="0">
+  <w:abstractNum w:abstractNumId="10" w15:restartNumberingAfterBreak="0">
     <w:nsid w:val="5EF65E42"/>
     <w:multiLevelType w:val="hybridMultilevel"/>
     <w:tmpl w:val="3AFAFB04"/>
@@ -12300,7 +12777,7 @@
       </w:pPr>
     </w:lvl>
   </w:abstractNum>
-  <w:abstractNum w:abstractNumId="8" w15:restartNumberingAfterBreak="0">
+  <w:abstractNum w:abstractNumId="11" w15:restartNumberingAfterBreak="0">
     <w:nsid w:val="69AF2C5B"/>
     <w:multiLevelType w:val="hybridMultilevel"/>
     <w:tmpl w:val="9D5A07D0"/>
@@ -12413,7 +12890,7 @@
       </w:rPr>
     </w:lvl>
   </w:abstractNum>
-  <w:abstractNum w:abstractNumId="9" w15:restartNumberingAfterBreak="0">
+  <w:abstractNum w:abstractNumId="12" w15:restartNumberingAfterBreak="0">
     <w:nsid w:val="6C205384"/>
     <w:multiLevelType w:val="hybridMultilevel"/>
     <w:tmpl w:val="879E595C"/>
@@ -12526,7 +13003,7 @@
       </w:rPr>
     </w:lvl>
   </w:abstractNum>
-  <w:abstractNum w:abstractNumId="10" w15:restartNumberingAfterBreak="0">
+  <w:abstractNum w:abstractNumId="13" w15:restartNumberingAfterBreak="0">
     <w:nsid w:val="6E8B14C9"/>
     <w:multiLevelType w:val="hybridMultilevel"/>
     <w:tmpl w:val="0E34635A"/>
@@ -12612,7 +13089,7 @@
       </w:pPr>
     </w:lvl>
   </w:abstractNum>
-  <w:abstractNum w:abstractNumId="11" w15:restartNumberingAfterBreak="0">
+  <w:abstractNum w:abstractNumId="14" w15:restartNumberingAfterBreak="0">
     <w:nsid w:val="70FC5369"/>
     <w:multiLevelType w:val="hybridMultilevel"/>
     <w:tmpl w:val="412C8C40"/>
@@ -12726,40 +13203,49 @@
     </w:lvl>
   </w:abstractNum>
   <w:num w:numId="1" w16cid:durableId="1124957113">
+    <w:abstractNumId w:val="6"/>
+  </w:num>
+  <w:num w:numId="2" w16cid:durableId="48774914">
+    <w:abstractNumId w:val="14"/>
+  </w:num>
+  <w:num w:numId="3" w16cid:durableId="1945722479">
+    <w:abstractNumId w:val="1"/>
+  </w:num>
+  <w:num w:numId="4" w16cid:durableId="1535196416">
+    <w:abstractNumId w:val="13"/>
+  </w:num>
+  <w:num w:numId="5" w16cid:durableId="1641687291">
+    <w:abstractNumId w:val="12"/>
+  </w:num>
+  <w:num w:numId="6" w16cid:durableId="1641885153">
+    <w:abstractNumId w:val="11"/>
+  </w:num>
+  <w:num w:numId="7" w16cid:durableId="344208773">
+    <w:abstractNumId w:val="9"/>
+  </w:num>
+  <w:num w:numId="8" w16cid:durableId="859047339">
+    <w:abstractNumId w:val="10"/>
+  </w:num>
+  <w:num w:numId="9" w16cid:durableId="1906530020">
+    <w:abstractNumId w:val="2"/>
+  </w:num>
+  <w:num w:numId="10" w16cid:durableId="1221744383">
+    <w:abstractNumId w:val="3"/>
+  </w:num>
+  <w:num w:numId="11" w16cid:durableId="1373920575">
     <w:abstractNumId w:val="4"/>
   </w:num>
-  <w:num w:numId="2" w16cid:durableId="48774914">
-    <w:abstractNumId w:val="11"/>
+  <w:num w:numId="12" w16cid:durableId="821429821">
+    <w:abstractNumId w:val="7"/>
   </w:num>
-  <w:num w:numId="3" w16cid:durableId="1945722479">
+  <w:num w:numId="13" w16cid:durableId="310985839">
+    <w:abstractNumId w:val="5"/>
+  </w:num>
+  <w:num w:numId="14" w16cid:durableId="988244969">
     <w:abstractNumId w:val="0"/>
   </w:num>
-  <w:num w:numId="4" w16cid:durableId="1535196416">
-    <w:abstractNumId w:val="10"/>
-  </w:num>
-  <w:num w:numId="5" w16cid:durableId="1641687291">
-    <w:abstractNumId w:val="9"/>
-  </w:num>
-  <w:num w:numId="6" w16cid:durableId="1641885153">
+  <w:num w:numId="15" w16cid:durableId="1694383007">
     <w:abstractNumId w:val="8"/>
-  </w:num>
-  <w:num w:numId="7" w16cid:durableId="344208773">
-    <w:abstractNumId w:val="6"/>
-  </w:num>
-  <w:num w:numId="8" w16cid:durableId="859047339">
-    <w:abstractNumId w:val="7"/>
-  </w:num>
-  <w:num w:numId="9" w16cid:durableId="1906530020">
-    <w:abstractNumId w:val="1"/>
-  </w:num>
-  <w:num w:numId="10" w16cid:durableId="1221744383">
-    <w:abstractNumId w:val="2"/>
-  </w:num>
-  <w:num w:numId="11" w16cid:durableId="1373920575">
-    <w:abstractNumId w:val="3"/>
-  </w:num>
-  <w:num w:numId="12" w16cid:durableId="821429821">
-    <w:abstractNumId w:val="5"/>
   </w:num>
 </w:numbering>
 </file>

</xml_diff>

<commit_message>
Pulled Team Justification and Plan from master
</commit_message>
<xml_diff>
--- a/Team 1_Justification_and_Plan.docx
+++ b/Team 1_Justification_and_Plan.docx
@@ -705,15 +705,7 @@
         <w:t>Supports changes to some extent</w:t>
       </w:r>
       <w:r>
-        <w:t xml:space="preserve"> – Incremental Delivery is a Plan Driven approach that assumes nothing should change. Although, it doesn’t mean the scope cannot change between increments when required. In the lifecycle we choose, the increments are </w:t>
-      </w:r>
-      <w:proofErr w:type="gramStart"/>
-      <w:r>
-        <w:t>planned in advance</w:t>
-      </w:r>
-      <w:proofErr w:type="gramEnd"/>
-      <w:r>
-        <w:t xml:space="preserve"> although we still have benefit of making small tweaks if necessary.   </w:t>
+        <w:t xml:space="preserve"> – Incremental Delivery is a Plan Driven approach that assumes nothing should change. Although, it doesn’t mean the scope cannot change between increments when required. In the lifecycle we choose, the increments are planned in advance although we still have benefit of making small tweaks if necessary.   </w:t>
       </w:r>
     </w:p>
     <w:p>
@@ -770,15 +762,7 @@
         <w:t>Product Availability</w:t>
       </w:r>
       <w:r>
-        <w:t xml:space="preserve"> – Incremental Delivery allows us to have working software quicker, which can provide value to customer sooner. It for sure will not be a fully working product after first delivery, although some functionality can be available to customer easier (</w:t>
-      </w:r>
-      <w:proofErr w:type="spellStart"/>
-      <w:r>
-        <w:t>eg.</w:t>
-      </w:r>
-      <w:proofErr w:type="spellEnd"/>
-      <w:r>
-        <w:t xml:space="preserve"> signing up new users into the system)</w:t>
+        <w:t xml:space="preserve"> – Incremental Delivery allows us to have working software quicker, which can provide value to customer sooner. It for sure will not be a fully working product after first delivery, although some functionality can be available to customer easier (eg. signing up new users into the system)</w:t>
       </w:r>
     </w:p>
     <w:p>
@@ -828,25 +812,7 @@
     </w:p>
     <w:p>
       <w:r>
-        <w:t xml:space="preserve">We have decided not to go for Agile as requirements are well-defined and we don’t need to involv4e customer constantly. Instead, we will present what we have at its key phases. We also rejected Waterfall due to </w:t>
-      </w:r>
-      <w:proofErr w:type="spellStart"/>
-      <w:proofErr w:type="gramStart"/>
-      <w:r>
-        <w:t>it’s</w:t>
-      </w:r>
-      <w:proofErr w:type="spellEnd"/>
-      <w:proofErr w:type="gramEnd"/>
-      <w:r>
-        <w:t xml:space="preserve"> total lack of flexibility. It is highly sequential model, where each phase is dependent on the previous one. We wouldn’t be able to have two </w:t>
-      </w:r>
-      <w:proofErr w:type="spellStart"/>
-      <w:r>
-        <w:t>devs</w:t>
-      </w:r>
-      <w:proofErr w:type="spellEnd"/>
-      <w:r>
-        <w:t xml:space="preserve"> working on separate phases as everything happens one after another. Here, we also don’t have customer input until the end which can potentially make it very costly to revise/fix if there are issues. We also rejected V-Model as the team is too small to take that approach. It requires extensive testing and parallel working which we don’t have resources for. It would potentially add extra complexity to the project. </w:t>
+        <w:t xml:space="preserve">We have decided not to go for Agile as requirements are well-defined and we don’t need to involv4e customer constantly. Instead, we will present what we have at its key phases. We also rejected Waterfall due to it’s total lack of flexibility. It is highly sequential model, where each phase is dependent on the previous one. We wouldn’t be able to have two devs working on separate phases as everything happens one after another. Here, we also don’t have customer input until the end which can potentially make it very costly to revise/fix if there are issues. We also rejected V-Model as the team is too small to take that approach. It requires extensive testing and parallel working which we don’t have resources for. It would potentially add extra complexity to the project. </w:t>
       </w:r>
     </w:p>
     <w:p/>
@@ -2315,15 +2281,7 @@
               <w:jc w:val="center"/>
             </w:pPr>
             <w:r>
-              <w:t xml:space="preserve">Lack of depth </w:t>
-            </w:r>
-            <w:proofErr w:type="gramStart"/>
-            <w:r>
-              <w:t>understanding ,</w:t>
-            </w:r>
-            <w:proofErr w:type="gramEnd"/>
-            <w:r>
-              <w:t xml:space="preserve"> challenging </w:t>
+              <w:t xml:space="preserve">Lack of depth understanding , challenging </w:t>
             </w:r>
           </w:p>
         </w:tc>
@@ -2481,6 +2439,18 @@
     <w:p/>
     <w:p/>
     <w:p/>
+    <w:p>
+      <w:pPr>
+        <w:pStyle w:val="Heading2"/>
+      </w:pPr>
+    </w:p>
+    <w:p>
+      <w:pPr>
+        <w:pStyle w:val="Heading2"/>
+      </w:pPr>
+    </w:p>
+    <w:p/>
+    <w:p/>
     <w:tbl>
       <w:tblPr>
         <w:tblStyle w:val="TableGrid"/>
@@ -2491,14 +2461,14 @@
       </w:tblPr>
       <w:tblGrid>
         <w:gridCol w:w="1271"/>
-        <w:gridCol w:w="1418"/>
-        <w:gridCol w:w="3260"/>
-        <w:gridCol w:w="850"/>
+        <w:gridCol w:w="2552"/>
+        <w:gridCol w:w="1559"/>
+        <w:gridCol w:w="992"/>
         <w:gridCol w:w="709"/>
         <w:gridCol w:w="709"/>
-        <w:gridCol w:w="850"/>
+        <w:gridCol w:w="708"/>
         <w:gridCol w:w="851"/>
-        <w:gridCol w:w="1871"/>
+        <w:gridCol w:w="2438"/>
       </w:tblGrid>
       <w:tr>
         <w:trPr>
@@ -2515,14 +2485,13 @@
               <w:jc w:val="center"/>
             </w:pPr>
             <w:r>
-              <w:lastRenderedPageBreak/>
               <w:t>Increment</w:t>
             </w:r>
           </w:p>
         </w:tc>
         <w:tc>
           <w:tcPr>
-            <w:tcW w:w="1418" w:type="dxa"/>
+            <w:tcW w:w="2552" w:type="dxa"/>
             <w:shd w:val="clear" w:color="auto" w:fill="002060"/>
             <w:vAlign w:val="center"/>
           </w:tcPr>
@@ -2537,7 +2506,7 @@
         </w:tc>
         <w:tc>
           <w:tcPr>
-            <w:tcW w:w="3260" w:type="dxa"/>
+            <w:tcW w:w="1559" w:type="dxa"/>
             <w:shd w:val="clear" w:color="auto" w:fill="002060"/>
             <w:vAlign w:val="center"/>
           </w:tcPr>
@@ -2552,7 +2521,7 @@
         </w:tc>
         <w:tc>
           <w:tcPr>
-            <w:tcW w:w="850" w:type="dxa"/>
+            <w:tcW w:w="992" w:type="dxa"/>
             <w:shd w:val="clear" w:color="auto" w:fill="002060"/>
             <w:vAlign w:val="center"/>
           </w:tcPr>
@@ -2597,7 +2566,7 @@
         </w:tc>
         <w:tc>
           <w:tcPr>
-            <w:tcW w:w="850" w:type="dxa"/>
+            <w:tcW w:w="708" w:type="dxa"/>
             <w:shd w:val="clear" w:color="auto" w:fill="002060"/>
             <w:vAlign w:val="center"/>
           </w:tcPr>
@@ -2627,7 +2596,7 @@
         </w:tc>
         <w:tc>
           <w:tcPr>
-            <w:tcW w:w="1871" w:type="dxa"/>
+            <w:tcW w:w="2438" w:type="dxa"/>
             <w:shd w:val="clear" w:color="auto" w:fill="002060"/>
             <w:vAlign w:val="center"/>
           </w:tcPr>
@@ -2662,81 +2631,76 @@
         </w:tc>
         <w:tc>
           <w:tcPr>
-            <w:tcW w:w="1418" w:type="dxa"/>
+            <w:tcW w:w="2552" w:type="dxa"/>
             <w:vMerge w:val="restart"/>
             <w:vAlign w:val="center"/>
           </w:tcPr>
           <w:p>
             <w:pPr>
-              <w:jc w:val="center"/>
+              <w:pStyle w:val="ListParagraph"/>
+              <w:numPr>
+                <w:ilvl w:val="0"/>
+                <w:numId w:val="13"/>
+              </w:numPr>
             </w:pPr>
             <w:r>
               <w:t>Design Test Cases</w:t>
             </w:r>
-          </w:p>
-        </w:tc>
-        <w:tc>
-          <w:tcPr>
-            <w:tcW w:w="3260" w:type="dxa"/>
-            <w:vMerge w:val="restart"/>
-            <w:vAlign w:val="center"/>
-          </w:tcPr>
-          <w:p>
-            <w:r>
-              <w:t>Design Tests for MySQL queries and JUnit</w:t>
-            </w:r>
-          </w:p>
-          <w:p>
-            <w:pPr>
-              <w:jc w:val="center"/>
-            </w:pPr>
-            <w:r>
-              <w:t xml:space="preserve">Natalia: </w:t>
-            </w:r>
-            <w:r>
-              <w:t>c</w:t>
-            </w:r>
-            <w:r>
-              <w:t>ustomer/newsagent/admin</w:t>
-            </w:r>
-          </w:p>
-          <w:p>
-            <w:pPr>
-              <w:jc w:val="center"/>
-            </w:pPr>
-            <w:r>
-              <w:t>Ronan:</w:t>
-            </w:r>
-          </w:p>
-          <w:p>
-            <w:pPr>
-              <w:jc w:val="center"/>
-            </w:pPr>
-            <w:r>
-              <w:t>delivery doc/publication</w:t>
-            </w:r>
-          </w:p>
-          <w:p>
-            <w:pPr>
-              <w:jc w:val="center"/>
-            </w:pPr>
-            <w:r>
-              <w:t>Ivan:</w:t>
-            </w:r>
-          </w:p>
-          <w:p>
-            <w:pPr>
-              <w:jc w:val="center"/>
-            </w:pPr>
-            <w:r>
-              <w:t>invoice/order</w:t>
-            </w:r>
-          </w:p>
-          <w:p/>
-        </w:tc>
-        <w:tc>
-          <w:tcPr>
-            <w:tcW w:w="850" w:type="dxa"/>
+            <w:r>
+              <w:t xml:space="preserve"> (JUnit + MySQL)</w:t>
+            </w:r>
+          </w:p>
+          <w:p>
+            <w:pPr>
+              <w:pStyle w:val="ListParagraph"/>
+              <w:numPr>
+                <w:ilvl w:val="0"/>
+                <w:numId w:val="13"/>
+              </w:numPr>
+            </w:pPr>
+            <w:r>
+              <w:t>Create Database</w:t>
+            </w:r>
+          </w:p>
+          <w:p>
+            <w:pPr>
+              <w:pStyle w:val="ListParagraph"/>
+              <w:numPr>
+                <w:ilvl w:val="0"/>
+                <w:numId w:val="13"/>
+              </w:numPr>
+            </w:pPr>
+            <w:r>
+              <w:t>Implementation</w:t>
+            </w:r>
+          </w:p>
+        </w:tc>
+        <w:tc>
+          <w:tcPr>
+            <w:tcW w:w="1559" w:type="dxa"/>
+            <w:vAlign w:val="center"/>
+          </w:tcPr>
+          <w:p>
+            <w:r>
+              <w:t>Customer</w:t>
+            </w:r>
+            <w:r>
+              <w:t>/</w:t>
+            </w:r>
+            <w:r>
+              <w:t xml:space="preserve"> </w:t>
+            </w:r>
+            <w:r>
+              <w:t>User</w:t>
+            </w:r>
+            <w:r>
+              <w:t>/Admin</w:t>
+            </w:r>
+          </w:p>
+        </w:tc>
+        <w:tc>
+          <w:tcPr>
+            <w:tcW w:w="992" w:type="dxa"/>
             <w:vAlign w:val="center"/>
           </w:tcPr>
           <w:p>
@@ -2758,7 +2722,7 @@
               <w:jc w:val="center"/>
             </w:pPr>
             <w:r>
-              <w:t>3</w:t>
+              <w:t>5</w:t>
             </w:r>
             <w:r>
               <w:t>h</w:t>
@@ -2778,7 +2742,7 @@
         </w:tc>
         <w:tc>
           <w:tcPr>
-            <w:tcW w:w="850" w:type="dxa"/>
+            <w:tcW w:w="708" w:type="dxa"/>
             <w:vAlign w:val="center"/>
           </w:tcPr>
           <w:p>
@@ -2788,16 +2752,11 @@
             <w:r>
               <w:t xml:space="preserve">WK </w:t>
             </w:r>
-          </w:p>
-          <w:p>
-            <w:pPr>
-              <w:jc w:val="center"/>
-            </w:pPr>
-            <w:r>
-              <w:t>4-</w:t>
-            </w:r>
-            <w:r>
-              <w:t>5</w:t>
+            <w:r>
+              <w:t>6-</w:t>
+            </w:r>
+            <w:r>
+              <w:t>7</w:t>
             </w:r>
           </w:p>
         </w:tc>
@@ -2812,7 +2771,7 @@
             </w:pPr>
             <w:sdt>
               <w:sdtPr>
-                <w:id w:val="63311833"/>
+                <w:id w:val="1558057882"/>
                 <w14:checkbox>
                   <w14:checked w14:val="1"/>
                   <w14:checkedState w14:val="2612" w14:font="MS Gothic"/>
@@ -2833,7 +2792,7 @@
         </w:tc>
         <w:tc>
           <w:tcPr>
-            <w:tcW w:w="1871" w:type="dxa"/>
+            <w:tcW w:w="2438" w:type="dxa"/>
             <w:vAlign w:val="center"/>
           </w:tcPr>
           <w:p>
@@ -2861,27 +2820,26 @@
         </w:tc>
         <w:tc>
           <w:tcPr>
-            <w:tcW w:w="1418" w:type="dxa"/>
+            <w:tcW w:w="2552" w:type="dxa"/>
             <w:vMerge/>
             <w:vAlign w:val="center"/>
           </w:tcPr>
-          <w:p>
-            <w:pPr>
-              <w:jc w:val="center"/>
-            </w:pPr>
-          </w:p>
-        </w:tc>
-        <w:tc>
-          <w:tcPr>
-            <w:tcW w:w="3260" w:type="dxa"/>
-            <w:vMerge/>
-            <w:vAlign w:val="center"/>
-          </w:tcPr>
           <w:p/>
         </w:tc>
         <w:tc>
           <w:tcPr>
-            <w:tcW w:w="850" w:type="dxa"/>
+            <w:tcW w:w="1559" w:type="dxa"/>
+            <w:vAlign w:val="center"/>
+          </w:tcPr>
+          <w:p>
+            <w:r>
+              <w:t>Publication</w:t>
+            </w:r>
+          </w:p>
+        </w:tc>
+        <w:tc>
+          <w:tcPr>
+            <w:tcW w:w="992" w:type="dxa"/>
             <w:vAlign w:val="center"/>
           </w:tcPr>
           <w:p>
@@ -2903,7 +2861,10 @@
               <w:jc w:val="center"/>
             </w:pPr>
             <w:r>
-              <w:t>3h</w:t>
+              <w:t>5</w:t>
+            </w:r>
+            <w:r>
+              <w:t>h</w:t>
             </w:r>
           </w:p>
         </w:tc>
@@ -2920,7 +2881,7 @@
         </w:tc>
         <w:tc>
           <w:tcPr>
-            <w:tcW w:w="850" w:type="dxa"/>
+            <w:tcW w:w="708" w:type="dxa"/>
             <w:vAlign w:val="center"/>
           </w:tcPr>
           <w:p>
@@ -2930,16 +2891,8 @@
             <w:r>
               <w:t xml:space="preserve">WK </w:t>
             </w:r>
-          </w:p>
-          <w:p>
-            <w:pPr>
-              <w:jc w:val="center"/>
-            </w:pPr>
-            <w:r>
-              <w:t>4-</w:t>
-            </w:r>
-            <w:r>
-              <w:t>5</w:t>
+            <w:r>
+              <w:t>6-7</w:t>
             </w:r>
           </w:p>
         </w:tc>
@@ -2954,7 +2907,7 @@
             </w:pPr>
             <w:sdt>
               <w:sdtPr>
-                <w:id w:val="1860396701"/>
+                <w:id w:val="1177072099"/>
                 <w14:checkbox>
                   <w14:checked w14:val="0"/>
                   <w14:checkedState w14:val="2612" w14:font="MS Gothic"/>
@@ -2975,7 +2928,7 @@
         </w:tc>
         <w:tc>
           <w:tcPr>
-            <w:tcW w:w="1871" w:type="dxa"/>
+            <w:tcW w:w="2438" w:type="dxa"/>
             <w:vAlign w:val="center"/>
           </w:tcPr>
           <w:p>
@@ -2987,7 +2940,7 @@
       </w:tr>
       <w:tr>
         <w:trPr>
-          <w:trHeight w:val="806"/>
+          <w:trHeight w:val="783"/>
         </w:trPr>
         <w:tc>
           <w:tcPr>
@@ -3003,27 +2956,26 @@
         </w:tc>
         <w:tc>
           <w:tcPr>
-            <w:tcW w:w="1418" w:type="dxa"/>
+            <w:tcW w:w="2552" w:type="dxa"/>
             <w:vMerge/>
             <w:vAlign w:val="center"/>
           </w:tcPr>
-          <w:p>
-            <w:pPr>
-              <w:jc w:val="center"/>
-            </w:pPr>
-          </w:p>
-        </w:tc>
-        <w:tc>
-          <w:tcPr>
-            <w:tcW w:w="3260" w:type="dxa"/>
-            <w:vMerge/>
-            <w:vAlign w:val="center"/>
-          </w:tcPr>
           <w:p/>
         </w:tc>
         <w:tc>
           <w:tcPr>
-            <w:tcW w:w="850" w:type="dxa"/>
+            <w:tcW w:w="1559" w:type="dxa"/>
+            <w:vAlign w:val="center"/>
+          </w:tcPr>
+          <w:p>
+            <w:r>
+              <w:t>Order</w:t>
+            </w:r>
+          </w:p>
+        </w:tc>
+        <w:tc>
+          <w:tcPr>
+            <w:tcW w:w="992" w:type="dxa"/>
             <w:vAlign w:val="center"/>
           </w:tcPr>
           <w:p>
@@ -3045,7 +2997,10 @@
               <w:jc w:val="center"/>
             </w:pPr>
             <w:r>
-              <w:t>3h</w:t>
+              <w:t>5</w:t>
+            </w:r>
+            <w:r>
+              <w:t>h</w:t>
             </w:r>
           </w:p>
         </w:tc>
@@ -3058,14 +3013,11 @@
             <w:pPr>
               <w:jc w:val="center"/>
             </w:pPr>
-            <w:r>
-              <w:t>In Progress</w:t>
-            </w:r>
-          </w:p>
-        </w:tc>
-        <w:tc>
-          <w:tcPr>
-            <w:tcW w:w="850" w:type="dxa"/>
+          </w:p>
+        </w:tc>
+        <w:tc>
+          <w:tcPr>
+            <w:tcW w:w="708" w:type="dxa"/>
             <w:vAlign w:val="center"/>
           </w:tcPr>
           <w:p>
@@ -3075,16 +3027,8 @@
             <w:r>
               <w:t xml:space="preserve">WK </w:t>
             </w:r>
-          </w:p>
-          <w:p>
-            <w:pPr>
-              <w:jc w:val="center"/>
-            </w:pPr>
-            <w:r>
-              <w:t>4-</w:t>
-            </w:r>
-            <w:r>
-              <w:t>5</w:t>
+            <w:r>
+              <w:t>6-7</w:t>
             </w:r>
           </w:p>
         </w:tc>
@@ -3099,7 +3043,7 @@
             </w:pPr>
             <w:sdt>
               <w:sdtPr>
-                <w:id w:val="2029365085"/>
+                <w:id w:val="-1048371417"/>
                 <w14:checkbox>
                   <w14:checked w14:val="0"/>
                   <w14:checkedState w14:val="2612" w14:font="MS Gothic"/>
@@ -3120,7 +3064,7 @@
         </w:tc>
         <w:tc>
           <w:tcPr>
-            <w:tcW w:w="1871" w:type="dxa"/>
+            <w:tcW w:w="2438" w:type="dxa"/>
             <w:vAlign w:val="center"/>
           </w:tcPr>
           <w:p>
@@ -3148,19 +3092,15 @@
         </w:tc>
         <w:tc>
           <w:tcPr>
-            <w:tcW w:w="1418" w:type="dxa"/>
+            <w:tcW w:w="2552" w:type="dxa"/>
             <w:shd w:val="clear" w:color="auto" w:fill="002060"/>
             <w:vAlign w:val="center"/>
           </w:tcPr>
-          <w:p>
-            <w:pPr>
-              <w:jc w:val="center"/>
-            </w:pPr>
-          </w:p>
-        </w:tc>
-        <w:tc>
-          <w:tcPr>
-            <w:tcW w:w="3260" w:type="dxa"/>
+          <w:p/>
+        </w:tc>
+        <w:tc>
+          <w:tcPr>
+            <w:tcW w:w="1559" w:type="dxa"/>
             <w:shd w:val="clear" w:color="auto" w:fill="002060"/>
             <w:vAlign w:val="center"/>
           </w:tcPr>
@@ -3168,7 +3108,7 @@
         </w:tc>
         <w:tc>
           <w:tcPr>
-            <w:tcW w:w="850" w:type="dxa"/>
+            <w:tcW w:w="992" w:type="dxa"/>
             <w:shd w:val="clear" w:color="auto" w:fill="002060"/>
             <w:vAlign w:val="center"/>
           </w:tcPr>
@@ -3204,7 +3144,7 @@
         </w:tc>
         <w:tc>
           <w:tcPr>
-            <w:tcW w:w="850" w:type="dxa"/>
+            <w:tcW w:w="708" w:type="dxa"/>
             <w:shd w:val="clear" w:color="auto" w:fill="002060"/>
             <w:vAlign w:val="center"/>
           </w:tcPr>
@@ -3228,7 +3168,7 @@
         </w:tc>
         <w:tc>
           <w:tcPr>
-            <w:tcW w:w="1871" w:type="dxa"/>
+            <w:tcW w:w="2438" w:type="dxa"/>
             <w:shd w:val="clear" w:color="auto" w:fill="002060"/>
             <w:vAlign w:val="center"/>
           </w:tcPr>
@@ -3265,13 +3205,37 @@
         </w:tc>
         <w:tc>
           <w:tcPr>
-            <w:tcW w:w="1418" w:type="dxa"/>
+            <w:tcW w:w="2552" w:type="dxa"/>
             <w:vMerge w:val="restart"/>
             <w:vAlign w:val="center"/>
           </w:tcPr>
           <w:p>
             <w:pPr>
-              <w:jc w:val="center"/>
+              <w:pStyle w:val="ListParagraph"/>
+              <w:numPr>
+                <w:ilvl w:val="0"/>
+                <w:numId w:val="14"/>
+              </w:numPr>
+            </w:pPr>
+            <w:r>
+              <w:t>Design Test Cases</w:t>
+            </w:r>
+          </w:p>
+          <w:p>
+            <w:pPr>
+              <w:pStyle w:val="ListParagraph"/>
+            </w:pPr>
+            <w:r>
+              <w:t>(JUnit + MySQL)</w:t>
+            </w:r>
+          </w:p>
+          <w:p>
+            <w:pPr>
+              <w:pStyle w:val="ListParagraph"/>
+              <w:numPr>
+                <w:ilvl w:val="0"/>
+                <w:numId w:val="14"/>
+              </w:numPr>
             </w:pPr>
             <w:r>
               <w:t>Create Database</w:t>
@@ -3279,42 +3243,37 @@
           </w:p>
           <w:p>
             <w:pPr>
-              <w:jc w:val="center"/>
-            </w:pPr>
-          </w:p>
-        </w:tc>
-        <w:tc>
-          <w:tcPr>
-            <w:tcW w:w="3260" w:type="dxa"/>
-            <w:vAlign w:val="center"/>
-          </w:tcPr>
-          <w:p>
-            <w:r>
-              <w:t xml:space="preserve">Create customer, </w:t>
-            </w:r>
-            <w:r>
-              <w:t>d</w:t>
-            </w:r>
-            <w:r>
-              <w:t>river</w:t>
-            </w:r>
-            <w:r>
-              <w:t xml:space="preserve">/ </w:t>
-            </w:r>
-            <w:r>
-              <w:t>newsagent</w:t>
-            </w:r>
-            <w:r>
-              <w:t>/admin</w:t>
-            </w:r>
-            <w:r>
-              <w:t xml:space="preserve"> database</w:t>
-            </w:r>
-          </w:p>
-        </w:tc>
-        <w:tc>
-          <w:tcPr>
-            <w:tcW w:w="850" w:type="dxa"/>
+              <w:pStyle w:val="ListParagraph"/>
+              <w:numPr>
+                <w:ilvl w:val="0"/>
+                <w:numId w:val="14"/>
+              </w:numPr>
+            </w:pPr>
+            <w:r>
+              <w:t xml:space="preserve">Implementation </w:t>
+            </w:r>
+          </w:p>
+        </w:tc>
+        <w:tc>
+          <w:tcPr>
+            <w:tcW w:w="1559" w:type="dxa"/>
+            <w:vAlign w:val="center"/>
+          </w:tcPr>
+          <w:p>
+            <w:r>
+              <w:t>Newsagent/</w:t>
+            </w:r>
+            <w:r>
+              <w:t xml:space="preserve"> </w:t>
+            </w:r>
+            <w:r>
+              <w:t>Driver</w:t>
+            </w:r>
+          </w:p>
+        </w:tc>
+        <w:tc>
+          <w:tcPr>
+            <w:tcW w:w="992" w:type="dxa"/>
             <w:vAlign w:val="center"/>
           </w:tcPr>
           <w:p>
@@ -3336,7 +3295,7 @@
               <w:jc w:val="center"/>
             </w:pPr>
             <w:r>
-              <w:t>2h</w:t>
+              <w:t>5h</w:t>
             </w:r>
           </w:p>
         </w:tc>
@@ -3349,22 +3308,22 @@
             <w:pPr>
               <w:jc w:val="center"/>
             </w:pPr>
-            <w:r>
-              <w:t>1h</w:t>
-            </w:r>
-          </w:p>
-        </w:tc>
-        <w:tc>
-          <w:tcPr>
-            <w:tcW w:w="850" w:type="dxa"/>
-            <w:vAlign w:val="center"/>
-          </w:tcPr>
-          <w:p>
-            <w:pPr>
-              <w:jc w:val="center"/>
-            </w:pPr>
-            <w:r>
-              <w:t>WK 6</w:t>
+          </w:p>
+        </w:tc>
+        <w:tc>
+          <w:tcPr>
+            <w:tcW w:w="708" w:type="dxa"/>
+            <w:vAlign w:val="center"/>
+          </w:tcPr>
+          <w:p>
+            <w:pPr>
+              <w:jc w:val="center"/>
+            </w:pPr>
+            <w:r>
+              <w:t xml:space="preserve">WK </w:t>
+            </w:r>
+            <w:r>
+              <w:t>8</w:t>
             </w:r>
           </w:p>
         </w:tc>
@@ -3379,137 +3338,7 @@
             </w:pPr>
             <w:sdt>
               <w:sdtPr>
-                <w:id w:val="903957999"/>
-                <w14:checkbox>
-                  <w14:checked w14:val="1"/>
-                  <w14:checkedState w14:val="2612" w14:font="MS Gothic"/>
-                  <w14:uncheckedState w14:val="2610" w14:font="MS Gothic"/>
-                </w14:checkbox>
-              </w:sdtPr>
-              <w:sdtEndPr/>
-              <w:sdtContent>
-                <w:r>
-                  <w:rPr>
-                    <w:rFonts w:ascii="MS Gothic" w:eastAsia="MS Gothic" w:hAnsi="MS Gothic" w:hint="eastAsia"/>
-                  </w:rPr>
-                  <w:t>☒</w:t>
-                </w:r>
-              </w:sdtContent>
-            </w:sdt>
-          </w:p>
-        </w:tc>
-        <w:tc>
-          <w:tcPr>
-            <w:tcW w:w="1871" w:type="dxa"/>
-            <w:vAlign w:val="center"/>
-          </w:tcPr>
-          <w:p/>
-        </w:tc>
-      </w:tr>
-      <w:tr>
-        <w:trPr>
-          <w:trHeight w:val="806"/>
-        </w:trPr>
-        <w:tc>
-          <w:tcPr>
-            <w:tcW w:w="1271" w:type="dxa"/>
-            <w:vMerge/>
-            <w:vAlign w:val="center"/>
-          </w:tcPr>
-          <w:p>
-            <w:pPr>
-              <w:jc w:val="center"/>
-            </w:pPr>
-          </w:p>
-        </w:tc>
-        <w:tc>
-          <w:tcPr>
-            <w:tcW w:w="1418" w:type="dxa"/>
-            <w:vMerge/>
-            <w:vAlign w:val="center"/>
-          </w:tcPr>
-          <w:p>
-            <w:pPr>
-              <w:jc w:val="center"/>
-            </w:pPr>
-          </w:p>
-        </w:tc>
-        <w:tc>
-          <w:tcPr>
-            <w:tcW w:w="3260" w:type="dxa"/>
-            <w:vAlign w:val="center"/>
-          </w:tcPr>
-          <w:p>
-            <w:r>
-              <w:t>Create delivery doc, publication database</w:t>
-            </w:r>
-          </w:p>
-        </w:tc>
-        <w:tc>
-          <w:tcPr>
-            <w:tcW w:w="850" w:type="dxa"/>
-            <w:vAlign w:val="center"/>
-          </w:tcPr>
-          <w:p>
-            <w:pPr>
-              <w:jc w:val="center"/>
-            </w:pPr>
-            <w:r>
-              <w:t>Ronan</w:t>
-            </w:r>
-          </w:p>
-        </w:tc>
-        <w:tc>
-          <w:tcPr>
-            <w:tcW w:w="709" w:type="dxa"/>
-            <w:vAlign w:val="center"/>
-          </w:tcPr>
-          <w:p>
-            <w:pPr>
-              <w:jc w:val="center"/>
-            </w:pPr>
-            <w:r>
-              <w:t>3h</w:t>
-            </w:r>
-          </w:p>
-        </w:tc>
-        <w:tc>
-          <w:tcPr>
-            <w:tcW w:w="709" w:type="dxa"/>
-            <w:vAlign w:val="center"/>
-          </w:tcPr>
-          <w:p>
-            <w:pPr>
-              <w:jc w:val="center"/>
-            </w:pPr>
-          </w:p>
-        </w:tc>
-        <w:tc>
-          <w:tcPr>
-            <w:tcW w:w="850" w:type="dxa"/>
-            <w:vAlign w:val="center"/>
-          </w:tcPr>
-          <w:p>
-            <w:pPr>
-              <w:jc w:val="center"/>
-            </w:pPr>
-            <w:r>
-              <w:t>WK 6</w:t>
-            </w:r>
-          </w:p>
-        </w:tc>
-        <w:tc>
-          <w:tcPr>
-            <w:tcW w:w="851" w:type="dxa"/>
-            <w:vAlign w:val="center"/>
-          </w:tcPr>
-          <w:p>
-            <w:pPr>
-              <w:jc w:val="center"/>
-            </w:pPr>
-            <w:sdt>
-              <w:sdtPr>
-                <w:id w:val="751627233"/>
+                <w:id w:val="1782368859"/>
                 <w14:checkbox>
                   <w14:checked w14:val="0"/>
                   <w14:checkedState w14:val="2612" w14:font="MS Gothic"/>
@@ -3530,14 +3359,10 @@
         </w:tc>
         <w:tc>
           <w:tcPr>
-            <w:tcW w:w="1871" w:type="dxa"/>
-            <w:vAlign w:val="center"/>
-          </w:tcPr>
-          <w:p>
-            <w:r>
-              <w:t>Delayed due to internship interviews</w:t>
-            </w:r>
-          </w:p>
+            <w:tcW w:w="2438" w:type="dxa"/>
+            <w:vAlign w:val="center"/>
+          </w:tcPr>
+          <w:p/>
         </w:tc>
       </w:tr>
       <w:tr>
@@ -3558,44 +3383,35 @@
         </w:tc>
         <w:tc>
           <w:tcPr>
-            <w:tcW w:w="1418" w:type="dxa"/>
+            <w:tcW w:w="2552" w:type="dxa"/>
             <w:vMerge/>
             <w:vAlign w:val="center"/>
           </w:tcPr>
-          <w:p>
-            <w:pPr>
-              <w:jc w:val="center"/>
-            </w:pPr>
-          </w:p>
-        </w:tc>
-        <w:tc>
-          <w:tcPr>
-            <w:tcW w:w="3260" w:type="dxa"/>
-            <w:vAlign w:val="center"/>
-          </w:tcPr>
-          <w:p>
-            <w:r>
-              <w:t xml:space="preserve">Create invoice, </w:t>
-            </w:r>
-            <w:r>
-              <w:t>order</w:t>
-            </w:r>
-            <w:r>
-              <w:t xml:space="preserve"> database</w:t>
-            </w:r>
-          </w:p>
-        </w:tc>
-        <w:tc>
-          <w:tcPr>
-            <w:tcW w:w="850" w:type="dxa"/>
-            <w:vAlign w:val="center"/>
-          </w:tcPr>
-          <w:p>
-            <w:pPr>
-              <w:jc w:val="center"/>
-            </w:pPr>
-            <w:r>
-              <w:t>Ivan</w:t>
+          <w:p/>
+        </w:tc>
+        <w:tc>
+          <w:tcPr>
+            <w:tcW w:w="1559" w:type="dxa"/>
+            <w:vAlign w:val="center"/>
+          </w:tcPr>
+          <w:p>
+            <w:r>
+              <w:t>Delivery Doc</w:t>
+            </w:r>
+          </w:p>
+          <w:p/>
+        </w:tc>
+        <w:tc>
+          <w:tcPr>
+            <w:tcW w:w="992" w:type="dxa"/>
+            <w:vAlign w:val="center"/>
+          </w:tcPr>
+          <w:p>
+            <w:pPr>
+              <w:jc w:val="center"/>
+            </w:pPr>
+            <w:r>
+              <w:t>Ronan</w:t>
             </w:r>
           </w:p>
         </w:tc>
@@ -3609,7 +3425,7 @@
               <w:jc w:val="center"/>
             </w:pPr>
             <w:r>
-              <w:t>3h</w:t>
+              <w:t>5h</w:t>
             </w:r>
           </w:p>
         </w:tc>
@@ -3622,22 +3438,22 @@
             <w:pPr>
               <w:jc w:val="center"/>
             </w:pPr>
-            <w:r>
-              <w:t>1h</w:t>
-            </w:r>
-          </w:p>
-        </w:tc>
-        <w:tc>
-          <w:tcPr>
-            <w:tcW w:w="850" w:type="dxa"/>
-            <w:vAlign w:val="center"/>
-          </w:tcPr>
-          <w:p>
-            <w:pPr>
-              <w:jc w:val="center"/>
-            </w:pPr>
-            <w:r>
-              <w:t>WK 6</w:t>
+          </w:p>
+        </w:tc>
+        <w:tc>
+          <w:tcPr>
+            <w:tcW w:w="708" w:type="dxa"/>
+            <w:vAlign w:val="center"/>
+          </w:tcPr>
+          <w:p>
+            <w:pPr>
+              <w:jc w:val="center"/>
+            </w:pPr>
+            <w:r>
+              <w:t xml:space="preserve">WK </w:t>
+            </w:r>
+            <w:r>
+              <w:t>8</w:t>
             </w:r>
           </w:p>
         </w:tc>
@@ -3652,288 +3468,7 @@
             </w:pPr>
             <w:sdt>
               <w:sdtPr>
-                <w:id w:val="1889454226"/>
-                <w14:checkbox>
-                  <w14:checked w14:val="1"/>
-                  <w14:checkedState w14:val="2612" w14:font="MS Gothic"/>
-                  <w14:uncheckedState w14:val="2610" w14:font="MS Gothic"/>
-                </w14:checkbox>
-              </w:sdtPr>
-              <w:sdtEndPr/>
-              <w:sdtContent>
-                <w:r>
-                  <w:rPr>
-                    <w:rFonts w:ascii="MS Gothic" w:eastAsia="MS Gothic" w:hAnsi="MS Gothic" w:hint="eastAsia"/>
-                  </w:rPr>
-                  <w:t>☒</w:t>
-                </w:r>
-              </w:sdtContent>
-            </w:sdt>
-          </w:p>
-        </w:tc>
-        <w:tc>
-          <w:tcPr>
-            <w:tcW w:w="1871" w:type="dxa"/>
-            <w:vAlign w:val="center"/>
-          </w:tcPr>
-          <w:p>
-            <w:r>
-              <w:t>With user stories done was easy to proceed…</w:t>
-            </w:r>
-          </w:p>
-        </w:tc>
-      </w:tr>
-      <w:tr>
-        <w:trPr>
-          <w:trHeight w:val="296"/>
-        </w:trPr>
-        <w:tc>
-          <w:tcPr>
-            <w:tcW w:w="1271" w:type="dxa"/>
-            <w:shd w:val="clear" w:color="auto" w:fill="002060"/>
-            <w:vAlign w:val="center"/>
-          </w:tcPr>
-          <w:p>
-            <w:pPr>
-              <w:jc w:val="center"/>
-            </w:pPr>
-          </w:p>
-        </w:tc>
-        <w:tc>
-          <w:tcPr>
-            <w:tcW w:w="1418" w:type="dxa"/>
-            <w:shd w:val="clear" w:color="auto" w:fill="002060"/>
-            <w:vAlign w:val="center"/>
-          </w:tcPr>
-          <w:p>
-            <w:pPr>
-              <w:jc w:val="center"/>
-            </w:pPr>
-          </w:p>
-        </w:tc>
-        <w:tc>
-          <w:tcPr>
-            <w:tcW w:w="3260" w:type="dxa"/>
-            <w:shd w:val="clear" w:color="auto" w:fill="002060"/>
-            <w:vAlign w:val="center"/>
-          </w:tcPr>
-          <w:p/>
-        </w:tc>
-        <w:tc>
-          <w:tcPr>
-            <w:tcW w:w="850" w:type="dxa"/>
-            <w:shd w:val="clear" w:color="auto" w:fill="002060"/>
-            <w:vAlign w:val="center"/>
-          </w:tcPr>
-          <w:p>
-            <w:pPr>
-              <w:jc w:val="center"/>
-            </w:pPr>
-          </w:p>
-        </w:tc>
-        <w:tc>
-          <w:tcPr>
-            <w:tcW w:w="709" w:type="dxa"/>
-            <w:shd w:val="clear" w:color="auto" w:fill="002060"/>
-            <w:vAlign w:val="center"/>
-          </w:tcPr>
-          <w:p>
-            <w:pPr>
-              <w:jc w:val="center"/>
-            </w:pPr>
-          </w:p>
-        </w:tc>
-        <w:tc>
-          <w:tcPr>
-            <w:tcW w:w="709" w:type="dxa"/>
-            <w:shd w:val="clear" w:color="auto" w:fill="002060"/>
-            <w:vAlign w:val="center"/>
-          </w:tcPr>
-          <w:p>
-            <w:pPr>
-              <w:jc w:val="center"/>
-            </w:pPr>
-          </w:p>
-        </w:tc>
-        <w:tc>
-          <w:tcPr>
-            <w:tcW w:w="850" w:type="dxa"/>
-            <w:shd w:val="clear" w:color="auto" w:fill="002060"/>
-            <w:vAlign w:val="center"/>
-          </w:tcPr>
-          <w:p>
-            <w:pPr>
-              <w:jc w:val="center"/>
-            </w:pPr>
-          </w:p>
-        </w:tc>
-        <w:tc>
-          <w:tcPr>
-            <w:tcW w:w="851" w:type="dxa"/>
-            <w:shd w:val="clear" w:color="auto" w:fill="002060"/>
-            <w:vAlign w:val="center"/>
-          </w:tcPr>
-          <w:p>
-            <w:pPr>
-              <w:jc w:val="center"/>
-            </w:pPr>
-          </w:p>
-        </w:tc>
-        <w:tc>
-          <w:tcPr>
-            <w:tcW w:w="1871" w:type="dxa"/>
-            <w:shd w:val="clear" w:color="auto" w:fill="002060"/>
-            <w:vAlign w:val="center"/>
-          </w:tcPr>
-          <w:p>
-            <w:pPr>
-              <w:jc w:val="center"/>
-            </w:pPr>
-          </w:p>
-        </w:tc>
-      </w:tr>
-      <w:tr>
-        <w:trPr>
-          <w:trHeight w:val="768"/>
-        </w:trPr>
-        <w:tc>
-          <w:tcPr>
-            <w:tcW w:w="1271" w:type="dxa"/>
-            <w:vMerge w:val="restart"/>
-            <w:vAlign w:val="center"/>
-          </w:tcPr>
-          <w:p>
-            <w:pPr>
-              <w:jc w:val="center"/>
-            </w:pPr>
-            <w:r>
-              <w:t xml:space="preserve">Increment </w:t>
-            </w:r>
-            <w:r>
-              <w:t>3</w:t>
-            </w:r>
-          </w:p>
-        </w:tc>
-        <w:tc>
-          <w:tcPr>
-            <w:tcW w:w="1418" w:type="dxa"/>
-            <w:vMerge w:val="restart"/>
-            <w:vAlign w:val="center"/>
-          </w:tcPr>
-          <w:p>
-            <w:pPr>
-              <w:jc w:val="center"/>
-            </w:pPr>
-            <w:r>
-              <w:t>Implementation</w:t>
-            </w:r>
-          </w:p>
-        </w:tc>
-        <w:tc>
-          <w:tcPr>
-            <w:tcW w:w="3260" w:type="dxa"/>
-            <w:vAlign w:val="center"/>
-          </w:tcPr>
-          <w:p>
-            <w:r>
-              <w:t>Create database, customer, user (newsagent/admin/driver) classes</w:t>
-            </w:r>
-          </w:p>
-        </w:tc>
-        <w:tc>
-          <w:tcPr>
-            <w:tcW w:w="850" w:type="dxa"/>
-            <w:vAlign w:val="center"/>
-          </w:tcPr>
-          <w:p>
-            <w:pPr>
-              <w:jc w:val="center"/>
-            </w:pPr>
-            <w:r>
-              <w:t>Natalia</w:t>
-            </w:r>
-          </w:p>
-        </w:tc>
-        <w:tc>
-          <w:tcPr>
-            <w:tcW w:w="709" w:type="dxa"/>
-            <w:vMerge w:val="restart"/>
-            <w:vAlign w:val="center"/>
-          </w:tcPr>
-          <w:p>
-            <w:pPr>
-              <w:jc w:val="center"/>
-            </w:pPr>
-            <w:r>
-              <w:t xml:space="preserve">15h </w:t>
-            </w:r>
-          </w:p>
-          <w:p>
-            <w:pPr>
-              <w:jc w:val="center"/>
-            </w:pPr>
-            <w:r>
-              <w:t>x</w:t>
-            </w:r>
-          </w:p>
-          <w:p>
-            <w:pPr>
-              <w:jc w:val="center"/>
-            </w:pPr>
-            <w:r>
-              <w:t>each</w:t>
-            </w:r>
-          </w:p>
-        </w:tc>
-        <w:tc>
-          <w:tcPr>
-            <w:tcW w:w="709" w:type="dxa"/>
-            <w:vAlign w:val="center"/>
-          </w:tcPr>
-          <w:p>
-            <w:pPr>
-              <w:jc w:val="center"/>
-            </w:pPr>
-          </w:p>
-        </w:tc>
-        <w:tc>
-          <w:tcPr>
-            <w:tcW w:w="850" w:type="dxa"/>
-            <w:vMerge w:val="restart"/>
-            <w:vAlign w:val="center"/>
-          </w:tcPr>
-          <w:p>
-            <w:pPr>
-              <w:jc w:val="center"/>
-            </w:pPr>
-            <w:r>
-              <w:t xml:space="preserve">WK </w:t>
-            </w:r>
-          </w:p>
-          <w:p>
-            <w:pPr>
-              <w:jc w:val="center"/>
-            </w:pPr>
-            <w:r>
-              <w:t>7-</w:t>
-            </w:r>
-            <w:r>
-              <w:t>11</w:t>
-            </w:r>
-          </w:p>
-        </w:tc>
-        <w:tc>
-          <w:tcPr>
-            <w:tcW w:w="851" w:type="dxa"/>
-            <w:vAlign w:val="center"/>
-          </w:tcPr>
-          <w:p>
-            <w:pPr>
-              <w:jc w:val="center"/>
-            </w:pPr>
-            <w:sdt>
-              <w:sdtPr>
-                <w:id w:val="2027592119"/>
+                <w:id w:val="2098972307"/>
                 <w14:checkbox>
                   <w14:checked w14:val="0"/>
                   <w14:checkedState w14:val="2612" w14:font="MS Gothic"/>
@@ -3954,19 +3489,15 @@
         </w:tc>
         <w:tc>
           <w:tcPr>
-            <w:tcW w:w="1871" w:type="dxa"/>
-            <w:vAlign w:val="center"/>
-          </w:tcPr>
-          <w:p>
-            <w:pPr>
-              <w:jc w:val="center"/>
-            </w:pPr>
-          </w:p>
+            <w:tcW w:w="2438" w:type="dxa"/>
+            <w:vAlign w:val="center"/>
+          </w:tcPr>
+          <w:p/>
         </w:tc>
       </w:tr>
       <w:tr>
         <w:trPr>
-          <w:trHeight w:val="838"/>
+          <w:trHeight w:val="806"/>
         </w:trPr>
         <w:tc>
           <w:tcPr>
@@ -3982,30 +3513,26 @@
         </w:tc>
         <w:tc>
           <w:tcPr>
-            <w:tcW w:w="1418" w:type="dxa"/>
+            <w:tcW w:w="2552" w:type="dxa"/>
             <w:vMerge/>
             <w:vAlign w:val="center"/>
           </w:tcPr>
-          <w:p>
-            <w:pPr>
-              <w:jc w:val="center"/>
-            </w:pPr>
-          </w:p>
-        </w:tc>
-        <w:tc>
-          <w:tcPr>
-            <w:tcW w:w="3260" w:type="dxa"/>
-            <w:vAlign w:val="center"/>
-          </w:tcPr>
-          <w:p>
-            <w:r>
-              <w:t>Create delivery doc, publication classes</w:t>
-            </w:r>
-          </w:p>
-        </w:tc>
-        <w:tc>
-          <w:tcPr>
-            <w:tcW w:w="850" w:type="dxa"/>
+          <w:p/>
+        </w:tc>
+        <w:tc>
+          <w:tcPr>
+            <w:tcW w:w="1559" w:type="dxa"/>
+            <w:vAlign w:val="center"/>
+          </w:tcPr>
+          <w:p>
+            <w:r>
+              <w:t>Invoice</w:t>
+            </w:r>
+          </w:p>
+        </w:tc>
+        <w:tc>
+          <w:tcPr>
+            <w:tcW w:w="992" w:type="dxa"/>
             <w:vAlign w:val="center"/>
           </w:tcPr>
           <w:p>
@@ -4020,13 +3547,15 @@
         <w:tc>
           <w:tcPr>
             <w:tcW w:w="709" w:type="dxa"/>
-            <w:vMerge/>
-            <w:vAlign w:val="center"/>
-          </w:tcPr>
-          <w:p>
-            <w:pPr>
-              <w:jc w:val="center"/>
-            </w:pPr>
+            <w:vAlign w:val="center"/>
+          </w:tcPr>
+          <w:p>
+            <w:pPr>
+              <w:jc w:val="center"/>
+            </w:pPr>
+            <w:r>
+              <w:t>5h</w:t>
+            </w:r>
           </w:p>
         </w:tc>
         <w:tc>
@@ -4042,14 +3571,19 @@
         </w:tc>
         <w:tc>
           <w:tcPr>
-            <w:tcW w:w="850" w:type="dxa"/>
-            <w:vMerge/>
-            <w:vAlign w:val="center"/>
-          </w:tcPr>
-          <w:p>
-            <w:pPr>
-              <w:jc w:val="center"/>
-            </w:pPr>
+            <w:tcW w:w="708" w:type="dxa"/>
+            <w:vAlign w:val="center"/>
+          </w:tcPr>
+          <w:p>
+            <w:pPr>
+              <w:jc w:val="center"/>
+            </w:pPr>
+            <w:r>
+              <w:t xml:space="preserve">WK </w:t>
+            </w:r>
+            <w:r>
+              <w:t>8</w:t>
+            </w:r>
           </w:p>
         </w:tc>
         <w:tc>
@@ -4063,7 +3597,7 @@
             </w:pPr>
             <w:sdt>
               <w:sdtPr>
-                <w:id w:val="-868209963"/>
+                <w:id w:val="1681087421"/>
                 <w14:checkbox>
                   <w14:checked w14:val="0"/>
                   <w14:checkedState w14:val="2612" w14:font="MS Gothic"/>
@@ -4084,73 +3618,60 @@
         </w:tc>
         <w:tc>
           <w:tcPr>
-            <w:tcW w:w="1871" w:type="dxa"/>
-            <w:vAlign w:val="center"/>
-          </w:tcPr>
-          <w:p>
-            <w:pPr>
-              <w:jc w:val="center"/>
-            </w:pPr>
-          </w:p>
+            <w:tcW w:w="2438" w:type="dxa"/>
+            <w:vAlign w:val="center"/>
+          </w:tcPr>
+          <w:p/>
         </w:tc>
       </w:tr>
       <w:tr>
         <w:trPr>
-          <w:trHeight w:val="851"/>
+          <w:trHeight w:val="296"/>
         </w:trPr>
         <w:tc>
           <w:tcPr>
             <w:tcW w:w="1271" w:type="dxa"/>
-            <w:vMerge/>
-            <w:vAlign w:val="center"/>
-          </w:tcPr>
-          <w:p>
-            <w:pPr>
-              <w:jc w:val="center"/>
-            </w:pPr>
-          </w:p>
-        </w:tc>
-        <w:tc>
-          <w:tcPr>
-            <w:tcW w:w="1418" w:type="dxa"/>
-            <w:vMerge/>
-            <w:vAlign w:val="center"/>
-          </w:tcPr>
-          <w:p>
-            <w:pPr>
-              <w:jc w:val="center"/>
-            </w:pPr>
-          </w:p>
-        </w:tc>
-        <w:tc>
-          <w:tcPr>
-            <w:tcW w:w="3260" w:type="dxa"/>
-            <w:vAlign w:val="center"/>
-          </w:tcPr>
-          <w:p>
-            <w:r>
-              <w:t>Create invoice, subscription classes</w:t>
-            </w:r>
-          </w:p>
-        </w:tc>
-        <w:tc>
-          <w:tcPr>
-            <w:tcW w:w="850" w:type="dxa"/>
-            <w:vAlign w:val="center"/>
-          </w:tcPr>
-          <w:p>
-            <w:pPr>
-              <w:jc w:val="center"/>
-            </w:pPr>
-            <w:r>
-              <w:t>Ronan</w:t>
-            </w:r>
+            <w:shd w:val="clear" w:color="auto" w:fill="002060"/>
+            <w:vAlign w:val="center"/>
+          </w:tcPr>
+          <w:p>
+            <w:pPr>
+              <w:jc w:val="center"/>
+            </w:pPr>
+          </w:p>
+        </w:tc>
+        <w:tc>
+          <w:tcPr>
+            <w:tcW w:w="2552" w:type="dxa"/>
+            <w:shd w:val="clear" w:color="auto" w:fill="002060"/>
+            <w:vAlign w:val="center"/>
+          </w:tcPr>
+          <w:p/>
+        </w:tc>
+        <w:tc>
+          <w:tcPr>
+            <w:tcW w:w="1559" w:type="dxa"/>
+            <w:shd w:val="clear" w:color="auto" w:fill="002060"/>
+            <w:vAlign w:val="center"/>
+          </w:tcPr>
+          <w:p/>
+        </w:tc>
+        <w:tc>
+          <w:tcPr>
+            <w:tcW w:w="992" w:type="dxa"/>
+            <w:shd w:val="clear" w:color="auto" w:fill="002060"/>
+            <w:vAlign w:val="center"/>
+          </w:tcPr>
+          <w:p>
+            <w:pPr>
+              <w:jc w:val="center"/>
+            </w:pPr>
           </w:p>
         </w:tc>
         <w:tc>
           <w:tcPr>
             <w:tcW w:w="709" w:type="dxa"/>
-            <w:vMerge/>
+            <w:shd w:val="clear" w:color="auto" w:fill="002060"/>
             <w:vAlign w:val="center"/>
           </w:tcPr>
           <w:p>
@@ -4162,24 +3683,138 @@
         <w:tc>
           <w:tcPr>
             <w:tcW w:w="709" w:type="dxa"/>
-            <w:vAlign w:val="center"/>
-          </w:tcPr>
-          <w:p>
-            <w:pPr>
-              <w:jc w:val="center"/>
-            </w:pPr>
-          </w:p>
-        </w:tc>
-        <w:tc>
-          <w:tcPr>
-            <w:tcW w:w="850" w:type="dxa"/>
-            <w:vMerge/>
-            <w:vAlign w:val="center"/>
-          </w:tcPr>
-          <w:p>
-            <w:pPr>
-              <w:jc w:val="center"/>
-            </w:pPr>
+            <w:shd w:val="clear" w:color="auto" w:fill="002060"/>
+            <w:vAlign w:val="center"/>
+          </w:tcPr>
+          <w:p>
+            <w:pPr>
+              <w:jc w:val="center"/>
+            </w:pPr>
+          </w:p>
+        </w:tc>
+        <w:tc>
+          <w:tcPr>
+            <w:tcW w:w="708" w:type="dxa"/>
+            <w:shd w:val="clear" w:color="auto" w:fill="002060"/>
+            <w:vAlign w:val="center"/>
+          </w:tcPr>
+          <w:p>
+            <w:pPr>
+              <w:jc w:val="center"/>
+            </w:pPr>
+          </w:p>
+        </w:tc>
+        <w:tc>
+          <w:tcPr>
+            <w:tcW w:w="851" w:type="dxa"/>
+            <w:shd w:val="clear" w:color="auto" w:fill="002060"/>
+            <w:vAlign w:val="center"/>
+          </w:tcPr>
+          <w:p>
+            <w:pPr>
+              <w:jc w:val="center"/>
+            </w:pPr>
+          </w:p>
+        </w:tc>
+        <w:tc>
+          <w:tcPr>
+            <w:tcW w:w="2438" w:type="dxa"/>
+            <w:shd w:val="clear" w:color="auto" w:fill="002060"/>
+            <w:vAlign w:val="center"/>
+          </w:tcPr>
+          <w:p>
+            <w:pPr>
+              <w:jc w:val="center"/>
+            </w:pPr>
+          </w:p>
+        </w:tc>
+      </w:tr>
+      <w:tr>
+        <w:trPr>
+          <w:trHeight w:val="768"/>
+        </w:trPr>
+        <w:tc>
+          <w:tcPr>
+            <w:tcW w:w="1271" w:type="dxa"/>
+            <w:vMerge w:val="restart"/>
+            <w:vAlign w:val="center"/>
+          </w:tcPr>
+          <w:p>
+            <w:pPr>
+              <w:jc w:val="center"/>
+            </w:pPr>
+            <w:r>
+              <w:t>Increment 3</w:t>
+            </w:r>
+          </w:p>
+        </w:tc>
+        <w:tc>
+          <w:tcPr>
+            <w:tcW w:w="2552" w:type="dxa"/>
+            <w:vMerge w:val="restart"/>
+            <w:vAlign w:val="center"/>
+          </w:tcPr>
+          <w:p>
+            <w:r>
+              <w:t xml:space="preserve">Link, Integrate and Test all classes together. App should be fully functioning </w:t>
+            </w:r>
+          </w:p>
+        </w:tc>
+        <w:tc>
+          <w:tcPr>
+            <w:tcW w:w="1559" w:type="dxa"/>
+            <w:vAlign w:val="center"/>
+          </w:tcPr>
+          <w:p/>
+        </w:tc>
+        <w:tc>
+          <w:tcPr>
+            <w:tcW w:w="992" w:type="dxa"/>
+            <w:vAlign w:val="center"/>
+          </w:tcPr>
+          <w:p>
+            <w:pPr>
+              <w:jc w:val="center"/>
+            </w:pPr>
+            <w:r>
+              <w:t>Natalia</w:t>
+            </w:r>
+          </w:p>
+        </w:tc>
+        <w:tc>
+          <w:tcPr>
+            <w:tcW w:w="709" w:type="dxa"/>
+            <w:vAlign w:val="center"/>
+          </w:tcPr>
+          <w:p>
+            <w:r>
+              <w:t>5h</w:t>
+            </w:r>
+          </w:p>
+        </w:tc>
+        <w:tc>
+          <w:tcPr>
+            <w:tcW w:w="709" w:type="dxa"/>
+            <w:vAlign w:val="center"/>
+          </w:tcPr>
+          <w:p>
+            <w:pPr>
+              <w:jc w:val="center"/>
+            </w:pPr>
+          </w:p>
+        </w:tc>
+        <w:tc>
+          <w:tcPr>
+            <w:tcW w:w="708" w:type="dxa"/>
+            <w:vAlign w:val="center"/>
+          </w:tcPr>
+          <w:p>
+            <w:pPr>
+              <w:jc w:val="center"/>
+            </w:pPr>
+            <w:r>
+              <w:t>WK 9</w:t>
+            </w:r>
           </w:p>
         </w:tc>
         <w:tc>
@@ -4193,7 +3828,7 @@
             </w:pPr>
             <w:sdt>
               <w:sdtPr>
-                <w:id w:val="-2023310468"/>
+                <w:id w:val="-880005784"/>
                 <w14:checkbox>
                   <w14:checked w14:val="0"/>
                   <w14:checkedState w14:val="2612" w14:font="MS Gothic"/>
@@ -4214,7 +3849,7 @@
         </w:tc>
         <w:tc>
           <w:tcPr>
-            <w:tcW w:w="1871" w:type="dxa"/>
+            <w:tcW w:w="2438" w:type="dxa"/>
             <w:vAlign w:val="center"/>
           </w:tcPr>
           <w:p>
@@ -4226,210 +3861,89 @@
       </w:tr>
       <w:tr>
         <w:trPr>
-          <w:trHeight w:val="135"/>
+          <w:trHeight w:val="838"/>
         </w:trPr>
         <w:tc>
           <w:tcPr>
             <w:tcW w:w="1271" w:type="dxa"/>
-            <w:shd w:val="clear" w:color="auto" w:fill="002060"/>
-            <w:vAlign w:val="center"/>
-          </w:tcPr>
-          <w:p>
-            <w:pPr>
-              <w:jc w:val="center"/>
-            </w:pPr>
-          </w:p>
-        </w:tc>
-        <w:tc>
-          <w:tcPr>
-            <w:tcW w:w="1418" w:type="dxa"/>
-            <w:shd w:val="clear" w:color="auto" w:fill="002060"/>
-            <w:vAlign w:val="center"/>
-          </w:tcPr>
-          <w:p>
-            <w:pPr>
-              <w:jc w:val="center"/>
-            </w:pPr>
-          </w:p>
-        </w:tc>
-        <w:tc>
-          <w:tcPr>
-            <w:tcW w:w="3260" w:type="dxa"/>
-            <w:shd w:val="clear" w:color="auto" w:fill="002060"/>
+            <w:vMerge/>
+            <w:vAlign w:val="center"/>
+          </w:tcPr>
+          <w:p>
+            <w:pPr>
+              <w:jc w:val="center"/>
+            </w:pPr>
+          </w:p>
+        </w:tc>
+        <w:tc>
+          <w:tcPr>
+            <w:tcW w:w="2552" w:type="dxa"/>
+            <w:vMerge/>
+            <w:vAlign w:val="center"/>
+          </w:tcPr>
+          <w:p>
+            <w:pPr>
+              <w:jc w:val="center"/>
+            </w:pPr>
+          </w:p>
+        </w:tc>
+        <w:tc>
+          <w:tcPr>
+            <w:tcW w:w="1559" w:type="dxa"/>
             <w:vAlign w:val="center"/>
           </w:tcPr>
           <w:p/>
         </w:tc>
         <w:tc>
           <w:tcPr>
-            <w:tcW w:w="850" w:type="dxa"/>
-            <w:shd w:val="clear" w:color="auto" w:fill="002060"/>
-            <w:vAlign w:val="center"/>
-          </w:tcPr>
-          <w:p>
-            <w:pPr>
-              <w:jc w:val="center"/>
-            </w:pPr>
+            <w:tcW w:w="992" w:type="dxa"/>
+            <w:vAlign w:val="center"/>
+          </w:tcPr>
+          <w:p>
+            <w:pPr>
+              <w:jc w:val="center"/>
+            </w:pPr>
+            <w:r>
+              <w:t>Ivan</w:t>
+            </w:r>
           </w:p>
         </w:tc>
         <w:tc>
           <w:tcPr>
             <w:tcW w:w="709" w:type="dxa"/>
-            <w:shd w:val="clear" w:color="auto" w:fill="002060"/>
-            <w:vAlign w:val="center"/>
-          </w:tcPr>
-          <w:p>
-            <w:pPr>
-              <w:jc w:val="center"/>
-            </w:pPr>
+            <w:vAlign w:val="center"/>
+          </w:tcPr>
+          <w:p>
+            <w:pPr>
+              <w:jc w:val="center"/>
+            </w:pPr>
+            <w:r>
+              <w:t>5h</w:t>
+            </w:r>
           </w:p>
         </w:tc>
         <w:tc>
           <w:tcPr>
             <w:tcW w:w="709" w:type="dxa"/>
-            <w:shd w:val="clear" w:color="auto" w:fill="002060"/>
-            <w:vAlign w:val="center"/>
-          </w:tcPr>
-          <w:p>
-            <w:pPr>
-              <w:jc w:val="center"/>
-            </w:pPr>
-          </w:p>
-        </w:tc>
-        <w:tc>
-          <w:tcPr>
-            <w:tcW w:w="850" w:type="dxa"/>
-            <w:shd w:val="clear" w:color="auto" w:fill="002060"/>
-            <w:vAlign w:val="center"/>
-          </w:tcPr>
-          <w:p>
-            <w:pPr>
-              <w:jc w:val="center"/>
-            </w:pPr>
-          </w:p>
-        </w:tc>
-        <w:tc>
-          <w:tcPr>
-            <w:tcW w:w="851" w:type="dxa"/>
-            <w:shd w:val="clear" w:color="auto" w:fill="002060"/>
-            <w:vAlign w:val="center"/>
-          </w:tcPr>
-          <w:p>
-            <w:pPr>
-              <w:jc w:val="center"/>
-            </w:pPr>
-          </w:p>
-        </w:tc>
-        <w:tc>
-          <w:tcPr>
-            <w:tcW w:w="1871" w:type="dxa"/>
-            <w:shd w:val="clear" w:color="auto" w:fill="002060"/>
-            <w:vAlign w:val="center"/>
-          </w:tcPr>
-          <w:p>
-            <w:pPr>
-              <w:jc w:val="center"/>
-            </w:pPr>
-          </w:p>
-        </w:tc>
-      </w:tr>
-      <w:tr>
-        <w:trPr>
-          <w:trHeight w:val="497"/>
-        </w:trPr>
-        <w:tc>
-          <w:tcPr>
-            <w:tcW w:w="1271" w:type="dxa"/>
-            <w:vMerge w:val="restart"/>
-            <w:vAlign w:val="center"/>
-          </w:tcPr>
-          <w:p>
-            <w:pPr>
-              <w:jc w:val="center"/>
-            </w:pPr>
-            <w:r>
-              <w:t>Increment 4</w:t>
-            </w:r>
-          </w:p>
-        </w:tc>
-        <w:tc>
-          <w:tcPr>
-            <w:tcW w:w="1418" w:type="dxa"/>
-            <w:vAlign w:val="center"/>
-          </w:tcPr>
-          <w:p>
-            <w:pPr>
-              <w:jc w:val="center"/>
-            </w:pPr>
-            <w:r>
-              <w:t>Instruction Development</w:t>
-            </w:r>
-          </w:p>
-        </w:tc>
-        <w:tc>
-          <w:tcPr>
-            <w:tcW w:w="3260" w:type="dxa"/>
-            <w:vAlign w:val="center"/>
-          </w:tcPr>
-          <w:p>
-            <w:r>
-              <w:t>Develop descriptive instruction how the app is used</w:t>
-            </w:r>
-          </w:p>
-        </w:tc>
-        <w:tc>
-          <w:tcPr>
-            <w:tcW w:w="850" w:type="dxa"/>
-            <w:vAlign w:val="center"/>
-          </w:tcPr>
-          <w:p>
-            <w:pPr>
-              <w:jc w:val="center"/>
-            </w:pPr>
-            <w:r>
-              <w:t>Natalia</w:t>
-            </w:r>
-          </w:p>
-        </w:tc>
-        <w:tc>
-          <w:tcPr>
-            <w:tcW w:w="709" w:type="dxa"/>
-            <w:vAlign w:val="center"/>
-          </w:tcPr>
-          <w:p>
-            <w:pPr>
-              <w:jc w:val="center"/>
-            </w:pPr>
-            <w:r>
-              <w:t>2h</w:t>
-            </w:r>
-          </w:p>
-        </w:tc>
-        <w:tc>
-          <w:tcPr>
-            <w:tcW w:w="709" w:type="dxa"/>
-            <w:vAlign w:val="center"/>
-          </w:tcPr>
-          <w:p>
-            <w:pPr>
-              <w:jc w:val="center"/>
-            </w:pPr>
-          </w:p>
-        </w:tc>
-        <w:tc>
-          <w:tcPr>
-            <w:tcW w:w="850" w:type="dxa"/>
-            <w:vAlign w:val="center"/>
-          </w:tcPr>
-          <w:p>
-            <w:pPr>
-              <w:jc w:val="center"/>
-            </w:pPr>
-            <w:r>
-              <w:t xml:space="preserve">WK </w:t>
-            </w:r>
-            <w:r>
-              <w:t>12</w:t>
+            <w:vAlign w:val="center"/>
+          </w:tcPr>
+          <w:p>
+            <w:pPr>
+              <w:jc w:val="center"/>
+            </w:pPr>
+          </w:p>
+        </w:tc>
+        <w:tc>
+          <w:tcPr>
+            <w:tcW w:w="708" w:type="dxa"/>
+            <w:vAlign w:val="center"/>
+          </w:tcPr>
+          <w:p>
+            <w:pPr>
+              <w:jc w:val="center"/>
+            </w:pPr>
+            <w:r>
+              <w:t>WK 9</w:t>
             </w:r>
           </w:p>
         </w:tc>
@@ -4444,7 +3958,7 @@
             </w:pPr>
             <w:sdt>
               <w:sdtPr>
-                <w:id w:val="-943224556"/>
+                <w:id w:val="1063685468"/>
                 <w14:checkbox>
                   <w14:checked w14:val="0"/>
                   <w14:checkedState w14:val="2612" w14:font="MS Gothic"/>
@@ -4465,7 +3979,7 @@
         </w:tc>
         <w:tc>
           <w:tcPr>
-            <w:tcW w:w="1871" w:type="dxa"/>
+            <w:tcW w:w="2438" w:type="dxa"/>
             <w:vAlign w:val="center"/>
           </w:tcPr>
           <w:p>
@@ -4477,7 +3991,7 @@
       </w:tr>
       <w:tr>
         <w:trPr>
-          <w:trHeight w:val="497"/>
+          <w:trHeight w:val="851"/>
         </w:trPr>
         <w:tc>
           <w:tcPr>
@@ -4493,42 +4007,28 @@
         </w:tc>
         <w:tc>
           <w:tcPr>
-            <w:tcW w:w="1418" w:type="dxa"/>
-            <w:vAlign w:val="center"/>
-          </w:tcPr>
-          <w:p>
-            <w:pPr>
-              <w:jc w:val="center"/>
-            </w:pPr>
-            <w:r>
-              <w:t>Customer Presentation</w:t>
-            </w:r>
-          </w:p>
-        </w:tc>
-        <w:tc>
-          <w:tcPr>
-            <w:tcW w:w="3260" w:type="dxa"/>
-            <w:vAlign w:val="center"/>
-          </w:tcPr>
-          <w:p>
-            <w:r>
-              <w:t>Presentation of fully working software to customer</w:t>
-            </w:r>
-          </w:p>
-        </w:tc>
-        <w:tc>
-          <w:tcPr>
-            <w:tcW w:w="850" w:type="dxa"/>
-            <w:vAlign w:val="center"/>
-          </w:tcPr>
-          <w:p>
-            <w:pPr>
-              <w:jc w:val="center"/>
-            </w:pPr>
-            <w:r>
-              <w:t>Natalia</w:t>
-            </w:r>
-          </w:p>
+            <w:tcW w:w="2552" w:type="dxa"/>
+            <w:vMerge/>
+            <w:vAlign w:val="center"/>
+          </w:tcPr>
+          <w:p>
+            <w:pPr>
+              <w:jc w:val="center"/>
+            </w:pPr>
+          </w:p>
+        </w:tc>
+        <w:tc>
+          <w:tcPr>
+            <w:tcW w:w="1559" w:type="dxa"/>
+            <w:vAlign w:val="center"/>
+          </w:tcPr>
+          <w:p/>
+        </w:tc>
+        <w:tc>
+          <w:tcPr>
+            <w:tcW w:w="992" w:type="dxa"/>
+            <w:vAlign w:val="center"/>
+          </w:tcPr>
           <w:p>
             <w:pPr>
               <w:jc w:val="center"/>
@@ -4537,14 +4037,6 @@
               <w:t>Ronan</w:t>
             </w:r>
           </w:p>
-          <w:p>
-            <w:pPr>
-              <w:jc w:val="center"/>
-            </w:pPr>
-            <w:r>
-              <w:t>Ivan</w:t>
-            </w:r>
-          </w:p>
         </w:tc>
         <w:tc>
           <w:tcPr>
@@ -4556,7 +4048,7 @@
               <w:jc w:val="center"/>
             </w:pPr>
             <w:r>
-              <w:t>1h</w:t>
+              <w:t>5h</w:t>
             </w:r>
           </w:p>
         </w:tc>
@@ -4573,18 +4065,15 @@
         </w:tc>
         <w:tc>
           <w:tcPr>
-            <w:tcW w:w="850" w:type="dxa"/>
-            <w:vAlign w:val="center"/>
-          </w:tcPr>
-          <w:p>
-            <w:pPr>
-              <w:jc w:val="center"/>
-            </w:pPr>
-            <w:r>
-              <w:t xml:space="preserve">WK </w:t>
-            </w:r>
-            <w:r>
-              <w:t>13</w:t>
+            <w:tcW w:w="708" w:type="dxa"/>
+            <w:vAlign w:val="center"/>
+          </w:tcPr>
+          <w:p>
+            <w:pPr>
+              <w:jc w:val="center"/>
+            </w:pPr>
+            <w:r>
+              <w:t>WK 9</w:t>
             </w:r>
           </w:p>
         </w:tc>
@@ -4599,7 +4088,7 @@
             </w:pPr>
             <w:sdt>
               <w:sdtPr>
-                <w:id w:val="275220293"/>
+                <w:id w:val="1898008274"/>
                 <w14:checkbox>
                   <w14:checked w14:val="0"/>
                   <w14:checkedState w14:val="2612" w14:font="MS Gothic"/>
@@ -4620,7 +4109,407 @@
         </w:tc>
         <w:tc>
           <w:tcPr>
-            <w:tcW w:w="1871" w:type="dxa"/>
+            <w:tcW w:w="2438" w:type="dxa"/>
+            <w:vAlign w:val="center"/>
+          </w:tcPr>
+          <w:p>
+            <w:pPr>
+              <w:jc w:val="center"/>
+            </w:pPr>
+          </w:p>
+        </w:tc>
+      </w:tr>
+      <w:tr>
+        <w:trPr>
+          <w:trHeight w:val="135"/>
+        </w:trPr>
+        <w:tc>
+          <w:tcPr>
+            <w:tcW w:w="1271" w:type="dxa"/>
+            <w:shd w:val="clear" w:color="auto" w:fill="002060"/>
+            <w:vAlign w:val="center"/>
+          </w:tcPr>
+          <w:p>
+            <w:pPr>
+              <w:jc w:val="center"/>
+            </w:pPr>
+          </w:p>
+        </w:tc>
+        <w:tc>
+          <w:tcPr>
+            <w:tcW w:w="2552" w:type="dxa"/>
+            <w:shd w:val="clear" w:color="auto" w:fill="002060"/>
+            <w:vAlign w:val="center"/>
+          </w:tcPr>
+          <w:p>
+            <w:pPr>
+              <w:jc w:val="center"/>
+            </w:pPr>
+          </w:p>
+        </w:tc>
+        <w:tc>
+          <w:tcPr>
+            <w:tcW w:w="1559" w:type="dxa"/>
+            <w:shd w:val="clear" w:color="auto" w:fill="002060"/>
+            <w:vAlign w:val="center"/>
+          </w:tcPr>
+          <w:p/>
+        </w:tc>
+        <w:tc>
+          <w:tcPr>
+            <w:tcW w:w="992" w:type="dxa"/>
+            <w:shd w:val="clear" w:color="auto" w:fill="002060"/>
+            <w:vAlign w:val="center"/>
+          </w:tcPr>
+          <w:p>
+            <w:pPr>
+              <w:jc w:val="center"/>
+            </w:pPr>
+          </w:p>
+        </w:tc>
+        <w:tc>
+          <w:tcPr>
+            <w:tcW w:w="709" w:type="dxa"/>
+            <w:shd w:val="clear" w:color="auto" w:fill="002060"/>
+            <w:vAlign w:val="center"/>
+          </w:tcPr>
+          <w:p>
+            <w:pPr>
+              <w:jc w:val="center"/>
+            </w:pPr>
+          </w:p>
+        </w:tc>
+        <w:tc>
+          <w:tcPr>
+            <w:tcW w:w="709" w:type="dxa"/>
+            <w:shd w:val="clear" w:color="auto" w:fill="002060"/>
+            <w:vAlign w:val="center"/>
+          </w:tcPr>
+          <w:p>
+            <w:pPr>
+              <w:jc w:val="center"/>
+            </w:pPr>
+          </w:p>
+        </w:tc>
+        <w:tc>
+          <w:tcPr>
+            <w:tcW w:w="708" w:type="dxa"/>
+            <w:shd w:val="clear" w:color="auto" w:fill="002060"/>
+            <w:vAlign w:val="center"/>
+          </w:tcPr>
+          <w:p>
+            <w:pPr>
+              <w:jc w:val="center"/>
+            </w:pPr>
+          </w:p>
+        </w:tc>
+        <w:tc>
+          <w:tcPr>
+            <w:tcW w:w="851" w:type="dxa"/>
+            <w:shd w:val="clear" w:color="auto" w:fill="002060"/>
+            <w:vAlign w:val="center"/>
+          </w:tcPr>
+          <w:p>
+            <w:pPr>
+              <w:jc w:val="center"/>
+            </w:pPr>
+          </w:p>
+        </w:tc>
+        <w:tc>
+          <w:tcPr>
+            <w:tcW w:w="2438" w:type="dxa"/>
+            <w:shd w:val="clear" w:color="auto" w:fill="002060"/>
+            <w:vAlign w:val="center"/>
+          </w:tcPr>
+          <w:p>
+            <w:pPr>
+              <w:jc w:val="center"/>
+            </w:pPr>
+          </w:p>
+        </w:tc>
+      </w:tr>
+      <w:tr>
+        <w:trPr>
+          <w:trHeight w:val="497"/>
+        </w:trPr>
+        <w:tc>
+          <w:tcPr>
+            <w:tcW w:w="1271" w:type="dxa"/>
+            <w:vMerge w:val="restart"/>
+            <w:vAlign w:val="center"/>
+          </w:tcPr>
+          <w:p>
+            <w:pPr>
+              <w:jc w:val="center"/>
+            </w:pPr>
+            <w:r>
+              <w:t>Increment 4</w:t>
+            </w:r>
+          </w:p>
+        </w:tc>
+        <w:tc>
+          <w:tcPr>
+            <w:tcW w:w="2552" w:type="dxa"/>
+            <w:vAlign w:val="center"/>
+          </w:tcPr>
+          <w:p>
+            <w:pPr>
+              <w:jc w:val="center"/>
+            </w:pPr>
+            <w:r>
+              <w:t>Instruction Development</w:t>
+            </w:r>
+          </w:p>
+        </w:tc>
+        <w:tc>
+          <w:tcPr>
+            <w:tcW w:w="1559" w:type="dxa"/>
+            <w:vAlign w:val="center"/>
+          </w:tcPr>
+          <w:p>
+            <w:r>
+              <w:t>Develop descriptive instruction how the app is used</w:t>
+            </w:r>
+          </w:p>
+        </w:tc>
+        <w:tc>
+          <w:tcPr>
+            <w:tcW w:w="992" w:type="dxa"/>
+            <w:vAlign w:val="center"/>
+          </w:tcPr>
+          <w:p>
+            <w:pPr>
+              <w:jc w:val="center"/>
+            </w:pPr>
+            <w:r>
+              <w:t>Natalia</w:t>
+            </w:r>
+          </w:p>
+        </w:tc>
+        <w:tc>
+          <w:tcPr>
+            <w:tcW w:w="709" w:type="dxa"/>
+            <w:vAlign w:val="center"/>
+          </w:tcPr>
+          <w:p>
+            <w:pPr>
+              <w:jc w:val="center"/>
+            </w:pPr>
+            <w:r>
+              <w:t>2h</w:t>
+            </w:r>
+          </w:p>
+        </w:tc>
+        <w:tc>
+          <w:tcPr>
+            <w:tcW w:w="709" w:type="dxa"/>
+            <w:vAlign w:val="center"/>
+          </w:tcPr>
+          <w:p>
+            <w:pPr>
+              <w:jc w:val="center"/>
+            </w:pPr>
+          </w:p>
+        </w:tc>
+        <w:tc>
+          <w:tcPr>
+            <w:tcW w:w="708" w:type="dxa"/>
+            <w:vAlign w:val="center"/>
+          </w:tcPr>
+          <w:p>
+            <w:pPr>
+              <w:jc w:val="center"/>
+            </w:pPr>
+            <w:r>
+              <w:t>WK 12</w:t>
+            </w:r>
+          </w:p>
+        </w:tc>
+        <w:tc>
+          <w:tcPr>
+            <w:tcW w:w="851" w:type="dxa"/>
+            <w:vAlign w:val="center"/>
+          </w:tcPr>
+          <w:p>
+            <w:pPr>
+              <w:jc w:val="center"/>
+            </w:pPr>
+            <w:sdt>
+              <w:sdtPr>
+                <w:id w:val="343979721"/>
+                <w14:checkbox>
+                  <w14:checked w14:val="0"/>
+                  <w14:checkedState w14:val="2612" w14:font="MS Gothic"/>
+                  <w14:uncheckedState w14:val="2610" w14:font="MS Gothic"/>
+                </w14:checkbox>
+              </w:sdtPr>
+              <w:sdtEndPr/>
+              <w:sdtContent>
+                <w:r>
+                  <w:rPr>
+                    <w:rFonts w:ascii="MS Gothic" w:eastAsia="MS Gothic" w:hAnsi="MS Gothic" w:hint="eastAsia"/>
+                  </w:rPr>
+                  <w:t>☐</w:t>
+                </w:r>
+              </w:sdtContent>
+            </w:sdt>
+          </w:p>
+        </w:tc>
+        <w:tc>
+          <w:tcPr>
+            <w:tcW w:w="2438" w:type="dxa"/>
+            <w:vAlign w:val="center"/>
+          </w:tcPr>
+          <w:p>
+            <w:pPr>
+              <w:jc w:val="center"/>
+            </w:pPr>
+          </w:p>
+        </w:tc>
+      </w:tr>
+      <w:tr>
+        <w:trPr>
+          <w:trHeight w:val="497"/>
+        </w:trPr>
+        <w:tc>
+          <w:tcPr>
+            <w:tcW w:w="1271" w:type="dxa"/>
+            <w:vMerge/>
+            <w:vAlign w:val="center"/>
+          </w:tcPr>
+          <w:p>
+            <w:pPr>
+              <w:jc w:val="center"/>
+            </w:pPr>
+          </w:p>
+        </w:tc>
+        <w:tc>
+          <w:tcPr>
+            <w:tcW w:w="2552" w:type="dxa"/>
+            <w:vAlign w:val="center"/>
+          </w:tcPr>
+          <w:p>
+            <w:pPr>
+              <w:jc w:val="center"/>
+            </w:pPr>
+            <w:r>
+              <w:t>Customer Presentation</w:t>
+            </w:r>
+          </w:p>
+        </w:tc>
+        <w:tc>
+          <w:tcPr>
+            <w:tcW w:w="1559" w:type="dxa"/>
+            <w:vAlign w:val="center"/>
+          </w:tcPr>
+          <w:p>
+            <w:r>
+              <w:t>Presentation of fully working software to customer</w:t>
+            </w:r>
+          </w:p>
+        </w:tc>
+        <w:tc>
+          <w:tcPr>
+            <w:tcW w:w="992" w:type="dxa"/>
+            <w:vAlign w:val="center"/>
+          </w:tcPr>
+          <w:p>
+            <w:pPr>
+              <w:jc w:val="center"/>
+            </w:pPr>
+            <w:r>
+              <w:t>Natalia</w:t>
+            </w:r>
+          </w:p>
+          <w:p>
+            <w:pPr>
+              <w:jc w:val="center"/>
+            </w:pPr>
+            <w:r>
+              <w:t>Ronan</w:t>
+            </w:r>
+          </w:p>
+          <w:p>
+            <w:pPr>
+              <w:jc w:val="center"/>
+            </w:pPr>
+            <w:r>
+              <w:t>Ivan</w:t>
+            </w:r>
+          </w:p>
+        </w:tc>
+        <w:tc>
+          <w:tcPr>
+            <w:tcW w:w="709" w:type="dxa"/>
+            <w:vAlign w:val="center"/>
+          </w:tcPr>
+          <w:p>
+            <w:pPr>
+              <w:jc w:val="center"/>
+            </w:pPr>
+            <w:r>
+              <w:t>1h</w:t>
+            </w:r>
+          </w:p>
+        </w:tc>
+        <w:tc>
+          <w:tcPr>
+            <w:tcW w:w="709" w:type="dxa"/>
+            <w:vAlign w:val="center"/>
+          </w:tcPr>
+          <w:p>
+            <w:pPr>
+              <w:jc w:val="center"/>
+            </w:pPr>
+          </w:p>
+        </w:tc>
+        <w:tc>
+          <w:tcPr>
+            <w:tcW w:w="708" w:type="dxa"/>
+            <w:vAlign w:val="center"/>
+          </w:tcPr>
+          <w:p>
+            <w:pPr>
+              <w:jc w:val="center"/>
+            </w:pPr>
+            <w:r>
+              <w:t>WK 13</w:t>
+            </w:r>
+          </w:p>
+        </w:tc>
+        <w:tc>
+          <w:tcPr>
+            <w:tcW w:w="851" w:type="dxa"/>
+            <w:vAlign w:val="center"/>
+          </w:tcPr>
+          <w:p>
+            <w:pPr>
+              <w:jc w:val="center"/>
+            </w:pPr>
+            <w:sdt>
+              <w:sdtPr>
+                <w:id w:val="-1827580087"/>
+                <w14:checkbox>
+                  <w14:checked w14:val="0"/>
+                  <w14:checkedState w14:val="2612" w14:font="MS Gothic"/>
+                  <w14:uncheckedState w14:val="2610" w14:font="MS Gothic"/>
+                </w14:checkbox>
+              </w:sdtPr>
+              <w:sdtEndPr/>
+              <w:sdtContent>
+                <w:r>
+                  <w:rPr>
+                    <w:rFonts w:ascii="MS Gothic" w:eastAsia="MS Gothic" w:hAnsi="MS Gothic" w:hint="eastAsia"/>
+                  </w:rPr>
+                  <w:t>☐</w:t>
+                </w:r>
+              </w:sdtContent>
+            </w:sdt>
+          </w:p>
+        </w:tc>
+        <w:tc>
+          <w:tcPr>
+            <w:tcW w:w="2438" w:type="dxa"/>
             <w:vAlign w:val="center"/>
           </w:tcPr>
           <w:p>
@@ -4648,7 +4537,7 @@
         </w:tc>
         <w:tc>
           <w:tcPr>
-            <w:tcW w:w="1418" w:type="dxa"/>
+            <w:tcW w:w="2552" w:type="dxa"/>
             <w:shd w:val="clear" w:color="auto" w:fill="002060"/>
             <w:vAlign w:val="center"/>
           </w:tcPr>
@@ -4660,7 +4549,7 @@
         </w:tc>
         <w:tc>
           <w:tcPr>
-            <w:tcW w:w="3260" w:type="dxa"/>
+            <w:tcW w:w="1559" w:type="dxa"/>
             <w:shd w:val="clear" w:color="auto" w:fill="002060"/>
             <w:vAlign w:val="center"/>
           </w:tcPr>
@@ -4668,7 +4557,7 @@
         </w:tc>
         <w:tc>
           <w:tcPr>
-            <w:tcW w:w="850" w:type="dxa"/>
+            <w:tcW w:w="992" w:type="dxa"/>
             <w:shd w:val="clear" w:color="auto" w:fill="002060"/>
             <w:vAlign w:val="center"/>
           </w:tcPr>
@@ -4704,7 +4593,7 @@
         </w:tc>
         <w:tc>
           <w:tcPr>
-            <w:tcW w:w="850" w:type="dxa"/>
+            <w:tcW w:w="708" w:type="dxa"/>
             <w:shd w:val="clear" w:color="auto" w:fill="002060"/>
             <w:vAlign w:val="center"/>
           </w:tcPr>
@@ -4728,7 +4617,7 @@
         </w:tc>
         <w:tc>
           <w:tcPr>
-            <w:tcW w:w="1871" w:type="dxa"/>
+            <w:tcW w:w="2438" w:type="dxa"/>
             <w:shd w:val="clear" w:color="auto" w:fill="002060"/>
             <w:vAlign w:val="center"/>
           </w:tcPr>
@@ -4740,16 +4629,6 @@
         </w:tc>
       </w:tr>
     </w:tbl>
-    <w:p>
-      <w:pPr>
-        <w:pStyle w:val="Heading2"/>
-      </w:pPr>
-    </w:p>
-    <w:p>
-      <w:pPr>
-        <w:pStyle w:val="Heading2"/>
-      </w:pPr>
-    </w:p>
     <w:p>
       <w:pPr>
         <w:rPr>
@@ -4812,15 +4691,7 @@
         </w:numPr>
       </w:pPr>
       <w:r>
-        <w:t xml:space="preserve">Gather user </w:t>
-      </w:r>
-      <w:proofErr w:type="gramStart"/>
-      <w:r>
-        <w:t>requirements</w:t>
-      </w:r>
-      <w:proofErr w:type="gramEnd"/>
-      <w:r>
-        <w:t xml:space="preserve"> </w:t>
+        <w:t xml:space="preserve">Gather user requirements </w:t>
       </w:r>
     </w:p>
     <w:p>
@@ -4832,15 +4703,7 @@
         </w:numPr>
       </w:pPr>
       <w:r>
-        <w:t xml:space="preserve">Develop User Stories based on gathered </w:t>
-      </w:r>
-      <w:proofErr w:type="gramStart"/>
-      <w:r>
-        <w:t>requirements</w:t>
-      </w:r>
-      <w:proofErr w:type="gramEnd"/>
-      <w:r>
-        <w:t xml:space="preserve"> </w:t>
+        <w:t xml:space="preserve">Develop User Stories based on gathered requirements </w:t>
       </w:r>
     </w:p>
     <w:p>
@@ -5029,15 +4892,7 @@
                               </w:numPr>
                             </w:pPr>
                             <w:r>
-                              <w:t xml:space="preserve">Java Application (Business Logic) contains the logic of the Newsagent application. It interprets user commands, interacts with the MySQL </w:t>
-                            </w:r>
-                            <w:proofErr w:type="gramStart"/>
-                            <w:r>
-                              <w:t>database</w:t>
-                            </w:r>
-                            <w:proofErr w:type="gramEnd"/>
-                            <w:r>
-                              <w:t xml:space="preserve"> and performs operations like data retrieval, processing, updating etc.</w:t>
+                              <w:t>Java Application (Business Logic) contains the logic of the Newsagent application. It interprets user commands, interacts with the MySQL database and performs operations like data retrieval, processing, updating etc.</w:t>
                             </w:r>
                           </w:p>
                           <w:p>
@@ -5049,23 +4904,7 @@
                               </w:numPr>
                             </w:pPr>
                             <w:r>
-                              <w:t xml:space="preserve">MySQL Database (Data Storage) is where the database tables </w:t>
-                            </w:r>
-                            <w:proofErr w:type="gramStart"/>
-                            <w:r>
-                              <w:t>is</w:t>
-                            </w:r>
-                            <w:proofErr w:type="gramEnd"/>
-                            <w:r>
-                              <w:t xml:space="preserve"> stored. The database contains tables for managing customer details, newsagent information, delivery drivers, delivery docs, invoices, </w:t>
-                            </w:r>
-                            <w:proofErr w:type="gramStart"/>
-                            <w:r>
-                              <w:t>publications</w:t>
-                            </w:r>
-                            <w:proofErr w:type="gramEnd"/>
-                            <w:r>
-                              <w:t xml:space="preserve"> and subscriptions. Foreign keys establish relationships between the tables for data consistency.</w:t>
+                              <w:t>MySQL Database (Data Storage) is where the database tables is stored. The database contains tables for managing customer details, newsagent information, delivery drivers, delivery docs, invoices, publications and subscriptions. Foreign keys establish relationships between the tables for data consistency.</w:t>
                             </w:r>
                           </w:p>
                         </w:txbxContent>
@@ -5114,15 +4953,7 @@
                         </w:numPr>
                       </w:pPr>
                       <w:r>
-                        <w:t xml:space="preserve">Java Application (Business Logic) contains the logic of the Newsagent application. It interprets user commands, interacts with the MySQL </w:t>
-                      </w:r>
-                      <w:proofErr w:type="gramStart"/>
-                      <w:r>
-                        <w:t>database</w:t>
-                      </w:r>
-                      <w:proofErr w:type="gramEnd"/>
-                      <w:r>
-                        <w:t xml:space="preserve"> and performs operations like data retrieval, processing, updating etc.</w:t>
+                        <w:t>Java Application (Business Logic) contains the logic of the Newsagent application. It interprets user commands, interacts with the MySQL database and performs operations like data retrieval, processing, updating etc.</w:t>
                       </w:r>
                     </w:p>
                     <w:p>
@@ -5134,23 +4965,7 @@
                         </w:numPr>
                       </w:pPr>
                       <w:r>
-                        <w:t xml:space="preserve">MySQL Database (Data Storage) is where the database tables </w:t>
-                      </w:r>
-                      <w:proofErr w:type="gramStart"/>
-                      <w:r>
-                        <w:t>is</w:t>
-                      </w:r>
-                      <w:proofErr w:type="gramEnd"/>
-                      <w:r>
-                        <w:t xml:space="preserve"> stored. The database contains tables for managing customer details, newsagent information, delivery drivers, delivery docs, invoices, </w:t>
-                      </w:r>
-                      <w:proofErr w:type="gramStart"/>
-                      <w:r>
-                        <w:t>publications</w:t>
-                      </w:r>
-                      <w:proofErr w:type="gramEnd"/>
-                      <w:r>
-                        <w:t xml:space="preserve"> and subscriptions. Foreign keys establish relationships between the tables for data consistency.</w:t>
+                        <w:t>MySQL Database (Data Storage) is where the database tables is stored. The database contains tables for managing customer details, newsagent information, delivery drivers, delivery docs, invoices, publications and subscriptions. Foreign keys establish relationships between the tables for data consistency.</w:t>
                       </w:r>
                     </w:p>
                   </w:txbxContent>
@@ -5499,15 +5314,7 @@
         <w:t xml:space="preserve">Chart shows the flow of tasks, </w:t>
       </w:r>
       <w:r>
-        <w:t xml:space="preserve">and dependencies. </w:t>
-      </w:r>
-      <w:proofErr w:type="spellStart"/>
-      <w:r>
-        <w:t>Eg</w:t>
-      </w:r>
-      <w:proofErr w:type="spellEnd"/>
-      <w:r>
-        <w:t>, T5 is dependent on task T1 and T5 cannot be conducted until T1 is finished.</w:t>
+        <w:t>and dependencies. Eg, T5 is dependent on task T1 and T5 cannot be conducted until T1 is finished.</w:t>
       </w:r>
     </w:p>
     <w:p>
@@ -5602,9 +5409,310 @@
       </w:pPr>
       <w:r>
         <w:rPr>
+          <w:i/>
+          <w:iCs/>
+          <w:noProof/>
+        </w:rPr>
+        <w:lastRenderedPageBreak/>
+        <mc:AlternateContent>
+          <mc:Choice Requires="wps">
+            <w:drawing>
+              <wp:anchor distT="0" distB="0" distL="114300" distR="114300" simplePos="0" relativeHeight="251659266" behindDoc="0" locked="0" layoutInCell="1" allowOverlap="1" wp14:anchorId="1C61603A" wp14:editId="29BA2B00">
+                <wp:simplePos x="0" y="0"/>
+                <wp:positionH relativeFrom="margin">
+                  <wp:posOffset>90488</wp:posOffset>
+                </wp:positionH>
+                <wp:positionV relativeFrom="paragraph">
+                  <wp:posOffset>-295275</wp:posOffset>
+                </wp:positionV>
+                <wp:extent cx="5481637" cy="2233613"/>
+                <wp:effectExtent l="57150" t="38100" r="62230" b="71755"/>
+                <wp:wrapNone/>
+                <wp:docPr id="1419782067" name="Text Box 1"/>
+                <wp:cNvGraphicFramePr/>
+                <a:graphic xmlns:a="http://schemas.openxmlformats.org/drawingml/2006/main">
+                  <a:graphicData uri="http://schemas.microsoft.com/office/word/2010/wordprocessingShape">
+                    <wps:wsp>
+                      <wps:cNvSpPr txBox="1"/>
+                      <wps:spPr>
+                        <a:xfrm>
+                          <a:off x="0" y="0"/>
+                          <a:ext cx="5481637" cy="2233613"/>
+                        </a:xfrm>
+                        <a:prstGeom prst="rect">
+                          <a:avLst/>
+                        </a:prstGeom>
+                        <a:ln/>
+                      </wps:spPr>
+                      <wps:style>
+                        <a:lnRef idx="0">
+                          <a:schemeClr val="accent1"/>
+                        </a:lnRef>
+                        <a:fillRef idx="3">
+                          <a:schemeClr val="accent1"/>
+                        </a:fillRef>
+                        <a:effectRef idx="3">
+                          <a:schemeClr val="accent1"/>
+                        </a:effectRef>
+                        <a:fontRef idx="minor">
+                          <a:schemeClr val="lt1"/>
+                        </a:fontRef>
+                      </wps:style>
+                      <wps:txbx>
+                        <w:txbxContent>
+                          <w:p>
+                            <w:pPr>
+                              <w:rPr>
+                                <w:b/>
+                                <w:bCs/>
+                              </w:rPr>
+                            </w:pPr>
+                            <w:r>
+                              <w:rPr>
+                                <w:b/>
+                                <w:bCs/>
+                              </w:rPr>
+                              <w:t>NOTE:</w:t>
+                            </w:r>
+                          </w:p>
+                          <w:p>
+                            <w:r>
+                              <w:t xml:space="preserve">The below Tasks have been distributed based on the Increments that </w:t>
+                            </w:r>
+                            <w:r>
+                              <w:t xml:space="preserve">we previous have set up which was: </w:t>
+                            </w:r>
+                          </w:p>
+                          <w:p>
+                            <w:r>
+                              <w:t xml:space="preserve">Increment 1 – designing JUnit tests </w:t>
+                            </w:r>
+                            <w:r>
+                              <w:t xml:space="preserve">and MySQL queries </w:t>
+                            </w:r>
+                          </w:p>
+                          <w:p>
+                            <w:r>
+                              <w:t xml:space="preserve">Increment 2 – </w:t>
+                            </w:r>
+                            <w:r>
+                              <w:t xml:space="preserve">design and test </w:t>
+                            </w:r>
+                            <w:r>
+                              <w:t>database tables</w:t>
+                            </w:r>
+                          </w:p>
+                          <w:p>
+                            <w:r>
+                              <w:t xml:space="preserve">Increment 3 </w:t>
+                            </w:r>
+                            <w:r>
+                              <w:t>–</w:t>
+                            </w:r>
+                            <w:r>
+                              <w:t xml:space="preserve"> implement code and test</w:t>
+                            </w:r>
+                          </w:p>
+                          <w:p>
+                            <w:r>
+                              <w:t>Due to fact we modified the Increments</w:t>
+                            </w:r>
+                            <w:r>
+                              <w:t xml:space="preserve"> in WK 7 we decided not to update the table below for now. If time allows, we will do so at a later stage to </w:t>
+                            </w:r>
+                            <w:r>
+                              <w:t>reflect what was exactly done &amp; when.</w:t>
+                            </w:r>
+                          </w:p>
+                          <w:p/>
+                        </w:txbxContent>
+                      </wps:txbx>
+                      <wps:bodyPr rot="0" spcFirstLastPara="0" vertOverflow="overflow" horzOverflow="overflow" vert="horz" wrap="square" lIns="91440" tIns="45720" rIns="91440" bIns="45720" numCol="1" spcCol="0" rtlCol="0" fromWordArt="0" anchor="t" anchorCtr="0" forceAA="0" compatLnSpc="1">
+                        <a:prstTxWarp prst="textNoShape">
+                          <a:avLst/>
+                        </a:prstTxWarp>
+                        <a:noAutofit/>
+                      </wps:bodyPr>
+                    </wps:wsp>
+                  </a:graphicData>
+                </a:graphic>
+                <wp14:sizeRelH relativeFrom="margin">
+                  <wp14:pctWidth>0</wp14:pctWidth>
+                </wp14:sizeRelH>
+                <wp14:sizeRelV relativeFrom="margin">
+                  <wp14:pctHeight>0</wp14:pctHeight>
+                </wp14:sizeRelV>
+              </wp:anchor>
+            </w:drawing>
+          </mc:Choice>
+          <mc:Fallback>
+            <w:pict>
+              <v:shape w14:anchorId="1C61603A" id="Text Box 1" o:spid="_x0000_s1028" type="#_x0000_t202" style="position:absolute;margin-left:7.15pt;margin-top:-23.25pt;width:431.6pt;height:175.9pt;z-index:251659266;visibility:visible;mso-wrap-style:square;mso-width-percent:0;mso-height-percent:0;mso-wrap-distance-left:9pt;mso-wrap-distance-top:0;mso-wrap-distance-right:9pt;mso-wrap-distance-bottom:0;mso-position-horizontal:absolute;mso-position-horizontal-relative:margin;mso-position-vertical:absolute;mso-position-vertical-relative:text;mso-width-percent:0;mso-height-percent:0;mso-width-relative:margin;mso-height-relative:margin;v-text-anchor:top" o:gfxdata="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" fillcolor="#4f7ac7 [3028]" stroked="f">
+                <v:fill color2="#416fc3 [3172]" rotate="t" colors="0 #6083cb;.5 #3e70ca;1 #2e61ba" focus="100%" type="gradient">
+                  <o:fill v:ext="view" type="gradientUnscaled"/>
+                </v:fill>
+                <v:shadow on="t" color="black" opacity="41287f" offset="0,1.5pt"/>
+                <v:textbox>
+                  <w:txbxContent>
+                    <w:p>
+                      <w:pPr>
+                        <w:rPr>
+                          <w:b/>
+                          <w:bCs/>
+                        </w:rPr>
+                      </w:pPr>
+                      <w:r>
+                        <w:rPr>
+                          <w:b/>
+                          <w:bCs/>
+                        </w:rPr>
+                        <w:t>NOTE:</w:t>
+                      </w:r>
+                    </w:p>
+                    <w:p>
+                      <w:r>
+                        <w:t xml:space="preserve">The below Tasks have been distributed based on the Increments that </w:t>
+                      </w:r>
+                      <w:r>
+                        <w:t xml:space="preserve">we previous have set up which was: </w:t>
+                      </w:r>
+                    </w:p>
+                    <w:p>
+                      <w:r>
+                        <w:t xml:space="preserve">Increment 1 – designing JUnit tests </w:t>
+                      </w:r>
+                      <w:r>
+                        <w:t xml:space="preserve">and MySQL queries </w:t>
+                      </w:r>
+                    </w:p>
+                    <w:p>
+                      <w:r>
+                        <w:t xml:space="preserve">Increment 2 – </w:t>
+                      </w:r>
+                      <w:r>
+                        <w:t xml:space="preserve">design and test </w:t>
+                      </w:r>
+                      <w:r>
+                        <w:t>database tables</w:t>
+                      </w:r>
+                    </w:p>
+                    <w:p>
+                      <w:r>
+                        <w:t xml:space="preserve">Increment 3 </w:t>
+                      </w:r>
+                      <w:r>
+                        <w:t>–</w:t>
+                      </w:r>
+                      <w:r>
+                        <w:t xml:space="preserve"> implement code and test</w:t>
+                      </w:r>
+                    </w:p>
+                    <w:p>
+                      <w:r>
+                        <w:t>Due to fact we modified the Increments</w:t>
+                      </w:r>
+                      <w:r>
+                        <w:t xml:space="preserve"> in WK 7 we decided not to update the table below for now. If time allows, we will do so at a later stage to </w:t>
+                      </w:r>
+                      <w:r>
+                        <w:t>reflect what was exactly done &amp; when.</w:t>
+                      </w:r>
+                    </w:p>
+                    <w:p/>
+                  </w:txbxContent>
+                </v:textbox>
+                <w10:wrap anchorx="margin"/>
+              </v:shape>
+            </w:pict>
+          </mc:Fallback>
+        </mc:AlternateContent>
+      </w:r>
+    </w:p>
+    <w:p>
+      <w:pPr>
+        <w:pStyle w:val="Heading3"/>
+        <w:rPr>
           <w:rStyle w:val="Emphasis"/>
         </w:rPr>
-        <w:lastRenderedPageBreak/>
+      </w:pPr>
+    </w:p>
+    <w:p>
+      <w:pPr>
+        <w:pStyle w:val="Heading3"/>
+        <w:rPr>
+          <w:rStyle w:val="Emphasis"/>
+        </w:rPr>
+      </w:pPr>
+    </w:p>
+    <w:p>
+      <w:pPr>
+        <w:pStyle w:val="Heading3"/>
+        <w:rPr>
+          <w:rStyle w:val="Emphasis"/>
+        </w:rPr>
+      </w:pPr>
+    </w:p>
+    <w:p>
+      <w:pPr>
+        <w:pStyle w:val="Heading3"/>
+        <w:rPr>
+          <w:rStyle w:val="Emphasis"/>
+        </w:rPr>
+      </w:pPr>
+    </w:p>
+    <w:p>
+      <w:pPr>
+        <w:pStyle w:val="Heading3"/>
+        <w:rPr>
+          <w:rStyle w:val="Emphasis"/>
+        </w:rPr>
+      </w:pPr>
+    </w:p>
+    <w:p>
+      <w:pPr>
+        <w:pStyle w:val="Heading3"/>
+        <w:rPr>
+          <w:rStyle w:val="Emphasis"/>
+        </w:rPr>
+      </w:pPr>
+    </w:p>
+    <w:p>
+      <w:pPr>
+        <w:pStyle w:val="Heading3"/>
+        <w:rPr>
+          <w:rStyle w:val="Emphasis"/>
+        </w:rPr>
+      </w:pPr>
+    </w:p>
+    <w:p>
+      <w:pPr>
+        <w:pStyle w:val="Heading3"/>
+        <w:rPr>
+          <w:rStyle w:val="Emphasis"/>
+        </w:rPr>
+      </w:pPr>
+    </w:p>
+    <w:p>
+      <w:pPr>
+        <w:pStyle w:val="Heading3"/>
+        <w:rPr>
+          <w:rStyle w:val="Emphasis"/>
+          <w:i w:val="0"/>
+          <w:iCs w:val="0"/>
+        </w:rPr>
+      </w:pPr>
+    </w:p>
+    <w:p>
+      <w:pPr>
+        <w:pStyle w:val="Heading3"/>
+        <w:rPr>
+          <w:rStyle w:val="Emphasis"/>
+        </w:rPr>
+      </w:pPr>
+      <w:r>
+        <w:rPr>
+          <w:rStyle w:val="Emphasis"/>
+        </w:rPr>
         <w:t xml:space="preserve">Increment 1: </w:t>
       </w:r>
       <w:r>
@@ -5764,16 +5872,7 @@
                 <w:i w:val="0"/>
                 <w:iCs w:val="0"/>
               </w:rPr>
-              <w:t xml:space="preserve">Increment </w:t>
-            </w:r>
-            <w:proofErr w:type="gramStart"/>
-            <w:r>
-              <w:rPr>
-                <w:rStyle w:val="Emphasis"/>
-                <w:i w:val="0"/>
-                <w:iCs w:val="0"/>
-              </w:rPr>
-              <w:t>1</w:t>
+              <w:t>Increment 1</w:t>
             </w:r>
             <w:r>
               <w:rPr>
@@ -5789,16 +5888,7 @@
                 <w:i w:val="0"/>
                 <w:iCs w:val="0"/>
               </w:rPr>
-              <w:t>:</w:t>
-            </w:r>
-            <w:proofErr w:type="gramEnd"/>
-            <w:r>
-              <w:rPr>
-                <w:rStyle w:val="Emphasis"/>
-                <w:i w:val="0"/>
-                <w:iCs w:val="0"/>
-              </w:rPr>
-              <w:t xml:space="preserve"> </w:t>
+              <w:t xml:space="preserve">: </w:t>
             </w:r>
             <w:r>
               <w:rPr>
@@ -5887,25 +5977,7 @@
                 <w:i w:val="0"/>
                 <w:iCs w:val="0"/>
               </w:rPr>
-              <w:t xml:space="preserve">Design test cases for JUnit and MySQL </w:t>
-            </w:r>
-            <w:proofErr w:type="spellStart"/>
-            <w:r>
-              <w:rPr>
-                <w:rStyle w:val="Emphasis"/>
-                <w:i w:val="0"/>
-                <w:iCs w:val="0"/>
-              </w:rPr>
-              <w:t>querries</w:t>
-            </w:r>
-            <w:proofErr w:type="spellEnd"/>
-            <w:r>
-              <w:rPr>
-                <w:rStyle w:val="Emphasis"/>
-                <w:i w:val="0"/>
-                <w:iCs w:val="0"/>
-              </w:rPr>
-              <w:t xml:space="preserve"> for </w:t>
+              <w:t xml:space="preserve">Design test cases for JUnit and MySQL querries for </w:t>
             </w:r>
             <w:r>
               <w:t>customer/newsagent/admin</w:t>
@@ -5997,25 +6069,7 @@
                 <w:i w:val="0"/>
                 <w:iCs w:val="0"/>
               </w:rPr>
-              <w:t xml:space="preserve">Design test cases for JUnit and MySQL </w:t>
-            </w:r>
-            <w:proofErr w:type="spellStart"/>
-            <w:r>
-              <w:rPr>
-                <w:rStyle w:val="Emphasis"/>
-                <w:i w:val="0"/>
-                <w:iCs w:val="0"/>
-              </w:rPr>
-              <w:t>querries</w:t>
-            </w:r>
-            <w:proofErr w:type="spellEnd"/>
-            <w:r>
-              <w:rPr>
-                <w:rStyle w:val="Emphasis"/>
-                <w:i w:val="0"/>
-                <w:iCs w:val="0"/>
-              </w:rPr>
-              <w:t xml:space="preserve"> for delivery doc/publication/</w:t>
+              <w:t>Design test cases for JUnit and MySQL querries for delivery doc/publication/</w:t>
             </w:r>
             <w:r>
               <w:rPr>
@@ -6112,25 +6166,7 @@
                 <w:i w:val="0"/>
                 <w:iCs w:val="0"/>
               </w:rPr>
-              <w:t xml:space="preserve">Design test cases for JUnit and MySQL </w:t>
-            </w:r>
-            <w:proofErr w:type="spellStart"/>
-            <w:r>
-              <w:rPr>
-                <w:rStyle w:val="Emphasis"/>
-                <w:i w:val="0"/>
-                <w:iCs w:val="0"/>
-              </w:rPr>
-              <w:t>querries</w:t>
-            </w:r>
-            <w:proofErr w:type="spellEnd"/>
-            <w:r>
-              <w:rPr>
-                <w:rStyle w:val="Emphasis"/>
-                <w:i w:val="0"/>
-                <w:iCs w:val="0"/>
-              </w:rPr>
-              <w:t xml:space="preserve"> for invoice/order</w:t>
+              <w:t>Design test cases for JUnit and MySQL querries for invoice/order</w:t>
             </w:r>
           </w:p>
         </w:tc>
@@ -6605,7 +6641,6 @@
               </w:rPr>
               <w:t xml:space="preserve">Increment </w:t>
             </w:r>
-            <w:proofErr w:type="gramStart"/>
             <w:r>
               <w:rPr>
                 <w:rStyle w:val="Emphasis"/>
@@ -6628,16 +6663,7 @@
                 <w:i w:val="0"/>
                 <w:iCs w:val="0"/>
               </w:rPr>
-              <w:t>:</w:t>
-            </w:r>
-            <w:proofErr w:type="gramEnd"/>
-            <w:r>
-              <w:rPr>
-                <w:rStyle w:val="Emphasis"/>
-                <w:i w:val="0"/>
-                <w:iCs w:val="0"/>
-              </w:rPr>
-              <w:t xml:space="preserve"> </w:t>
+              <w:t xml:space="preserve">: </w:t>
             </w:r>
             <w:r>
               <w:rPr>
@@ -7343,18 +7369,8 @@
                 <w:i w:val="0"/>
                 <w:iCs w:val="0"/>
               </w:rPr>
-              <w:t xml:space="preserve"> </w:t>
-            </w:r>
-            <w:proofErr w:type="spellStart"/>
-            <w:r>
-              <w:rPr>
-                <w:rStyle w:val="Emphasis"/>
-                <w:i w:val="0"/>
-                <w:iCs w:val="0"/>
-              </w:rPr>
-              <w:t>mysql</w:t>
-            </w:r>
-            <w:proofErr w:type="spellEnd"/>
+              <w:t xml:space="preserve"> mysql</w:t>
+            </w:r>
             <w:r>
               <w:rPr>
                 <w:rStyle w:val="Emphasis"/>
@@ -7490,18 +7506,8 @@
                 <w:i w:val="0"/>
                 <w:iCs w:val="0"/>
               </w:rPr>
-              <w:t xml:space="preserve"> </w:t>
-            </w:r>
-            <w:proofErr w:type="spellStart"/>
-            <w:r>
-              <w:rPr>
-                <w:rStyle w:val="Emphasis"/>
-                <w:i w:val="0"/>
-                <w:iCs w:val="0"/>
-              </w:rPr>
-              <w:t>mysql</w:t>
-            </w:r>
-            <w:proofErr w:type="spellEnd"/>
+              <w:t xml:space="preserve"> mysql</w:t>
+            </w:r>
             <w:r>
               <w:rPr>
                 <w:rStyle w:val="Emphasis"/>
@@ -7631,23 +7637,13 @@
               </w:rPr>
               <w:t xml:space="preserve">Test </w:t>
             </w:r>
-            <w:proofErr w:type="spellStart"/>
-            <w:r>
-              <w:rPr>
-                <w:rStyle w:val="Emphasis"/>
-                <w:i w:val="0"/>
-                <w:iCs w:val="0"/>
-              </w:rPr>
-              <w:t>mysql</w:t>
-            </w:r>
-            <w:proofErr w:type="spellEnd"/>
-            <w:r>
-              <w:rPr>
-                <w:rStyle w:val="Emphasis"/>
-                <w:i w:val="0"/>
-                <w:iCs w:val="0"/>
-              </w:rPr>
-              <w:t xml:space="preserve"> </w:t>
+            <w:r>
+              <w:rPr>
+                <w:rStyle w:val="Emphasis"/>
+                <w:i w:val="0"/>
+                <w:iCs w:val="0"/>
+              </w:rPr>
+              <w:t xml:space="preserve">mysql </w:t>
             </w:r>
             <w:r>
               <w:rPr>
@@ -7701,35 +7697,6 @@
         </w:tc>
       </w:tr>
     </w:tbl>
-    <w:p>
-      <w:pPr>
-        <w:rPr>
-          <w:rStyle w:val="Emphasis"/>
-          <w:i w:val="0"/>
-          <w:iCs w:val="0"/>
-        </w:rPr>
-      </w:pPr>
-    </w:p>
-    <w:p>
-      <w:pPr>
-        <w:rPr>
-          <w:rStyle w:val="Emphasis"/>
-        </w:rPr>
-      </w:pPr>
-    </w:p>
-    <w:p>
-      <w:pPr>
-        <w:rPr>
-          <w:rStyle w:val="Emphasis"/>
-        </w:rPr>
-      </w:pPr>
-      <w:r>
-        <w:rPr>
-          <w:rStyle w:val="Emphasis"/>
-        </w:rPr>
-        <w:br w:type="page"/>
-      </w:r>
-    </w:p>
     <w:p>
       <w:pPr>
         <w:pStyle w:val="Heading3"/>
@@ -7741,7 +7708,6 @@
         <w:rPr>
           <w:rStyle w:val="Emphasis"/>
         </w:rPr>
-        <w:lastRenderedPageBreak/>
         <w:t>Increment 3</w:t>
       </w:r>
       <w:r>
@@ -7792,6 +7758,7 @@
                 <w:i w:val="0"/>
                 <w:iCs w:val="0"/>
               </w:rPr>
+              <w:lastRenderedPageBreak/>
               <w:t>Task</w:t>
             </w:r>
           </w:p>
@@ -7895,33 +7862,15 @@
                 <w:i w:val="0"/>
                 <w:iCs w:val="0"/>
               </w:rPr>
-              <w:t xml:space="preserve">Increment </w:t>
-            </w:r>
-            <w:proofErr w:type="gramStart"/>
-            <w:r>
-              <w:rPr>
-                <w:rStyle w:val="Emphasis"/>
-                <w:i w:val="0"/>
-                <w:iCs w:val="0"/>
-              </w:rPr>
-              <w:t>3</w:t>
-            </w:r>
-            <w:r>
-              <w:rPr>
-                <w:rStyle w:val="Emphasis"/>
-                <w:i w:val="0"/>
-                <w:iCs w:val="0"/>
-              </w:rPr>
-              <w:t xml:space="preserve"> :</w:t>
-            </w:r>
-            <w:proofErr w:type="gramEnd"/>
-            <w:r>
-              <w:rPr>
-                <w:rStyle w:val="Emphasis"/>
-                <w:i w:val="0"/>
-                <w:iCs w:val="0"/>
-              </w:rPr>
-              <w:t xml:space="preserve"> WK 7-9</w:t>
+              <w:t>Increment 3</w:t>
+            </w:r>
+            <w:r>
+              <w:rPr>
+                <w:rStyle w:val="Emphasis"/>
+                <w:i w:val="0"/>
+                <w:iCs w:val="0"/>
+              </w:rPr>
+              <w:t xml:space="preserve"> : WK 7-9</w:t>
             </w:r>
           </w:p>
         </w:tc>
@@ -10607,6 +10556,7 @@
           <w:b/>
           <w:bCs/>
         </w:rPr>
+        <w:lastRenderedPageBreak/>
         <w:t>DATABASE DESIGN</w:t>
       </w:r>
     </w:p>
@@ -10648,15 +10598,7 @@
         </w:numPr>
       </w:pPr>
       <w:r>
-        <w:t xml:space="preserve">Run various SQL queries to retrieve/insert/manipulate </w:t>
-      </w:r>
-      <w:proofErr w:type="gramStart"/>
-      <w:r>
-        <w:t>data</w:t>
-      </w:r>
-      <w:proofErr w:type="gramEnd"/>
-      <w:r>
-        <w:t xml:space="preserve"> </w:t>
+        <w:t xml:space="preserve">Run various SQL queries to retrieve/insert/manipulate data </w:t>
       </w:r>
     </w:p>
     <w:p>
@@ -10668,13 +10610,8 @@
         </w:numPr>
       </w:pPr>
       <w:r>
-        <w:t xml:space="preserve">Static Test done by another </w:t>
-      </w:r>
-      <w:proofErr w:type="gramStart"/>
-      <w:r>
-        <w:t>developer</w:t>
-      </w:r>
-      <w:proofErr w:type="gramEnd"/>
+        <w:t>Static Test done by another developer</w:t>
+      </w:r>
     </w:p>
     <w:p/>
     <w:p>
@@ -10703,14 +10640,12 @@
           <w:color w:val="2F5496" w:themeColor="accent1" w:themeShade="BF"/>
         </w:rPr>
       </w:pPr>
-      <w:proofErr w:type="spellStart"/>
       <w:r>
         <w:rPr>
           <w:color w:val="2F5496" w:themeColor="accent1" w:themeShade="BF"/>
         </w:rPr>
         <w:t>CustomerDetails</w:t>
       </w:r>
-      <w:proofErr w:type="spellEnd"/>
     </w:p>
     <w:p>
       <w:pPr>
@@ -10819,7 +10754,6 @@
           <w:color w:val="2F5496" w:themeColor="accent1" w:themeShade="BF"/>
         </w:rPr>
       </w:pPr>
-      <w:proofErr w:type="spellStart"/>
       <w:r>
         <w:rPr>
           <w:color w:val="2F5496" w:themeColor="accent1" w:themeShade="BF"/>
@@ -10832,7 +10766,6 @@
         </w:rPr>
         <w:t>Details</w:t>
       </w:r>
-      <w:proofErr w:type="spellEnd"/>
       <w:r>
         <w:rPr>
           <w:color w:val="2F5496" w:themeColor="accent1" w:themeShade="BF"/>
@@ -10923,14 +10856,12 @@
           <w:color w:val="2F5496" w:themeColor="accent1" w:themeShade="BF"/>
         </w:rPr>
       </w:pPr>
-      <w:proofErr w:type="spellStart"/>
       <w:r>
         <w:rPr>
           <w:color w:val="2F5496" w:themeColor="accent1" w:themeShade="BF"/>
         </w:rPr>
         <w:t>DeliveryDriver</w:t>
       </w:r>
-      <w:proofErr w:type="spellEnd"/>
     </w:p>
     <w:p>
       <w:pPr>
@@ -10952,13 +10883,8 @@
           <w:numId w:val="3"/>
         </w:numPr>
       </w:pPr>
-      <w:proofErr w:type="spellStart"/>
-      <w:r>
-        <w:t>userFK</w:t>
-      </w:r>
-      <w:proofErr w:type="spellEnd"/>
-      <w:r>
-        <w:t xml:space="preserve"> INT,</w:t>
+      <w:r>
+        <w:t>userFK INT,</w:t>
       </w:r>
     </w:p>
     <w:p>
@@ -10970,13 +10896,8 @@
         </w:numPr>
       </w:pPr>
       <w:r>
-        <w:t xml:space="preserve">deliveryDistrict </w:t>
-      </w:r>
-      <w:proofErr w:type="gramStart"/>
-      <w:r>
-        <w:t>VARCHAR(</w:t>
-      </w:r>
-      <w:proofErr w:type="gramEnd"/>
+        <w:t>deliveryDistrict VARCHAR(</w:t>
+      </w:r>
       <w:r>
         <w:t>15</w:t>
       </w:r>
@@ -10993,23 +10914,7 @@
         </w:numPr>
       </w:pPr>
       <w:r>
-        <w:t>FOREIGN KEY (</w:t>
-      </w:r>
-      <w:proofErr w:type="spellStart"/>
-      <w:r>
-        <w:t>userFK</w:t>
-      </w:r>
-      <w:proofErr w:type="spellEnd"/>
-      <w:r>
-        <w:t xml:space="preserve">) REFERENCS </w:t>
-      </w:r>
-      <w:proofErr w:type="spellStart"/>
-      <w:r>
-        <w:t>userdetails</w:t>
-      </w:r>
-      <w:proofErr w:type="spellEnd"/>
-      <w:r>
-        <w:t xml:space="preserve"> (userID)</w:t>
+        <w:t>FOREIGN KEY (userFK) REFERENCS userdetails (userID)</w:t>
       </w:r>
     </w:p>
     <w:p>
@@ -11023,14 +10928,12 @@
           <w:color w:val="2F5496" w:themeColor="accent1" w:themeShade="BF"/>
         </w:rPr>
       </w:pPr>
-      <w:proofErr w:type="spellStart"/>
       <w:r>
         <w:rPr>
           <w:color w:val="2F5496" w:themeColor="accent1" w:themeShade="BF"/>
         </w:rPr>
         <w:t>DeliveryDoc</w:t>
       </w:r>
-      <w:proofErr w:type="spellEnd"/>
     </w:p>
     <w:p>
       <w:pPr>
@@ -11200,15 +11103,7 @@
         </w:numPr>
       </w:pPr>
       <w:r>
-        <w:t xml:space="preserve">FOREIGN KEY (custID) references </w:t>
-      </w:r>
-      <w:proofErr w:type="spellStart"/>
-      <w:r>
-        <w:t>CustomerDetails</w:t>
-      </w:r>
-      <w:proofErr w:type="spellEnd"/>
-      <w:r>
-        <w:t>(custID)</w:t>
+        <w:t>FOREIGN KEY (custID) references CustomerDetails(custID)</w:t>
       </w:r>
     </w:p>
     <w:p>
@@ -11238,15 +11133,7 @@
         <w:t>docID</w:t>
       </w:r>
       <w:r>
-        <w:t xml:space="preserve">) references </w:t>
-      </w:r>
-      <w:proofErr w:type="spellStart"/>
-      <w:r>
-        <w:t>DeliveryDoc</w:t>
-      </w:r>
-      <w:proofErr w:type="spellEnd"/>
-      <w:r>
-        <w:t>(</w:t>
+        <w:t>) references DeliveryDoc(</w:t>
       </w:r>
       <w:r>
         <w:t>docID</w:t>
@@ -11318,7 +11205,6 @@
         </w:numPr>
       </w:pPr>
       <w:r>
-        <w:lastRenderedPageBreak/>
         <w:t xml:space="preserve">quantity INT </w:t>
       </w:r>
     </w:p>
@@ -11343,15 +11229,8 @@
         </w:numPr>
       </w:pPr>
       <w:r>
-        <w:t xml:space="preserve">FOREIGN KEY (docID) references </w:t>
-      </w:r>
-      <w:proofErr w:type="spellStart"/>
-      <w:r>
-        <w:t>DeliveryDoc</w:t>
-      </w:r>
-      <w:proofErr w:type="spellEnd"/>
-      <w:r>
-        <w:t>(docID)</w:t>
+        <w:lastRenderedPageBreak/>
+        <w:t>FOREIGN KEY (docID) references DeliveryDoc(docID)</w:t>
       </w:r>
     </w:p>
     <w:p>
@@ -11381,15 +11260,7 @@
         </w:numPr>
       </w:pPr>
       <w:r>
-        <w:t xml:space="preserve">Relationship -&gt; Customer Details -&gt; Retrieve all </w:t>
-      </w:r>
-      <w:proofErr w:type="gramStart"/>
-      <w:r>
-        <w:t>details</w:t>
-      </w:r>
-      <w:proofErr w:type="gramEnd"/>
-      <w:r>
-        <w:t xml:space="preserve"> </w:t>
+        <w:t xml:space="preserve">Relationship -&gt; Customer Details -&gt; Retrieve all details </w:t>
       </w:r>
     </w:p>
     <w:p>
@@ -11412,14 +11283,12 @@
           <w:numId w:val="3"/>
         </w:numPr>
       </w:pPr>
-      <w:proofErr w:type="spellStart"/>
       <w:r>
         <w:t>subscription</w:t>
       </w:r>
       <w:r>
         <w:t>Type</w:t>
       </w:r>
-      <w:proofErr w:type="spellEnd"/>
       <w:r>
         <w:t xml:space="preserve"> </w:t>
       </w:r>
@@ -11487,15 +11356,7 @@
         </w:numPr>
       </w:pPr>
       <w:r>
-        <w:t xml:space="preserve">FOREIGN KEY (custID) references </w:t>
-      </w:r>
-      <w:proofErr w:type="spellStart"/>
-      <w:r>
-        <w:t>CustomerDetails</w:t>
-      </w:r>
-      <w:proofErr w:type="spellEnd"/>
-      <w:r>
-        <w:t>(custID)</w:t>
+        <w:t>FOREIGN KEY (custID) references CustomerDetails(custID)</w:t>
       </w:r>
     </w:p>
     <w:p>
@@ -11541,6 +11402,92 @@
 <file path=word/numbering.xml><?xml version="1.0" encoding="utf-8"?>
 <w:numbering xmlns:wpc="http://schemas.microsoft.com/office/word/2010/wordprocessingCanvas" xmlns:cx="http://schemas.microsoft.com/office/drawing/2014/chartex" xmlns:cx1="http://schemas.microsoft.com/office/drawing/2015/9/8/chartex" xmlns:cx2="http://schemas.microsoft.com/office/drawing/2015/10/21/chartex" xmlns:cx3="http://schemas.microsoft.com/office/drawing/2016/5/9/chartex" xmlns:cx4="http://schemas.microsoft.com/office/drawing/2016/5/10/chartex" xmlns:cx5="http://schemas.microsoft.com/office/drawing/2016/5/11/chartex" xmlns:cx6="http://schemas.microsoft.com/office/drawing/2016/5/12/chartex" xmlns:cx7="http://schemas.microsoft.com/office/drawing/2016/5/13/chartex" xmlns:cx8="http://schemas.microsoft.com/office/drawing/2016/5/14/chartex" xmlns:mc="http://schemas.openxmlformats.org/markup-compatibility/2006" xmlns:aink="http://schemas.microsoft.com/office/drawing/2016/ink" xmlns:am3d="http://schemas.microsoft.com/office/drawing/2017/model3d" xmlns:o="urn:schemas-microsoft-com:office:office" xmlns:oel="http://schemas.microsoft.com/office/2019/extlst" xmlns:r="http://schemas.openxmlformats.org/officeDocument/2006/relationships" xmlns:m="http://schemas.openxmlformats.org/officeDocument/2006/math" xmlns:v="urn:schemas-microsoft-com:vml" xmlns:wp14="http://schemas.microsoft.com/office/word/2010/wordprocessingDrawing" xmlns:wp="http://schemas.openxmlformats.org/drawingml/2006/wordprocessingDrawing" xmlns:w10="urn:schemas-microsoft-com:office:word" xmlns:w="http://schemas.openxmlformats.org/wordprocessingml/2006/main" xmlns:w14="http://schemas.microsoft.com/office/word/2010/wordml" xmlns:w15="http://schemas.microsoft.com/office/word/2012/wordml" xmlns:w16cex="http://schemas.microsoft.com/office/word/2018/wordml/cex" xmlns:w16cid="http://schemas.microsoft.com/office/word/2016/wordml/cid" xmlns:w16="http://schemas.microsoft.com/office/word/2018/wordml" xmlns:w16sdtdh="http://schemas.microsoft.com/office/word/2020/wordml/sdtdatahash" xmlns:w16se="http://schemas.microsoft.com/office/word/2015/wordml/symex" xmlns:wpg="http://schemas.microsoft.com/office/word/2010/wordprocessingGroup" xmlns:wpi="http://schemas.microsoft.com/office/word/2010/wordprocessingInk" xmlns:wne="http://schemas.microsoft.com/office/word/2006/wordml" xmlns:wps="http://schemas.microsoft.com/office/word/2010/wordprocessingShape" mc:Ignorable="w14 w15 w16se w16cid w16 w16cex w16sdtdh wp14">
   <w:abstractNum w:abstractNumId="0" w15:restartNumberingAfterBreak="0">
+    <w:nsid w:val="00875BC4"/>
+    <w:multiLevelType w:val="hybridMultilevel"/>
+    <w:tmpl w:val="724E8E14"/>
+    <w:lvl w:ilvl="0" w:tplc="FFFFFFFF">
+      <w:start w:val="1"/>
+      <w:numFmt w:val="decimal"/>
+      <w:lvlText w:val="%1."/>
+      <w:lvlJc w:val="left"/>
+      <w:pPr>
+        <w:ind w:left="720" w:hanging="360"/>
+      </w:pPr>
+    </w:lvl>
+    <w:lvl w:ilvl="1" w:tplc="FFFFFFFF" w:tentative="1">
+      <w:start w:val="1"/>
+      <w:numFmt w:val="lowerLetter"/>
+      <w:lvlText w:val="%2."/>
+      <w:lvlJc w:val="left"/>
+      <w:pPr>
+        <w:ind w:left="1440" w:hanging="360"/>
+      </w:pPr>
+    </w:lvl>
+    <w:lvl w:ilvl="2" w:tplc="FFFFFFFF" w:tentative="1">
+      <w:start w:val="1"/>
+      <w:numFmt w:val="lowerRoman"/>
+      <w:lvlText w:val="%3."/>
+      <w:lvlJc w:val="right"/>
+      <w:pPr>
+        <w:ind w:left="2160" w:hanging="180"/>
+      </w:pPr>
+    </w:lvl>
+    <w:lvl w:ilvl="3" w:tplc="FFFFFFFF" w:tentative="1">
+      <w:start w:val="1"/>
+      <w:numFmt w:val="decimal"/>
+      <w:lvlText w:val="%4."/>
+      <w:lvlJc w:val="left"/>
+      <w:pPr>
+        <w:ind w:left="2880" w:hanging="360"/>
+      </w:pPr>
+    </w:lvl>
+    <w:lvl w:ilvl="4" w:tplc="FFFFFFFF" w:tentative="1">
+      <w:start w:val="1"/>
+      <w:numFmt w:val="lowerLetter"/>
+      <w:lvlText w:val="%5."/>
+      <w:lvlJc w:val="left"/>
+      <w:pPr>
+        <w:ind w:left="3600" w:hanging="360"/>
+      </w:pPr>
+    </w:lvl>
+    <w:lvl w:ilvl="5" w:tplc="FFFFFFFF" w:tentative="1">
+      <w:start w:val="1"/>
+      <w:numFmt w:val="lowerRoman"/>
+      <w:lvlText w:val="%6."/>
+      <w:lvlJc w:val="right"/>
+      <w:pPr>
+        <w:ind w:left="4320" w:hanging="180"/>
+      </w:pPr>
+    </w:lvl>
+    <w:lvl w:ilvl="6" w:tplc="FFFFFFFF" w:tentative="1">
+      <w:start w:val="1"/>
+      <w:numFmt w:val="decimal"/>
+      <w:lvlText w:val="%7."/>
+      <w:lvlJc w:val="left"/>
+      <w:pPr>
+        <w:ind w:left="5040" w:hanging="360"/>
+      </w:pPr>
+    </w:lvl>
+    <w:lvl w:ilvl="7" w:tplc="FFFFFFFF" w:tentative="1">
+      <w:start w:val="1"/>
+      <w:numFmt w:val="lowerLetter"/>
+      <w:lvlText w:val="%8."/>
+      <w:lvlJc w:val="left"/>
+      <w:pPr>
+        <w:ind w:left="5760" w:hanging="360"/>
+      </w:pPr>
+    </w:lvl>
+    <w:lvl w:ilvl="8" w:tplc="FFFFFFFF" w:tentative="1">
+      <w:start w:val="1"/>
+      <w:numFmt w:val="lowerRoman"/>
+      <w:lvlText w:val="%9."/>
+      <w:lvlJc w:val="right"/>
+      <w:pPr>
+        <w:ind w:left="6480" w:hanging="180"/>
+      </w:pPr>
+    </w:lvl>
+  </w:abstractNum>
+  <w:abstractNum w:abstractNumId="1" w15:restartNumberingAfterBreak="0">
     <w:nsid w:val="0151317E"/>
     <w:multiLevelType w:val="hybridMultilevel"/>
     <w:tmpl w:val="D640DA5C"/>
@@ -11653,7 +11600,7 @@
       </w:rPr>
     </w:lvl>
   </w:abstractNum>
-  <w:abstractNum w:abstractNumId="1" w15:restartNumberingAfterBreak="0">
+  <w:abstractNum w:abstractNumId="2" w15:restartNumberingAfterBreak="0">
     <w:nsid w:val="02954109"/>
     <w:multiLevelType w:val="hybridMultilevel"/>
     <w:tmpl w:val="48566CA4"/>
@@ -11742,7 +11689,7 @@
       </w:pPr>
     </w:lvl>
   </w:abstractNum>
-  <w:abstractNum w:abstractNumId="2" w15:restartNumberingAfterBreak="0">
+  <w:abstractNum w:abstractNumId="3" w15:restartNumberingAfterBreak="0">
     <w:nsid w:val="04863171"/>
     <w:multiLevelType w:val="hybridMultilevel"/>
     <w:tmpl w:val="6BC6EEDA"/>
@@ -11831,7 +11778,7 @@
       </w:pPr>
     </w:lvl>
   </w:abstractNum>
-  <w:abstractNum w:abstractNumId="3" w15:restartNumberingAfterBreak="0">
+  <w:abstractNum w:abstractNumId="4" w15:restartNumberingAfterBreak="0">
     <w:nsid w:val="0EAB7B00"/>
     <w:multiLevelType w:val="hybridMultilevel"/>
     <w:tmpl w:val="1FAA1E6E"/>
@@ -11920,7 +11867,93 @@
       </w:pPr>
     </w:lvl>
   </w:abstractNum>
-  <w:abstractNum w:abstractNumId="4" w15:restartNumberingAfterBreak="0">
+  <w:abstractNum w:abstractNumId="5" w15:restartNumberingAfterBreak="0">
+    <w:nsid w:val="233600D6"/>
+    <w:multiLevelType w:val="hybridMultilevel"/>
+    <w:tmpl w:val="724E8E14"/>
+    <w:lvl w:ilvl="0" w:tplc="1809000F">
+      <w:start w:val="1"/>
+      <w:numFmt w:val="decimal"/>
+      <w:lvlText w:val="%1."/>
+      <w:lvlJc w:val="left"/>
+      <w:pPr>
+        <w:ind w:left="720" w:hanging="360"/>
+      </w:pPr>
+    </w:lvl>
+    <w:lvl w:ilvl="1" w:tplc="18090019" w:tentative="1">
+      <w:start w:val="1"/>
+      <w:numFmt w:val="lowerLetter"/>
+      <w:lvlText w:val="%2."/>
+      <w:lvlJc w:val="left"/>
+      <w:pPr>
+        <w:ind w:left="1440" w:hanging="360"/>
+      </w:pPr>
+    </w:lvl>
+    <w:lvl w:ilvl="2" w:tplc="1809001B" w:tentative="1">
+      <w:start w:val="1"/>
+      <w:numFmt w:val="lowerRoman"/>
+      <w:lvlText w:val="%3."/>
+      <w:lvlJc w:val="right"/>
+      <w:pPr>
+        <w:ind w:left="2160" w:hanging="180"/>
+      </w:pPr>
+    </w:lvl>
+    <w:lvl w:ilvl="3" w:tplc="1809000F" w:tentative="1">
+      <w:start w:val="1"/>
+      <w:numFmt w:val="decimal"/>
+      <w:lvlText w:val="%4."/>
+      <w:lvlJc w:val="left"/>
+      <w:pPr>
+        <w:ind w:left="2880" w:hanging="360"/>
+      </w:pPr>
+    </w:lvl>
+    <w:lvl w:ilvl="4" w:tplc="18090019" w:tentative="1">
+      <w:start w:val="1"/>
+      <w:numFmt w:val="lowerLetter"/>
+      <w:lvlText w:val="%5."/>
+      <w:lvlJc w:val="left"/>
+      <w:pPr>
+        <w:ind w:left="3600" w:hanging="360"/>
+      </w:pPr>
+    </w:lvl>
+    <w:lvl w:ilvl="5" w:tplc="1809001B" w:tentative="1">
+      <w:start w:val="1"/>
+      <w:numFmt w:val="lowerRoman"/>
+      <w:lvlText w:val="%6."/>
+      <w:lvlJc w:val="right"/>
+      <w:pPr>
+        <w:ind w:left="4320" w:hanging="180"/>
+      </w:pPr>
+    </w:lvl>
+    <w:lvl w:ilvl="6" w:tplc="1809000F" w:tentative="1">
+      <w:start w:val="1"/>
+      <w:numFmt w:val="decimal"/>
+      <w:lvlText w:val="%7."/>
+      <w:lvlJc w:val="left"/>
+      <w:pPr>
+        <w:ind w:left="5040" w:hanging="360"/>
+      </w:pPr>
+    </w:lvl>
+    <w:lvl w:ilvl="7" w:tplc="18090019" w:tentative="1">
+      <w:start w:val="1"/>
+      <w:numFmt w:val="lowerLetter"/>
+      <w:lvlText w:val="%8."/>
+      <w:lvlJc w:val="left"/>
+      <w:pPr>
+        <w:ind w:left="5760" w:hanging="360"/>
+      </w:pPr>
+    </w:lvl>
+    <w:lvl w:ilvl="8" w:tplc="1809001B" w:tentative="1">
+      <w:start w:val="1"/>
+      <w:numFmt w:val="lowerRoman"/>
+      <w:lvlText w:val="%9."/>
+      <w:lvlJc w:val="right"/>
+      <w:pPr>
+        <w:ind w:left="6480" w:hanging="180"/>
+      </w:pPr>
+    </w:lvl>
+  </w:abstractNum>
+  <w:abstractNum w:abstractNumId="6" w15:restartNumberingAfterBreak="0">
     <w:nsid w:val="3DD27093"/>
     <w:multiLevelType w:val="hybridMultilevel"/>
     <w:tmpl w:val="5428FD32"/>
@@ -12009,7 +12042,7 @@
       </w:pPr>
     </w:lvl>
   </w:abstractNum>
-  <w:abstractNum w:abstractNumId="5" w15:restartNumberingAfterBreak="0">
+  <w:abstractNum w:abstractNumId="7" w15:restartNumberingAfterBreak="0">
     <w:nsid w:val="43AA1B1B"/>
     <w:multiLevelType w:val="hybridMultilevel"/>
     <w:tmpl w:val="E27C6646"/>
@@ -12098,7 +12131,93 @@
       </w:pPr>
     </w:lvl>
   </w:abstractNum>
-  <w:abstractNum w:abstractNumId="6" w15:restartNumberingAfterBreak="0">
+  <w:abstractNum w:abstractNumId="8" w15:restartNumberingAfterBreak="0">
+    <w:nsid w:val="51D6395D"/>
+    <w:multiLevelType w:val="hybridMultilevel"/>
+    <w:tmpl w:val="724E8E14"/>
+    <w:lvl w:ilvl="0" w:tplc="FFFFFFFF">
+      <w:start w:val="1"/>
+      <w:numFmt w:val="decimal"/>
+      <w:lvlText w:val="%1."/>
+      <w:lvlJc w:val="left"/>
+      <w:pPr>
+        <w:ind w:left="720" w:hanging="360"/>
+      </w:pPr>
+    </w:lvl>
+    <w:lvl w:ilvl="1" w:tplc="FFFFFFFF" w:tentative="1">
+      <w:start w:val="1"/>
+      <w:numFmt w:val="lowerLetter"/>
+      <w:lvlText w:val="%2."/>
+      <w:lvlJc w:val="left"/>
+      <w:pPr>
+        <w:ind w:left="1440" w:hanging="360"/>
+      </w:pPr>
+    </w:lvl>
+    <w:lvl w:ilvl="2" w:tplc="FFFFFFFF" w:tentative="1">
+      <w:start w:val="1"/>
+      <w:numFmt w:val="lowerRoman"/>
+      <w:lvlText w:val="%3."/>
+      <w:lvlJc w:val="right"/>
+      <w:pPr>
+        <w:ind w:left="2160" w:hanging="180"/>
+      </w:pPr>
+    </w:lvl>
+    <w:lvl w:ilvl="3" w:tplc="FFFFFFFF" w:tentative="1">
+      <w:start w:val="1"/>
+      <w:numFmt w:val="decimal"/>
+      <w:lvlText w:val="%4."/>
+      <w:lvlJc w:val="left"/>
+      <w:pPr>
+        <w:ind w:left="2880" w:hanging="360"/>
+      </w:pPr>
+    </w:lvl>
+    <w:lvl w:ilvl="4" w:tplc="FFFFFFFF" w:tentative="1">
+      <w:start w:val="1"/>
+      <w:numFmt w:val="lowerLetter"/>
+      <w:lvlText w:val="%5."/>
+      <w:lvlJc w:val="left"/>
+      <w:pPr>
+        <w:ind w:left="3600" w:hanging="360"/>
+      </w:pPr>
+    </w:lvl>
+    <w:lvl w:ilvl="5" w:tplc="FFFFFFFF" w:tentative="1">
+      <w:start w:val="1"/>
+      <w:numFmt w:val="lowerRoman"/>
+      <w:lvlText w:val="%6."/>
+      <w:lvlJc w:val="right"/>
+      <w:pPr>
+        <w:ind w:left="4320" w:hanging="180"/>
+      </w:pPr>
+    </w:lvl>
+    <w:lvl w:ilvl="6" w:tplc="FFFFFFFF" w:tentative="1">
+      <w:start w:val="1"/>
+      <w:numFmt w:val="decimal"/>
+      <w:lvlText w:val="%7."/>
+      <w:lvlJc w:val="left"/>
+      <w:pPr>
+        <w:ind w:left="5040" w:hanging="360"/>
+      </w:pPr>
+    </w:lvl>
+    <w:lvl w:ilvl="7" w:tplc="FFFFFFFF" w:tentative="1">
+      <w:start w:val="1"/>
+      <w:numFmt w:val="lowerLetter"/>
+      <w:lvlText w:val="%8."/>
+      <w:lvlJc w:val="left"/>
+      <w:pPr>
+        <w:ind w:left="5760" w:hanging="360"/>
+      </w:pPr>
+    </w:lvl>
+    <w:lvl w:ilvl="8" w:tplc="FFFFFFFF" w:tentative="1">
+      <w:start w:val="1"/>
+      <w:numFmt w:val="lowerRoman"/>
+      <w:lvlText w:val="%9."/>
+      <w:lvlJc w:val="right"/>
+      <w:pPr>
+        <w:ind w:left="6480" w:hanging="180"/>
+      </w:pPr>
+    </w:lvl>
+  </w:abstractNum>
+  <w:abstractNum w:abstractNumId="9" w15:restartNumberingAfterBreak="0">
     <w:nsid w:val="5DF13896"/>
     <w:multiLevelType w:val="hybridMultilevel"/>
     <w:tmpl w:val="3B78EECC"/>
@@ -12211,7 +12330,7 @@
       </w:rPr>
     </w:lvl>
   </w:abstractNum>
-  <w:abstractNum w:abstractNumId="7" w15:restartNumberingAfterBreak="0">
+  <w:abstractNum w:abstractNumId="10" w15:restartNumberingAfterBreak="0">
     <w:nsid w:val="5EF65E42"/>
     <w:multiLevelType w:val="hybridMultilevel"/>
     <w:tmpl w:val="3AFAFB04"/>
@@ -12300,7 +12419,7 @@
       </w:pPr>
     </w:lvl>
   </w:abstractNum>
-  <w:abstractNum w:abstractNumId="8" w15:restartNumberingAfterBreak="0">
+  <w:abstractNum w:abstractNumId="11" w15:restartNumberingAfterBreak="0">
     <w:nsid w:val="69AF2C5B"/>
     <w:multiLevelType w:val="hybridMultilevel"/>
     <w:tmpl w:val="9D5A07D0"/>
@@ -12413,7 +12532,7 @@
       </w:rPr>
     </w:lvl>
   </w:abstractNum>
-  <w:abstractNum w:abstractNumId="9" w15:restartNumberingAfterBreak="0">
+  <w:abstractNum w:abstractNumId="12" w15:restartNumberingAfterBreak="0">
     <w:nsid w:val="6C205384"/>
     <w:multiLevelType w:val="hybridMultilevel"/>
     <w:tmpl w:val="879E595C"/>
@@ -12526,7 +12645,7 @@
       </w:rPr>
     </w:lvl>
   </w:abstractNum>
-  <w:abstractNum w:abstractNumId="10" w15:restartNumberingAfterBreak="0">
+  <w:abstractNum w:abstractNumId="13" w15:restartNumberingAfterBreak="0">
     <w:nsid w:val="6E8B14C9"/>
     <w:multiLevelType w:val="hybridMultilevel"/>
     <w:tmpl w:val="0E34635A"/>
@@ -12612,7 +12731,7 @@
       </w:pPr>
     </w:lvl>
   </w:abstractNum>
-  <w:abstractNum w:abstractNumId="11" w15:restartNumberingAfterBreak="0">
+  <w:abstractNum w:abstractNumId="14" w15:restartNumberingAfterBreak="0">
     <w:nsid w:val="70FC5369"/>
     <w:multiLevelType w:val="hybridMultilevel"/>
     <w:tmpl w:val="412C8C40"/>
@@ -12726,40 +12845,49 @@
     </w:lvl>
   </w:abstractNum>
   <w:num w:numId="1" w16cid:durableId="1124957113">
+    <w:abstractNumId w:val="6"/>
+  </w:num>
+  <w:num w:numId="2" w16cid:durableId="48774914">
+    <w:abstractNumId w:val="14"/>
+  </w:num>
+  <w:num w:numId="3" w16cid:durableId="1945722479">
+    <w:abstractNumId w:val="1"/>
+  </w:num>
+  <w:num w:numId="4" w16cid:durableId="1535196416">
+    <w:abstractNumId w:val="13"/>
+  </w:num>
+  <w:num w:numId="5" w16cid:durableId="1641687291">
+    <w:abstractNumId w:val="12"/>
+  </w:num>
+  <w:num w:numId="6" w16cid:durableId="1641885153">
+    <w:abstractNumId w:val="11"/>
+  </w:num>
+  <w:num w:numId="7" w16cid:durableId="344208773">
+    <w:abstractNumId w:val="9"/>
+  </w:num>
+  <w:num w:numId="8" w16cid:durableId="859047339">
+    <w:abstractNumId w:val="10"/>
+  </w:num>
+  <w:num w:numId="9" w16cid:durableId="1906530020">
+    <w:abstractNumId w:val="2"/>
+  </w:num>
+  <w:num w:numId="10" w16cid:durableId="1221744383">
+    <w:abstractNumId w:val="3"/>
+  </w:num>
+  <w:num w:numId="11" w16cid:durableId="1373920575">
     <w:abstractNumId w:val="4"/>
   </w:num>
-  <w:num w:numId="2" w16cid:durableId="48774914">
-    <w:abstractNumId w:val="11"/>
+  <w:num w:numId="12" w16cid:durableId="821429821">
+    <w:abstractNumId w:val="7"/>
   </w:num>
-  <w:num w:numId="3" w16cid:durableId="1945722479">
+  <w:num w:numId="13" w16cid:durableId="310985839">
+    <w:abstractNumId w:val="5"/>
+  </w:num>
+  <w:num w:numId="14" w16cid:durableId="988244969">
     <w:abstractNumId w:val="0"/>
   </w:num>
-  <w:num w:numId="4" w16cid:durableId="1535196416">
-    <w:abstractNumId w:val="10"/>
-  </w:num>
-  <w:num w:numId="5" w16cid:durableId="1641687291">
-    <w:abstractNumId w:val="9"/>
-  </w:num>
-  <w:num w:numId="6" w16cid:durableId="1641885153">
+  <w:num w:numId="15" w16cid:durableId="1694383007">
     <w:abstractNumId w:val="8"/>
-  </w:num>
-  <w:num w:numId="7" w16cid:durableId="344208773">
-    <w:abstractNumId w:val="6"/>
-  </w:num>
-  <w:num w:numId="8" w16cid:durableId="859047339">
-    <w:abstractNumId w:val="7"/>
-  </w:num>
-  <w:num w:numId="9" w16cid:durableId="1906530020">
-    <w:abstractNumId w:val="1"/>
-  </w:num>
-  <w:num w:numId="10" w16cid:durableId="1221744383">
-    <w:abstractNumId w:val="2"/>
-  </w:num>
-  <w:num w:numId="11" w16cid:durableId="1373920575">
-    <w:abstractNumId w:val="3"/>
-  </w:num>
-  <w:num w:numId="12" w16cid:durableId="821429821">
-    <w:abstractNumId w:val="5"/>
   </w:num>
 </w:numbering>
 </file>

</xml_diff>

<commit_message>
push after midterm away
</commit_message>
<xml_diff>
--- a/Team 1_Justification_and_Plan.docx
+++ b/Team 1_Justification_and_Plan.docx
@@ -705,15 +705,7 @@
         <w:t>Supports changes to some extent</w:t>
       </w:r>
       <w:r>
-        <w:t xml:space="preserve"> – Incremental Delivery is a Plan Driven approach that assumes nothing should change. Although, it doesn’t mean the scope cannot change between increments when required. In the lifecycle we choose, the increments are </w:t>
-      </w:r>
-      <w:proofErr w:type="gramStart"/>
-      <w:r>
-        <w:t>planned in advance</w:t>
-      </w:r>
-      <w:proofErr w:type="gramEnd"/>
-      <w:r>
-        <w:t xml:space="preserve"> although we still have benefit of making small tweaks if necessary.   </w:t>
+        <w:t xml:space="preserve"> – Incremental Delivery is a Plan Driven approach that assumes nothing should change. Although, it doesn’t mean the scope cannot change between increments when required. In the lifecycle we choose, the increments are planned in advance although we still have benefit of making small tweaks if necessary.   </w:t>
       </w:r>
     </w:p>
     <w:p>
@@ -770,15 +762,7 @@
         <w:t>Product Availability</w:t>
       </w:r>
       <w:r>
-        <w:t xml:space="preserve"> – Incremental Delivery allows us to have working software quicker, which can provide value to customer sooner. It for sure will not be a fully working product after first delivery, although some functionality can be available to customer easier (</w:t>
-      </w:r>
-      <w:proofErr w:type="spellStart"/>
-      <w:r>
-        <w:t>eg.</w:t>
-      </w:r>
-      <w:proofErr w:type="spellEnd"/>
-      <w:r>
-        <w:t xml:space="preserve"> signing up new users into the system)</w:t>
+        <w:t xml:space="preserve"> – Incremental Delivery allows us to have working software quicker, which can provide value to customer sooner. It for sure will not be a fully working product after first delivery, although some functionality can be available to customer easier (eg. signing up new users into the system)</w:t>
       </w:r>
     </w:p>
     <w:p>
@@ -828,25 +812,7 @@
     </w:p>
     <w:p>
       <w:r>
-        <w:t xml:space="preserve">We have decided not to go for Agile as requirements are well-defined and we don’t need to involv4e customer constantly. Instead, we will present what we have at its key phases. We also rejected Waterfall due to </w:t>
-      </w:r>
-      <w:proofErr w:type="spellStart"/>
-      <w:proofErr w:type="gramStart"/>
-      <w:r>
-        <w:t>it’s</w:t>
-      </w:r>
-      <w:proofErr w:type="spellEnd"/>
-      <w:proofErr w:type="gramEnd"/>
-      <w:r>
-        <w:t xml:space="preserve"> total lack of flexibility. It is highly sequential model, where each phase is dependent on the previous one. We wouldn’t be able to have two </w:t>
-      </w:r>
-      <w:proofErr w:type="spellStart"/>
-      <w:r>
-        <w:t>devs</w:t>
-      </w:r>
-      <w:proofErr w:type="spellEnd"/>
-      <w:r>
-        <w:t xml:space="preserve"> working on separate phases as everything happens one after another. Here, we also don’t have customer input until the end which can potentially make it very costly to revise/fix if there are issues. We also rejected V-Model as the team is too small to take that approach. It requires extensive testing and parallel working which we don’t have resources for. It would potentially add extra complexity to the project. </w:t>
+        <w:t xml:space="preserve">We have decided not to go for Agile as requirements are well-defined and we don’t need to involv4e customer constantly. Instead, we will present what we have at its key phases. We also rejected Waterfall due to it’s total lack of flexibility. It is highly sequential model, where each phase is dependent on the previous one. We wouldn’t be able to have two devs working on separate phases as everything happens one after another. Here, we also don’t have customer input until the end which can potentially make it very costly to revise/fix if there are issues. We also rejected V-Model as the team is too small to take that approach. It requires extensive testing and parallel working which we don’t have resources for. It would potentially add extra complexity to the project. </w:t>
       </w:r>
     </w:p>
     <w:p/>
@@ -2315,15 +2281,7 @@
               <w:jc w:val="center"/>
             </w:pPr>
             <w:r>
-              <w:t xml:space="preserve">Lack of depth </w:t>
-            </w:r>
-            <w:proofErr w:type="gramStart"/>
-            <w:r>
-              <w:t>understanding ,</w:t>
-            </w:r>
-            <w:proofErr w:type="gramEnd"/>
-            <w:r>
-              <w:t xml:space="preserve"> challenging </w:t>
+              <w:t xml:space="preserve">Lack of depth understanding , challenging </w:t>
             </w:r>
           </w:p>
         </w:tc>
@@ -2481,6 +2439,18 @@
     <w:p/>
     <w:p/>
     <w:p/>
+    <w:p>
+      <w:pPr>
+        <w:pStyle w:val="Heading2"/>
+      </w:pPr>
+    </w:p>
+    <w:p>
+      <w:pPr>
+        <w:pStyle w:val="Heading2"/>
+      </w:pPr>
+    </w:p>
+    <w:p/>
+    <w:p/>
     <w:tbl>
       <w:tblPr>
         <w:tblStyle w:val="TableGrid"/>
@@ -2491,14 +2461,14 @@
       </w:tblPr>
       <w:tblGrid>
         <w:gridCol w:w="1271"/>
-        <w:gridCol w:w="1418"/>
-        <w:gridCol w:w="3260"/>
-        <w:gridCol w:w="850"/>
+        <w:gridCol w:w="2552"/>
+        <w:gridCol w:w="1559"/>
+        <w:gridCol w:w="992"/>
         <w:gridCol w:w="709"/>
         <w:gridCol w:w="709"/>
-        <w:gridCol w:w="850"/>
+        <w:gridCol w:w="708"/>
         <w:gridCol w:w="851"/>
-        <w:gridCol w:w="1871"/>
+        <w:gridCol w:w="2438"/>
       </w:tblGrid>
       <w:tr>
         <w:trPr>
@@ -2515,14 +2485,13 @@
               <w:jc w:val="center"/>
             </w:pPr>
             <w:r>
-              <w:lastRenderedPageBreak/>
               <w:t>Increment</w:t>
             </w:r>
           </w:p>
         </w:tc>
         <w:tc>
           <w:tcPr>
-            <w:tcW w:w="1418" w:type="dxa"/>
+            <w:tcW w:w="2552" w:type="dxa"/>
             <w:shd w:val="clear" w:color="auto" w:fill="002060"/>
             <w:vAlign w:val="center"/>
           </w:tcPr>
@@ -2537,7 +2506,7 @@
         </w:tc>
         <w:tc>
           <w:tcPr>
-            <w:tcW w:w="3260" w:type="dxa"/>
+            <w:tcW w:w="1559" w:type="dxa"/>
             <w:shd w:val="clear" w:color="auto" w:fill="002060"/>
             <w:vAlign w:val="center"/>
           </w:tcPr>
@@ -2552,7 +2521,7 @@
         </w:tc>
         <w:tc>
           <w:tcPr>
-            <w:tcW w:w="850" w:type="dxa"/>
+            <w:tcW w:w="992" w:type="dxa"/>
             <w:shd w:val="clear" w:color="auto" w:fill="002060"/>
             <w:vAlign w:val="center"/>
           </w:tcPr>
@@ -2597,7 +2566,7 @@
         </w:tc>
         <w:tc>
           <w:tcPr>
-            <w:tcW w:w="850" w:type="dxa"/>
+            <w:tcW w:w="708" w:type="dxa"/>
             <w:shd w:val="clear" w:color="auto" w:fill="002060"/>
             <w:vAlign w:val="center"/>
           </w:tcPr>
@@ -2627,7 +2596,7 @@
         </w:tc>
         <w:tc>
           <w:tcPr>
-            <w:tcW w:w="1871" w:type="dxa"/>
+            <w:tcW w:w="2438" w:type="dxa"/>
             <w:shd w:val="clear" w:color="auto" w:fill="002060"/>
             <w:vAlign w:val="center"/>
           </w:tcPr>
@@ -2662,81 +2631,76 @@
         </w:tc>
         <w:tc>
           <w:tcPr>
-            <w:tcW w:w="1418" w:type="dxa"/>
+            <w:tcW w:w="2552" w:type="dxa"/>
             <w:vMerge w:val="restart"/>
             <w:vAlign w:val="center"/>
           </w:tcPr>
           <w:p>
             <w:pPr>
-              <w:jc w:val="center"/>
+              <w:pStyle w:val="ListParagraph"/>
+              <w:numPr>
+                <w:ilvl w:val="0"/>
+                <w:numId w:val="13"/>
+              </w:numPr>
             </w:pPr>
             <w:r>
               <w:t>Design Test Cases</w:t>
             </w:r>
-          </w:p>
-        </w:tc>
-        <w:tc>
-          <w:tcPr>
-            <w:tcW w:w="3260" w:type="dxa"/>
-            <w:vMerge w:val="restart"/>
-            <w:vAlign w:val="center"/>
-          </w:tcPr>
-          <w:p>
-            <w:r>
-              <w:t>Design Tests for MySQL queries and JUnit</w:t>
-            </w:r>
-          </w:p>
-          <w:p>
-            <w:pPr>
-              <w:jc w:val="center"/>
-            </w:pPr>
-            <w:r>
-              <w:t xml:space="preserve">Natalia: </w:t>
-            </w:r>
-            <w:r>
-              <w:t>c</w:t>
-            </w:r>
-            <w:r>
-              <w:t>ustomer/newsagent/admin</w:t>
-            </w:r>
-          </w:p>
-          <w:p>
-            <w:pPr>
-              <w:jc w:val="center"/>
-            </w:pPr>
-            <w:r>
-              <w:t>Ronan:</w:t>
-            </w:r>
-          </w:p>
-          <w:p>
-            <w:pPr>
-              <w:jc w:val="center"/>
-            </w:pPr>
-            <w:r>
-              <w:t>delivery doc/publication</w:t>
-            </w:r>
-          </w:p>
-          <w:p>
-            <w:pPr>
-              <w:jc w:val="center"/>
-            </w:pPr>
-            <w:r>
-              <w:t>Ivan:</w:t>
-            </w:r>
-          </w:p>
-          <w:p>
-            <w:pPr>
-              <w:jc w:val="center"/>
-            </w:pPr>
-            <w:r>
-              <w:t>invoice/order</w:t>
-            </w:r>
-          </w:p>
-          <w:p/>
-        </w:tc>
-        <w:tc>
-          <w:tcPr>
-            <w:tcW w:w="850" w:type="dxa"/>
+            <w:r>
+              <w:t xml:space="preserve"> (JUnit + MySQL)</w:t>
+            </w:r>
+          </w:p>
+          <w:p>
+            <w:pPr>
+              <w:pStyle w:val="ListParagraph"/>
+              <w:numPr>
+                <w:ilvl w:val="0"/>
+                <w:numId w:val="13"/>
+              </w:numPr>
+            </w:pPr>
+            <w:r>
+              <w:t>Create Database</w:t>
+            </w:r>
+          </w:p>
+          <w:p>
+            <w:pPr>
+              <w:pStyle w:val="ListParagraph"/>
+              <w:numPr>
+                <w:ilvl w:val="0"/>
+                <w:numId w:val="13"/>
+              </w:numPr>
+            </w:pPr>
+            <w:r>
+              <w:t>Implementation</w:t>
+            </w:r>
+          </w:p>
+        </w:tc>
+        <w:tc>
+          <w:tcPr>
+            <w:tcW w:w="1559" w:type="dxa"/>
+            <w:vAlign w:val="center"/>
+          </w:tcPr>
+          <w:p>
+            <w:r>
+              <w:t>Customer</w:t>
+            </w:r>
+            <w:r>
+              <w:t>/</w:t>
+            </w:r>
+            <w:r>
+              <w:t xml:space="preserve"> </w:t>
+            </w:r>
+            <w:r>
+              <w:t>User</w:t>
+            </w:r>
+            <w:r>
+              <w:t>/Admin</w:t>
+            </w:r>
+          </w:p>
+        </w:tc>
+        <w:tc>
+          <w:tcPr>
+            <w:tcW w:w="992" w:type="dxa"/>
             <w:vAlign w:val="center"/>
           </w:tcPr>
           <w:p>
@@ -2758,7 +2722,7 @@
               <w:jc w:val="center"/>
             </w:pPr>
             <w:r>
-              <w:t>3</w:t>
+              <w:t>5</w:t>
             </w:r>
             <w:r>
               <w:t>h</w:t>
@@ -2778,7 +2742,7 @@
         </w:tc>
         <w:tc>
           <w:tcPr>
-            <w:tcW w:w="850" w:type="dxa"/>
+            <w:tcW w:w="708" w:type="dxa"/>
             <w:vAlign w:val="center"/>
           </w:tcPr>
           <w:p>
@@ -2788,16 +2752,11 @@
             <w:r>
               <w:t xml:space="preserve">WK </w:t>
             </w:r>
-          </w:p>
-          <w:p>
-            <w:pPr>
-              <w:jc w:val="center"/>
-            </w:pPr>
-            <w:r>
-              <w:t>4-</w:t>
-            </w:r>
-            <w:r>
-              <w:t>5</w:t>
+            <w:r>
+              <w:t>6-</w:t>
+            </w:r>
+            <w:r>
+              <w:t>7</w:t>
             </w:r>
           </w:p>
         </w:tc>
@@ -2812,7 +2771,7 @@
             </w:pPr>
             <w:sdt>
               <w:sdtPr>
-                <w:id w:val="63311833"/>
+                <w:id w:val="1558057882"/>
                 <w14:checkbox>
                   <w14:checked w14:val="1"/>
                   <w14:checkedState w14:val="2612" w14:font="MS Gothic"/>
@@ -2833,7 +2792,7 @@
         </w:tc>
         <w:tc>
           <w:tcPr>
-            <w:tcW w:w="1871" w:type="dxa"/>
+            <w:tcW w:w="2438" w:type="dxa"/>
             <w:vAlign w:val="center"/>
           </w:tcPr>
           <w:p>
@@ -2861,27 +2820,26 @@
         </w:tc>
         <w:tc>
           <w:tcPr>
-            <w:tcW w:w="1418" w:type="dxa"/>
+            <w:tcW w:w="2552" w:type="dxa"/>
             <w:vMerge/>
             <w:vAlign w:val="center"/>
           </w:tcPr>
-          <w:p>
-            <w:pPr>
-              <w:jc w:val="center"/>
-            </w:pPr>
-          </w:p>
-        </w:tc>
-        <w:tc>
-          <w:tcPr>
-            <w:tcW w:w="3260" w:type="dxa"/>
-            <w:vMerge/>
-            <w:vAlign w:val="center"/>
-          </w:tcPr>
           <w:p/>
         </w:tc>
         <w:tc>
           <w:tcPr>
-            <w:tcW w:w="850" w:type="dxa"/>
+            <w:tcW w:w="1559" w:type="dxa"/>
+            <w:vAlign w:val="center"/>
+          </w:tcPr>
+          <w:p>
+            <w:r>
+              <w:t>Publication</w:t>
+            </w:r>
+          </w:p>
+        </w:tc>
+        <w:tc>
+          <w:tcPr>
+            <w:tcW w:w="992" w:type="dxa"/>
             <w:vAlign w:val="center"/>
           </w:tcPr>
           <w:p>
@@ -2903,7 +2861,10 @@
               <w:jc w:val="center"/>
             </w:pPr>
             <w:r>
-              <w:t>3h</w:t>
+              <w:t>5</w:t>
+            </w:r>
+            <w:r>
+              <w:t>h</w:t>
             </w:r>
           </w:p>
         </w:tc>
@@ -2920,7 +2881,7 @@
         </w:tc>
         <w:tc>
           <w:tcPr>
-            <w:tcW w:w="850" w:type="dxa"/>
+            <w:tcW w:w="708" w:type="dxa"/>
             <w:vAlign w:val="center"/>
           </w:tcPr>
           <w:p>
@@ -2930,16 +2891,8 @@
             <w:r>
               <w:t xml:space="preserve">WK </w:t>
             </w:r>
-          </w:p>
-          <w:p>
-            <w:pPr>
-              <w:jc w:val="center"/>
-            </w:pPr>
-            <w:r>
-              <w:t>4-</w:t>
-            </w:r>
-            <w:r>
-              <w:t>5</w:t>
+            <w:r>
+              <w:t>6-7</w:t>
             </w:r>
           </w:p>
         </w:tc>
@@ -2954,7 +2907,7 @@
             </w:pPr>
             <w:sdt>
               <w:sdtPr>
-                <w:id w:val="1860396701"/>
+                <w:id w:val="1177072099"/>
                 <w14:checkbox>
                   <w14:checked w14:val="0"/>
                   <w14:checkedState w14:val="2612" w14:font="MS Gothic"/>
@@ -2975,7 +2928,7 @@
         </w:tc>
         <w:tc>
           <w:tcPr>
-            <w:tcW w:w="1871" w:type="dxa"/>
+            <w:tcW w:w="2438" w:type="dxa"/>
             <w:vAlign w:val="center"/>
           </w:tcPr>
           <w:p>
@@ -2987,7 +2940,7 @@
       </w:tr>
       <w:tr>
         <w:trPr>
-          <w:trHeight w:val="806"/>
+          <w:trHeight w:val="783"/>
         </w:trPr>
         <w:tc>
           <w:tcPr>
@@ -3003,27 +2956,26 @@
         </w:tc>
         <w:tc>
           <w:tcPr>
-            <w:tcW w:w="1418" w:type="dxa"/>
+            <w:tcW w:w="2552" w:type="dxa"/>
             <w:vMerge/>
             <w:vAlign w:val="center"/>
           </w:tcPr>
-          <w:p>
-            <w:pPr>
-              <w:jc w:val="center"/>
-            </w:pPr>
-          </w:p>
-        </w:tc>
-        <w:tc>
-          <w:tcPr>
-            <w:tcW w:w="3260" w:type="dxa"/>
-            <w:vMerge/>
-            <w:vAlign w:val="center"/>
-          </w:tcPr>
           <w:p/>
         </w:tc>
         <w:tc>
           <w:tcPr>
-            <w:tcW w:w="850" w:type="dxa"/>
+            <w:tcW w:w="1559" w:type="dxa"/>
+            <w:vAlign w:val="center"/>
+          </w:tcPr>
+          <w:p>
+            <w:r>
+              <w:t>Order</w:t>
+            </w:r>
+          </w:p>
+        </w:tc>
+        <w:tc>
+          <w:tcPr>
+            <w:tcW w:w="992" w:type="dxa"/>
             <w:vAlign w:val="center"/>
           </w:tcPr>
           <w:p>
@@ -3045,7 +2997,10 @@
               <w:jc w:val="center"/>
             </w:pPr>
             <w:r>
-              <w:t>3h</w:t>
+              <w:t>5</w:t>
+            </w:r>
+            <w:r>
+              <w:t>h</w:t>
             </w:r>
           </w:p>
         </w:tc>
@@ -3058,14 +3013,11 @@
             <w:pPr>
               <w:jc w:val="center"/>
             </w:pPr>
-            <w:r>
-              <w:t>In Progress</w:t>
-            </w:r>
-          </w:p>
-        </w:tc>
-        <w:tc>
-          <w:tcPr>
-            <w:tcW w:w="850" w:type="dxa"/>
+          </w:p>
+        </w:tc>
+        <w:tc>
+          <w:tcPr>
+            <w:tcW w:w="708" w:type="dxa"/>
             <w:vAlign w:val="center"/>
           </w:tcPr>
           <w:p>
@@ -3075,16 +3027,8 @@
             <w:r>
               <w:t xml:space="preserve">WK </w:t>
             </w:r>
-          </w:p>
-          <w:p>
-            <w:pPr>
-              <w:jc w:val="center"/>
-            </w:pPr>
-            <w:r>
-              <w:t>4-</w:t>
-            </w:r>
-            <w:r>
-              <w:t>5</w:t>
+            <w:r>
+              <w:t>6-7</w:t>
             </w:r>
           </w:p>
         </w:tc>
@@ -3099,7 +3043,7 @@
             </w:pPr>
             <w:sdt>
               <w:sdtPr>
-                <w:id w:val="2029365085"/>
+                <w:id w:val="-1048371417"/>
                 <w14:checkbox>
                   <w14:checked w14:val="0"/>
                   <w14:checkedState w14:val="2612" w14:font="MS Gothic"/>
@@ -3120,7 +3064,7 @@
         </w:tc>
         <w:tc>
           <w:tcPr>
-            <w:tcW w:w="1871" w:type="dxa"/>
+            <w:tcW w:w="2438" w:type="dxa"/>
             <w:vAlign w:val="center"/>
           </w:tcPr>
           <w:p>
@@ -3148,19 +3092,15 @@
         </w:tc>
         <w:tc>
           <w:tcPr>
-            <w:tcW w:w="1418" w:type="dxa"/>
+            <w:tcW w:w="2552" w:type="dxa"/>
             <w:shd w:val="clear" w:color="auto" w:fill="002060"/>
             <w:vAlign w:val="center"/>
           </w:tcPr>
-          <w:p>
-            <w:pPr>
-              <w:jc w:val="center"/>
-            </w:pPr>
-          </w:p>
-        </w:tc>
-        <w:tc>
-          <w:tcPr>
-            <w:tcW w:w="3260" w:type="dxa"/>
+          <w:p/>
+        </w:tc>
+        <w:tc>
+          <w:tcPr>
+            <w:tcW w:w="1559" w:type="dxa"/>
             <w:shd w:val="clear" w:color="auto" w:fill="002060"/>
             <w:vAlign w:val="center"/>
           </w:tcPr>
@@ -3168,7 +3108,7 @@
         </w:tc>
         <w:tc>
           <w:tcPr>
-            <w:tcW w:w="850" w:type="dxa"/>
+            <w:tcW w:w="992" w:type="dxa"/>
             <w:shd w:val="clear" w:color="auto" w:fill="002060"/>
             <w:vAlign w:val="center"/>
           </w:tcPr>
@@ -3204,7 +3144,7 @@
         </w:tc>
         <w:tc>
           <w:tcPr>
-            <w:tcW w:w="850" w:type="dxa"/>
+            <w:tcW w:w="708" w:type="dxa"/>
             <w:shd w:val="clear" w:color="auto" w:fill="002060"/>
             <w:vAlign w:val="center"/>
           </w:tcPr>
@@ -3228,7 +3168,7 @@
         </w:tc>
         <w:tc>
           <w:tcPr>
-            <w:tcW w:w="1871" w:type="dxa"/>
+            <w:tcW w:w="2438" w:type="dxa"/>
             <w:shd w:val="clear" w:color="auto" w:fill="002060"/>
             <w:vAlign w:val="center"/>
           </w:tcPr>
@@ -3265,13 +3205,37 @@
         </w:tc>
         <w:tc>
           <w:tcPr>
-            <w:tcW w:w="1418" w:type="dxa"/>
+            <w:tcW w:w="2552" w:type="dxa"/>
             <w:vMerge w:val="restart"/>
             <w:vAlign w:val="center"/>
           </w:tcPr>
           <w:p>
             <w:pPr>
-              <w:jc w:val="center"/>
+              <w:pStyle w:val="ListParagraph"/>
+              <w:numPr>
+                <w:ilvl w:val="0"/>
+                <w:numId w:val="14"/>
+              </w:numPr>
+            </w:pPr>
+            <w:r>
+              <w:t>Design Test Cases</w:t>
+            </w:r>
+          </w:p>
+          <w:p>
+            <w:pPr>
+              <w:pStyle w:val="ListParagraph"/>
+            </w:pPr>
+            <w:r>
+              <w:t>(JUnit + MySQL)</w:t>
+            </w:r>
+          </w:p>
+          <w:p>
+            <w:pPr>
+              <w:pStyle w:val="ListParagraph"/>
+              <w:numPr>
+                <w:ilvl w:val="0"/>
+                <w:numId w:val="14"/>
+              </w:numPr>
             </w:pPr>
             <w:r>
               <w:t>Create Database</w:t>
@@ -3279,42 +3243,37 @@
           </w:p>
           <w:p>
             <w:pPr>
-              <w:jc w:val="center"/>
-            </w:pPr>
-          </w:p>
-        </w:tc>
-        <w:tc>
-          <w:tcPr>
-            <w:tcW w:w="3260" w:type="dxa"/>
-            <w:vAlign w:val="center"/>
-          </w:tcPr>
-          <w:p>
-            <w:r>
-              <w:t xml:space="preserve">Create customer, </w:t>
-            </w:r>
-            <w:r>
-              <w:t>d</w:t>
-            </w:r>
-            <w:r>
-              <w:t>river</w:t>
-            </w:r>
-            <w:r>
-              <w:t xml:space="preserve">/ </w:t>
-            </w:r>
-            <w:r>
-              <w:t>newsagent</w:t>
-            </w:r>
-            <w:r>
-              <w:t>/admin</w:t>
-            </w:r>
-            <w:r>
-              <w:t xml:space="preserve"> database</w:t>
-            </w:r>
-          </w:p>
-        </w:tc>
-        <w:tc>
-          <w:tcPr>
-            <w:tcW w:w="850" w:type="dxa"/>
+              <w:pStyle w:val="ListParagraph"/>
+              <w:numPr>
+                <w:ilvl w:val="0"/>
+                <w:numId w:val="14"/>
+              </w:numPr>
+            </w:pPr>
+            <w:r>
+              <w:t xml:space="preserve">Implementation </w:t>
+            </w:r>
+          </w:p>
+        </w:tc>
+        <w:tc>
+          <w:tcPr>
+            <w:tcW w:w="1559" w:type="dxa"/>
+            <w:vAlign w:val="center"/>
+          </w:tcPr>
+          <w:p>
+            <w:r>
+              <w:t>Newsagent/</w:t>
+            </w:r>
+            <w:r>
+              <w:t xml:space="preserve"> </w:t>
+            </w:r>
+            <w:r>
+              <w:t>Driver</w:t>
+            </w:r>
+          </w:p>
+        </w:tc>
+        <w:tc>
+          <w:tcPr>
+            <w:tcW w:w="992" w:type="dxa"/>
             <w:vAlign w:val="center"/>
           </w:tcPr>
           <w:p>
@@ -3336,7 +3295,7 @@
               <w:jc w:val="center"/>
             </w:pPr>
             <w:r>
-              <w:t>2h</w:t>
+              <w:t>5h</w:t>
             </w:r>
           </w:p>
         </w:tc>
@@ -3349,22 +3308,22 @@
             <w:pPr>
               <w:jc w:val="center"/>
             </w:pPr>
-            <w:r>
-              <w:t>1h</w:t>
-            </w:r>
-          </w:p>
-        </w:tc>
-        <w:tc>
-          <w:tcPr>
-            <w:tcW w:w="850" w:type="dxa"/>
-            <w:vAlign w:val="center"/>
-          </w:tcPr>
-          <w:p>
-            <w:pPr>
-              <w:jc w:val="center"/>
-            </w:pPr>
-            <w:r>
-              <w:t>WK 6</w:t>
+          </w:p>
+        </w:tc>
+        <w:tc>
+          <w:tcPr>
+            <w:tcW w:w="708" w:type="dxa"/>
+            <w:vAlign w:val="center"/>
+          </w:tcPr>
+          <w:p>
+            <w:pPr>
+              <w:jc w:val="center"/>
+            </w:pPr>
+            <w:r>
+              <w:t xml:space="preserve">WK </w:t>
+            </w:r>
+            <w:r>
+              <w:t>8</w:t>
             </w:r>
           </w:p>
         </w:tc>
@@ -3379,137 +3338,7 @@
             </w:pPr>
             <w:sdt>
               <w:sdtPr>
-                <w:id w:val="903957999"/>
-                <w14:checkbox>
-                  <w14:checked w14:val="1"/>
-                  <w14:checkedState w14:val="2612" w14:font="MS Gothic"/>
-                  <w14:uncheckedState w14:val="2610" w14:font="MS Gothic"/>
-                </w14:checkbox>
-              </w:sdtPr>
-              <w:sdtEndPr/>
-              <w:sdtContent>
-                <w:r>
-                  <w:rPr>
-                    <w:rFonts w:ascii="MS Gothic" w:eastAsia="MS Gothic" w:hAnsi="MS Gothic" w:hint="eastAsia"/>
-                  </w:rPr>
-                  <w:t>☒</w:t>
-                </w:r>
-              </w:sdtContent>
-            </w:sdt>
-          </w:p>
-        </w:tc>
-        <w:tc>
-          <w:tcPr>
-            <w:tcW w:w="1871" w:type="dxa"/>
-            <w:vAlign w:val="center"/>
-          </w:tcPr>
-          <w:p/>
-        </w:tc>
-      </w:tr>
-      <w:tr>
-        <w:trPr>
-          <w:trHeight w:val="806"/>
-        </w:trPr>
-        <w:tc>
-          <w:tcPr>
-            <w:tcW w:w="1271" w:type="dxa"/>
-            <w:vMerge/>
-            <w:vAlign w:val="center"/>
-          </w:tcPr>
-          <w:p>
-            <w:pPr>
-              <w:jc w:val="center"/>
-            </w:pPr>
-          </w:p>
-        </w:tc>
-        <w:tc>
-          <w:tcPr>
-            <w:tcW w:w="1418" w:type="dxa"/>
-            <w:vMerge/>
-            <w:vAlign w:val="center"/>
-          </w:tcPr>
-          <w:p>
-            <w:pPr>
-              <w:jc w:val="center"/>
-            </w:pPr>
-          </w:p>
-        </w:tc>
-        <w:tc>
-          <w:tcPr>
-            <w:tcW w:w="3260" w:type="dxa"/>
-            <w:vAlign w:val="center"/>
-          </w:tcPr>
-          <w:p>
-            <w:r>
-              <w:t>Create delivery doc, publication database</w:t>
-            </w:r>
-          </w:p>
-        </w:tc>
-        <w:tc>
-          <w:tcPr>
-            <w:tcW w:w="850" w:type="dxa"/>
-            <w:vAlign w:val="center"/>
-          </w:tcPr>
-          <w:p>
-            <w:pPr>
-              <w:jc w:val="center"/>
-            </w:pPr>
-            <w:r>
-              <w:t>Ronan</w:t>
-            </w:r>
-          </w:p>
-        </w:tc>
-        <w:tc>
-          <w:tcPr>
-            <w:tcW w:w="709" w:type="dxa"/>
-            <w:vAlign w:val="center"/>
-          </w:tcPr>
-          <w:p>
-            <w:pPr>
-              <w:jc w:val="center"/>
-            </w:pPr>
-            <w:r>
-              <w:t>3h</w:t>
-            </w:r>
-          </w:p>
-        </w:tc>
-        <w:tc>
-          <w:tcPr>
-            <w:tcW w:w="709" w:type="dxa"/>
-            <w:vAlign w:val="center"/>
-          </w:tcPr>
-          <w:p>
-            <w:pPr>
-              <w:jc w:val="center"/>
-            </w:pPr>
-          </w:p>
-        </w:tc>
-        <w:tc>
-          <w:tcPr>
-            <w:tcW w:w="850" w:type="dxa"/>
-            <w:vAlign w:val="center"/>
-          </w:tcPr>
-          <w:p>
-            <w:pPr>
-              <w:jc w:val="center"/>
-            </w:pPr>
-            <w:r>
-              <w:t>WK 6</w:t>
-            </w:r>
-          </w:p>
-        </w:tc>
-        <w:tc>
-          <w:tcPr>
-            <w:tcW w:w="851" w:type="dxa"/>
-            <w:vAlign w:val="center"/>
-          </w:tcPr>
-          <w:p>
-            <w:pPr>
-              <w:jc w:val="center"/>
-            </w:pPr>
-            <w:sdt>
-              <w:sdtPr>
-                <w:id w:val="751627233"/>
+                <w:id w:val="1782368859"/>
                 <w14:checkbox>
                   <w14:checked w14:val="0"/>
                   <w14:checkedState w14:val="2612" w14:font="MS Gothic"/>
@@ -3530,14 +3359,10 @@
         </w:tc>
         <w:tc>
           <w:tcPr>
-            <w:tcW w:w="1871" w:type="dxa"/>
-            <w:vAlign w:val="center"/>
-          </w:tcPr>
-          <w:p>
-            <w:r>
-              <w:t>Delayed due to internship interviews</w:t>
-            </w:r>
-          </w:p>
+            <w:tcW w:w="2438" w:type="dxa"/>
+            <w:vAlign w:val="center"/>
+          </w:tcPr>
+          <w:p/>
         </w:tc>
       </w:tr>
       <w:tr>
@@ -3558,44 +3383,35 @@
         </w:tc>
         <w:tc>
           <w:tcPr>
-            <w:tcW w:w="1418" w:type="dxa"/>
+            <w:tcW w:w="2552" w:type="dxa"/>
             <w:vMerge/>
             <w:vAlign w:val="center"/>
           </w:tcPr>
-          <w:p>
-            <w:pPr>
-              <w:jc w:val="center"/>
-            </w:pPr>
-          </w:p>
-        </w:tc>
-        <w:tc>
-          <w:tcPr>
-            <w:tcW w:w="3260" w:type="dxa"/>
-            <w:vAlign w:val="center"/>
-          </w:tcPr>
-          <w:p>
-            <w:r>
-              <w:t xml:space="preserve">Create invoice, </w:t>
-            </w:r>
-            <w:r>
-              <w:t>order</w:t>
-            </w:r>
-            <w:r>
-              <w:t xml:space="preserve"> database</w:t>
-            </w:r>
-          </w:p>
-        </w:tc>
-        <w:tc>
-          <w:tcPr>
-            <w:tcW w:w="850" w:type="dxa"/>
-            <w:vAlign w:val="center"/>
-          </w:tcPr>
-          <w:p>
-            <w:pPr>
-              <w:jc w:val="center"/>
-            </w:pPr>
-            <w:r>
-              <w:t>Ivan</w:t>
+          <w:p/>
+        </w:tc>
+        <w:tc>
+          <w:tcPr>
+            <w:tcW w:w="1559" w:type="dxa"/>
+            <w:vAlign w:val="center"/>
+          </w:tcPr>
+          <w:p>
+            <w:r>
+              <w:t>Delivery Doc</w:t>
+            </w:r>
+          </w:p>
+          <w:p/>
+        </w:tc>
+        <w:tc>
+          <w:tcPr>
+            <w:tcW w:w="992" w:type="dxa"/>
+            <w:vAlign w:val="center"/>
+          </w:tcPr>
+          <w:p>
+            <w:pPr>
+              <w:jc w:val="center"/>
+            </w:pPr>
+            <w:r>
+              <w:t>Ronan</w:t>
             </w:r>
           </w:p>
         </w:tc>
@@ -3609,7 +3425,7 @@
               <w:jc w:val="center"/>
             </w:pPr>
             <w:r>
-              <w:t>3h</w:t>
+              <w:t>5h</w:t>
             </w:r>
           </w:p>
         </w:tc>
@@ -3622,22 +3438,22 @@
             <w:pPr>
               <w:jc w:val="center"/>
             </w:pPr>
-            <w:r>
-              <w:t>1h</w:t>
-            </w:r>
-          </w:p>
-        </w:tc>
-        <w:tc>
-          <w:tcPr>
-            <w:tcW w:w="850" w:type="dxa"/>
-            <w:vAlign w:val="center"/>
-          </w:tcPr>
-          <w:p>
-            <w:pPr>
-              <w:jc w:val="center"/>
-            </w:pPr>
-            <w:r>
-              <w:t>WK 6</w:t>
+          </w:p>
+        </w:tc>
+        <w:tc>
+          <w:tcPr>
+            <w:tcW w:w="708" w:type="dxa"/>
+            <w:vAlign w:val="center"/>
+          </w:tcPr>
+          <w:p>
+            <w:pPr>
+              <w:jc w:val="center"/>
+            </w:pPr>
+            <w:r>
+              <w:t xml:space="preserve">WK </w:t>
+            </w:r>
+            <w:r>
+              <w:t>8</w:t>
             </w:r>
           </w:p>
         </w:tc>
@@ -3652,288 +3468,7 @@
             </w:pPr>
             <w:sdt>
               <w:sdtPr>
-                <w:id w:val="1889454226"/>
-                <w14:checkbox>
-                  <w14:checked w14:val="1"/>
-                  <w14:checkedState w14:val="2612" w14:font="MS Gothic"/>
-                  <w14:uncheckedState w14:val="2610" w14:font="MS Gothic"/>
-                </w14:checkbox>
-              </w:sdtPr>
-              <w:sdtEndPr/>
-              <w:sdtContent>
-                <w:r>
-                  <w:rPr>
-                    <w:rFonts w:ascii="MS Gothic" w:eastAsia="MS Gothic" w:hAnsi="MS Gothic" w:hint="eastAsia"/>
-                  </w:rPr>
-                  <w:t>☒</w:t>
-                </w:r>
-              </w:sdtContent>
-            </w:sdt>
-          </w:p>
-        </w:tc>
-        <w:tc>
-          <w:tcPr>
-            <w:tcW w:w="1871" w:type="dxa"/>
-            <w:vAlign w:val="center"/>
-          </w:tcPr>
-          <w:p>
-            <w:r>
-              <w:t>With user stories done was easy to proceed…</w:t>
-            </w:r>
-          </w:p>
-        </w:tc>
-      </w:tr>
-      <w:tr>
-        <w:trPr>
-          <w:trHeight w:val="296"/>
-        </w:trPr>
-        <w:tc>
-          <w:tcPr>
-            <w:tcW w:w="1271" w:type="dxa"/>
-            <w:shd w:val="clear" w:color="auto" w:fill="002060"/>
-            <w:vAlign w:val="center"/>
-          </w:tcPr>
-          <w:p>
-            <w:pPr>
-              <w:jc w:val="center"/>
-            </w:pPr>
-          </w:p>
-        </w:tc>
-        <w:tc>
-          <w:tcPr>
-            <w:tcW w:w="1418" w:type="dxa"/>
-            <w:shd w:val="clear" w:color="auto" w:fill="002060"/>
-            <w:vAlign w:val="center"/>
-          </w:tcPr>
-          <w:p>
-            <w:pPr>
-              <w:jc w:val="center"/>
-            </w:pPr>
-          </w:p>
-        </w:tc>
-        <w:tc>
-          <w:tcPr>
-            <w:tcW w:w="3260" w:type="dxa"/>
-            <w:shd w:val="clear" w:color="auto" w:fill="002060"/>
-            <w:vAlign w:val="center"/>
-          </w:tcPr>
-          <w:p/>
-        </w:tc>
-        <w:tc>
-          <w:tcPr>
-            <w:tcW w:w="850" w:type="dxa"/>
-            <w:shd w:val="clear" w:color="auto" w:fill="002060"/>
-            <w:vAlign w:val="center"/>
-          </w:tcPr>
-          <w:p>
-            <w:pPr>
-              <w:jc w:val="center"/>
-            </w:pPr>
-          </w:p>
-        </w:tc>
-        <w:tc>
-          <w:tcPr>
-            <w:tcW w:w="709" w:type="dxa"/>
-            <w:shd w:val="clear" w:color="auto" w:fill="002060"/>
-            <w:vAlign w:val="center"/>
-          </w:tcPr>
-          <w:p>
-            <w:pPr>
-              <w:jc w:val="center"/>
-            </w:pPr>
-          </w:p>
-        </w:tc>
-        <w:tc>
-          <w:tcPr>
-            <w:tcW w:w="709" w:type="dxa"/>
-            <w:shd w:val="clear" w:color="auto" w:fill="002060"/>
-            <w:vAlign w:val="center"/>
-          </w:tcPr>
-          <w:p>
-            <w:pPr>
-              <w:jc w:val="center"/>
-            </w:pPr>
-          </w:p>
-        </w:tc>
-        <w:tc>
-          <w:tcPr>
-            <w:tcW w:w="850" w:type="dxa"/>
-            <w:shd w:val="clear" w:color="auto" w:fill="002060"/>
-            <w:vAlign w:val="center"/>
-          </w:tcPr>
-          <w:p>
-            <w:pPr>
-              <w:jc w:val="center"/>
-            </w:pPr>
-          </w:p>
-        </w:tc>
-        <w:tc>
-          <w:tcPr>
-            <w:tcW w:w="851" w:type="dxa"/>
-            <w:shd w:val="clear" w:color="auto" w:fill="002060"/>
-            <w:vAlign w:val="center"/>
-          </w:tcPr>
-          <w:p>
-            <w:pPr>
-              <w:jc w:val="center"/>
-            </w:pPr>
-          </w:p>
-        </w:tc>
-        <w:tc>
-          <w:tcPr>
-            <w:tcW w:w="1871" w:type="dxa"/>
-            <w:shd w:val="clear" w:color="auto" w:fill="002060"/>
-            <w:vAlign w:val="center"/>
-          </w:tcPr>
-          <w:p>
-            <w:pPr>
-              <w:jc w:val="center"/>
-            </w:pPr>
-          </w:p>
-        </w:tc>
-      </w:tr>
-      <w:tr>
-        <w:trPr>
-          <w:trHeight w:val="768"/>
-        </w:trPr>
-        <w:tc>
-          <w:tcPr>
-            <w:tcW w:w="1271" w:type="dxa"/>
-            <w:vMerge w:val="restart"/>
-            <w:vAlign w:val="center"/>
-          </w:tcPr>
-          <w:p>
-            <w:pPr>
-              <w:jc w:val="center"/>
-            </w:pPr>
-            <w:r>
-              <w:t xml:space="preserve">Increment </w:t>
-            </w:r>
-            <w:r>
-              <w:t>3</w:t>
-            </w:r>
-          </w:p>
-        </w:tc>
-        <w:tc>
-          <w:tcPr>
-            <w:tcW w:w="1418" w:type="dxa"/>
-            <w:vMerge w:val="restart"/>
-            <w:vAlign w:val="center"/>
-          </w:tcPr>
-          <w:p>
-            <w:pPr>
-              <w:jc w:val="center"/>
-            </w:pPr>
-            <w:r>
-              <w:t>Implementation</w:t>
-            </w:r>
-          </w:p>
-        </w:tc>
-        <w:tc>
-          <w:tcPr>
-            <w:tcW w:w="3260" w:type="dxa"/>
-            <w:vAlign w:val="center"/>
-          </w:tcPr>
-          <w:p>
-            <w:r>
-              <w:t>Create database, customer, user (newsagent/admin/driver) classes</w:t>
-            </w:r>
-          </w:p>
-        </w:tc>
-        <w:tc>
-          <w:tcPr>
-            <w:tcW w:w="850" w:type="dxa"/>
-            <w:vAlign w:val="center"/>
-          </w:tcPr>
-          <w:p>
-            <w:pPr>
-              <w:jc w:val="center"/>
-            </w:pPr>
-            <w:r>
-              <w:t>Natalia</w:t>
-            </w:r>
-          </w:p>
-        </w:tc>
-        <w:tc>
-          <w:tcPr>
-            <w:tcW w:w="709" w:type="dxa"/>
-            <w:vMerge w:val="restart"/>
-            <w:vAlign w:val="center"/>
-          </w:tcPr>
-          <w:p>
-            <w:pPr>
-              <w:jc w:val="center"/>
-            </w:pPr>
-            <w:r>
-              <w:t xml:space="preserve">15h </w:t>
-            </w:r>
-          </w:p>
-          <w:p>
-            <w:pPr>
-              <w:jc w:val="center"/>
-            </w:pPr>
-            <w:r>
-              <w:t>x</w:t>
-            </w:r>
-          </w:p>
-          <w:p>
-            <w:pPr>
-              <w:jc w:val="center"/>
-            </w:pPr>
-            <w:r>
-              <w:t>each</w:t>
-            </w:r>
-          </w:p>
-        </w:tc>
-        <w:tc>
-          <w:tcPr>
-            <w:tcW w:w="709" w:type="dxa"/>
-            <w:vAlign w:val="center"/>
-          </w:tcPr>
-          <w:p>
-            <w:pPr>
-              <w:jc w:val="center"/>
-            </w:pPr>
-          </w:p>
-        </w:tc>
-        <w:tc>
-          <w:tcPr>
-            <w:tcW w:w="850" w:type="dxa"/>
-            <w:vMerge w:val="restart"/>
-            <w:vAlign w:val="center"/>
-          </w:tcPr>
-          <w:p>
-            <w:pPr>
-              <w:jc w:val="center"/>
-            </w:pPr>
-            <w:r>
-              <w:t xml:space="preserve">WK </w:t>
-            </w:r>
-          </w:p>
-          <w:p>
-            <w:pPr>
-              <w:jc w:val="center"/>
-            </w:pPr>
-            <w:r>
-              <w:t>7-</w:t>
-            </w:r>
-            <w:r>
-              <w:t>11</w:t>
-            </w:r>
-          </w:p>
-        </w:tc>
-        <w:tc>
-          <w:tcPr>
-            <w:tcW w:w="851" w:type="dxa"/>
-            <w:vAlign w:val="center"/>
-          </w:tcPr>
-          <w:p>
-            <w:pPr>
-              <w:jc w:val="center"/>
-            </w:pPr>
-            <w:sdt>
-              <w:sdtPr>
-                <w:id w:val="2027592119"/>
+                <w:id w:val="2098972307"/>
                 <w14:checkbox>
                   <w14:checked w14:val="0"/>
                   <w14:checkedState w14:val="2612" w14:font="MS Gothic"/>
@@ -3954,19 +3489,15 @@
         </w:tc>
         <w:tc>
           <w:tcPr>
-            <w:tcW w:w="1871" w:type="dxa"/>
-            <w:vAlign w:val="center"/>
-          </w:tcPr>
-          <w:p>
-            <w:pPr>
-              <w:jc w:val="center"/>
-            </w:pPr>
-          </w:p>
+            <w:tcW w:w="2438" w:type="dxa"/>
+            <w:vAlign w:val="center"/>
+          </w:tcPr>
+          <w:p/>
         </w:tc>
       </w:tr>
       <w:tr>
         <w:trPr>
-          <w:trHeight w:val="838"/>
+          <w:trHeight w:val="806"/>
         </w:trPr>
         <w:tc>
           <w:tcPr>
@@ -3982,30 +3513,26 @@
         </w:tc>
         <w:tc>
           <w:tcPr>
-            <w:tcW w:w="1418" w:type="dxa"/>
+            <w:tcW w:w="2552" w:type="dxa"/>
             <w:vMerge/>
             <w:vAlign w:val="center"/>
           </w:tcPr>
-          <w:p>
-            <w:pPr>
-              <w:jc w:val="center"/>
-            </w:pPr>
-          </w:p>
-        </w:tc>
-        <w:tc>
-          <w:tcPr>
-            <w:tcW w:w="3260" w:type="dxa"/>
-            <w:vAlign w:val="center"/>
-          </w:tcPr>
-          <w:p>
-            <w:r>
-              <w:t>Create delivery doc, publication classes</w:t>
-            </w:r>
-          </w:p>
-        </w:tc>
-        <w:tc>
-          <w:tcPr>
-            <w:tcW w:w="850" w:type="dxa"/>
+          <w:p/>
+        </w:tc>
+        <w:tc>
+          <w:tcPr>
+            <w:tcW w:w="1559" w:type="dxa"/>
+            <w:vAlign w:val="center"/>
+          </w:tcPr>
+          <w:p>
+            <w:r>
+              <w:t>Invoice</w:t>
+            </w:r>
+          </w:p>
+        </w:tc>
+        <w:tc>
+          <w:tcPr>
+            <w:tcW w:w="992" w:type="dxa"/>
             <w:vAlign w:val="center"/>
           </w:tcPr>
           <w:p>
@@ -4020,13 +3547,15 @@
         <w:tc>
           <w:tcPr>
             <w:tcW w:w="709" w:type="dxa"/>
-            <w:vMerge/>
-            <w:vAlign w:val="center"/>
-          </w:tcPr>
-          <w:p>
-            <w:pPr>
-              <w:jc w:val="center"/>
-            </w:pPr>
+            <w:vAlign w:val="center"/>
+          </w:tcPr>
+          <w:p>
+            <w:pPr>
+              <w:jc w:val="center"/>
+            </w:pPr>
+            <w:r>
+              <w:t>5h</w:t>
+            </w:r>
           </w:p>
         </w:tc>
         <w:tc>
@@ -4042,14 +3571,19 @@
         </w:tc>
         <w:tc>
           <w:tcPr>
-            <w:tcW w:w="850" w:type="dxa"/>
-            <w:vMerge/>
-            <w:vAlign w:val="center"/>
-          </w:tcPr>
-          <w:p>
-            <w:pPr>
-              <w:jc w:val="center"/>
-            </w:pPr>
+            <w:tcW w:w="708" w:type="dxa"/>
+            <w:vAlign w:val="center"/>
+          </w:tcPr>
+          <w:p>
+            <w:pPr>
+              <w:jc w:val="center"/>
+            </w:pPr>
+            <w:r>
+              <w:t xml:space="preserve">WK </w:t>
+            </w:r>
+            <w:r>
+              <w:t>8</w:t>
+            </w:r>
           </w:p>
         </w:tc>
         <w:tc>
@@ -4063,7 +3597,7 @@
             </w:pPr>
             <w:sdt>
               <w:sdtPr>
-                <w:id w:val="-868209963"/>
+                <w:id w:val="1681087421"/>
                 <w14:checkbox>
                   <w14:checked w14:val="0"/>
                   <w14:checkedState w14:val="2612" w14:font="MS Gothic"/>
@@ -4084,73 +3618,60 @@
         </w:tc>
         <w:tc>
           <w:tcPr>
-            <w:tcW w:w="1871" w:type="dxa"/>
-            <w:vAlign w:val="center"/>
-          </w:tcPr>
-          <w:p>
-            <w:pPr>
-              <w:jc w:val="center"/>
-            </w:pPr>
-          </w:p>
+            <w:tcW w:w="2438" w:type="dxa"/>
+            <w:vAlign w:val="center"/>
+          </w:tcPr>
+          <w:p/>
         </w:tc>
       </w:tr>
       <w:tr>
         <w:trPr>
-          <w:trHeight w:val="851"/>
+          <w:trHeight w:val="296"/>
         </w:trPr>
         <w:tc>
           <w:tcPr>
             <w:tcW w:w="1271" w:type="dxa"/>
-            <w:vMerge/>
-            <w:vAlign w:val="center"/>
-          </w:tcPr>
-          <w:p>
-            <w:pPr>
-              <w:jc w:val="center"/>
-            </w:pPr>
-          </w:p>
-        </w:tc>
-        <w:tc>
-          <w:tcPr>
-            <w:tcW w:w="1418" w:type="dxa"/>
-            <w:vMerge/>
-            <w:vAlign w:val="center"/>
-          </w:tcPr>
-          <w:p>
-            <w:pPr>
-              <w:jc w:val="center"/>
-            </w:pPr>
-          </w:p>
-        </w:tc>
-        <w:tc>
-          <w:tcPr>
-            <w:tcW w:w="3260" w:type="dxa"/>
-            <w:vAlign w:val="center"/>
-          </w:tcPr>
-          <w:p>
-            <w:r>
-              <w:t>Create invoice, subscription classes</w:t>
-            </w:r>
-          </w:p>
-        </w:tc>
-        <w:tc>
-          <w:tcPr>
-            <w:tcW w:w="850" w:type="dxa"/>
-            <w:vAlign w:val="center"/>
-          </w:tcPr>
-          <w:p>
-            <w:pPr>
-              <w:jc w:val="center"/>
-            </w:pPr>
-            <w:r>
-              <w:t>Ronan</w:t>
-            </w:r>
+            <w:shd w:val="clear" w:color="auto" w:fill="002060"/>
+            <w:vAlign w:val="center"/>
+          </w:tcPr>
+          <w:p>
+            <w:pPr>
+              <w:jc w:val="center"/>
+            </w:pPr>
+          </w:p>
+        </w:tc>
+        <w:tc>
+          <w:tcPr>
+            <w:tcW w:w="2552" w:type="dxa"/>
+            <w:shd w:val="clear" w:color="auto" w:fill="002060"/>
+            <w:vAlign w:val="center"/>
+          </w:tcPr>
+          <w:p/>
+        </w:tc>
+        <w:tc>
+          <w:tcPr>
+            <w:tcW w:w="1559" w:type="dxa"/>
+            <w:shd w:val="clear" w:color="auto" w:fill="002060"/>
+            <w:vAlign w:val="center"/>
+          </w:tcPr>
+          <w:p/>
+        </w:tc>
+        <w:tc>
+          <w:tcPr>
+            <w:tcW w:w="992" w:type="dxa"/>
+            <w:shd w:val="clear" w:color="auto" w:fill="002060"/>
+            <w:vAlign w:val="center"/>
+          </w:tcPr>
+          <w:p>
+            <w:pPr>
+              <w:jc w:val="center"/>
+            </w:pPr>
           </w:p>
         </w:tc>
         <w:tc>
           <w:tcPr>
             <w:tcW w:w="709" w:type="dxa"/>
-            <w:vMerge/>
+            <w:shd w:val="clear" w:color="auto" w:fill="002060"/>
             <w:vAlign w:val="center"/>
           </w:tcPr>
           <w:p>
@@ -4162,24 +3683,138 @@
         <w:tc>
           <w:tcPr>
             <w:tcW w:w="709" w:type="dxa"/>
-            <w:vAlign w:val="center"/>
-          </w:tcPr>
-          <w:p>
-            <w:pPr>
-              <w:jc w:val="center"/>
-            </w:pPr>
-          </w:p>
-        </w:tc>
-        <w:tc>
-          <w:tcPr>
-            <w:tcW w:w="850" w:type="dxa"/>
-            <w:vMerge/>
-            <w:vAlign w:val="center"/>
-          </w:tcPr>
-          <w:p>
-            <w:pPr>
-              <w:jc w:val="center"/>
-            </w:pPr>
+            <w:shd w:val="clear" w:color="auto" w:fill="002060"/>
+            <w:vAlign w:val="center"/>
+          </w:tcPr>
+          <w:p>
+            <w:pPr>
+              <w:jc w:val="center"/>
+            </w:pPr>
+          </w:p>
+        </w:tc>
+        <w:tc>
+          <w:tcPr>
+            <w:tcW w:w="708" w:type="dxa"/>
+            <w:shd w:val="clear" w:color="auto" w:fill="002060"/>
+            <w:vAlign w:val="center"/>
+          </w:tcPr>
+          <w:p>
+            <w:pPr>
+              <w:jc w:val="center"/>
+            </w:pPr>
+          </w:p>
+        </w:tc>
+        <w:tc>
+          <w:tcPr>
+            <w:tcW w:w="851" w:type="dxa"/>
+            <w:shd w:val="clear" w:color="auto" w:fill="002060"/>
+            <w:vAlign w:val="center"/>
+          </w:tcPr>
+          <w:p>
+            <w:pPr>
+              <w:jc w:val="center"/>
+            </w:pPr>
+          </w:p>
+        </w:tc>
+        <w:tc>
+          <w:tcPr>
+            <w:tcW w:w="2438" w:type="dxa"/>
+            <w:shd w:val="clear" w:color="auto" w:fill="002060"/>
+            <w:vAlign w:val="center"/>
+          </w:tcPr>
+          <w:p>
+            <w:pPr>
+              <w:jc w:val="center"/>
+            </w:pPr>
+          </w:p>
+        </w:tc>
+      </w:tr>
+      <w:tr>
+        <w:trPr>
+          <w:trHeight w:val="768"/>
+        </w:trPr>
+        <w:tc>
+          <w:tcPr>
+            <w:tcW w:w="1271" w:type="dxa"/>
+            <w:vMerge w:val="restart"/>
+            <w:vAlign w:val="center"/>
+          </w:tcPr>
+          <w:p>
+            <w:pPr>
+              <w:jc w:val="center"/>
+            </w:pPr>
+            <w:r>
+              <w:t>Increment 3</w:t>
+            </w:r>
+          </w:p>
+        </w:tc>
+        <w:tc>
+          <w:tcPr>
+            <w:tcW w:w="2552" w:type="dxa"/>
+            <w:vMerge w:val="restart"/>
+            <w:vAlign w:val="center"/>
+          </w:tcPr>
+          <w:p>
+            <w:r>
+              <w:t xml:space="preserve">Link, Integrate and Test all classes together. App should be fully functioning </w:t>
+            </w:r>
+          </w:p>
+        </w:tc>
+        <w:tc>
+          <w:tcPr>
+            <w:tcW w:w="1559" w:type="dxa"/>
+            <w:vAlign w:val="center"/>
+          </w:tcPr>
+          <w:p/>
+        </w:tc>
+        <w:tc>
+          <w:tcPr>
+            <w:tcW w:w="992" w:type="dxa"/>
+            <w:vAlign w:val="center"/>
+          </w:tcPr>
+          <w:p>
+            <w:pPr>
+              <w:jc w:val="center"/>
+            </w:pPr>
+            <w:r>
+              <w:t>Natalia</w:t>
+            </w:r>
+          </w:p>
+        </w:tc>
+        <w:tc>
+          <w:tcPr>
+            <w:tcW w:w="709" w:type="dxa"/>
+            <w:vAlign w:val="center"/>
+          </w:tcPr>
+          <w:p>
+            <w:r>
+              <w:t>5h</w:t>
+            </w:r>
+          </w:p>
+        </w:tc>
+        <w:tc>
+          <w:tcPr>
+            <w:tcW w:w="709" w:type="dxa"/>
+            <w:vAlign w:val="center"/>
+          </w:tcPr>
+          <w:p>
+            <w:pPr>
+              <w:jc w:val="center"/>
+            </w:pPr>
+          </w:p>
+        </w:tc>
+        <w:tc>
+          <w:tcPr>
+            <w:tcW w:w="708" w:type="dxa"/>
+            <w:vAlign w:val="center"/>
+          </w:tcPr>
+          <w:p>
+            <w:pPr>
+              <w:jc w:val="center"/>
+            </w:pPr>
+            <w:r>
+              <w:t>WK 9</w:t>
+            </w:r>
           </w:p>
         </w:tc>
         <w:tc>
@@ -4193,7 +3828,7 @@
             </w:pPr>
             <w:sdt>
               <w:sdtPr>
-                <w:id w:val="-2023310468"/>
+                <w:id w:val="-880005784"/>
                 <w14:checkbox>
                   <w14:checked w14:val="0"/>
                   <w14:checkedState w14:val="2612" w14:font="MS Gothic"/>
@@ -4214,7 +3849,7 @@
         </w:tc>
         <w:tc>
           <w:tcPr>
-            <w:tcW w:w="1871" w:type="dxa"/>
+            <w:tcW w:w="2438" w:type="dxa"/>
             <w:vAlign w:val="center"/>
           </w:tcPr>
           <w:p>
@@ -4226,210 +3861,89 @@
       </w:tr>
       <w:tr>
         <w:trPr>
-          <w:trHeight w:val="135"/>
+          <w:trHeight w:val="838"/>
         </w:trPr>
         <w:tc>
           <w:tcPr>
             <w:tcW w:w="1271" w:type="dxa"/>
-            <w:shd w:val="clear" w:color="auto" w:fill="002060"/>
-            <w:vAlign w:val="center"/>
-          </w:tcPr>
-          <w:p>
-            <w:pPr>
-              <w:jc w:val="center"/>
-            </w:pPr>
-          </w:p>
-        </w:tc>
-        <w:tc>
-          <w:tcPr>
-            <w:tcW w:w="1418" w:type="dxa"/>
-            <w:shd w:val="clear" w:color="auto" w:fill="002060"/>
-            <w:vAlign w:val="center"/>
-          </w:tcPr>
-          <w:p>
-            <w:pPr>
-              <w:jc w:val="center"/>
-            </w:pPr>
-          </w:p>
-        </w:tc>
-        <w:tc>
-          <w:tcPr>
-            <w:tcW w:w="3260" w:type="dxa"/>
-            <w:shd w:val="clear" w:color="auto" w:fill="002060"/>
+            <w:vMerge/>
+            <w:vAlign w:val="center"/>
+          </w:tcPr>
+          <w:p>
+            <w:pPr>
+              <w:jc w:val="center"/>
+            </w:pPr>
+          </w:p>
+        </w:tc>
+        <w:tc>
+          <w:tcPr>
+            <w:tcW w:w="2552" w:type="dxa"/>
+            <w:vMerge/>
+            <w:vAlign w:val="center"/>
+          </w:tcPr>
+          <w:p>
+            <w:pPr>
+              <w:jc w:val="center"/>
+            </w:pPr>
+          </w:p>
+        </w:tc>
+        <w:tc>
+          <w:tcPr>
+            <w:tcW w:w="1559" w:type="dxa"/>
             <w:vAlign w:val="center"/>
           </w:tcPr>
           <w:p/>
         </w:tc>
         <w:tc>
           <w:tcPr>
-            <w:tcW w:w="850" w:type="dxa"/>
-            <w:shd w:val="clear" w:color="auto" w:fill="002060"/>
-            <w:vAlign w:val="center"/>
-          </w:tcPr>
-          <w:p>
-            <w:pPr>
-              <w:jc w:val="center"/>
-            </w:pPr>
+            <w:tcW w:w="992" w:type="dxa"/>
+            <w:vAlign w:val="center"/>
+          </w:tcPr>
+          <w:p>
+            <w:pPr>
+              <w:jc w:val="center"/>
+            </w:pPr>
+            <w:r>
+              <w:t>Ivan</w:t>
+            </w:r>
           </w:p>
         </w:tc>
         <w:tc>
           <w:tcPr>
             <w:tcW w:w="709" w:type="dxa"/>
-            <w:shd w:val="clear" w:color="auto" w:fill="002060"/>
-            <w:vAlign w:val="center"/>
-          </w:tcPr>
-          <w:p>
-            <w:pPr>
-              <w:jc w:val="center"/>
-            </w:pPr>
+            <w:vAlign w:val="center"/>
+          </w:tcPr>
+          <w:p>
+            <w:pPr>
+              <w:jc w:val="center"/>
+            </w:pPr>
+            <w:r>
+              <w:t>5h</w:t>
+            </w:r>
           </w:p>
         </w:tc>
         <w:tc>
           <w:tcPr>
             <w:tcW w:w="709" w:type="dxa"/>
-            <w:shd w:val="clear" w:color="auto" w:fill="002060"/>
-            <w:vAlign w:val="center"/>
-          </w:tcPr>
-          <w:p>
-            <w:pPr>
-              <w:jc w:val="center"/>
-            </w:pPr>
-          </w:p>
-        </w:tc>
-        <w:tc>
-          <w:tcPr>
-            <w:tcW w:w="850" w:type="dxa"/>
-            <w:shd w:val="clear" w:color="auto" w:fill="002060"/>
-            <w:vAlign w:val="center"/>
-          </w:tcPr>
-          <w:p>
-            <w:pPr>
-              <w:jc w:val="center"/>
-            </w:pPr>
-          </w:p>
-        </w:tc>
-        <w:tc>
-          <w:tcPr>
-            <w:tcW w:w="851" w:type="dxa"/>
-            <w:shd w:val="clear" w:color="auto" w:fill="002060"/>
-            <w:vAlign w:val="center"/>
-          </w:tcPr>
-          <w:p>
-            <w:pPr>
-              <w:jc w:val="center"/>
-            </w:pPr>
-          </w:p>
-        </w:tc>
-        <w:tc>
-          <w:tcPr>
-            <w:tcW w:w="1871" w:type="dxa"/>
-            <w:shd w:val="clear" w:color="auto" w:fill="002060"/>
-            <w:vAlign w:val="center"/>
-          </w:tcPr>
-          <w:p>
-            <w:pPr>
-              <w:jc w:val="center"/>
-            </w:pPr>
-          </w:p>
-        </w:tc>
-      </w:tr>
-      <w:tr>
-        <w:trPr>
-          <w:trHeight w:val="497"/>
-        </w:trPr>
-        <w:tc>
-          <w:tcPr>
-            <w:tcW w:w="1271" w:type="dxa"/>
-            <w:vMerge w:val="restart"/>
-            <w:vAlign w:val="center"/>
-          </w:tcPr>
-          <w:p>
-            <w:pPr>
-              <w:jc w:val="center"/>
-            </w:pPr>
-            <w:r>
-              <w:t>Increment 4</w:t>
-            </w:r>
-          </w:p>
-        </w:tc>
-        <w:tc>
-          <w:tcPr>
-            <w:tcW w:w="1418" w:type="dxa"/>
-            <w:vAlign w:val="center"/>
-          </w:tcPr>
-          <w:p>
-            <w:pPr>
-              <w:jc w:val="center"/>
-            </w:pPr>
-            <w:r>
-              <w:t>Instruction Development</w:t>
-            </w:r>
-          </w:p>
-        </w:tc>
-        <w:tc>
-          <w:tcPr>
-            <w:tcW w:w="3260" w:type="dxa"/>
-            <w:vAlign w:val="center"/>
-          </w:tcPr>
-          <w:p>
-            <w:r>
-              <w:t>Develop descriptive instruction how the app is used</w:t>
-            </w:r>
-          </w:p>
-        </w:tc>
-        <w:tc>
-          <w:tcPr>
-            <w:tcW w:w="850" w:type="dxa"/>
-            <w:vAlign w:val="center"/>
-          </w:tcPr>
-          <w:p>
-            <w:pPr>
-              <w:jc w:val="center"/>
-            </w:pPr>
-            <w:r>
-              <w:t>Natalia</w:t>
-            </w:r>
-          </w:p>
-        </w:tc>
-        <w:tc>
-          <w:tcPr>
-            <w:tcW w:w="709" w:type="dxa"/>
-            <w:vAlign w:val="center"/>
-          </w:tcPr>
-          <w:p>
-            <w:pPr>
-              <w:jc w:val="center"/>
-            </w:pPr>
-            <w:r>
-              <w:t>2h</w:t>
-            </w:r>
-          </w:p>
-        </w:tc>
-        <w:tc>
-          <w:tcPr>
-            <w:tcW w:w="709" w:type="dxa"/>
-            <w:vAlign w:val="center"/>
-          </w:tcPr>
-          <w:p>
-            <w:pPr>
-              <w:jc w:val="center"/>
-            </w:pPr>
-          </w:p>
-        </w:tc>
-        <w:tc>
-          <w:tcPr>
-            <w:tcW w:w="850" w:type="dxa"/>
-            <w:vAlign w:val="center"/>
-          </w:tcPr>
-          <w:p>
-            <w:pPr>
-              <w:jc w:val="center"/>
-            </w:pPr>
-            <w:r>
-              <w:t xml:space="preserve">WK </w:t>
-            </w:r>
-            <w:r>
-              <w:t>12</w:t>
+            <w:vAlign w:val="center"/>
+          </w:tcPr>
+          <w:p>
+            <w:pPr>
+              <w:jc w:val="center"/>
+            </w:pPr>
+          </w:p>
+        </w:tc>
+        <w:tc>
+          <w:tcPr>
+            <w:tcW w:w="708" w:type="dxa"/>
+            <w:vAlign w:val="center"/>
+          </w:tcPr>
+          <w:p>
+            <w:pPr>
+              <w:jc w:val="center"/>
+            </w:pPr>
+            <w:r>
+              <w:t>WK 9</w:t>
             </w:r>
           </w:p>
         </w:tc>
@@ -4444,7 +3958,7 @@
             </w:pPr>
             <w:sdt>
               <w:sdtPr>
-                <w:id w:val="-943224556"/>
+                <w:id w:val="1063685468"/>
                 <w14:checkbox>
                   <w14:checked w14:val="0"/>
                   <w14:checkedState w14:val="2612" w14:font="MS Gothic"/>
@@ -4465,7 +3979,7 @@
         </w:tc>
         <w:tc>
           <w:tcPr>
-            <w:tcW w:w="1871" w:type="dxa"/>
+            <w:tcW w:w="2438" w:type="dxa"/>
             <w:vAlign w:val="center"/>
           </w:tcPr>
           <w:p>
@@ -4477,7 +3991,7 @@
       </w:tr>
       <w:tr>
         <w:trPr>
-          <w:trHeight w:val="497"/>
+          <w:trHeight w:val="851"/>
         </w:trPr>
         <w:tc>
           <w:tcPr>
@@ -4493,42 +4007,28 @@
         </w:tc>
         <w:tc>
           <w:tcPr>
-            <w:tcW w:w="1418" w:type="dxa"/>
-            <w:vAlign w:val="center"/>
-          </w:tcPr>
-          <w:p>
-            <w:pPr>
-              <w:jc w:val="center"/>
-            </w:pPr>
-            <w:r>
-              <w:t>Customer Presentation</w:t>
-            </w:r>
-          </w:p>
-        </w:tc>
-        <w:tc>
-          <w:tcPr>
-            <w:tcW w:w="3260" w:type="dxa"/>
-            <w:vAlign w:val="center"/>
-          </w:tcPr>
-          <w:p>
-            <w:r>
-              <w:t>Presentation of fully working software to customer</w:t>
-            </w:r>
-          </w:p>
-        </w:tc>
-        <w:tc>
-          <w:tcPr>
-            <w:tcW w:w="850" w:type="dxa"/>
-            <w:vAlign w:val="center"/>
-          </w:tcPr>
-          <w:p>
-            <w:pPr>
-              <w:jc w:val="center"/>
-            </w:pPr>
-            <w:r>
-              <w:t>Natalia</w:t>
-            </w:r>
-          </w:p>
+            <w:tcW w:w="2552" w:type="dxa"/>
+            <w:vMerge/>
+            <w:vAlign w:val="center"/>
+          </w:tcPr>
+          <w:p>
+            <w:pPr>
+              <w:jc w:val="center"/>
+            </w:pPr>
+          </w:p>
+        </w:tc>
+        <w:tc>
+          <w:tcPr>
+            <w:tcW w:w="1559" w:type="dxa"/>
+            <w:vAlign w:val="center"/>
+          </w:tcPr>
+          <w:p/>
+        </w:tc>
+        <w:tc>
+          <w:tcPr>
+            <w:tcW w:w="992" w:type="dxa"/>
+            <w:vAlign w:val="center"/>
+          </w:tcPr>
           <w:p>
             <w:pPr>
               <w:jc w:val="center"/>
@@ -4537,14 +4037,6 @@
               <w:t>Ronan</w:t>
             </w:r>
           </w:p>
-          <w:p>
-            <w:pPr>
-              <w:jc w:val="center"/>
-            </w:pPr>
-            <w:r>
-              <w:t>Ivan</w:t>
-            </w:r>
-          </w:p>
         </w:tc>
         <w:tc>
           <w:tcPr>
@@ -4556,7 +4048,7 @@
               <w:jc w:val="center"/>
             </w:pPr>
             <w:r>
-              <w:t>1h</w:t>
+              <w:t>5h</w:t>
             </w:r>
           </w:p>
         </w:tc>
@@ -4573,18 +4065,15 @@
         </w:tc>
         <w:tc>
           <w:tcPr>
-            <w:tcW w:w="850" w:type="dxa"/>
-            <w:vAlign w:val="center"/>
-          </w:tcPr>
-          <w:p>
-            <w:pPr>
-              <w:jc w:val="center"/>
-            </w:pPr>
-            <w:r>
-              <w:t xml:space="preserve">WK </w:t>
-            </w:r>
-            <w:r>
-              <w:t>13</w:t>
+            <w:tcW w:w="708" w:type="dxa"/>
+            <w:vAlign w:val="center"/>
+          </w:tcPr>
+          <w:p>
+            <w:pPr>
+              <w:jc w:val="center"/>
+            </w:pPr>
+            <w:r>
+              <w:t>WK 9</w:t>
             </w:r>
           </w:p>
         </w:tc>
@@ -4599,7 +4088,7 @@
             </w:pPr>
             <w:sdt>
               <w:sdtPr>
-                <w:id w:val="275220293"/>
+                <w:id w:val="1898008274"/>
                 <w14:checkbox>
                   <w14:checked w14:val="0"/>
                   <w14:checkedState w14:val="2612" w14:font="MS Gothic"/>
@@ -4620,7 +4109,407 @@
         </w:tc>
         <w:tc>
           <w:tcPr>
-            <w:tcW w:w="1871" w:type="dxa"/>
+            <w:tcW w:w="2438" w:type="dxa"/>
+            <w:vAlign w:val="center"/>
+          </w:tcPr>
+          <w:p>
+            <w:pPr>
+              <w:jc w:val="center"/>
+            </w:pPr>
+          </w:p>
+        </w:tc>
+      </w:tr>
+      <w:tr>
+        <w:trPr>
+          <w:trHeight w:val="135"/>
+        </w:trPr>
+        <w:tc>
+          <w:tcPr>
+            <w:tcW w:w="1271" w:type="dxa"/>
+            <w:shd w:val="clear" w:color="auto" w:fill="002060"/>
+            <w:vAlign w:val="center"/>
+          </w:tcPr>
+          <w:p>
+            <w:pPr>
+              <w:jc w:val="center"/>
+            </w:pPr>
+          </w:p>
+        </w:tc>
+        <w:tc>
+          <w:tcPr>
+            <w:tcW w:w="2552" w:type="dxa"/>
+            <w:shd w:val="clear" w:color="auto" w:fill="002060"/>
+            <w:vAlign w:val="center"/>
+          </w:tcPr>
+          <w:p>
+            <w:pPr>
+              <w:jc w:val="center"/>
+            </w:pPr>
+          </w:p>
+        </w:tc>
+        <w:tc>
+          <w:tcPr>
+            <w:tcW w:w="1559" w:type="dxa"/>
+            <w:shd w:val="clear" w:color="auto" w:fill="002060"/>
+            <w:vAlign w:val="center"/>
+          </w:tcPr>
+          <w:p/>
+        </w:tc>
+        <w:tc>
+          <w:tcPr>
+            <w:tcW w:w="992" w:type="dxa"/>
+            <w:shd w:val="clear" w:color="auto" w:fill="002060"/>
+            <w:vAlign w:val="center"/>
+          </w:tcPr>
+          <w:p>
+            <w:pPr>
+              <w:jc w:val="center"/>
+            </w:pPr>
+          </w:p>
+        </w:tc>
+        <w:tc>
+          <w:tcPr>
+            <w:tcW w:w="709" w:type="dxa"/>
+            <w:shd w:val="clear" w:color="auto" w:fill="002060"/>
+            <w:vAlign w:val="center"/>
+          </w:tcPr>
+          <w:p>
+            <w:pPr>
+              <w:jc w:val="center"/>
+            </w:pPr>
+          </w:p>
+        </w:tc>
+        <w:tc>
+          <w:tcPr>
+            <w:tcW w:w="709" w:type="dxa"/>
+            <w:shd w:val="clear" w:color="auto" w:fill="002060"/>
+            <w:vAlign w:val="center"/>
+          </w:tcPr>
+          <w:p>
+            <w:pPr>
+              <w:jc w:val="center"/>
+            </w:pPr>
+          </w:p>
+        </w:tc>
+        <w:tc>
+          <w:tcPr>
+            <w:tcW w:w="708" w:type="dxa"/>
+            <w:shd w:val="clear" w:color="auto" w:fill="002060"/>
+            <w:vAlign w:val="center"/>
+          </w:tcPr>
+          <w:p>
+            <w:pPr>
+              <w:jc w:val="center"/>
+            </w:pPr>
+          </w:p>
+        </w:tc>
+        <w:tc>
+          <w:tcPr>
+            <w:tcW w:w="851" w:type="dxa"/>
+            <w:shd w:val="clear" w:color="auto" w:fill="002060"/>
+            <w:vAlign w:val="center"/>
+          </w:tcPr>
+          <w:p>
+            <w:pPr>
+              <w:jc w:val="center"/>
+            </w:pPr>
+          </w:p>
+        </w:tc>
+        <w:tc>
+          <w:tcPr>
+            <w:tcW w:w="2438" w:type="dxa"/>
+            <w:shd w:val="clear" w:color="auto" w:fill="002060"/>
+            <w:vAlign w:val="center"/>
+          </w:tcPr>
+          <w:p>
+            <w:pPr>
+              <w:jc w:val="center"/>
+            </w:pPr>
+          </w:p>
+        </w:tc>
+      </w:tr>
+      <w:tr>
+        <w:trPr>
+          <w:trHeight w:val="497"/>
+        </w:trPr>
+        <w:tc>
+          <w:tcPr>
+            <w:tcW w:w="1271" w:type="dxa"/>
+            <w:vMerge w:val="restart"/>
+            <w:vAlign w:val="center"/>
+          </w:tcPr>
+          <w:p>
+            <w:pPr>
+              <w:jc w:val="center"/>
+            </w:pPr>
+            <w:r>
+              <w:t>Increment 4</w:t>
+            </w:r>
+          </w:p>
+        </w:tc>
+        <w:tc>
+          <w:tcPr>
+            <w:tcW w:w="2552" w:type="dxa"/>
+            <w:vAlign w:val="center"/>
+          </w:tcPr>
+          <w:p>
+            <w:pPr>
+              <w:jc w:val="center"/>
+            </w:pPr>
+            <w:r>
+              <w:t>Instruction Development</w:t>
+            </w:r>
+          </w:p>
+        </w:tc>
+        <w:tc>
+          <w:tcPr>
+            <w:tcW w:w="1559" w:type="dxa"/>
+            <w:vAlign w:val="center"/>
+          </w:tcPr>
+          <w:p>
+            <w:r>
+              <w:t>Develop descriptive instruction how the app is used</w:t>
+            </w:r>
+          </w:p>
+        </w:tc>
+        <w:tc>
+          <w:tcPr>
+            <w:tcW w:w="992" w:type="dxa"/>
+            <w:vAlign w:val="center"/>
+          </w:tcPr>
+          <w:p>
+            <w:pPr>
+              <w:jc w:val="center"/>
+            </w:pPr>
+            <w:r>
+              <w:t>Natalia</w:t>
+            </w:r>
+          </w:p>
+        </w:tc>
+        <w:tc>
+          <w:tcPr>
+            <w:tcW w:w="709" w:type="dxa"/>
+            <w:vAlign w:val="center"/>
+          </w:tcPr>
+          <w:p>
+            <w:pPr>
+              <w:jc w:val="center"/>
+            </w:pPr>
+            <w:r>
+              <w:t>2h</w:t>
+            </w:r>
+          </w:p>
+        </w:tc>
+        <w:tc>
+          <w:tcPr>
+            <w:tcW w:w="709" w:type="dxa"/>
+            <w:vAlign w:val="center"/>
+          </w:tcPr>
+          <w:p>
+            <w:pPr>
+              <w:jc w:val="center"/>
+            </w:pPr>
+          </w:p>
+        </w:tc>
+        <w:tc>
+          <w:tcPr>
+            <w:tcW w:w="708" w:type="dxa"/>
+            <w:vAlign w:val="center"/>
+          </w:tcPr>
+          <w:p>
+            <w:pPr>
+              <w:jc w:val="center"/>
+            </w:pPr>
+            <w:r>
+              <w:t>WK 12</w:t>
+            </w:r>
+          </w:p>
+        </w:tc>
+        <w:tc>
+          <w:tcPr>
+            <w:tcW w:w="851" w:type="dxa"/>
+            <w:vAlign w:val="center"/>
+          </w:tcPr>
+          <w:p>
+            <w:pPr>
+              <w:jc w:val="center"/>
+            </w:pPr>
+            <w:sdt>
+              <w:sdtPr>
+                <w:id w:val="343979721"/>
+                <w14:checkbox>
+                  <w14:checked w14:val="0"/>
+                  <w14:checkedState w14:val="2612" w14:font="MS Gothic"/>
+                  <w14:uncheckedState w14:val="2610" w14:font="MS Gothic"/>
+                </w14:checkbox>
+              </w:sdtPr>
+              <w:sdtEndPr/>
+              <w:sdtContent>
+                <w:r>
+                  <w:rPr>
+                    <w:rFonts w:ascii="MS Gothic" w:eastAsia="MS Gothic" w:hAnsi="MS Gothic" w:hint="eastAsia"/>
+                  </w:rPr>
+                  <w:t>☐</w:t>
+                </w:r>
+              </w:sdtContent>
+            </w:sdt>
+          </w:p>
+        </w:tc>
+        <w:tc>
+          <w:tcPr>
+            <w:tcW w:w="2438" w:type="dxa"/>
+            <w:vAlign w:val="center"/>
+          </w:tcPr>
+          <w:p>
+            <w:pPr>
+              <w:jc w:val="center"/>
+            </w:pPr>
+          </w:p>
+        </w:tc>
+      </w:tr>
+      <w:tr>
+        <w:trPr>
+          <w:trHeight w:val="497"/>
+        </w:trPr>
+        <w:tc>
+          <w:tcPr>
+            <w:tcW w:w="1271" w:type="dxa"/>
+            <w:vMerge/>
+            <w:vAlign w:val="center"/>
+          </w:tcPr>
+          <w:p>
+            <w:pPr>
+              <w:jc w:val="center"/>
+            </w:pPr>
+          </w:p>
+        </w:tc>
+        <w:tc>
+          <w:tcPr>
+            <w:tcW w:w="2552" w:type="dxa"/>
+            <w:vAlign w:val="center"/>
+          </w:tcPr>
+          <w:p>
+            <w:pPr>
+              <w:jc w:val="center"/>
+            </w:pPr>
+            <w:r>
+              <w:t>Customer Presentation</w:t>
+            </w:r>
+          </w:p>
+        </w:tc>
+        <w:tc>
+          <w:tcPr>
+            <w:tcW w:w="1559" w:type="dxa"/>
+            <w:vAlign w:val="center"/>
+          </w:tcPr>
+          <w:p>
+            <w:r>
+              <w:t>Presentation of fully working software to customer</w:t>
+            </w:r>
+          </w:p>
+        </w:tc>
+        <w:tc>
+          <w:tcPr>
+            <w:tcW w:w="992" w:type="dxa"/>
+            <w:vAlign w:val="center"/>
+          </w:tcPr>
+          <w:p>
+            <w:pPr>
+              <w:jc w:val="center"/>
+            </w:pPr>
+            <w:r>
+              <w:t>Natalia</w:t>
+            </w:r>
+          </w:p>
+          <w:p>
+            <w:pPr>
+              <w:jc w:val="center"/>
+            </w:pPr>
+            <w:r>
+              <w:t>Ronan</w:t>
+            </w:r>
+          </w:p>
+          <w:p>
+            <w:pPr>
+              <w:jc w:val="center"/>
+            </w:pPr>
+            <w:r>
+              <w:t>Ivan</w:t>
+            </w:r>
+          </w:p>
+        </w:tc>
+        <w:tc>
+          <w:tcPr>
+            <w:tcW w:w="709" w:type="dxa"/>
+            <w:vAlign w:val="center"/>
+          </w:tcPr>
+          <w:p>
+            <w:pPr>
+              <w:jc w:val="center"/>
+            </w:pPr>
+            <w:r>
+              <w:t>1h</w:t>
+            </w:r>
+          </w:p>
+        </w:tc>
+        <w:tc>
+          <w:tcPr>
+            <w:tcW w:w="709" w:type="dxa"/>
+            <w:vAlign w:val="center"/>
+          </w:tcPr>
+          <w:p>
+            <w:pPr>
+              <w:jc w:val="center"/>
+            </w:pPr>
+          </w:p>
+        </w:tc>
+        <w:tc>
+          <w:tcPr>
+            <w:tcW w:w="708" w:type="dxa"/>
+            <w:vAlign w:val="center"/>
+          </w:tcPr>
+          <w:p>
+            <w:pPr>
+              <w:jc w:val="center"/>
+            </w:pPr>
+            <w:r>
+              <w:t>WK 13</w:t>
+            </w:r>
+          </w:p>
+        </w:tc>
+        <w:tc>
+          <w:tcPr>
+            <w:tcW w:w="851" w:type="dxa"/>
+            <w:vAlign w:val="center"/>
+          </w:tcPr>
+          <w:p>
+            <w:pPr>
+              <w:jc w:val="center"/>
+            </w:pPr>
+            <w:sdt>
+              <w:sdtPr>
+                <w:id w:val="-1827580087"/>
+                <w14:checkbox>
+                  <w14:checked w14:val="0"/>
+                  <w14:checkedState w14:val="2612" w14:font="MS Gothic"/>
+                  <w14:uncheckedState w14:val="2610" w14:font="MS Gothic"/>
+                </w14:checkbox>
+              </w:sdtPr>
+              <w:sdtEndPr/>
+              <w:sdtContent>
+                <w:r>
+                  <w:rPr>
+                    <w:rFonts w:ascii="MS Gothic" w:eastAsia="MS Gothic" w:hAnsi="MS Gothic" w:hint="eastAsia"/>
+                  </w:rPr>
+                  <w:t>☐</w:t>
+                </w:r>
+              </w:sdtContent>
+            </w:sdt>
+          </w:p>
+        </w:tc>
+        <w:tc>
+          <w:tcPr>
+            <w:tcW w:w="2438" w:type="dxa"/>
             <w:vAlign w:val="center"/>
           </w:tcPr>
           <w:p>
@@ -4648,7 +4537,7 @@
         </w:tc>
         <w:tc>
           <w:tcPr>
-            <w:tcW w:w="1418" w:type="dxa"/>
+            <w:tcW w:w="2552" w:type="dxa"/>
             <w:shd w:val="clear" w:color="auto" w:fill="002060"/>
             <w:vAlign w:val="center"/>
           </w:tcPr>
@@ -4660,7 +4549,7 @@
         </w:tc>
         <w:tc>
           <w:tcPr>
-            <w:tcW w:w="3260" w:type="dxa"/>
+            <w:tcW w:w="1559" w:type="dxa"/>
             <w:shd w:val="clear" w:color="auto" w:fill="002060"/>
             <w:vAlign w:val="center"/>
           </w:tcPr>
@@ -4668,7 +4557,7 @@
         </w:tc>
         <w:tc>
           <w:tcPr>
-            <w:tcW w:w="850" w:type="dxa"/>
+            <w:tcW w:w="992" w:type="dxa"/>
             <w:shd w:val="clear" w:color="auto" w:fill="002060"/>
             <w:vAlign w:val="center"/>
           </w:tcPr>
@@ -4704,7 +4593,7 @@
         </w:tc>
         <w:tc>
           <w:tcPr>
-            <w:tcW w:w="850" w:type="dxa"/>
+            <w:tcW w:w="708" w:type="dxa"/>
             <w:shd w:val="clear" w:color="auto" w:fill="002060"/>
             <w:vAlign w:val="center"/>
           </w:tcPr>
@@ -4728,7 +4617,7 @@
         </w:tc>
         <w:tc>
           <w:tcPr>
-            <w:tcW w:w="1871" w:type="dxa"/>
+            <w:tcW w:w="2438" w:type="dxa"/>
             <w:shd w:val="clear" w:color="auto" w:fill="002060"/>
             <w:vAlign w:val="center"/>
           </w:tcPr>
@@ -4740,16 +4629,6 @@
         </w:tc>
       </w:tr>
     </w:tbl>
-    <w:p>
-      <w:pPr>
-        <w:pStyle w:val="Heading2"/>
-      </w:pPr>
-    </w:p>
-    <w:p>
-      <w:pPr>
-        <w:pStyle w:val="Heading2"/>
-      </w:pPr>
-    </w:p>
     <w:p>
       <w:pPr>
         <w:rPr>
@@ -4812,15 +4691,7 @@
         </w:numPr>
       </w:pPr>
       <w:r>
-        <w:t xml:space="preserve">Gather user </w:t>
-      </w:r>
-      <w:proofErr w:type="gramStart"/>
-      <w:r>
-        <w:t>requirements</w:t>
-      </w:r>
-      <w:proofErr w:type="gramEnd"/>
-      <w:r>
-        <w:t xml:space="preserve"> </w:t>
+        <w:t xml:space="preserve">Gather user requirements </w:t>
       </w:r>
     </w:p>
     <w:p>
@@ -4832,15 +4703,7 @@
         </w:numPr>
       </w:pPr>
       <w:r>
-        <w:t xml:space="preserve">Develop User Stories based on gathered </w:t>
-      </w:r>
-      <w:proofErr w:type="gramStart"/>
-      <w:r>
-        <w:t>requirements</w:t>
-      </w:r>
-      <w:proofErr w:type="gramEnd"/>
-      <w:r>
-        <w:t xml:space="preserve"> </w:t>
+        <w:t xml:space="preserve">Develop User Stories based on gathered requirements </w:t>
       </w:r>
     </w:p>
     <w:p>
@@ -5029,15 +4892,7 @@
                               </w:numPr>
                             </w:pPr>
                             <w:r>
-                              <w:t xml:space="preserve">Java Application (Business Logic) contains the logic of the Newsagent application. It interprets user commands, interacts with the MySQL </w:t>
-                            </w:r>
-                            <w:proofErr w:type="gramStart"/>
-                            <w:r>
-                              <w:t>database</w:t>
-                            </w:r>
-                            <w:proofErr w:type="gramEnd"/>
-                            <w:r>
-                              <w:t xml:space="preserve"> and performs operations like data retrieval, processing, updating etc.</w:t>
+                              <w:t>Java Application (Business Logic) contains the logic of the Newsagent application. It interprets user commands, interacts with the MySQL database and performs operations like data retrieval, processing, updating etc.</w:t>
                             </w:r>
                           </w:p>
                           <w:p>
@@ -5049,23 +4904,7 @@
                               </w:numPr>
                             </w:pPr>
                             <w:r>
-                              <w:t xml:space="preserve">MySQL Database (Data Storage) is where the database tables </w:t>
-                            </w:r>
-                            <w:proofErr w:type="gramStart"/>
-                            <w:r>
-                              <w:t>is</w:t>
-                            </w:r>
-                            <w:proofErr w:type="gramEnd"/>
-                            <w:r>
-                              <w:t xml:space="preserve"> stored. The database contains tables for managing customer details, newsagent information, delivery drivers, delivery docs, invoices, </w:t>
-                            </w:r>
-                            <w:proofErr w:type="gramStart"/>
-                            <w:r>
-                              <w:t>publications</w:t>
-                            </w:r>
-                            <w:proofErr w:type="gramEnd"/>
-                            <w:r>
-                              <w:t xml:space="preserve"> and subscriptions. Foreign keys establish relationships between the tables for data consistency.</w:t>
+                              <w:t>MySQL Database (Data Storage) is where the database tables is stored. The database contains tables for managing customer details, newsagent information, delivery drivers, delivery docs, invoices, publications and subscriptions. Foreign keys establish relationships between the tables for data consistency.</w:t>
                             </w:r>
                           </w:p>
                         </w:txbxContent>
@@ -5114,15 +4953,7 @@
                         </w:numPr>
                       </w:pPr>
                       <w:r>
-                        <w:t xml:space="preserve">Java Application (Business Logic) contains the logic of the Newsagent application. It interprets user commands, interacts with the MySQL </w:t>
-                      </w:r>
-                      <w:proofErr w:type="gramStart"/>
-                      <w:r>
-                        <w:t>database</w:t>
-                      </w:r>
-                      <w:proofErr w:type="gramEnd"/>
-                      <w:r>
-                        <w:t xml:space="preserve"> and performs operations like data retrieval, processing, updating etc.</w:t>
+                        <w:t>Java Application (Business Logic) contains the logic of the Newsagent application. It interprets user commands, interacts with the MySQL database and performs operations like data retrieval, processing, updating etc.</w:t>
                       </w:r>
                     </w:p>
                     <w:p>
@@ -5134,23 +4965,7 @@
                         </w:numPr>
                       </w:pPr>
                       <w:r>
-                        <w:t xml:space="preserve">MySQL Database (Data Storage) is where the database tables </w:t>
-                      </w:r>
-                      <w:proofErr w:type="gramStart"/>
-                      <w:r>
-                        <w:t>is</w:t>
-                      </w:r>
-                      <w:proofErr w:type="gramEnd"/>
-                      <w:r>
-                        <w:t xml:space="preserve"> stored. The database contains tables for managing customer details, newsagent information, delivery drivers, delivery docs, invoices, </w:t>
-                      </w:r>
-                      <w:proofErr w:type="gramStart"/>
-                      <w:r>
-                        <w:t>publications</w:t>
-                      </w:r>
-                      <w:proofErr w:type="gramEnd"/>
-                      <w:r>
-                        <w:t xml:space="preserve"> and subscriptions. Foreign keys establish relationships between the tables for data consistency.</w:t>
+                        <w:t>MySQL Database (Data Storage) is where the database tables is stored. The database contains tables for managing customer details, newsagent information, delivery drivers, delivery docs, invoices, publications and subscriptions. Foreign keys establish relationships between the tables for data consistency.</w:t>
                       </w:r>
                     </w:p>
                   </w:txbxContent>
@@ -5499,15 +5314,7 @@
         <w:t xml:space="preserve">Chart shows the flow of tasks, </w:t>
       </w:r>
       <w:r>
-        <w:t xml:space="preserve">and dependencies. </w:t>
-      </w:r>
-      <w:proofErr w:type="spellStart"/>
-      <w:r>
-        <w:t>Eg</w:t>
-      </w:r>
-      <w:proofErr w:type="spellEnd"/>
-      <w:r>
-        <w:t>, T5 is dependent on task T1 and T5 cannot be conducted until T1 is finished.</w:t>
+        <w:t>and dependencies. Eg, T5 is dependent on task T1 and T5 cannot be conducted until T1 is finished.</w:t>
       </w:r>
     </w:p>
     <w:p>
@@ -5602,9 +5409,310 @@
       </w:pPr>
       <w:r>
         <w:rPr>
+          <w:i/>
+          <w:iCs/>
+          <w:noProof/>
+        </w:rPr>
+        <w:lastRenderedPageBreak/>
+        <mc:AlternateContent>
+          <mc:Choice Requires="wps">
+            <w:drawing>
+              <wp:anchor distT="0" distB="0" distL="114300" distR="114300" simplePos="0" relativeHeight="251659266" behindDoc="0" locked="0" layoutInCell="1" allowOverlap="1" wp14:anchorId="1C61603A" wp14:editId="29BA2B00">
+                <wp:simplePos x="0" y="0"/>
+                <wp:positionH relativeFrom="margin">
+                  <wp:posOffset>90488</wp:posOffset>
+                </wp:positionH>
+                <wp:positionV relativeFrom="paragraph">
+                  <wp:posOffset>-295275</wp:posOffset>
+                </wp:positionV>
+                <wp:extent cx="5481637" cy="2233613"/>
+                <wp:effectExtent l="57150" t="38100" r="62230" b="71755"/>
+                <wp:wrapNone/>
+                <wp:docPr id="1419782067" name="Text Box 1"/>
+                <wp:cNvGraphicFramePr/>
+                <a:graphic xmlns:a="http://schemas.openxmlformats.org/drawingml/2006/main">
+                  <a:graphicData uri="http://schemas.microsoft.com/office/word/2010/wordprocessingShape">
+                    <wps:wsp>
+                      <wps:cNvSpPr txBox="1"/>
+                      <wps:spPr>
+                        <a:xfrm>
+                          <a:off x="0" y="0"/>
+                          <a:ext cx="5481637" cy="2233613"/>
+                        </a:xfrm>
+                        <a:prstGeom prst="rect">
+                          <a:avLst/>
+                        </a:prstGeom>
+                        <a:ln/>
+                      </wps:spPr>
+                      <wps:style>
+                        <a:lnRef idx="0">
+                          <a:schemeClr val="accent1"/>
+                        </a:lnRef>
+                        <a:fillRef idx="3">
+                          <a:schemeClr val="accent1"/>
+                        </a:fillRef>
+                        <a:effectRef idx="3">
+                          <a:schemeClr val="accent1"/>
+                        </a:effectRef>
+                        <a:fontRef idx="minor">
+                          <a:schemeClr val="lt1"/>
+                        </a:fontRef>
+                      </wps:style>
+                      <wps:txbx>
+                        <w:txbxContent>
+                          <w:p>
+                            <w:pPr>
+                              <w:rPr>
+                                <w:b/>
+                                <w:bCs/>
+                              </w:rPr>
+                            </w:pPr>
+                            <w:r>
+                              <w:rPr>
+                                <w:b/>
+                                <w:bCs/>
+                              </w:rPr>
+                              <w:t>NOTE:</w:t>
+                            </w:r>
+                          </w:p>
+                          <w:p>
+                            <w:r>
+                              <w:t xml:space="preserve">The below Tasks have been distributed based on the Increments that </w:t>
+                            </w:r>
+                            <w:r>
+                              <w:t xml:space="preserve">we previous have set up which was: </w:t>
+                            </w:r>
+                          </w:p>
+                          <w:p>
+                            <w:r>
+                              <w:t xml:space="preserve">Increment 1 – designing JUnit tests </w:t>
+                            </w:r>
+                            <w:r>
+                              <w:t xml:space="preserve">and MySQL queries </w:t>
+                            </w:r>
+                          </w:p>
+                          <w:p>
+                            <w:r>
+                              <w:t xml:space="preserve">Increment 2 – </w:t>
+                            </w:r>
+                            <w:r>
+                              <w:t xml:space="preserve">design and test </w:t>
+                            </w:r>
+                            <w:r>
+                              <w:t>database tables</w:t>
+                            </w:r>
+                          </w:p>
+                          <w:p>
+                            <w:r>
+                              <w:t xml:space="preserve">Increment 3 </w:t>
+                            </w:r>
+                            <w:r>
+                              <w:t>–</w:t>
+                            </w:r>
+                            <w:r>
+                              <w:t xml:space="preserve"> implement code and test</w:t>
+                            </w:r>
+                          </w:p>
+                          <w:p>
+                            <w:r>
+                              <w:t>Due to fact we modified the Increments</w:t>
+                            </w:r>
+                            <w:r>
+                              <w:t xml:space="preserve"> in WK 7 we decided not to update the table below for now. If time allows, we will do so at a later stage to </w:t>
+                            </w:r>
+                            <w:r>
+                              <w:t>reflect what was exactly done &amp; when.</w:t>
+                            </w:r>
+                          </w:p>
+                          <w:p/>
+                        </w:txbxContent>
+                      </wps:txbx>
+                      <wps:bodyPr rot="0" spcFirstLastPara="0" vertOverflow="overflow" horzOverflow="overflow" vert="horz" wrap="square" lIns="91440" tIns="45720" rIns="91440" bIns="45720" numCol="1" spcCol="0" rtlCol="0" fromWordArt="0" anchor="t" anchorCtr="0" forceAA="0" compatLnSpc="1">
+                        <a:prstTxWarp prst="textNoShape">
+                          <a:avLst/>
+                        </a:prstTxWarp>
+                        <a:noAutofit/>
+                      </wps:bodyPr>
+                    </wps:wsp>
+                  </a:graphicData>
+                </a:graphic>
+                <wp14:sizeRelH relativeFrom="margin">
+                  <wp14:pctWidth>0</wp14:pctWidth>
+                </wp14:sizeRelH>
+                <wp14:sizeRelV relativeFrom="margin">
+                  <wp14:pctHeight>0</wp14:pctHeight>
+                </wp14:sizeRelV>
+              </wp:anchor>
+            </w:drawing>
+          </mc:Choice>
+          <mc:Fallback>
+            <w:pict>
+              <v:shape w14:anchorId="1C61603A" id="Text Box 1" o:spid="_x0000_s1028" type="#_x0000_t202" style="position:absolute;margin-left:7.15pt;margin-top:-23.25pt;width:431.6pt;height:175.9pt;z-index:251659266;visibility:visible;mso-wrap-style:square;mso-width-percent:0;mso-height-percent:0;mso-wrap-distance-left:9pt;mso-wrap-distance-top:0;mso-wrap-distance-right:9pt;mso-wrap-distance-bottom:0;mso-position-horizontal:absolute;mso-position-horizontal-relative:margin;mso-position-vertical:absolute;mso-position-vertical-relative:text;mso-width-percent:0;mso-height-percent:0;mso-width-relative:margin;mso-height-relative:margin;v-text-anchor:top" o:gfxdata="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" fillcolor="#4f7ac7 [3028]" stroked="f">
+                <v:fill color2="#416fc3 [3172]" rotate="t" colors="0 #6083cb;.5 #3e70ca;1 #2e61ba" focus="100%" type="gradient">
+                  <o:fill v:ext="view" type="gradientUnscaled"/>
+                </v:fill>
+                <v:shadow on="t" color="black" opacity="41287f" offset="0,1.5pt"/>
+                <v:textbox>
+                  <w:txbxContent>
+                    <w:p>
+                      <w:pPr>
+                        <w:rPr>
+                          <w:b/>
+                          <w:bCs/>
+                        </w:rPr>
+                      </w:pPr>
+                      <w:r>
+                        <w:rPr>
+                          <w:b/>
+                          <w:bCs/>
+                        </w:rPr>
+                        <w:t>NOTE:</w:t>
+                      </w:r>
+                    </w:p>
+                    <w:p>
+                      <w:r>
+                        <w:t xml:space="preserve">The below Tasks have been distributed based on the Increments that </w:t>
+                      </w:r>
+                      <w:r>
+                        <w:t xml:space="preserve">we previous have set up which was: </w:t>
+                      </w:r>
+                    </w:p>
+                    <w:p>
+                      <w:r>
+                        <w:t xml:space="preserve">Increment 1 – designing JUnit tests </w:t>
+                      </w:r>
+                      <w:r>
+                        <w:t xml:space="preserve">and MySQL queries </w:t>
+                      </w:r>
+                    </w:p>
+                    <w:p>
+                      <w:r>
+                        <w:t xml:space="preserve">Increment 2 – </w:t>
+                      </w:r>
+                      <w:r>
+                        <w:t xml:space="preserve">design and test </w:t>
+                      </w:r>
+                      <w:r>
+                        <w:t>database tables</w:t>
+                      </w:r>
+                    </w:p>
+                    <w:p>
+                      <w:r>
+                        <w:t xml:space="preserve">Increment 3 </w:t>
+                      </w:r>
+                      <w:r>
+                        <w:t>–</w:t>
+                      </w:r>
+                      <w:r>
+                        <w:t xml:space="preserve"> implement code and test</w:t>
+                      </w:r>
+                    </w:p>
+                    <w:p>
+                      <w:r>
+                        <w:t>Due to fact we modified the Increments</w:t>
+                      </w:r>
+                      <w:r>
+                        <w:t xml:space="preserve"> in WK 7 we decided not to update the table below for now. If time allows, we will do so at a later stage to </w:t>
+                      </w:r>
+                      <w:r>
+                        <w:t>reflect what was exactly done &amp; when.</w:t>
+                      </w:r>
+                    </w:p>
+                    <w:p/>
+                  </w:txbxContent>
+                </v:textbox>
+                <w10:wrap anchorx="margin"/>
+              </v:shape>
+            </w:pict>
+          </mc:Fallback>
+        </mc:AlternateContent>
+      </w:r>
+    </w:p>
+    <w:p>
+      <w:pPr>
+        <w:pStyle w:val="Heading3"/>
+        <w:rPr>
           <w:rStyle w:val="Emphasis"/>
         </w:rPr>
-        <w:lastRenderedPageBreak/>
+      </w:pPr>
+    </w:p>
+    <w:p>
+      <w:pPr>
+        <w:pStyle w:val="Heading3"/>
+        <w:rPr>
+          <w:rStyle w:val="Emphasis"/>
+        </w:rPr>
+      </w:pPr>
+    </w:p>
+    <w:p>
+      <w:pPr>
+        <w:pStyle w:val="Heading3"/>
+        <w:rPr>
+          <w:rStyle w:val="Emphasis"/>
+        </w:rPr>
+      </w:pPr>
+    </w:p>
+    <w:p>
+      <w:pPr>
+        <w:pStyle w:val="Heading3"/>
+        <w:rPr>
+          <w:rStyle w:val="Emphasis"/>
+        </w:rPr>
+      </w:pPr>
+    </w:p>
+    <w:p>
+      <w:pPr>
+        <w:pStyle w:val="Heading3"/>
+        <w:rPr>
+          <w:rStyle w:val="Emphasis"/>
+        </w:rPr>
+      </w:pPr>
+    </w:p>
+    <w:p>
+      <w:pPr>
+        <w:pStyle w:val="Heading3"/>
+        <w:rPr>
+          <w:rStyle w:val="Emphasis"/>
+        </w:rPr>
+      </w:pPr>
+    </w:p>
+    <w:p>
+      <w:pPr>
+        <w:pStyle w:val="Heading3"/>
+        <w:rPr>
+          <w:rStyle w:val="Emphasis"/>
+        </w:rPr>
+      </w:pPr>
+    </w:p>
+    <w:p>
+      <w:pPr>
+        <w:pStyle w:val="Heading3"/>
+        <w:rPr>
+          <w:rStyle w:val="Emphasis"/>
+        </w:rPr>
+      </w:pPr>
+    </w:p>
+    <w:p>
+      <w:pPr>
+        <w:pStyle w:val="Heading3"/>
+        <w:rPr>
+          <w:rStyle w:val="Emphasis"/>
+          <w:i w:val="0"/>
+          <w:iCs w:val="0"/>
+        </w:rPr>
+      </w:pPr>
+    </w:p>
+    <w:p>
+      <w:pPr>
+        <w:pStyle w:val="Heading3"/>
+        <w:rPr>
+          <w:rStyle w:val="Emphasis"/>
+        </w:rPr>
+      </w:pPr>
+      <w:r>
+        <w:rPr>
+          <w:rStyle w:val="Emphasis"/>
+        </w:rPr>
         <w:t xml:space="preserve">Increment 1: </w:t>
       </w:r>
       <w:r>
@@ -5764,16 +5872,7 @@
                 <w:i w:val="0"/>
                 <w:iCs w:val="0"/>
               </w:rPr>
-              <w:t xml:space="preserve">Increment </w:t>
-            </w:r>
-            <w:proofErr w:type="gramStart"/>
-            <w:r>
-              <w:rPr>
-                <w:rStyle w:val="Emphasis"/>
-                <w:i w:val="0"/>
-                <w:iCs w:val="0"/>
-              </w:rPr>
-              <w:t>1</w:t>
+              <w:t>Increment 1</w:t>
             </w:r>
             <w:r>
               <w:rPr>
@@ -5789,16 +5888,7 @@
                 <w:i w:val="0"/>
                 <w:iCs w:val="0"/>
               </w:rPr>
-              <w:t>:</w:t>
-            </w:r>
-            <w:proofErr w:type="gramEnd"/>
-            <w:r>
-              <w:rPr>
-                <w:rStyle w:val="Emphasis"/>
-                <w:i w:val="0"/>
-                <w:iCs w:val="0"/>
-              </w:rPr>
-              <w:t xml:space="preserve"> </w:t>
+              <w:t xml:space="preserve">: </w:t>
             </w:r>
             <w:r>
               <w:rPr>
@@ -5887,25 +5977,7 @@
                 <w:i w:val="0"/>
                 <w:iCs w:val="0"/>
               </w:rPr>
-              <w:t xml:space="preserve">Design test cases for JUnit and MySQL </w:t>
-            </w:r>
-            <w:proofErr w:type="spellStart"/>
-            <w:r>
-              <w:rPr>
-                <w:rStyle w:val="Emphasis"/>
-                <w:i w:val="0"/>
-                <w:iCs w:val="0"/>
-              </w:rPr>
-              <w:t>querries</w:t>
-            </w:r>
-            <w:proofErr w:type="spellEnd"/>
-            <w:r>
-              <w:rPr>
-                <w:rStyle w:val="Emphasis"/>
-                <w:i w:val="0"/>
-                <w:iCs w:val="0"/>
-              </w:rPr>
-              <w:t xml:space="preserve"> for </w:t>
+              <w:t xml:space="preserve">Design test cases for JUnit and MySQL querries for </w:t>
             </w:r>
             <w:r>
               <w:t>customer/newsagent/admin</w:t>
@@ -5997,25 +6069,7 @@
                 <w:i w:val="0"/>
                 <w:iCs w:val="0"/>
               </w:rPr>
-              <w:t xml:space="preserve">Design test cases for JUnit and MySQL </w:t>
-            </w:r>
-            <w:proofErr w:type="spellStart"/>
-            <w:r>
-              <w:rPr>
-                <w:rStyle w:val="Emphasis"/>
-                <w:i w:val="0"/>
-                <w:iCs w:val="0"/>
-              </w:rPr>
-              <w:t>querries</w:t>
-            </w:r>
-            <w:proofErr w:type="spellEnd"/>
-            <w:r>
-              <w:rPr>
-                <w:rStyle w:val="Emphasis"/>
-                <w:i w:val="0"/>
-                <w:iCs w:val="0"/>
-              </w:rPr>
-              <w:t xml:space="preserve"> for delivery doc/publication/</w:t>
+              <w:t>Design test cases for JUnit and MySQL querries for delivery doc/publication/</w:t>
             </w:r>
             <w:r>
               <w:rPr>
@@ -6112,25 +6166,7 @@
                 <w:i w:val="0"/>
                 <w:iCs w:val="0"/>
               </w:rPr>
-              <w:t xml:space="preserve">Design test cases for JUnit and MySQL </w:t>
-            </w:r>
-            <w:proofErr w:type="spellStart"/>
-            <w:r>
-              <w:rPr>
-                <w:rStyle w:val="Emphasis"/>
-                <w:i w:val="0"/>
-                <w:iCs w:val="0"/>
-              </w:rPr>
-              <w:t>querries</w:t>
-            </w:r>
-            <w:proofErr w:type="spellEnd"/>
-            <w:r>
-              <w:rPr>
-                <w:rStyle w:val="Emphasis"/>
-                <w:i w:val="0"/>
-                <w:iCs w:val="0"/>
-              </w:rPr>
-              <w:t xml:space="preserve"> for invoice/order</w:t>
+              <w:t>Design test cases for JUnit and MySQL querries for invoice/order</w:t>
             </w:r>
           </w:p>
         </w:tc>
@@ -6605,7 +6641,6 @@
               </w:rPr>
               <w:t xml:space="preserve">Increment </w:t>
             </w:r>
-            <w:proofErr w:type="gramStart"/>
             <w:r>
               <w:rPr>
                 <w:rStyle w:val="Emphasis"/>
@@ -6628,16 +6663,7 @@
                 <w:i w:val="0"/>
                 <w:iCs w:val="0"/>
               </w:rPr>
-              <w:t>:</w:t>
-            </w:r>
-            <w:proofErr w:type="gramEnd"/>
-            <w:r>
-              <w:rPr>
-                <w:rStyle w:val="Emphasis"/>
-                <w:i w:val="0"/>
-                <w:iCs w:val="0"/>
-              </w:rPr>
-              <w:t xml:space="preserve"> </w:t>
+              <w:t xml:space="preserve">: </w:t>
             </w:r>
             <w:r>
               <w:rPr>
@@ -7343,18 +7369,8 @@
                 <w:i w:val="0"/>
                 <w:iCs w:val="0"/>
               </w:rPr>
-              <w:t xml:space="preserve"> </w:t>
-            </w:r>
-            <w:proofErr w:type="spellStart"/>
-            <w:r>
-              <w:rPr>
-                <w:rStyle w:val="Emphasis"/>
-                <w:i w:val="0"/>
-                <w:iCs w:val="0"/>
-              </w:rPr>
-              <w:t>mysql</w:t>
-            </w:r>
-            <w:proofErr w:type="spellEnd"/>
+              <w:t xml:space="preserve"> mysql</w:t>
+            </w:r>
             <w:r>
               <w:rPr>
                 <w:rStyle w:val="Emphasis"/>
@@ -7490,18 +7506,8 @@
                 <w:i w:val="0"/>
                 <w:iCs w:val="0"/>
               </w:rPr>
-              <w:t xml:space="preserve"> </w:t>
-            </w:r>
-            <w:proofErr w:type="spellStart"/>
-            <w:r>
-              <w:rPr>
-                <w:rStyle w:val="Emphasis"/>
-                <w:i w:val="0"/>
-                <w:iCs w:val="0"/>
-              </w:rPr>
-              <w:t>mysql</w:t>
-            </w:r>
-            <w:proofErr w:type="spellEnd"/>
+              <w:t xml:space="preserve"> mysql</w:t>
+            </w:r>
             <w:r>
               <w:rPr>
                 <w:rStyle w:val="Emphasis"/>
@@ -7631,23 +7637,13 @@
               </w:rPr>
               <w:t xml:space="preserve">Test </w:t>
             </w:r>
-            <w:proofErr w:type="spellStart"/>
-            <w:r>
-              <w:rPr>
-                <w:rStyle w:val="Emphasis"/>
-                <w:i w:val="0"/>
-                <w:iCs w:val="0"/>
-              </w:rPr>
-              <w:t>mysql</w:t>
-            </w:r>
-            <w:proofErr w:type="spellEnd"/>
-            <w:r>
-              <w:rPr>
-                <w:rStyle w:val="Emphasis"/>
-                <w:i w:val="0"/>
-                <w:iCs w:val="0"/>
-              </w:rPr>
-              <w:t xml:space="preserve"> </w:t>
+            <w:r>
+              <w:rPr>
+                <w:rStyle w:val="Emphasis"/>
+                <w:i w:val="0"/>
+                <w:iCs w:val="0"/>
+              </w:rPr>
+              <w:t xml:space="preserve">mysql </w:t>
             </w:r>
             <w:r>
               <w:rPr>
@@ -7701,35 +7697,6 @@
         </w:tc>
       </w:tr>
     </w:tbl>
-    <w:p>
-      <w:pPr>
-        <w:rPr>
-          <w:rStyle w:val="Emphasis"/>
-          <w:i w:val="0"/>
-          <w:iCs w:val="0"/>
-        </w:rPr>
-      </w:pPr>
-    </w:p>
-    <w:p>
-      <w:pPr>
-        <w:rPr>
-          <w:rStyle w:val="Emphasis"/>
-        </w:rPr>
-      </w:pPr>
-    </w:p>
-    <w:p>
-      <w:pPr>
-        <w:rPr>
-          <w:rStyle w:val="Emphasis"/>
-        </w:rPr>
-      </w:pPr>
-      <w:r>
-        <w:rPr>
-          <w:rStyle w:val="Emphasis"/>
-        </w:rPr>
-        <w:br w:type="page"/>
-      </w:r>
-    </w:p>
     <w:p>
       <w:pPr>
         <w:pStyle w:val="Heading3"/>
@@ -7741,7 +7708,6 @@
         <w:rPr>
           <w:rStyle w:val="Emphasis"/>
         </w:rPr>
-        <w:lastRenderedPageBreak/>
         <w:t>Increment 3</w:t>
       </w:r>
       <w:r>
@@ -7792,6 +7758,7 @@
                 <w:i w:val="0"/>
                 <w:iCs w:val="0"/>
               </w:rPr>
+              <w:lastRenderedPageBreak/>
               <w:t>Task</w:t>
             </w:r>
           </w:p>
@@ -7895,33 +7862,15 @@
                 <w:i w:val="0"/>
                 <w:iCs w:val="0"/>
               </w:rPr>
-              <w:t xml:space="preserve">Increment </w:t>
-            </w:r>
-            <w:proofErr w:type="gramStart"/>
-            <w:r>
-              <w:rPr>
-                <w:rStyle w:val="Emphasis"/>
-                <w:i w:val="0"/>
-                <w:iCs w:val="0"/>
-              </w:rPr>
-              <w:t>3</w:t>
-            </w:r>
-            <w:r>
-              <w:rPr>
-                <w:rStyle w:val="Emphasis"/>
-                <w:i w:val="0"/>
-                <w:iCs w:val="0"/>
-              </w:rPr>
-              <w:t xml:space="preserve"> :</w:t>
-            </w:r>
-            <w:proofErr w:type="gramEnd"/>
-            <w:r>
-              <w:rPr>
-                <w:rStyle w:val="Emphasis"/>
-                <w:i w:val="0"/>
-                <w:iCs w:val="0"/>
-              </w:rPr>
-              <w:t xml:space="preserve"> WK 7-9</w:t>
+              <w:t>Increment 3</w:t>
+            </w:r>
+            <w:r>
+              <w:rPr>
+                <w:rStyle w:val="Emphasis"/>
+                <w:i w:val="0"/>
+                <w:iCs w:val="0"/>
+              </w:rPr>
+              <w:t xml:space="preserve"> : WK 7-9</w:t>
             </w:r>
           </w:p>
         </w:tc>
@@ -10607,6 +10556,7 @@
           <w:b/>
           <w:bCs/>
         </w:rPr>
+        <w:lastRenderedPageBreak/>
         <w:t>DATABASE DESIGN</w:t>
       </w:r>
     </w:p>
@@ -10648,15 +10598,7 @@
         </w:numPr>
       </w:pPr>
       <w:r>
-        <w:t xml:space="preserve">Run various SQL queries to retrieve/insert/manipulate </w:t>
-      </w:r>
-      <w:proofErr w:type="gramStart"/>
-      <w:r>
-        <w:t>data</w:t>
-      </w:r>
-      <w:proofErr w:type="gramEnd"/>
-      <w:r>
-        <w:t xml:space="preserve"> </w:t>
+        <w:t xml:space="preserve">Run various SQL queries to retrieve/insert/manipulate data </w:t>
       </w:r>
     </w:p>
     <w:p>
@@ -10668,13 +10610,8 @@
         </w:numPr>
       </w:pPr>
       <w:r>
-        <w:t xml:space="preserve">Static Test done by another </w:t>
-      </w:r>
-      <w:proofErr w:type="gramStart"/>
-      <w:r>
-        <w:t>developer</w:t>
-      </w:r>
-      <w:proofErr w:type="gramEnd"/>
+        <w:t>Static Test done by another developer</w:t>
+      </w:r>
     </w:p>
     <w:p/>
     <w:p>
@@ -10703,14 +10640,12 @@
           <w:color w:val="2F5496" w:themeColor="accent1" w:themeShade="BF"/>
         </w:rPr>
       </w:pPr>
-      <w:proofErr w:type="spellStart"/>
       <w:r>
         <w:rPr>
           <w:color w:val="2F5496" w:themeColor="accent1" w:themeShade="BF"/>
         </w:rPr>
         <w:t>CustomerDetails</w:t>
       </w:r>
-      <w:proofErr w:type="spellEnd"/>
     </w:p>
     <w:p>
       <w:pPr>
@@ -10819,7 +10754,6 @@
           <w:color w:val="2F5496" w:themeColor="accent1" w:themeShade="BF"/>
         </w:rPr>
       </w:pPr>
-      <w:proofErr w:type="spellStart"/>
       <w:r>
         <w:rPr>
           <w:color w:val="2F5496" w:themeColor="accent1" w:themeShade="BF"/>
@@ -10832,7 +10766,6 @@
         </w:rPr>
         <w:t>Details</w:t>
       </w:r>
-      <w:proofErr w:type="spellEnd"/>
       <w:r>
         <w:rPr>
           <w:color w:val="2F5496" w:themeColor="accent1" w:themeShade="BF"/>
@@ -10923,14 +10856,12 @@
           <w:color w:val="2F5496" w:themeColor="accent1" w:themeShade="BF"/>
         </w:rPr>
       </w:pPr>
-      <w:proofErr w:type="spellStart"/>
       <w:r>
         <w:rPr>
           <w:color w:val="2F5496" w:themeColor="accent1" w:themeShade="BF"/>
         </w:rPr>
         <w:t>DeliveryDriver</w:t>
       </w:r>
-      <w:proofErr w:type="spellEnd"/>
     </w:p>
     <w:p>
       <w:pPr>
@@ -10952,13 +10883,8 @@
           <w:numId w:val="3"/>
         </w:numPr>
       </w:pPr>
-      <w:proofErr w:type="spellStart"/>
-      <w:r>
-        <w:t>userFK</w:t>
-      </w:r>
-      <w:proofErr w:type="spellEnd"/>
-      <w:r>
-        <w:t xml:space="preserve"> INT,</w:t>
+      <w:r>
+        <w:t>userFK INT,</w:t>
       </w:r>
     </w:p>
     <w:p>
@@ -10970,13 +10896,8 @@
         </w:numPr>
       </w:pPr>
       <w:r>
-        <w:t xml:space="preserve">deliveryDistrict </w:t>
-      </w:r>
-      <w:proofErr w:type="gramStart"/>
-      <w:r>
-        <w:t>VARCHAR(</w:t>
-      </w:r>
-      <w:proofErr w:type="gramEnd"/>
+        <w:t>deliveryDistrict VARCHAR(</w:t>
+      </w:r>
       <w:r>
         <w:t>15</w:t>
       </w:r>
@@ -10993,23 +10914,7 @@
         </w:numPr>
       </w:pPr>
       <w:r>
-        <w:t>FOREIGN KEY (</w:t>
-      </w:r>
-      <w:proofErr w:type="spellStart"/>
-      <w:r>
-        <w:t>userFK</w:t>
-      </w:r>
-      <w:proofErr w:type="spellEnd"/>
-      <w:r>
-        <w:t xml:space="preserve">) REFERENCS </w:t>
-      </w:r>
-      <w:proofErr w:type="spellStart"/>
-      <w:r>
-        <w:t>userdetails</w:t>
-      </w:r>
-      <w:proofErr w:type="spellEnd"/>
-      <w:r>
-        <w:t xml:space="preserve"> (userID)</w:t>
+        <w:t>FOREIGN KEY (userFK) REFERENCS userdetails (userID)</w:t>
       </w:r>
     </w:p>
     <w:p>
@@ -11023,14 +10928,12 @@
           <w:color w:val="2F5496" w:themeColor="accent1" w:themeShade="BF"/>
         </w:rPr>
       </w:pPr>
-      <w:proofErr w:type="spellStart"/>
       <w:r>
         <w:rPr>
           <w:color w:val="2F5496" w:themeColor="accent1" w:themeShade="BF"/>
         </w:rPr>
         <w:t>DeliveryDoc</w:t>
       </w:r>
-      <w:proofErr w:type="spellEnd"/>
     </w:p>
     <w:p>
       <w:pPr>
@@ -11200,15 +11103,7 @@
         </w:numPr>
       </w:pPr>
       <w:r>
-        <w:t xml:space="preserve">FOREIGN KEY (custID) references </w:t>
-      </w:r>
-      <w:proofErr w:type="spellStart"/>
-      <w:r>
-        <w:t>CustomerDetails</w:t>
-      </w:r>
-      <w:proofErr w:type="spellEnd"/>
-      <w:r>
-        <w:t>(custID)</w:t>
+        <w:t>FOREIGN KEY (custID) references CustomerDetails(custID)</w:t>
       </w:r>
     </w:p>
     <w:p>
@@ -11238,15 +11133,7 @@
         <w:t>docID</w:t>
       </w:r>
       <w:r>
-        <w:t xml:space="preserve">) references </w:t>
-      </w:r>
-      <w:proofErr w:type="spellStart"/>
-      <w:r>
-        <w:t>DeliveryDoc</w:t>
-      </w:r>
-      <w:proofErr w:type="spellEnd"/>
-      <w:r>
-        <w:t>(</w:t>
+        <w:t>) references DeliveryDoc(</w:t>
       </w:r>
       <w:r>
         <w:t>docID</w:t>
@@ -11318,7 +11205,6 @@
         </w:numPr>
       </w:pPr>
       <w:r>
-        <w:lastRenderedPageBreak/>
         <w:t xml:space="preserve">quantity INT </w:t>
       </w:r>
     </w:p>
@@ -11343,15 +11229,8 @@
         </w:numPr>
       </w:pPr>
       <w:r>
-        <w:t xml:space="preserve">FOREIGN KEY (docID) references </w:t>
-      </w:r>
-      <w:proofErr w:type="spellStart"/>
-      <w:r>
-        <w:t>DeliveryDoc</w:t>
-      </w:r>
-      <w:proofErr w:type="spellEnd"/>
-      <w:r>
-        <w:t>(docID)</w:t>
+        <w:lastRenderedPageBreak/>
+        <w:t>FOREIGN KEY (docID) references DeliveryDoc(docID)</w:t>
       </w:r>
     </w:p>
     <w:p>
@@ -11381,15 +11260,7 @@
         </w:numPr>
       </w:pPr>
       <w:r>
-        <w:t xml:space="preserve">Relationship -&gt; Customer Details -&gt; Retrieve all </w:t>
-      </w:r>
-      <w:proofErr w:type="gramStart"/>
-      <w:r>
-        <w:t>details</w:t>
-      </w:r>
-      <w:proofErr w:type="gramEnd"/>
-      <w:r>
-        <w:t xml:space="preserve"> </w:t>
+        <w:t xml:space="preserve">Relationship -&gt; Customer Details -&gt; Retrieve all details </w:t>
       </w:r>
     </w:p>
     <w:p>
@@ -11412,14 +11283,12 @@
           <w:numId w:val="3"/>
         </w:numPr>
       </w:pPr>
-      <w:proofErr w:type="spellStart"/>
       <w:r>
         <w:t>subscription</w:t>
       </w:r>
       <w:r>
         <w:t>Type</w:t>
       </w:r>
-      <w:proofErr w:type="spellEnd"/>
       <w:r>
         <w:t xml:space="preserve"> </w:t>
       </w:r>
@@ -11487,15 +11356,7 @@
         </w:numPr>
       </w:pPr>
       <w:r>
-        <w:t xml:space="preserve">FOREIGN KEY (custID) references </w:t>
-      </w:r>
-      <w:proofErr w:type="spellStart"/>
-      <w:r>
-        <w:t>CustomerDetails</w:t>
-      </w:r>
-      <w:proofErr w:type="spellEnd"/>
-      <w:r>
-        <w:t>(custID)</w:t>
+        <w:t>FOREIGN KEY (custID) references CustomerDetails(custID)</w:t>
       </w:r>
     </w:p>
     <w:p>
@@ -11541,6 +11402,92 @@
 <file path=word/numbering.xml><?xml version="1.0" encoding="utf-8"?>
 <w:numbering xmlns:wpc="http://schemas.microsoft.com/office/word/2010/wordprocessingCanvas" xmlns:cx="http://schemas.microsoft.com/office/drawing/2014/chartex" xmlns:cx1="http://schemas.microsoft.com/office/drawing/2015/9/8/chartex" xmlns:cx2="http://schemas.microsoft.com/office/drawing/2015/10/21/chartex" xmlns:cx3="http://schemas.microsoft.com/office/drawing/2016/5/9/chartex" xmlns:cx4="http://schemas.microsoft.com/office/drawing/2016/5/10/chartex" xmlns:cx5="http://schemas.microsoft.com/office/drawing/2016/5/11/chartex" xmlns:cx6="http://schemas.microsoft.com/office/drawing/2016/5/12/chartex" xmlns:cx7="http://schemas.microsoft.com/office/drawing/2016/5/13/chartex" xmlns:cx8="http://schemas.microsoft.com/office/drawing/2016/5/14/chartex" xmlns:mc="http://schemas.openxmlformats.org/markup-compatibility/2006" xmlns:aink="http://schemas.microsoft.com/office/drawing/2016/ink" xmlns:am3d="http://schemas.microsoft.com/office/drawing/2017/model3d" xmlns:o="urn:schemas-microsoft-com:office:office" xmlns:oel="http://schemas.microsoft.com/office/2019/extlst" xmlns:r="http://schemas.openxmlformats.org/officeDocument/2006/relationships" xmlns:m="http://schemas.openxmlformats.org/officeDocument/2006/math" xmlns:v="urn:schemas-microsoft-com:vml" xmlns:wp14="http://schemas.microsoft.com/office/word/2010/wordprocessingDrawing" xmlns:wp="http://schemas.openxmlformats.org/drawingml/2006/wordprocessingDrawing" xmlns:w10="urn:schemas-microsoft-com:office:word" xmlns:w="http://schemas.openxmlformats.org/wordprocessingml/2006/main" xmlns:w14="http://schemas.microsoft.com/office/word/2010/wordml" xmlns:w15="http://schemas.microsoft.com/office/word/2012/wordml" xmlns:w16cex="http://schemas.microsoft.com/office/word/2018/wordml/cex" xmlns:w16cid="http://schemas.microsoft.com/office/word/2016/wordml/cid" xmlns:w16="http://schemas.microsoft.com/office/word/2018/wordml" xmlns:w16sdtdh="http://schemas.microsoft.com/office/word/2020/wordml/sdtdatahash" xmlns:w16se="http://schemas.microsoft.com/office/word/2015/wordml/symex" xmlns:wpg="http://schemas.microsoft.com/office/word/2010/wordprocessingGroup" xmlns:wpi="http://schemas.microsoft.com/office/word/2010/wordprocessingInk" xmlns:wne="http://schemas.microsoft.com/office/word/2006/wordml" xmlns:wps="http://schemas.microsoft.com/office/word/2010/wordprocessingShape" mc:Ignorable="w14 w15 w16se w16cid w16 w16cex w16sdtdh wp14">
   <w:abstractNum w:abstractNumId="0" w15:restartNumberingAfterBreak="0">
+    <w:nsid w:val="00875BC4"/>
+    <w:multiLevelType w:val="hybridMultilevel"/>
+    <w:tmpl w:val="724E8E14"/>
+    <w:lvl w:ilvl="0" w:tplc="FFFFFFFF">
+      <w:start w:val="1"/>
+      <w:numFmt w:val="decimal"/>
+      <w:lvlText w:val="%1."/>
+      <w:lvlJc w:val="left"/>
+      <w:pPr>
+        <w:ind w:left="720" w:hanging="360"/>
+      </w:pPr>
+    </w:lvl>
+    <w:lvl w:ilvl="1" w:tplc="FFFFFFFF" w:tentative="1">
+      <w:start w:val="1"/>
+      <w:numFmt w:val="lowerLetter"/>
+      <w:lvlText w:val="%2."/>
+      <w:lvlJc w:val="left"/>
+      <w:pPr>
+        <w:ind w:left="1440" w:hanging="360"/>
+      </w:pPr>
+    </w:lvl>
+    <w:lvl w:ilvl="2" w:tplc="FFFFFFFF" w:tentative="1">
+      <w:start w:val="1"/>
+      <w:numFmt w:val="lowerRoman"/>
+      <w:lvlText w:val="%3."/>
+      <w:lvlJc w:val="right"/>
+      <w:pPr>
+        <w:ind w:left="2160" w:hanging="180"/>
+      </w:pPr>
+    </w:lvl>
+    <w:lvl w:ilvl="3" w:tplc="FFFFFFFF" w:tentative="1">
+      <w:start w:val="1"/>
+      <w:numFmt w:val="decimal"/>
+      <w:lvlText w:val="%4."/>
+      <w:lvlJc w:val="left"/>
+      <w:pPr>
+        <w:ind w:left="2880" w:hanging="360"/>
+      </w:pPr>
+    </w:lvl>
+    <w:lvl w:ilvl="4" w:tplc="FFFFFFFF" w:tentative="1">
+      <w:start w:val="1"/>
+      <w:numFmt w:val="lowerLetter"/>
+      <w:lvlText w:val="%5."/>
+      <w:lvlJc w:val="left"/>
+      <w:pPr>
+        <w:ind w:left="3600" w:hanging="360"/>
+      </w:pPr>
+    </w:lvl>
+    <w:lvl w:ilvl="5" w:tplc="FFFFFFFF" w:tentative="1">
+      <w:start w:val="1"/>
+      <w:numFmt w:val="lowerRoman"/>
+      <w:lvlText w:val="%6."/>
+      <w:lvlJc w:val="right"/>
+      <w:pPr>
+        <w:ind w:left="4320" w:hanging="180"/>
+      </w:pPr>
+    </w:lvl>
+    <w:lvl w:ilvl="6" w:tplc="FFFFFFFF" w:tentative="1">
+      <w:start w:val="1"/>
+      <w:numFmt w:val="decimal"/>
+      <w:lvlText w:val="%7."/>
+      <w:lvlJc w:val="left"/>
+      <w:pPr>
+        <w:ind w:left="5040" w:hanging="360"/>
+      </w:pPr>
+    </w:lvl>
+    <w:lvl w:ilvl="7" w:tplc="FFFFFFFF" w:tentative="1">
+      <w:start w:val="1"/>
+      <w:numFmt w:val="lowerLetter"/>
+      <w:lvlText w:val="%8."/>
+      <w:lvlJc w:val="left"/>
+      <w:pPr>
+        <w:ind w:left="5760" w:hanging="360"/>
+      </w:pPr>
+    </w:lvl>
+    <w:lvl w:ilvl="8" w:tplc="FFFFFFFF" w:tentative="1">
+      <w:start w:val="1"/>
+      <w:numFmt w:val="lowerRoman"/>
+      <w:lvlText w:val="%9."/>
+      <w:lvlJc w:val="right"/>
+      <w:pPr>
+        <w:ind w:left="6480" w:hanging="180"/>
+      </w:pPr>
+    </w:lvl>
+  </w:abstractNum>
+  <w:abstractNum w:abstractNumId="1" w15:restartNumberingAfterBreak="0">
     <w:nsid w:val="0151317E"/>
     <w:multiLevelType w:val="hybridMultilevel"/>
     <w:tmpl w:val="D640DA5C"/>
@@ -11653,7 +11600,7 @@
       </w:rPr>
     </w:lvl>
   </w:abstractNum>
-  <w:abstractNum w:abstractNumId="1" w15:restartNumberingAfterBreak="0">
+  <w:abstractNum w:abstractNumId="2" w15:restartNumberingAfterBreak="0">
     <w:nsid w:val="02954109"/>
     <w:multiLevelType w:val="hybridMultilevel"/>
     <w:tmpl w:val="48566CA4"/>
@@ -11742,7 +11689,7 @@
       </w:pPr>
     </w:lvl>
   </w:abstractNum>
-  <w:abstractNum w:abstractNumId="2" w15:restartNumberingAfterBreak="0">
+  <w:abstractNum w:abstractNumId="3" w15:restartNumberingAfterBreak="0">
     <w:nsid w:val="04863171"/>
     <w:multiLevelType w:val="hybridMultilevel"/>
     <w:tmpl w:val="6BC6EEDA"/>
@@ -11831,7 +11778,7 @@
       </w:pPr>
     </w:lvl>
   </w:abstractNum>
-  <w:abstractNum w:abstractNumId="3" w15:restartNumberingAfterBreak="0">
+  <w:abstractNum w:abstractNumId="4" w15:restartNumberingAfterBreak="0">
     <w:nsid w:val="0EAB7B00"/>
     <w:multiLevelType w:val="hybridMultilevel"/>
     <w:tmpl w:val="1FAA1E6E"/>
@@ -11920,7 +11867,93 @@
       </w:pPr>
     </w:lvl>
   </w:abstractNum>
-  <w:abstractNum w:abstractNumId="4" w15:restartNumberingAfterBreak="0">
+  <w:abstractNum w:abstractNumId="5" w15:restartNumberingAfterBreak="0">
+    <w:nsid w:val="233600D6"/>
+    <w:multiLevelType w:val="hybridMultilevel"/>
+    <w:tmpl w:val="724E8E14"/>
+    <w:lvl w:ilvl="0" w:tplc="1809000F">
+      <w:start w:val="1"/>
+      <w:numFmt w:val="decimal"/>
+      <w:lvlText w:val="%1."/>
+      <w:lvlJc w:val="left"/>
+      <w:pPr>
+        <w:ind w:left="720" w:hanging="360"/>
+      </w:pPr>
+    </w:lvl>
+    <w:lvl w:ilvl="1" w:tplc="18090019" w:tentative="1">
+      <w:start w:val="1"/>
+      <w:numFmt w:val="lowerLetter"/>
+      <w:lvlText w:val="%2."/>
+      <w:lvlJc w:val="left"/>
+      <w:pPr>
+        <w:ind w:left="1440" w:hanging="360"/>
+      </w:pPr>
+    </w:lvl>
+    <w:lvl w:ilvl="2" w:tplc="1809001B" w:tentative="1">
+      <w:start w:val="1"/>
+      <w:numFmt w:val="lowerRoman"/>
+      <w:lvlText w:val="%3."/>
+      <w:lvlJc w:val="right"/>
+      <w:pPr>
+        <w:ind w:left="2160" w:hanging="180"/>
+      </w:pPr>
+    </w:lvl>
+    <w:lvl w:ilvl="3" w:tplc="1809000F" w:tentative="1">
+      <w:start w:val="1"/>
+      <w:numFmt w:val="decimal"/>
+      <w:lvlText w:val="%4."/>
+      <w:lvlJc w:val="left"/>
+      <w:pPr>
+        <w:ind w:left="2880" w:hanging="360"/>
+      </w:pPr>
+    </w:lvl>
+    <w:lvl w:ilvl="4" w:tplc="18090019" w:tentative="1">
+      <w:start w:val="1"/>
+      <w:numFmt w:val="lowerLetter"/>
+      <w:lvlText w:val="%5."/>
+      <w:lvlJc w:val="left"/>
+      <w:pPr>
+        <w:ind w:left="3600" w:hanging="360"/>
+      </w:pPr>
+    </w:lvl>
+    <w:lvl w:ilvl="5" w:tplc="1809001B" w:tentative="1">
+      <w:start w:val="1"/>
+      <w:numFmt w:val="lowerRoman"/>
+      <w:lvlText w:val="%6."/>
+      <w:lvlJc w:val="right"/>
+      <w:pPr>
+        <w:ind w:left="4320" w:hanging="180"/>
+      </w:pPr>
+    </w:lvl>
+    <w:lvl w:ilvl="6" w:tplc="1809000F" w:tentative="1">
+      <w:start w:val="1"/>
+      <w:numFmt w:val="decimal"/>
+      <w:lvlText w:val="%7."/>
+      <w:lvlJc w:val="left"/>
+      <w:pPr>
+        <w:ind w:left="5040" w:hanging="360"/>
+      </w:pPr>
+    </w:lvl>
+    <w:lvl w:ilvl="7" w:tplc="18090019" w:tentative="1">
+      <w:start w:val="1"/>
+      <w:numFmt w:val="lowerLetter"/>
+      <w:lvlText w:val="%8."/>
+      <w:lvlJc w:val="left"/>
+      <w:pPr>
+        <w:ind w:left="5760" w:hanging="360"/>
+      </w:pPr>
+    </w:lvl>
+    <w:lvl w:ilvl="8" w:tplc="1809001B" w:tentative="1">
+      <w:start w:val="1"/>
+      <w:numFmt w:val="lowerRoman"/>
+      <w:lvlText w:val="%9."/>
+      <w:lvlJc w:val="right"/>
+      <w:pPr>
+        <w:ind w:left="6480" w:hanging="180"/>
+      </w:pPr>
+    </w:lvl>
+  </w:abstractNum>
+  <w:abstractNum w:abstractNumId="6" w15:restartNumberingAfterBreak="0">
     <w:nsid w:val="3DD27093"/>
     <w:multiLevelType w:val="hybridMultilevel"/>
     <w:tmpl w:val="5428FD32"/>
@@ -12009,7 +12042,7 @@
       </w:pPr>
     </w:lvl>
   </w:abstractNum>
-  <w:abstractNum w:abstractNumId="5" w15:restartNumberingAfterBreak="0">
+  <w:abstractNum w:abstractNumId="7" w15:restartNumberingAfterBreak="0">
     <w:nsid w:val="43AA1B1B"/>
     <w:multiLevelType w:val="hybridMultilevel"/>
     <w:tmpl w:val="E27C6646"/>
@@ -12098,7 +12131,93 @@
       </w:pPr>
     </w:lvl>
   </w:abstractNum>
-  <w:abstractNum w:abstractNumId="6" w15:restartNumberingAfterBreak="0">
+  <w:abstractNum w:abstractNumId="8" w15:restartNumberingAfterBreak="0">
+    <w:nsid w:val="51D6395D"/>
+    <w:multiLevelType w:val="hybridMultilevel"/>
+    <w:tmpl w:val="724E8E14"/>
+    <w:lvl w:ilvl="0" w:tplc="FFFFFFFF">
+      <w:start w:val="1"/>
+      <w:numFmt w:val="decimal"/>
+      <w:lvlText w:val="%1."/>
+      <w:lvlJc w:val="left"/>
+      <w:pPr>
+        <w:ind w:left="720" w:hanging="360"/>
+      </w:pPr>
+    </w:lvl>
+    <w:lvl w:ilvl="1" w:tplc="FFFFFFFF" w:tentative="1">
+      <w:start w:val="1"/>
+      <w:numFmt w:val="lowerLetter"/>
+      <w:lvlText w:val="%2."/>
+      <w:lvlJc w:val="left"/>
+      <w:pPr>
+        <w:ind w:left="1440" w:hanging="360"/>
+      </w:pPr>
+    </w:lvl>
+    <w:lvl w:ilvl="2" w:tplc="FFFFFFFF" w:tentative="1">
+      <w:start w:val="1"/>
+      <w:numFmt w:val="lowerRoman"/>
+      <w:lvlText w:val="%3."/>
+      <w:lvlJc w:val="right"/>
+      <w:pPr>
+        <w:ind w:left="2160" w:hanging="180"/>
+      </w:pPr>
+    </w:lvl>
+    <w:lvl w:ilvl="3" w:tplc="FFFFFFFF" w:tentative="1">
+      <w:start w:val="1"/>
+      <w:numFmt w:val="decimal"/>
+      <w:lvlText w:val="%4."/>
+      <w:lvlJc w:val="left"/>
+      <w:pPr>
+        <w:ind w:left="2880" w:hanging="360"/>
+      </w:pPr>
+    </w:lvl>
+    <w:lvl w:ilvl="4" w:tplc="FFFFFFFF" w:tentative="1">
+      <w:start w:val="1"/>
+      <w:numFmt w:val="lowerLetter"/>
+      <w:lvlText w:val="%5."/>
+      <w:lvlJc w:val="left"/>
+      <w:pPr>
+        <w:ind w:left="3600" w:hanging="360"/>
+      </w:pPr>
+    </w:lvl>
+    <w:lvl w:ilvl="5" w:tplc="FFFFFFFF" w:tentative="1">
+      <w:start w:val="1"/>
+      <w:numFmt w:val="lowerRoman"/>
+      <w:lvlText w:val="%6."/>
+      <w:lvlJc w:val="right"/>
+      <w:pPr>
+        <w:ind w:left="4320" w:hanging="180"/>
+      </w:pPr>
+    </w:lvl>
+    <w:lvl w:ilvl="6" w:tplc="FFFFFFFF" w:tentative="1">
+      <w:start w:val="1"/>
+      <w:numFmt w:val="decimal"/>
+      <w:lvlText w:val="%7."/>
+      <w:lvlJc w:val="left"/>
+      <w:pPr>
+        <w:ind w:left="5040" w:hanging="360"/>
+      </w:pPr>
+    </w:lvl>
+    <w:lvl w:ilvl="7" w:tplc="FFFFFFFF" w:tentative="1">
+      <w:start w:val="1"/>
+      <w:numFmt w:val="lowerLetter"/>
+      <w:lvlText w:val="%8."/>
+      <w:lvlJc w:val="left"/>
+      <w:pPr>
+        <w:ind w:left="5760" w:hanging="360"/>
+      </w:pPr>
+    </w:lvl>
+    <w:lvl w:ilvl="8" w:tplc="FFFFFFFF" w:tentative="1">
+      <w:start w:val="1"/>
+      <w:numFmt w:val="lowerRoman"/>
+      <w:lvlText w:val="%9."/>
+      <w:lvlJc w:val="right"/>
+      <w:pPr>
+        <w:ind w:left="6480" w:hanging="180"/>
+      </w:pPr>
+    </w:lvl>
+  </w:abstractNum>
+  <w:abstractNum w:abstractNumId="9" w15:restartNumberingAfterBreak="0">
     <w:nsid w:val="5DF13896"/>
     <w:multiLevelType w:val="hybridMultilevel"/>
     <w:tmpl w:val="3B78EECC"/>
@@ -12211,7 +12330,7 @@
       </w:rPr>
     </w:lvl>
   </w:abstractNum>
-  <w:abstractNum w:abstractNumId="7" w15:restartNumberingAfterBreak="0">
+  <w:abstractNum w:abstractNumId="10" w15:restartNumberingAfterBreak="0">
     <w:nsid w:val="5EF65E42"/>
     <w:multiLevelType w:val="hybridMultilevel"/>
     <w:tmpl w:val="3AFAFB04"/>
@@ -12300,7 +12419,7 @@
       </w:pPr>
     </w:lvl>
   </w:abstractNum>
-  <w:abstractNum w:abstractNumId="8" w15:restartNumberingAfterBreak="0">
+  <w:abstractNum w:abstractNumId="11" w15:restartNumberingAfterBreak="0">
     <w:nsid w:val="69AF2C5B"/>
     <w:multiLevelType w:val="hybridMultilevel"/>
     <w:tmpl w:val="9D5A07D0"/>
@@ -12413,7 +12532,7 @@
       </w:rPr>
     </w:lvl>
   </w:abstractNum>
-  <w:abstractNum w:abstractNumId="9" w15:restartNumberingAfterBreak="0">
+  <w:abstractNum w:abstractNumId="12" w15:restartNumberingAfterBreak="0">
     <w:nsid w:val="6C205384"/>
     <w:multiLevelType w:val="hybridMultilevel"/>
     <w:tmpl w:val="879E595C"/>
@@ -12526,7 +12645,7 @@
       </w:rPr>
     </w:lvl>
   </w:abstractNum>
-  <w:abstractNum w:abstractNumId="10" w15:restartNumberingAfterBreak="0">
+  <w:abstractNum w:abstractNumId="13" w15:restartNumberingAfterBreak="0">
     <w:nsid w:val="6E8B14C9"/>
     <w:multiLevelType w:val="hybridMultilevel"/>
     <w:tmpl w:val="0E34635A"/>
@@ -12612,7 +12731,7 @@
       </w:pPr>
     </w:lvl>
   </w:abstractNum>
-  <w:abstractNum w:abstractNumId="11" w15:restartNumberingAfterBreak="0">
+  <w:abstractNum w:abstractNumId="14" w15:restartNumberingAfterBreak="0">
     <w:nsid w:val="70FC5369"/>
     <w:multiLevelType w:val="hybridMultilevel"/>
     <w:tmpl w:val="412C8C40"/>
@@ -12726,40 +12845,49 @@
     </w:lvl>
   </w:abstractNum>
   <w:num w:numId="1" w16cid:durableId="1124957113">
+    <w:abstractNumId w:val="6"/>
+  </w:num>
+  <w:num w:numId="2" w16cid:durableId="48774914">
+    <w:abstractNumId w:val="14"/>
+  </w:num>
+  <w:num w:numId="3" w16cid:durableId="1945722479">
+    <w:abstractNumId w:val="1"/>
+  </w:num>
+  <w:num w:numId="4" w16cid:durableId="1535196416">
+    <w:abstractNumId w:val="13"/>
+  </w:num>
+  <w:num w:numId="5" w16cid:durableId="1641687291">
+    <w:abstractNumId w:val="12"/>
+  </w:num>
+  <w:num w:numId="6" w16cid:durableId="1641885153">
+    <w:abstractNumId w:val="11"/>
+  </w:num>
+  <w:num w:numId="7" w16cid:durableId="344208773">
+    <w:abstractNumId w:val="9"/>
+  </w:num>
+  <w:num w:numId="8" w16cid:durableId="859047339">
+    <w:abstractNumId w:val="10"/>
+  </w:num>
+  <w:num w:numId="9" w16cid:durableId="1906530020">
+    <w:abstractNumId w:val="2"/>
+  </w:num>
+  <w:num w:numId="10" w16cid:durableId="1221744383">
+    <w:abstractNumId w:val="3"/>
+  </w:num>
+  <w:num w:numId="11" w16cid:durableId="1373920575">
     <w:abstractNumId w:val="4"/>
   </w:num>
-  <w:num w:numId="2" w16cid:durableId="48774914">
-    <w:abstractNumId w:val="11"/>
+  <w:num w:numId="12" w16cid:durableId="821429821">
+    <w:abstractNumId w:val="7"/>
   </w:num>
-  <w:num w:numId="3" w16cid:durableId="1945722479">
+  <w:num w:numId="13" w16cid:durableId="310985839">
+    <w:abstractNumId w:val="5"/>
+  </w:num>
+  <w:num w:numId="14" w16cid:durableId="988244969">
     <w:abstractNumId w:val="0"/>
   </w:num>
-  <w:num w:numId="4" w16cid:durableId="1535196416">
-    <w:abstractNumId w:val="10"/>
-  </w:num>
-  <w:num w:numId="5" w16cid:durableId="1641687291">
-    <w:abstractNumId w:val="9"/>
-  </w:num>
-  <w:num w:numId="6" w16cid:durableId="1641885153">
+  <w:num w:numId="15" w16cid:durableId="1694383007">
     <w:abstractNumId w:val="8"/>
-  </w:num>
-  <w:num w:numId="7" w16cid:durableId="344208773">
-    <w:abstractNumId w:val="6"/>
-  </w:num>
-  <w:num w:numId="8" w16cid:durableId="859047339">
-    <w:abstractNumId w:val="7"/>
-  </w:num>
-  <w:num w:numId="9" w16cid:durableId="1906530020">
-    <w:abstractNumId w:val="1"/>
-  </w:num>
-  <w:num w:numId="10" w16cid:durableId="1221744383">
-    <w:abstractNumId w:val="2"/>
-  </w:num>
-  <w:num w:numId="11" w16cid:durableId="1373920575">
-    <w:abstractNumId w:val="3"/>
-  </w:num>
-  <w:num w:numId="12" w16cid:durableId="821429821">
-    <w:abstractNumId w:val="5"/>
   </w:num>
 </w:numbering>
 </file>

</xml_diff>

<commit_message>
Updated Acrivity Bar Chart accordingly
</commit_message>
<xml_diff>
--- a/Team 1_Justification_and_Plan.docx
+++ b/Team 1_Justification_and_Plan.docx
@@ -10,7 +10,6 @@
           <w:docPartUnique/>
         </w:docPartObj>
       </w:sdtPr>
-      <w:sdtEndPr/>
       <w:sdtContent>
         <w:p>
           <w:r>
@@ -148,8 +147,8 @@
                                   <w:tblLook w:val="04A0" w:firstRow="1" w:lastRow="0" w:firstColumn="1" w:lastColumn="0" w:noHBand="0" w:noVBand="1"/>
                                 </w:tblPr>
                                 <w:tblGrid>
-                                  <w:gridCol w:w="6624"/>
-                                  <w:gridCol w:w="5260"/>
+                                  <w:gridCol w:w="5910"/>
+                                  <w:gridCol w:w="1704"/>
                                 </w:tblGrid>
                                 <w:tr>
                                   <w:trPr>
@@ -225,7 +224,6 @@
                                         <w:dataBinding w:prefixMappings="xmlns:ns0='http://purl.org/dc/elements/1.1/' xmlns:ns1='http://schemas.openxmlformats.org/package/2006/metadata/core-properties' " w:xpath="/ns1:coreProperties[1]/ns0:title[1]" w:storeItemID="{6C3C8BC8-F283-45AE-878A-BAB7291924A1}"/>
                                         <w:text/>
                                       </w:sdtPr>
-                                      <w:sdtEndPr/>
                                       <w:sdtContent>
                                         <w:p>
                                           <w:pPr>
@@ -264,7 +262,6 @@
                                         <w:dataBinding w:prefixMappings="xmlns:ns0='http://purl.org/dc/elements/1.1/' xmlns:ns1='http://schemas.openxmlformats.org/package/2006/metadata/core-properties' " w:xpath="/ns1:coreProperties[1]/ns0:subject[1]" w:storeItemID="{6C3C8BC8-F283-45AE-878A-BAB7291924A1}"/>
                                         <w:text/>
                                       </w:sdtPr>
-                                      <w:sdtEndPr/>
                                       <w:sdtContent>
                                         <w:p>
                                           <w:pPr>
@@ -311,7 +308,6 @@
                                         <w:dataBinding w:prefixMappings="xmlns:ns0='http://purl.org/dc/elements/1.1/' xmlns:ns1='http://schemas.openxmlformats.org/package/2006/metadata/core-properties' " w:xpath="/ns1:coreProperties[1]/ns0:creator[1]" w:storeItemID="{6C3C8BC8-F283-45AE-878A-BAB7291924A1}"/>
                                         <w:text/>
                                       </w:sdtPr>
-                                      <w:sdtEndPr/>
                                       <w:sdtContent>
                                         <w:p>
                                           <w:pPr>
@@ -348,7 +344,6 @@
                                           <w:dataBinding w:prefixMappings="xmlns:ns0='http://purl.org/dc/elements/1.1/' xmlns:ns1='http://schemas.openxmlformats.org/package/2006/metadata/core-properties' " w:xpath="/ns1:coreProperties[1]/ns1:category[1]" w:storeItemID="{6C3C8BC8-F283-45AE-878A-BAB7291924A1}"/>
                                           <w:text/>
                                         </w:sdtPr>
-                                        <w:sdtEndPr/>
                                         <w:sdtContent>
                                           <w:r>
                                             <w:rPr>
@@ -408,8 +403,8 @@
                             <w:tblLook w:val="04A0" w:firstRow="1" w:lastRow="0" w:firstColumn="1" w:lastColumn="0" w:noHBand="0" w:noVBand="1"/>
                           </w:tblPr>
                           <w:tblGrid>
-                            <w:gridCol w:w="6624"/>
-                            <w:gridCol w:w="5260"/>
+                            <w:gridCol w:w="5910"/>
+                            <w:gridCol w:w="1704"/>
                           </w:tblGrid>
                           <w:tr>
                             <w:trPr>
@@ -485,7 +480,6 @@
                                   <w:dataBinding w:prefixMappings="xmlns:ns0='http://purl.org/dc/elements/1.1/' xmlns:ns1='http://schemas.openxmlformats.org/package/2006/metadata/core-properties' " w:xpath="/ns1:coreProperties[1]/ns0:title[1]" w:storeItemID="{6C3C8BC8-F283-45AE-878A-BAB7291924A1}"/>
                                   <w:text/>
                                 </w:sdtPr>
-                                <w:sdtEndPr/>
                                 <w:sdtContent>
                                   <w:p>
                                     <w:pPr>
@@ -524,7 +518,6 @@
                                   <w:dataBinding w:prefixMappings="xmlns:ns0='http://purl.org/dc/elements/1.1/' xmlns:ns1='http://schemas.openxmlformats.org/package/2006/metadata/core-properties' " w:xpath="/ns1:coreProperties[1]/ns0:subject[1]" w:storeItemID="{6C3C8BC8-F283-45AE-878A-BAB7291924A1}"/>
                                   <w:text/>
                                 </w:sdtPr>
-                                <w:sdtEndPr/>
                                 <w:sdtContent>
                                   <w:p>
                                     <w:pPr>
@@ -571,7 +564,6 @@
                                   <w:dataBinding w:prefixMappings="xmlns:ns0='http://purl.org/dc/elements/1.1/' xmlns:ns1='http://schemas.openxmlformats.org/package/2006/metadata/core-properties' " w:xpath="/ns1:coreProperties[1]/ns0:creator[1]" w:storeItemID="{6C3C8BC8-F283-45AE-878A-BAB7291924A1}"/>
                                   <w:text/>
                                 </w:sdtPr>
-                                <w:sdtEndPr/>
                                 <w:sdtContent>
                                   <w:p>
                                     <w:pPr>
@@ -608,7 +600,6 @@
                                     <w:dataBinding w:prefixMappings="xmlns:ns0='http://purl.org/dc/elements/1.1/' xmlns:ns1='http://schemas.openxmlformats.org/package/2006/metadata/core-properties' " w:xpath="/ns1:coreProperties[1]/ns1:category[1]" w:storeItemID="{6C3C8BC8-F283-45AE-878A-BAB7291924A1}"/>
                                     <w:text/>
                                   </w:sdtPr>
-                                  <w:sdtEndPr/>
                                   <w:sdtContent>
                                     <w:r>
                                       <w:rPr>
@@ -646,7 +637,13 @@
     <w:sdt>
       <w:sdtPr>
         <w:rPr>
-          <w:lang w:val="en-GB"/>
+          <w:rFonts w:asciiTheme="minorHAnsi" w:eastAsiaTheme="minorHAnsi" w:hAnsiTheme="minorHAnsi" w:cstheme="minorBidi"/>
+          <w:color w:val="auto"/>
+          <w:kern w:val="2"/>
+          <w:sz w:val="22"/>
+          <w:szCs w:val="22"/>
+          <w:lang w:val="en-GB" w:eastAsia="en-US"/>
+          <w14:ligatures w14:val="standardContextual"/>
         </w:rPr>
         <w:id w:val="424163181"/>
         <w:docPartObj>
@@ -656,15 +653,8 @@
       </w:sdtPr>
       <w:sdtEndPr>
         <w:rPr>
-          <w:rFonts w:asciiTheme="minorHAnsi" w:eastAsiaTheme="minorHAnsi" w:hAnsiTheme="minorHAnsi" w:cstheme="minorBidi"/>
           <w:b/>
           <w:bCs/>
-          <w:color w:val="auto"/>
-          <w:kern w:val="2"/>
-          <w:sz w:val="22"/>
-          <w:szCs w:val="22"/>
-          <w:lang w:eastAsia="en-US"/>
-          <w14:ligatures w14:val="standardContextual"/>
         </w:rPr>
       </w:sdtEndPr>
       <w:sdtContent>
@@ -1765,15 +1755,7 @@
         <w:t>Supports changes to some extent</w:t>
       </w:r>
       <w:r>
-        <w:t xml:space="preserve"> – Incremental Delivery is a Plan Driven approach that assumes nothing should change. Although, it doesn’t mean the scope cannot change between increments when required. In the lifecycle we choose, the increments are </w:t>
-      </w:r>
-      <w:proofErr w:type="gramStart"/>
-      <w:r>
-        <w:t>planned in advance</w:t>
-      </w:r>
-      <w:proofErr w:type="gramEnd"/>
-      <w:r>
-        <w:t xml:space="preserve"> although we still have benefit of making small tweaks if necessary.   </w:t>
+        <w:t xml:space="preserve"> – Incremental Delivery is a Plan Driven approach that assumes nothing should change. Although, it doesn’t mean the scope cannot change between increments when required. In the lifecycle we choose, the increments are planned in advance although we still have benefit of making small tweaks if necessary.   </w:t>
       </w:r>
     </w:p>
     <w:p>
@@ -1830,15 +1812,7 @@
         <w:t>Product Availability</w:t>
       </w:r>
       <w:r>
-        <w:t xml:space="preserve"> – Incremental Delivery allows us to have working software quicker, which can provide value to customer sooner. It for sure will not be a fully working product after first delivery, although some functionality can be available to customer easier (</w:t>
-      </w:r>
-      <w:proofErr w:type="spellStart"/>
-      <w:r>
-        <w:t>eg.</w:t>
-      </w:r>
-      <w:proofErr w:type="spellEnd"/>
-      <w:r>
-        <w:t xml:space="preserve"> signing up new users into the system)</w:t>
+        <w:t xml:space="preserve"> – Incremental Delivery allows us to have working software quicker, which can provide value to customer sooner. It for sure will not be a fully working product after first delivery, although some functionality can be available to customer easier (eg. signing up new users into the system)</w:t>
       </w:r>
     </w:p>
     <w:p>
@@ -1888,25 +1862,7 @@
     </w:p>
     <w:p>
       <w:r>
-        <w:t xml:space="preserve">We have decided not to go for Agile as requirements are well-defined and we don’t need to involv4e customer constantly. Instead, we will present what we have at its key phases. We also rejected Waterfall due to </w:t>
-      </w:r>
-      <w:proofErr w:type="spellStart"/>
-      <w:proofErr w:type="gramStart"/>
-      <w:r>
-        <w:t>it’s</w:t>
-      </w:r>
-      <w:proofErr w:type="spellEnd"/>
-      <w:proofErr w:type="gramEnd"/>
-      <w:r>
-        <w:t xml:space="preserve"> total lack of flexibility. It is highly sequential model, where each phase is dependent on the previous one. We wouldn’t be able to have two </w:t>
-      </w:r>
-      <w:proofErr w:type="spellStart"/>
-      <w:r>
-        <w:t>devs</w:t>
-      </w:r>
-      <w:proofErr w:type="spellEnd"/>
-      <w:r>
-        <w:t xml:space="preserve"> working on separate phases as everything happens one after another. Here, we also don’t have customer input until the end which can potentially make it very costly to revise/fix if there are issues. We also rejected V-Model as the team is too small to take that approach. It requires extensive testing and parallel working which we don’t have resources for. It would potentially add extra complexity to the project. </w:t>
+        <w:t xml:space="preserve">We have decided not to go for Agile as requirements are well-defined and we don’t need to involv4e customer constantly. Instead, we will present what we have at its key phases. We also rejected Waterfall due to it’s total lack of flexibility. It is highly sequential model, where each phase is dependent on the previous one. We wouldn’t be able to have two devs working on separate phases as everything happens one after another. Here, we also don’t have customer input until the end which can potentially make it very costly to revise/fix if there are issues. We also rejected V-Model as the team is too small to take that approach. It requires extensive testing and parallel working which we don’t have resources for. It would potentially add extra complexity to the project. </w:t>
       </w:r>
     </w:p>
     <w:p/>
@@ -3640,15 +3596,7 @@
               <w:jc w:val="center"/>
             </w:pPr>
             <w:r>
-              <w:t xml:space="preserve">Lack of depth </w:t>
-            </w:r>
-            <w:proofErr w:type="gramStart"/>
-            <w:r>
-              <w:t>understanding ,</w:t>
-            </w:r>
-            <w:proofErr w:type="gramEnd"/>
-            <w:r>
-              <w:t xml:space="preserve"> challenging </w:t>
+              <w:t xml:space="preserve">Lack of depth understanding , challenging </w:t>
             </w:r>
           </w:p>
         </w:tc>
@@ -6461,15 +6409,7 @@
         </w:numPr>
       </w:pPr>
       <w:r>
-        <w:t xml:space="preserve">Gather user </w:t>
-      </w:r>
-      <w:proofErr w:type="gramStart"/>
-      <w:r>
-        <w:t>requirements</w:t>
-      </w:r>
-      <w:proofErr w:type="gramEnd"/>
-      <w:r>
-        <w:t xml:space="preserve"> </w:t>
+        <w:t xml:space="preserve">Gather user requirements </w:t>
       </w:r>
     </w:p>
     <w:p>
@@ -6481,15 +6421,7 @@
         </w:numPr>
       </w:pPr>
       <w:r>
-        <w:t xml:space="preserve">Develop User Stories based on gathered </w:t>
-      </w:r>
-      <w:proofErr w:type="gramStart"/>
-      <w:r>
-        <w:t>requirements</w:t>
-      </w:r>
-      <w:proofErr w:type="gramEnd"/>
-      <w:r>
-        <w:t xml:space="preserve"> </w:t>
+        <w:t xml:space="preserve">Develop User Stories based on gathered requirements </w:t>
       </w:r>
     </w:p>
     <w:p>
@@ -6747,10 +6679,7 @@
         </w:numPr>
       </w:pPr>
       <w:r>
-        <w:t>Delivery Do</w:t>
-      </w:r>
-      <w:r>
-        <w:t>c</w:t>
+        <w:t>Delivery Doc</w:t>
       </w:r>
     </w:p>
     <w:p>
@@ -6818,13 +6747,8 @@
         </w:numPr>
       </w:pPr>
       <w:r>
-        <w:t xml:space="preserve">Create GUI/CMD </w:t>
+        <w:t>Create GUI/CMD flow</w:t>
       </w:r>
-      <w:proofErr w:type="gramStart"/>
-      <w:r>
-        <w:t>flow</w:t>
-      </w:r>
-      <w:proofErr w:type="gramEnd"/>
     </w:p>
     <w:p/>
     <w:p>
@@ -6834,7 +6758,7 @@
     </w:p>
     <w:p>
       <w:pPr>
-        <w:pStyle w:val="Heading1"/>
+        <w:pStyle w:val="Heading2"/>
       </w:pPr>
       <w:bookmarkStart w:id="6" w:name="_Toc150211812"/>
       <w:bookmarkStart w:id="7" w:name="_Toc150212218"/>
@@ -6857,14 +6781,12 @@
           <w:color w:val="2F5496" w:themeColor="accent1" w:themeShade="BF"/>
         </w:rPr>
       </w:pPr>
-      <w:proofErr w:type="spellStart"/>
       <w:r>
         <w:rPr>
           <w:color w:val="2F5496" w:themeColor="accent1" w:themeShade="BF"/>
         </w:rPr>
         <w:t>CustomerDetails</w:t>
       </w:r>
-      <w:proofErr w:type="spellEnd"/>
     </w:p>
     <w:p>
       <w:pPr>
@@ -6961,19 +6883,11 @@
           <w:color w:val="2F5496" w:themeColor="accent1" w:themeShade="BF"/>
         </w:rPr>
       </w:pPr>
-      <w:proofErr w:type="spellStart"/>
       <w:r>
         <w:rPr>
           <w:color w:val="2F5496" w:themeColor="accent1" w:themeShade="BF"/>
         </w:rPr>
-        <w:t>UserDetails</w:t>
-      </w:r>
-      <w:proofErr w:type="spellEnd"/>
-      <w:r>
-        <w:rPr>
-          <w:color w:val="2F5496" w:themeColor="accent1" w:themeShade="BF"/>
-        </w:rPr>
-        <w:t xml:space="preserve"> (newsagent/driver/admin)</w:t>
+        <w:t>UserDetails (newsagent/driver/admin)</w:t>
       </w:r>
     </w:p>
     <w:p>
@@ -7052,14 +6966,12 @@
           <w:color w:val="2F5496" w:themeColor="accent1" w:themeShade="BF"/>
         </w:rPr>
       </w:pPr>
-      <w:proofErr w:type="spellStart"/>
       <w:r>
         <w:rPr>
           <w:color w:val="2F5496" w:themeColor="accent1" w:themeShade="BF"/>
         </w:rPr>
         <w:t>DeliveryDriver</w:t>
       </w:r>
-      <w:proofErr w:type="spellEnd"/>
     </w:p>
     <w:p>
       <w:pPr>
@@ -7083,13 +6995,8 @@
         </w:numPr>
         <w:spacing w:after="0" w:line="240" w:lineRule="auto"/>
       </w:pPr>
-      <w:proofErr w:type="spellStart"/>
       <w:r>
-        <w:t>userFK</w:t>
-      </w:r>
-      <w:proofErr w:type="spellEnd"/>
-      <w:r>
-        <w:t xml:space="preserve"> INT,</w:t>
+        <w:t>userFK INT,</w:t>
       </w:r>
     </w:p>
     <w:p>
@@ -7102,15 +7009,7 @@
         <w:spacing w:after="0" w:line="240" w:lineRule="auto"/>
       </w:pPr>
       <w:r>
-        <w:t xml:space="preserve">deliveryDistrict </w:t>
-      </w:r>
-      <w:proofErr w:type="gramStart"/>
-      <w:r>
-        <w:t>VARCHAR(</w:t>
-      </w:r>
-      <w:proofErr w:type="gramEnd"/>
-      <w:r>
-        <w:t>15)</w:t>
+        <w:t>deliveryDistrict VARCHAR(15)</w:t>
       </w:r>
     </w:p>
     <w:p>
@@ -7123,23 +7022,7 @@
         <w:spacing w:after="0" w:line="240" w:lineRule="auto"/>
       </w:pPr>
       <w:r>
-        <w:t>FOREIGN KEY (</w:t>
-      </w:r>
-      <w:proofErr w:type="spellStart"/>
-      <w:r>
-        <w:t>userFK</w:t>
-      </w:r>
-      <w:proofErr w:type="spellEnd"/>
-      <w:r>
-        <w:t xml:space="preserve">) REFERENCS </w:t>
-      </w:r>
-      <w:proofErr w:type="spellStart"/>
-      <w:r>
-        <w:t>userdetails</w:t>
-      </w:r>
-      <w:proofErr w:type="spellEnd"/>
-      <w:r>
-        <w:t xml:space="preserve"> (userID)</w:t>
+        <w:t>FOREIGN KEY (userFK) REFERENCS userdetails (userID)</w:t>
       </w:r>
     </w:p>
     <w:p>
@@ -7154,14 +7037,12 @@
           <w:color w:val="2F5496" w:themeColor="accent1" w:themeShade="BF"/>
         </w:rPr>
       </w:pPr>
-      <w:proofErr w:type="spellStart"/>
       <w:r>
         <w:rPr>
           <w:color w:val="2F5496" w:themeColor="accent1" w:themeShade="BF"/>
         </w:rPr>
         <w:t>DeliveryDoc</w:t>
       </w:r>
-      <w:proofErr w:type="spellEnd"/>
     </w:p>
     <w:p>
       <w:pPr>
@@ -7345,15 +7226,7 @@
         <w:spacing w:after="0" w:line="240" w:lineRule="auto"/>
       </w:pPr>
       <w:r>
-        <w:t xml:space="preserve">FOREIGN KEY (custID) references </w:t>
-      </w:r>
-      <w:proofErr w:type="spellStart"/>
-      <w:r>
-        <w:t>CustomerDetails</w:t>
-      </w:r>
-      <w:proofErr w:type="spellEnd"/>
-      <w:r>
-        <w:t>(custID)</w:t>
+        <w:t>FOREIGN KEY (custID) references CustomerDetails(custID)</w:t>
       </w:r>
     </w:p>
     <w:p>
@@ -7385,15 +7258,7 @@
         <w:t>docID</w:t>
       </w:r>
       <w:r>
-        <w:t xml:space="preserve">) references </w:t>
-      </w:r>
-      <w:proofErr w:type="spellStart"/>
-      <w:r>
-        <w:t>DeliveryDoc</w:t>
-      </w:r>
-      <w:proofErr w:type="spellEnd"/>
-      <w:r>
-        <w:t>(</w:t>
+        <w:t>) references DeliveryDoc(</w:t>
       </w:r>
       <w:r>
         <w:t>docID</w:t>
@@ -7496,15 +7361,7 @@
         <w:spacing w:after="0" w:line="240" w:lineRule="auto"/>
       </w:pPr>
       <w:r>
-        <w:t xml:space="preserve">FOREIGN KEY (docID) references </w:t>
-      </w:r>
-      <w:proofErr w:type="spellStart"/>
-      <w:r>
-        <w:t>DeliveryDoc</w:t>
-      </w:r>
-      <w:proofErr w:type="spellEnd"/>
-      <w:r>
-        <w:t>(docID)</w:t>
+        <w:t>FOREIGN KEY (docID) references DeliveryDoc(docID)</w:t>
       </w:r>
     </w:p>
     <w:p>
@@ -7536,15 +7393,7 @@
         <w:spacing w:after="0" w:line="240" w:lineRule="auto"/>
       </w:pPr>
       <w:r>
-        <w:t xml:space="preserve">Relationship -&gt; Customer Details -&gt; Retrieve all </w:t>
-      </w:r>
-      <w:proofErr w:type="gramStart"/>
-      <w:r>
-        <w:t>details</w:t>
-      </w:r>
-      <w:proofErr w:type="gramEnd"/>
-      <w:r>
-        <w:t xml:space="preserve"> </w:t>
+        <w:t xml:space="preserve">Relationship -&gt; Customer Details -&gt; Retrieve all details </w:t>
       </w:r>
     </w:p>
     <w:p>
@@ -7569,13 +7418,8 @@
         </w:numPr>
         <w:spacing w:after="0" w:line="240" w:lineRule="auto"/>
       </w:pPr>
-      <w:proofErr w:type="spellStart"/>
       <w:r>
-        <w:t>subscriptionType</w:t>
-      </w:r>
-      <w:proofErr w:type="spellEnd"/>
-      <w:r>
-        <w:t xml:space="preserve"> </w:t>
+        <w:t xml:space="preserve">subscriptionType </w:t>
       </w:r>
       <w:r>
         <w:t>VARCHAR</w:t>
@@ -7646,15 +7490,7 @@
         <w:spacing w:after="0" w:line="240" w:lineRule="auto"/>
       </w:pPr>
       <w:r>
-        <w:t xml:space="preserve">FOREIGN KEY (custID) references </w:t>
-      </w:r>
-      <w:proofErr w:type="spellStart"/>
-      <w:r>
-        <w:t>CustomerDetails</w:t>
-      </w:r>
-      <w:proofErr w:type="spellEnd"/>
-      <w:r>
-        <w:t>(custID)</w:t>
+        <w:t>FOREIGN KEY (custID) references CustomerDetails(custID)</w:t>
       </w:r>
     </w:p>
     <w:p/>
@@ -7674,14 +7510,15 @@
       <w:bookmarkEnd w:id="8"/>
       <w:bookmarkEnd w:id="9"/>
     </w:p>
+    <w:bookmarkStart w:id="10" w:name="_Toc150212220"/>
     <w:p>
       <w:pPr>
         <w:pStyle w:val="Heading2"/>
       </w:pPr>
-      <w:bookmarkStart w:id="10" w:name="_Toc150212220"/>
       <w:r>
         <w:rPr>
           <w:rStyle w:val="Heading2Char"/>
+          <w:noProof/>
           <w:color w:val="auto"/>
         </w:rPr>
         <mc:AlternateContent>
@@ -7744,15 +7581,7 @@
                               </w:numPr>
                             </w:pPr>
                             <w:r>
-                              <w:t xml:space="preserve">Java Application (Business Logic) contains the logic of the Newsagent application. It interprets user commands, interacts with the MySQL </w:t>
-                            </w:r>
-                            <w:proofErr w:type="gramStart"/>
-                            <w:r>
-                              <w:t>database</w:t>
-                            </w:r>
-                            <w:proofErr w:type="gramEnd"/>
-                            <w:r>
-                              <w:t xml:space="preserve"> and performs operations like data retrieval, processing, updating etc.</w:t>
+                              <w:t>Java Application (Business Logic) contains the logic of the Newsagent application. It interprets user commands, interacts with the MySQL database and performs operations like data retrieval, processing, updating etc.</w:t>
                             </w:r>
                           </w:p>
                           <w:p>
@@ -7764,23 +7593,7 @@
                               </w:numPr>
                             </w:pPr>
                             <w:r>
-                              <w:t xml:space="preserve">MySQL Database (Data Storage) is where the database tables </w:t>
-                            </w:r>
-                            <w:proofErr w:type="gramStart"/>
-                            <w:r>
-                              <w:t>is</w:t>
-                            </w:r>
-                            <w:proofErr w:type="gramEnd"/>
-                            <w:r>
-                              <w:t xml:space="preserve"> stored. The database contains tables for managing customer details, newsagent information, delivery drivers, delivery docs, invoices, </w:t>
-                            </w:r>
-                            <w:proofErr w:type="gramStart"/>
-                            <w:r>
-                              <w:t>publications</w:t>
-                            </w:r>
-                            <w:proofErr w:type="gramEnd"/>
-                            <w:r>
-                              <w:t xml:space="preserve"> and subscriptions. Foreign keys establish relationships between the tables for data consistency.</w:t>
+                              <w:t>MySQL Database (Data Storage) is where the database tables is stored. The database contains tables for managing customer details, newsagent information, delivery drivers, delivery docs, invoices, publications and subscriptions. Foreign keys establish relationships between the tables for data consistency.</w:t>
                             </w:r>
                           </w:p>
                         </w:txbxContent>
@@ -8283,15 +8096,7 @@
         <w:t xml:space="preserve">Chart shows the flow of tasks, </w:t>
       </w:r>
       <w:r>
-        <w:t xml:space="preserve">and dependencies. </w:t>
-      </w:r>
-      <w:proofErr w:type="spellStart"/>
-      <w:r>
-        <w:t>Eg</w:t>
-      </w:r>
-      <w:proofErr w:type="spellEnd"/>
-      <w:r>
-        <w:t>, T5 is dependent on task T1 and T5 cannot be conducted until T1 is finished.</w:t>
+        <w:t>and dependencies. Eg, T5 is dependent on task T1 and T5 cannot be conducted until T1 is finished.</w:t>
       </w:r>
     </w:p>
     <w:p>
@@ -8307,13 +8112,12 @@
           <w:rStyle w:val="Emphasis"/>
           <w:i w:val="0"/>
           <w:iCs w:val="0"/>
-          <w:noProof/>
         </w:rPr>
         <w:drawing>
-          <wp:inline distT="0" distB="0" distL="0" distR="0" wp14:anchorId="6C7B2BE5" wp14:editId="0AC978E5">
-            <wp:extent cx="5731510" cy="1995170"/>
-            <wp:effectExtent l="0" t="0" r="2540" b="5080"/>
-            <wp:docPr id="1046006551" name="Picture 1" descr="A screenshot of a computer&#10;&#10;Description automatically generated"/>
+          <wp:inline distT="0" distB="0" distL="0" distR="0" wp14:anchorId="6FE38888" wp14:editId="12EF9E0F">
+            <wp:extent cx="5731510" cy="2428240"/>
+            <wp:effectExtent l="0" t="0" r="2540" b="0"/>
+            <wp:docPr id="637968776" name="Picture 1"/>
             <wp:cNvGraphicFramePr>
               <a:graphicFrameLocks xmlns:a="http://schemas.openxmlformats.org/drawingml/2006/main" noChangeAspect="1"/>
             </wp:cNvGraphicFramePr>
@@ -8321,7 +8125,7 @@
               <a:graphicData uri="http://schemas.openxmlformats.org/drawingml/2006/picture">
                 <pic:pic xmlns:pic="http://schemas.openxmlformats.org/drawingml/2006/picture">
                   <pic:nvPicPr>
-                    <pic:cNvPr id="1046006551" name="Picture 1" descr="A screenshot of a computer&#10;&#10;Description automatically generated"/>
+                    <pic:cNvPr id="637968776" name=""/>
                     <pic:cNvPicPr/>
                   </pic:nvPicPr>
                   <pic:blipFill>
@@ -8333,7 +8137,7 @@
                   <pic:spPr>
                     <a:xfrm>
                       <a:off x="0" y="0"/>
-                      <a:ext cx="5731510" cy="1995170"/>
+                      <a:ext cx="5731510" cy="2428240"/>
                     </a:xfrm>
                     <a:prstGeom prst="rect">
                       <a:avLst/>
@@ -8545,16 +8349,7 @@
                 <w:i w:val="0"/>
                 <w:iCs w:val="0"/>
               </w:rPr>
-              <w:t xml:space="preserve">Increment </w:t>
-            </w:r>
-            <w:proofErr w:type="gramStart"/>
-            <w:r>
-              <w:rPr>
-                <w:rStyle w:val="Emphasis"/>
-                <w:i w:val="0"/>
-                <w:iCs w:val="0"/>
-              </w:rPr>
-              <w:t>1</w:t>
+              <w:t>Increment 1</w:t>
             </w:r>
             <w:r>
               <w:rPr>
@@ -8570,16 +8365,7 @@
                 <w:i w:val="0"/>
                 <w:iCs w:val="0"/>
               </w:rPr>
-              <w:t>:</w:t>
-            </w:r>
-            <w:proofErr w:type="gramEnd"/>
-            <w:r>
-              <w:rPr>
-                <w:rStyle w:val="Emphasis"/>
-                <w:i w:val="0"/>
-                <w:iCs w:val="0"/>
-              </w:rPr>
-              <w:t xml:space="preserve"> </w:t>
+              <w:t xml:space="preserve">: </w:t>
             </w:r>
             <w:r>
               <w:rPr>
@@ -8604,6 +8390,7 @@
         <w:tc>
           <w:tcPr>
             <w:tcW w:w="2051" w:type="dxa"/>
+            <w:shd w:val="clear" w:color="auto" w:fill="auto"/>
             <w:vAlign w:val="center"/>
           </w:tcPr>
           <w:p>
@@ -8628,6 +8415,7 @@
         <w:tc>
           <w:tcPr>
             <w:tcW w:w="1772" w:type="dxa"/>
+            <w:shd w:val="clear" w:color="auto" w:fill="auto"/>
             <w:vAlign w:val="center"/>
           </w:tcPr>
           <w:p>
@@ -8670,7 +8458,6 @@
               </w:rPr>
               <w:t xml:space="preserve">Design test cases for JUnit and </w:t>
             </w:r>
-            <w:proofErr w:type="spellStart"/>
             <w:r>
               <w:rPr>
                 <w:rStyle w:val="Emphasis"/>
@@ -8679,7 +8466,6 @@
               </w:rPr>
               <w:t>sql</w:t>
             </w:r>
-            <w:proofErr w:type="spellEnd"/>
             <w:r>
               <w:rPr>
                 <w:rStyle w:val="Emphasis"/>
@@ -8775,6 +8561,7 @@
         <w:tc>
           <w:tcPr>
             <w:tcW w:w="2051" w:type="dxa"/>
+            <w:shd w:val="clear" w:color="auto" w:fill="auto"/>
             <w:vAlign w:val="center"/>
           </w:tcPr>
           <w:p>
@@ -8799,6 +8586,7 @@
         <w:tc>
           <w:tcPr>
             <w:tcW w:w="1772" w:type="dxa"/>
+            <w:shd w:val="clear" w:color="auto" w:fill="auto"/>
             <w:vAlign w:val="center"/>
           </w:tcPr>
           <w:p>
@@ -8913,6 +8701,7 @@
         <w:tc>
           <w:tcPr>
             <w:tcW w:w="2051" w:type="dxa"/>
+            <w:shd w:val="clear" w:color="auto" w:fill="auto"/>
             <w:vAlign w:val="center"/>
           </w:tcPr>
           <w:p>
@@ -8937,6 +8726,7 @@
         <w:tc>
           <w:tcPr>
             <w:tcW w:w="1772" w:type="dxa"/>
+            <w:shd w:val="clear" w:color="auto" w:fill="auto"/>
             <w:vAlign w:val="center"/>
           </w:tcPr>
           <w:p>
@@ -9051,6 +8841,7 @@
         <w:tc>
           <w:tcPr>
             <w:tcW w:w="2051" w:type="dxa"/>
+            <w:shd w:val="clear" w:color="auto" w:fill="auto"/>
             <w:vAlign w:val="center"/>
           </w:tcPr>
           <w:p>
@@ -9075,6 +8866,7 @@
         <w:tc>
           <w:tcPr>
             <w:tcW w:w="1772" w:type="dxa"/>
+            <w:shd w:val="clear" w:color="auto" w:fill="auto"/>
             <w:vAlign w:val="center"/>
           </w:tcPr>
           <w:p>
@@ -9189,6 +8981,7 @@
         <w:tc>
           <w:tcPr>
             <w:tcW w:w="2051" w:type="dxa"/>
+            <w:shd w:val="clear" w:color="auto" w:fill="auto"/>
             <w:vAlign w:val="center"/>
           </w:tcPr>
           <w:p>
@@ -9213,6 +9006,7 @@
         <w:tc>
           <w:tcPr>
             <w:tcW w:w="1772" w:type="dxa"/>
+            <w:shd w:val="clear" w:color="auto" w:fill="auto"/>
             <w:vAlign w:val="center"/>
           </w:tcPr>
           <w:p>
@@ -9327,6 +9121,7 @@
         <w:tc>
           <w:tcPr>
             <w:tcW w:w="2051" w:type="dxa"/>
+            <w:shd w:val="clear" w:color="auto" w:fill="auto"/>
             <w:vAlign w:val="center"/>
           </w:tcPr>
           <w:p>
@@ -9351,6 +9146,7 @@
         <w:tc>
           <w:tcPr>
             <w:tcW w:w="1772" w:type="dxa"/>
+            <w:shd w:val="clear" w:color="auto" w:fill="auto"/>
             <w:vAlign w:val="center"/>
           </w:tcPr>
           <w:p>
@@ -9465,6 +9261,7 @@
         <w:tc>
           <w:tcPr>
             <w:tcW w:w="2051" w:type="dxa"/>
+            <w:shd w:val="clear" w:color="auto" w:fill="auto"/>
             <w:vAlign w:val="center"/>
           </w:tcPr>
           <w:p>
@@ -9489,6 +9286,7 @@
         <w:tc>
           <w:tcPr>
             <w:tcW w:w="1772" w:type="dxa"/>
+            <w:shd w:val="clear" w:color="auto" w:fill="auto"/>
             <w:vAlign w:val="center"/>
           </w:tcPr>
           <w:p>
@@ -9532,10 +9330,7 @@
               <w:t xml:space="preserve">Design tables for </w:t>
             </w:r>
             <w:r>
-              <w:t>customer/</w:t>
-            </w:r>
-            <w:r>
-              <w:t>users</w:t>
+              <w:t>customer/users</w:t>
             </w:r>
           </w:p>
         </w:tc>
@@ -9609,6 +9404,7 @@
         <w:tc>
           <w:tcPr>
             <w:tcW w:w="2051" w:type="dxa"/>
+            <w:shd w:val="clear" w:color="auto" w:fill="auto"/>
             <w:vAlign w:val="center"/>
           </w:tcPr>
           <w:p>
@@ -9633,6 +9429,7 @@
         <w:tc>
           <w:tcPr>
             <w:tcW w:w="1772" w:type="dxa"/>
+            <w:shd w:val="clear" w:color="auto" w:fill="auto"/>
             <w:vAlign w:val="center"/>
           </w:tcPr>
           <w:p>
@@ -9673,23 +9470,7 @@
                 <w:i w:val="0"/>
                 <w:iCs w:val="0"/>
               </w:rPr>
-              <w:t>Design tables for</w:t>
-            </w:r>
-            <w:r>
-              <w:rPr>
-                <w:rStyle w:val="Emphasis"/>
-                <w:i w:val="0"/>
-                <w:iCs w:val="0"/>
-              </w:rPr>
-              <w:t xml:space="preserve"> </w:t>
-            </w:r>
-            <w:r>
-              <w:rPr>
-                <w:rStyle w:val="Emphasis"/>
-                <w:i w:val="0"/>
-                <w:iCs w:val="0"/>
-              </w:rPr>
-              <w:t>publication</w:t>
+              <w:t>Design tables for publication</w:t>
             </w:r>
           </w:p>
         </w:tc>
@@ -9763,6 +9544,7 @@
         <w:tc>
           <w:tcPr>
             <w:tcW w:w="2051" w:type="dxa"/>
+            <w:shd w:val="clear" w:color="auto" w:fill="auto"/>
             <w:vAlign w:val="center"/>
           </w:tcPr>
           <w:p>
@@ -9787,6 +9569,7 @@
         <w:tc>
           <w:tcPr>
             <w:tcW w:w="1772" w:type="dxa"/>
+            <w:shd w:val="clear" w:color="auto" w:fill="auto"/>
             <w:vAlign w:val="center"/>
           </w:tcPr>
           <w:p>
@@ -9900,6 +9683,7 @@
         <w:tc>
           <w:tcPr>
             <w:tcW w:w="2051" w:type="dxa"/>
+            <w:shd w:val="clear" w:color="auto" w:fill="auto"/>
             <w:vAlign w:val="center"/>
           </w:tcPr>
           <w:p>
@@ -9924,6 +9708,7 @@
         <w:tc>
           <w:tcPr>
             <w:tcW w:w="1772" w:type="dxa"/>
+            <w:shd w:val="clear" w:color="auto" w:fill="auto"/>
             <w:vAlign w:val="center"/>
           </w:tcPr>
           <w:p>
@@ -10037,6 +9822,7 @@
         <w:tc>
           <w:tcPr>
             <w:tcW w:w="2051" w:type="dxa"/>
+            <w:shd w:val="clear" w:color="auto" w:fill="auto"/>
             <w:vAlign w:val="center"/>
           </w:tcPr>
           <w:p>
@@ -10061,6 +9847,7 @@
         <w:tc>
           <w:tcPr>
             <w:tcW w:w="1772" w:type="dxa"/>
+            <w:shd w:val="clear" w:color="auto" w:fill="auto"/>
             <w:vAlign w:val="center"/>
           </w:tcPr>
           <w:p>
@@ -10174,6 +9961,7 @@
         <w:tc>
           <w:tcPr>
             <w:tcW w:w="2051" w:type="dxa"/>
+            <w:shd w:val="clear" w:color="auto" w:fill="auto"/>
             <w:vAlign w:val="center"/>
           </w:tcPr>
           <w:p>
@@ -10198,6 +9986,7 @@
         <w:tc>
           <w:tcPr>
             <w:tcW w:w="1772" w:type="dxa"/>
+            <w:shd w:val="clear" w:color="auto" w:fill="auto"/>
             <w:vAlign w:val="center"/>
           </w:tcPr>
           <w:p>
@@ -10311,6 +10100,7 @@
         <w:tc>
           <w:tcPr>
             <w:tcW w:w="2051" w:type="dxa"/>
+            <w:shd w:val="clear" w:color="auto" w:fill="auto"/>
             <w:vAlign w:val="center"/>
           </w:tcPr>
           <w:p>
@@ -10335,6 +10125,7 @@
         <w:tc>
           <w:tcPr>
             <w:tcW w:w="1772" w:type="dxa"/>
+            <w:shd w:val="clear" w:color="auto" w:fill="auto"/>
             <w:vAlign w:val="center"/>
           </w:tcPr>
           <w:p>
@@ -10448,6 +10239,7 @@
         <w:tc>
           <w:tcPr>
             <w:tcW w:w="2051" w:type="dxa"/>
+            <w:shd w:val="clear" w:color="auto" w:fill="auto"/>
             <w:vAlign w:val="center"/>
           </w:tcPr>
           <w:p>
@@ -10472,6 +10264,7 @@
         <w:tc>
           <w:tcPr>
             <w:tcW w:w="1772" w:type="dxa"/>
+            <w:shd w:val="clear" w:color="auto" w:fill="auto"/>
             <w:vAlign w:val="center"/>
           </w:tcPr>
           <w:p>
@@ -10585,6 +10378,7 @@
         <w:tc>
           <w:tcPr>
             <w:tcW w:w="2051" w:type="dxa"/>
+            <w:shd w:val="clear" w:color="auto" w:fill="auto"/>
             <w:vAlign w:val="center"/>
           </w:tcPr>
           <w:p>
@@ -10609,6 +10403,7 @@
         <w:tc>
           <w:tcPr>
             <w:tcW w:w="1772" w:type="dxa"/>
+            <w:shd w:val="clear" w:color="auto" w:fill="auto"/>
             <w:vAlign w:val="center"/>
           </w:tcPr>
           <w:p>
@@ -10722,6 +10517,7 @@
         <w:tc>
           <w:tcPr>
             <w:tcW w:w="2051" w:type="dxa"/>
+            <w:shd w:val="clear" w:color="auto" w:fill="auto"/>
             <w:vAlign w:val="center"/>
           </w:tcPr>
           <w:p>
@@ -10746,6 +10542,7 @@
         <w:tc>
           <w:tcPr>
             <w:tcW w:w="1772" w:type="dxa"/>
+            <w:shd w:val="clear" w:color="auto" w:fill="auto"/>
             <w:vAlign w:val="center"/>
           </w:tcPr>
           <w:p>
@@ -10786,15 +10583,7 @@
                 <w:i w:val="0"/>
                 <w:iCs w:val="0"/>
               </w:rPr>
-              <w:t>Create DatabaseManager class</w:t>
-            </w:r>
-            <w:r>
-              <w:rPr>
-                <w:rStyle w:val="Emphasis"/>
-                <w:i w:val="0"/>
-                <w:iCs w:val="0"/>
-              </w:rPr>
-              <w:t>/test</w:t>
+              <w:t>Create DatabaseManager class/test</w:t>
             </w:r>
           </w:p>
         </w:tc>
@@ -10867,6 +10656,7 @@
         <w:tc>
           <w:tcPr>
             <w:tcW w:w="2051" w:type="dxa"/>
+            <w:shd w:val="clear" w:color="auto" w:fill="auto"/>
             <w:vAlign w:val="center"/>
           </w:tcPr>
           <w:p>
@@ -10891,6 +10681,7 @@
         <w:tc>
           <w:tcPr>
             <w:tcW w:w="1772" w:type="dxa"/>
+            <w:shd w:val="clear" w:color="auto" w:fill="auto"/>
             <w:vAlign w:val="center"/>
           </w:tcPr>
           <w:p>
@@ -10931,23 +10722,7 @@
                 <w:i w:val="0"/>
                 <w:iCs w:val="0"/>
               </w:rPr>
-              <w:t xml:space="preserve">Create </w:t>
-            </w:r>
-            <w:r>
-              <w:rPr>
-                <w:rStyle w:val="Emphasis"/>
-                <w:i w:val="0"/>
-                <w:iCs w:val="0"/>
-              </w:rPr>
-              <w:t>User/Admin</w:t>
-            </w:r>
-            <w:r>
-              <w:rPr>
-                <w:rStyle w:val="Emphasis"/>
-                <w:i w:val="0"/>
-                <w:iCs w:val="0"/>
-              </w:rPr>
-              <w:t xml:space="preserve"> class</w:t>
+              <w:t>Create User/Admin class</w:t>
             </w:r>
           </w:p>
         </w:tc>
@@ -11020,6 +10795,7 @@
         <w:tc>
           <w:tcPr>
             <w:tcW w:w="2051" w:type="dxa"/>
+            <w:shd w:val="clear" w:color="auto" w:fill="auto"/>
             <w:vAlign w:val="center"/>
           </w:tcPr>
           <w:p>
@@ -11044,6 +10820,7 @@
         <w:tc>
           <w:tcPr>
             <w:tcW w:w="1772" w:type="dxa"/>
+            <w:shd w:val="clear" w:color="auto" w:fill="auto"/>
             <w:vAlign w:val="center"/>
           </w:tcPr>
           <w:p>
@@ -11158,6 +10935,7 @@
         <w:tc>
           <w:tcPr>
             <w:tcW w:w="2051" w:type="dxa"/>
+            <w:shd w:val="clear" w:color="auto" w:fill="auto"/>
             <w:vAlign w:val="center"/>
           </w:tcPr>
           <w:p>
@@ -11182,6 +10960,7 @@
         <w:tc>
           <w:tcPr>
             <w:tcW w:w="1772" w:type="dxa"/>
+            <w:shd w:val="clear" w:color="auto" w:fill="auto"/>
             <w:vAlign w:val="center"/>
           </w:tcPr>
           <w:p>
@@ -11296,6 +11075,7 @@
         <w:tc>
           <w:tcPr>
             <w:tcW w:w="2051" w:type="dxa"/>
+            <w:shd w:val="clear" w:color="auto" w:fill="auto"/>
             <w:vAlign w:val="center"/>
           </w:tcPr>
           <w:p>
@@ -11320,6 +11100,7 @@
         <w:tc>
           <w:tcPr>
             <w:tcW w:w="1772" w:type="dxa"/>
+            <w:shd w:val="clear" w:color="auto" w:fill="auto"/>
             <w:vAlign w:val="center"/>
           </w:tcPr>
           <w:p>
@@ -11434,6 +11215,7 @@
         <w:tc>
           <w:tcPr>
             <w:tcW w:w="2051" w:type="dxa"/>
+            <w:shd w:val="clear" w:color="auto" w:fill="auto"/>
             <w:vAlign w:val="center"/>
           </w:tcPr>
           <w:p>
@@ -11458,6 +11240,7 @@
         <w:tc>
           <w:tcPr>
             <w:tcW w:w="1772" w:type="dxa"/>
+            <w:shd w:val="clear" w:color="auto" w:fill="auto"/>
             <w:vAlign w:val="center"/>
           </w:tcPr>
           <w:p>
@@ -11572,6 +11355,7 @@
         <w:tc>
           <w:tcPr>
             <w:tcW w:w="2051" w:type="dxa"/>
+            <w:shd w:val="clear" w:color="auto" w:fill="auto"/>
             <w:vAlign w:val="center"/>
           </w:tcPr>
           <w:p>
@@ -11596,6 +11380,7 @@
         <w:tc>
           <w:tcPr>
             <w:tcW w:w="1772" w:type="dxa"/>
+            <w:shd w:val="clear" w:color="auto" w:fill="auto"/>
             <w:vAlign w:val="center"/>
           </w:tcPr>
           <w:p>
@@ -11710,6 +11495,7 @@
         <w:tc>
           <w:tcPr>
             <w:tcW w:w="2051" w:type="dxa"/>
+            <w:shd w:val="clear" w:color="auto" w:fill="auto"/>
             <w:vAlign w:val="center"/>
           </w:tcPr>
           <w:p>
@@ -11734,6 +11520,7 @@
         <w:tc>
           <w:tcPr>
             <w:tcW w:w="1772" w:type="dxa"/>
+            <w:shd w:val="clear" w:color="auto" w:fill="auto"/>
             <w:vAlign w:val="center"/>
           </w:tcPr>
           <w:p>
@@ -11848,6 +11635,7 @@
         <w:tc>
           <w:tcPr>
             <w:tcW w:w="2051" w:type="dxa"/>
+            <w:shd w:val="clear" w:color="auto" w:fill="auto"/>
             <w:vAlign w:val="center"/>
           </w:tcPr>
           <w:p>
@@ -11872,6 +11660,7 @@
         <w:tc>
           <w:tcPr>
             <w:tcW w:w="1772" w:type="dxa"/>
+            <w:shd w:val="clear" w:color="auto" w:fill="auto"/>
             <w:vAlign w:val="center"/>
           </w:tcPr>
           <w:p>
@@ -11986,6 +11775,7 @@
         <w:tc>
           <w:tcPr>
             <w:tcW w:w="2051" w:type="dxa"/>
+            <w:shd w:val="clear" w:color="auto" w:fill="auto"/>
             <w:vAlign w:val="center"/>
           </w:tcPr>
           <w:p>
@@ -12010,6 +11800,7 @@
         <w:tc>
           <w:tcPr>
             <w:tcW w:w="1772" w:type="dxa"/>
+            <w:shd w:val="clear" w:color="auto" w:fill="auto"/>
             <w:vAlign w:val="center"/>
           </w:tcPr>
           <w:p>
@@ -13142,23 +12933,7 @@
                 <w:i w:val="0"/>
                 <w:iCs w:val="0"/>
               </w:rPr>
-              <w:t xml:space="preserve">Review </w:t>
-            </w:r>
-            <w:r>
-              <w:rPr>
-                <w:rStyle w:val="Emphasis"/>
-                <w:i w:val="0"/>
-                <w:iCs w:val="0"/>
-              </w:rPr>
-              <w:t>Natalia’s</w:t>
-            </w:r>
-            <w:r>
-              <w:rPr>
-                <w:rStyle w:val="Emphasis"/>
-                <w:i w:val="0"/>
-                <w:iCs w:val="0"/>
-              </w:rPr>
-              <w:t xml:space="preserve"> test cases</w:t>
+              <w:t>Review Natalia’s test cases</w:t>
             </w:r>
             <w:r>
               <w:rPr>
@@ -13752,7 +13527,7 @@
                 <w:i w:val="0"/>
                 <w:iCs w:val="0"/>
               </w:rPr>
-              <w:t xml:space="preserve"> test </w:t>
+              <w:t xml:space="preserve"> </w:t>
             </w:r>
             <w:r>
               <w:rPr>
@@ -15202,15 +14977,7 @@
                 <w:i w:val="0"/>
                 <w:iCs w:val="0"/>
               </w:rPr>
-              <w:t xml:space="preserve">Increment 3: WK </w:t>
-            </w:r>
-            <w:r>
-              <w:rPr>
-                <w:rStyle w:val="Emphasis"/>
-                <w:i w:val="0"/>
-                <w:iCs w:val="0"/>
-              </w:rPr>
-              <w:t>10-11</w:t>
+              <w:t>Increment 3: WK 10-11</w:t>
             </w:r>
           </w:p>
         </w:tc>
@@ -16228,31 +15995,15 @@
                 <w:i w:val="0"/>
                 <w:iCs w:val="0"/>
               </w:rPr>
-              <w:t xml:space="preserve">Increment </w:t>
-            </w:r>
-            <w:r>
-              <w:rPr>
-                <w:rStyle w:val="Emphasis"/>
-                <w:i w:val="0"/>
-                <w:iCs w:val="0"/>
-              </w:rPr>
-              <w:t>4</w:t>
-            </w:r>
-            <w:r>
-              <w:rPr>
-                <w:rStyle w:val="Emphasis"/>
-                <w:i w:val="0"/>
-                <w:iCs w:val="0"/>
-              </w:rPr>
-              <w:t xml:space="preserve">: WK </w:t>
-            </w:r>
-            <w:r>
-              <w:rPr>
-                <w:rStyle w:val="Emphasis"/>
-                <w:i w:val="0"/>
-                <w:iCs w:val="0"/>
-              </w:rPr>
-              <w:t>12-12</w:t>
+              <w:t>Increment 4: WK 12-1</w:t>
+            </w:r>
+            <w:r>
+              <w:rPr>
+                <w:rStyle w:val="Emphasis"/>
+                <w:i w:val="0"/>
+                <w:iCs w:val="0"/>
+              </w:rPr>
+              <w:t>3</w:t>
             </w:r>
           </w:p>
         </w:tc>
@@ -18957,6 +18708,7 @@
   <w:style w:type="character" w:default="1" w:styleId="DefaultParagraphFont">
     <w:name w:val="Default Paragraph Font"/>
     <w:uiPriority w:val="1"/>
+    <w:semiHidden/>
     <w:unhideWhenUsed/>
   </w:style>
   <w:style w:type="table" w:default="1" w:styleId="TableNormal">

</xml_diff>

<commit_message>
Changed methods visibility and created Options UML
</commit_message>
<xml_diff>
--- a/Team 1_Justification_and_Plan.docx
+++ b/Team 1_Justification_and_Plan.docx
@@ -10,6 +10,7 @@
           <w:docPartUnique/>
         </w:docPartObj>
       </w:sdtPr>
+      <w:sdtEndPr/>
       <w:sdtContent>
         <w:p>
           <w:r>
@@ -147,8 +148,8 @@
                                   <w:tblLook w:val="04A0" w:firstRow="1" w:lastRow="0" w:firstColumn="1" w:lastColumn="0" w:noHBand="0" w:noVBand="1"/>
                                 </w:tblPr>
                                 <w:tblGrid>
-                                  <w:gridCol w:w="5910"/>
-                                  <w:gridCol w:w="1704"/>
+                                  <w:gridCol w:w="6624"/>
+                                  <w:gridCol w:w="5260"/>
                                 </w:tblGrid>
                                 <w:tr>
                                   <w:trPr>
@@ -224,6 +225,7 @@
                                         <w:dataBinding w:prefixMappings="xmlns:ns0='http://purl.org/dc/elements/1.1/' xmlns:ns1='http://schemas.openxmlformats.org/package/2006/metadata/core-properties' " w:xpath="/ns1:coreProperties[1]/ns0:title[1]" w:storeItemID="{6C3C8BC8-F283-45AE-878A-BAB7291924A1}"/>
                                         <w:text/>
                                       </w:sdtPr>
+                                      <w:sdtEndPr/>
                                       <w:sdtContent>
                                         <w:p>
                                           <w:pPr>
@@ -262,6 +264,7 @@
                                         <w:dataBinding w:prefixMappings="xmlns:ns0='http://purl.org/dc/elements/1.1/' xmlns:ns1='http://schemas.openxmlformats.org/package/2006/metadata/core-properties' " w:xpath="/ns1:coreProperties[1]/ns0:subject[1]" w:storeItemID="{6C3C8BC8-F283-45AE-878A-BAB7291924A1}"/>
                                         <w:text/>
                                       </w:sdtPr>
+                                      <w:sdtEndPr/>
                                       <w:sdtContent>
                                         <w:p>
                                           <w:pPr>
@@ -308,6 +311,7 @@
                                         <w:dataBinding w:prefixMappings="xmlns:ns0='http://purl.org/dc/elements/1.1/' xmlns:ns1='http://schemas.openxmlformats.org/package/2006/metadata/core-properties' " w:xpath="/ns1:coreProperties[1]/ns0:creator[1]" w:storeItemID="{6C3C8BC8-F283-45AE-878A-BAB7291924A1}"/>
                                         <w:text/>
                                       </w:sdtPr>
+                                      <w:sdtEndPr/>
                                       <w:sdtContent>
                                         <w:p>
                                           <w:pPr>
@@ -344,6 +348,7 @@
                                           <w:dataBinding w:prefixMappings="xmlns:ns0='http://purl.org/dc/elements/1.1/' xmlns:ns1='http://schemas.openxmlformats.org/package/2006/metadata/core-properties' " w:xpath="/ns1:coreProperties[1]/ns1:category[1]" w:storeItemID="{6C3C8BC8-F283-45AE-878A-BAB7291924A1}"/>
                                           <w:text/>
                                         </w:sdtPr>
+                                        <w:sdtEndPr/>
                                         <w:sdtContent>
                                           <w:r>
                                             <w:rPr>
@@ -403,8 +408,8 @@
                             <w:tblLook w:val="04A0" w:firstRow="1" w:lastRow="0" w:firstColumn="1" w:lastColumn="0" w:noHBand="0" w:noVBand="1"/>
                           </w:tblPr>
                           <w:tblGrid>
-                            <w:gridCol w:w="5910"/>
-                            <w:gridCol w:w="1704"/>
+                            <w:gridCol w:w="6624"/>
+                            <w:gridCol w:w="5260"/>
                           </w:tblGrid>
                           <w:tr>
                             <w:trPr>
@@ -480,6 +485,7 @@
                                   <w:dataBinding w:prefixMappings="xmlns:ns0='http://purl.org/dc/elements/1.1/' xmlns:ns1='http://schemas.openxmlformats.org/package/2006/metadata/core-properties' " w:xpath="/ns1:coreProperties[1]/ns0:title[1]" w:storeItemID="{6C3C8BC8-F283-45AE-878A-BAB7291924A1}"/>
                                   <w:text/>
                                 </w:sdtPr>
+                                <w:sdtEndPr/>
                                 <w:sdtContent>
                                   <w:p>
                                     <w:pPr>
@@ -518,6 +524,7 @@
                                   <w:dataBinding w:prefixMappings="xmlns:ns0='http://purl.org/dc/elements/1.1/' xmlns:ns1='http://schemas.openxmlformats.org/package/2006/metadata/core-properties' " w:xpath="/ns1:coreProperties[1]/ns0:subject[1]" w:storeItemID="{6C3C8BC8-F283-45AE-878A-BAB7291924A1}"/>
                                   <w:text/>
                                 </w:sdtPr>
+                                <w:sdtEndPr/>
                                 <w:sdtContent>
                                   <w:p>
                                     <w:pPr>
@@ -564,6 +571,7 @@
                                   <w:dataBinding w:prefixMappings="xmlns:ns0='http://purl.org/dc/elements/1.1/' xmlns:ns1='http://schemas.openxmlformats.org/package/2006/metadata/core-properties' " w:xpath="/ns1:coreProperties[1]/ns0:creator[1]" w:storeItemID="{6C3C8BC8-F283-45AE-878A-BAB7291924A1}"/>
                                   <w:text/>
                                 </w:sdtPr>
+                                <w:sdtEndPr/>
                                 <w:sdtContent>
                                   <w:p>
                                     <w:pPr>
@@ -600,6 +608,7 @@
                                     <w:dataBinding w:prefixMappings="xmlns:ns0='http://purl.org/dc/elements/1.1/' xmlns:ns1='http://schemas.openxmlformats.org/package/2006/metadata/core-properties' " w:xpath="/ns1:coreProperties[1]/ns1:category[1]" w:storeItemID="{6C3C8BC8-F283-45AE-878A-BAB7291924A1}"/>
                                     <w:text/>
                                   </w:sdtPr>
+                                  <w:sdtEndPr/>
                                   <w:sdtContent>
                                     <w:r>
                                       <w:rPr>
@@ -690,7 +699,7 @@
           <w:r>
             <w:fldChar w:fldCharType="separate"/>
           </w:r>
-          <w:hyperlink w:anchor="_Toc150212215" w:history="1">
+          <w:hyperlink w:anchor="_Toc150435923" w:history="1">
             <w:r>
               <w:rPr>
                 <w:rStyle w:val="Hyperlink"/>
@@ -717,7 +726,7 @@
                 <w:noProof/>
                 <w:webHidden/>
               </w:rPr>
-              <w:instrText xml:space="preserve"> PAGEREF _Toc150212215 \h </w:instrText>
+              <w:instrText xml:space="preserve"> PAGEREF _Toc150435923 \h </w:instrText>
             </w:r>
             <w:r>
               <w:rPr>
@@ -760,7 +769,7 @@
               <w:lang w:eastAsia="en-IE"/>
             </w:rPr>
           </w:pPr>
-          <w:hyperlink w:anchor="_Toc150212216" w:history="1">
+          <w:hyperlink w:anchor="_Toc150435924" w:history="1">
             <w:r>
               <w:rPr>
                 <w:rStyle w:val="Hyperlink"/>
@@ -787,7 +796,7 @@
                 <w:noProof/>
                 <w:webHidden/>
               </w:rPr>
-              <w:instrText xml:space="preserve"> PAGEREF _Toc150212216 \h </w:instrText>
+              <w:instrText xml:space="preserve"> PAGEREF _Toc150435924 \h </w:instrText>
             </w:r>
             <w:r>
               <w:rPr>
@@ -830,7 +839,7 @@
               <w:lang w:eastAsia="en-IE"/>
             </w:rPr>
           </w:pPr>
-          <w:hyperlink w:anchor="_Toc150212217" w:history="1">
+          <w:hyperlink w:anchor="_Toc150435925" w:history="1">
             <w:r>
               <w:rPr>
                 <w:rStyle w:val="Hyperlink"/>
@@ -857,7 +866,7 @@
                 <w:noProof/>
                 <w:webHidden/>
               </w:rPr>
-              <w:instrText xml:space="preserve"> PAGEREF _Toc150212217 \h </w:instrText>
+              <w:instrText xml:space="preserve"> PAGEREF _Toc150435925 \h </w:instrText>
             </w:r>
             <w:r>
               <w:rPr>
@@ -878,6 +887,76 @@
                 <w:webHidden/>
               </w:rPr>
               <w:t>5</w:t>
+            </w:r>
+            <w:r>
+              <w:rPr>
+                <w:noProof/>
+                <w:webHidden/>
+              </w:rPr>
+              <w:fldChar w:fldCharType="end"/>
+            </w:r>
+          </w:hyperlink>
+        </w:p>
+        <w:p>
+          <w:pPr>
+            <w:pStyle w:val="TOC2"/>
+            <w:tabs>
+              <w:tab w:val="right" w:leader="dot" w:pos="9016"/>
+            </w:tabs>
+            <w:rPr>
+              <w:rFonts w:eastAsiaTheme="minorEastAsia"/>
+              <w:noProof/>
+              <w:lang w:eastAsia="en-IE"/>
+            </w:rPr>
+          </w:pPr>
+          <w:hyperlink w:anchor="_Toc150435926" w:history="1">
+            <w:r>
+              <w:rPr>
+                <w:rStyle w:val="Hyperlink"/>
+                <w:noProof/>
+              </w:rPr>
+              <w:t>Database Design</w:t>
+            </w:r>
+            <w:r>
+              <w:rPr>
+                <w:noProof/>
+                <w:webHidden/>
+              </w:rPr>
+              <w:tab/>
+            </w:r>
+            <w:r>
+              <w:rPr>
+                <w:noProof/>
+                <w:webHidden/>
+              </w:rPr>
+              <w:fldChar w:fldCharType="begin"/>
+            </w:r>
+            <w:r>
+              <w:rPr>
+                <w:noProof/>
+                <w:webHidden/>
+              </w:rPr>
+              <w:instrText xml:space="preserve"> PAGEREF _Toc150435926 \h </w:instrText>
+            </w:r>
+            <w:r>
+              <w:rPr>
+                <w:noProof/>
+                <w:webHidden/>
+              </w:rPr>
+            </w:r>
+            <w:r>
+              <w:rPr>
+                <w:noProof/>
+                <w:webHidden/>
+              </w:rPr>
+              <w:fldChar w:fldCharType="separate"/>
+            </w:r>
+            <w:r>
+              <w:rPr>
+                <w:noProof/>
+                <w:webHidden/>
+              </w:rPr>
+              <w:t>6</w:t>
             </w:r>
             <w:r>
               <w:rPr>
@@ -900,13 +979,13 @@
               <w:lang w:eastAsia="en-IE"/>
             </w:rPr>
           </w:pPr>
-          <w:hyperlink w:anchor="_Toc150212218" w:history="1">
+          <w:hyperlink w:anchor="_Toc150435927" w:history="1">
             <w:r>
               <w:rPr>
                 <w:rStyle w:val="Hyperlink"/>
                 <w:noProof/>
               </w:rPr>
-              <w:t>Database Design</w:t>
+              <w:t>Architecture</w:t>
             </w:r>
             <w:r>
               <w:rPr>
@@ -927,7 +1006,7 @@
                 <w:noProof/>
                 <w:webHidden/>
               </w:rPr>
-              <w:instrText xml:space="preserve"> PAGEREF _Toc150212218 \h </w:instrText>
+              <w:instrText xml:space="preserve"> PAGEREF _Toc150435927 \h </w:instrText>
             </w:r>
             <w:r>
               <w:rPr>
@@ -947,7 +1026,217 @@
                 <w:noProof/>
                 <w:webHidden/>
               </w:rPr>
-              <w:t>6</w:t>
+              <w:t>7</w:t>
+            </w:r>
+            <w:r>
+              <w:rPr>
+                <w:noProof/>
+                <w:webHidden/>
+              </w:rPr>
+              <w:fldChar w:fldCharType="end"/>
+            </w:r>
+          </w:hyperlink>
+        </w:p>
+        <w:p>
+          <w:pPr>
+            <w:pStyle w:val="TOC2"/>
+            <w:tabs>
+              <w:tab w:val="right" w:leader="dot" w:pos="9016"/>
+            </w:tabs>
+            <w:rPr>
+              <w:rFonts w:eastAsiaTheme="minorEastAsia"/>
+              <w:noProof/>
+              <w:lang w:eastAsia="en-IE"/>
+            </w:rPr>
+          </w:pPr>
+          <w:hyperlink w:anchor="_Toc150435928" w:history="1">
+            <w:r>
+              <w:rPr>
+                <w:rStyle w:val="Hyperlink"/>
+                <w:noProof/>
+              </w:rPr>
+              <w:t>High Level Components</w:t>
+            </w:r>
+            <w:r>
+              <w:rPr>
+                <w:noProof/>
+                <w:webHidden/>
+              </w:rPr>
+              <w:tab/>
+            </w:r>
+            <w:r>
+              <w:rPr>
+                <w:noProof/>
+                <w:webHidden/>
+              </w:rPr>
+              <w:fldChar w:fldCharType="begin"/>
+            </w:r>
+            <w:r>
+              <w:rPr>
+                <w:noProof/>
+                <w:webHidden/>
+              </w:rPr>
+              <w:instrText xml:space="preserve"> PAGEREF _Toc150435928 \h </w:instrText>
+            </w:r>
+            <w:r>
+              <w:rPr>
+                <w:noProof/>
+                <w:webHidden/>
+              </w:rPr>
+            </w:r>
+            <w:r>
+              <w:rPr>
+                <w:noProof/>
+                <w:webHidden/>
+              </w:rPr>
+              <w:fldChar w:fldCharType="separate"/>
+            </w:r>
+            <w:r>
+              <w:rPr>
+                <w:noProof/>
+                <w:webHidden/>
+              </w:rPr>
+              <w:t>7</w:t>
+            </w:r>
+            <w:r>
+              <w:rPr>
+                <w:noProof/>
+                <w:webHidden/>
+              </w:rPr>
+              <w:fldChar w:fldCharType="end"/>
+            </w:r>
+          </w:hyperlink>
+        </w:p>
+        <w:p>
+          <w:pPr>
+            <w:pStyle w:val="TOC2"/>
+            <w:tabs>
+              <w:tab w:val="right" w:leader="dot" w:pos="9016"/>
+            </w:tabs>
+            <w:rPr>
+              <w:rFonts w:eastAsiaTheme="minorEastAsia"/>
+              <w:noProof/>
+              <w:lang w:eastAsia="en-IE"/>
+            </w:rPr>
+          </w:pPr>
+          <w:hyperlink w:anchor="_Toc150435929" w:history="1">
+            <w:r>
+              <w:rPr>
+                <w:rStyle w:val="Hyperlink"/>
+                <w:noProof/>
+              </w:rPr>
+              <w:t>Flow Chart</w:t>
+            </w:r>
+            <w:r>
+              <w:rPr>
+                <w:noProof/>
+                <w:webHidden/>
+              </w:rPr>
+              <w:tab/>
+            </w:r>
+            <w:r>
+              <w:rPr>
+                <w:noProof/>
+                <w:webHidden/>
+              </w:rPr>
+              <w:fldChar w:fldCharType="begin"/>
+            </w:r>
+            <w:r>
+              <w:rPr>
+                <w:noProof/>
+                <w:webHidden/>
+              </w:rPr>
+              <w:instrText xml:space="preserve"> PAGEREF _Toc150435929 \h </w:instrText>
+            </w:r>
+            <w:r>
+              <w:rPr>
+                <w:noProof/>
+                <w:webHidden/>
+              </w:rPr>
+            </w:r>
+            <w:r>
+              <w:rPr>
+                <w:noProof/>
+                <w:webHidden/>
+              </w:rPr>
+              <w:fldChar w:fldCharType="separate"/>
+            </w:r>
+            <w:r>
+              <w:rPr>
+                <w:noProof/>
+                <w:webHidden/>
+              </w:rPr>
+              <w:t>8</w:t>
+            </w:r>
+            <w:r>
+              <w:rPr>
+                <w:noProof/>
+                <w:webHidden/>
+              </w:rPr>
+              <w:fldChar w:fldCharType="end"/>
+            </w:r>
+          </w:hyperlink>
+        </w:p>
+        <w:p>
+          <w:pPr>
+            <w:pStyle w:val="TOC2"/>
+            <w:tabs>
+              <w:tab w:val="right" w:leader="dot" w:pos="9016"/>
+            </w:tabs>
+            <w:rPr>
+              <w:rFonts w:eastAsiaTheme="minorEastAsia"/>
+              <w:noProof/>
+              <w:lang w:eastAsia="en-IE"/>
+            </w:rPr>
+          </w:pPr>
+          <w:hyperlink w:anchor="_Toc150435930" w:history="1">
+            <w:r>
+              <w:rPr>
+                <w:rStyle w:val="Hyperlink"/>
+                <w:noProof/>
+              </w:rPr>
+              <w:t>GUI Architecture</w:t>
+            </w:r>
+            <w:r>
+              <w:rPr>
+                <w:noProof/>
+                <w:webHidden/>
+              </w:rPr>
+              <w:tab/>
+            </w:r>
+            <w:r>
+              <w:rPr>
+                <w:noProof/>
+                <w:webHidden/>
+              </w:rPr>
+              <w:fldChar w:fldCharType="begin"/>
+            </w:r>
+            <w:r>
+              <w:rPr>
+                <w:noProof/>
+                <w:webHidden/>
+              </w:rPr>
+              <w:instrText xml:space="preserve"> PAGEREF _Toc150435930 \h </w:instrText>
+            </w:r>
+            <w:r>
+              <w:rPr>
+                <w:noProof/>
+                <w:webHidden/>
+              </w:rPr>
+            </w:r>
+            <w:r>
+              <w:rPr>
+                <w:noProof/>
+                <w:webHidden/>
+              </w:rPr>
+              <w:fldChar w:fldCharType="separate"/>
+            </w:r>
+            <w:r>
+              <w:rPr>
+                <w:noProof/>
+                <w:webHidden/>
+              </w:rPr>
+              <w:t>9</w:t>
             </w:r>
             <w:r>
               <w:rPr>
@@ -970,13 +1259,13 @@
               <w:lang w:eastAsia="en-IE"/>
             </w:rPr>
           </w:pPr>
-          <w:hyperlink w:anchor="_Toc150212219" w:history="1">
+          <w:hyperlink w:anchor="_Toc150435931" w:history="1">
             <w:r>
               <w:rPr>
                 <w:rStyle w:val="Hyperlink"/>
                 <w:noProof/>
               </w:rPr>
-              <w:t>Architecture</w:t>
+              <w:t>Incremental Delivery Flow</w:t>
             </w:r>
             <w:r>
               <w:rPr>
@@ -997,7 +1286,7 @@
                 <w:noProof/>
                 <w:webHidden/>
               </w:rPr>
-              <w:instrText xml:space="preserve"> PAGEREF _Toc150212219 \h </w:instrText>
+              <w:instrText xml:space="preserve"> PAGEREF _Toc150435931 \h </w:instrText>
             </w:r>
             <w:r>
               <w:rPr>
@@ -1017,217 +1306,7 @@
                 <w:noProof/>
                 <w:webHidden/>
               </w:rPr>
-              <w:t>7</w:t>
-            </w:r>
-            <w:r>
-              <w:rPr>
-                <w:noProof/>
-                <w:webHidden/>
-              </w:rPr>
-              <w:fldChar w:fldCharType="end"/>
-            </w:r>
-          </w:hyperlink>
-        </w:p>
-        <w:p>
-          <w:pPr>
-            <w:pStyle w:val="TOC2"/>
-            <w:tabs>
-              <w:tab w:val="right" w:leader="dot" w:pos="9016"/>
-            </w:tabs>
-            <w:rPr>
-              <w:rFonts w:eastAsiaTheme="minorEastAsia"/>
-              <w:noProof/>
-              <w:lang w:eastAsia="en-IE"/>
-            </w:rPr>
-          </w:pPr>
-          <w:hyperlink w:anchor="_Toc150212220" w:history="1">
-            <w:r>
-              <w:rPr>
-                <w:rStyle w:val="Hyperlink"/>
-                <w:noProof/>
-              </w:rPr>
-              <w:t>High Level Components</w:t>
-            </w:r>
-            <w:r>
-              <w:rPr>
-                <w:noProof/>
-                <w:webHidden/>
-              </w:rPr>
-              <w:tab/>
-            </w:r>
-            <w:r>
-              <w:rPr>
-                <w:noProof/>
-                <w:webHidden/>
-              </w:rPr>
-              <w:fldChar w:fldCharType="begin"/>
-            </w:r>
-            <w:r>
-              <w:rPr>
-                <w:noProof/>
-                <w:webHidden/>
-              </w:rPr>
-              <w:instrText xml:space="preserve"> PAGEREF _Toc150212220 \h </w:instrText>
-            </w:r>
-            <w:r>
-              <w:rPr>
-                <w:noProof/>
-                <w:webHidden/>
-              </w:rPr>
-            </w:r>
-            <w:r>
-              <w:rPr>
-                <w:noProof/>
-                <w:webHidden/>
-              </w:rPr>
-              <w:fldChar w:fldCharType="separate"/>
-            </w:r>
-            <w:r>
-              <w:rPr>
-                <w:noProof/>
-                <w:webHidden/>
-              </w:rPr>
-              <w:t>7</w:t>
-            </w:r>
-            <w:r>
-              <w:rPr>
-                <w:noProof/>
-                <w:webHidden/>
-              </w:rPr>
-              <w:fldChar w:fldCharType="end"/>
-            </w:r>
-          </w:hyperlink>
-        </w:p>
-        <w:p>
-          <w:pPr>
-            <w:pStyle w:val="TOC2"/>
-            <w:tabs>
-              <w:tab w:val="right" w:leader="dot" w:pos="9016"/>
-            </w:tabs>
-            <w:rPr>
-              <w:rFonts w:eastAsiaTheme="minorEastAsia"/>
-              <w:noProof/>
-              <w:lang w:eastAsia="en-IE"/>
-            </w:rPr>
-          </w:pPr>
-          <w:hyperlink w:anchor="_Toc150212221" w:history="1">
-            <w:r>
-              <w:rPr>
-                <w:rStyle w:val="Hyperlink"/>
-                <w:noProof/>
-              </w:rPr>
-              <w:t>Flow Chart</w:t>
-            </w:r>
-            <w:r>
-              <w:rPr>
-                <w:noProof/>
-                <w:webHidden/>
-              </w:rPr>
-              <w:tab/>
-            </w:r>
-            <w:r>
-              <w:rPr>
-                <w:noProof/>
-                <w:webHidden/>
-              </w:rPr>
-              <w:fldChar w:fldCharType="begin"/>
-            </w:r>
-            <w:r>
-              <w:rPr>
-                <w:noProof/>
-                <w:webHidden/>
-              </w:rPr>
-              <w:instrText xml:space="preserve"> PAGEREF _Toc150212221 \h </w:instrText>
-            </w:r>
-            <w:r>
-              <w:rPr>
-                <w:noProof/>
-                <w:webHidden/>
-              </w:rPr>
-            </w:r>
-            <w:r>
-              <w:rPr>
-                <w:noProof/>
-                <w:webHidden/>
-              </w:rPr>
-              <w:fldChar w:fldCharType="separate"/>
-            </w:r>
-            <w:r>
-              <w:rPr>
-                <w:noProof/>
-                <w:webHidden/>
-              </w:rPr>
-              <w:t>8</w:t>
-            </w:r>
-            <w:r>
-              <w:rPr>
-                <w:noProof/>
-                <w:webHidden/>
-              </w:rPr>
-              <w:fldChar w:fldCharType="end"/>
-            </w:r>
-          </w:hyperlink>
-        </w:p>
-        <w:p>
-          <w:pPr>
-            <w:pStyle w:val="TOC2"/>
-            <w:tabs>
-              <w:tab w:val="right" w:leader="dot" w:pos="9016"/>
-            </w:tabs>
-            <w:rPr>
-              <w:rFonts w:eastAsiaTheme="minorEastAsia"/>
-              <w:noProof/>
-              <w:lang w:eastAsia="en-IE"/>
-            </w:rPr>
-          </w:pPr>
-          <w:hyperlink w:anchor="_Toc150212222" w:history="1">
-            <w:r>
-              <w:rPr>
-                <w:rStyle w:val="Hyperlink"/>
-                <w:noProof/>
-              </w:rPr>
-              <w:t>GUI Architecture</w:t>
-            </w:r>
-            <w:r>
-              <w:rPr>
-                <w:noProof/>
-                <w:webHidden/>
-              </w:rPr>
-              <w:tab/>
-            </w:r>
-            <w:r>
-              <w:rPr>
-                <w:noProof/>
-                <w:webHidden/>
-              </w:rPr>
-              <w:fldChar w:fldCharType="begin"/>
-            </w:r>
-            <w:r>
-              <w:rPr>
-                <w:noProof/>
-                <w:webHidden/>
-              </w:rPr>
-              <w:instrText xml:space="preserve"> PAGEREF _Toc150212222 \h </w:instrText>
-            </w:r>
-            <w:r>
-              <w:rPr>
-                <w:noProof/>
-                <w:webHidden/>
-              </w:rPr>
-            </w:r>
-            <w:r>
-              <w:rPr>
-                <w:noProof/>
-                <w:webHidden/>
-              </w:rPr>
-              <w:fldChar w:fldCharType="separate"/>
-            </w:r>
-            <w:r>
-              <w:rPr>
-                <w:noProof/>
-                <w:webHidden/>
-              </w:rPr>
-              <w:t>9</w:t>
+              <w:t>11</w:t>
             </w:r>
             <w:r>
               <w:rPr>
@@ -1250,13 +1329,13 @@
               <w:lang w:eastAsia="en-IE"/>
             </w:rPr>
           </w:pPr>
-          <w:hyperlink w:anchor="_Toc150212223" w:history="1">
+          <w:hyperlink w:anchor="_Toc150435932" w:history="1">
             <w:r>
               <w:rPr>
                 <w:rStyle w:val="Hyperlink"/>
                 <w:noProof/>
               </w:rPr>
-              <w:t>Incremental Delivery Flow</w:t>
+              <w:t>Activity Bar Chart</w:t>
             </w:r>
             <w:r>
               <w:rPr>
@@ -1277,77 +1356,7 @@
                 <w:noProof/>
                 <w:webHidden/>
               </w:rPr>
-              <w:instrText xml:space="preserve"> PAGEREF _Toc150212223 \h </w:instrText>
-            </w:r>
-            <w:r>
-              <w:rPr>
-                <w:noProof/>
-                <w:webHidden/>
-              </w:rPr>
-            </w:r>
-            <w:r>
-              <w:rPr>
-                <w:noProof/>
-                <w:webHidden/>
-              </w:rPr>
-              <w:fldChar w:fldCharType="separate"/>
-            </w:r>
-            <w:r>
-              <w:rPr>
-                <w:noProof/>
-                <w:webHidden/>
-              </w:rPr>
-              <w:t>11</w:t>
-            </w:r>
-            <w:r>
-              <w:rPr>
-                <w:noProof/>
-                <w:webHidden/>
-              </w:rPr>
-              <w:fldChar w:fldCharType="end"/>
-            </w:r>
-          </w:hyperlink>
-        </w:p>
-        <w:p>
-          <w:pPr>
-            <w:pStyle w:val="TOC1"/>
-            <w:tabs>
-              <w:tab w:val="right" w:leader="dot" w:pos="9016"/>
-            </w:tabs>
-            <w:rPr>
-              <w:rFonts w:eastAsiaTheme="minorEastAsia"/>
-              <w:noProof/>
-              <w:lang w:eastAsia="en-IE"/>
-            </w:rPr>
-          </w:pPr>
-          <w:hyperlink w:anchor="_Toc150212224" w:history="1">
-            <w:r>
-              <w:rPr>
-                <w:rStyle w:val="Hyperlink"/>
-                <w:noProof/>
-              </w:rPr>
-              <w:t>Activity Bar Chart</w:t>
-            </w:r>
-            <w:r>
-              <w:rPr>
-                <w:noProof/>
-                <w:webHidden/>
-              </w:rPr>
-              <w:tab/>
-            </w:r>
-            <w:r>
-              <w:rPr>
-                <w:noProof/>
-                <w:webHidden/>
-              </w:rPr>
-              <w:fldChar w:fldCharType="begin"/>
-            </w:r>
-            <w:r>
-              <w:rPr>
-                <w:noProof/>
-                <w:webHidden/>
-              </w:rPr>
-              <w:instrText xml:space="preserve"> PAGEREF _Toc150212224 \h </w:instrText>
+              <w:instrText xml:space="preserve"> PAGEREF _Toc150435932 \h </w:instrText>
             </w:r>
             <w:r>
               <w:rPr>
@@ -1390,7 +1399,7 @@
               <w:lang w:eastAsia="en-IE"/>
             </w:rPr>
           </w:pPr>
-          <w:hyperlink w:anchor="_Toc150212225" w:history="1">
+          <w:hyperlink w:anchor="_Toc150435933" w:history="1">
             <w:r>
               <w:rPr>
                 <w:rStyle w:val="Hyperlink"/>
@@ -1417,7 +1426,7 @@
                 <w:noProof/>
                 <w:webHidden/>
               </w:rPr>
-              <w:instrText xml:space="preserve"> PAGEREF _Toc150212225 \h </w:instrText>
+              <w:instrText xml:space="preserve"> PAGEREF _Toc150435933 \h </w:instrText>
             </w:r>
             <w:r>
               <w:rPr>
@@ -1460,7 +1469,7 @@
               <w:lang w:eastAsia="en-IE"/>
             </w:rPr>
           </w:pPr>
-          <w:hyperlink w:anchor="_Toc150212226" w:history="1">
+          <w:hyperlink w:anchor="_Toc150435934" w:history="1">
             <w:r>
               <w:rPr>
                 <w:rStyle w:val="Hyperlink"/>
@@ -1487,7 +1496,7 @@
                 <w:noProof/>
                 <w:webHidden/>
               </w:rPr>
-              <w:instrText xml:space="preserve"> PAGEREF _Toc150212226 \h </w:instrText>
+              <w:instrText xml:space="preserve"> PAGEREF _Toc150435934 \h </w:instrText>
             </w:r>
             <w:r>
               <w:rPr>
@@ -1530,7 +1539,7 @@
               <w:lang w:eastAsia="en-IE"/>
             </w:rPr>
           </w:pPr>
-          <w:hyperlink w:anchor="_Toc150212227" w:history="1">
+          <w:hyperlink w:anchor="_Toc150435935" w:history="1">
             <w:r>
               <w:rPr>
                 <w:rStyle w:val="Hyperlink"/>
@@ -1557,7 +1566,7 @@
                 <w:noProof/>
                 <w:webHidden/>
               </w:rPr>
-              <w:instrText xml:space="preserve"> PAGEREF _Toc150212227 \h </w:instrText>
+              <w:instrText xml:space="preserve"> PAGEREF _Toc150435935 \h </w:instrText>
             </w:r>
             <w:r>
               <w:rPr>
@@ -1600,7 +1609,7 @@
               <w:lang w:eastAsia="en-IE"/>
             </w:rPr>
           </w:pPr>
-          <w:hyperlink w:anchor="_Toc150212228" w:history="1">
+          <w:hyperlink w:anchor="_Toc150435936" w:history="1">
             <w:r>
               <w:rPr>
                 <w:rStyle w:val="Hyperlink"/>
@@ -1627,7 +1636,7 @@
                 <w:noProof/>
                 <w:webHidden/>
               </w:rPr>
-              <w:instrText xml:space="preserve"> PAGEREF _Toc150212228 \h </w:instrText>
+              <w:instrText xml:space="preserve"> PAGEREF _Toc150435936 \h </w:instrText>
             </w:r>
             <w:r>
               <w:rPr>
@@ -1688,7 +1697,7 @@
         <w:pStyle w:val="Heading1"/>
       </w:pPr>
       <w:bookmarkStart w:id="0" w:name="_Toc150211809"/>
-      <w:bookmarkStart w:id="1" w:name="_Toc150212215"/>
+      <w:bookmarkStart w:id="1" w:name="_Toc150435923"/>
       <w:r>
         <w:lastRenderedPageBreak/>
         <w:t>Justification</w:t>
@@ -3771,7 +3780,7 @@
         <w:pStyle w:val="Heading1"/>
       </w:pPr>
       <w:bookmarkStart w:id="2" w:name="_Toc150211810"/>
-      <w:bookmarkStart w:id="3" w:name="_Toc150212216"/>
+      <w:bookmarkStart w:id="3" w:name="_Toc150435924"/>
       <w:r>
         <w:t>Process Plan</w:t>
       </w:r>
@@ -4952,7 +4961,7 @@
                 <wp:inline distT="0" distB="0" distL="0" distR="0" wp14:anchorId="0D0B1276" wp14:editId="31E704E3">
                   <wp:extent cx="266400" cy="266400"/>
                   <wp:effectExtent l="0" t="0" r="635" b="635"/>
-                  <wp:docPr id="1295036131" name="Graphic 3" descr="Badge Cross with solid fill"/>
+                  <wp:docPr id="1295036131" name="Graphic 1295036131" descr="Badge Cross with solid fill"/>
                   <wp:cNvGraphicFramePr>
                     <a:graphicFrameLocks xmlns:a="http://schemas.openxmlformats.org/drawingml/2006/main" noChangeAspect="1"/>
                   </wp:cNvGraphicFramePr>
@@ -5349,6 +5358,9 @@
             <w:pPr>
               <w:jc w:val="center"/>
             </w:pPr>
+            <w:r>
+              <w:t>2h</w:t>
+            </w:r>
           </w:p>
         </w:tc>
         <w:tc>
@@ -5386,10 +5398,10 @@
                 <w:noProof/>
               </w:rPr>
               <w:drawing>
-                <wp:inline distT="0" distB="0" distL="0" distR="0" wp14:anchorId="72B5C52E" wp14:editId="425A59AA">
-                  <wp:extent cx="266400" cy="266400"/>
+                <wp:inline distT="0" distB="0" distL="0" distR="0" wp14:anchorId="61254607" wp14:editId="6DFC66A9">
+                  <wp:extent cx="266218" cy="266218"/>
                   <wp:effectExtent l="0" t="0" r="635" b="635"/>
-                  <wp:docPr id="2088563170" name="Graphic 2088563170" descr="Badge Cross with solid fill"/>
+                  <wp:docPr id="129458996" name="Graphic 129458996" descr="Badge Tick1 with solid fill"/>
                   <wp:cNvGraphicFramePr>
                     <a:graphicFrameLocks xmlns:a="http://schemas.openxmlformats.org/drawingml/2006/main" noChangeAspect="1"/>
                   </wp:cNvGraphicFramePr>
@@ -5397,17 +5409,17 @@
                     <a:graphicData uri="http://schemas.openxmlformats.org/drawingml/2006/picture">
                       <pic:pic xmlns:pic="http://schemas.openxmlformats.org/drawingml/2006/picture">
                         <pic:nvPicPr>
-                          <pic:cNvPr id="1295036131" name="Graphic 1295036131" descr="Badge Cross with solid fill"/>
+                          <pic:cNvPr id="698818228" name="Graphic 698818228" descr="Badge Tick1 with solid fill"/>
                           <pic:cNvPicPr/>
                         </pic:nvPicPr>
                         <pic:blipFill>
-                          <a:blip r:embed="rId9" cstate="print">
+                          <a:blip r:embed="rId7" cstate="print">
                             <a:extLst>
                               <a:ext uri="{28A0092B-C50C-407E-A947-70E740481C1C}">
                                 <a14:useLocalDpi xmlns:a14="http://schemas.microsoft.com/office/drawing/2010/main" val="0"/>
                               </a:ext>
                               <a:ext uri="{96DAC541-7B7A-43D3-8B79-37D633B846F1}">
-                                <asvg:svgBlip xmlns:asvg="http://schemas.microsoft.com/office/drawing/2016/SVG/main" r:embed="rId10"/>
+                                <asvg:svgBlip xmlns:asvg="http://schemas.microsoft.com/office/drawing/2016/SVG/main" r:embed="rId8"/>
                               </a:ext>
                             </a:extLst>
                           </a:blip>
@@ -5418,7 +5430,7 @@
                         <pic:spPr>
                           <a:xfrm>
                             <a:off x="0" y="0"/>
-                            <a:ext cx="266400" cy="266400"/>
+                            <a:ext cx="271080" cy="271080"/>
                           </a:xfrm>
                           <a:prstGeom prst="rect">
                             <a:avLst/>
@@ -5441,6 +5453,9 @@
             <w:pPr>
               <w:jc w:val="center"/>
             </w:pPr>
+            <w:r>
+              <w:t>Overestimated, creating CMD was much simpler than expected</w:t>
+            </w:r>
           </w:p>
         </w:tc>
       </w:tr>
@@ -6358,7 +6373,7 @@
         <w:pStyle w:val="Heading2"/>
       </w:pPr>
       <w:bookmarkStart w:id="4" w:name="_Toc150211811"/>
-      <w:bookmarkStart w:id="5" w:name="_Toc150212217"/>
+      <w:bookmarkStart w:id="5" w:name="_Toc150435925"/>
       <w:r>
         <w:lastRenderedPageBreak/>
         <w:t>High Level</w:t>
@@ -6761,7 +6776,7 @@
         <w:pStyle w:val="Heading2"/>
       </w:pPr>
       <w:bookmarkStart w:id="6" w:name="_Toc150211812"/>
-      <w:bookmarkStart w:id="7" w:name="_Toc150212218"/>
+      <w:bookmarkStart w:id="7" w:name="_Toc150435926"/>
       <w:r>
         <w:lastRenderedPageBreak/>
         <w:t>Database Design</w:t>
@@ -7502,7 +7517,7 @@
         <w:br w:type="page"/>
       </w:r>
       <w:bookmarkStart w:id="8" w:name="_Toc150211813"/>
-      <w:bookmarkStart w:id="9" w:name="_Toc150212219"/>
+      <w:bookmarkStart w:id="9" w:name="_Toc150435927"/>
       <w:r>
         <w:lastRenderedPageBreak/>
         <w:t>Architecture</w:t>
@@ -7510,11 +7525,11 @@
       <w:bookmarkEnd w:id="8"/>
       <w:bookmarkEnd w:id="9"/>
     </w:p>
-    <w:bookmarkStart w:id="10" w:name="_Toc150212220"/>
     <w:p>
       <w:pPr>
         <w:pStyle w:val="Heading2"/>
       </w:pPr>
+      <w:bookmarkStart w:id="10" w:name="_Toc150435928"/>
       <w:r>
         <w:rPr>
           <w:rStyle w:val="Heading2Char"/>
@@ -7642,15 +7657,7 @@
                         </w:numPr>
                       </w:pPr>
                       <w:r>
-                        <w:t xml:space="preserve">Java Application (Business Logic) contains the logic of the Newsagent application. It interprets user commands, interacts with the MySQL </w:t>
-                      </w:r>
-                      <w:proofErr w:type="gramStart"/>
-                      <w:r>
-                        <w:t>database</w:t>
-                      </w:r>
-                      <w:proofErr w:type="gramEnd"/>
-                      <w:r>
-                        <w:t xml:space="preserve"> and performs operations like data retrieval, processing, updating etc.</w:t>
+                        <w:t>Java Application (Business Logic) contains the logic of the Newsagent application. It interprets user commands, interacts with the MySQL database and performs operations like data retrieval, processing, updating etc.</w:t>
                       </w:r>
                     </w:p>
                     <w:p>
@@ -7662,23 +7669,7 @@
                         </w:numPr>
                       </w:pPr>
                       <w:r>
-                        <w:t xml:space="preserve">MySQL Database (Data Storage) is where the database tables </w:t>
-                      </w:r>
-                      <w:proofErr w:type="gramStart"/>
-                      <w:r>
-                        <w:t>is</w:t>
-                      </w:r>
-                      <w:proofErr w:type="gramEnd"/>
-                      <w:r>
-                        <w:t xml:space="preserve"> stored. The database contains tables for managing customer details, newsagent information, delivery drivers, delivery docs, invoices, </w:t>
-                      </w:r>
-                      <w:proofErr w:type="gramStart"/>
-                      <w:r>
-                        <w:t>publications</w:t>
-                      </w:r>
-                      <w:proofErr w:type="gramEnd"/>
-                      <w:r>
-                        <w:t xml:space="preserve"> and subscriptions. Foreign keys establish relationships between the tables for data consistency.</w:t>
+                        <w:t>MySQL Database (Data Storage) is where the database tables is stored. The database contains tables for managing customer details, newsagent information, delivery drivers, delivery docs, invoices, publications and subscriptions. Foreign keys establish relationships between the tables for data consistency.</w:t>
                       </w:r>
                     </w:p>
                   </w:txbxContent>
@@ -7773,7 +7764,7 @@
           <w:iCs w:val="0"/>
         </w:rPr>
       </w:pPr>
-      <w:bookmarkStart w:id="11" w:name="_Toc150212221"/>
+      <w:bookmarkStart w:id="11" w:name="_Toc150435929"/>
       <w:r>
         <w:rPr>
           <w:rStyle w:val="Emphasis"/>
@@ -7879,7 +7870,7 @@
         </w:rPr>
       </w:pPr>
       <w:bookmarkStart w:id="12" w:name="_Toc150211816"/>
-      <w:bookmarkStart w:id="13" w:name="_Toc150212222"/>
+      <w:bookmarkStart w:id="13" w:name="_Toc150435930"/>
       <w:r>
         <w:rPr>
           <w:rStyle w:val="Heading2Char"/>
@@ -7979,7 +7970,7 @@
         </w:rPr>
       </w:pPr>
       <w:bookmarkStart w:id="14" w:name="_Toc150211817"/>
-      <w:bookmarkStart w:id="15" w:name="_Toc150212223"/>
+      <w:bookmarkStart w:id="15" w:name="_Toc150435931"/>
       <w:r>
         <w:lastRenderedPageBreak/>
         <w:t>Incremental</w:t>
@@ -8010,7 +8001,7 @@
           <wp:inline distT="0" distB="0" distL="0" distR="0" wp14:anchorId="7A7D3F1D" wp14:editId="5A1820ED">
             <wp:extent cx="5731510" cy="4271645"/>
             <wp:effectExtent l="0" t="0" r="2540" b="0"/>
-            <wp:docPr id="1891399473" name="Picture 1" descr="A diagram of a delivery process&#10;&#10;Description automatically generated"/>
+            <wp:docPr id="1891399473" name="Picture 1891399473" descr="A diagram of a delivery process&#10;&#10;Description automatically generated"/>
             <wp:cNvGraphicFramePr>
               <a:graphicFrameLocks xmlns:a="http://schemas.openxmlformats.org/drawingml/2006/main" noChangeAspect="1"/>
             </wp:cNvGraphicFramePr>
@@ -8060,7 +8051,7 @@
         </w:rPr>
       </w:pPr>
       <w:bookmarkStart w:id="16" w:name="_Toc150211818"/>
-      <w:bookmarkStart w:id="17" w:name="_Toc150212224"/>
+      <w:bookmarkStart w:id="17" w:name="_Toc150435932"/>
       <w:r>
         <w:t>Activity Bar Ch</w:t>
       </w:r>
@@ -8112,12 +8103,13 @@
           <w:rStyle w:val="Emphasis"/>
           <w:i w:val="0"/>
           <w:iCs w:val="0"/>
+          <w:noProof/>
         </w:rPr>
         <w:drawing>
           <wp:inline distT="0" distB="0" distL="0" distR="0" wp14:anchorId="6FE38888" wp14:editId="12EF9E0F">
             <wp:extent cx="5731510" cy="2428240"/>
             <wp:effectExtent l="0" t="0" r="2540" b="0"/>
-            <wp:docPr id="637968776" name="Picture 1"/>
+            <wp:docPr id="637968776" name="Picture 637968776"/>
             <wp:cNvGraphicFramePr>
               <a:graphicFrameLocks xmlns:a="http://schemas.openxmlformats.org/drawingml/2006/main" noChangeAspect="1"/>
             </wp:cNvGraphicFramePr>
@@ -8191,7 +8183,7 @@
         </w:rPr>
       </w:pPr>
       <w:bookmarkStart w:id="18" w:name="_Toc150211819"/>
-      <w:bookmarkStart w:id="19" w:name="_Toc150212225"/>
+      <w:bookmarkStart w:id="19" w:name="_Toc150435933"/>
       <w:r>
         <w:rPr>
           <w:rStyle w:val="Emphasis"/>
@@ -8513,7 +8505,7 @@
                 <wp:inline distT="0" distB="0" distL="0" distR="0" wp14:anchorId="36DB026C" wp14:editId="64E7A06C">
                   <wp:extent cx="266218" cy="266218"/>
                   <wp:effectExtent l="0" t="0" r="635" b="635"/>
-                  <wp:docPr id="698818228" name="Graphic 2" descr="Badge Tick1 with solid fill"/>
+                  <wp:docPr id="698818228" name="Graphic 698818228" descr="Badge Tick1 with solid fill"/>
                   <wp:cNvGraphicFramePr>
                     <a:graphicFrameLocks xmlns:a="http://schemas.openxmlformats.org/drawingml/2006/main" noChangeAspect="1"/>
                   </wp:cNvGraphicFramePr>
@@ -11951,7 +11943,7 @@
         <w:pStyle w:val="Heading3"/>
       </w:pPr>
       <w:bookmarkStart w:id="20" w:name="_Toc150211820"/>
-      <w:bookmarkStart w:id="21" w:name="_Toc150212226"/>
+      <w:bookmarkStart w:id="21" w:name="_Toc150435934"/>
       <w:r>
         <w:rPr>
           <w:rStyle w:val="Emphasis"/>
@@ -14788,7 +14780,7 @@
         <w:pStyle w:val="Heading3"/>
       </w:pPr>
       <w:bookmarkStart w:id="22" w:name="_Toc150211821"/>
-      <w:bookmarkStart w:id="23" w:name="_Toc150212227"/>
+      <w:bookmarkStart w:id="23" w:name="_Toc150435935"/>
       <w:r>
         <w:rPr>
           <w:rStyle w:val="Emphasis"/>
@@ -15165,10 +15157,10 @@
                 <w:noProof/>
               </w:rPr>
               <w:drawing>
-                <wp:inline distT="0" distB="0" distL="0" distR="0" wp14:anchorId="63ADDCB6" wp14:editId="1FF91493">
-                  <wp:extent cx="266400" cy="266400"/>
+                <wp:inline distT="0" distB="0" distL="0" distR="0" wp14:anchorId="0064AD64" wp14:editId="315C977E">
+                  <wp:extent cx="266218" cy="266218"/>
                   <wp:effectExtent l="0" t="0" r="635" b="635"/>
-                  <wp:docPr id="337192845" name="Graphic 337192845" descr="Badge Cross with solid fill"/>
+                  <wp:docPr id="1981035447" name="Graphic 1981035447" descr="Badge Tick1 with solid fill"/>
                   <wp:cNvGraphicFramePr>
                     <a:graphicFrameLocks xmlns:a="http://schemas.openxmlformats.org/drawingml/2006/main" noChangeAspect="1"/>
                   </wp:cNvGraphicFramePr>
@@ -15176,17 +15168,17 @@
                     <a:graphicData uri="http://schemas.openxmlformats.org/drawingml/2006/picture">
                       <pic:pic xmlns:pic="http://schemas.openxmlformats.org/drawingml/2006/picture">
                         <pic:nvPicPr>
-                          <pic:cNvPr id="1295036131" name="Graphic 1295036131" descr="Badge Cross with solid fill"/>
+                          <pic:cNvPr id="698818228" name="Graphic 698818228" descr="Badge Tick1 with solid fill"/>
                           <pic:cNvPicPr/>
                         </pic:nvPicPr>
                         <pic:blipFill>
-                          <a:blip r:embed="rId9" cstate="print">
+                          <a:blip r:embed="rId7" cstate="print">
                             <a:extLst>
                               <a:ext uri="{28A0092B-C50C-407E-A947-70E740481C1C}">
                                 <a14:useLocalDpi xmlns:a14="http://schemas.microsoft.com/office/drawing/2010/main" val="0"/>
                               </a:ext>
                               <a:ext uri="{96DAC541-7B7A-43D3-8B79-37D633B846F1}">
-                                <asvg:svgBlip xmlns:asvg="http://schemas.microsoft.com/office/drawing/2016/SVG/main" r:embed="rId10"/>
+                                <asvg:svgBlip xmlns:asvg="http://schemas.microsoft.com/office/drawing/2016/SVG/main" r:embed="rId8"/>
                               </a:ext>
                             </a:extLst>
                           </a:blip>
@@ -15197,7 +15189,7 @@
                         <pic:spPr>
                           <a:xfrm>
                             <a:off x="0" y="0"/>
-                            <a:ext cx="266400" cy="266400"/>
+                            <a:ext cx="271080" cy="271080"/>
                           </a:xfrm>
                           <a:prstGeom prst="rect">
                             <a:avLst/>
@@ -15810,7 +15802,7 @@
         </w:rPr>
       </w:pPr>
       <w:bookmarkStart w:id="24" w:name="_Toc150211822"/>
-      <w:bookmarkStart w:id="25" w:name="_Toc150212228"/>
+      <w:bookmarkStart w:id="25" w:name="_Toc150435936"/>
       <w:r>
         <w:rPr>
           <w:rStyle w:val="Heading2Char"/>

</xml_diff>

<commit_message>
Update sql, working on Driver
MySQL added 20 more customerdetails inserts. Working on Driver CLASS
</commit_message>
<xml_diff>
--- a/Team 1_Justification_and_Plan.docx
+++ b/Team 1_Justification_and_Plan.docx
@@ -10,7 +10,6 @@
           <w:docPartUnique/>
         </w:docPartObj>
       </w:sdtPr>
-      <w:sdtEndPr/>
       <w:sdtContent>
         <w:p>
           <w:r>
@@ -148,8 +147,8 @@
                                   <w:tblLook w:val="04A0" w:firstRow="1" w:lastRow="0" w:firstColumn="1" w:lastColumn="0" w:noHBand="0" w:noVBand="1"/>
                                 </w:tblPr>
                                 <w:tblGrid>
-                                  <w:gridCol w:w="6624"/>
-                                  <w:gridCol w:w="5260"/>
+                                  <w:gridCol w:w="5910"/>
+                                  <w:gridCol w:w="1704"/>
                                 </w:tblGrid>
                                 <w:tr>
                                   <w:trPr>
@@ -225,7 +224,6 @@
                                         <w:dataBinding w:prefixMappings="xmlns:ns0='http://purl.org/dc/elements/1.1/' xmlns:ns1='http://schemas.openxmlformats.org/package/2006/metadata/core-properties' " w:xpath="/ns1:coreProperties[1]/ns0:title[1]" w:storeItemID="{6C3C8BC8-F283-45AE-878A-BAB7291924A1}"/>
                                         <w:text/>
                                       </w:sdtPr>
-                                      <w:sdtEndPr/>
                                       <w:sdtContent>
                                         <w:p>
                                           <w:pPr>
@@ -264,7 +262,6 @@
                                         <w:dataBinding w:prefixMappings="xmlns:ns0='http://purl.org/dc/elements/1.1/' xmlns:ns1='http://schemas.openxmlformats.org/package/2006/metadata/core-properties' " w:xpath="/ns1:coreProperties[1]/ns0:subject[1]" w:storeItemID="{6C3C8BC8-F283-45AE-878A-BAB7291924A1}"/>
                                         <w:text/>
                                       </w:sdtPr>
-                                      <w:sdtEndPr/>
                                       <w:sdtContent>
                                         <w:p>
                                           <w:pPr>
@@ -311,7 +308,6 @@
                                         <w:dataBinding w:prefixMappings="xmlns:ns0='http://purl.org/dc/elements/1.1/' xmlns:ns1='http://schemas.openxmlformats.org/package/2006/metadata/core-properties' " w:xpath="/ns1:coreProperties[1]/ns0:creator[1]" w:storeItemID="{6C3C8BC8-F283-45AE-878A-BAB7291924A1}"/>
                                         <w:text/>
                                       </w:sdtPr>
-                                      <w:sdtEndPr/>
                                       <w:sdtContent>
                                         <w:p>
                                           <w:pPr>
@@ -348,7 +344,6 @@
                                           <w:dataBinding w:prefixMappings="xmlns:ns0='http://purl.org/dc/elements/1.1/' xmlns:ns1='http://schemas.openxmlformats.org/package/2006/metadata/core-properties' " w:xpath="/ns1:coreProperties[1]/ns1:category[1]" w:storeItemID="{6C3C8BC8-F283-45AE-878A-BAB7291924A1}"/>
                                           <w:text/>
                                         </w:sdtPr>
-                                        <w:sdtEndPr/>
                                         <w:sdtContent>
                                           <w:r>
                                             <w:rPr>
@@ -408,8 +403,8 @@
                             <w:tblLook w:val="04A0" w:firstRow="1" w:lastRow="0" w:firstColumn="1" w:lastColumn="0" w:noHBand="0" w:noVBand="1"/>
                           </w:tblPr>
                           <w:tblGrid>
-                            <w:gridCol w:w="6624"/>
-                            <w:gridCol w:w="5260"/>
+                            <w:gridCol w:w="5910"/>
+                            <w:gridCol w:w="1704"/>
                           </w:tblGrid>
                           <w:tr>
                             <w:trPr>
@@ -485,7 +480,6 @@
                                   <w:dataBinding w:prefixMappings="xmlns:ns0='http://purl.org/dc/elements/1.1/' xmlns:ns1='http://schemas.openxmlformats.org/package/2006/metadata/core-properties' " w:xpath="/ns1:coreProperties[1]/ns0:title[1]" w:storeItemID="{6C3C8BC8-F283-45AE-878A-BAB7291924A1}"/>
                                   <w:text/>
                                 </w:sdtPr>
-                                <w:sdtEndPr/>
                                 <w:sdtContent>
                                   <w:p>
                                     <w:pPr>
@@ -524,7 +518,6 @@
                                   <w:dataBinding w:prefixMappings="xmlns:ns0='http://purl.org/dc/elements/1.1/' xmlns:ns1='http://schemas.openxmlformats.org/package/2006/metadata/core-properties' " w:xpath="/ns1:coreProperties[1]/ns0:subject[1]" w:storeItemID="{6C3C8BC8-F283-45AE-878A-BAB7291924A1}"/>
                                   <w:text/>
                                 </w:sdtPr>
-                                <w:sdtEndPr/>
                                 <w:sdtContent>
                                   <w:p>
                                     <w:pPr>
@@ -571,7 +564,6 @@
                                   <w:dataBinding w:prefixMappings="xmlns:ns0='http://purl.org/dc/elements/1.1/' xmlns:ns1='http://schemas.openxmlformats.org/package/2006/metadata/core-properties' " w:xpath="/ns1:coreProperties[1]/ns0:creator[1]" w:storeItemID="{6C3C8BC8-F283-45AE-878A-BAB7291924A1}"/>
                                   <w:text/>
                                 </w:sdtPr>
-                                <w:sdtEndPr/>
                                 <w:sdtContent>
                                   <w:p>
                                     <w:pPr>
@@ -608,7 +600,6 @@
                                     <w:dataBinding w:prefixMappings="xmlns:ns0='http://purl.org/dc/elements/1.1/' xmlns:ns1='http://schemas.openxmlformats.org/package/2006/metadata/core-properties' " w:xpath="/ns1:coreProperties[1]/ns1:category[1]" w:storeItemID="{6C3C8BC8-F283-45AE-878A-BAB7291924A1}"/>
                                     <w:text/>
                                   </w:sdtPr>
-                                  <w:sdtEndPr/>
                                   <w:sdtContent>
                                     <w:r>
                                       <w:rPr>
@@ -1764,7 +1755,15 @@
         <w:t>Supports changes to some extent</w:t>
       </w:r>
       <w:r>
-        <w:t xml:space="preserve"> – Incremental Delivery is a Plan Driven approach that assumes nothing should change. Although, it doesn’t mean the scope cannot change between increments when required. In the lifecycle we choose, the increments are planned in advance although we still have benefit of making small tweaks if necessary.   </w:t>
+        <w:t xml:space="preserve"> – Incremental Delivery is a Plan Driven approach that assumes nothing should change. Although, it doesn’t mean the scope cannot change between increments when required. In the lifecycle we choose, the increments are </w:t>
+      </w:r>
+      <w:proofErr w:type="gramStart"/>
+      <w:r>
+        <w:t>planned in advance</w:t>
+      </w:r>
+      <w:proofErr w:type="gramEnd"/>
+      <w:r>
+        <w:t xml:space="preserve"> although we still have benefit of making small tweaks if necessary.   </w:t>
       </w:r>
     </w:p>
     <w:p>
@@ -1821,7 +1820,15 @@
         <w:t>Product Availability</w:t>
       </w:r>
       <w:r>
-        <w:t xml:space="preserve"> – Incremental Delivery allows us to have working software quicker, which can provide value to customer sooner. It for sure will not be a fully working product after first delivery, although some functionality can be available to customer easier (eg. signing up new users into the system)</w:t>
+        <w:t xml:space="preserve"> – Incremental Delivery allows us to have working software quicker, which can provide value to customer sooner. It for sure will not be a fully working product after first delivery, although some functionality can be available to customer easier (</w:t>
+      </w:r>
+      <w:proofErr w:type="spellStart"/>
+      <w:r>
+        <w:t>eg.</w:t>
+      </w:r>
+      <w:proofErr w:type="spellEnd"/>
+      <w:r>
+        <w:t xml:space="preserve"> signing up new users into the system)</w:t>
       </w:r>
     </w:p>
     <w:p>
@@ -1871,7 +1878,25 @@
     </w:p>
     <w:p>
       <w:r>
-        <w:t xml:space="preserve">We have decided not to go for Agile as requirements are well-defined and we don’t need to involv4e customer constantly. Instead, we will present what we have at its key phases. We also rejected Waterfall due to it’s total lack of flexibility. It is highly sequential model, where each phase is dependent on the previous one. We wouldn’t be able to have two devs working on separate phases as everything happens one after another. Here, we also don’t have customer input until the end which can potentially make it very costly to revise/fix if there are issues. We also rejected V-Model as the team is too small to take that approach. It requires extensive testing and parallel working which we don’t have resources for. It would potentially add extra complexity to the project. </w:t>
+        <w:t xml:space="preserve">We have decided not to go for Agile as requirements are well-defined and we don’t need to involv4e customer constantly. Instead, we will present what we have at its key phases. We also rejected Waterfall due to </w:t>
+      </w:r>
+      <w:proofErr w:type="spellStart"/>
+      <w:proofErr w:type="gramStart"/>
+      <w:r>
+        <w:t>it’s</w:t>
+      </w:r>
+      <w:proofErr w:type="spellEnd"/>
+      <w:proofErr w:type="gramEnd"/>
+      <w:r>
+        <w:t xml:space="preserve"> total lack of flexibility. It is highly sequential model, where each phase is dependent on the previous one. We wouldn’t be able to have two </w:t>
+      </w:r>
+      <w:proofErr w:type="spellStart"/>
+      <w:r>
+        <w:t>devs</w:t>
+      </w:r>
+      <w:proofErr w:type="spellEnd"/>
+      <w:r>
+        <w:t xml:space="preserve"> working on separate phases as everything happens one after another. Here, we also don’t have customer input until the end which can potentially make it very costly to revise/fix if there are issues. We also rejected V-Model as the team is too small to take that approach. It requires extensive testing and parallel working which we don’t have resources for. It would potentially add extra complexity to the project. </w:t>
       </w:r>
     </w:p>
     <w:p/>
@@ -4434,6 +4459,9 @@
             <w:pPr>
               <w:jc w:val="center"/>
             </w:pPr>
+            <w:r>
+              <w:t>5h</w:t>
+            </w:r>
           </w:p>
         </w:tc>
         <w:tc>
@@ -6424,7 +6452,15 @@
         </w:numPr>
       </w:pPr>
       <w:r>
-        <w:t xml:space="preserve">Gather user requirements </w:t>
+        <w:t xml:space="preserve">Gather user </w:t>
+      </w:r>
+      <w:proofErr w:type="gramStart"/>
+      <w:r>
+        <w:t>requirements</w:t>
+      </w:r>
+      <w:proofErr w:type="gramEnd"/>
+      <w:r>
+        <w:t xml:space="preserve"> </w:t>
       </w:r>
     </w:p>
     <w:p>
@@ -6436,7 +6472,15 @@
         </w:numPr>
       </w:pPr>
       <w:r>
-        <w:t xml:space="preserve">Develop User Stories based on gathered requirements </w:t>
+        <w:t xml:space="preserve">Develop User Stories based on gathered </w:t>
+      </w:r>
+      <w:proofErr w:type="gramStart"/>
+      <w:r>
+        <w:t>requirements</w:t>
+      </w:r>
+      <w:proofErr w:type="gramEnd"/>
+      <w:r>
+        <w:t xml:space="preserve"> </w:t>
       </w:r>
     </w:p>
     <w:p>
@@ -6762,8 +6806,13 @@
         </w:numPr>
       </w:pPr>
       <w:r>
-        <w:t>Create GUI/CMD flow</w:t>
-      </w:r>
+        <w:t xml:space="preserve">Create GUI/CMD </w:t>
+      </w:r>
+      <w:proofErr w:type="gramStart"/>
+      <w:r>
+        <w:t>flow</w:t>
+      </w:r>
+      <w:proofErr w:type="gramEnd"/>
     </w:p>
     <w:p/>
     <w:p>
@@ -6796,12 +6845,14 @@
           <w:color w:val="2F5496" w:themeColor="accent1" w:themeShade="BF"/>
         </w:rPr>
       </w:pPr>
+      <w:proofErr w:type="spellStart"/>
       <w:r>
         <w:rPr>
           <w:color w:val="2F5496" w:themeColor="accent1" w:themeShade="BF"/>
         </w:rPr>
         <w:t>CustomerDetails</w:t>
       </w:r>
+      <w:proofErr w:type="spellEnd"/>
     </w:p>
     <w:p>
       <w:pPr>
@@ -6812,8 +6863,13 @@
         </w:numPr>
         <w:spacing w:after="0" w:line="240" w:lineRule="auto"/>
       </w:pPr>
-      <w:r>
-        <w:t>custID (Primary Key) INT AUTOINCREMENT</w:t>
+      <w:proofErr w:type="spellStart"/>
+      <w:r>
+        <w:t>custID</w:t>
+      </w:r>
+      <w:proofErr w:type="spellEnd"/>
+      <w:r>
+        <w:t xml:space="preserve"> (Primary Key) INT AUTOINCREMENT</w:t>
       </w:r>
     </w:p>
     <w:p>
@@ -6825,8 +6881,13 @@
         </w:numPr>
         <w:spacing w:after="0" w:line="240" w:lineRule="auto"/>
       </w:pPr>
-      <w:r>
-        <w:t xml:space="preserve">firstName </w:t>
+      <w:proofErr w:type="spellStart"/>
+      <w:r>
+        <w:t>firstName</w:t>
+      </w:r>
+      <w:proofErr w:type="spellEnd"/>
+      <w:r>
+        <w:t xml:space="preserve"> </w:t>
       </w:r>
       <w:r>
         <w:t>VARCHAR</w:t>
@@ -6844,8 +6905,13 @@
         </w:numPr>
         <w:spacing w:after="0" w:line="240" w:lineRule="auto"/>
       </w:pPr>
-      <w:r>
-        <w:t xml:space="preserve">lastName </w:t>
+      <w:proofErr w:type="spellStart"/>
+      <w:r>
+        <w:t>lastName</w:t>
+      </w:r>
+      <w:proofErr w:type="spellEnd"/>
+      <w:r>
+        <w:t xml:space="preserve"> </w:t>
       </w:r>
       <w:r>
         <w:t>VARCHAR</w:t>
@@ -6863,8 +6929,13 @@
         </w:numPr>
         <w:spacing w:after="0" w:line="240" w:lineRule="auto"/>
       </w:pPr>
-      <w:r>
-        <w:t xml:space="preserve">custAddress </w:t>
+      <w:proofErr w:type="spellStart"/>
+      <w:r>
+        <w:t>custAddress</w:t>
+      </w:r>
+      <w:proofErr w:type="spellEnd"/>
+      <w:r>
+        <w:t xml:space="preserve"> </w:t>
       </w:r>
       <w:r>
         <w:t>VARCHAR</w:t>
@@ -6882,8 +6953,13 @@
         </w:numPr>
         <w:spacing w:after="0" w:line="240" w:lineRule="auto"/>
       </w:pPr>
-      <w:r>
-        <w:t>phoneNo VARCHAR (13)</w:t>
+      <w:proofErr w:type="spellStart"/>
+      <w:r>
+        <w:t>phoneNo</w:t>
+      </w:r>
+      <w:proofErr w:type="spellEnd"/>
+      <w:r>
+        <w:t xml:space="preserve"> VARCHAR (13)</w:t>
       </w:r>
     </w:p>
     <w:p>
@@ -6898,11 +6974,19 @@
           <w:color w:val="2F5496" w:themeColor="accent1" w:themeShade="BF"/>
         </w:rPr>
       </w:pPr>
+      <w:proofErr w:type="spellStart"/>
       <w:r>
         <w:rPr>
           <w:color w:val="2F5496" w:themeColor="accent1" w:themeShade="BF"/>
         </w:rPr>
-        <w:t>UserDetails (newsagent/driver/admin)</w:t>
+        <w:t>UserDetails</w:t>
+      </w:r>
+      <w:proofErr w:type="spellEnd"/>
+      <w:r>
+        <w:rPr>
+          <w:color w:val="2F5496" w:themeColor="accent1" w:themeShade="BF"/>
+        </w:rPr>
+        <w:t xml:space="preserve"> (newsagent/driver/admin)</w:t>
       </w:r>
     </w:p>
     <w:p>
@@ -6914,8 +6998,13 @@
         </w:numPr>
         <w:spacing w:after="0" w:line="240" w:lineRule="auto"/>
       </w:pPr>
-      <w:r>
-        <w:t>userID (Primary Key) INT AUTOINCREMENT</w:t>
+      <w:proofErr w:type="spellStart"/>
+      <w:r>
+        <w:t>userID</w:t>
+      </w:r>
+      <w:proofErr w:type="spellEnd"/>
+      <w:r>
+        <w:t xml:space="preserve"> (Primary Key) INT AUTOINCREMENT</w:t>
       </w:r>
     </w:p>
     <w:p>
@@ -6981,12 +7070,14 @@
           <w:color w:val="2F5496" w:themeColor="accent1" w:themeShade="BF"/>
         </w:rPr>
       </w:pPr>
+      <w:proofErr w:type="spellStart"/>
       <w:r>
         <w:rPr>
           <w:color w:val="2F5496" w:themeColor="accent1" w:themeShade="BF"/>
         </w:rPr>
         <w:t>DeliveryDriver</w:t>
       </w:r>
+      <w:proofErr w:type="spellEnd"/>
     </w:p>
     <w:p>
       <w:pPr>
@@ -6997,8 +7088,13 @@
         </w:numPr>
         <w:spacing w:after="0" w:line="240" w:lineRule="auto"/>
       </w:pPr>
-      <w:r>
-        <w:t>driverID INT AUTO_INCREMENT PRIMARY KEY,</w:t>
+      <w:proofErr w:type="spellStart"/>
+      <w:r>
+        <w:t>driverID</w:t>
+      </w:r>
+      <w:proofErr w:type="spellEnd"/>
+      <w:r>
+        <w:t xml:space="preserve"> INT AUTO_INCREMENT PRIMARY KEY,</w:t>
       </w:r>
     </w:p>
     <w:p>
@@ -7010,8 +7106,13 @@
         </w:numPr>
         <w:spacing w:after="0" w:line="240" w:lineRule="auto"/>
       </w:pPr>
-      <w:r>
-        <w:t>userFK INT,</w:t>
+      <w:proofErr w:type="spellStart"/>
+      <w:r>
+        <w:t>userFK</w:t>
+      </w:r>
+      <w:proofErr w:type="spellEnd"/>
+      <w:r>
+        <w:t xml:space="preserve"> INT,</w:t>
       </w:r>
     </w:p>
     <w:p>
@@ -7023,8 +7124,13 @@
         </w:numPr>
         <w:spacing w:after="0" w:line="240" w:lineRule="auto"/>
       </w:pPr>
-      <w:r>
-        <w:t>deliveryDistrict VARCHAR(15)</w:t>
+      <w:proofErr w:type="spellStart"/>
+      <w:r>
+        <w:t>deliveryDistrict</w:t>
+      </w:r>
+      <w:proofErr w:type="spellEnd"/>
+      <w:r>
+        <w:t xml:space="preserve"> VARCHAR(15)</w:t>
       </w:r>
     </w:p>
     <w:p>
@@ -7037,7 +7143,31 @@
         <w:spacing w:after="0" w:line="240" w:lineRule="auto"/>
       </w:pPr>
       <w:r>
-        <w:t>FOREIGN KEY (userFK) REFERENCS userdetails (userID)</w:t>
+        <w:t>FOREIGN KEY (</w:t>
+      </w:r>
+      <w:proofErr w:type="spellStart"/>
+      <w:r>
+        <w:t>userFK</w:t>
+      </w:r>
+      <w:proofErr w:type="spellEnd"/>
+      <w:r>
+        <w:t xml:space="preserve">) REFERENCS </w:t>
+      </w:r>
+      <w:proofErr w:type="spellStart"/>
+      <w:r>
+        <w:t>userdetails</w:t>
+      </w:r>
+      <w:proofErr w:type="spellEnd"/>
+      <w:r>
+        <w:t xml:space="preserve"> (</w:t>
+      </w:r>
+      <w:proofErr w:type="spellStart"/>
+      <w:r>
+        <w:t>userID</w:t>
+      </w:r>
+      <w:proofErr w:type="spellEnd"/>
+      <w:r>
+        <w:t>)</w:t>
       </w:r>
     </w:p>
     <w:p>
@@ -7052,12 +7182,14 @@
           <w:color w:val="2F5496" w:themeColor="accent1" w:themeShade="BF"/>
         </w:rPr>
       </w:pPr>
+      <w:proofErr w:type="spellStart"/>
       <w:r>
         <w:rPr>
           <w:color w:val="2F5496" w:themeColor="accent1" w:themeShade="BF"/>
         </w:rPr>
         <w:t>DeliveryDoc</w:t>
       </w:r>
+      <w:proofErr w:type="spellEnd"/>
     </w:p>
     <w:p>
       <w:pPr>
@@ -7068,8 +7200,13 @@
         </w:numPr>
         <w:spacing w:after="0" w:line="240" w:lineRule="auto"/>
       </w:pPr>
-      <w:r>
-        <w:t>docID (Primary Key) INT AUTOINCREMENT</w:t>
+      <w:proofErr w:type="spellStart"/>
+      <w:r>
+        <w:t>docID</w:t>
+      </w:r>
+      <w:proofErr w:type="spellEnd"/>
+      <w:r>
+        <w:t xml:space="preserve"> (Primary Key) INT AUTOINCREMENT</w:t>
       </w:r>
     </w:p>
     <w:p>
@@ -7081,8 +7218,13 @@
         </w:numPr>
         <w:spacing w:after="0" w:line="240" w:lineRule="auto"/>
       </w:pPr>
-      <w:r>
-        <w:t>custID INT</w:t>
+      <w:proofErr w:type="spellStart"/>
+      <w:r>
+        <w:t>custID</w:t>
+      </w:r>
+      <w:proofErr w:type="spellEnd"/>
+      <w:r>
+        <w:t xml:space="preserve"> INT</w:t>
       </w:r>
     </w:p>
     <w:p>
@@ -7094,8 +7236,13 @@
         </w:numPr>
         <w:spacing w:after="0" w:line="240" w:lineRule="auto"/>
       </w:pPr>
-      <w:r>
-        <w:t>publicationID INT</w:t>
+      <w:proofErr w:type="spellStart"/>
+      <w:r>
+        <w:t>publicationID</w:t>
+      </w:r>
+      <w:proofErr w:type="spellEnd"/>
+      <w:r>
+        <w:t xml:space="preserve"> INT</w:t>
       </w:r>
     </w:p>
     <w:p>
@@ -7107,8 +7254,13 @@
         </w:numPr>
         <w:spacing w:after="0" w:line="240" w:lineRule="auto"/>
       </w:pPr>
-      <w:r>
-        <w:t>dateDelivered DATE</w:t>
+      <w:proofErr w:type="spellStart"/>
+      <w:r>
+        <w:t>dateDelivered</w:t>
+      </w:r>
+      <w:proofErr w:type="spellEnd"/>
+      <w:r>
+        <w:t xml:space="preserve"> DATE</w:t>
       </w:r>
     </w:p>
     <w:p>
@@ -7121,7 +7273,31 @@
         <w:spacing w:after="0" w:line="240" w:lineRule="auto"/>
       </w:pPr>
       <w:r>
-        <w:t>FOREIGN KEY (custID) references Customer_Details(custID)</w:t>
+        <w:t>FOREIGN KEY (</w:t>
+      </w:r>
+      <w:proofErr w:type="spellStart"/>
+      <w:r>
+        <w:t>custID</w:t>
+      </w:r>
+      <w:proofErr w:type="spellEnd"/>
+      <w:r>
+        <w:t xml:space="preserve">) references </w:t>
+      </w:r>
+      <w:proofErr w:type="spellStart"/>
+      <w:r>
+        <w:t>Customer_Details</w:t>
+      </w:r>
+      <w:proofErr w:type="spellEnd"/>
+      <w:r>
+        <w:t>(</w:t>
+      </w:r>
+      <w:proofErr w:type="spellStart"/>
+      <w:r>
+        <w:t>custID</w:t>
+      </w:r>
+      <w:proofErr w:type="spellEnd"/>
+      <w:r>
+        <w:t>)</w:t>
       </w:r>
     </w:p>
     <w:p>
@@ -7134,7 +7310,23 @@
         <w:spacing w:after="0" w:line="240" w:lineRule="auto"/>
       </w:pPr>
       <w:r>
-        <w:t>FOREIGN KEY (publicationID) references Publication(publicationID)</w:t>
+        <w:t>FOREIGN KEY (</w:t>
+      </w:r>
+      <w:proofErr w:type="spellStart"/>
+      <w:r>
+        <w:t>publicationID</w:t>
+      </w:r>
+      <w:proofErr w:type="spellEnd"/>
+      <w:r>
+        <w:t>) references Publication(</w:t>
+      </w:r>
+      <w:proofErr w:type="spellStart"/>
+      <w:r>
+        <w:t>publicationID</w:t>
+      </w:r>
+      <w:proofErr w:type="spellEnd"/>
+      <w:r>
+        <w:t>)</w:t>
       </w:r>
     </w:p>
     <w:p>
@@ -7162,8 +7354,13 @@
         </w:numPr>
         <w:spacing w:after="0" w:line="240" w:lineRule="auto"/>
       </w:pPr>
-      <w:r>
-        <w:t>invoiceID (Primary Key) INT AUTOINCREMENT</w:t>
+      <w:proofErr w:type="spellStart"/>
+      <w:r>
+        <w:t>invoiceID</w:t>
+      </w:r>
+      <w:proofErr w:type="spellEnd"/>
+      <w:r>
+        <w:t xml:space="preserve"> (Primary Key) INT AUTOINCREMENT</w:t>
       </w:r>
     </w:p>
     <w:p>
@@ -7175,8 +7372,13 @@
         </w:numPr>
         <w:spacing w:after="0" w:line="240" w:lineRule="auto"/>
       </w:pPr>
-      <w:r>
-        <w:t>custID INT</w:t>
+      <w:proofErr w:type="spellStart"/>
+      <w:r>
+        <w:t>custID</w:t>
+      </w:r>
+      <w:proofErr w:type="spellEnd"/>
+      <w:r>
+        <w:t xml:space="preserve"> INT</w:t>
       </w:r>
     </w:p>
     <w:p>
@@ -7188,8 +7390,13 @@
         </w:numPr>
         <w:spacing w:after="0" w:line="240" w:lineRule="auto"/>
       </w:pPr>
-      <w:r>
-        <w:t>publicationID INT</w:t>
+      <w:proofErr w:type="spellStart"/>
+      <w:r>
+        <w:t>publicationID</w:t>
+      </w:r>
+      <w:proofErr w:type="spellEnd"/>
+      <w:r>
+        <w:t xml:space="preserve"> INT</w:t>
       </w:r>
     </w:p>
     <w:p>
@@ -7201,8 +7408,13 @@
         </w:numPr>
         <w:spacing w:after="0" w:line="240" w:lineRule="auto"/>
       </w:pPr>
-      <w:r>
-        <w:t>dateDelivered DATE</w:t>
+      <w:proofErr w:type="spellStart"/>
+      <w:r>
+        <w:t>dateDelivered</w:t>
+      </w:r>
+      <w:proofErr w:type="spellEnd"/>
+      <w:r>
+        <w:t xml:space="preserve"> DATE</w:t>
       </w:r>
     </w:p>
     <w:p>
@@ -7214,8 +7426,13 @@
         </w:numPr>
         <w:spacing w:after="0" w:line="240" w:lineRule="auto"/>
       </w:pPr>
-      <w:r>
-        <w:t>totalSum DECIMAL</w:t>
+      <w:proofErr w:type="spellStart"/>
+      <w:r>
+        <w:t>totalSum</w:t>
+      </w:r>
+      <w:proofErr w:type="spellEnd"/>
+      <w:r>
+        <w:t xml:space="preserve"> DECIMAL</w:t>
       </w:r>
     </w:p>
     <w:p>
@@ -7227,8 +7444,13 @@
         </w:numPr>
         <w:spacing w:after="0" w:line="240" w:lineRule="auto"/>
       </w:pPr>
-      <w:r>
-        <w:t>invoiceDate DATE</w:t>
+      <w:proofErr w:type="spellStart"/>
+      <w:r>
+        <w:t>invoiceDate</w:t>
+      </w:r>
+      <w:proofErr w:type="spellEnd"/>
+      <w:r>
+        <w:t xml:space="preserve"> DATE</w:t>
       </w:r>
     </w:p>
     <w:p>
@@ -7241,7 +7463,31 @@
         <w:spacing w:after="0" w:line="240" w:lineRule="auto"/>
       </w:pPr>
       <w:r>
-        <w:t>FOREIGN KEY (custID) references CustomerDetails(custID)</w:t>
+        <w:t>FOREIGN KEY (</w:t>
+      </w:r>
+      <w:proofErr w:type="spellStart"/>
+      <w:r>
+        <w:t>custID</w:t>
+      </w:r>
+      <w:proofErr w:type="spellEnd"/>
+      <w:r>
+        <w:t xml:space="preserve">) references </w:t>
+      </w:r>
+      <w:proofErr w:type="spellStart"/>
+      <w:r>
+        <w:t>CustomerDetails</w:t>
+      </w:r>
+      <w:proofErr w:type="spellEnd"/>
+      <w:r>
+        <w:t>(</w:t>
+      </w:r>
+      <w:proofErr w:type="spellStart"/>
+      <w:r>
+        <w:t>custID</w:t>
+      </w:r>
+      <w:proofErr w:type="spellEnd"/>
+      <w:r>
+        <w:t>)</w:t>
       </w:r>
     </w:p>
     <w:p>
@@ -7254,7 +7500,23 @@
         <w:spacing w:after="0" w:line="240" w:lineRule="auto"/>
       </w:pPr>
       <w:r>
-        <w:t>FOREIGN KEY (publicationID) references Publication(publicationID)</w:t>
+        <w:t>FOREIGN KEY (</w:t>
+      </w:r>
+      <w:proofErr w:type="spellStart"/>
+      <w:r>
+        <w:t>publicationID</w:t>
+      </w:r>
+      <w:proofErr w:type="spellEnd"/>
+      <w:r>
+        <w:t>) references Publication(</w:t>
+      </w:r>
+      <w:proofErr w:type="spellStart"/>
+      <w:r>
+        <w:t>publicationID</w:t>
+      </w:r>
+      <w:proofErr w:type="spellEnd"/>
+      <w:r>
+        <w:t>)</w:t>
       </w:r>
     </w:p>
     <w:p>
@@ -7269,15 +7531,27 @@
       <w:r>
         <w:t>FOREIGN KEY (</w:t>
       </w:r>
+      <w:proofErr w:type="spellStart"/>
       <w:r>
         <w:t>docID</w:t>
       </w:r>
-      <w:r>
-        <w:t>) references DeliveryDoc(</w:t>
-      </w:r>
+      <w:proofErr w:type="spellEnd"/>
+      <w:r>
+        <w:t xml:space="preserve">) references </w:t>
+      </w:r>
+      <w:proofErr w:type="spellStart"/>
+      <w:r>
+        <w:t>DeliveryDoc</w:t>
+      </w:r>
+      <w:proofErr w:type="spellEnd"/>
+      <w:r>
+        <w:t>(</w:t>
+      </w:r>
+      <w:proofErr w:type="spellStart"/>
       <w:r>
         <w:t>docID</w:t>
       </w:r>
+      <w:proofErr w:type="spellEnd"/>
       <w:r>
         <w:t>)</w:t>
       </w:r>
@@ -7307,8 +7581,13 @@
         </w:numPr>
         <w:spacing w:after="0" w:line="240" w:lineRule="auto"/>
       </w:pPr>
-      <w:r>
-        <w:t>publicationID (Primary Key) INT AUTOINCREMENT</w:t>
+      <w:proofErr w:type="spellStart"/>
+      <w:r>
+        <w:t>publicationID</w:t>
+      </w:r>
+      <w:proofErr w:type="spellEnd"/>
+      <w:r>
+        <w:t xml:space="preserve"> (Primary Key) INT AUTOINCREMENT</w:t>
       </w:r>
     </w:p>
     <w:p>
@@ -7362,8 +7641,13 @@
         </w:numPr>
         <w:spacing w:after="0" w:line="240" w:lineRule="auto"/>
       </w:pPr>
-      <w:r>
-        <w:t>docID INT</w:t>
+      <w:proofErr w:type="spellStart"/>
+      <w:r>
+        <w:t>docID</w:t>
+      </w:r>
+      <w:proofErr w:type="spellEnd"/>
+      <w:r>
+        <w:t xml:space="preserve"> INT</w:t>
       </w:r>
     </w:p>
     <w:p>
@@ -7376,7 +7660,31 @@
         <w:spacing w:after="0" w:line="240" w:lineRule="auto"/>
       </w:pPr>
       <w:r>
-        <w:t>FOREIGN KEY (docID) references DeliveryDoc(docID)</w:t>
+        <w:t>FOREIGN KEY (</w:t>
+      </w:r>
+      <w:proofErr w:type="spellStart"/>
+      <w:r>
+        <w:t>docID</w:t>
+      </w:r>
+      <w:proofErr w:type="spellEnd"/>
+      <w:r>
+        <w:t xml:space="preserve">) references </w:t>
+      </w:r>
+      <w:proofErr w:type="spellStart"/>
+      <w:r>
+        <w:t>DeliveryDoc</w:t>
+      </w:r>
+      <w:proofErr w:type="spellEnd"/>
+      <w:r>
+        <w:t>(</w:t>
+      </w:r>
+      <w:proofErr w:type="spellStart"/>
+      <w:r>
+        <w:t>docID</w:t>
+      </w:r>
+      <w:proofErr w:type="spellEnd"/>
+      <w:r>
+        <w:t>)</w:t>
       </w:r>
     </w:p>
     <w:p>
@@ -7408,7 +7716,15 @@
         <w:spacing w:after="0" w:line="240" w:lineRule="auto"/>
       </w:pPr>
       <w:r>
-        <w:t xml:space="preserve">Relationship -&gt; Customer Details -&gt; Retrieve all details </w:t>
+        <w:t xml:space="preserve">Relationship -&gt; Customer Details -&gt; Retrieve all </w:t>
+      </w:r>
+      <w:proofErr w:type="gramStart"/>
+      <w:r>
+        <w:t>details</w:t>
+      </w:r>
+      <w:proofErr w:type="gramEnd"/>
+      <w:r>
+        <w:t xml:space="preserve"> </w:t>
       </w:r>
     </w:p>
     <w:p>
@@ -7420,9 +7736,11 @@
         </w:numPr>
         <w:spacing w:after="0" w:line="240" w:lineRule="auto"/>
       </w:pPr>
+      <w:proofErr w:type="spellStart"/>
       <w:r>
         <w:t>custID</w:t>
       </w:r>
+      <w:proofErr w:type="spellEnd"/>
     </w:p>
     <w:p>
       <w:pPr>
@@ -7433,8 +7751,13 @@
         </w:numPr>
         <w:spacing w:after="0" w:line="240" w:lineRule="auto"/>
       </w:pPr>
-      <w:r>
-        <w:t xml:space="preserve">subscriptionType </w:t>
+      <w:proofErr w:type="spellStart"/>
+      <w:r>
+        <w:t>subscriptionType</w:t>
+      </w:r>
+      <w:proofErr w:type="spellEnd"/>
+      <w:r>
+        <w:t xml:space="preserve"> </w:t>
       </w:r>
       <w:r>
         <w:t>VARCHAR</w:t>
@@ -7449,8 +7772,13 @@
         </w:numPr>
         <w:spacing w:after="0" w:line="240" w:lineRule="auto"/>
       </w:pPr>
-      <w:r>
-        <w:t xml:space="preserve">custStatus </w:t>
+      <w:proofErr w:type="spellStart"/>
+      <w:r>
+        <w:t>custStatus</w:t>
+      </w:r>
+      <w:proofErr w:type="spellEnd"/>
+      <w:r>
+        <w:t xml:space="preserve"> </w:t>
       </w:r>
       <w:r>
         <w:t>VARCHAR</w:t>
@@ -7465,8 +7793,13 @@
         </w:numPr>
         <w:spacing w:after="0" w:line="240" w:lineRule="auto"/>
       </w:pPr>
-      <w:r>
-        <w:t>deliveryDisctrict INT</w:t>
+      <w:proofErr w:type="spellStart"/>
+      <w:r>
+        <w:t>deliveryDisctrict</w:t>
+      </w:r>
+      <w:proofErr w:type="spellEnd"/>
+      <w:r>
+        <w:t xml:space="preserve"> INT</w:t>
       </w:r>
     </w:p>
     <w:p>
@@ -7478,8 +7811,13 @@
         </w:numPr>
         <w:spacing w:after="0" w:line="240" w:lineRule="auto"/>
       </w:pPr>
-      <w:r>
-        <w:t>startDate DATE</w:t>
+      <w:proofErr w:type="spellStart"/>
+      <w:r>
+        <w:t>startDate</w:t>
+      </w:r>
+      <w:proofErr w:type="spellEnd"/>
+      <w:r>
+        <w:t xml:space="preserve"> DATE</w:t>
       </w:r>
     </w:p>
     <w:p>
@@ -7491,8 +7829,13 @@
         </w:numPr>
         <w:spacing w:after="0" w:line="240" w:lineRule="auto"/>
       </w:pPr>
-      <w:r>
-        <w:t>endDate DATE</w:t>
+      <w:proofErr w:type="spellStart"/>
+      <w:r>
+        <w:t>endDate</w:t>
+      </w:r>
+      <w:proofErr w:type="spellEnd"/>
+      <w:r>
+        <w:t xml:space="preserve"> DATE</w:t>
       </w:r>
     </w:p>
     <w:p>
@@ -7505,7 +7848,31 @@
         <w:spacing w:after="0" w:line="240" w:lineRule="auto"/>
       </w:pPr>
       <w:r>
-        <w:t>FOREIGN KEY (custID) references CustomerDetails(custID)</w:t>
+        <w:t>FOREIGN KEY (</w:t>
+      </w:r>
+      <w:proofErr w:type="spellStart"/>
+      <w:r>
+        <w:t>custID</w:t>
+      </w:r>
+      <w:proofErr w:type="spellEnd"/>
+      <w:r>
+        <w:t xml:space="preserve">) references </w:t>
+      </w:r>
+      <w:proofErr w:type="spellStart"/>
+      <w:r>
+        <w:t>CustomerDetails</w:t>
+      </w:r>
+      <w:proofErr w:type="spellEnd"/>
+      <w:r>
+        <w:t>(</w:t>
+      </w:r>
+      <w:proofErr w:type="spellStart"/>
+      <w:r>
+        <w:t>custID</w:t>
+      </w:r>
+      <w:proofErr w:type="spellEnd"/>
+      <w:r>
+        <w:t>)</w:t>
       </w:r>
     </w:p>
     <w:p/>
@@ -7596,7 +7963,15 @@
                               </w:numPr>
                             </w:pPr>
                             <w:r>
-                              <w:t>Java Application (Business Logic) contains the logic of the Newsagent application. It interprets user commands, interacts with the MySQL database and performs operations like data retrieval, processing, updating etc.</w:t>
+                              <w:t xml:space="preserve">Java Application (Business Logic) contains the logic of the Newsagent application. It interprets user commands, interacts with the MySQL </w:t>
+                            </w:r>
+                            <w:proofErr w:type="gramStart"/>
+                            <w:r>
+                              <w:t>database</w:t>
+                            </w:r>
+                            <w:proofErr w:type="gramEnd"/>
+                            <w:r>
+                              <w:t xml:space="preserve"> and performs operations like data retrieval, processing, updating etc.</w:t>
                             </w:r>
                           </w:p>
                           <w:p>
@@ -7608,7 +7983,23 @@
                               </w:numPr>
                             </w:pPr>
                             <w:r>
-                              <w:t>MySQL Database (Data Storage) is where the database tables is stored. The database contains tables for managing customer details, newsagent information, delivery drivers, delivery docs, invoices, publications and subscriptions. Foreign keys establish relationships between the tables for data consistency.</w:t>
+                              <w:t xml:space="preserve">MySQL Database (Data Storage) is where the database tables </w:t>
+                            </w:r>
+                            <w:proofErr w:type="gramStart"/>
+                            <w:r>
+                              <w:t>is</w:t>
+                            </w:r>
+                            <w:proofErr w:type="gramEnd"/>
+                            <w:r>
+                              <w:t xml:space="preserve"> stored. The database contains tables for managing customer details, newsagent information, delivery drivers, delivery docs, invoices, </w:t>
+                            </w:r>
+                            <w:proofErr w:type="gramStart"/>
+                            <w:r>
+                              <w:t>publications</w:t>
+                            </w:r>
+                            <w:proofErr w:type="gramEnd"/>
+                            <w:r>
+                              <w:t xml:space="preserve"> and subscriptions. Foreign keys establish relationships between the tables for data consistency.</w:t>
                             </w:r>
                           </w:p>
                         </w:txbxContent>
@@ -7657,7 +8048,15 @@
                         </w:numPr>
                       </w:pPr>
                       <w:r>
-                        <w:t>Java Application (Business Logic) contains the logic of the Newsagent application. It interprets user commands, interacts with the MySQL database and performs operations like data retrieval, processing, updating etc.</w:t>
+                        <w:t xml:space="preserve">Java Application (Business Logic) contains the logic of the Newsagent application. It interprets user commands, interacts with the MySQL </w:t>
+                      </w:r>
+                      <w:proofErr w:type="gramStart"/>
+                      <w:r>
+                        <w:t>database</w:t>
+                      </w:r>
+                      <w:proofErr w:type="gramEnd"/>
+                      <w:r>
+                        <w:t xml:space="preserve"> and performs operations like data retrieval, processing, updating etc.</w:t>
                       </w:r>
                     </w:p>
                     <w:p>
@@ -7669,7 +8068,23 @@
                         </w:numPr>
                       </w:pPr>
                       <w:r>
-                        <w:t>MySQL Database (Data Storage) is where the database tables is stored. The database contains tables for managing customer details, newsagent information, delivery drivers, delivery docs, invoices, publications and subscriptions. Foreign keys establish relationships between the tables for data consistency.</w:t>
+                        <w:t xml:space="preserve">MySQL Database (Data Storage) is where the database tables </w:t>
+                      </w:r>
+                      <w:proofErr w:type="gramStart"/>
+                      <w:r>
+                        <w:t>is</w:t>
+                      </w:r>
+                      <w:proofErr w:type="gramEnd"/>
+                      <w:r>
+                        <w:t xml:space="preserve"> stored. The database contains tables for managing customer details, newsagent information, delivery drivers, delivery docs, invoices, </w:t>
+                      </w:r>
+                      <w:proofErr w:type="gramStart"/>
+                      <w:r>
+                        <w:t>publications</w:t>
+                      </w:r>
+                      <w:proofErr w:type="gramEnd"/>
+                      <w:r>
+                        <w:t xml:space="preserve"> and subscriptions. Foreign keys establish relationships between the tables for data consistency.</w:t>
                       </w:r>
                     </w:p>
                   </w:txbxContent>
@@ -8087,7 +8502,15 @@
         <w:t xml:space="preserve">Chart shows the flow of tasks, </w:t>
       </w:r>
       <w:r>
-        <w:t>and dependencies. Eg, T5 is dependent on task T1 and T5 cannot be conducted until T1 is finished.</w:t>
+        <w:t xml:space="preserve">and dependencies. </w:t>
+      </w:r>
+      <w:proofErr w:type="spellStart"/>
+      <w:r>
+        <w:t>Eg</w:t>
+      </w:r>
+      <w:proofErr w:type="spellEnd"/>
+      <w:r>
+        <w:t>, T5 is dependent on task T1 and T5 cannot be conducted until T1 is finished.</w:t>
       </w:r>
     </w:p>
     <w:p>
@@ -8450,6 +8873,7 @@
               </w:rPr>
               <w:t xml:space="preserve">Design test cases for JUnit and </w:t>
             </w:r>
+            <w:proofErr w:type="spellStart"/>
             <w:r>
               <w:rPr>
                 <w:rStyle w:val="Emphasis"/>
@@ -8458,6 +8882,7 @@
               </w:rPr>
               <w:t>sql</w:t>
             </w:r>
+            <w:proofErr w:type="spellEnd"/>
             <w:r>
               <w:rPr>
                 <w:rStyle w:val="Emphasis"/>
@@ -10158,7 +10583,25 @@
                 <w:i w:val="0"/>
                 <w:iCs w:val="0"/>
               </w:rPr>
-              <w:t>Test mysql queries for created tables</w:t>
+              <w:t xml:space="preserve">Test </w:t>
+            </w:r>
+            <w:proofErr w:type="spellStart"/>
+            <w:r>
+              <w:rPr>
+                <w:rStyle w:val="Emphasis"/>
+                <w:i w:val="0"/>
+                <w:iCs w:val="0"/>
+              </w:rPr>
+              <w:t>mysql</w:t>
+            </w:r>
+            <w:proofErr w:type="spellEnd"/>
+            <w:r>
+              <w:rPr>
+                <w:rStyle w:val="Emphasis"/>
+                <w:i w:val="0"/>
+                <w:iCs w:val="0"/>
+              </w:rPr>
+              <w:t xml:space="preserve"> queries for created tables</w:t>
             </w:r>
           </w:p>
         </w:tc>
@@ -10297,7 +10740,25 @@
                 <w:i w:val="0"/>
                 <w:iCs w:val="0"/>
               </w:rPr>
-              <w:t>Test mysql queries for created tables</w:t>
+              <w:t xml:space="preserve">Test </w:t>
+            </w:r>
+            <w:proofErr w:type="spellStart"/>
+            <w:r>
+              <w:rPr>
+                <w:rStyle w:val="Emphasis"/>
+                <w:i w:val="0"/>
+                <w:iCs w:val="0"/>
+              </w:rPr>
+              <w:t>mysql</w:t>
+            </w:r>
+            <w:proofErr w:type="spellEnd"/>
+            <w:r>
+              <w:rPr>
+                <w:rStyle w:val="Emphasis"/>
+                <w:i w:val="0"/>
+                <w:iCs w:val="0"/>
+              </w:rPr>
+              <w:t xml:space="preserve"> queries for created tables</w:t>
             </w:r>
           </w:p>
         </w:tc>
@@ -10436,7 +10897,25 @@
                 <w:i w:val="0"/>
                 <w:iCs w:val="0"/>
               </w:rPr>
-              <w:t>Test mysql queries for created tables</w:t>
+              <w:t xml:space="preserve">Test </w:t>
+            </w:r>
+            <w:proofErr w:type="spellStart"/>
+            <w:r>
+              <w:rPr>
+                <w:rStyle w:val="Emphasis"/>
+                <w:i w:val="0"/>
+                <w:iCs w:val="0"/>
+              </w:rPr>
+              <w:t>mysql</w:t>
+            </w:r>
+            <w:proofErr w:type="spellEnd"/>
+            <w:r>
+              <w:rPr>
+                <w:rStyle w:val="Emphasis"/>
+                <w:i w:val="0"/>
+                <w:iCs w:val="0"/>
+              </w:rPr>
+              <w:t xml:space="preserve"> queries for created tables</w:t>
             </w:r>
           </w:p>
         </w:tc>
@@ -10575,7 +11054,25 @@
                 <w:i w:val="0"/>
                 <w:iCs w:val="0"/>
               </w:rPr>
-              <w:t>Create DatabaseManager class/test</w:t>
+              <w:t xml:space="preserve">Create </w:t>
+            </w:r>
+            <w:proofErr w:type="spellStart"/>
+            <w:r>
+              <w:rPr>
+                <w:rStyle w:val="Emphasis"/>
+                <w:i w:val="0"/>
+                <w:iCs w:val="0"/>
+              </w:rPr>
+              <w:t>DatabaseManager</w:t>
+            </w:r>
+            <w:proofErr w:type="spellEnd"/>
+            <w:r>
+              <w:rPr>
+                <w:rStyle w:val="Emphasis"/>
+                <w:i w:val="0"/>
+                <w:iCs w:val="0"/>
+              </w:rPr>
+              <w:t xml:space="preserve"> class/test</w:t>
             </w:r>
           </w:p>
         </w:tc>

</xml_diff>

<commit_message>
Made final checks, removed duplicates, ready to submit
</commit_message>
<xml_diff>
--- a/Team 1_Justification_and_Plan.docx
+++ b/Team 1_Justification_and_Plan.docx
@@ -699,7 +699,7 @@
           <w:r>
             <w:fldChar w:fldCharType="separate"/>
           </w:r>
-          <w:hyperlink w:anchor="_Toc150435923" w:history="1">
+          <w:hyperlink w:anchor="_Toc152704225" w:history="1">
             <w:r>
               <w:rPr>
                 <w:rStyle w:val="Hyperlink"/>
@@ -726,7 +726,7 @@
                 <w:noProof/>
                 <w:webHidden/>
               </w:rPr>
-              <w:instrText xml:space="preserve"> PAGEREF _Toc150435923 \h </w:instrText>
+              <w:instrText xml:space="preserve"> PAGEREF _Toc152704225 \h </w:instrText>
             </w:r>
             <w:r>
               <w:rPr>
@@ -769,7 +769,7 @@
               <w:lang w:eastAsia="en-IE"/>
             </w:rPr>
           </w:pPr>
-          <w:hyperlink w:anchor="_Toc150435924" w:history="1">
+          <w:hyperlink w:anchor="_Toc152704226" w:history="1">
             <w:r>
               <w:rPr>
                 <w:rStyle w:val="Hyperlink"/>
@@ -796,7 +796,7 @@
                 <w:noProof/>
                 <w:webHidden/>
               </w:rPr>
-              <w:instrText xml:space="preserve"> PAGEREF _Toc150435924 \h </w:instrText>
+              <w:instrText xml:space="preserve"> PAGEREF _Toc152704226 \h </w:instrText>
             </w:r>
             <w:r>
               <w:rPr>
@@ -839,7 +839,7 @@
               <w:lang w:eastAsia="en-IE"/>
             </w:rPr>
           </w:pPr>
-          <w:hyperlink w:anchor="_Toc150435925" w:history="1">
+          <w:hyperlink w:anchor="_Toc152704227" w:history="1">
             <w:r>
               <w:rPr>
                 <w:rStyle w:val="Hyperlink"/>
@@ -866,7 +866,7 @@
                 <w:noProof/>
                 <w:webHidden/>
               </w:rPr>
-              <w:instrText xml:space="preserve"> PAGEREF _Toc150435925 \h </w:instrText>
+              <w:instrText xml:space="preserve"> PAGEREF _Toc152704227 \h </w:instrText>
             </w:r>
             <w:r>
               <w:rPr>
@@ -909,7 +909,7 @@
               <w:lang w:eastAsia="en-IE"/>
             </w:rPr>
           </w:pPr>
-          <w:hyperlink w:anchor="_Toc150435926" w:history="1">
+          <w:hyperlink w:anchor="_Toc152704228" w:history="1">
             <w:r>
               <w:rPr>
                 <w:rStyle w:val="Hyperlink"/>
@@ -936,7 +936,7 @@
                 <w:noProof/>
                 <w:webHidden/>
               </w:rPr>
-              <w:instrText xml:space="preserve"> PAGEREF _Toc150435926 \h </w:instrText>
+              <w:instrText xml:space="preserve"> PAGEREF _Toc152704228 \h </w:instrText>
             </w:r>
             <w:r>
               <w:rPr>
@@ -979,7 +979,7 @@
               <w:lang w:eastAsia="en-IE"/>
             </w:rPr>
           </w:pPr>
-          <w:hyperlink w:anchor="_Toc150435927" w:history="1">
+          <w:hyperlink w:anchor="_Toc152704229" w:history="1">
             <w:r>
               <w:rPr>
                 <w:rStyle w:val="Hyperlink"/>
@@ -1006,7 +1006,7 @@
                 <w:noProof/>
                 <w:webHidden/>
               </w:rPr>
-              <w:instrText xml:space="preserve"> PAGEREF _Toc150435927 \h </w:instrText>
+              <w:instrText xml:space="preserve"> PAGEREF _Toc152704229 \h </w:instrText>
             </w:r>
             <w:r>
               <w:rPr>
@@ -1049,7 +1049,7 @@
               <w:lang w:eastAsia="en-IE"/>
             </w:rPr>
           </w:pPr>
-          <w:hyperlink w:anchor="_Toc150435928" w:history="1">
+          <w:hyperlink w:anchor="_Toc152704230" w:history="1">
             <w:r>
               <w:rPr>
                 <w:rStyle w:val="Hyperlink"/>
@@ -1076,7 +1076,7 @@
                 <w:noProof/>
                 <w:webHidden/>
               </w:rPr>
-              <w:instrText xml:space="preserve"> PAGEREF _Toc150435928 \h </w:instrText>
+              <w:instrText xml:space="preserve"> PAGEREF _Toc152704230 \h </w:instrText>
             </w:r>
             <w:r>
               <w:rPr>
@@ -1119,7 +1119,7 @@
               <w:lang w:eastAsia="en-IE"/>
             </w:rPr>
           </w:pPr>
-          <w:hyperlink w:anchor="_Toc150435929" w:history="1">
+          <w:hyperlink w:anchor="_Toc152704231" w:history="1">
             <w:r>
               <w:rPr>
                 <w:rStyle w:val="Hyperlink"/>
@@ -1146,7 +1146,7 @@
                 <w:noProof/>
                 <w:webHidden/>
               </w:rPr>
-              <w:instrText xml:space="preserve"> PAGEREF _Toc150435929 \h </w:instrText>
+              <w:instrText xml:space="preserve"> PAGEREF _Toc152704231 \h </w:instrText>
             </w:r>
             <w:r>
               <w:rPr>
@@ -1189,7 +1189,7 @@
               <w:lang w:eastAsia="en-IE"/>
             </w:rPr>
           </w:pPr>
-          <w:hyperlink w:anchor="_Toc150435930" w:history="1">
+          <w:hyperlink w:anchor="_Toc152704232" w:history="1">
             <w:r>
               <w:rPr>
                 <w:rStyle w:val="Hyperlink"/>
@@ -1216,7 +1216,7 @@
                 <w:noProof/>
                 <w:webHidden/>
               </w:rPr>
-              <w:instrText xml:space="preserve"> PAGEREF _Toc150435930 \h </w:instrText>
+              <w:instrText xml:space="preserve"> PAGEREF _Toc152704232 \h </w:instrText>
             </w:r>
             <w:r>
               <w:rPr>
@@ -1237,6 +1237,216 @@
                 <w:webHidden/>
               </w:rPr>
               <w:t>9</w:t>
+            </w:r>
+            <w:r>
+              <w:rPr>
+                <w:noProof/>
+                <w:webHidden/>
+              </w:rPr>
+              <w:fldChar w:fldCharType="end"/>
+            </w:r>
+          </w:hyperlink>
+        </w:p>
+        <w:p>
+          <w:pPr>
+            <w:pStyle w:val="TOC2"/>
+            <w:tabs>
+              <w:tab w:val="right" w:leader="dot" w:pos="9016"/>
+            </w:tabs>
+            <w:rPr>
+              <w:rFonts w:eastAsiaTheme="minorEastAsia"/>
+              <w:noProof/>
+              <w:lang w:eastAsia="en-IE"/>
+            </w:rPr>
+          </w:pPr>
+          <w:hyperlink w:anchor="_Toc152704233" w:history="1">
+            <w:r>
+              <w:rPr>
+                <w:rStyle w:val="Hyperlink"/>
+                <w:noProof/>
+              </w:rPr>
+              <w:t>Sequence Diagram</w:t>
+            </w:r>
+            <w:r>
+              <w:rPr>
+                <w:noProof/>
+                <w:webHidden/>
+              </w:rPr>
+              <w:tab/>
+            </w:r>
+            <w:r>
+              <w:rPr>
+                <w:noProof/>
+                <w:webHidden/>
+              </w:rPr>
+              <w:fldChar w:fldCharType="begin"/>
+            </w:r>
+            <w:r>
+              <w:rPr>
+                <w:noProof/>
+                <w:webHidden/>
+              </w:rPr>
+              <w:instrText xml:space="preserve"> PAGEREF _Toc152704233 \h </w:instrText>
+            </w:r>
+            <w:r>
+              <w:rPr>
+                <w:noProof/>
+                <w:webHidden/>
+              </w:rPr>
+            </w:r>
+            <w:r>
+              <w:rPr>
+                <w:noProof/>
+                <w:webHidden/>
+              </w:rPr>
+              <w:fldChar w:fldCharType="separate"/>
+            </w:r>
+            <w:r>
+              <w:rPr>
+                <w:noProof/>
+                <w:webHidden/>
+              </w:rPr>
+              <w:t>10</w:t>
+            </w:r>
+            <w:r>
+              <w:rPr>
+                <w:noProof/>
+                <w:webHidden/>
+              </w:rPr>
+              <w:fldChar w:fldCharType="end"/>
+            </w:r>
+          </w:hyperlink>
+        </w:p>
+        <w:p>
+          <w:pPr>
+            <w:pStyle w:val="TOC3"/>
+            <w:tabs>
+              <w:tab w:val="right" w:leader="dot" w:pos="9016"/>
+            </w:tabs>
+            <w:rPr>
+              <w:rFonts w:eastAsiaTheme="minorEastAsia"/>
+              <w:noProof/>
+              <w:lang w:eastAsia="en-IE"/>
+            </w:rPr>
+          </w:pPr>
+          <w:hyperlink w:anchor="_Toc152704234" w:history="1">
+            <w:r>
+              <w:rPr>
+                <w:rStyle w:val="Hyperlink"/>
+                <w:noProof/>
+              </w:rPr>
+              <w:t>Newsagent Sequence Diagram</w:t>
+            </w:r>
+            <w:r>
+              <w:rPr>
+                <w:noProof/>
+                <w:webHidden/>
+              </w:rPr>
+              <w:tab/>
+            </w:r>
+            <w:r>
+              <w:rPr>
+                <w:noProof/>
+                <w:webHidden/>
+              </w:rPr>
+              <w:fldChar w:fldCharType="begin"/>
+            </w:r>
+            <w:r>
+              <w:rPr>
+                <w:noProof/>
+                <w:webHidden/>
+              </w:rPr>
+              <w:instrText xml:space="preserve"> PAGEREF _Toc152704234 \h </w:instrText>
+            </w:r>
+            <w:r>
+              <w:rPr>
+                <w:noProof/>
+                <w:webHidden/>
+              </w:rPr>
+            </w:r>
+            <w:r>
+              <w:rPr>
+                <w:noProof/>
+                <w:webHidden/>
+              </w:rPr>
+              <w:fldChar w:fldCharType="separate"/>
+            </w:r>
+            <w:r>
+              <w:rPr>
+                <w:noProof/>
+                <w:webHidden/>
+              </w:rPr>
+              <w:t>10</w:t>
+            </w:r>
+            <w:r>
+              <w:rPr>
+                <w:noProof/>
+                <w:webHidden/>
+              </w:rPr>
+              <w:fldChar w:fldCharType="end"/>
+            </w:r>
+          </w:hyperlink>
+        </w:p>
+        <w:p>
+          <w:pPr>
+            <w:pStyle w:val="TOC3"/>
+            <w:tabs>
+              <w:tab w:val="right" w:leader="dot" w:pos="9016"/>
+            </w:tabs>
+            <w:rPr>
+              <w:rFonts w:eastAsiaTheme="minorEastAsia"/>
+              <w:noProof/>
+              <w:lang w:eastAsia="en-IE"/>
+            </w:rPr>
+          </w:pPr>
+          <w:hyperlink w:anchor="_Toc152704235" w:history="1">
+            <w:r>
+              <w:rPr>
+                <w:rStyle w:val="Hyperlink"/>
+                <w:noProof/>
+              </w:rPr>
+              <w:t>Driver Sequence Diagram</w:t>
+            </w:r>
+            <w:r>
+              <w:rPr>
+                <w:noProof/>
+                <w:webHidden/>
+              </w:rPr>
+              <w:tab/>
+            </w:r>
+            <w:r>
+              <w:rPr>
+                <w:noProof/>
+                <w:webHidden/>
+              </w:rPr>
+              <w:fldChar w:fldCharType="begin"/>
+            </w:r>
+            <w:r>
+              <w:rPr>
+                <w:noProof/>
+                <w:webHidden/>
+              </w:rPr>
+              <w:instrText xml:space="preserve"> PAGEREF _Toc152704235 \h </w:instrText>
+            </w:r>
+            <w:r>
+              <w:rPr>
+                <w:noProof/>
+                <w:webHidden/>
+              </w:rPr>
+            </w:r>
+            <w:r>
+              <w:rPr>
+                <w:noProof/>
+                <w:webHidden/>
+              </w:rPr>
+              <w:fldChar w:fldCharType="separate"/>
+            </w:r>
+            <w:r>
+              <w:rPr>
+                <w:noProof/>
+                <w:webHidden/>
+              </w:rPr>
+              <w:t>11</w:t>
             </w:r>
             <w:r>
               <w:rPr>
@@ -1259,7 +1469,7 @@
               <w:lang w:eastAsia="en-IE"/>
             </w:rPr>
           </w:pPr>
-          <w:hyperlink w:anchor="_Toc150435931" w:history="1">
+          <w:hyperlink w:anchor="_Toc152704236" w:history="1">
             <w:r>
               <w:rPr>
                 <w:rStyle w:val="Hyperlink"/>
@@ -1286,7 +1496,7 @@
                 <w:noProof/>
                 <w:webHidden/>
               </w:rPr>
-              <w:instrText xml:space="preserve"> PAGEREF _Toc150435931 \h </w:instrText>
+              <w:instrText xml:space="preserve"> PAGEREF _Toc152704236 \h </w:instrText>
             </w:r>
             <w:r>
               <w:rPr>
@@ -1306,7 +1516,7 @@
                 <w:noProof/>
                 <w:webHidden/>
               </w:rPr>
-              <w:t>11</w:t>
+              <w:t>12</w:t>
             </w:r>
             <w:r>
               <w:rPr>
@@ -1329,7 +1539,7 @@
               <w:lang w:eastAsia="en-IE"/>
             </w:rPr>
           </w:pPr>
-          <w:hyperlink w:anchor="_Toc150435932" w:history="1">
+          <w:hyperlink w:anchor="_Toc152704237" w:history="1">
             <w:r>
               <w:rPr>
                 <w:rStyle w:val="Hyperlink"/>
@@ -1356,7 +1566,7 @@
                 <w:noProof/>
                 <w:webHidden/>
               </w:rPr>
-              <w:instrText xml:space="preserve"> PAGEREF _Toc150435932 \h </w:instrText>
+              <w:instrText xml:space="preserve"> PAGEREF _Toc152704237 \h </w:instrText>
             </w:r>
             <w:r>
               <w:rPr>
@@ -1376,7 +1586,7 @@
                 <w:noProof/>
                 <w:webHidden/>
               </w:rPr>
-              <w:t>11</w:t>
+              <w:t>12</w:t>
             </w:r>
             <w:r>
               <w:rPr>
@@ -1399,7 +1609,7 @@
               <w:lang w:eastAsia="en-IE"/>
             </w:rPr>
           </w:pPr>
-          <w:hyperlink w:anchor="_Toc150435933" w:history="1">
+          <w:hyperlink w:anchor="_Toc152704238" w:history="1">
             <w:r>
               <w:rPr>
                 <w:rStyle w:val="Hyperlink"/>
@@ -1426,7 +1636,7 @@
                 <w:noProof/>
                 <w:webHidden/>
               </w:rPr>
-              <w:instrText xml:space="preserve"> PAGEREF _Toc150435933 \h </w:instrText>
+              <w:instrText xml:space="preserve"> PAGEREF _Toc152704238 \h </w:instrText>
             </w:r>
             <w:r>
               <w:rPr>
@@ -1446,7 +1656,7 @@
                 <w:noProof/>
                 <w:webHidden/>
               </w:rPr>
-              <w:t>12</w:t>
+              <w:t>13</w:t>
             </w:r>
             <w:r>
               <w:rPr>
@@ -1469,7 +1679,7 @@
               <w:lang w:eastAsia="en-IE"/>
             </w:rPr>
           </w:pPr>
-          <w:hyperlink w:anchor="_Toc150435934" w:history="1">
+          <w:hyperlink w:anchor="_Toc152704239" w:history="1">
             <w:r>
               <w:rPr>
                 <w:rStyle w:val="Hyperlink"/>
@@ -1496,7 +1706,7 @@
                 <w:noProof/>
                 <w:webHidden/>
               </w:rPr>
-              <w:instrText xml:space="preserve"> PAGEREF _Toc150435934 \h </w:instrText>
+              <w:instrText xml:space="preserve"> PAGEREF _Toc152704239 \h </w:instrText>
             </w:r>
             <w:r>
               <w:rPr>
@@ -1516,7 +1726,7 @@
                 <w:noProof/>
                 <w:webHidden/>
               </w:rPr>
-              <w:t>13</w:t>
+              <w:t>14</w:t>
             </w:r>
             <w:r>
               <w:rPr>
@@ -1539,7 +1749,7 @@
               <w:lang w:eastAsia="en-IE"/>
             </w:rPr>
           </w:pPr>
-          <w:hyperlink w:anchor="_Toc150435935" w:history="1">
+          <w:hyperlink w:anchor="_Toc152704240" w:history="1">
             <w:r>
               <w:rPr>
                 <w:rStyle w:val="Hyperlink"/>
@@ -1566,7 +1776,7 @@
                 <w:noProof/>
                 <w:webHidden/>
               </w:rPr>
-              <w:instrText xml:space="preserve"> PAGEREF _Toc150435935 \h </w:instrText>
+              <w:instrText xml:space="preserve"> PAGEREF _Toc152704240 \h </w:instrText>
             </w:r>
             <w:r>
               <w:rPr>
@@ -1586,7 +1796,7 @@
                 <w:noProof/>
                 <w:webHidden/>
               </w:rPr>
-              <w:t>14</w:t>
+              <w:t>15</w:t>
             </w:r>
             <w:r>
               <w:rPr>
@@ -1609,7 +1819,7 @@
               <w:lang w:eastAsia="en-IE"/>
             </w:rPr>
           </w:pPr>
-          <w:hyperlink w:anchor="_Toc150435936" w:history="1">
+          <w:hyperlink w:anchor="_Toc152704241" w:history="1">
             <w:r>
               <w:rPr>
                 <w:rStyle w:val="Hyperlink"/>
@@ -1636,7 +1846,7 @@
                 <w:noProof/>
                 <w:webHidden/>
               </w:rPr>
-              <w:instrText xml:space="preserve"> PAGEREF _Toc150435936 \h </w:instrText>
+              <w:instrText xml:space="preserve"> PAGEREF _Toc152704241 \h </w:instrText>
             </w:r>
             <w:r>
               <w:rPr>
@@ -1656,7 +1866,357 @@
                 <w:noProof/>
                 <w:webHidden/>
               </w:rPr>
-              <w:t>14</w:t>
+              <w:t>15</w:t>
+            </w:r>
+            <w:r>
+              <w:rPr>
+                <w:noProof/>
+                <w:webHidden/>
+              </w:rPr>
+              <w:fldChar w:fldCharType="end"/>
+            </w:r>
+          </w:hyperlink>
+        </w:p>
+        <w:p>
+          <w:pPr>
+            <w:pStyle w:val="TOC1"/>
+            <w:tabs>
+              <w:tab w:val="right" w:leader="dot" w:pos="9016"/>
+            </w:tabs>
+            <w:rPr>
+              <w:rFonts w:eastAsiaTheme="minorEastAsia"/>
+              <w:noProof/>
+              <w:lang w:eastAsia="en-IE"/>
+            </w:rPr>
+          </w:pPr>
+          <w:hyperlink w:anchor="_Toc152704242" w:history="1">
+            <w:r>
+              <w:rPr>
+                <w:rStyle w:val="Hyperlink"/>
+                <w:noProof/>
+              </w:rPr>
+              <w:t>Known Defects/Bugs</w:t>
+            </w:r>
+            <w:r>
+              <w:rPr>
+                <w:noProof/>
+                <w:webHidden/>
+              </w:rPr>
+              <w:tab/>
+            </w:r>
+            <w:r>
+              <w:rPr>
+                <w:noProof/>
+                <w:webHidden/>
+              </w:rPr>
+              <w:fldChar w:fldCharType="begin"/>
+            </w:r>
+            <w:r>
+              <w:rPr>
+                <w:noProof/>
+                <w:webHidden/>
+              </w:rPr>
+              <w:instrText xml:space="preserve"> PAGEREF _Toc152704242 \h </w:instrText>
+            </w:r>
+            <w:r>
+              <w:rPr>
+                <w:noProof/>
+                <w:webHidden/>
+              </w:rPr>
+            </w:r>
+            <w:r>
+              <w:rPr>
+                <w:noProof/>
+                <w:webHidden/>
+              </w:rPr>
+              <w:fldChar w:fldCharType="separate"/>
+            </w:r>
+            <w:r>
+              <w:rPr>
+                <w:noProof/>
+                <w:webHidden/>
+              </w:rPr>
+              <w:t>15</w:t>
+            </w:r>
+            <w:r>
+              <w:rPr>
+                <w:noProof/>
+                <w:webHidden/>
+              </w:rPr>
+              <w:fldChar w:fldCharType="end"/>
+            </w:r>
+          </w:hyperlink>
+        </w:p>
+        <w:p>
+          <w:pPr>
+            <w:pStyle w:val="TOC2"/>
+            <w:tabs>
+              <w:tab w:val="right" w:leader="dot" w:pos="9016"/>
+            </w:tabs>
+            <w:rPr>
+              <w:rFonts w:eastAsiaTheme="minorEastAsia"/>
+              <w:noProof/>
+              <w:lang w:eastAsia="en-IE"/>
+            </w:rPr>
+          </w:pPr>
+          <w:hyperlink w:anchor="_Toc152704243" w:history="1">
+            <w:r>
+              <w:rPr>
+                <w:rStyle w:val="Hyperlink"/>
+                <w:noProof/>
+              </w:rPr>
+              <w:t>NEWSAGENT</w:t>
+            </w:r>
+            <w:r>
+              <w:rPr>
+                <w:noProof/>
+                <w:webHidden/>
+              </w:rPr>
+              <w:tab/>
+            </w:r>
+            <w:r>
+              <w:rPr>
+                <w:noProof/>
+                <w:webHidden/>
+              </w:rPr>
+              <w:fldChar w:fldCharType="begin"/>
+            </w:r>
+            <w:r>
+              <w:rPr>
+                <w:noProof/>
+                <w:webHidden/>
+              </w:rPr>
+              <w:instrText xml:space="preserve"> PAGEREF _Toc152704243 \h </w:instrText>
+            </w:r>
+            <w:r>
+              <w:rPr>
+                <w:noProof/>
+                <w:webHidden/>
+              </w:rPr>
+            </w:r>
+            <w:r>
+              <w:rPr>
+                <w:noProof/>
+                <w:webHidden/>
+              </w:rPr>
+              <w:fldChar w:fldCharType="separate"/>
+            </w:r>
+            <w:r>
+              <w:rPr>
+                <w:noProof/>
+                <w:webHidden/>
+              </w:rPr>
+              <w:t>15</w:t>
+            </w:r>
+            <w:r>
+              <w:rPr>
+                <w:noProof/>
+                <w:webHidden/>
+              </w:rPr>
+              <w:fldChar w:fldCharType="end"/>
+            </w:r>
+          </w:hyperlink>
+        </w:p>
+        <w:p>
+          <w:pPr>
+            <w:pStyle w:val="TOC2"/>
+            <w:tabs>
+              <w:tab w:val="right" w:leader="dot" w:pos="9016"/>
+            </w:tabs>
+            <w:rPr>
+              <w:rFonts w:eastAsiaTheme="minorEastAsia"/>
+              <w:noProof/>
+              <w:lang w:eastAsia="en-IE"/>
+            </w:rPr>
+          </w:pPr>
+          <w:hyperlink w:anchor="_Toc152704244" w:history="1">
+            <w:r>
+              <w:rPr>
+                <w:rStyle w:val="Hyperlink"/>
+                <w:noProof/>
+              </w:rPr>
+              <w:t>ADMIN</w:t>
+            </w:r>
+            <w:r>
+              <w:rPr>
+                <w:noProof/>
+                <w:webHidden/>
+              </w:rPr>
+              <w:tab/>
+            </w:r>
+            <w:r>
+              <w:rPr>
+                <w:noProof/>
+                <w:webHidden/>
+              </w:rPr>
+              <w:fldChar w:fldCharType="begin"/>
+            </w:r>
+            <w:r>
+              <w:rPr>
+                <w:noProof/>
+                <w:webHidden/>
+              </w:rPr>
+              <w:instrText xml:space="preserve"> PAGEREF _Toc152704244 \h </w:instrText>
+            </w:r>
+            <w:r>
+              <w:rPr>
+                <w:noProof/>
+                <w:webHidden/>
+              </w:rPr>
+            </w:r>
+            <w:r>
+              <w:rPr>
+                <w:noProof/>
+                <w:webHidden/>
+              </w:rPr>
+              <w:fldChar w:fldCharType="separate"/>
+            </w:r>
+            <w:r>
+              <w:rPr>
+                <w:noProof/>
+                <w:webHidden/>
+              </w:rPr>
+              <w:t>15</w:t>
+            </w:r>
+            <w:r>
+              <w:rPr>
+                <w:noProof/>
+                <w:webHidden/>
+              </w:rPr>
+              <w:fldChar w:fldCharType="end"/>
+            </w:r>
+          </w:hyperlink>
+        </w:p>
+        <w:p>
+          <w:pPr>
+            <w:pStyle w:val="TOC2"/>
+            <w:tabs>
+              <w:tab w:val="right" w:leader="dot" w:pos="9016"/>
+            </w:tabs>
+            <w:rPr>
+              <w:rFonts w:eastAsiaTheme="minorEastAsia"/>
+              <w:noProof/>
+              <w:lang w:eastAsia="en-IE"/>
+            </w:rPr>
+          </w:pPr>
+          <w:hyperlink w:anchor="_Toc152704245" w:history="1">
+            <w:r>
+              <w:rPr>
+                <w:rStyle w:val="Hyperlink"/>
+                <w:noProof/>
+              </w:rPr>
+              <w:t>DRIVER</w:t>
+            </w:r>
+            <w:r>
+              <w:rPr>
+                <w:noProof/>
+                <w:webHidden/>
+              </w:rPr>
+              <w:tab/>
+            </w:r>
+            <w:r>
+              <w:rPr>
+                <w:noProof/>
+                <w:webHidden/>
+              </w:rPr>
+              <w:fldChar w:fldCharType="begin"/>
+            </w:r>
+            <w:r>
+              <w:rPr>
+                <w:noProof/>
+                <w:webHidden/>
+              </w:rPr>
+              <w:instrText xml:space="preserve"> PAGEREF _Toc152704245 \h </w:instrText>
+            </w:r>
+            <w:r>
+              <w:rPr>
+                <w:noProof/>
+                <w:webHidden/>
+              </w:rPr>
+            </w:r>
+            <w:r>
+              <w:rPr>
+                <w:noProof/>
+                <w:webHidden/>
+              </w:rPr>
+              <w:fldChar w:fldCharType="separate"/>
+            </w:r>
+            <w:r>
+              <w:rPr>
+                <w:noProof/>
+                <w:webHidden/>
+              </w:rPr>
+              <w:t>15</w:t>
+            </w:r>
+            <w:r>
+              <w:rPr>
+                <w:noProof/>
+                <w:webHidden/>
+              </w:rPr>
+              <w:fldChar w:fldCharType="end"/>
+            </w:r>
+          </w:hyperlink>
+        </w:p>
+        <w:p>
+          <w:pPr>
+            <w:pStyle w:val="TOC2"/>
+            <w:tabs>
+              <w:tab w:val="right" w:leader="dot" w:pos="9016"/>
+            </w:tabs>
+            <w:rPr>
+              <w:rFonts w:eastAsiaTheme="minorEastAsia"/>
+              <w:noProof/>
+              <w:lang w:eastAsia="en-IE"/>
+            </w:rPr>
+          </w:pPr>
+          <w:hyperlink w:anchor="_Toc152704246" w:history="1">
+            <w:r>
+              <w:rPr>
+                <w:rStyle w:val="Hyperlink"/>
+                <w:noProof/>
+              </w:rPr>
+              <w:t>UNIT TESTS</w:t>
+            </w:r>
+            <w:r>
+              <w:rPr>
+                <w:noProof/>
+                <w:webHidden/>
+              </w:rPr>
+              <w:tab/>
+            </w:r>
+            <w:r>
+              <w:rPr>
+                <w:noProof/>
+                <w:webHidden/>
+              </w:rPr>
+              <w:fldChar w:fldCharType="begin"/>
+            </w:r>
+            <w:r>
+              <w:rPr>
+                <w:noProof/>
+                <w:webHidden/>
+              </w:rPr>
+              <w:instrText xml:space="preserve"> PAGEREF _Toc152704246 \h </w:instrText>
+            </w:r>
+            <w:r>
+              <w:rPr>
+                <w:noProof/>
+                <w:webHidden/>
+              </w:rPr>
+            </w:r>
+            <w:r>
+              <w:rPr>
+                <w:noProof/>
+                <w:webHidden/>
+              </w:rPr>
+              <w:fldChar w:fldCharType="separate"/>
+            </w:r>
+            <w:r>
+              <w:rPr>
+                <w:noProof/>
+                <w:webHidden/>
+              </w:rPr>
+              <w:t>15</w:t>
             </w:r>
             <w:r>
               <w:rPr>
@@ -1697,8 +2257,9 @@
         <w:pStyle w:val="Heading1"/>
       </w:pPr>
       <w:bookmarkStart w:id="0" w:name="_Toc150211809"/>
-      <w:bookmarkStart w:id="1" w:name="_Toc150435923"/>
-      <w:r>
+      <w:bookmarkStart w:id="1" w:name="_Toc152704225"/>
+      <w:r>
+        <w:lastRenderedPageBreak/>
         <w:t>Justification</w:t>
       </w:r>
       <w:bookmarkEnd w:id="0"/>
@@ -1927,6 +2488,7 @@
               <w:jc w:val="center"/>
             </w:pPr>
             <w:r>
+              <w:lastRenderedPageBreak/>
               <w:t>Increment</w:t>
             </w:r>
           </w:p>
@@ -3779,7 +4341,7 @@
         <w:pStyle w:val="Heading1"/>
       </w:pPr>
       <w:bookmarkStart w:id="2" w:name="_Toc150211810"/>
-      <w:bookmarkStart w:id="3" w:name="_Toc150435924"/>
+      <w:bookmarkStart w:id="3" w:name="_Toc152704226"/>
       <w:r>
         <w:t>Process Plan</w:t>
       </w:r>
@@ -6147,8 +6709,9 @@
         <w:pStyle w:val="Heading2"/>
       </w:pPr>
       <w:bookmarkStart w:id="4" w:name="_Toc150211811"/>
-      <w:bookmarkStart w:id="5" w:name="_Toc150435925"/>
-      <w:r>
+      <w:bookmarkStart w:id="5" w:name="_Toc152704227"/>
+      <w:r>
+        <w:lastRenderedPageBreak/>
         <w:t>High Level Process Plan</w:t>
       </w:r>
       <w:bookmarkEnd w:id="4"/>
@@ -6561,8 +7124,9 @@
         <w:pStyle w:val="Heading2"/>
       </w:pPr>
       <w:bookmarkStart w:id="6" w:name="_Toc150211812"/>
-      <w:bookmarkStart w:id="7" w:name="_Toc150435926"/>
-      <w:r>
+      <w:bookmarkStart w:id="7" w:name="_Toc152704228"/>
+      <w:r>
+        <w:lastRenderedPageBreak/>
         <w:t>Database Design</w:t>
       </w:r>
       <w:bookmarkEnd w:id="6"/>
@@ -6854,15 +7418,7 @@
       </w:r>
       <w:proofErr w:type="spellEnd"/>
       <w:r>
-        <w:t xml:space="preserve"> (</w:t>
-      </w:r>
-      <w:proofErr w:type="spellStart"/>
-      <w:r>
-        <w:t>userID</w:t>
-      </w:r>
-      <w:proofErr w:type="spellEnd"/>
-      <w:r>
-        <w:t>)</w:t>
+        <w:t xml:space="preserve"> (userID)</w:t>
       </w:r>
     </w:p>
     <w:p>
@@ -7068,31 +7624,15 @@
         <w:spacing w:after="0" w:line="240" w:lineRule="auto"/>
       </w:pPr>
       <w:r>
-        <w:t>FOREIGN KEY (</w:t>
+        <w:t xml:space="preserve">FOREIGN KEY (custID) references </w:t>
       </w:r>
       <w:proofErr w:type="spellStart"/>
       <w:r>
-        <w:t>custID</w:t>
+        <w:t>CustomerDetails</w:t>
       </w:r>
       <w:proofErr w:type="spellEnd"/>
       <w:r>
-        <w:t xml:space="preserve">) references </w:t>
-      </w:r>
-      <w:proofErr w:type="spellStart"/>
-      <w:r>
-        <w:t>CustomerDetails</w:t>
-      </w:r>
-      <w:proofErr w:type="spellEnd"/>
-      <w:r>
-        <w:t>(</w:t>
-      </w:r>
-      <w:proofErr w:type="spellStart"/>
-      <w:r>
-        <w:t>custID</w:t>
-      </w:r>
-      <w:proofErr w:type="spellEnd"/>
-      <w:r>
-        <w:t>)</w:t>
+        <w:t>(custID)</w:t>
       </w:r>
     </w:p>
     <w:p>
@@ -7120,27 +7660,23 @@
       <w:r>
         <w:t>FOREIGN KEY (</w:t>
       </w:r>
+      <w:r>
+        <w:t>docID</w:t>
+      </w:r>
+      <w:r>
+        <w:t xml:space="preserve">) references </w:t>
+      </w:r>
       <w:proofErr w:type="spellStart"/>
       <w:r>
+        <w:t>DeliveryDoc</w:t>
+      </w:r>
+      <w:proofErr w:type="spellEnd"/>
+      <w:r>
+        <w:t>(</w:t>
+      </w:r>
+      <w:r>
         <w:t>docID</w:t>
       </w:r>
-      <w:proofErr w:type="spellEnd"/>
-      <w:r>
-        <w:t xml:space="preserve">) references </w:t>
-      </w:r>
-      <w:proofErr w:type="spellStart"/>
-      <w:r>
-        <w:t>DeliveryDoc</w:t>
-      </w:r>
-      <w:proofErr w:type="spellEnd"/>
-      <w:r>
-        <w:t>(</w:t>
-      </w:r>
-      <w:proofErr w:type="spellStart"/>
-      <w:r>
-        <w:t>docID</w:t>
-      </w:r>
-      <w:proofErr w:type="spellEnd"/>
       <w:r>
         <w:t>)</w:t>
       </w:r>
@@ -7239,31 +7775,15 @@
         <w:spacing w:after="0" w:line="240" w:lineRule="auto"/>
       </w:pPr>
       <w:r>
-        <w:t>FOREIGN KEY (</w:t>
+        <w:t xml:space="preserve">FOREIGN KEY (docID) references </w:t>
       </w:r>
       <w:proofErr w:type="spellStart"/>
       <w:r>
-        <w:t>docID</w:t>
+        <w:t>DeliveryDoc</w:t>
       </w:r>
       <w:proofErr w:type="spellEnd"/>
       <w:r>
-        <w:t xml:space="preserve">) references </w:t>
-      </w:r>
-      <w:proofErr w:type="spellStart"/>
-      <w:r>
-        <w:t>DeliveryDoc</w:t>
-      </w:r>
-      <w:proofErr w:type="spellEnd"/>
-      <w:r>
-        <w:t>(</w:t>
-      </w:r>
-      <w:proofErr w:type="spellStart"/>
-      <w:r>
-        <w:t>docID</w:t>
-      </w:r>
-      <w:proofErr w:type="spellEnd"/>
-      <w:r>
-        <w:t>)</w:t>
+        <w:t>(docID)</w:t>
       </w:r>
     </w:p>
     <w:p>
@@ -7405,31 +7925,15 @@
         <w:spacing w:after="0" w:line="240" w:lineRule="auto"/>
       </w:pPr>
       <w:r>
-        <w:t>FOREIGN KEY (</w:t>
+        <w:t xml:space="preserve">FOREIGN KEY (custID) references </w:t>
       </w:r>
       <w:proofErr w:type="spellStart"/>
       <w:r>
-        <w:t>custID</w:t>
+        <w:t>CustomerDetails</w:t>
       </w:r>
       <w:proofErr w:type="spellEnd"/>
       <w:r>
-        <w:t xml:space="preserve">) references </w:t>
-      </w:r>
-      <w:proofErr w:type="spellStart"/>
-      <w:r>
-        <w:t>CustomerDetails</w:t>
-      </w:r>
-      <w:proofErr w:type="spellEnd"/>
-      <w:r>
-        <w:t>(</w:t>
-      </w:r>
-      <w:proofErr w:type="spellStart"/>
-      <w:r>
-        <w:t>custID</w:t>
-      </w:r>
-      <w:proofErr w:type="spellEnd"/>
-      <w:r>
-        <w:t>)</w:t>
+        <w:t>(custID)</w:t>
       </w:r>
     </w:p>
     <w:p/>
@@ -7441,8 +7945,9 @@
         <w:br w:type="page"/>
       </w:r>
       <w:bookmarkStart w:id="8" w:name="_Toc150211813"/>
-      <w:bookmarkStart w:id="9" w:name="_Toc150435927"/>
-      <w:r>
+      <w:bookmarkStart w:id="9" w:name="_Toc152704229"/>
+      <w:r>
+        <w:lastRenderedPageBreak/>
         <w:t>Architecture</w:t>
       </w:r>
       <w:bookmarkEnd w:id="8"/>
@@ -7452,7 +7957,7 @@
       <w:pPr>
         <w:pStyle w:val="Heading2"/>
       </w:pPr>
-      <w:bookmarkStart w:id="10" w:name="_Toc150435928"/>
+      <w:bookmarkStart w:id="10" w:name="_Toc152704230"/>
       <w:r>
         <w:rPr>
           <w:rStyle w:val="Heading2Char"/>
@@ -7735,13 +8240,14 @@
           <w:iCs w:val="0"/>
         </w:rPr>
       </w:pPr>
-      <w:bookmarkStart w:id="11" w:name="_Toc150435929"/>
+      <w:bookmarkStart w:id="11" w:name="_Toc152704231"/>
       <w:r>
         <w:rPr>
           <w:rStyle w:val="Emphasis"/>
           <w:i w:val="0"/>
           <w:iCs w:val="0"/>
         </w:rPr>
+        <w:lastRenderedPageBreak/>
         <w:t>F</w:t>
       </w:r>
       <w:r>
@@ -7840,11 +8346,12 @@
         </w:rPr>
       </w:pPr>
       <w:bookmarkStart w:id="12" w:name="_Toc150211816"/>
-      <w:bookmarkStart w:id="13" w:name="_Toc150435930"/>
+      <w:bookmarkStart w:id="13" w:name="_Toc152704232"/>
       <w:r>
         <w:rPr>
           <w:rStyle w:val="Heading2Char"/>
         </w:rPr>
+        <w:lastRenderedPageBreak/>
         <w:t>GUI Architecture</w:t>
       </w:r>
       <w:bookmarkEnd w:id="12"/>
@@ -7898,8 +8405,11 @@
     </w:p>
     <w:p>
       <w:pPr>
+        <w:pStyle w:val="Heading2"/>
         <w:rPr>
           <w:rStyle w:val="Emphasis"/>
+          <w:i w:val="0"/>
+          <w:iCs w:val="0"/>
         </w:rPr>
       </w:pPr>
       <w:r>
@@ -7907,19 +8417,334 @@
           <w:rStyle w:val="Emphasis"/>
         </w:rPr>
         <w:br w:type="page"/>
-        <w:t>***** SEQUENCE CHART *****</w:t>
-      </w:r>
+      </w:r>
+      <w:bookmarkStart w:id="14" w:name="_Toc152704233"/>
+      <w:r>
+        <w:rPr>
+          <w:rStyle w:val="Emphasis"/>
+          <w:i w:val="0"/>
+          <w:iCs w:val="0"/>
+        </w:rPr>
+        <w:lastRenderedPageBreak/>
+        <w:t>Sequence Diagram</w:t>
+      </w:r>
+      <w:bookmarkEnd w:id="14"/>
     </w:p>
     <w:p>
+      <w:r>
+        <w:rPr>
+          <w:noProof/>
+        </w:rPr>
+        <mc:AlternateContent>
+          <mc:Choice Requires="wps">
+            <w:drawing>
+              <wp:anchor distT="0" distB="0" distL="114300" distR="114300" simplePos="0" relativeHeight="251662336" behindDoc="0" locked="0" layoutInCell="1" allowOverlap="1" wp14:anchorId="281C345D" wp14:editId="307E10C5">
+                <wp:simplePos x="0" y="0"/>
+                <wp:positionH relativeFrom="column">
+                  <wp:posOffset>-38100</wp:posOffset>
+                </wp:positionH>
+                <wp:positionV relativeFrom="paragraph">
+                  <wp:posOffset>36195</wp:posOffset>
+                </wp:positionV>
+                <wp:extent cx="5769610" cy="1047750"/>
+                <wp:effectExtent l="0" t="0" r="21590" b="19050"/>
+                <wp:wrapNone/>
+                <wp:docPr id="308116954" name="Text Box 1"/>
+                <wp:cNvGraphicFramePr/>
+                <a:graphic xmlns:a="http://schemas.openxmlformats.org/drawingml/2006/main">
+                  <a:graphicData uri="http://schemas.microsoft.com/office/word/2010/wordprocessingShape">
+                    <wps:wsp>
+                      <wps:cNvSpPr txBox="1"/>
+                      <wps:spPr>
+                        <a:xfrm>
+                          <a:off x="0" y="0"/>
+                          <a:ext cx="5769610" cy="1047750"/>
+                        </a:xfrm>
+                        <a:prstGeom prst="rect">
+                          <a:avLst/>
+                        </a:prstGeom>
+                        <a:ln/>
+                      </wps:spPr>
+                      <wps:style>
+                        <a:lnRef idx="1">
+                          <a:schemeClr val="accent4"/>
+                        </a:lnRef>
+                        <a:fillRef idx="2">
+                          <a:schemeClr val="accent4"/>
+                        </a:fillRef>
+                        <a:effectRef idx="1">
+                          <a:schemeClr val="accent4"/>
+                        </a:effectRef>
+                        <a:fontRef idx="minor">
+                          <a:schemeClr val="dk1"/>
+                        </a:fontRef>
+                      </wps:style>
+                      <wps:txbx>
+                        <w:txbxContent>
+                          <w:p>
+                            <w:pPr>
+                              <w:jc w:val="center"/>
+                              <w:rPr>
+                                <w:b/>
+                                <w:bCs/>
+                              </w:rPr>
+                            </w:pPr>
+                            <w:r>
+                              <w:rPr>
+                                <w:b/>
+                                <w:bCs/>
+                              </w:rPr>
+                              <w:t>NOTE:</w:t>
+                            </w:r>
+                          </w:p>
+                          <w:p>
+                            <w:r>
+                              <w:t xml:space="preserve">Sequence Diagrams are also done individually for Newsagent, Order, Publication, Driver, Docket, </w:t>
+                            </w:r>
+                            <w:r>
+                              <w:t>Admin,</w:t>
+                            </w:r>
+                            <w:r>
+                              <w:t xml:space="preserve"> and Invoice. To view the full file, please </w:t>
+                            </w:r>
+                            <w:r>
+                              <w:t xml:space="preserve">go to </w:t>
+                            </w:r>
+                            <w:r>
+                              <w:t>Newsagent-Project\Architecture</w:t>
+                            </w:r>
+                            <w:r>
+                              <w:t xml:space="preserve"> and open “sequence_diagram.drawio” file</w:t>
+                            </w:r>
+                            <w:r>
+                              <w:t xml:space="preserve"> </w:t>
+                            </w:r>
+                            <w:r>
+                              <w:t xml:space="preserve">in the </w:t>
+                            </w:r>
+                            <w:hyperlink r:id="rId12" w:history="1">
+                              <w:r>
+                                <w:rPr>
+                                  <w:rStyle w:val="Hyperlink"/>
+                                </w:rPr>
+                                <w:t>https://www.drawio.com/</w:t>
+                              </w:r>
+                            </w:hyperlink>
+                            <w:r>
+                              <w:t xml:space="preserve"> website. </w:t>
+                            </w:r>
+                          </w:p>
+                        </w:txbxContent>
+                      </wps:txbx>
+                      <wps:bodyPr rot="0" spcFirstLastPara="0" vertOverflow="overflow" horzOverflow="overflow" vert="horz" wrap="square" lIns="91440" tIns="45720" rIns="91440" bIns="45720" numCol="1" spcCol="0" rtlCol="0" fromWordArt="0" anchor="t" anchorCtr="0" forceAA="0" compatLnSpc="1">
+                        <a:prstTxWarp prst="textNoShape">
+                          <a:avLst/>
+                        </a:prstTxWarp>
+                        <a:noAutofit/>
+                      </wps:bodyPr>
+                    </wps:wsp>
+                  </a:graphicData>
+                </a:graphic>
+                <wp14:sizeRelV relativeFrom="margin">
+                  <wp14:pctHeight>0</wp14:pctHeight>
+                </wp14:sizeRelV>
+              </wp:anchor>
+            </w:drawing>
+          </mc:Choice>
+          <mc:Fallback>
+            <w:pict>
+              <v:shape w14:anchorId="281C345D" id="Text Box 1" o:spid="_x0000_s1028" type="#_x0000_t202" style="position:absolute;margin-left:-3pt;margin-top:2.85pt;width:454.3pt;height:82.5pt;z-index:251662336;visibility:visible;mso-wrap-style:square;mso-height-percent:0;mso-wrap-distance-left:9pt;mso-wrap-distance-top:0;mso-wrap-distance-right:9pt;mso-wrap-distance-bottom:0;mso-position-horizontal:absolute;mso-position-horizontal-relative:text;mso-position-vertical:absolute;mso-position-vertical-relative:text;mso-height-percent:0;mso-height-relative:margin;v-text-anchor:top" o:gfxdata="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" fillcolor="#ffd555 [2167]" strokecolor="#ffc000 [3207]" strokeweight=".5pt">
+                <v:fill color2="#ffcc31 [2615]" rotate="t" colors="0 #ffdd9c;.5 #ffd78e;1 #ffd479" focus="100%" type="gradient">
+                  <o:fill v:ext="view" type="gradientUnscaled"/>
+                </v:fill>
+                <v:textbox>
+                  <w:txbxContent>
+                    <w:p>
+                      <w:pPr>
+                        <w:jc w:val="center"/>
+                        <w:rPr>
+                          <w:b/>
+                          <w:bCs/>
+                        </w:rPr>
+                      </w:pPr>
+                      <w:r>
+                        <w:rPr>
+                          <w:b/>
+                          <w:bCs/>
+                        </w:rPr>
+                        <w:t>NOTE:</w:t>
+                      </w:r>
+                    </w:p>
+                    <w:p>
+                      <w:r>
+                        <w:t xml:space="preserve">Sequence Diagrams are also done individually for Newsagent, Order, Publication, Driver, Docket, </w:t>
+                      </w:r>
+                      <w:r>
+                        <w:t>Admin,</w:t>
+                      </w:r>
+                      <w:r>
+                        <w:t xml:space="preserve"> and Invoice. To view the full file, please </w:t>
+                      </w:r>
+                      <w:r>
+                        <w:t xml:space="preserve">go to </w:t>
+                      </w:r>
+                      <w:r>
+                        <w:t>Newsagent-Project\Architecture</w:t>
+                      </w:r>
+                      <w:r>
+                        <w:t xml:space="preserve"> and open “sequence_diagram.drawio” file</w:t>
+                      </w:r>
+                      <w:r>
+                        <w:t xml:space="preserve"> </w:t>
+                      </w:r>
+                      <w:r>
+                        <w:t xml:space="preserve">in the </w:t>
+                      </w:r>
+                      <w:hyperlink r:id="rId13" w:history="1">
+                        <w:r>
+                          <w:rPr>
+                            <w:rStyle w:val="Hyperlink"/>
+                          </w:rPr>
+                          <w:t>https://www.drawio.com/</w:t>
+                        </w:r>
+                      </w:hyperlink>
+                      <w:r>
+                        <w:t xml:space="preserve"> website. </w:t>
+                      </w:r>
+                    </w:p>
+                  </w:txbxContent>
+                </v:textbox>
+              </v:shape>
+            </w:pict>
+          </mc:Fallback>
+        </mc:AlternateContent>
+      </w:r>
+    </w:p>
+    <w:p/>
+    <w:p/>
+    <w:p/>
+    <w:p>
+      <w:pPr>
+        <w:pStyle w:val="Heading3"/>
+      </w:pPr>
+      <w:bookmarkStart w:id="15" w:name="_Toc152704234"/>
+      <w:r>
+        <w:t>Newsagent Sequence Diagram</w:t>
+      </w:r>
+      <w:bookmarkEnd w:id="15"/>
+    </w:p>
+    <w:p>
       <w:pPr>
         <w:rPr>
           <w:rStyle w:val="Emphasis"/>
+          <w:i w:val="0"/>
+          <w:iCs w:val="0"/>
         </w:rPr>
       </w:pPr>
       <w:r>
+        <w:rPr>
+          <w:noProof/>
+        </w:rPr>
+        <w:drawing>
+          <wp:inline distT="0" distB="0" distL="0" distR="0" wp14:anchorId="49A881CD" wp14:editId="46B99F5A">
+            <wp:extent cx="5731510" cy="7028815"/>
+            <wp:effectExtent l="0" t="0" r="2540" b="635"/>
+            <wp:docPr id="1682542302" name="Picture 1" descr="A diagram of a computer&#10;&#10;Description automatically generated"/>
+            <wp:cNvGraphicFramePr>
+              <a:graphicFrameLocks xmlns:a="http://schemas.openxmlformats.org/drawingml/2006/main" noChangeAspect="1"/>
+            </wp:cNvGraphicFramePr>
+            <a:graphic xmlns:a="http://schemas.openxmlformats.org/drawingml/2006/main">
+              <a:graphicData uri="http://schemas.openxmlformats.org/drawingml/2006/picture">
+                <pic:pic xmlns:pic="http://schemas.openxmlformats.org/drawingml/2006/picture">
+                  <pic:nvPicPr>
+                    <pic:cNvPr id="1682542302" name="Picture 1" descr="A diagram of a computer&#10;&#10;Description automatically generated"/>
+                    <pic:cNvPicPr/>
+                  </pic:nvPicPr>
+                  <pic:blipFill>
+                    <a:blip r:embed="rId14"/>
+                    <a:stretch>
+                      <a:fillRect/>
+                    </a:stretch>
+                  </pic:blipFill>
+                  <pic:spPr>
+                    <a:xfrm>
+                      <a:off x="0" y="0"/>
+                      <a:ext cx="5731510" cy="7028815"/>
+                    </a:xfrm>
+                    <a:prstGeom prst="rect">
+                      <a:avLst/>
+                    </a:prstGeom>
+                  </pic:spPr>
+                </pic:pic>
+              </a:graphicData>
+            </a:graphic>
+          </wp:inline>
+        </w:drawing>
+      </w:r>
+    </w:p>
+    <w:p>
+      <w:pPr>
+        <w:pStyle w:val="Heading3"/>
         <w:rPr>
           <w:rStyle w:val="Emphasis"/>
+          <w:i w:val="0"/>
+          <w:iCs w:val="0"/>
         </w:rPr>
+      </w:pPr>
+      <w:bookmarkStart w:id="16" w:name="_Toc152704235"/>
+      <w:r>
+        <w:rPr>
+          <w:rStyle w:val="Emphasis"/>
+          <w:i w:val="0"/>
+          <w:iCs w:val="0"/>
+        </w:rPr>
+        <w:lastRenderedPageBreak/>
+        <w:t>Driver Sequence Diagram</w:t>
+      </w:r>
+      <w:bookmarkEnd w:id="16"/>
+    </w:p>
+    <w:p>
+      <w:r>
+        <w:rPr>
+          <w:noProof/>
+        </w:rPr>
+        <w:drawing>
+          <wp:inline distT="0" distB="0" distL="0" distR="0" wp14:anchorId="60B6AD95" wp14:editId="68082DD5">
+            <wp:extent cx="5731510" cy="8509635"/>
+            <wp:effectExtent l="0" t="0" r="2540" b="5715"/>
+            <wp:docPr id="688478697" name="Picture 1" descr="A diagram of a project&#10;&#10;Description automatically generated with medium confidence"/>
+            <wp:cNvGraphicFramePr>
+              <a:graphicFrameLocks xmlns:a="http://schemas.openxmlformats.org/drawingml/2006/main" noChangeAspect="1"/>
+            </wp:cNvGraphicFramePr>
+            <a:graphic xmlns:a="http://schemas.openxmlformats.org/drawingml/2006/main">
+              <a:graphicData uri="http://schemas.openxmlformats.org/drawingml/2006/picture">
+                <pic:pic xmlns:pic="http://schemas.openxmlformats.org/drawingml/2006/picture">
+                  <pic:nvPicPr>
+                    <pic:cNvPr id="688478697" name="Picture 1" descr="A diagram of a project&#10;&#10;Description automatically generated with medium confidence"/>
+                    <pic:cNvPicPr/>
+                  </pic:nvPicPr>
+                  <pic:blipFill>
+                    <a:blip r:embed="rId15"/>
+                    <a:stretch>
+                      <a:fillRect/>
+                    </a:stretch>
+                  </pic:blipFill>
+                  <pic:spPr>
+                    <a:xfrm>
+                      <a:off x="0" y="0"/>
+                      <a:ext cx="5731510" cy="8509635"/>
+                    </a:xfrm>
+                    <a:prstGeom prst="rect">
+                      <a:avLst/>
+                    </a:prstGeom>
+                  </pic:spPr>
+                </pic:pic>
+              </a:graphicData>
+            </a:graphic>
+          </wp:inline>
+        </w:drawing>
+      </w:r>
+      <w:r>
         <w:br w:type="page"/>
       </w:r>
     </w:p>
@@ -7932,9 +8757,10 @@
           <w:iCs w:val="0"/>
         </w:rPr>
       </w:pPr>
-      <w:bookmarkStart w:id="14" w:name="_Toc150211817"/>
-      <w:bookmarkStart w:id="15" w:name="_Toc150435931"/>
-      <w:r>
+      <w:bookmarkStart w:id="17" w:name="_Toc150211817"/>
+      <w:bookmarkStart w:id="18" w:name="_Toc152704236"/>
+      <w:r>
+        <w:lastRenderedPageBreak/>
         <w:t>Incremental</w:t>
       </w:r>
       <w:r>
@@ -7945,8 +8771,8 @@
         </w:rPr>
         <w:t xml:space="preserve"> Delivery Flow</w:t>
       </w:r>
-      <w:bookmarkEnd w:id="14"/>
-      <w:bookmarkEnd w:id="15"/>
+      <w:bookmarkEnd w:id="17"/>
+      <w:bookmarkEnd w:id="18"/>
     </w:p>
     <w:p>
       <w:pPr>
@@ -7975,7 +8801,7 @@
                     <pic:cNvPicPr/>
                   </pic:nvPicPr>
                   <pic:blipFill>
-                    <a:blip r:embed="rId12"/>
+                    <a:blip r:embed="rId16"/>
                     <a:stretch>
                       <a:fillRect/>
                     </a:stretch>
@@ -8012,8 +8838,8 @@
           <w:iCs w:val="0"/>
         </w:rPr>
       </w:pPr>
-      <w:bookmarkStart w:id="16" w:name="_Toc150211818"/>
-      <w:bookmarkStart w:id="17" w:name="_Toc150435932"/>
+      <w:bookmarkStart w:id="19" w:name="_Toc150211818"/>
+      <w:bookmarkStart w:id="20" w:name="_Toc152704237"/>
       <w:r>
         <w:t>Activity Bar Ch</w:t>
       </w:r>
@@ -8025,8 +8851,8 @@
         </w:rPr>
         <w:t>art</w:t>
       </w:r>
-      <w:bookmarkEnd w:id="16"/>
-      <w:bookmarkEnd w:id="17"/>
+      <w:bookmarkEnd w:id="19"/>
+      <w:bookmarkEnd w:id="20"/>
       <w:r>
         <w:rPr>
           <w:rStyle w:val="Emphasis"/>
@@ -8088,7 +8914,7 @@
                     <pic:cNvPicPr/>
                   </pic:nvPicPr>
                   <pic:blipFill>
-                    <a:blip r:embed="rId13"/>
+                    <a:blip r:embed="rId17"/>
                     <a:stretch>
                       <a:fillRect/>
                     </a:stretch>
@@ -8149,18 +8975,19 @@
           <w:iCs w:val="0"/>
         </w:rPr>
       </w:pPr>
-      <w:bookmarkStart w:id="18" w:name="_Toc150211819"/>
-      <w:bookmarkStart w:id="19" w:name="_Toc150435933"/>
+      <w:bookmarkStart w:id="21" w:name="_Toc150211819"/>
+      <w:bookmarkStart w:id="22" w:name="_Toc152704238"/>
       <w:r>
         <w:rPr>
           <w:rStyle w:val="Emphasis"/>
           <w:i w:val="0"/>
           <w:iCs w:val="0"/>
         </w:rPr>
+        <w:lastRenderedPageBreak/>
         <w:t>Increment 1: Design Tests / Create Database / Implementation</w:t>
       </w:r>
-      <w:bookmarkEnd w:id="18"/>
-      <w:bookmarkEnd w:id="19"/>
+      <w:bookmarkEnd w:id="21"/>
+      <w:bookmarkEnd w:id="22"/>
     </w:p>
     <w:tbl>
       <w:tblPr>
@@ -11914,18 +12741,19 @@
       <w:pPr>
         <w:pStyle w:val="Heading3"/>
       </w:pPr>
-      <w:bookmarkStart w:id="20" w:name="_Toc150211820"/>
-      <w:bookmarkStart w:id="21" w:name="_Toc150435934"/>
+      <w:bookmarkStart w:id="23" w:name="_Toc150211820"/>
+      <w:bookmarkStart w:id="24" w:name="_Toc152704239"/>
       <w:r>
         <w:rPr>
           <w:rStyle w:val="Emphasis"/>
           <w:i w:val="0"/>
           <w:iCs w:val="0"/>
         </w:rPr>
+        <w:lastRenderedPageBreak/>
         <w:t>Increment 2: Design Tests / Create Database / Implementation</w:t>
       </w:r>
-      <w:bookmarkEnd w:id="20"/>
-      <w:bookmarkEnd w:id="21"/>
+      <w:bookmarkEnd w:id="23"/>
+      <w:bookmarkEnd w:id="24"/>
     </w:p>
     <w:tbl>
       <w:tblPr>
@@ -14427,18 +15255,19 @@
       <w:pPr>
         <w:pStyle w:val="Heading3"/>
       </w:pPr>
-      <w:bookmarkStart w:id="22" w:name="_Toc150211821"/>
-      <w:bookmarkStart w:id="23" w:name="_Toc150435935"/>
+      <w:bookmarkStart w:id="25" w:name="_Toc150211821"/>
+      <w:bookmarkStart w:id="26" w:name="_Toc152704240"/>
       <w:r>
         <w:rPr>
           <w:rStyle w:val="Emphasis"/>
           <w:i w:val="0"/>
           <w:iCs w:val="0"/>
         </w:rPr>
+        <w:lastRenderedPageBreak/>
         <w:t>Increment 3:  Link / Integrate / Test Application</w:t>
       </w:r>
-      <w:bookmarkEnd w:id="22"/>
-      <w:bookmarkEnd w:id="23"/>
+      <w:bookmarkEnd w:id="25"/>
+      <w:bookmarkEnd w:id="26"/>
     </w:p>
     <w:tbl>
       <w:tblPr>
@@ -15368,8 +16197,8 @@
           <w:szCs w:val="24"/>
         </w:rPr>
       </w:pPr>
-      <w:bookmarkStart w:id="24" w:name="_Toc150211822"/>
-      <w:bookmarkStart w:id="25" w:name="_Toc150435936"/>
+      <w:bookmarkStart w:id="27" w:name="_Toc150211822"/>
+      <w:bookmarkStart w:id="28" w:name="_Toc152704241"/>
       <w:r>
         <w:rPr>
           <w:rStyle w:val="Heading2Char"/>
@@ -15379,7 +16208,7 @@
         </w:rPr>
         <w:t xml:space="preserve">Increment 4:  </w:t>
       </w:r>
-      <w:bookmarkEnd w:id="24"/>
+      <w:bookmarkEnd w:id="27"/>
       <w:r>
         <w:rPr>
           <w:rStyle w:val="Heading2Char"/>
@@ -15389,7 +16218,7 @@
         </w:rPr>
         <w:t>Develop Instruction / Presentation</w:t>
       </w:r>
-      <w:bookmarkEnd w:id="25"/>
+      <w:bookmarkEnd w:id="28"/>
       <w:r>
         <w:rPr>
           <w:rStyle w:val="Heading2Char"/>
@@ -15637,6 +16466,14 @@
                 <w:iCs w:val="0"/>
               </w:rPr>
             </w:pPr>
+            <w:r>
+              <w:rPr>
+                <w:rStyle w:val="Emphasis"/>
+                <w:i w:val="0"/>
+                <w:iCs w:val="0"/>
+              </w:rPr>
+              <w:t>TBC</w:t>
+            </w:r>
           </w:p>
         </w:tc>
       </w:tr>
@@ -15653,12 +16490,314 @@
     </w:p>
     <w:p>
       <w:pPr>
+        <w:pStyle w:val="Heading1"/>
         <w:rPr>
           <w:rStyle w:val="Emphasis"/>
           <w:i w:val="0"/>
           <w:iCs w:val="0"/>
         </w:rPr>
       </w:pPr>
+      <w:bookmarkStart w:id="29" w:name="_Toc152704242"/>
+      <w:r>
+        <w:rPr>
+          <w:rStyle w:val="Emphasis"/>
+          <w:i w:val="0"/>
+          <w:iCs w:val="0"/>
+        </w:rPr>
+        <w:t>Known Defects/Bugs</w:t>
+      </w:r>
+      <w:bookmarkEnd w:id="29"/>
+      <w:r>
+        <w:rPr>
+          <w:rStyle w:val="Emphasis"/>
+          <w:i w:val="0"/>
+          <w:iCs w:val="0"/>
+        </w:rPr>
+        <w:t xml:space="preserve"> </w:t>
+      </w:r>
+    </w:p>
+    <w:p>
+      <w:r>
+        <w:rPr>
+          <w:noProof/>
+        </w:rPr>
+        <mc:AlternateContent>
+          <mc:Choice Requires="wps">
+            <w:drawing>
+              <wp:anchor distT="0" distB="0" distL="114300" distR="114300" simplePos="0" relativeHeight="251663360" behindDoc="0" locked="0" layoutInCell="1" allowOverlap="1" wp14:anchorId="62144D3E" wp14:editId="3375B722">
+                <wp:simplePos x="0" y="0"/>
+                <wp:positionH relativeFrom="margin">
+                  <wp:align>left</wp:align>
+                </wp:positionH>
+                <wp:positionV relativeFrom="paragraph">
+                  <wp:posOffset>23495</wp:posOffset>
+                </wp:positionV>
+                <wp:extent cx="5956300" cy="768350"/>
+                <wp:effectExtent l="0" t="0" r="25400" b="12700"/>
+                <wp:wrapNone/>
+                <wp:docPr id="2091345447" name="Text Box 2"/>
+                <wp:cNvGraphicFramePr/>
+                <a:graphic xmlns:a="http://schemas.openxmlformats.org/drawingml/2006/main">
+                  <a:graphicData uri="http://schemas.microsoft.com/office/word/2010/wordprocessingShape">
+                    <wps:wsp>
+                      <wps:cNvSpPr txBox="1"/>
+                      <wps:spPr>
+                        <a:xfrm>
+                          <a:off x="0" y="0"/>
+                          <a:ext cx="5956300" cy="768350"/>
+                        </a:xfrm>
+                        <a:prstGeom prst="rect">
+                          <a:avLst/>
+                        </a:prstGeom>
+                        <a:solidFill>
+                          <a:srgbClr val="FF0000"/>
+                        </a:solidFill>
+                        <a:ln w="6350">
+                          <a:solidFill>
+                            <a:prstClr val="black"/>
+                          </a:solidFill>
+                        </a:ln>
+                      </wps:spPr>
+                      <wps:txbx>
+                        <w:txbxContent>
+                          <w:p>
+                            <w:pPr>
+                              <w:jc w:val="center"/>
+                              <w:rPr>
+                                <w:b/>
+                                <w:bCs/>
+                              </w:rPr>
+                            </w:pPr>
+                            <w:r>
+                              <w:rPr>
+                                <w:b/>
+                                <w:bCs/>
+                              </w:rPr>
+                              <w:t>NOTE:</w:t>
+                            </w:r>
+                          </w:p>
+                          <w:p>
+                            <w:r>
+                              <w:t xml:space="preserve">There are a few known issues, defects, and potential improvements that require attention. The following list </w:t>
+                            </w:r>
+                            <w:r>
+                              <w:t xml:space="preserve">consists </w:t>
+                            </w:r>
+                            <w:r>
+                              <w:t xml:space="preserve">of identified concerns that </w:t>
+                            </w:r>
+                            <w:r>
+                              <w:t>we are aware of</w:t>
+                            </w:r>
+                            <w:r>
+                              <w:t>.</w:t>
+                            </w:r>
+                          </w:p>
+                        </w:txbxContent>
+                      </wps:txbx>
+                      <wps:bodyPr rot="0" spcFirstLastPara="0" vertOverflow="overflow" horzOverflow="overflow" vert="horz" wrap="square" lIns="91440" tIns="45720" rIns="91440" bIns="45720" numCol="1" spcCol="0" rtlCol="0" fromWordArt="0" anchor="t" anchorCtr="0" forceAA="0" compatLnSpc="1">
+                        <a:prstTxWarp prst="textNoShape">
+                          <a:avLst/>
+                        </a:prstTxWarp>
+                        <a:noAutofit/>
+                      </wps:bodyPr>
+                    </wps:wsp>
+                  </a:graphicData>
+                </a:graphic>
+                <wp14:sizeRelV relativeFrom="margin">
+                  <wp14:pctHeight>0</wp14:pctHeight>
+                </wp14:sizeRelV>
+              </wp:anchor>
+            </w:drawing>
+          </mc:Choice>
+          <mc:Fallback>
+            <w:pict>
+              <v:shape w14:anchorId="62144D3E" id="Text Box 2" o:spid="_x0000_s1029" type="#_x0000_t202" style="position:absolute;margin-left:0;margin-top:1.85pt;width:469pt;height:60.5pt;z-index:251663360;visibility:visible;mso-wrap-style:square;mso-height-percent:0;mso-wrap-distance-left:9pt;mso-wrap-distance-top:0;mso-wrap-distance-right:9pt;mso-wrap-distance-bottom:0;mso-position-horizontal:left;mso-position-horizontal-relative:margin;mso-position-vertical:absolute;mso-position-vertical-relative:text;mso-height-percent:0;mso-height-relative:margin;v-text-anchor:top" o:gfxdata="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" fillcolor="red" strokeweight=".5pt">
+                <v:textbox>
+                  <w:txbxContent>
+                    <w:p>
+                      <w:pPr>
+                        <w:jc w:val="center"/>
+                        <w:rPr>
+                          <w:b/>
+                          <w:bCs/>
+                        </w:rPr>
+                      </w:pPr>
+                      <w:r>
+                        <w:rPr>
+                          <w:b/>
+                          <w:bCs/>
+                        </w:rPr>
+                        <w:t>NOTE:</w:t>
+                      </w:r>
+                    </w:p>
+                    <w:p>
+                      <w:r>
+                        <w:t xml:space="preserve">There are a few known issues, defects, and potential improvements that require attention. The following list </w:t>
+                      </w:r>
+                      <w:r>
+                        <w:t xml:space="preserve">consists </w:t>
+                      </w:r>
+                      <w:r>
+                        <w:t xml:space="preserve">of identified concerns that </w:t>
+                      </w:r>
+                      <w:r>
+                        <w:t>we are aware of</w:t>
+                      </w:r>
+                      <w:r>
+                        <w:t>.</w:t>
+                      </w:r>
+                    </w:p>
+                  </w:txbxContent>
+                </v:textbox>
+                <w10:wrap anchorx="margin"/>
+              </v:shape>
+            </w:pict>
+          </mc:Fallback>
+        </mc:AlternateContent>
+      </w:r>
+    </w:p>
+    <w:p/>
+    <w:p/>
+    <w:p>
+      <w:pPr>
+        <w:pStyle w:val="Heading2"/>
+      </w:pPr>
+    </w:p>
+    <w:p>
+      <w:pPr>
+        <w:pStyle w:val="Heading2"/>
+        <w:spacing w:before="0"/>
+      </w:pPr>
+      <w:r>
+        <w:t>Newsagent</w:t>
+      </w:r>
+    </w:p>
+    <w:p>
+      <w:pPr>
+        <w:spacing w:after="0"/>
+      </w:pPr>
+      <w:r>
+        <w:t xml:space="preserve">1. ORDER update - error updating order, </w:t>
+      </w:r>
+      <w:r>
+        <w:t>unknown</w:t>
+      </w:r>
+      <w:r>
+        <w:t xml:space="preserve"> column "title" in "field </w:t>
+      </w:r>
+      <w:proofErr w:type="gramStart"/>
+      <w:r>
+        <w:t>list"</w:t>
+      </w:r>
+      <w:proofErr w:type="gramEnd"/>
+    </w:p>
+    <w:p>
+      <w:pPr>
+        <w:spacing w:after="0"/>
+      </w:pPr>
+      <w:r>
+        <w:t>2. PUBLICATION - no verification if publication exists before GET/UPDATE/DELETE</w:t>
+      </w:r>
+    </w:p>
+    <w:p>
+      <w:pPr>
+        <w:spacing w:after="0"/>
+      </w:pPr>
+      <w:r>
+        <w:t>3. INVOICE - is not automatically generated/delivered to customer at the end of the month</w:t>
+      </w:r>
+    </w:p>
+    <w:p>
+      <w:pPr>
+        <w:spacing w:after="0"/>
+      </w:pPr>
+      <w:r>
+        <w:t>4. CUSTOMER – active/inactive status not implemented</w:t>
+      </w:r>
+    </w:p>
+    <w:p>
+      <w:pPr>
+        <w:spacing w:after="0"/>
+      </w:pPr>
+    </w:p>
+    <w:p>
+      <w:pPr>
+        <w:pStyle w:val="Heading2"/>
+        <w:spacing w:before="0"/>
+      </w:pPr>
+      <w:r>
+        <w:t>Admin</w:t>
+      </w:r>
+    </w:p>
+    <w:p>
+      <w:r>
+        <w:t>1. No validation if user exists for update/delete</w:t>
+      </w:r>
+    </w:p>
+    <w:p>
+      <w:pPr>
+        <w:pStyle w:val="Heading2"/>
+        <w:spacing w:before="0"/>
+      </w:pPr>
+      <w:r>
+        <w:t>Driver</w:t>
+      </w:r>
+    </w:p>
+    <w:p>
+      <w:pPr>
+        <w:spacing w:after="0"/>
+      </w:pPr>
+      <w:r>
+        <w:t>1. UPDATE STOCK - no verification when stock &lt; 0 during deduction</w:t>
+      </w:r>
+    </w:p>
+    <w:p>
+      <w:pPr>
+        <w:spacing w:after="0"/>
+      </w:pPr>
+      <w:r>
+        <w:t xml:space="preserve">2. UPDATE STOCK - when book is OUT OF STOCK, it </w:t>
+      </w:r>
+      <w:r>
+        <w:t>won’t</w:t>
+      </w:r>
+      <w:r>
+        <w:t xml:space="preserve"> let to add it back in</w:t>
+      </w:r>
+    </w:p>
+    <w:p>
+      <w:pPr>
+        <w:spacing w:after="0"/>
+      </w:pPr>
+      <w:r>
+        <w:t xml:space="preserve">3. Upon login, app could display driver ID </w:t>
+      </w:r>
+    </w:p>
+    <w:p>
+      <w:pPr>
+        <w:spacing w:after="0"/>
+      </w:pPr>
+    </w:p>
+    <w:p>
+      <w:pPr>
+        <w:pStyle w:val="Heading2"/>
+        <w:spacing w:before="0"/>
+      </w:pPr>
+      <w:r>
+        <w:t>Unit Tests</w:t>
+      </w:r>
+    </w:p>
+    <w:p>
+      <w:r>
+        <w:t xml:space="preserve">1. INVOICE/DRIVER testing should </w:t>
+      </w:r>
+      <w:r>
+        <w:t>be</w:t>
+      </w:r>
+      <w:r>
+        <w:t xml:space="preserve"> better</w:t>
+      </w:r>
     </w:p>
     <w:sectPr>
       <w:pgSz w:w="11906" w:h="16838"/>
@@ -18342,6 +19481,18 @@
       <w:u w:val="single"/>
     </w:rPr>
   </w:style>
+  <w:style w:type="character" w:styleId="UnresolvedMention">
+    <w:name w:val="Unresolved Mention"/>
+    <w:basedOn w:val="DefaultParagraphFont"/>
+    <w:uiPriority w:val="99"/>
+    <w:semiHidden/>
+    <w:unhideWhenUsed/>
+    <w:rsid w:val="004C3046"/>
+    <w:rPr>
+      <w:color w:val="605E5C"/>
+      <w:shd w:val="clear" w:color="auto" w:fill="E1DFDD"/>
+    </w:rPr>
+  </w:style>
 </w:styles>
 </file>
 

</xml_diff>